<commit_message>
added some work from this morning
</commit_message>
<xml_diff>
--- a/projekt_II_It_use_liability_Kochanek.docx
+++ b/projekt_II_It_use_liability_Kochanek.docx
@@ -1,6 +1,6 @@
 
 <file path=word/document.xml><?xml version="1.0" encoding="utf-8"?>
-<w:document xmlns:wpc="http://schemas.microsoft.com/office/word/2010/wordprocessingCanvas" xmlns:cx="http://schemas.microsoft.com/office/drawing/2014/chartex" xmlns:cx1="http://schemas.microsoft.com/office/drawing/2015/9/8/chartex" xmlns:cx2="http://schemas.microsoft.com/office/drawing/2015/10/21/chartex" xmlns:cx3="http://schemas.microsoft.com/office/drawing/2016/5/9/chartex" xmlns:cx4="http://schemas.microsoft.com/office/drawing/2016/5/10/chartex" xmlns:cx5="http://schemas.microsoft.com/office/drawing/2016/5/11/chartex" xmlns:cx6="http://schemas.microsoft.com/office/drawing/2016/5/12/chartex" xmlns:cx7="http://schemas.microsoft.com/office/drawing/2016/5/13/chartex" xmlns:cx8="http://schemas.microsoft.com/office/drawing/2016/5/14/chartex" xmlns:mc="http://schemas.openxmlformats.org/markup-compatibility/2006" xmlns:aink="http://schemas.microsoft.com/office/drawing/2016/ink" xmlns:am3d="http://schemas.microsoft.com/office/drawing/2017/model3d" xmlns:o="urn:schemas-microsoft-com:office:office" xmlns:r="http://schemas.openxmlformats.org/officeDocument/2006/relationships" xmlns:m="http://schemas.openxmlformats.org/officeDocument/2006/math" xmlns:v="urn:schemas-microsoft-com:vml" xmlns:wp14="http://schemas.microsoft.com/office/word/2010/wordprocessingDrawing" xmlns:wp="http://schemas.openxmlformats.org/drawingml/2006/wordprocessingDrawing" xmlns:w10="urn:schemas-microsoft-com:office:word" xmlns:w="http://schemas.openxmlformats.org/wordprocessingml/2006/main" xmlns:w14="http://schemas.microsoft.com/office/word/2010/wordml" xmlns:w15="http://schemas.microsoft.com/office/word/2012/wordml" xmlns:w16cex="http://schemas.microsoft.com/office/word/2018/wordml/cex" xmlns:w16cid="http://schemas.microsoft.com/office/word/2016/wordml/cid" xmlns:w16="http://schemas.microsoft.com/office/word/2018/wordml" xmlns:w16sdtdh="http://schemas.microsoft.com/office/word/2020/wordml/sdtdatahash" xmlns:w16se="http://schemas.microsoft.com/office/word/2015/wordml/symex" xmlns:wpg="http://schemas.microsoft.com/office/word/2010/wordprocessingGroup" xmlns:wpi="http://schemas.microsoft.com/office/word/2010/wordprocessingInk" xmlns:wne="http://schemas.microsoft.com/office/word/2006/wordml" xmlns:wps="http://schemas.microsoft.com/office/word/2010/wordprocessingShape" mc:Ignorable="w14 w15 w16se w16cid w16 w16cex w16sdtdh wp14">
+<w:document xmlns:wpc="http://schemas.microsoft.com/office/word/2010/wordprocessingCanvas" xmlns:cx="http://schemas.microsoft.com/office/drawing/2014/chartex" xmlns:cx1="http://schemas.microsoft.com/office/drawing/2015/9/8/chartex" xmlns:cx2="http://schemas.microsoft.com/office/drawing/2015/10/21/chartex" xmlns:cx3="http://schemas.microsoft.com/office/drawing/2016/5/9/chartex" xmlns:cx4="http://schemas.microsoft.com/office/drawing/2016/5/10/chartex" xmlns:cx5="http://schemas.microsoft.com/office/drawing/2016/5/11/chartex" xmlns:cx6="http://schemas.microsoft.com/office/drawing/2016/5/12/chartex" xmlns:cx7="http://schemas.microsoft.com/office/drawing/2016/5/13/chartex" xmlns:cx8="http://schemas.microsoft.com/office/drawing/2016/5/14/chartex" xmlns:mc="http://schemas.openxmlformats.org/markup-compatibility/2006" xmlns:aink="http://schemas.microsoft.com/office/drawing/2016/ink" xmlns:am3d="http://schemas.microsoft.com/office/drawing/2017/model3d" xmlns:o="urn:schemas-microsoft-com:office:office" xmlns:oel="http://schemas.microsoft.com/office/2019/extlst" xmlns:r="http://schemas.openxmlformats.org/officeDocument/2006/relationships" xmlns:m="http://schemas.openxmlformats.org/officeDocument/2006/math" xmlns:v="urn:schemas-microsoft-com:vml" xmlns:wp14="http://schemas.microsoft.com/office/word/2010/wordprocessingDrawing" xmlns:wp="http://schemas.openxmlformats.org/drawingml/2006/wordprocessingDrawing" xmlns:w10="urn:schemas-microsoft-com:office:word" xmlns:w="http://schemas.openxmlformats.org/wordprocessingml/2006/main" xmlns:w14="http://schemas.microsoft.com/office/word/2010/wordml" xmlns:w15="http://schemas.microsoft.com/office/word/2012/wordml" xmlns:w16cex="http://schemas.microsoft.com/office/word/2018/wordml/cex" xmlns:w16cid="http://schemas.microsoft.com/office/word/2016/wordml/cid" xmlns:w16="http://schemas.microsoft.com/office/word/2018/wordml" xmlns:w16sdtdh="http://schemas.microsoft.com/office/word/2020/wordml/sdtdatahash" xmlns:w16se="http://schemas.microsoft.com/office/word/2015/wordml/symex" xmlns:wpg="http://schemas.microsoft.com/office/word/2010/wordprocessingGroup" xmlns:wpi="http://schemas.microsoft.com/office/word/2010/wordprocessingInk" xmlns:wne="http://schemas.microsoft.com/office/word/2006/wordml" xmlns:wps="http://schemas.microsoft.com/office/word/2010/wordprocessingShape" mc:Ignorable="w14 w15 w16se w16cid w16 w16cex w16sdtdh wp14">
   <w:body>
     <w:p>
       <w:pPr>
@@ -87,42 +87,8 @@
           <w:sz w:val="44"/>
           <w:szCs w:val="44"/>
         </w:rPr>
-        <w:t xml:space="preserve">IT use and </w:t>
-      </w:r>
-      <w:proofErr w:type="spellStart"/>
-      <w:r>
-        <w:rPr>
-          <w:b/>
-          <w:bCs/>
-          <w:w w:val="105"/>
-          <w:sz w:val="44"/>
-          <w:szCs w:val="44"/>
-        </w:rPr>
-        <w:t>legal</w:t>
-      </w:r>
-      <w:proofErr w:type="spellEnd"/>
-      <w:r>
-        <w:rPr>
-          <w:b/>
-          <w:bCs/>
-          <w:w w:val="105"/>
-          <w:sz w:val="44"/>
-          <w:szCs w:val="44"/>
-        </w:rPr>
-        <w:t xml:space="preserve"> </w:t>
-      </w:r>
-      <w:proofErr w:type="spellStart"/>
-      <w:r>
-        <w:rPr>
-          <w:b/>
-          <w:bCs/>
-          <w:w w:val="105"/>
-          <w:sz w:val="44"/>
-          <w:szCs w:val="44"/>
-        </w:rPr>
-        <w:t>liability</w:t>
-      </w:r>
-      <w:proofErr w:type="spellEnd"/>
+        <w:t>IT use and legal liability</w:t>
+      </w:r>
       <w:r>
         <w:rPr>
           <w:b/>
@@ -2008,123 +1974,122 @@
     </w:p>
     <w:p>
       <w:pPr>
+        <w:spacing w:after="0" w:line="360" w:lineRule="auto"/>
+        <w:ind w:firstLine="0"/>
+        <w:rPr>
+          <w:b/>
+          <w:color w:val="FF0000"/>
+          <w:sz w:val="36"/>
+          <w:szCs w:val="36"/>
+        </w:rPr>
+      </w:pPr>
+    </w:p>
+    <w:p>
+      <w:pPr>
+        <w:spacing w:after="0" w:line="360" w:lineRule="auto"/>
+        <w:ind w:firstLine="0"/>
+        <w:jc w:val="left"/>
+        <w:rPr>
+          <w:b/>
+          <w:w w:val="105"/>
+          <w:szCs w:val="24"/>
+        </w:rPr>
+      </w:pPr>
+      <w:r>
+        <w:rPr>
+          <w:b/>
+          <w:w w:val="105"/>
+          <w:szCs w:val="24"/>
+        </w:rPr>
+        <w:t xml:space="preserve">Užívání IT a právní odpovědnost </w:t>
+      </w:r>
+    </w:p>
+    <w:p>
+      <w:pPr>
         <w:pStyle w:val="Normlnbezodsazen"/>
       </w:pPr>
+      <w:r>
+        <w:t>Hlavními</w:t>
+      </w:r>
+      <w:r>
+        <w:t xml:space="preserve"> cíli je rešerše a informování studenta o vzdělání se v právním předpisech pohybujících se okolo výpočetní techniky</w:t>
+      </w:r>
+      <w:r>
+        <w:t>.</w:t>
+      </w:r>
+      <w:r>
+        <w:t xml:space="preserve"> </w:t>
+      </w:r>
+      <w:r>
+        <w:t>Dále vzdělání se v zákonu o kybernetické bezpečnosti a zjištění si práv a povinností s internetovým připojením. Mnoho informací bylo čerpáno z</w:t>
+      </w:r>
+      <w:r>
+        <w:t> </w:t>
+      </w:r>
+      <w:r>
+        <w:t>přednášek</w:t>
+      </w:r>
+      <w:r>
+        <w:t xml:space="preserve"> doc. Jana Koloucha</w:t>
+      </w:r>
+      <w:r>
+        <w:t xml:space="preserve"> a od Národního Ú</w:t>
+      </w:r>
+      <w:r>
+        <w:t>řad</w:t>
+      </w:r>
+      <w:r>
+        <w:t xml:space="preserve"> pro Kybernetickou</w:t>
+      </w:r>
+      <w:r>
+        <w:t xml:space="preserve"> a </w:t>
+      </w:r>
+      <w:r>
+        <w:t>I</w:t>
+      </w:r>
+      <w:r>
+        <w:t>nformační</w:t>
+      </w:r>
+      <w:r>
+        <w:t xml:space="preserve"> Bezpečnost</w:t>
+      </w:r>
+      <w:r>
+        <w:t>.</w:t>
+      </w:r>
+    </w:p>
+    <w:p>
+      <w:pPr>
+        <w:spacing w:before="360"/>
+        <w:ind w:firstLine="0"/>
+        <w:rPr>
+          <w:b/>
+          <w:sz w:val="28"/>
+        </w:rPr>
+      </w:pPr>
+      <w:r>
+        <w:rPr>
+          <w:b/>
+          <w:sz w:val="28"/>
+        </w:rPr>
+        <w:t>Klíčová slova</w:t>
+      </w:r>
     </w:p>
     <w:p>
       <w:pPr>
         <w:pStyle w:val="Normlnbezodsazen"/>
         <w:rPr>
-          <w:b/>
           <w:color w:val="FF0000"/>
         </w:rPr>
       </w:pPr>
       <w:r>
-        <w:rPr>
-          <w:b/>
+        <w:t>Právo v IT, zákon o kybernetické bezpečnosti, kybernetická bezpečnost</w:t>
+      </w:r>
+      <w:r>
+        <w:rPr>
           <w:color w:val="FF0000"/>
         </w:rPr>
-        <w:t>Název práce: podnázev práce</w:t>
-      </w:r>
-    </w:p>
-    <w:p>
-      <w:pPr>
-        <w:pStyle w:val="Normlnbezodsazen"/>
-        <w:rPr>
-          <w:color w:val="FF0000"/>
-        </w:rPr>
-      </w:pPr>
-      <w:r>
-        <w:rPr>
-          <w:color w:val="FF0000"/>
-        </w:rPr>
-        <w:t xml:space="preserve">Výstižná charakteristika cílů, metod, </w:t>
-      </w:r>
-      <w:r>
-        <w:rPr>
-          <w:color w:val="FF0000"/>
-        </w:rPr>
-        <w:t>výsledků, (disku</w:t>
-      </w:r>
-      <w:r>
-        <w:rPr>
-          <w:color w:val="FF0000"/>
-        </w:rPr>
-        <w:t>s</w:t>
-      </w:r>
-      <w:r>
-        <w:rPr>
-          <w:color w:val="FF0000"/>
-        </w:rPr>
-        <w:t>e)</w:t>
-      </w:r>
-      <w:r>
-        <w:rPr>
-          <w:color w:val="FF0000"/>
-        </w:rPr>
-        <w:t xml:space="preserve"> a závěrů práce v rozsahu asi 10 řádků. </w:t>
-      </w:r>
-    </w:p>
-    <w:p>
-      <w:pPr>
-        <w:spacing w:before="360"/>
-        <w:ind w:firstLine="0"/>
-        <w:rPr>
-          <w:b/>
-          <w:sz w:val="28"/>
-        </w:rPr>
-      </w:pPr>
-      <w:r>
-        <w:rPr>
-          <w:b/>
-          <w:sz w:val="28"/>
-        </w:rPr>
-        <w:t>Klíčová slova</w:t>
-      </w:r>
-    </w:p>
-    <w:p>
-      <w:pPr>
-        <w:pStyle w:val="Normlnbezodsazen"/>
-        <w:rPr>
-          <w:color w:val="FF0000"/>
-        </w:rPr>
-      </w:pPr>
-      <w:r>
-        <w:rPr>
-          <w:color w:val="FF0000"/>
-        </w:rPr>
-        <w:t>výčet tří až pěti klíčových slov</w:t>
-      </w:r>
-      <w:r>
-        <w:rPr>
-          <w:color w:val="FF0000"/>
-        </w:rPr>
-        <w:t xml:space="preserve"> nebo sousloví</w:t>
-      </w:r>
-      <w:r>
-        <w:rPr>
-          <w:color w:val="FF0000"/>
-        </w:rPr>
-        <w:t xml:space="preserve"> charakterizujících obsah práce</w:t>
-      </w:r>
-      <w:r>
-        <w:rPr>
-          <w:color w:val="FF0000"/>
-        </w:rPr>
-        <w:t>.</w:t>
-      </w:r>
-      <w:r>
-        <w:rPr>
-          <w:color w:val="FF0000"/>
-        </w:rPr>
         <w:br w:type="page"/>
       </w:r>
-    </w:p>
-    <w:p>
-      <w:pPr>
-        <w:spacing w:after="0" w:line="360" w:lineRule="auto"/>
-        <w:ind w:firstLine="0"/>
-      </w:pPr>
     </w:p>
     <w:p>
       <w:pPr>
@@ -2290,71 +2255,61 @@
       <w:pPr>
         <w:pStyle w:val="Normlnbezodsazen"/>
         <w:rPr>
-          <w:color w:val="FF0000"/>
+          <w:b/>
           <w:lang w:val="en-US"/>
         </w:rPr>
       </w:pPr>
+      <w:r>
+        <w:rPr>
+          <w:b/>
+          <w:lang w:val="en-US"/>
+        </w:rPr>
+        <w:t>IT use and legal liability</w:t>
+      </w:r>
     </w:p>
     <w:p>
       <w:pPr>
         <w:pStyle w:val="Normlnbezodsazen"/>
-        <w:rPr>
-          <w:b/>
-          <w:color w:val="FF0000"/>
+      </w:pPr>
+      <w:r>
+        <w:t>Main goal is to research and informate the student about law in cyber security and computers</w:t>
+      </w:r>
+      <w:r>
+        <w:t>.And to learn about cyber security law and understand your obligations with internet connection.</w:t>
+      </w:r>
+      <w:r>
+        <w:t>Information was mainly gathered from lectures by doc. Jan Kolouch and from websites and information manuals by</w:t>
+      </w:r>
+      <w:r>
+        <w:t xml:space="preserve"> Národní</w:t>
+      </w:r>
+      <w:r>
+        <w:t xml:space="preserve"> </w:t>
+      </w:r>
+      <w:r>
+        <w:t>Úřad</w:t>
+      </w:r>
+      <w:r>
+        <w:t xml:space="preserve"> pro Kybernetickou</w:t>
+      </w:r>
+      <w:r>
+        <w:t xml:space="preserve"> a Informační</w:t>
+      </w:r>
+      <w:r>
+        <w:t xml:space="preserve"> Bezpečnost.</w:t>
+      </w:r>
+    </w:p>
+    <w:p>
+      <w:pPr>
+        <w:pStyle w:val="Normlnbezodsazen"/>
+      </w:pPr>
+      <w:r>
+        <w:rPr>
+          <w:b/>
+          <w:sz w:val="28"/>
           <w:lang w:val="en-US"/>
         </w:rPr>
-      </w:pPr>
-      <w:r>
-        <w:rPr>
-          <w:b/>
-          <w:color w:val="FF0000"/>
-          <w:lang w:val="en-US"/>
-        </w:rPr>
-        <w:t>The title of the Thesis: Subtitle of the Thesis</w:t>
-      </w:r>
-    </w:p>
-    <w:p>
-      <w:pPr>
-        <w:pStyle w:val="Normlnbezodsazen"/>
-        <w:rPr>
-          <w:color w:val="FF0000"/>
-          <w:lang w:val="en-US"/>
-        </w:rPr>
-      </w:pPr>
-      <w:r>
-        <w:rPr>
-          <w:color w:val="FF0000"/>
-          <w:lang w:val="en-US"/>
-        </w:rPr>
-        <w:t>A concise summary of aims, methods, results, discussion (if need</w:t>
-      </w:r>
-      <w:r>
-        <w:rPr>
-          <w:color w:val="FF0000"/>
-          <w:lang w:val="en-US"/>
-        </w:rPr>
-        <w:t>ed</w:t>
-      </w:r>
-      <w:r>
-        <w:rPr>
-          <w:color w:val="FF0000"/>
-          <w:lang w:val="en-US"/>
-        </w:rPr>
-        <w:t xml:space="preserve">) and conclusions of the </w:t>
-      </w:r>
-      <w:r>
-        <w:rPr>
-          <w:color w:val="FF0000"/>
-          <w:lang w:val="en-US"/>
-        </w:rPr>
-        <w:t>t</w:t>
-      </w:r>
-      <w:r>
-        <w:rPr>
-          <w:color w:val="FF0000"/>
-          <w:lang w:val="en-US"/>
-        </w:rPr>
-        <w:t xml:space="preserve">hesis within the range of about 10 lines. </w:t>
+        <w:t>Keywords</w:t>
       </w:r>
     </w:p>
     <w:p>
@@ -2364,55 +2319,24 @@
         </w:tabs>
         <w:spacing w:before="360"/>
         <w:ind w:firstLine="0"/>
-        <w:rPr>
-          <w:b/>
-          <w:sz w:val="28"/>
+      </w:pPr>
+      <w:r>
+        <w:rPr>
           <w:lang w:val="en-US"/>
         </w:rPr>
-      </w:pPr>
-      <w:r>
-        <w:rPr>
-          <w:b/>
-          <w:sz w:val="28"/>
+        <w:t xml:space="preserve">Cybersecurity law, cybersecurity, </w:t>
+      </w:r>
+      <w:r>
+        <w:rPr>
           <w:lang w:val="en-US"/>
         </w:rPr>
-        <w:t>Keywords</w:t>
-      </w:r>
-    </w:p>
-    <w:p>
-      <w:pPr>
-        <w:pStyle w:val="Normlnbezodsazen"/>
-        <w:rPr>
-          <w:color w:val="FF0000"/>
-        </w:rPr>
-      </w:pPr>
-      <w:r>
-        <w:rPr>
-          <w:color w:val="FF0000"/>
+        <w:t>IT</w:t>
+      </w:r>
+      <w:r>
+        <w:rPr>
           <w:lang w:val="en-US"/>
         </w:rPr>
-        <w:t xml:space="preserve">Listing 3 to 5 key words characterizing the subject-matter of the </w:t>
-      </w:r>
-      <w:r>
-        <w:rPr>
-          <w:color w:val="FF0000"/>
-          <w:lang w:val="en-US"/>
-        </w:rPr>
-        <w:t>t</w:t>
-      </w:r>
-      <w:r>
-        <w:rPr>
-          <w:color w:val="FF0000"/>
-          <w:lang w:val="en-US"/>
-        </w:rPr>
-        <w:t>hesis</w:t>
-      </w:r>
-      <w:r>
-        <w:rPr>
-          <w:color w:val="FF0000"/>
-          <w:lang w:val="en-US"/>
-        </w:rPr>
-        <w:t>.</w:t>
+        <w:t xml:space="preserve"> legal liability</w:t>
       </w:r>
     </w:p>
     <w:p>
@@ -3753,353 +3677,6 @@
         <w:pStyle w:val="Nadpis4"/>
       </w:pPr>
       <w:r>
-        <w:t>Seznam symbolů</w:t>
-      </w:r>
-    </w:p>
-    <w:tbl>
-      <w:tblPr>
-        <w:tblStyle w:val="Mkatabulky13"/>
-        <w:tblW w:w="0" w:type="auto"/>
-        <w:tblBorders>
-          <w:top w:val="none" w:sz="0" w:space="0" w:color="auto"/>
-          <w:left w:val="none" w:sz="0" w:space="0" w:color="auto"/>
-          <w:bottom w:val="none" w:sz="0" w:space="0" w:color="auto"/>
-          <w:right w:val="none" w:sz="0" w:space="0" w:color="auto"/>
-          <w:insideH w:val="none" w:sz="0" w:space="0" w:color="auto"/>
-          <w:insideV w:val="none" w:sz="0" w:space="0" w:color="auto"/>
-        </w:tblBorders>
-        <w:tblLayout w:type="fixed"/>
-        <w:tblLook w:val="04A0" w:firstRow="1" w:lastRow="0" w:firstColumn="1" w:lastColumn="0" w:noHBand="0" w:noVBand="1"/>
-      </w:tblPr>
-      <w:tblGrid>
-        <w:gridCol w:w="1559"/>
-        <w:gridCol w:w="1560"/>
-        <w:gridCol w:w="5384"/>
-      </w:tblGrid>
-      <w:tr>
-        <w:tc>
-          <w:tcPr>
-            <w:tcW w:w="1559" w:type="dxa"/>
-            <w:tcBorders>
-              <w:top w:val="single" w:sz="12" w:space="0" w:color="auto"/>
-              <w:bottom w:val="single" w:sz="12" w:space="0" w:color="auto"/>
-            </w:tcBorders>
-          </w:tcPr>
-          <w:p>
-            <w:pPr>
-              <w:pStyle w:val="Tabulka"/>
-              <w:jc w:val="left"/>
-            </w:pPr>
-            <w:r>
-              <w:t>Symbol</w:t>
-            </w:r>
-          </w:p>
-        </w:tc>
-        <w:tc>
-          <w:tcPr>
-            <w:tcW w:w="1560" w:type="dxa"/>
-            <w:tcBorders>
-              <w:top w:val="single" w:sz="12" w:space="0" w:color="auto"/>
-              <w:bottom w:val="single" w:sz="12" w:space="0" w:color="auto"/>
-            </w:tcBorders>
-          </w:tcPr>
-          <w:p>
-            <w:pPr>
-              <w:pStyle w:val="Tabulka"/>
-              <w:tabs>
-                <w:tab w:val="left" w:pos="204"/>
-                <w:tab w:val="center" w:pos="672"/>
-              </w:tabs>
-              <w:jc w:val="left"/>
-            </w:pPr>
-            <w:r>
-              <w:t>Jednotka</w:t>
-            </w:r>
-          </w:p>
-        </w:tc>
-        <w:tc>
-          <w:tcPr>
-            <w:tcW w:w="5384" w:type="dxa"/>
-            <w:tcBorders>
-              <w:top w:val="single" w:sz="12" w:space="0" w:color="auto"/>
-              <w:bottom w:val="single" w:sz="12" w:space="0" w:color="auto"/>
-            </w:tcBorders>
-          </w:tcPr>
-          <w:p>
-            <w:pPr>
-              <w:pStyle w:val="Tabulka"/>
-              <w:jc w:val="left"/>
-            </w:pPr>
-            <w:r>
-              <w:t>Význam</w:t>
-            </w:r>
-          </w:p>
-        </w:tc>
-      </w:tr>
-      <w:tr>
-        <w:tc>
-          <w:tcPr>
-            <w:tcW w:w="1559" w:type="dxa"/>
-            <w:tcBorders>
-              <w:top w:val="single" w:sz="12" w:space="0" w:color="auto"/>
-            </w:tcBorders>
-          </w:tcPr>
-          <w:p>
-            <w:pPr>
-              <w:pStyle w:val="Tabulka"/>
-              <w:jc w:val="left"/>
-              <w:rPr>
-                <w:color w:val="FF0000"/>
-              </w:rPr>
-            </w:pPr>
-            <w:proofErr w:type="spellStart"/>
-            <w:r>
-              <w:rPr>
-                <w:i/>
-                <w:color w:val="FF0000"/>
-              </w:rPr>
-              <w:t>CDP</w:t>
-            </w:r>
-            <w:r>
-              <w:rPr>
-                <w:color w:val="FF0000"/>
-                <w:vertAlign w:val="subscript"/>
-              </w:rPr>
-              <w:t>end</w:t>
-            </w:r>
-            <w:proofErr w:type="spellEnd"/>
-          </w:p>
-        </w:tc>
-        <w:tc>
-          <w:tcPr>
-            <w:tcW w:w="1560" w:type="dxa"/>
-            <w:tcBorders>
-              <w:top w:val="single" w:sz="12" w:space="0" w:color="auto"/>
-            </w:tcBorders>
-          </w:tcPr>
-          <w:p>
-            <w:pPr>
-              <w:pStyle w:val="Tabulka"/>
-              <w:jc w:val="left"/>
-              <w:rPr>
-                <w:color w:val="FF0000"/>
-              </w:rPr>
-            </w:pPr>
-            <w:r>
-              <w:rPr>
-                <w:color w:val="FF0000"/>
-              </w:rPr>
-              <w:t>cmH</w:t>
-            </w:r>
-            <w:r>
-              <w:rPr>
-                <w:color w:val="FF0000"/>
-                <w:vertAlign w:val="subscript"/>
-              </w:rPr>
-              <w:t>2</w:t>
-            </w:r>
-            <w:r>
-              <w:rPr>
-                <w:color w:val="FF0000"/>
-              </w:rPr>
-              <w:t>O</w:t>
-            </w:r>
-          </w:p>
-        </w:tc>
-        <w:tc>
-          <w:tcPr>
-            <w:tcW w:w="5384" w:type="dxa"/>
-            <w:tcBorders>
-              <w:top w:val="single" w:sz="12" w:space="0" w:color="auto"/>
-            </w:tcBorders>
-          </w:tcPr>
-          <w:p>
-            <w:pPr>
-              <w:pStyle w:val="Tabulka"/>
-              <w:jc w:val="left"/>
-              <w:rPr>
-                <w:color w:val="FF0000"/>
-              </w:rPr>
-            </w:pPr>
-            <w:r>
-              <w:rPr>
-                <w:color w:val="FF0000"/>
-              </w:rPr>
-              <w:t>Střední distenzní tlak po ustálení přechodového děje</w:t>
-            </w:r>
-          </w:p>
-        </w:tc>
-      </w:tr>
-      <w:tr>
-        <w:tc>
-          <w:tcPr>
-            <w:tcW w:w="1559" w:type="dxa"/>
-          </w:tcPr>
-          <w:p>
-            <w:pPr>
-              <w:pStyle w:val="Tabulka"/>
-              <w:jc w:val="left"/>
-              <w:rPr>
-                <w:color w:val="FF0000"/>
-              </w:rPr>
-            </w:pPr>
-            <w:proofErr w:type="spellStart"/>
-            <w:r>
-              <w:rPr>
-                <w:i/>
-                <w:color w:val="FF0000"/>
-              </w:rPr>
-              <w:t>f</w:t>
-            </w:r>
-            <w:r>
-              <w:rPr>
-                <w:color w:val="FF0000"/>
-                <w:vertAlign w:val="subscript"/>
-              </w:rPr>
-              <w:t>HFO</w:t>
-            </w:r>
-            <w:proofErr w:type="spellEnd"/>
-          </w:p>
-        </w:tc>
-        <w:tc>
-          <w:tcPr>
-            <w:tcW w:w="1560" w:type="dxa"/>
-          </w:tcPr>
-          <w:p>
-            <w:pPr>
-              <w:pStyle w:val="Tabulka"/>
-              <w:jc w:val="left"/>
-              <w:rPr>
-                <w:color w:val="FF0000"/>
-              </w:rPr>
-            </w:pPr>
-            <w:r>
-              <w:rPr>
-                <w:color w:val="FF0000"/>
-              </w:rPr>
-              <w:t>Hz</w:t>
-            </w:r>
-          </w:p>
-        </w:tc>
-        <w:tc>
-          <w:tcPr>
-            <w:tcW w:w="5384" w:type="dxa"/>
-          </w:tcPr>
-          <w:p>
-            <w:pPr>
-              <w:pStyle w:val="Tabulka"/>
-              <w:jc w:val="left"/>
-              <w:rPr>
-                <w:color w:val="FF0000"/>
-              </w:rPr>
-            </w:pPr>
-            <w:r>
-              <w:rPr>
-                <w:color w:val="FF0000"/>
-              </w:rPr>
-              <w:t>Frekvence vysokofrekvenčních oscilací</w:t>
-            </w:r>
-          </w:p>
-        </w:tc>
-      </w:tr>
-      <w:tr>
-        <w:tc>
-          <w:tcPr>
-            <w:tcW w:w="1559" w:type="dxa"/>
-            <w:tcBorders>
-              <w:bottom w:val="single" w:sz="12" w:space="0" w:color="auto"/>
-            </w:tcBorders>
-          </w:tcPr>
-          <w:p>
-            <w:pPr>
-              <w:pStyle w:val="Tabulka"/>
-              <w:jc w:val="left"/>
-              <w:rPr>
-                <w:i/>
-                <w:color w:val="FF0000"/>
-              </w:rPr>
-            </w:pPr>
-            <w:r>
-              <w:rPr>
-                <w:i/>
-                <w:color w:val="FF0000"/>
-              </w:rPr>
-              <w:t>N</w:t>
-            </w:r>
-          </w:p>
-        </w:tc>
-        <w:tc>
-          <w:tcPr>
-            <w:tcW w:w="1560" w:type="dxa"/>
-            <w:tcBorders>
-              <w:bottom w:val="single" w:sz="12" w:space="0" w:color="auto"/>
-            </w:tcBorders>
-          </w:tcPr>
-          <w:p>
-            <w:pPr>
-              <w:pStyle w:val="Tabulka"/>
-              <w:jc w:val="left"/>
-              <w:rPr>
-                <w:color w:val="FF0000"/>
-              </w:rPr>
-            </w:pPr>
-            <w:r>
-              <w:rPr>
-                <w:color w:val="FF0000"/>
-              </w:rPr>
-              <w:t>1/s</w:t>
-            </w:r>
-          </w:p>
-        </w:tc>
-        <w:tc>
-          <w:tcPr>
-            <w:tcW w:w="5384" w:type="dxa"/>
-            <w:tcBorders>
-              <w:bottom w:val="single" w:sz="12" w:space="0" w:color="auto"/>
-            </w:tcBorders>
-          </w:tcPr>
-          <w:p>
-            <w:pPr>
-              <w:pStyle w:val="Tabulka"/>
-              <w:jc w:val="left"/>
-              <w:rPr>
-                <w:color w:val="FF0000"/>
-              </w:rPr>
-            </w:pPr>
-            <w:r>
-              <w:rPr>
-                <w:color w:val="FF0000"/>
-              </w:rPr>
-              <w:t xml:space="preserve">Parametr </w:t>
-            </w:r>
-            <w:proofErr w:type="spellStart"/>
-            <w:r>
-              <w:rPr>
-                <w:color w:val="FF0000"/>
-              </w:rPr>
-              <w:t>dolnopropustního</w:t>
-            </w:r>
-            <w:proofErr w:type="spellEnd"/>
-            <w:r>
-              <w:rPr>
-                <w:color w:val="FF0000"/>
-              </w:rPr>
-              <w:t xml:space="preserve"> filtru připojeného k PID regulátoru</w:t>
-            </w:r>
-          </w:p>
-        </w:tc>
-      </w:tr>
-    </w:tbl>
-    <w:p>
-      <w:pPr>
-        <w:pStyle w:val="Tabulka-poznmka"/>
-      </w:pPr>
-    </w:p>
-    <w:p>
-      <w:pPr>
-        <w:pStyle w:val="Nadpis4"/>
-      </w:pPr>
-      <w:r>
         <w:t>Seznam zkratek</w:t>
       </w:r>
     </w:p>
@@ -4171,15 +3748,18 @@
             <w:pPr>
               <w:pStyle w:val="Tabulka"/>
               <w:jc w:val="left"/>
-              <w:rPr>
-                <w:color w:val="FF0000"/>
-              </w:rPr>
             </w:pPr>
             <w:r>
-              <w:rPr>
-                <w:color w:val="FF0000"/>
-              </w:rPr>
-              <w:t>ALI</w:t>
+              <w:t>KB</w:t>
+            </w:r>
+          </w:p>
+          <w:p>
+            <w:pPr>
+              <w:pStyle w:val="Tabulka"/>
+              <w:jc w:val="left"/>
+            </w:pPr>
+            <w:r>
+              <w:t>NÚKIB</w:t>
             </w:r>
           </w:p>
         </w:tc>
@@ -4194,61 +3774,29 @@
             <w:pPr>
               <w:pStyle w:val="Tabulka"/>
               <w:jc w:val="left"/>
-              <w:rPr>
-                <w:color w:val="FF0000"/>
-              </w:rPr>
             </w:pPr>
             <w:r>
-              <w:rPr>
-                <w:color w:val="FF0000"/>
-              </w:rPr>
-              <w:t>Akutní plicní selhání (</w:t>
-            </w:r>
-            <w:proofErr w:type="spellStart"/>
-            <w:r>
-              <w:rPr>
-                <w:i/>
-                <w:color w:val="FF0000"/>
-              </w:rPr>
-              <w:t>Acute</w:t>
-            </w:r>
-            <w:proofErr w:type="spellEnd"/>
-            <w:r>
-              <w:rPr>
-                <w:i/>
-                <w:color w:val="FF0000"/>
-              </w:rPr>
-              <w:t xml:space="preserve"> </w:t>
-            </w:r>
-            <w:proofErr w:type="spellStart"/>
-            <w:r>
-              <w:rPr>
-                <w:i/>
-                <w:color w:val="FF0000"/>
-              </w:rPr>
-              <w:t>Lung</w:t>
-            </w:r>
-            <w:proofErr w:type="spellEnd"/>
-            <w:r>
-              <w:rPr>
-                <w:i/>
-                <w:color w:val="FF0000"/>
-              </w:rPr>
-              <w:t xml:space="preserve"> </w:t>
-            </w:r>
-            <w:proofErr w:type="spellStart"/>
-            <w:r>
-              <w:rPr>
-                <w:i/>
-                <w:color w:val="FF0000"/>
-              </w:rPr>
-              <w:t>Injury</w:t>
-            </w:r>
-            <w:proofErr w:type="spellEnd"/>
-            <w:r>
-              <w:rPr>
-                <w:color w:val="FF0000"/>
-              </w:rPr>
+              <w:t>Kybernetická Bezpečnost</w:t>
+            </w:r>
+          </w:p>
+          <w:p>
+            <w:pPr>
+              <w:pStyle w:val="Tabulka"/>
+              <w:jc w:val="left"/>
+            </w:pPr>
+            <w:r>
+              <w:t>Národní Úřad pro Kybernetickou a Informační Bezpečnost</w:t>
+            </w:r>
+            <w:r>
+              <w:t>(</w:t>
+            </w:r>
+            <w:r>
+              <w:t>správní orgán pro KB</w:t>
+            </w:r>
+            <w:r>
+              <w:t>, včetně ochrany utajovaných informací atd.</w:t>
+            </w:r>
+            <w:r>
               <w:t>)</w:t>
             </w:r>
           </w:p>
@@ -4852,10 +4400,10 @@
             <v:path o:extrusionok="f" gradientshapeok="t" o:connecttype="rect"/>
             <o:lock v:ext="edit" aspectratio="t"/>
           </v:shapetype>
-          <v:shape id="_x0000_i1025" type="#_x0000_t75" alt="" style="width:36pt;height:28.5pt;mso-width-percent:0;mso-height-percent:0;mso-width-percent:0;mso-height-percent:0" o:ole="">
+          <v:shape id="_x0000_i1025" type="#_x0000_t75" alt="" style="width:36pt;height:30pt;mso-width-percent:0;mso-height-percent:0;mso-width-percent:0;mso-height-percent:0" o:ole="">
             <v:imagedata r:id="rId15" o:title=""/>
           </v:shape>
-          <o:OLEObject Type="Embed" ProgID="Equation.DSMT4" ShapeID="_x0000_i1025" DrawAspect="Content" ObjectID="_1714128770" r:id="rId16"/>
+          <o:OLEObject Type="Embed" ProgID="Equation.DSMT4" ShapeID="_x0000_i1025" DrawAspect="Content" ObjectID="_1715312720" r:id="rId16"/>
         </w:object>
       </w:r>
       <w:r>
@@ -5098,7 +4646,6 @@
         </w:rPr>
         <w:t xml:space="preserve"> nebo doplněk </w:t>
       </w:r>
-      <w:proofErr w:type="spellStart"/>
       <w:r>
         <w:rPr>
           <w:i/>
@@ -5106,7 +4653,6 @@
         </w:rPr>
         <w:t>MathType</w:t>
       </w:r>
-      <w:proofErr w:type="spellEnd"/>
       <w:r>
         <w:rPr>
           <w:highlight w:val="green"/>
@@ -5289,21 +4835,7 @@
         <w:rPr>
           <w:highlight w:val="yellow"/>
         </w:rPr>
-        <w:t xml:space="preserve"> Tulipány před ozářením </w:t>
-      </w:r>
-      <w:proofErr w:type="spellStart"/>
-      <w:r>
-        <w:rPr>
-          <w:highlight w:val="yellow"/>
-        </w:rPr>
-        <w:t>kryptonitem</w:t>
-      </w:r>
-      <w:proofErr w:type="spellEnd"/>
-      <w:r>
-        <w:rPr>
-          <w:highlight w:val="yellow"/>
-        </w:rPr>
-        <w:t>. Fotografie: autor.</w:t>
+        <w:t xml:space="preserve"> Tulipány před ozářením kryptonitem. Fotografie: autor.</w:t>
       </w:r>
     </w:p>
     <w:p>
@@ -5657,19 +5189,11 @@
                 <w:color w:val="FF0000"/>
               </w:rPr>
             </w:pPr>
-            <w:proofErr w:type="spellStart"/>
-            <w:r>
-              <w:rPr>
-                <w:color w:val="FF0000"/>
-              </w:rPr>
-              <w:t>Root</w:t>
-            </w:r>
-            <w:proofErr w:type="spellEnd"/>
-            <w:r>
-              <w:rPr>
-                <w:color w:val="FF0000"/>
-              </w:rPr>
-              <w:t xml:space="preserve"> Radical-7</w:t>
+            <w:r>
+              <w:rPr>
+                <w:color w:val="FF0000"/>
+              </w:rPr>
+              <w:t>Root Radical-7</w:t>
             </w:r>
           </w:p>
         </w:tc>
@@ -5690,19 +5214,11 @@
                 <w:color w:val="FF0000"/>
               </w:rPr>
             </w:pPr>
-            <w:proofErr w:type="spellStart"/>
-            <w:r>
-              <w:rPr>
-                <w:color w:val="FF0000"/>
-              </w:rPr>
-              <w:t>Nellcor</w:t>
-            </w:r>
-            <w:proofErr w:type="spellEnd"/>
-            <w:r>
-              <w:rPr>
-                <w:color w:val="FF0000"/>
-              </w:rPr>
-              <w:t xml:space="preserve"> N-600</w:t>
+            <w:r>
+              <w:rPr>
+                <w:color w:val="FF0000"/>
+              </w:rPr>
+              <w:t>Nellcor N-600</w:t>
             </w:r>
           </w:p>
         </w:tc>
@@ -5723,19 +5239,11 @@
                 <w:color w:val="FF0000"/>
               </w:rPr>
             </w:pPr>
-            <w:proofErr w:type="spellStart"/>
-            <w:r>
-              <w:rPr>
-                <w:color w:val="FF0000"/>
-              </w:rPr>
-              <w:t>Carescape</w:t>
-            </w:r>
-            <w:proofErr w:type="spellEnd"/>
-            <w:r>
-              <w:rPr>
-                <w:color w:val="FF0000"/>
-              </w:rPr>
-              <w:t xml:space="preserve"> B650</w:t>
+            <w:r>
+              <w:rPr>
+                <w:color w:val="FF0000"/>
+              </w:rPr>
+              <w:t>Carescape B650</w:t>
             </w:r>
           </w:p>
         </w:tc>
@@ -5888,14 +5396,12 @@
                 <w:color w:val="FF0000"/>
               </w:rPr>
             </w:pPr>
-            <w:proofErr w:type="spellStart"/>
             <w:r>
               <w:rPr>
                 <w:color w:val="FF0000"/>
               </w:rPr>
               <w:t>Hyperoxická</w:t>
             </w:r>
-            <w:proofErr w:type="spellEnd"/>
           </w:p>
         </w:tc>
         <w:tc>
@@ -5984,14 +5490,12 @@
                 <w:color w:val="FF0000"/>
               </w:rPr>
             </w:pPr>
-            <w:proofErr w:type="spellStart"/>
             <w:r>
               <w:rPr>
                 <w:color w:val="FF0000"/>
               </w:rPr>
               <w:t>Hyperkapnická</w:t>
             </w:r>
-            <w:proofErr w:type="spellEnd"/>
           </w:p>
         </w:tc>
         <w:tc>
@@ -7157,21 +6661,7 @@
         <w:rPr>
           <w:highlight w:val="yellow"/>
         </w:rPr>
-        <w:t xml:space="preserve"> Zápis bez mezery má význam přídavného jména. Např. „10 Ω“ čteme „deset ohmů“ a „10Ω“ čteme „</w:t>
-      </w:r>
-      <w:proofErr w:type="spellStart"/>
-      <w:r>
-        <w:rPr>
-          <w:highlight w:val="yellow"/>
-        </w:rPr>
-        <w:t>desetiohmový</w:t>
-      </w:r>
-      <w:proofErr w:type="spellEnd"/>
-      <w:r>
-        <w:rPr>
-          <w:highlight w:val="yellow"/>
-        </w:rPr>
-        <w:t>“.</w:t>
+        <w:t xml:space="preserve"> Zápis bez mezery má význam přídavného jména. Např. „10 Ω“ čteme „deset ohmů“ a „10Ω“ čteme „desetiohmový“.</w:t>
       </w:r>
     </w:p>
     <w:p>
@@ -7556,7 +7046,7 @@
 </file>
 
 <file path=word/endnotes.xml><?xml version="1.0" encoding="utf-8"?>
-<w:endnotes xmlns:wpc="http://schemas.microsoft.com/office/word/2010/wordprocessingCanvas" xmlns:cx="http://schemas.microsoft.com/office/drawing/2014/chartex" xmlns:cx1="http://schemas.microsoft.com/office/drawing/2015/9/8/chartex" xmlns:cx2="http://schemas.microsoft.com/office/drawing/2015/10/21/chartex" xmlns:cx3="http://schemas.microsoft.com/office/drawing/2016/5/9/chartex" xmlns:cx4="http://schemas.microsoft.com/office/drawing/2016/5/10/chartex" xmlns:cx5="http://schemas.microsoft.com/office/drawing/2016/5/11/chartex" xmlns:cx6="http://schemas.microsoft.com/office/drawing/2016/5/12/chartex" xmlns:cx7="http://schemas.microsoft.com/office/drawing/2016/5/13/chartex" xmlns:cx8="http://schemas.microsoft.com/office/drawing/2016/5/14/chartex" xmlns:mc="http://schemas.openxmlformats.org/markup-compatibility/2006" xmlns:aink="http://schemas.microsoft.com/office/drawing/2016/ink" xmlns:am3d="http://schemas.microsoft.com/office/drawing/2017/model3d" xmlns:o="urn:schemas-microsoft-com:office:office" xmlns:r="http://schemas.openxmlformats.org/officeDocument/2006/relationships" xmlns:m="http://schemas.openxmlformats.org/officeDocument/2006/math" xmlns:v="urn:schemas-microsoft-com:vml" xmlns:wp14="http://schemas.microsoft.com/office/word/2010/wordprocessingDrawing" xmlns:wp="http://schemas.openxmlformats.org/drawingml/2006/wordprocessingDrawing" xmlns:w10="urn:schemas-microsoft-com:office:word" xmlns:w="http://schemas.openxmlformats.org/wordprocessingml/2006/main" xmlns:w14="http://schemas.microsoft.com/office/word/2010/wordml" xmlns:w15="http://schemas.microsoft.com/office/word/2012/wordml" xmlns:w16cex="http://schemas.microsoft.com/office/word/2018/wordml/cex" xmlns:w16cid="http://schemas.microsoft.com/office/word/2016/wordml/cid" xmlns:w16="http://schemas.microsoft.com/office/word/2018/wordml" xmlns:w16sdtdh="http://schemas.microsoft.com/office/word/2020/wordml/sdtdatahash" xmlns:w16se="http://schemas.microsoft.com/office/word/2015/wordml/symex" xmlns:wpg="http://schemas.microsoft.com/office/word/2010/wordprocessingGroup" xmlns:wpi="http://schemas.microsoft.com/office/word/2010/wordprocessingInk" xmlns:wne="http://schemas.microsoft.com/office/word/2006/wordml" xmlns:wps="http://schemas.microsoft.com/office/word/2010/wordprocessingShape" mc:Ignorable="w14 w15 w16se w16cid w16 w16cex w16sdtdh wp14">
+<w:endnotes xmlns:wpc="http://schemas.microsoft.com/office/word/2010/wordprocessingCanvas" xmlns:cx="http://schemas.microsoft.com/office/drawing/2014/chartex" xmlns:cx1="http://schemas.microsoft.com/office/drawing/2015/9/8/chartex" xmlns:cx2="http://schemas.microsoft.com/office/drawing/2015/10/21/chartex" xmlns:cx3="http://schemas.microsoft.com/office/drawing/2016/5/9/chartex" xmlns:cx4="http://schemas.microsoft.com/office/drawing/2016/5/10/chartex" xmlns:cx5="http://schemas.microsoft.com/office/drawing/2016/5/11/chartex" xmlns:cx6="http://schemas.microsoft.com/office/drawing/2016/5/12/chartex" xmlns:cx7="http://schemas.microsoft.com/office/drawing/2016/5/13/chartex" xmlns:cx8="http://schemas.microsoft.com/office/drawing/2016/5/14/chartex" xmlns:mc="http://schemas.openxmlformats.org/markup-compatibility/2006" xmlns:aink="http://schemas.microsoft.com/office/drawing/2016/ink" xmlns:am3d="http://schemas.microsoft.com/office/drawing/2017/model3d" xmlns:o="urn:schemas-microsoft-com:office:office" xmlns:oel="http://schemas.microsoft.com/office/2019/extlst" xmlns:r="http://schemas.openxmlformats.org/officeDocument/2006/relationships" xmlns:m="http://schemas.openxmlformats.org/officeDocument/2006/math" xmlns:v="urn:schemas-microsoft-com:vml" xmlns:wp14="http://schemas.microsoft.com/office/word/2010/wordprocessingDrawing" xmlns:wp="http://schemas.openxmlformats.org/drawingml/2006/wordprocessingDrawing" xmlns:w10="urn:schemas-microsoft-com:office:word" xmlns:w="http://schemas.openxmlformats.org/wordprocessingml/2006/main" xmlns:w14="http://schemas.microsoft.com/office/word/2010/wordml" xmlns:w15="http://schemas.microsoft.com/office/word/2012/wordml" xmlns:w16cex="http://schemas.microsoft.com/office/word/2018/wordml/cex" xmlns:w16cid="http://schemas.microsoft.com/office/word/2016/wordml/cid" xmlns:w16="http://schemas.microsoft.com/office/word/2018/wordml" xmlns:w16sdtdh="http://schemas.microsoft.com/office/word/2020/wordml/sdtdatahash" xmlns:w16se="http://schemas.microsoft.com/office/word/2015/wordml/symex" xmlns:wpg="http://schemas.microsoft.com/office/word/2010/wordprocessingGroup" xmlns:wpi="http://schemas.microsoft.com/office/word/2010/wordprocessingInk" xmlns:wne="http://schemas.microsoft.com/office/word/2006/wordml" xmlns:wps="http://schemas.microsoft.com/office/word/2010/wordprocessingShape" mc:Ignorable="w14 w15 w16se w16cid w16 w16cex w16sdtdh wp14">
   <w:endnote w:type="separator" w:id="-1">
     <w:p>
       <w:pPr>
@@ -7581,7 +7071,7 @@
 </file>
 
 <file path=word/footer1.xml><?xml version="1.0" encoding="utf-8"?>
-<w:ftr xmlns:wpc="http://schemas.microsoft.com/office/word/2010/wordprocessingCanvas" xmlns:cx="http://schemas.microsoft.com/office/drawing/2014/chartex" xmlns:cx1="http://schemas.microsoft.com/office/drawing/2015/9/8/chartex" xmlns:cx2="http://schemas.microsoft.com/office/drawing/2015/10/21/chartex" xmlns:cx3="http://schemas.microsoft.com/office/drawing/2016/5/9/chartex" xmlns:cx4="http://schemas.microsoft.com/office/drawing/2016/5/10/chartex" xmlns:cx5="http://schemas.microsoft.com/office/drawing/2016/5/11/chartex" xmlns:cx6="http://schemas.microsoft.com/office/drawing/2016/5/12/chartex" xmlns:cx7="http://schemas.microsoft.com/office/drawing/2016/5/13/chartex" xmlns:cx8="http://schemas.microsoft.com/office/drawing/2016/5/14/chartex" xmlns:mc="http://schemas.openxmlformats.org/markup-compatibility/2006" xmlns:aink="http://schemas.microsoft.com/office/drawing/2016/ink" xmlns:am3d="http://schemas.microsoft.com/office/drawing/2017/model3d" xmlns:o="urn:schemas-microsoft-com:office:office" xmlns:r="http://schemas.openxmlformats.org/officeDocument/2006/relationships" xmlns:m="http://schemas.openxmlformats.org/officeDocument/2006/math" xmlns:v="urn:schemas-microsoft-com:vml" xmlns:wp14="http://schemas.microsoft.com/office/word/2010/wordprocessingDrawing" xmlns:wp="http://schemas.openxmlformats.org/drawingml/2006/wordprocessingDrawing" xmlns:w10="urn:schemas-microsoft-com:office:word" xmlns:w="http://schemas.openxmlformats.org/wordprocessingml/2006/main" xmlns:w14="http://schemas.microsoft.com/office/word/2010/wordml" xmlns:w15="http://schemas.microsoft.com/office/word/2012/wordml" xmlns:w16cex="http://schemas.microsoft.com/office/word/2018/wordml/cex" xmlns:w16cid="http://schemas.microsoft.com/office/word/2016/wordml/cid" xmlns:w16="http://schemas.microsoft.com/office/word/2018/wordml" xmlns:w16sdtdh="http://schemas.microsoft.com/office/word/2020/wordml/sdtdatahash" xmlns:w16se="http://schemas.microsoft.com/office/word/2015/wordml/symex" xmlns:wpg="http://schemas.microsoft.com/office/word/2010/wordprocessingGroup" xmlns:wpi="http://schemas.microsoft.com/office/word/2010/wordprocessingInk" xmlns:wne="http://schemas.microsoft.com/office/word/2006/wordml" xmlns:wps="http://schemas.microsoft.com/office/word/2010/wordprocessingShape" mc:Ignorable="w14 w15 w16se w16cid w16 w16cex w16sdtdh wp14">
+<w:ftr xmlns:wpc="http://schemas.microsoft.com/office/word/2010/wordprocessingCanvas" xmlns:cx="http://schemas.microsoft.com/office/drawing/2014/chartex" xmlns:cx1="http://schemas.microsoft.com/office/drawing/2015/9/8/chartex" xmlns:cx2="http://schemas.microsoft.com/office/drawing/2015/10/21/chartex" xmlns:cx3="http://schemas.microsoft.com/office/drawing/2016/5/9/chartex" xmlns:cx4="http://schemas.microsoft.com/office/drawing/2016/5/10/chartex" xmlns:cx5="http://schemas.microsoft.com/office/drawing/2016/5/11/chartex" xmlns:cx6="http://schemas.microsoft.com/office/drawing/2016/5/12/chartex" xmlns:cx7="http://schemas.microsoft.com/office/drawing/2016/5/13/chartex" xmlns:cx8="http://schemas.microsoft.com/office/drawing/2016/5/14/chartex" xmlns:mc="http://schemas.openxmlformats.org/markup-compatibility/2006" xmlns:aink="http://schemas.microsoft.com/office/drawing/2016/ink" xmlns:am3d="http://schemas.microsoft.com/office/drawing/2017/model3d" xmlns:o="urn:schemas-microsoft-com:office:office" xmlns:oel="http://schemas.microsoft.com/office/2019/extlst" xmlns:r="http://schemas.openxmlformats.org/officeDocument/2006/relationships" xmlns:m="http://schemas.openxmlformats.org/officeDocument/2006/math" xmlns:v="urn:schemas-microsoft-com:vml" xmlns:wp14="http://schemas.microsoft.com/office/word/2010/wordprocessingDrawing" xmlns:wp="http://schemas.openxmlformats.org/drawingml/2006/wordprocessingDrawing" xmlns:w10="urn:schemas-microsoft-com:office:word" xmlns:w="http://schemas.openxmlformats.org/wordprocessingml/2006/main" xmlns:w14="http://schemas.microsoft.com/office/word/2010/wordml" xmlns:w15="http://schemas.microsoft.com/office/word/2012/wordml" xmlns:w16cex="http://schemas.microsoft.com/office/word/2018/wordml/cex" xmlns:w16cid="http://schemas.microsoft.com/office/word/2016/wordml/cid" xmlns:w16="http://schemas.microsoft.com/office/word/2018/wordml" xmlns:w16sdtdh="http://schemas.microsoft.com/office/word/2020/wordml/sdtdatahash" xmlns:w16se="http://schemas.microsoft.com/office/word/2015/wordml/symex" xmlns:wpg="http://schemas.microsoft.com/office/word/2010/wordprocessingGroup" xmlns:wpi="http://schemas.microsoft.com/office/word/2010/wordprocessingInk" xmlns:wne="http://schemas.microsoft.com/office/word/2006/wordml" xmlns:wps="http://schemas.microsoft.com/office/word/2010/wordprocessingShape" mc:Ignorable="w14 w15 w16se w16cid w16 w16cex w16sdtdh wp14">
   <w:p>
     <w:pPr>
       <w:pStyle w:val="Zpat"/>
@@ -7635,7 +7125,7 @@
 </file>
 
 <file path=word/footer2.xml><?xml version="1.0" encoding="utf-8"?>
-<w:ftr xmlns:wpc="http://schemas.microsoft.com/office/word/2010/wordprocessingCanvas" xmlns:cx="http://schemas.microsoft.com/office/drawing/2014/chartex" xmlns:cx1="http://schemas.microsoft.com/office/drawing/2015/9/8/chartex" xmlns:cx2="http://schemas.microsoft.com/office/drawing/2015/10/21/chartex" xmlns:cx3="http://schemas.microsoft.com/office/drawing/2016/5/9/chartex" xmlns:cx4="http://schemas.microsoft.com/office/drawing/2016/5/10/chartex" xmlns:cx5="http://schemas.microsoft.com/office/drawing/2016/5/11/chartex" xmlns:cx6="http://schemas.microsoft.com/office/drawing/2016/5/12/chartex" xmlns:cx7="http://schemas.microsoft.com/office/drawing/2016/5/13/chartex" xmlns:cx8="http://schemas.microsoft.com/office/drawing/2016/5/14/chartex" xmlns:mc="http://schemas.openxmlformats.org/markup-compatibility/2006" xmlns:aink="http://schemas.microsoft.com/office/drawing/2016/ink" xmlns:am3d="http://schemas.microsoft.com/office/drawing/2017/model3d" xmlns:o="urn:schemas-microsoft-com:office:office" xmlns:r="http://schemas.openxmlformats.org/officeDocument/2006/relationships" xmlns:m="http://schemas.openxmlformats.org/officeDocument/2006/math" xmlns:v="urn:schemas-microsoft-com:vml" xmlns:wp14="http://schemas.microsoft.com/office/word/2010/wordprocessingDrawing" xmlns:wp="http://schemas.openxmlformats.org/drawingml/2006/wordprocessingDrawing" xmlns:w10="urn:schemas-microsoft-com:office:word" xmlns:w="http://schemas.openxmlformats.org/wordprocessingml/2006/main" xmlns:w14="http://schemas.microsoft.com/office/word/2010/wordml" xmlns:w15="http://schemas.microsoft.com/office/word/2012/wordml" xmlns:w16cex="http://schemas.microsoft.com/office/word/2018/wordml/cex" xmlns:w16cid="http://schemas.microsoft.com/office/word/2016/wordml/cid" xmlns:w16="http://schemas.microsoft.com/office/word/2018/wordml" xmlns:w16sdtdh="http://schemas.microsoft.com/office/word/2020/wordml/sdtdatahash" xmlns:w16se="http://schemas.microsoft.com/office/word/2015/wordml/symex" xmlns:wpg="http://schemas.microsoft.com/office/word/2010/wordprocessingGroup" xmlns:wpi="http://schemas.microsoft.com/office/word/2010/wordprocessingInk" xmlns:wne="http://schemas.microsoft.com/office/word/2006/wordml" xmlns:wps="http://schemas.microsoft.com/office/word/2010/wordprocessingShape" mc:Ignorable="w14 w15 w16se w16cid w16 w16cex w16sdtdh wp14">
+<w:ftr xmlns:wpc="http://schemas.microsoft.com/office/word/2010/wordprocessingCanvas" xmlns:cx="http://schemas.microsoft.com/office/drawing/2014/chartex" xmlns:cx1="http://schemas.microsoft.com/office/drawing/2015/9/8/chartex" xmlns:cx2="http://schemas.microsoft.com/office/drawing/2015/10/21/chartex" xmlns:cx3="http://schemas.microsoft.com/office/drawing/2016/5/9/chartex" xmlns:cx4="http://schemas.microsoft.com/office/drawing/2016/5/10/chartex" xmlns:cx5="http://schemas.microsoft.com/office/drawing/2016/5/11/chartex" xmlns:cx6="http://schemas.microsoft.com/office/drawing/2016/5/12/chartex" xmlns:cx7="http://schemas.microsoft.com/office/drawing/2016/5/13/chartex" xmlns:cx8="http://schemas.microsoft.com/office/drawing/2016/5/14/chartex" xmlns:mc="http://schemas.openxmlformats.org/markup-compatibility/2006" xmlns:aink="http://schemas.microsoft.com/office/drawing/2016/ink" xmlns:am3d="http://schemas.microsoft.com/office/drawing/2017/model3d" xmlns:o="urn:schemas-microsoft-com:office:office" xmlns:oel="http://schemas.microsoft.com/office/2019/extlst" xmlns:r="http://schemas.openxmlformats.org/officeDocument/2006/relationships" xmlns:m="http://schemas.openxmlformats.org/officeDocument/2006/math" xmlns:v="urn:schemas-microsoft-com:vml" xmlns:wp14="http://schemas.microsoft.com/office/word/2010/wordprocessingDrawing" xmlns:wp="http://schemas.openxmlformats.org/drawingml/2006/wordprocessingDrawing" xmlns:w10="urn:schemas-microsoft-com:office:word" xmlns:w="http://schemas.openxmlformats.org/wordprocessingml/2006/main" xmlns:w14="http://schemas.microsoft.com/office/word/2010/wordml" xmlns:w15="http://schemas.microsoft.com/office/word/2012/wordml" xmlns:w16cex="http://schemas.microsoft.com/office/word/2018/wordml/cex" xmlns:w16cid="http://schemas.microsoft.com/office/word/2016/wordml/cid" xmlns:w16="http://schemas.microsoft.com/office/word/2018/wordml" xmlns:w16sdtdh="http://schemas.microsoft.com/office/word/2020/wordml/sdtdatahash" xmlns:w16se="http://schemas.microsoft.com/office/word/2015/wordml/symex" xmlns:wpg="http://schemas.microsoft.com/office/word/2010/wordprocessingGroup" xmlns:wpi="http://schemas.microsoft.com/office/word/2010/wordprocessingInk" xmlns:wne="http://schemas.microsoft.com/office/word/2006/wordml" xmlns:wps="http://schemas.microsoft.com/office/word/2010/wordprocessingShape" mc:Ignorable="w14 w15 w16se w16cid w16 w16cex w16sdtdh wp14">
   <w:p>
     <w:pPr>
       <w:pStyle w:val="Zpat"/>
@@ -7655,7 +7145,7 @@
 </file>
 
 <file path=word/footer3.xml><?xml version="1.0" encoding="utf-8"?>
-<w:ftr xmlns:wpc="http://schemas.microsoft.com/office/word/2010/wordprocessingCanvas" xmlns:cx="http://schemas.microsoft.com/office/drawing/2014/chartex" xmlns:cx1="http://schemas.microsoft.com/office/drawing/2015/9/8/chartex" xmlns:cx2="http://schemas.microsoft.com/office/drawing/2015/10/21/chartex" xmlns:cx3="http://schemas.microsoft.com/office/drawing/2016/5/9/chartex" xmlns:cx4="http://schemas.microsoft.com/office/drawing/2016/5/10/chartex" xmlns:cx5="http://schemas.microsoft.com/office/drawing/2016/5/11/chartex" xmlns:cx6="http://schemas.microsoft.com/office/drawing/2016/5/12/chartex" xmlns:cx7="http://schemas.microsoft.com/office/drawing/2016/5/13/chartex" xmlns:cx8="http://schemas.microsoft.com/office/drawing/2016/5/14/chartex" xmlns:mc="http://schemas.openxmlformats.org/markup-compatibility/2006" xmlns:aink="http://schemas.microsoft.com/office/drawing/2016/ink" xmlns:am3d="http://schemas.microsoft.com/office/drawing/2017/model3d" xmlns:o="urn:schemas-microsoft-com:office:office" xmlns:r="http://schemas.openxmlformats.org/officeDocument/2006/relationships" xmlns:m="http://schemas.openxmlformats.org/officeDocument/2006/math" xmlns:v="urn:schemas-microsoft-com:vml" xmlns:wp14="http://schemas.microsoft.com/office/word/2010/wordprocessingDrawing" xmlns:wp="http://schemas.openxmlformats.org/drawingml/2006/wordprocessingDrawing" xmlns:w10="urn:schemas-microsoft-com:office:word" xmlns:w="http://schemas.openxmlformats.org/wordprocessingml/2006/main" xmlns:w14="http://schemas.microsoft.com/office/word/2010/wordml" xmlns:w15="http://schemas.microsoft.com/office/word/2012/wordml" xmlns:w16cex="http://schemas.microsoft.com/office/word/2018/wordml/cex" xmlns:w16cid="http://schemas.microsoft.com/office/word/2016/wordml/cid" xmlns:w16="http://schemas.microsoft.com/office/word/2018/wordml" xmlns:w16sdtdh="http://schemas.microsoft.com/office/word/2020/wordml/sdtdatahash" xmlns:w16se="http://schemas.microsoft.com/office/word/2015/wordml/symex" xmlns:wpg="http://schemas.microsoft.com/office/word/2010/wordprocessingGroup" xmlns:wpi="http://schemas.microsoft.com/office/word/2010/wordprocessingInk" xmlns:wne="http://schemas.microsoft.com/office/word/2006/wordml" xmlns:wps="http://schemas.microsoft.com/office/word/2010/wordprocessingShape" mc:Ignorable="w14 w15 w16se w16cid w16 w16cex w16sdtdh wp14">
+<w:ftr xmlns:wpc="http://schemas.microsoft.com/office/word/2010/wordprocessingCanvas" xmlns:cx="http://schemas.microsoft.com/office/drawing/2014/chartex" xmlns:cx1="http://schemas.microsoft.com/office/drawing/2015/9/8/chartex" xmlns:cx2="http://schemas.microsoft.com/office/drawing/2015/10/21/chartex" xmlns:cx3="http://schemas.microsoft.com/office/drawing/2016/5/9/chartex" xmlns:cx4="http://schemas.microsoft.com/office/drawing/2016/5/10/chartex" xmlns:cx5="http://schemas.microsoft.com/office/drawing/2016/5/11/chartex" xmlns:cx6="http://schemas.microsoft.com/office/drawing/2016/5/12/chartex" xmlns:cx7="http://schemas.microsoft.com/office/drawing/2016/5/13/chartex" xmlns:cx8="http://schemas.microsoft.com/office/drawing/2016/5/14/chartex" xmlns:mc="http://schemas.openxmlformats.org/markup-compatibility/2006" xmlns:aink="http://schemas.microsoft.com/office/drawing/2016/ink" xmlns:am3d="http://schemas.microsoft.com/office/drawing/2017/model3d" xmlns:o="urn:schemas-microsoft-com:office:office" xmlns:oel="http://schemas.microsoft.com/office/2019/extlst" xmlns:r="http://schemas.openxmlformats.org/officeDocument/2006/relationships" xmlns:m="http://schemas.openxmlformats.org/officeDocument/2006/math" xmlns:v="urn:schemas-microsoft-com:vml" xmlns:wp14="http://schemas.microsoft.com/office/word/2010/wordprocessingDrawing" xmlns:wp="http://schemas.openxmlformats.org/drawingml/2006/wordprocessingDrawing" xmlns:w10="urn:schemas-microsoft-com:office:word" xmlns:w="http://schemas.openxmlformats.org/wordprocessingml/2006/main" xmlns:w14="http://schemas.microsoft.com/office/word/2010/wordml" xmlns:w15="http://schemas.microsoft.com/office/word/2012/wordml" xmlns:w16cex="http://schemas.microsoft.com/office/word/2018/wordml/cex" xmlns:w16cid="http://schemas.microsoft.com/office/word/2016/wordml/cid" xmlns:w16="http://schemas.microsoft.com/office/word/2018/wordml" xmlns:w16sdtdh="http://schemas.microsoft.com/office/word/2020/wordml/sdtdatahash" xmlns:w16se="http://schemas.microsoft.com/office/word/2015/wordml/symex" xmlns:wpg="http://schemas.microsoft.com/office/word/2010/wordprocessingGroup" xmlns:wpi="http://schemas.microsoft.com/office/word/2010/wordprocessingInk" xmlns:wne="http://schemas.microsoft.com/office/word/2006/wordml" xmlns:wps="http://schemas.microsoft.com/office/word/2010/wordprocessingShape" mc:Ignorable="w14 w15 w16se w16cid w16 w16cex w16sdtdh wp14">
   <w:sdt>
     <w:sdtPr>
       <w:id w:val="-1249805975"/>
@@ -7704,7 +7194,7 @@
 </file>
 
 <file path=word/footnotes.xml><?xml version="1.0" encoding="utf-8"?>
-<w:footnotes xmlns:wpc="http://schemas.microsoft.com/office/word/2010/wordprocessingCanvas" xmlns:cx="http://schemas.microsoft.com/office/drawing/2014/chartex" xmlns:cx1="http://schemas.microsoft.com/office/drawing/2015/9/8/chartex" xmlns:cx2="http://schemas.microsoft.com/office/drawing/2015/10/21/chartex" xmlns:cx3="http://schemas.microsoft.com/office/drawing/2016/5/9/chartex" xmlns:cx4="http://schemas.microsoft.com/office/drawing/2016/5/10/chartex" xmlns:cx5="http://schemas.microsoft.com/office/drawing/2016/5/11/chartex" xmlns:cx6="http://schemas.microsoft.com/office/drawing/2016/5/12/chartex" xmlns:cx7="http://schemas.microsoft.com/office/drawing/2016/5/13/chartex" xmlns:cx8="http://schemas.microsoft.com/office/drawing/2016/5/14/chartex" xmlns:mc="http://schemas.openxmlformats.org/markup-compatibility/2006" xmlns:aink="http://schemas.microsoft.com/office/drawing/2016/ink" xmlns:am3d="http://schemas.microsoft.com/office/drawing/2017/model3d" xmlns:o="urn:schemas-microsoft-com:office:office" xmlns:r="http://schemas.openxmlformats.org/officeDocument/2006/relationships" xmlns:m="http://schemas.openxmlformats.org/officeDocument/2006/math" xmlns:v="urn:schemas-microsoft-com:vml" xmlns:wp14="http://schemas.microsoft.com/office/word/2010/wordprocessingDrawing" xmlns:wp="http://schemas.openxmlformats.org/drawingml/2006/wordprocessingDrawing" xmlns:w10="urn:schemas-microsoft-com:office:word" xmlns:w="http://schemas.openxmlformats.org/wordprocessingml/2006/main" xmlns:w14="http://schemas.microsoft.com/office/word/2010/wordml" xmlns:w15="http://schemas.microsoft.com/office/word/2012/wordml" xmlns:w16cex="http://schemas.microsoft.com/office/word/2018/wordml/cex" xmlns:w16cid="http://schemas.microsoft.com/office/word/2016/wordml/cid" xmlns:w16="http://schemas.microsoft.com/office/word/2018/wordml" xmlns:w16sdtdh="http://schemas.microsoft.com/office/word/2020/wordml/sdtdatahash" xmlns:w16se="http://schemas.microsoft.com/office/word/2015/wordml/symex" xmlns:wpg="http://schemas.microsoft.com/office/word/2010/wordprocessingGroup" xmlns:wpi="http://schemas.microsoft.com/office/word/2010/wordprocessingInk" xmlns:wne="http://schemas.microsoft.com/office/word/2006/wordml" xmlns:wps="http://schemas.microsoft.com/office/word/2010/wordprocessingShape" mc:Ignorable="w14 w15 w16se w16cid w16 w16cex w16sdtdh wp14">
+<w:footnotes xmlns:wpc="http://schemas.microsoft.com/office/word/2010/wordprocessingCanvas" xmlns:cx="http://schemas.microsoft.com/office/drawing/2014/chartex" xmlns:cx1="http://schemas.microsoft.com/office/drawing/2015/9/8/chartex" xmlns:cx2="http://schemas.microsoft.com/office/drawing/2015/10/21/chartex" xmlns:cx3="http://schemas.microsoft.com/office/drawing/2016/5/9/chartex" xmlns:cx4="http://schemas.microsoft.com/office/drawing/2016/5/10/chartex" xmlns:cx5="http://schemas.microsoft.com/office/drawing/2016/5/11/chartex" xmlns:cx6="http://schemas.microsoft.com/office/drawing/2016/5/12/chartex" xmlns:cx7="http://schemas.microsoft.com/office/drawing/2016/5/13/chartex" xmlns:cx8="http://schemas.microsoft.com/office/drawing/2016/5/14/chartex" xmlns:mc="http://schemas.openxmlformats.org/markup-compatibility/2006" xmlns:aink="http://schemas.microsoft.com/office/drawing/2016/ink" xmlns:am3d="http://schemas.microsoft.com/office/drawing/2017/model3d" xmlns:o="urn:schemas-microsoft-com:office:office" xmlns:oel="http://schemas.microsoft.com/office/2019/extlst" xmlns:r="http://schemas.openxmlformats.org/officeDocument/2006/relationships" xmlns:m="http://schemas.openxmlformats.org/officeDocument/2006/math" xmlns:v="urn:schemas-microsoft-com:vml" xmlns:wp14="http://schemas.microsoft.com/office/word/2010/wordprocessingDrawing" xmlns:wp="http://schemas.openxmlformats.org/drawingml/2006/wordprocessingDrawing" xmlns:w10="urn:schemas-microsoft-com:office:word" xmlns:w="http://schemas.openxmlformats.org/wordprocessingml/2006/main" xmlns:w14="http://schemas.microsoft.com/office/word/2010/wordml" xmlns:w15="http://schemas.microsoft.com/office/word/2012/wordml" xmlns:w16cex="http://schemas.microsoft.com/office/word/2018/wordml/cex" xmlns:w16cid="http://schemas.microsoft.com/office/word/2016/wordml/cid" xmlns:w16="http://schemas.microsoft.com/office/word/2018/wordml" xmlns:w16sdtdh="http://schemas.microsoft.com/office/word/2020/wordml/sdtdatahash" xmlns:w16se="http://schemas.microsoft.com/office/word/2015/wordml/symex" xmlns:wpg="http://schemas.microsoft.com/office/word/2010/wordprocessingGroup" xmlns:wpi="http://schemas.microsoft.com/office/word/2010/wordprocessingInk" xmlns:wne="http://schemas.microsoft.com/office/word/2006/wordml" xmlns:wps="http://schemas.microsoft.com/office/word/2010/wordprocessingShape" mc:Ignorable="w14 w15 w16se w16cid w16 w16cex w16sdtdh wp14">
   <w:footnote w:type="separator" w:id="-1">
     <w:p>
       <w:pPr>
@@ -7729,7 +7219,7 @@
 </file>
 
 <file path=word/header1.xml><?xml version="1.0" encoding="utf-8"?>
-<w:hdr xmlns:wpc="http://schemas.microsoft.com/office/word/2010/wordprocessingCanvas" xmlns:cx="http://schemas.microsoft.com/office/drawing/2014/chartex" xmlns:cx1="http://schemas.microsoft.com/office/drawing/2015/9/8/chartex" xmlns:cx2="http://schemas.microsoft.com/office/drawing/2015/10/21/chartex" xmlns:cx3="http://schemas.microsoft.com/office/drawing/2016/5/9/chartex" xmlns:cx4="http://schemas.microsoft.com/office/drawing/2016/5/10/chartex" xmlns:cx5="http://schemas.microsoft.com/office/drawing/2016/5/11/chartex" xmlns:cx6="http://schemas.microsoft.com/office/drawing/2016/5/12/chartex" xmlns:cx7="http://schemas.microsoft.com/office/drawing/2016/5/13/chartex" xmlns:cx8="http://schemas.microsoft.com/office/drawing/2016/5/14/chartex" xmlns:mc="http://schemas.openxmlformats.org/markup-compatibility/2006" xmlns:aink="http://schemas.microsoft.com/office/drawing/2016/ink" xmlns:am3d="http://schemas.microsoft.com/office/drawing/2017/model3d" xmlns:o="urn:schemas-microsoft-com:office:office" xmlns:r="http://schemas.openxmlformats.org/officeDocument/2006/relationships" xmlns:m="http://schemas.openxmlformats.org/officeDocument/2006/math" xmlns:v="urn:schemas-microsoft-com:vml" xmlns:wp14="http://schemas.microsoft.com/office/word/2010/wordprocessingDrawing" xmlns:wp="http://schemas.openxmlformats.org/drawingml/2006/wordprocessingDrawing" xmlns:w10="urn:schemas-microsoft-com:office:word" xmlns:w="http://schemas.openxmlformats.org/wordprocessingml/2006/main" xmlns:w14="http://schemas.microsoft.com/office/word/2010/wordml" xmlns:w15="http://schemas.microsoft.com/office/word/2012/wordml" xmlns:w16cex="http://schemas.microsoft.com/office/word/2018/wordml/cex" xmlns:w16cid="http://schemas.microsoft.com/office/word/2016/wordml/cid" xmlns:w16="http://schemas.microsoft.com/office/word/2018/wordml" xmlns:w16sdtdh="http://schemas.microsoft.com/office/word/2020/wordml/sdtdatahash" xmlns:w16se="http://schemas.microsoft.com/office/word/2015/wordml/symex" xmlns:wpg="http://schemas.microsoft.com/office/word/2010/wordprocessingGroup" xmlns:wpi="http://schemas.microsoft.com/office/word/2010/wordprocessingInk" xmlns:wne="http://schemas.microsoft.com/office/word/2006/wordml" xmlns:wps="http://schemas.microsoft.com/office/word/2010/wordprocessingShape" mc:Ignorable="w14 w15 w16se w16cid w16 w16cex w16sdtdh wp14">
+<w:hdr xmlns:wpc="http://schemas.microsoft.com/office/word/2010/wordprocessingCanvas" xmlns:cx="http://schemas.microsoft.com/office/drawing/2014/chartex" xmlns:cx1="http://schemas.microsoft.com/office/drawing/2015/9/8/chartex" xmlns:cx2="http://schemas.microsoft.com/office/drawing/2015/10/21/chartex" xmlns:cx3="http://schemas.microsoft.com/office/drawing/2016/5/9/chartex" xmlns:cx4="http://schemas.microsoft.com/office/drawing/2016/5/10/chartex" xmlns:cx5="http://schemas.microsoft.com/office/drawing/2016/5/11/chartex" xmlns:cx6="http://schemas.microsoft.com/office/drawing/2016/5/12/chartex" xmlns:cx7="http://schemas.microsoft.com/office/drawing/2016/5/13/chartex" xmlns:cx8="http://schemas.microsoft.com/office/drawing/2016/5/14/chartex" xmlns:mc="http://schemas.openxmlformats.org/markup-compatibility/2006" xmlns:aink="http://schemas.microsoft.com/office/drawing/2016/ink" xmlns:am3d="http://schemas.microsoft.com/office/drawing/2017/model3d" xmlns:o="urn:schemas-microsoft-com:office:office" xmlns:oel="http://schemas.microsoft.com/office/2019/extlst" xmlns:r="http://schemas.openxmlformats.org/officeDocument/2006/relationships" xmlns:m="http://schemas.openxmlformats.org/officeDocument/2006/math" xmlns:v="urn:schemas-microsoft-com:vml" xmlns:wp14="http://schemas.microsoft.com/office/word/2010/wordprocessingDrawing" xmlns:wp="http://schemas.openxmlformats.org/drawingml/2006/wordprocessingDrawing" xmlns:w10="urn:schemas-microsoft-com:office:word" xmlns:w="http://schemas.openxmlformats.org/wordprocessingml/2006/main" xmlns:w14="http://schemas.microsoft.com/office/word/2010/wordml" xmlns:w15="http://schemas.microsoft.com/office/word/2012/wordml" xmlns:w16cex="http://schemas.microsoft.com/office/word/2018/wordml/cex" xmlns:w16cid="http://schemas.microsoft.com/office/word/2016/wordml/cid" xmlns:w16="http://schemas.microsoft.com/office/word/2018/wordml" xmlns:w16sdtdh="http://schemas.microsoft.com/office/word/2020/wordml/sdtdatahash" xmlns:w16se="http://schemas.microsoft.com/office/word/2015/wordml/symex" xmlns:wpg="http://schemas.microsoft.com/office/word/2010/wordprocessingGroup" xmlns:wpi="http://schemas.microsoft.com/office/word/2010/wordprocessingInk" xmlns:wne="http://schemas.microsoft.com/office/word/2006/wordml" xmlns:wps="http://schemas.microsoft.com/office/word/2010/wordprocessingShape" mc:Ignorable="w14 w15 w16se w16cid w16 w16cex w16sdtdh wp14">
   <w:p>
     <w:pPr>
       <w:pStyle w:val="Zptenadresa"/>
@@ -7980,7 +7470,7 @@
 </file>
 
 <file path=word/header2.xml><?xml version="1.0" encoding="utf-8"?>
-<w:hdr xmlns:wpc="http://schemas.microsoft.com/office/word/2010/wordprocessingCanvas" xmlns:cx="http://schemas.microsoft.com/office/drawing/2014/chartex" xmlns:cx1="http://schemas.microsoft.com/office/drawing/2015/9/8/chartex" xmlns:cx2="http://schemas.microsoft.com/office/drawing/2015/10/21/chartex" xmlns:cx3="http://schemas.microsoft.com/office/drawing/2016/5/9/chartex" xmlns:cx4="http://schemas.microsoft.com/office/drawing/2016/5/10/chartex" xmlns:cx5="http://schemas.microsoft.com/office/drawing/2016/5/11/chartex" xmlns:cx6="http://schemas.microsoft.com/office/drawing/2016/5/12/chartex" xmlns:cx7="http://schemas.microsoft.com/office/drawing/2016/5/13/chartex" xmlns:cx8="http://schemas.microsoft.com/office/drawing/2016/5/14/chartex" xmlns:mc="http://schemas.openxmlformats.org/markup-compatibility/2006" xmlns:aink="http://schemas.microsoft.com/office/drawing/2016/ink" xmlns:am3d="http://schemas.microsoft.com/office/drawing/2017/model3d" xmlns:o="urn:schemas-microsoft-com:office:office" xmlns:r="http://schemas.openxmlformats.org/officeDocument/2006/relationships" xmlns:m="http://schemas.openxmlformats.org/officeDocument/2006/math" xmlns:v="urn:schemas-microsoft-com:vml" xmlns:wp14="http://schemas.microsoft.com/office/word/2010/wordprocessingDrawing" xmlns:wp="http://schemas.openxmlformats.org/drawingml/2006/wordprocessingDrawing" xmlns:w10="urn:schemas-microsoft-com:office:word" xmlns:w="http://schemas.openxmlformats.org/wordprocessingml/2006/main" xmlns:w14="http://schemas.microsoft.com/office/word/2010/wordml" xmlns:w15="http://schemas.microsoft.com/office/word/2012/wordml" xmlns:w16cex="http://schemas.microsoft.com/office/word/2018/wordml/cex" xmlns:w16cid="http://schemas.microsoft.com/office/word/2016/wordml/cid" xmlns:w16="http://schemas.microsoft.com/office/word/2018/wordml" xmlns:w16sdtdh="http://schemas.microsoft.com/office/word/2020/wordml/sdtdatahash" xmlns:w16se="http://schemas.microsoft.com/office/word/2015/wordml/symex" xmlns:wpg="http://schemas.microsoft.com/office/word/2010/wordprocessingGroup" xmlns:wpi="http://schemas.microsoft.com/office/word/2010/wordprocessingInk" xmlns:wne="http://schemas.microsoft.com/office/word/2006/wordml" xmlns:wps="http://schemas.microsoft.com/office/word/2010/wordprocessingShape" mc:Ignorable="w14 w15 w16se w16cid w16 w16cex w16sdtdh wp14">
+<w:hdr xmlns:wpc="http://schemas.microsoft.com/office/word/2010/wordprocessingCanvas" xmlns:cx="http://schemas.microsoft.com/office/drawing/2014/chartex" xmlns:cx1="http://schemas.microsoft.com/office/drawing/2015/9/8/chartex" xmlns:cx2="http://schemas.microsoft.com/office/drawing/2015/10/21/chartex" xmlns:cx3="http://schemas.microsoft.com/office/drawing/2016/5/9/chartex" xmlns:cx4="http://schemas.microsoft.com/office/drawing/2016/5/10/chartex" xmlns:cx5="http://schemas.microsoft.com/office/drawing/2016/5/11/chartex" xmlns:cx6="http://schemas.microsoft.com/office/drawing/2016/5/12/chartex" xmlns:cx7="http://schemas.microsoft.com/office/drawing/2016/5/13/chartex" xmlns:cx8="http://schemas.microsoft.com/office/drawing/2016/5/14/chartex" xmlns:mc="http://schemas.openxmlformats.org/markup-compatibility/2006" xmlns:aink="http://schemas.microsoft.com/office/drawing/2016/ink" xmlns:am3d="http://schemas.microsoft.com/office/drawing/2017/model3d" xmlns:o="urn:schemas-microsoft-com:office:office" xmlns:oel="http://schemas.microsoft.com/office/2019/extlst" xmlns:r="http://schemas.openxmlformats.org/officeDocument/2006/relationships" xmlns:m="http://schemas.openxmlformats.org/officeDocument/2006/math" xmlns:v="urn:schemas-microsoft-com:vml" xmlns:wp14="http://schemas.microsoft.com/office/word/2010/wordprocessingDrawing" xmlns:wp="http://schemas.openxmlformats.org/drawingml/2006/wordprocessingDrawing" xmlns:w10="urn:schemas-microsoft-com:office:word" xmlns:w="http://schemas.openxmlformats.org/wordprocessingml/2006/main" xmlns:w14="http://schemas.microsoft.com/office/word/2010/wordml" xmlns:w15="http://schemas.microsoft.com/office/word/2012/wordml" xmlns:w16cex="http://schemas.microsoft.com/office/word/2018/wordml/cex" xmlns:w16cid="http://schemas.microsoft.com/office/word/2016/wordml/cid" xmlns:w16="http://schemas.microsoft.com/office/word/2018/wordml" xmlns:w16sdtdh="http://schemas.microsoft.com/office/word/2020/wordml/sdtdatahash" xmlns:w16se="http://schemas.microsoft.com/office/word/2015/wordml/symex" xmlns:wpg="http://schemas.microsoft.com/office/word/2010/wordprocessingGroup" xmlns:wpi="http://schemas.microsoft.com/office/word/2010/wordprocessingInk" xmlns:wne="http://schemas.microsoft.com/office/word/2006/wordml" xmlns:wps="http://schemas.microsoft.com/office/word/2010/wordprocessingShape" mc:Ignorable="w14 w15 w16se w16cid w16 w16cex w16sdtdh wp14">
   <w:p>
     <w:pPr>
       <w:pStyle w:val="Zhlav"/>
@@ -7998,7 +7488,7 @@
 </file>
 
 <file path=word/header3.xml><?xml version="1.0" encoding="utf-8"?>
-<w:hdr xmlns:wpc="http://schemas.microsoft.com/office/word/2010/wordprocessingCanvas" xmlns:cx="http://schemas.microsoft.com/office/drawing/2014/chartex" xmlns:cx1="http://schemas.microsoft.com/office/drawing/2015/9/8/chartex" xmlns:cx2="http://schemas.microsoft.com/office/drawing/2015/10/21/chartex" xmlns:cx3="http://schemas.microsoft.com/office/drawing/2016/5/9/chartex" xmlns:cx4="http://schemas.microsoft.com/office/drawing/2016/5/10/chartex" xmlns:cx5="http://schemas.microsoft.com/office/drawing/2016/5/11/chartex" xmlns:cx6="http://schemas.microsoft.com/office/drawing/2016/5/12/chartex" xmlns:cx7="http://schemas.microsoft.com/office/drawing/2016/5/13/chartex" xmlns:cx8="http://schemas.microsoft.com/office/drawing/2016/5/14/chartex" xmlns:mc="http://schemas.openxmlformats.org/markup-compatibility/2006" xmlns:aink="http://schemas.microsoft.com/office/drawing/2016/ink" xmlns:am3d="http://schemas.microsoft.com/office/drawing/2017/model3d" xmlns:o="urn:schemas-microsoft-com:office:office" xmlns:r="http://schemas.openxmlformats.org/officeDocument/2006/relationships" xmlns:m="http://schemas.openxmlformats.org/officeDocument/2006/math" xmlns:v="urn:schemas-microsoft-com:vml" xmlns:wp14="http://schemas.microsoft.com/office/word/2010/wordprocessingDrawing" xmlns:wp="http://schemas.openxmlformats.org/drawingml/2006/wordprocessingDrawing" xmlns:w10="urn:schemas-microsoft-com:office:word" xmlns:w="http://schemas.openxmlformats.org/wordprocessingml/2006/main" xmlns:w14="http://schemas.microsoft.com/office/word/2010/wordml" xmlns:w15="http://schemas.microsoft.com/office/word/2012/wordml" xmlns:w16cex="http://schemas.microsoft.com/office/word/2018/wordml/cex" xmlns:w16cid="http://schemas.microsoft.com/office/word/2016/wordml/cid" xmlns:w16="http://schemas.microsoft.com/office/word/2018/wordml" xmlns:w16sdtdh="http://schemas.microsoft.com/office/word/2020/wordml/sdtdatahash" xmlns:w16se="http://schemas.microsoft.com/office/word/2015/wordml/symex" xmlns:wpg="http://schemas.microsoft.com/office/word/2010/wordprocessingGroup" xmlns:wpi="http://schemas.microsoft.com/office/word/2010/wordprocessingInk" xmlns:wne="http://schemas.microsoft.com/office/word/2006/wordml" xmlns:wps="http://schemas.microsoft.com/office/word/2010/wordprocessingShape" mc:Ignorable="w14 w15 w16se w16cid w16 w16cex w16sdtdh wp14">
+<w:hdr xmlns:wpc="http://schemas.microsoft.com/office/word/2010/wordprocessingCanvas" xmlns:cx="http://schemas.microsoft.com/office/drawing/2014/chartex" xmlns:cx1="http://schemas.microsoft.com/office/drawing/2015/9/8/chartex" xmlns:cx2="http://schemas.microsoft.com/office/drawing/2015/10/21/chartex" xmlns:cx3="http://schemas.microsoft.com/office/drawing/2016/5/9/chartex" xmlns:cx4="http://schemas.microsoft.com/office/drawing/2016/5/10/chartex" xmlns:cx5="http://schemas.microsoft.com/office/drawing/2016/5/11/chartex" xmlns:cx6="http://schemas.microsoft.com/office/drawing/2016/5/12/chartex" xmlns:cx7="http://schemas.microsoft.com/office/drawing/2016/5/13/chartex" xmlns:cx8="http://schemas.microsoft.com/office/drawing/2016/5/14/chartex" xmlns:mc="http://schemas.openxmlformats.org/markup-compatibility/2006" xmlns:aink="http://schemas.microsoft.com/office/drawing/2016/ink" xmlns:am3d="http://schemas.microsoft.com/office/drawing/2017/model3d" xmlns:o="urn:schemas-microsoft-com:office:office" xmlns:oel="http://schemas.microsoft.com/office/2019/extlst" xmlns:r="http://schemas.openxmlformats.org/officeDocument/2006/relationships" xmlns:m="http://schemas.openxmlformats.org/officeDocument/2006/math" xmlns:v="urn:schemas-microsoft-com:vml" xmlns:wp14="http://schemas.microsoft.com/office/word/2010/wordprocessingDrawing" xmlns:wp="http://schemas.openxmlformats.org/drawingml/2006/wordprocessingDrawing" xmlns:w10="urn:schemas-microsoft-com:office:word" xmlns:w="http://schemas.openxmlformats.org/wordprocessingml/2006/main" xmlns:w14="http://schemas.microsoft.com/office/word/2010/wordml" xmlns:w15="http://schemas.microsoft.com/office/word/2012/wordml" xmlns:w16cex="http://schemas.microsoft.com/office/word/2018/wordml/cex" xmlns:w16cid="http://schemas.microsoft.com/office/word/2016/wordml/cid" xmlns:w16="http://schemas.microsoft.com/office/word/2018/wordml" xmlns:w16sdtdh="http://schemas.microsoft.com/office/word/2020/wordml/sdtdatahash" xmlns:w16se="http://schemas.microsoft.com/office/word/2015/wordml/symex" xmlns:wpg="http://schemas.microsoft.com/office/word/2010/wordprocessingGroup" xmlns:wpi="http://schemas.microsoft.com/office/word/2010/wordprocessingInk" xmlns:wne="http://schemas.microsoft.com/office/word/2006/wordml" xmlns:wps="http://schemas.microsoft.com/office/word/2010/wordprocessingShape" mc:Ignorable="w14 w15 w16se w16cid w16 w16cex w16sdtdh wp14">
   <w:p>
     <w:pPr>
       <w:pStyle w:val="Zhlav"/>
@@ -8008,7 +7498,7 @@
 </file>
 
 <file path=word/header4.xml><?xml version="1.0" encoding="utf-8"?>
-<w:hdr xmlns:wpc="http://schemas.microsoft.com/office/word/2010/wordprocessingCanvas" xmlns:cx="http://schemas.microsoft.com/office/drawing/2014/chartex" xmlns:cx1="http://schemas.microsoft.com/office/drawing/2015/9/8/chartex" xmlns:cx2="http://schemas.microsoft.com/office/drawing/2015/10/21/chartex" xmlns:cx3="http://schemas.microsoft.com/office/drawing/2016/5/9/chartex" xmlns:cx4="http://schemas.microsoft.com/office/drawing/2016/5/10/chartex" xmlns:cx5="http://schemas.microsoft.com/office/drawing/2016/5/11/chartex" xmlns:cx6="http://schemas.microsoft.com/office/drawing/2016/5/12/chartex" xmlns:cx7="http://schemas.microsoft.com/office/drawing/2016/5/13/chartex" xmlns:cx8="http://schemas.microsoft.com/office/drawing/2016/5/14/chartex" xmlns:mc="http://schemas.openxmlformats.org/markup-compatibility/2006" xmlns:aink="http://schemas.microsoft.com/office/drawing/2016/ink" xmlns:am3d="http://schemas.microsoft.com/office/drawing/2017/model3d" xmlns:o="urn:schemas-microsoft-com:office:office" xmlns:r="http://schemas.openxmlformats.org/officeDocument/2006/relationships" xmlns:m="http://schemas.openxmlformats.org/officeDocument/2006/math" xmlns:v="urn:schemas-microsoft-com:vml" xmlns:wp14="http://schemas.microsoft.com/office/word/2010/wordprocessingDrawing" xmlns:wp="http://schemas.openxmlformats.org/drawingml/2006/wordprocessingDrawing" xmlns:w10="urn:schemas-microsoft-com:office:word" xmlns:w="http://schemas.openxmlformats.org/wordprocessingml/2006/main" xmlns:w14="http://schemas.microsoft.com/office/word/2010/wordml" xmlns:w15="http://schemas.microsoft.com/office/word/2012/wordml" xmlns:w16cex="http://schemas.microsoft.com/office/word/2018/wordml/cex" xmlns:w16cid="http://schemas.microsoft.com/office/word/2016/wordml/cid" xmlns:w16="http://schemas.microsoft.com/office/word/2018/wordml" xmlns:w16sdtdh="http://schemas.microsoft.com/office/word/2020/wordml/sdtdatahash" xmlns:w16se="http://schemas.microsoft.com/office/word/2015/wordml/symex" xmlns:wpg="http://schemas.microsoft.com/office/word/2010/wordprocessingGroup" xmlns:wpi="http://schemas.microsoft.com/office/word/2010/wordprocessingInk" xmlns:wne="http://schemas.microsoft.com/office/word/2006/wordml" xmlns:wps="http://schemas.microsoft.com/office/word/2010/wordprocessingShape" mc:Ignorable="w14 w15 w16se w16cid w16 w16cex w16sdtdh wp14">
+<w:hdr xmlns:wpc="http://schemas.microsoft.com/office/word/2010/wordprocessingCanvas" xmlns:cx="http://schemas.microsoft.com/office/drawing/2014/chartex" xmlns:cx1="http://schemas.microsoft.com/office/drawing/2015/9/8/chartex" xmlns:cx2="http://schemas.microsoft.com/office/drawing/2015/10/21/chartex" xmlns:cx3="http://schemas.microsoft.com/office/drawing/2016/5/9/chartex" xmlns:cx4="http://schemas.microsoft.com/office/drawing/2016/5/10/chartex" xmlns:cx5="http://schemas.microsoft.com/office/drawing/2016/5/11/chartex" xmlns:cx6="http://schemas.microsoft.com/office/drawing/2016/5/12/chartex" xmlns:cx7="http://schemas.microsoft.com/office/drawing/2016/5/13/chartex" xmlns:cx8="http://schemas.microsoft.com/office/drawing/2016/5/14/chartex" xmlns:mc="http://schemas.openxmlformats.org/markup-compatibility/2006" xmlns:aink="http://schemas.microsoft.com/office/drawing/2016/ink" xmlns:am3d="http://schemas.microsoft.com/office/drawing/2017/model3d" xmlns:o="urn:schemas-microsoft-com:office:office" xmlns:oel="http://schemas.microsoft.com/office/2019/extlst" xmlns:r="http://schemas.openxmlformats.org/officeDocument/2006/relationships" xmlns:m="http://schemas.openxmlformats.org/officeDocument/2006/math" xmlns:v="urn:schemas-microsoft-com:vml" xmlns:wp14="http://schemas.microsoft.com/office/word/2010/wordprocessingDrawing" xmlns:wp="http://schemas.openxmlformats.org/drawingml/2006/wordprocessingDrawing" xmlns:w10="urn:schemas-microsoft-com:office:word" xmlns:w="http://schemas.openxmlformats.org/wordprocessingml/2006/main" xmlns:w14="http://schemas.microsoft.com/office/word/2010/wordml" xmlns:w15="http://schemas.microsoft.com/office/word/2012/wordml" xmlns:w16cex="http://schemas.microsoft.com/office/word/2018/wordml/cex" xmlns:w16cid="http://schemas.microsoft.com/office/word/2016/wordml/cid" xmlns:w16="http://schemas.microsoft.com/office/word/2018/wordml" xmlns:w16sdtdh="http://schemas.microsoft.com/office/word/2020/wordml/sdtdatahash" xmlns:w16se="http://schemas.microsoft.com/office/word/2015/wordml/symex" xmlns:wpg="http://schemas.microsoft.com/office/word/2010/wordprocessingGroup" xmlns:wpi="http://schemas.microsoft.com/office/word/2010/wordprocessingInk" xmlns:wne="http://schemas.microsoft.com/office/word/2006/wordml" xmlns:wps="http://schemas.microsoft.com/office/word/2010/wordprocessingShape" mc:Ignorable="w14 w15 w16se w16cid w16 w16cex w16sdtdh wp14">
   <w:p>
     <w:pPr>
       <w:pStyle w:val="Zhlav"/>
@@ -8020,7 +7510,7 @@
 </file>
 
 <file path=word/numbering.xml><?xml version="1.0" encoding="utf-8"?>
-<w:numbering xmlns:wpc="http://schemas.microsoft.com/office/word/2010/wordprocessingCanvas" xmlns:cx="http://schemas.microsoft.com/office/drawing/2014/chartex" xmlns:cx1="http://schemas.microsoft.com/office/drawing/2015/9/8/chartex" xmlns:cx2="http://schemas.microsoft.com/office/drawing/2015/10/21/chartex" xmlns:cx3="http://schemas.microsoft.com/office/drawing/2016/5/9/chartex" xmlns:cx4="http://schemas.microsoft.com/office/drawing/2016/5/10/chartex" xmlns:cx5="http://schemas.microsoft.com/office/drawing/2016/5/11/chartex" xmlns:cx6="http://schemas.microsoft.com/office/drawing/2016/5/12/chartex" xmlns:cx7="http://schemas.microsoft.com/office/drawing/2016/5/13/chartex" xmlns:cx8="http://schemas.microsoft.com/office/drawing/2016/5/14/chartex" xmlns:mc="http://schemas.openxmlformats.org/markup-compatibility/2006" xmlns:aink="http://schemas.microsoft.com/office/drawing/2016/ink" xmlns:am3d="http://schemas.microsoft.com/office/drawing/2017/model3d" xmlns:o="urn:schemas-microsoft-com:office:office" xmlns:r="http://schemas.openxmlformats.org/officeDocument/2006/relationships" xmlns:m="http://schemas.openxmlformats.org/officeDocument/2006/math" xmlns:v="urn:schemas-microsoft-com:vml" xmlns:wp14="http://schemas.microsoft.com/office/word/2010/wordprocessingDrawing" xmlns:wp="http://schemas.openxmlformats.org/drawingml/2006/wordprocessingDrawing" xmlns:w10="urn:schemas-microsoft-com:office:word" xmlns:w="http://schemas.openxmlformats.org/wordprocessingml/2006/main" xmlns:w14="http://schemas.microsoft.com/office/word/2010/wordml" xmlns:w15="http://schemas.microsoft.com/office/word/2012/wordml" xmlns:w16cex="http://schemas.microsoft.com/office/word/2018/wordml/cex" xmlns:w16cid="http://schemas.microsoft.com/office/word/2016/wordml/cid" xmlns:w16="http://schemas.microsoft.com/office/word/2018/wordml" xmlns:w16sdtdh="http://schemas.microsoft.com/office/word/2020/wordml/sdtdatahash" xmlns:w16se="http://schemas.microsoft.com/office/word/2015/wordml/symex" xmlns:wpg="http://schemas.microsoft.com/office/word/2010/wordprocessingGroup" xmlns:wpi="http://schemas.microsoft.com/office/word/2010/wordprocessingInk" xmlns:wne="http://schemas.microsoft.com/office/word/2006/wordml" xmlns:wps="http://schemas.microsoft.com/office/word/2010/wordprocessingShape" mc:Ignorable="w14 w15 w16se w16cid w16 w16cex w16sdtdh wp14">
+<w:numbering xmlns:wpc="http://schemas.microsoft.com/office/word/2010/wordprocessingCanvas" xmlns:cx="http://schemas.microsoft.com/office/drawing/2014/chartex" xmlns:cx1="http://schemas.microsoft.com/office/drawing/2015/9/8/chartex" xmlns:cx2="http://schemas.microsoft.com/office/drawing/2015/10/21/chartex" xmlns:cx3="http://schemas.microsoft.com/office/drawing/2016/5/9/chartex" xmlns:cx4="http://schemas.microsoft.com/office/drawing/2016/5/10/chartex" xmlns:cx5="http://schemas.microsoft.com/office/drawing/2016/5/11/chartex" xmlns:cx6="http://schemas.microsoft.com/office/drawing/2016/5/12/chartex" xmlns:cx7="http://schemas.microsoft.com/office/drawing/2016/5/13/chartex" xmlns:cx8="http://schemas.microsoft.com/office/drawing/2016/5/14/chartex" xmlns:mc="http://schemas.openxmlformats.org/markup-compatibility/2006" xmlns:aink="http://schemas.microsoft.com/office/drawing/2016/ink" xmlns:am3d="http://schemas.microsoft.com/office/drawing/2017/model3d" xmlns:o="urn:schemas-microsoft-com:office:office" xmlns:oel="http://schemas.microsoft.com/office/2019/extlst" xmlns:r="http://schemas.openxmlformats.org/officeDocument/2006/relationships" xmlns:m="http://schemas.openxmlformats.org/officeDocument/2006/math" xmlns:v="urn:schemas-microsoft-com:vml" xmlns:wp14="http://schemas.microsoft.com/office/word/2010/wordprocessingDrawing" xmlns:wp="http://schemas.openxmlformats.org/drawingml/2006/wordprocessingDrawing" xmlns:w10="urn:schemas-microsoft-com:office:word" xmlns:w="http://schemas.openxmlformats.org/wordprocessingml/2006/main" xmlns:w14="http://schemas.microsoft.com/office/word/2010/wordml" xmlns:w15="http://schemas.microsoft.com/office/word/2012/wordml" xmlns:w16cex="http://schemas.microsoft.com/office/word/2018/wordml/cex" xmlns:w16cid="http://schemas.microsoft.com/office/word/2016/wordml/cid" xmlns:w16="http://schemas.microsoft.com/office/word/2018/wordml" xmlns:w16sdtdh="http://schemas.microsoft.com/office/word/2020/wordml/sdtdatahash" xmlns:w16se="http://schemas.microsoft.com/office/word/2015/wordml/symex" xmlns:wpg="http://schemas.microsoft.com/office/word/2010/wordprocessingGroup" xmlns:wpi="http://schemas.microsoft.com/office/word/2010/wordprocessingInk" xmlns:wne="http://schemas.microsoft.com/office/word/2006/wordml" xmlns:wps="http://schemas.microsoft.com/office/word/2010/wordprocessingShape" mc:Ignorable="w14 w15 w16se w16cid w16 w16cex w16sdtdh wp14">
   <w:abstractNum w:abstractNumId="0" w15:restartNumberingAfterBreak="0">
     <w:nsid w:val="FFFFFF7C"/>
     <w:multiLevelType w:val="singleLevel"/>
@@ -8997,55 +8487,55 @@
       </w:rPr>
     </w:lvl>
   </w:abstractNum>
-  <w:num w:numId="1">
+  <w:num w:numId="1" w16cid:durableId="1823693964">
     <w:abstractNumId w:val="16"/>
   </w:num>
-  <w:num w:numId="2">
+  <w:num w:numId="2" w16cid:durableId="783156768">
     <w:abstractNumId w:val="8"/>
   </w:num>
-  <w:num w:numId="3">
+  <w:num w:numId="3" w16cid:durableId="1968898742">
     <w:abstractNumId w:val="3"/>
   </w:num>
-  <w:num w:numId="4">
+  <w:num w:numId="4" w16cid:durableId="1217159974">
     <w:abstractNumId w:val="2"/>
   </w:num>
-  <w:num w:numId="5">
+  <w:num w:numId="5" w16cid:durableId="367805955">
     <w:abstractNumId w:val="1"/>
   </w:num>
-  <w:num w:numId="6">
+  <w:num w:numId="6" w16cid:durableId="198130979">
     <w:abstractNumId w:val="0"/>
   </w:num>
-  <w:num w:numId="7">
+  <w:num w:numId="7" w16cid:durableId="1290162063">
     <w:abstractNumId w:val="9"/>
   </w:num>
-  <w:num w:numId="8">
+  <w:num w:numId="8" w16cid:durableId="488788224">
     <w:abstractNumId w:val="7"/>
   </w:num>
-  <w:num w:numId="9">
+  <w:num w:numId="9" w16cid:durableId="119884166">
     <w:abstractNumId w:val="6"/>
   </w:num>
-  <w:num w:numId="10">
+  <w:num w:numId="10" w16cid:durableId="2025594511">
     <w:abstractNumId w:val="5"/>
   </w:num>
-  <w:num w:numId="11">
+  <w:num w:numId="11" w16cid:durableId="1852572676">
     <w:abstractNumId w:val="4"/>
   </w:num>
-  <w:num w:numId="12">
+  <w:num w:numId="12" w16cid:durableId="212930631">
     <w:abstractNumId w:val="15"/>
   </w:num>
-  <w:num w:numId="13">
+  <w:num w:numId="13" w16cid:durableId="1431048651">
     <w:abstractNumId w:val="11"/>
   </w:num>
-  <w:num w:numId="14">
+  <w:num w:numId="14" w16cid:durableId="700086349">
     <w:abstractNumId w:val="13"/>
   </w:num>
-  <w:num w:numId="15">
+  <w:num w:numId="15" w16cid:durableId="1718432684">
     <w:abstractNumId w:val="14"/>
   </w:num>
-  <w:num w:numId="16">
+  <w:num w:numId="16" w16cid:durableId="1378509964">
     <w:abstractNumId w:val="10"/>
   </w:num>
-  <w:num w:numId="17">
+  <w:num w:numId="17" w16cid:durableId="415781975">
     <w:abstractNumId w:val="12"/>
   </w:num>
 </w:numbering>

</xml_diff>

<commit_message>
some changes from early morning
</commit_message>
<xml_diff>
--- a/projekt_II_It_use_liability_Kochanek.docx
+++ b/projekt_II_It_use_liability_Kochanek.docx
@@ -2375,7 +2375,9 @@
       </w:sdtPr>
       <w:sdtEndPr>
         <w:rPr>
+          <w:b/>
           <w:bCs/>
+          <w:noProof/>
         </w:rPr>
       </w:sdtEndPr>
       <w:sdtContent>
@@ -2439,48 +2441,41 @@
             <w:r>
               <w:rPr>
                 <w:webHidden/>
-                <w:color w:val="FF0000"/>
               </w:rPr>
               <w:tab/>
             </w:r>
             <w:r>
               <w:rPr>
                 <w:webHidden/>
-                <w:color w:val="FF0000"/>
               </w:rPr>
               <w:fldChar w:fldCharType="begin"/>
             </w:r>
             <w:r>
               <w:rPr>
                 <w:webHidden/>
-                <w:color w:val="FF0000"/>
               </w:rPr>
               <w:instrText xml:space="preserve"> PAGEREF _Toc476327912 \h </w:instrText>
             </w:r>
             <w:r>
               <w:rPr>
                 <w:webHidden/>
-                <w:color w:val="FF0000"/>
               </w:rPr>
             </w:r>
             <w:r>
               <w:rPr>
                 <w:webHidden/>
-                <w:color w:val="FF0000"/>
               </w:rPr>
               <w:fldChar w:fldCharType="separate"/>
             </w:r>
             <w:r>
               <w:rPr>
                 <w:webHidden/>
-                <w:color w:val="FF0000"/>
               </w:rPr>
               <w:t>8</w:t>
             </w:r>
             <w:r>
               <w:rPr>
                 <w:webHidden/>
-                <w:color w:val="FF0000"/>
               </w:rPr>
               <w:fldChar w:fldCharType="end"/>
             </w:r>
@@ -3343,11 +3338,7 @@
           <w:pPr>
             <w:pStyle w:val="Obsah1"/>
             <w:rPr>
-              <w:rFonts w:asciiTheme="minorHAnsi" w:eastAsiaTheme="minorEastAsia" w:hAnsiTheme="minorHAnsi" w:cstheme="minorBidi"/>
-              <w:b w:val="0"/>
               <w:color w:val="FF0000"/>
-              <w:sz w:val="22"/>
-              <w:lang w:eastAsia="cs-CZ"/>
             </w:rPr>
           </w:pPr>
           <w:hyperlink w:anchor="_Toc476327923" w:history="1">
@@ -3407,6 +3398,11 @@
               <w:fldChar w:fldCharType="end"/>
             </w:r>
           </w:hyperlink>
+        </w:p>
+        <w:p>
+          <w:pPr>
+            <w:ind w:firstLine="0"/>
+          </w:pPr>
         </w:p>
         <w:p>
           <w:pPr>
@@ -3419,140 +3415,9 @@
               <w:lang w:eastAsia="cs-CZ"/>
             </w:rPr>
           </w:pPr>
-          <w:hyperlink w:anchor="_Toc476327924" w:history="1">
-            <w:r>
-              <w:rPr>
-                <w:rStyle w:val="Hypertextovodkaz"/>
-                <w:color w:val="FF0000"/>
-              </w:rPr>
-              <w:t>Příloha C: Další doporučení pro přehlednost textu</w:t>
-            </w:r>
-            <w:r>
-              <w:rPr>
-                <w:webHidden/>
-                <w:color w:val="FF0000"/>
-              </w:rPr>
-              <w:tab/>
-            </w:r>
-            <w:r>
-              <w:rPr>
-                <w:webHidden/>
-                <w:color w:val="FF0000"/>
-              </w:rPr>
-              <w:fldChar w:fldCharType="begin"/>
-            </w:r>
-            <w:r>
-              <w:rPr>
-                <w:webHidden/>
-                <w:color w:val="FF0000"/>
-              </w:rPr>
-              <w:instrText xml:space="preserve"> PAGEREF _Toc476327924 \h </w:instrText>
-            </w:r>
-            <w:r>
-              <w:rPr>
-                <w:webHidden/>
-                <w:color w:val="FF0000"/>
-              </w:rPr>
-            </w:r>
-            <w:r>
-              <w:rPr>
-                <w:webHidden/>
-                <w:color w:val="FF0000"/>
-              </w:rPr>
-              <w:fldChar w:fldCharType="separate"/>
-            </w:r>
-            <w:r>
-              <w:rPr>
-                <w:webHidden/>
-                <w:color w:val="FF0000"/>
-              </w:rPr>
-              <w:t>18</w:t>
-            </w:r>
-            <w:r>
-              <w:rPr>
-                <w:webHidden/>
-                <w:color w:val="FF0000"/>
-              </w:rPr>
-              <w:fldChar w:fldCharType="end"/>
-            </w:r>
-          </w:hyperlink>
-        </w:p>
-        <w:p>
-          <w:pPr>
-            <w:pStyle w:val="Obsah1"/>
-            <w:rPr>
-              <w:rFonts w:asciiTheme="minorHAnsi" w:eastAsiaTheme="minorEastAsia" w:hAnsiTheme="minorHAnsi" w:cstheme="minorBidi"/>
-              <w:b w:val="0"/>
-              <w:color w:val="FF0000"/>
-              <w:sz w:val="22"/>
-              <w:lang w:eastAsia="cs-CZ"/>
-            </w:rPr>
-          </w:pPr>
-          <w:hyperlink w:anchor="_Toc476327925" w:history="1">
-            <w:r>
-              <w:rPr>
-                <w:rStyle w:val="Hypertextovodkaz"/>
-                <w:color w:val="FF0000"/>
-              </w:rPr>
-              <w:t>Příloha D: Obsah přiloženého CD</w:t>
-            </w:r>
-            <w:r>
-              <w:rPr>
-                <w:webHidden/>
-                <w:color w:val="FF0000"/>
-              </w:rPr>
-              <w:tab/>
-            </w:r>
-            <w:r>
-              <w:rPr>
-                <w:webHidden/>
-                <w:color w:val="FF0000"/>
-              </w:rPr>
-              <w:fldChar w:fldCharType="begin"/>
-            </w:r>
-            <w:r>
-              <w:rPr>
-                <w:webHidden/>
-                <w:color w:val="FF0000"/>
-              </w:rPr>
-              <w:instrText xml:space="preserve"> PAGEREF _Toc476327925 \h </w:instrText>
-            </w:r>
-            <w:r>
-              <w:rPr>
-                <w:webHidden/>
-                <w:color w:val="FF0000"/>
-              </w:rPr>
-            </w:r>
-            <w:r>
-              <w:rPr>
-                <w:webHidden/>
-                <w:color w:val="FF0000"/>
-              </w:rPr>
-              <w:fldChar w:fldCharType="separate"/>
-            </w:r>
-            <w:r>
-              <w:rPr>
-                <w:webHidden/>
-                <w:color w:val="FF0000"/>
-              </w:rPr>
-              <w:t>19</w:t>
-            </w:r>
-            <w:r>
-              <w:rPr>
-                <w:webHidden/>
-                <w:color w:val="FF0000"/>
-              </w:rPr>
-              <w:fldChar w:fldCharType="end"/>
-            </w:r>
-          </w:hyperlink>
-        </w:p>
-        <w:p>
-          <w:pPr>
-            <w:spacing w:after="0" w:line="360" w:lineRule="auto"/>
-          </w:pPr>
           <w:r>
             <w:rPr>
-              <w:b/>
+              <w:b w:val="0"/>
               <w:bCs/>
               <w:color w:val="FF0000"/>
             </w:rPr>
@@ -3616,61 +3481,6 @@
       </w:r>
       <w:bookmarkEnd w:id="1"/>
       <w:bookmarkEnd w:id="2"/>
-    </w:p>
-    <w:p>
-      <w:pPr>
-        <w:pStyle w:val="Normlnbezodsazen"/>
-      </w:pPr>
-      <w:r>
-        <w:rPr>
-          <w:highlight w:val="yellow"/>
-        </w:rPr>
-        <w:t>Seznam zkratek a symbolů použitých prací je u prací povinný a řadí se mezi obsah a vlastní text práce</w:t>
-      </w:r>
-      <w:r>
-        <w:rPr>
-          <w:highlight w:val="yellow"/>
-        </w:rPr>
-        <w:t xml:space="preserve">. </w:t>
-      </w:r>
-      <w:r>
-        <w:rPr>
-          <w:highlight w:val="yellow"/>
-        </w:rPr>
-        <w:t xml:space="preserve">Uvádí se zvlášť tabulka se </w:t>
-      </w:r>
-      <w:r>
-        <w:rPr>
-          <w:highlight w:val="yellow"/>
-        </w:rPr>
-        <w:t xml:space="preserve">symboly a </w:t>
-      </w:r>
-      <w:r>
-        <w:rPr>
-          <w:highlight w:val="yellow"/>
-        </w:rPr>
-        <w:t xml:space="preserve">zvlášť tabulka se </w:t>
-      </w:r>
-      <w:r>
-        <w:rPr>
-          <w:highlight w:val="yellow"/>
-        </w:rPr>
-        <w:t>zkratkami</w:t>
-      </w:r>
-      <w:r>
-        <w:rPr>
-          <w:highlight w:val="yellow"/>
-        </w:rPr>
-        <w:t>.</w:t>
-      </w:r>
-    </w:p>
-    <w:p>
-      <w:r>
-        <w:rPr>
-          <w:highlight w:val="green"/>
-        </w:rPr>
-        <w:t>Za seznam zkratek může být umístěn také seznam obrázků a seznam tabulek. Tyto seznamy se doporučuje uvádět pouze v případě velkého množství obrázků a tabulek v práci.</w:t>
-      </w:r>
     </w:p>
     <w:p>
       <w:pPr>
@@ -3785,10 +3595,13 @@
               <w:jc w:val="left"/>
             </w:pPr>
             <w:r>
-              <w:t>Národní Úřad pro Kybernetickou a Informační Bezpečnost</w:t>
-            </w:r>
-            <w:r>
-              <w:t>(</w:t>
+              <w:t xml:space="preserve">Národní Úřad pro Kybernetickou a Informační </w:t>
+            </w:r>
+            <w:r>
+              <w:t>Bezpečnost</w:t>
+            </w:r>
+            <w:r>
+              <w:t xml:space="preserve"> (</w:t>
             </w:r>
             <w:r>
               <w:t>správní orgán pro KB</w:t>
@@ -3889,24 +3702,61 @@
         <w:pStyle w:val="Normlnbezodsazen"/>
       </w:pPr>
       <w:r>
-        <w:rPr>
-          <w:highlight w:val="yellow"/>
-        </w:rPr>
-        <w:t>Úvod obsahuje nejprve stručný obecný úvod do řešené problematiky (definuje oblast, kterou se práce zabývá, uvádí motivaci apod</w:t>
-      </w:r>
-      <w:r>
-        <w:rPr>
-          <w:highlight w:val="yellow"/>
-        </w:rPr>
-        <w:t>.)</w:t>
-      </w:r>
-      <w:r>
-        <w:rPr>
-          <w:highlight w:val="yellow"/>
-        </w:rPr>
-        <w:t>. Obecný úvod má svým rozsahem tvořit velmi malou část celé práce.</w:t>
-      </w:r>
-    </w:p>
+        <w:t>Naprostá většina z nás se denně setkává s počítači, mobilními telefony, informačními systémy atd.</w:t>
+      </w:r>
+      <w:r>
+        <w:t xml:space="preserve"> Je nám jasné, že se náš život řídí zákony, a ty nám jasně dávají co můžeme dělat a kdy už se jedná o přestupek, případně o trestný čin.</w:t>
+      </w:r>
+      <w:r>
+        <w:t xml:space="preserve"> </w:t>
+      </w:r>
+      <w:r>
+        <w:t>Nicméně se právo často mění, a minimálně já si nemůžu být jist, že svým konáním v kyber prostoru nekonám něco nezákonného.</w:t>
+      </w:r>
+      <w:r>
+        <w:t xml:space="preserve"> S příchodem zákona o kybernetické </w:t>
+      </w:r>
+      <w:r>
+        <w:t>bezpečnosti,</w:t>
+      </w:r>
+      <w:r>
+        <w:t xml:space="preserve"> o kterém panují velké debaty je také velmi důležité vědět a jak se bude chovat informační infrastruktura spadající pod něj.</w:t>
+      </w:r>
+      <w:r>
+        <w:t xml:space="preserve"> </w:t>
+      </w:r>
+      <w:r>
+        <w:t xml:space="preserve">Dále také tvoří důležitou základnu pro ePrivacy, ochranu osobních </w:t>
+      </w:r>
+      <w:r>
+        <w:t>údajů</w:t>
+      </w:r>
+      <w:r>
+        <w:t xml:space="preserve"> a další ochranu informací</w:t>
+      </w:r>
+      <w:r>
+        <w:t xml:space="preserve"> a bezpečnosti</w:t>
+      </w:r>
+      <w:r>
+        <w:t>, které s aktuálním rozvojem informačních technologií</w:t>
+      </w:r>
+      <w:r>
+        <w:t xml:space="preserve"> </w:t>
+      </w:r>
+      <w:r>
+        <w:t>zasahují do</w:t>
+      </w:r>
+      <w:r>
+        <w:t xml:space="preserve"> života každého z nás.</w:t>
+      </w:r>
+      <w:r>
+        <w:t xml:space="preserve"> </w:t>
+      </w:r>
+      <w:r>
+        <w:t>Proto vznikl i tento projekt, ve kterém se na tyto věci zaměřím.</w:t>
+      </w:r>
+    </w:p>
+    <w:p/>
     <w:p>
       <w:pPr>
         <w:pStyle w:val="Nadpis2"/>
@@ -4012,14 +3862,6 @@
       </w:r>
     </w:p>
     <w:p>
-      <w:r>
-        <w:rPr>
-          <w:highlight w:val="green"/>
-        </w:rPr>
-        <w:t>V závislosti na rozsahu lze tuto část úvodu rozčlenit na podkapitoly, ale není to nutné. Doporučený rozsah je od jedné do několika stran textu.</w:t>
-      </w:r>
-    </w:p>
-    <w:p>
       <w:pPr>
         <w:pStyle w:val="Nadpis2"/>
       </w:pPr>
@@ -4173,40 +4015,6 @@
           <w:highlight w:val="yellow"/>
         </w:rPr>
         <w:t>konzultujte se svým vedoucím práce!</w:t>
-      </w:r>
-    </w:p>
-    <w:p>
-      <w:pPr>
-        <w:pStyle w:val="Nadpis4"/>
-        <w:rPr>
-          <w:color w:val="FF0000"/>
-        </w:rPr>
-      </w:pPr>
-      <w:r>
-        <w:rPr>
-          <w:color w:val="FF0000"/>
-        </w:rPr>
-        <w:t>Připomenutí</w:t>
-      </w:r>
-    </w:p>
-    <w:p>
-      <w:pPr>
-        <w:pStyle w:val="Normlnbezodsazen"/>
-        <w:rPr>
-          <w:highlight w:val="green"/>
-        </w:rPr>
-        <w:sectPr>
-          <w:pgSz w:w="11906" w:h="16838" w:code="9"/>
-          <w:pgMar w:top="1418" w:right="1418" w:bottom="1418" w:left="1418" w:header="709" w:footer="709" w:gutter="567"/>
-          <w:cols w:space="708"/>
-          <w:docGrid w:linePitch="360"/>
-        </w:sectPr>
-      </w:pPr>
-      <w:r>
-        <w:rPr>
-          <w:highlight w:val="green"/>
-        </w:rPr>
-        <w:t>Úvod a cíle práce jsou při obhajobě práce zpravidla studovány i těmi členy komise, kteří nečetli celou práci. Proto je dobré úvodní kapitolu nepodcenit a ve stručné a konkrétní podobě představit zaměření práce.</w:t>
       </w:r>
     </w:p>
     <w:p>
@@ -4403,7 +4211,7 @@
           <v:shape id="_x0000_i1025" type="#_x0000_t75" alt="" style="width:36pt;height:30pt;mso-width-percent:0;mso-height-percent:0;mso-width-percent:0;mso-height-percent:0" o:ole="">
             <v:imagedata r:id="rId15" o:title=""/>
           </v:shape>
-          <o:OLEObject Type="Embed" ProgID="Equation.DSMT4" ShapeID="_x0000_i1025" DrawAspect="Content" ObjectID="_1715312720" r:id="rId16"/>
+          <o:OLEObject Type="Embed" ProgID="Equation.DSMT4" ShapeID="_x0000_i1025" DrawAspect="Content" ObjectID="_1715654744" r:id="rId16"/>
         </w:object>
       </w:r>
       <w:r>
@@ -6739,301 +6547,6 @@
           <w:highlight w:val="yellow"/>
         </w:rPr>
       </w:pPr>
-      <w:r>
-        <w:rPr>
-          <w:highlight w:val="yellow"/>
-        </w:rPr>
-        <w:br w:type="page"/>
-      </w:r>
-    </w:p>
-    <w:p>
-      <w:pPr>
-        <w:pStyle w:val="Nadpis1"/>
-        <w:numPr>
-          <w:ilvl w:val="0"/>
-          <w:numId w:val="0"/>
-        </w:numPr>
-        <w:ind w:left="709" w:hanging="709"/>
-        <w:rPr>
-          <w:color w:val="FF0000"/>
-        </w:rPr>
-      </w:pPr>
-      <w:bookmarkStart w:id="27" w:name="_Toc476327924"/>
-      <w:r>
-        <w:rPr>
-          <w:color w:val="FF0000"/>
-        </w:rPr>
-        <w:lastRenderedPageBreak/>
-        <w:t xml:space="preserve">Příloha C: Další </w:t>
-      </w:r>
-      <w:r>
-        <w:rPr>
-          <w:color w:val="FF0000"/>
-        </w:rPr>
-        <w:t xml:space="preserve">doporučení </w:t>
-      </w:r>
-      <w:r>
-        <w:rPr>
-          <w:color w:val="FF0000"/>
-        </w:rPr>
-        <w:t>pro přehlednost textu</w:t>
-      </w:r>
-      <w:bookmarkEnd w:id="27"/>
-    </w:p>
-    <w:p>
-      <w:pPr>
-        <w:pStyle w:val="Normlnbezodsazen"/>
-        <w:numPr>
-          <w:ilvl w:val="0"/>
-          <w:numId w:val="17"/>
-        </w:numPr>
-        <w:rPr>
-          <w:highlight w:val="green"/>
-        </w:rPr>
-      </w:pPr>
-      <w:r>
-        <w:rPr>
-          <w:highlight w:val="green"/>
-        </w:rPr>
-        <w:t>Obrázky a tabulky sázejte v textu samostatně, bez obtékání textu po stranách. Nevkládejte obrázky a tabulky na stránku před skončením odstavce.</w:t>
-      </w:r>
-      <w:r>
-        <w:rPr>
-          <w:highlight w:val="green"/>
-        </w:rPr>
-        <w:t xml:space="preserve"> Zkontrolujte, že popis obrázku nebo tabulky zůstal na stejné straně jako vlastní obrázek nebo tabulka.</w:t>
-      </w:r>
-    </w:p>
-    <w:p>
-      <w:pPr>
-        <w:pStyle w:val="Normlnbezodsazen"/>
-        <w:numPr>
-          <w:ilvl w:val="0"/>
-          <w:numId w:val="17"/>
-        </w:numPr>
-        <w:rPr>
-          <w:highlight w:val="green"/>
-        </w:rPr>
-      </w:pPr>
-      <w:r>
-        <w:rPr>
-          <w:highlight w:val="green"/>
-        </w:rPr>
-        <w:t xml:space="preserve">První řádek odstavce by neměl zůstat sám na konci řádky (tzv. </w:t>
-      </w:r>
-      <w:r>
-        <w:rPr>
-          <w:rStyle w:val="Zdraznn"/>
-          <w:highlight w:val="green"/>
-        </w:rPr>
-        <w:t>vdova</w:t>
-      </w:r>
-      <w:r>
-        <w:rPr>
-          <w:highlight w:val="green"/>
-        </w:rPr>
-        <w:t xml:space="preserve">) a poslední řádek odstavce by neměl zůstat sám na začátku nové stránky (tzv. </w:t>
-      </w:r>
-      <w:r>
-        <w:rPr>
-          <w:rStyle w:val="Zdraznn"/>
-          <w:highlight w:val="green"/>
-        </w:rPr>
-        <w:t>sirotek</w:t>
-      </w:r>
-      <w:r>
-        <w:rPr>
-          <w:highlight w:val="green"/>
-        </w:rPr>
-        <w:t>).</w:t>
-      </w:r>
-    </w:p>
-    <w:p>
-      <w:pPr>
-        <w:pStyle w:val="Normlnbezodsazen"/>
-        <w:numPr>
-          <w:ilvl w:val="0"/>
-          <w:numId w:val="17"/>
-        </w:numPr>
-        <w:rPr>
-          <w:highlight w:val="green"/>
-        </w:rPr>
-      </w:pPr>
-      <w:r>
-        <w:rPr>
-          <w:highlight w:val="green"/>
-        </w:rPr>
-        <w:t>Veškeré zkratky, s výjimkou těch nejznámějších jako DNA, by měly být v práci vysvětleny při prvním výskytu v hlavním textu a současně také v abstraktu, pokud je nutné je v něm použít.</w:t>
-      </w:r>
-    </w:p>
-    <w:p>
-      <w:pPr>
-        <w:pStyle w:val="Normlnbezodsazen"/>
-        <w:numPr>
-          <w:ilvl w:val="0"/>
-          <w:numId w:val="17"/>
-        </w:numPr>
-        <w:rPr>
-          <w:highlight w:val="green"/>
-        </w:rPr>
-      </w:pPr>
-      <w:r>
-        <w:rPr>
-          <w:highlight w:val="green"/>
-        </w:rPr>
-        <w:t>Na rovnice odkazujte jejich číslem, a to až za jejich uvedením v textu práce.</w:t>
-      </w:r>
-    </w:p>
-    <w:p>
-      <w:pPr>
-        <w:pStyle w:val="Normlnbezodsazen"/>
-        <w:numPr>
-          <w:ilvl w:val="0"/>
-          <w:numId w:val="17"/>
-        </w:numPr>
-        <w:rPr>
-          <w:highlight w:val="green"/>
-        </w:rPr>
-        <w:sectPr>
-          <w:pgSz w:w="11906" w:h="16838" w:code="9"/>
-          <w:pgMar w:top="1418" w:right="1418" w:bottom="1418" w:left="1418" w:header="709" w:footer="709" w:gutter="567"/>
-          <w:cols w:space="708"/>
-          <w:docGrid w:linePitch="360"/>
-        </w:sectPr>
-      </w:pPr>
-      <w:r>
-        <w:rPr>
-          <w:highlight w:val="green"/>
-        </w:rPr>
-        <w:t>Všechny obrázky a tabulky v práci musí být odkazovány z hla</w:t>
-      </w:r>
-      <w:r>
-        <w:rPr>
-          <w:highlight w:val="green"/>
-        </w:rPr>
-        <w:t>vního textu pomocí svých čísel.</w:t>
-      </w:r>
-    </w:p>
-    <w:p>
-      <w:pPr>
-        <w:pStyle w:val="Nadpis1"/>
-        <w:numPr>
-          <w:ilvl w:val="0"/>
-          <w:numId w:val="0"/>
-        </w:numPr>
-        <w:rPr>
-          <w:color w:val="FF0000"/>
-        </w:rPr>
-      </w:pPr>
-      <w:bookmarkStart w:id="28" w:name="_Toc476327925"/>
-      <w:r>
-        <w:rPr>
-          <w:color w:val="FF0000"/>
-        </w:rPr>
-        <w:lastRenderedPageBreak/>
-        <w:t xml:space="preserve">Příloha </w:t>
-      </w:r>
-      <w:r>
-        <w:rPr>
-          <w:color w:val="FF0000"/>
-        </w:rPr>
-        <w:t>D</w:t>
-      </w:r>
-      <w:r>
-        <w:rPr>
-          <w:color w:val="FF0000"/>
-        </w:rPr>
-        <w:t xml:space="preserve">: </w:t>
-      </w:r>
-      <w:r>
-        <w:rPr>
-          <w:color w:val="FF0000"/>
-        </w:rPr>
-        <w:t>Obsah přiloženého CD</w:t>
-      </w:r>
-      <w:bookmarkEnd w:id="28"/>
-    </w:p>
-    <w:p>
-      <w:pPr>
-        <w:pStyle w:val="Normlnbezodsazen"/>
-        <w:rPr>
-          <w:i/>
-        </w:rPr>
-      </w:pPr>
-      <w:r>
-        <w:rPr>
-          <w:highlight w:val="yellow"/>
-        </w:rPr>
-        <w:t xml:space="preserve">Poslední přílohou práce je obsah přiloženého datového nosiče. </w:t>
-      </w:r>
-      <w:r>
-        <w:rPr>
-          <w:highlight w:val="yellow"/>
-        </w:rPr>
-        <w:t>Typ a povinný o</w:t>
-      </w:r>
-      <w:r>
-        <w:rPr>
-          <w:highlight w:val="yellow"/>
-        </w:rPr>
-        <w:t>bsah datového nosiče je specifikován na stránkách FBMI ČVUT v Praze</w:t>
-      </w:r>
-      <w:r>
-        <w:rPr>
-          <w:highlight w:val="yellow"/>
-        </w:rPr>
-        <w:t>.</w:t>
-      </w:r>
-      <w:r>
-        <w:rPr>
-          <w:highlight w:val="yellow"/>
-        </w:rPr>
-        <w:t xml:space="preserve"> Pro odevzdávané práce v předmětech typu Projekt </w:t>
-      </w:r>
-      <w:r>
-        <w:rPr>
-          <w:highlight w:val="yellow"/>
-        </w:rPr>
-        <w:t>X</w:t>
-      </w:r>
-      <w:r>
-        <w:rPr>
-          <w:highlight w:val="yellow"/>
-        </w:rPr>
-        <w:t xml:space="preserve"> není </w:t>
-      </w:r>
-      <w:r>
-        <w:rPr>
-          <w:highlight w:val="yellow"/>
-        </w:rPr>
-        <w:t>odevzdání</w:t>
-      </w:r>
-      <w:r>
-        <w:rPr>
-          <w:highlight w:val="yellow"/>
-        </w:rPr>
-        <w:t xml:space="preserve"> této přílohy nutné.</w:t>
-      </w:r>
-    </w:p>
-    <w:p>
-      <w:r>
-        <w:rPr>
-          <w:highlight w:val="green"/>
-        </w:rPr>
-        <w:t>Dále na datový nosič umístěte přílohy, které není možné pro jejich rozsah nebo charakter umístit do výtisku práce, ale které mohou být důležité pro posouzení úplnosti a kvality splnění zadání práce</w:t>
-      </w:r>
-      <w:r>
-        <w:rPr>
-          <w:highlight w:val="green"/>
-        </w:rPr>
-        <w:t xml:space="preserve">, jako jsou různé konstrukční výkresy, zdrojový kód programů pro zpracování naměřených dat </w:t>
-      </w:r>
-      <w:r>
-        <w:rPr>
-          <w:highlight w:val="green"/>
-        </w:rPr>
-        <w:t>apod.</w:t>
-      </w:r>
     </w:p>
     <w:sectPr>
       <w:pgSz w:w="11906" w:h="16838" w:code="9"/>

</xml_diff>

<commit_message>
commit while I was drunk xD
</commit_message>
<xml_diff>
--- a/projekt_II_It_use_liability_Kochanek.docx
+++ b/projekt_II_It_use_liability_Kochanek.docx
@@ -1,6 +1,6 @@
 
 <file path=word/document.xml><?xml version="1.0" encoding="utf-8"?>
-<w:document xmlns:wpc="http://schemas.microsoft.com/office/word/2010/wordprocessingCanvas" xmlns:cx="http://schemas.microsoft.com/office/drawing/2014/chartex" xmlns:cx1="http://schemas.microsoft.com/office/drawing/2015/9/8/chartex" xmlns:cx2="http://schemas.microsoft.com/office/drawing/2015/10/21/chartex" xmlns:cx3="http://schemas.microsoft.com/office/drawing/2016/5/9/chartex" xmlns:cx4="http://schemas.microsoft.com/office/drawing/2016/5/10/chartex" xmlns:cx5="http://schemas.microsoft.com/office/drawing/2016/5/11/chartex" xmlns:cx6="http://schemas.microsoft.com/office/drawing/2016/5/12/chartex" xmlns:cx7="http://schemas.microsoft.com/office/drawing/2016/5/13/chartex" xmlns:cx8="http://schemas.microsoft.com/office/drawing/2016/5/14/chartex" xmlns:mc="http://schemas.openxmlformats.org/markup-compatibility/2006" xmlns:aink="http://schemas.microsoft.com/office/drawing/2016/ink" xmlns:am3d="http://schemas.microsoft.com/office/drawing/2017/model3d" xmlns:o="urn:schemas-microsoft-com:office:office" xmlns:oel="http://schemas.microsoft.com/office/2019/extlst" xmlns:r="http://schemas.openxmlformats.org/officeDocument/2006/relationships" xmlns:m="http://schemas.openxmlformats.org/officeDocument/2006/math" xmlns:v="urn:schemas-microsoft-com:vml" xmlns:wp14="http://schemas.microsoft.com/office/word/2010/wordprocessingDrawing" xmlns:wp="http://schemas.openxmlformats.org/drawingml/2006/wordprocessingDrawing" xmlns:w10="urn:schemas-microsoft-com:office:word" xmlns:w="http://schemas.openxmlformats.org/wordprocessingml/2006/main" xmlns:w14="http://schemas.microsoft.com/office/word/2010/wordml" xmlns:w15="http://schemas.microsoft.com/office/word/2012/wordml" xmlns:w16cex="http://schemas.microsoft.com/office/word/2018/wordml/cex" xmlns:w16cid="http://schemas.microsoft.com/office/word/2016/wordml/cid" xmlns:w16="http://schemas.microsoft.com/office/word/2018/wordml" xmlns:w16sdtdh="http://schemas.microsoft.com/office/word/2020/wordml/sdtdatahash" xmlns:w16se="http://schemas.microsoft.com/office/word/2015/wordml/symex" xmlns:wpg="http://schemas.microsoft.com/office/word/2010/wordprocessingGroup" xmlns:wpi="http://schemas.microsoft.com/office/word/2010/wordprocessingInk" xmlns:wne="http://schemas.microsoft.com/office/word/2006/wordml" xmlns:wps="http://schemas.microsoft.com/office/word/2010/wordprocessingShape" mc:Ignorable="w14 w15 w16se w16cid w16 w16cex w16sdtdh wp14">
+<w:document xmlns:wpc="http://schemas.microsoft.com/office/word/2010/wordprocessingCanvas" xmlns:cx="http://schemas.microsoft.com/office/drawing/2014/chartex" xmlns:cx1="http://schemas.microsoft.com/office/drawing/2015/9/8/chartex" xmlns:cx2="http://schemas.microsoft.com/office/drawing/2015/10/21/chartex" xmlns:cx3="http://schemas.microsoft.com/office/drawing/2016/5/9/chartex" xmlns:cx4="http://schemas.microsoft.com/office/drawing/2016/5/10/chartex" xmlns:cx5="http://schemas.microsoft.com/office/drawing/2016/5/11/chartex" xmlns:cx6="http://schemas.microsoft.com/office/drawing/2016/5/12/chartex" xmlns:cx7="http://schemas.microsoft.com/office/drawing/2016/5/13/chartex" xmlns:cx8="http://schemas.microsoft.com/office/drawing/2016/5/14/chartex" xmlns:mc="http://schemas.openxmlformats.org/markup-compatibility/2006" xmlns:aink="http://schemas.microsoft.com/office/drawing/2016/ink" xmlns:am3d="http://schemas.microsoft.com/office/drawing/2017/model3d" xmlns:o="urn:schemas-microsoft-com:office:office" xmlns:r="http://schemas.openxmlformats.org/officeDocument/2006/relationships" xmlns:m="http://schemas.openxmlformats.org/officeDocument/2006/math" xmlns:v="urn:schemas-microsoft-com:vml" xmlns:wp14="http://schemas.microsoft.com/office/word/2010/wordprocessingDrawing" xmlns:wp="http://schemas.openxmlformats.org/drawingml/2006/wordprocessingDrawing" xmlns:w10="urn:schemas-microsoft-com:office:word" xmlns:w="http://schemas.openxmlformats.org/wordprocessingml/2006/main" xmlns:w14="http://schemas.microsoft.com/office/word/2010/wordml" xmlns:w15="http://schemas.microsoft.com/office/word/2012/wordml" xmlns:w16cex="http://schemas.microsoft.com/office/word/2018/wordml/cex" xmlns:w16cid="http://schemas.microsoft.com/office/word/2016/wordml/cid" xmlns:w16="http://schemas.microsoft.com/office/word/2018/wordml" xmlns:w16sdtdh="http://schemas.microsoft.com/office/word/2020/wordml/sdtdatahash" xmlns:w16se="http://schemas.microsoft.com/office/word/2015/wordml/symex" xmlns:wpg="http://schemas.microsoft.com/office/word/2010/wordprocessingGroup" xmlns:wpi="http://schemas.microsoft.com/office/word/2010/wordprocessingInk" xmlns:wne="http://schemas.microsoft.com/office/word/2006/wordml" xmlns:wps="http://schemas.microsoft.com/office/word/2010/wordprocessingShape" mc:Ignorable="w14 w15 w16se w16cid w16 w16cex w16sdtdh wp14">
   <w:body>
     <w:p>
       <w:pPr>
@@ -2363,6 +2363,7 @@
         <w:rPr>
           <w:rFonts w:eastAsia="Calibri" w:cs="Times New Roman"/>
           <w:b w:val="0"/>
+          <w:noProof/>
           <w:sz w:val="24"/>
           <w:szCs w:val="22"/>
           <w:lang w:eastAsia="en-US"/>
@@ -2377,7 +2378,6 @@
         <w:rPr>
           <w:b/>
           <w:bCs/>
-          <w:noProof/>
         </w:rPr>
       </w:sdtEndPr>
       <w:sdtContent>
@@ -3700,6 +3700,7 @@
     <w:p>
       <w:pPr>
         <w:pStyle w:val="Normlnbezodsazen"/>
+        <w:ind w:firstLine="709"/>
       </w:pPr>
       <w:r>
         <w:t>Naprostá většina z nás se denně setkává s počítači, mobilními telefony, informačními systémy atd.</w:t>
@@ -3777,89 +3778,60 @@
     </w:p>
     <w:p>
       <w:pPr>
-        <w:pStyle w:val="Normlnbezodsazen"/>
-        <w:rPr>
-          <w:highlight w:val="yellow"/>
-        </w:rPr>
-      </w:pPr>
-      <w:r>
-        <w:rPr>
-          <w:highlight w:val="yellow"/>
-        </w:rPr>
-        <w:t>Přehled aktuálního stavu řešené problematiky podrobně shrnuje (1) současný stav poznání a výchozí podmínky pro řešení a (2) definuje problém, který je nutno a který se bude v práci řešit.</w:t>
-      </w:r>
-      <w:r>
-        <w:rPr>
-          <w:highlight w:val="yellow"/>
-        </w:rPr>
-        <w:t xml:space="preserve"> </w:t>
-      </w:r>
-      <w:r>
-        <w:rPr>
-          <w:highlight w:val="yellow"/>
-        </w:rPr>
-        <w:t>Tato část práce je převážně vytvořena jako rešerše za použití mnoha literárních zdrojů. Při výkladu se postupuje od obecnějších informací k</w:t>
-      </w:r>
-      <w:r>
-        <w:rPr>
-          <w:highlight w:val="yellow"/>
-        </w:rPr>
-        <w:t xml:space="preserve"> informacím </w:t>
-      </w:r>
-      <w:r>
-        <w:rPr>
-          <w:highlight w:val="yellow"/>
-        </w:rPr>
-        <w:t xml:space="preserve">co nejkonkrétnějším a od toho, co se o </w:t>
-      </w:r>
-      <w:r>
-        <w:rPr>
-          <w:highlight w:val="yellow"/>
-        </w:rPr>
-        <w:t>dané</w:t>
-      </w:r>
-      <w:r>
-        <w:rPr>
-          <w:highlight w:val="yellow"/>
-        </w:rPr>
-        <w:t xml:space="preserve"> problematice ví, k</w:t>
-      </w:r>
-      <w:r>
-        <w:rPr>
-          <w:highlight w:val="yellow"/>
-        </w:rPr>
-        <w:t xml:space="preserve"> </w:t>
-      </w:r>
-      <w:r>
-        <w:rPr>
-          <w:highlight w:val="yellow"/>
-        </w:rPr>
-        <w:t>tomu, co</w:t>
-      </w:r>
-      <w:r>
-        <w:rPr>
-          <w:highlight w:val="yellow"/>
-        </w:rPr>
-        <w:t xml:space="preserve"> je neznámé a aktuálně vhodné k </w:t>
-      </w:r>
-      <w:r>
-        <w:rPr>
-          <w:highlight w:val="yellow"/>
-        </w:rPr>
-        <w:t>řešení. Z</w:t>
-      </w:r>
-      <w:r>
-        <w:rPr>
-          <w:highlight w:val="yellow"/>
-        </w:rPr>
-        <w:t xml:space="preserve"> </w:t>
-      </w:r>
-      <w:r>
-        <w:rPr>
-          <w:highlight w:val="yellow"/>
-        </w:rPr>
-        <w:t>takto uspořádaného výkladu pak logicky vyplynou cíle práce vytyčené níže.</w:t>
-      </w:r>
+        <w:ind w:firstLine="709"/>
+      </w:pPr>
+      <w:r>
+        <w:t xml:space="preserve">Na úvod je nutno </w:t>
+      </w:r>
+      <w:r>
+        <w:t>říct</w:t>
+      </w:r>
+      <w:r>
+        <w:t>, že tato práce je čistě rešeršní za použití mnoha zdrojů a z nich udělán tento dokument.</w:t>
+      </w:r>
+      <w:r>
+        <w:t xml:space="preserve"> Na danou problematiku je jedním z hlavních zdrojů kniha CyberSecurity</w:t>
+      </w:r>
+      <w:r>
+        <w:t xml:space="preserve"> od doktora Jana Koloucha a spol.</w:t>
+      </w:r>
+      <w:r>
+        <w:t>, která k datu psaní této práce dává všechny platné informace.</w:t>
+      </w:r>
+      <w:r>
+        <w:t xml:space="preserve"> Dále jsem také čerpal z prezentací a webových návodů a dokumentů od Národního Úřadu pro Kybernetickou a Informační Bezpečnost zkráceně NÚKIB</w:t>
+      </w:r>
+      <w:r>
+        <w:t xml:space="preserve">. </w:t>
+      </w:r>
+    </w:p>
+    <w:p>
+      <w:pPr>
+        <w:ind w:firstLine="709"/>
+        <w:rPr>
+          <w:lang w:val="en-US"/>
+        </w:rPr>
+      </w:pPr>
+      <w:r>
+        <w:t>Zřetelný problém je v nepřehlednosti pro laické a zákonem nepolíbené uživatele výpočetních technologií. NÚKIB jako instituce se snaží laiky vzdělávat</w:t>
+      </w:r>
+      <w:r>
+        <w:t>, nicméně pro laiky je stále těžké pochopit, kdy se mohou např. s </w:t>
+      </w:r>
+      <w:r>
+        <w:t>internetovým připojením</w:t>
+      </w:r>
+      <w:r>
+        <w:t xml:space="preserve"> dostat </w:t>
+      </w:r>
+      <w:r>
+        <w:t>k přestupku nebo i k trestnému činu.</w:t>
+      </w:r>
+    </w:p>
+    <w:p>
+      <w:pPr>
+        <w:ind w:firstLine="0"/>
+      </w:pPr>
     </w:p>
     <w:p>
       <w:pPr>
@@ -3990,7 +3962,14 @@
         <w:rPr>
           <w:highlight w:val="yellow"/>
         </w:rPr>
-        <w:t>Názvy příslušných kapitol a podkapitol jsou voleny s ohledem na jejich konkrétní obsah</w:t>
+        <w:t xml:space="preserve">Názvy příslušných kapitol a </w:t>
+      </w:r>
+      <w:r>
+        <w:rPr>
+          <w:highlight w:val="yellow"/>
+        </w:rPr>
+        <w:lastRenderedPageBreak/>
+        <w:t>podkapitol jsou voleny s ohledem na jejich konkrétní obsah</w:t>
       </w:r>
       <w:r>
         <w:rPr>
@@ -4024,7 +4003,6 @@
       <w:bookmarkStart w:id="11" w:name="_Toc386301760"/>
       <w:bookmarkStart w:id="12" w:name="_Toc476327917"/>
       <w:r>
-        <w:lastRenderedPageBreak/>
         <w:t>Metody</w:t>
       </w:r>
       <w:bookmarkEnd w:id="11"/>
@@ -4211,7 +4189,7 @@
           <v:shape id="_x0000_i1025" type="#_x0000_t75" alt="" style="width:36pt;height:30pt;mso-width-percent:0;mso-height-percent:0;mso-width-percent:0;mso-height-percent:0" o:ole="">
             <v:imagedata r:id="rId15" o:title=""/>
           </v:shape>
-          <o:OLEObject Type="Embed" ProgID="Equation.DSMT4" ShapeID="_x0000_i1025" DrawAspect="Content" ObjectID="_1715654744" r:id="rId16"/>
+          <o:OLEObject Type="Embed" ProgID="Equation.DSMT4" ShapeID="_x0000_i1025" DrawAspect="Content" ObjectID="_1716231474" r:id="rId16"/>
         </w:object>
       </w:r>
       <w:r>
@@ -6559,7 +6537,7 @@
 </file>
 
 <file path=word/endnotes.xml><?xml version="1.0" encoding="utf-8"?>
-<w:endnotes xmlns:wpc="http://schemas.microsoft.com/office/word/2010/wordprocessingCanvas" xmlns:cx="http://schemas.microsoft.com/office/drawing/2014/chartex" xmlns:cx1="http://schemas.microsoft.com/office/drawing/2015/9/8/chartex" xmlns:cx2="http://schemas.microsoft.com/office/drawing/2015/10/21/chartex" xmlns:cx3="http://schemas.microsoft.com/office/drawing/2016/5/9/chartex" xmlns:cx4="http://schemas.microsoft.com/office/drawing/2016/5/10/chartex" xmlns:cx5="http://schemas.microsoft.com/office/drawing/2016/5/11/chartex" xmlns:cx6="http://schemas.microsoft.com/office/drawing/2016/5/12/chartex" xmlns:cx7="http://schemas.microsoft.com/office/drawing/2016/5/13/chartex" xmlns:cx8="http://schemas.microsoft.com/office/drawing/2016/5/14/chartex" xmlns:mc="http://schemas.openxmlformats.org/markup-compatibility/2006" xmlns:aink="http://schemas.microsoft.com/office/drawing/2016/ink" xmlns:am3d="http://schemas.microsoft.com/office/drawing/2017/model3d" xmlns:o="urn:schemas-microsoft-com:office:office" xmlns:oel="http://schemas.microsoft.com/office/2019/extlst" xmlns:r="http://schemas.openxmlformats.org/officeDocument/2006/relationships" xmlns:m="http://schemas.openxmlformats.org/officeDocument/2006/math" xmlns:v="urn:schemas-microsoft-com:vml" xmlns:wp14="http://schemas.microsoft.com/office/word/2010/wordprocessingDrawing" xmlns:wp="http://schemas.openxmlformats.org/drawingml/2006/wordprocessingDrawing" xmlns:w10="urn:schemas-microsoft-com:office:word" xmlns:w="http://schemas.openxmlformats.org/wordprocessingml/2006/main" xmlns:w14="http://schemas.microsoft.com/office/word/2010/wordml" xmlns:w15="http://schemas.microsoft.com/office/word/2012/wordml" xmlns:w16cex="http://schemas.microsoft.com/office/word/2018/wordml/cex" xmlns:w16cid="http://schemas.microsoft.com/office/word/2016/wordml/cid" xmlns:w16="http://schemas.microsoft.com/office/word/2018/wordml" xmlns:w16sdtdh="http://schemas.microsoft.com/office/word/2020/wordml/sdtdatahash" xmlns:w16se="http://schemas.microsoft.com/office/word/2015/wordml/symex" xmlns:wpg="http://schemas.microsoft.com/office/word/2010/wordprocessingGroup" xmlns:wpi="http://schemas.microsoft.com/office/word/2010/wordprocessingInk" xmlns:wne="http://schemas.microsoft.com/office/word/2006/wordml" xmlns:wps="http://schemas.microsoft.com/office/word/2010/wordprocessingShape" mc:Ignorable="w14 w15 w16se w16cid w16 w16cex w16sdtdh wp14">
+<w:endnotes xmlns:wpc="http://schemas.microsoft.com/office/word/2010/wordprocessingCanvas" xmlns:cx="http://schemas.microsoft.com/office/drawing/2014/chartex" xmlns:cx1="http://schemas.microsoft.com/office/drawing/2015/9/8/chartex" xmlns:cx2="http://schemas.microsoft.com/office/drawing/2015/10/21/chartex" xmlns:cx3="http://schemas.microsoft.com/office/drawing/2016/5/9/chartex" xmlns:cx4="http://schemas.microsoft.com/office/drawing/2016/5/10/chartex" xmlns:cx5="http://schemas.microsoft.com/office/drawing/2016/5/11/chartex" xmlns:cx6="http://schemas.microsoft.com/office/drawing/2016/5/12/chartex" xmlns:cx7="http://schemas.microsoft.com/office/drawing/2016/5/13/chartex" xmlns:cx8="http://schemas.microsoft.com/office/drawing/2016/5/14/chartex" xmlns:mc="http://schemas.openxmlformats.org/markup-compatibility/2006" xmlns:aink="http://schemas.microsoft.com/office/drawing/2016/ink" xmlns:am3d="http://schemas.microsoft.com/office/drawing/2017/model3d" xmlns:o="urn:schemas-microsoft-com:office:office" xmlns:r="http://schemas.openxmlformats.org/officeDocument/2006/relationships" xmlns:m="http://schemas.openxmlformats.org/officeDocument/2006/math" xmlns:v="urn:schemas-microsoft-com:vml" xmlns:wp14="http://schemas.microsoft.com/office/word/2010/wordprocessingDrawing" xmlns:wp="http://schemas.openxmlformats.org/drawingml/2006/wordprocessingDrawing" xmlns:w10="urn:schemas-microsoft-com:office:word" xmlns:w="http://schemas.openxmlformats.org/wordprocessingml/2006/main" xmlns:w14="http://schemas.microsoft.com/office/word/2010/wordml" xmlns:w15="http://schemas.microsoft.com/office/word/2012/wordml" xmlns:w16cex="http://schemas.microsoft.com/office/word/2018/wordml/cex" xmlns:w16cid="http://schemas.microsoft.com/office/word/2016/wordml/cid" xmlns:w16="http://schemas.microsoft.com/office/word/2018/wordml" xmlns:w16sdtdh="http://schemas.microsoft.com/office/word/2020/wordml/sdtdatahash" xmlns:w16se="http://schemas.microsoft.com/office/word/2015/wordml/symex" xmlns:wpg="http://schemas.microsoft.com/office/word/2010/wordprocessingGroup" xmlns:wpi="http://schemas.microsoft.com/office/word/2010/wordprocessingInk" xmlns:wne="http://schemas.microsoft.com/office/word/2006/wordml" xmlns:wps="http://schemas.microsoft.com/office/word/2010/wordprocessingShape" mc:Ignorable="w14 w15 w16se w16cid w16 w16cex w16sdtdh wp14">
   <w:endnote w:type="separator" w:id="-1">
     <w:p>
       <w:pPr>
@@ -6584,7 +6562,7 @@
 </file>
 
 <file path=word/footer1.xml><?xml version="1.0" encoding="utf-8"?>
-<w:ftr xmlns:wpc="http://schemas.microsoft.com/office/word/2010/wordprocessingCanvas" xmlns:cx="http://schemas.microsoft.com/office/drawing/2014/chartex" xmlns:cx1="http://schemas.microsoft.com/office/drawing/2015/9/8/chartex" xmlns:cx2="http://schemas.microsoft.com/office/drawing/2015/10/21/chartex" xmlns:cx3="http://schemas.microsoft.com/office/drawing/2016/5/9/chartex" xmlns:cx4="http://schemas.microsoft.com/office/drawing/2016/5/10/chartex" xmlns:cx5="http://schemas.microsoft.com/office/drawing/2016/5/11/chartex" xmlns:cx6="http://schemas.microsoft.com/office/drawing/2016/5/12/chartex" xmlns:cx7="http://schemas.microsoft.com/office/drawing/2016/5/13/chartex" xmlns:cx8="http://schemas.microsoft.com/office/drawing/2016/5/14/chartex" xmlns:mc="http://schemas.openxmlformats.org/markup-compatibility/2006" xmlns:aink="http://schemas.microsoft.com/office/drawing/2016/ink" xmlns:am3d="http://schemas.microsoft.com/office/drawing/2017/model3d" xmlns:o="urn:schemas-microsoft-com:office:office" xmlns:oel="http://schemas.microsoft.com/office/2019/extlst" xmlns:r="http://schemas.openxmlformats.org/officeDocument/2006/relationships" xmlns:m="http://schemas.openxmlformats.org/officeDocument/2006/math" xmlns:v="urn:schemas-microsoft-com:vml" xmlns:wp14="http://schemas.microsoft.com/office/word/2010/wordprocessingDrawing" xmlns:wp="http://schemas.openxmlformats.org/drawingml/2006/wordprocessingDrawing" xmlns:w10="urn:schemas-microsoft-com:office:word" xmlns:w="http://schemas.openxmlformats.org/wordprocessingml/2006/main" xmlns:w14="http://schemas.microsoft.com/office/word/2010/wordml" xmlns:w15="http://schemas.microsoft.com/office/word/2012/wordml" xmlns:w16cex="http://schemas.microsoft.com/office/word/2018/wordml/cex" xmlns:w16cid="http://schemas.microsoft.com/office/word/2016/wordml/cid" xmlns:w16="http://schemas.microsoft.com/office/word/2018/wordml" xmlns:w16sdtdh="http://schemas.microsoft.com/office/word/2020/wordml/sdtdatahash" xmlns:w16se="http://schemas.microsoft.com/office/word/2015/wordml/symex" xmlns:wpg="http://schemas.microsoft.com/office/word/2010/wordprocessingGroup" xmlns:wpi="http://schemas.microsoft.com/office/word/2010/wordprocessingInk" xmlns:wne="http://schemas.microsoft.com/office/word/2006/wordml" xmlns:wps="http://schemas.microsoft.com/office/word/2010/wordprocessingShape" mc:Ignorable="w14 w15 w16se w16cid w16 w16cex w16sdtdh wp14">
+<w:ftr xmlns:wpc="http://schemas.microsoft.com/office/word/2010/wordprocessingCanvas" xmlns:cx="http://schemas.microsoft.com/office/drawing/2014/chartex" xmlns:cx1="http://schemas.microsoft.com/office/drawing/2015/9/8/chartex" xmlns:cx2="http://schemas.microsoft.com/office/drawing/2015/10/21/chartex" xmlns:cx3="http://schemas.microsoft.com/office/drawing/2016/5/9/chartex" xmlns:cx4="http://schemas.microsoft.com/office/drawing/2016/5/10/chartex" xmlns:cx5="http://schemas.microsoft.com/office/drawing/2016/5/11/chartex" xmlns:cx6="http://schemas.microsoft.com/office/drawing/2016/5/12/chartex" xmlns:cx7="http://schemas.microsoft.com/office/drawing/2016/5/13/chartex" xmlns:cx8="http://schemas.microsoft.com/office/drawing/2016/5/14/chartex" xmlns:mc="http://schemas.openxmlformats.org/markup-compatibility/2006" xmlns:aink="http://schemas.microsoft.com/office/drawing/2016/ink" xmlns:am3d="http://schemas.microsoft.com/office/drawing/2017/model3d" xmlns:o="urn:schemas-microsoft-com:office:office" xmlns:r="http://schemas.openxmlformats.org/officeDocument/2006/relationships" xmlns:m="http://schemas.openxmlformats.org/officeDocument/2006/math" xmlns:v="urn:schemas-microsoft-com:vml" xmlns:wp14="http://schemas.microsoft.com/office/word/2010/wordprocessingDrawing" xmlns:wp="http://schemas.openxmlformats.org/drawingml/2006/wordprocessingDrawing" xmlns:w10="urn:schemas-microsoft-com:office:word" xmlns:w="http://schemas.openxmlformats.org/wordprocessingml/2006/main" xmlns:w14="http://schemas.microsoft.com/office/word/2010/wordml" xmlns:w15="http://schemas.microsoft.com/office/word/2012/wordml" xmlns:w16cex="http://schemas.microsoft.com/office/word/2018/wordml/cex" xmlns:w16cid="http://schemas.microsoft.com/office/word/2016/wordml/cid" xmlns:w16="http://schemas.microsoft.com/office/word/2018/wordml" xmlns:w16sdtdh="http://schemas.microsoft.com/office/word/2020/wordml/sdtdatahash" xmlns:w16se="http://schemas.microsoft.com/office/word/2015/wordml/symex" xmlns:wpg="http://schemas.microsoft.com/office/word/2010/wordprocessingGroup" xmlns:wpi="http://schemas.microsoft.com/office/word/2010/wordprocessingInk" xmlns:wne="http://schemas.microsoft.com/office/word/2006/wordml" xmlns:wps="http://schemas.microsoft.com/office/word/2010/wordprocessingShape" mc:Ignorable="w14 w15 w16se w16cid w16 w16cex w16sdtdh wp14">
   <w:p>
     <w:pPr>
       <w:pStyle w:val="Zpat"/>
@@ -6638,7 +6616,7 @@
 </file>
 
 <file path=word/footer2.xml><?xml version="1.0" encoding="utf-8"?>
-<w:ftr xmlns:wpc="http://schemas.microsoft.com/office/word/2010/wordprocessingCanvas" xmlns:cx="http://schemas.microsoft.com/office/drawing/2014/chartex" xmlns:cx1="http://schemas.microsoft.com/office/drawing/2015/9/8/chartex" xmlns:cx2="http://schemas.microsoft.com/office/drawing/2015/10/21/chartex" xmlns:cx3="http://schemas.microsoft.com/office/drawing/2016/5/9/chartex" xmlns:cx4="http://schemas.microsoft.com/office/drawing/2016/5/10/chartex" xmlns:cx5="http://schemas.microsoft.com/office/drawing/2016/5/11/chartex" xmlns:cx6="http://schemas.microsoft.com/office/drawing/2016/5/12/chartex" xmlns:cx7="http://schemas.microsoft.com/office/drawing/2016/5/13/chartex" xmlns:cx8="http://schemas.microsoft.com/office/drawing/2016/5/14/chartex" xmlns:mc="http://schemas.openxmlformats.org/markup-compatibility/2006" xmlns:aink="http://schemas.microsoft.com/office/drawing/2016/ink" xmlns:am3d="http://schemas.microsoft.com/office/drawing/2017/model3d" xmlns:o="urn:schemas-microsoft-com:office:office" xmlns:oel="http://schemas.microsoft.com/office/2019/extlst" xmlns:r="http://schemas.openxmlformats.org/officeDocument/2006/relationships" xmlns:m="http://schemas.openxmlformats.org/officeDocument/2006/math" xmlns:v="urn:schemas-microsoft-com:vml" xmlns:wp14="http://schemas.microsoft.com/office/word/2010/wordprocessingDrawing" xmlns:wp="http://schemas.openxmlformats.org/drawingml/2006/wordprocessingDrawing" xmlns:w10="urn:schemas-microsoft-com:office:word" xmlns:w="http://schemas.openxmlformats.org/wordprocessingml/2006/main" xmlns:w14="http://schemas.microsoft.com/office/word/2010/wordml" xmlns:w15="http://schemas.microsoft.com/office/word/2012/wordml" xmlns:w16cex="http://schemas.microsoft.com/office/word/2018/wordml/cex" xmlns:w16cid="http://schemas.microsoft.com/office/word/2016/wordml/cid" xmlns:w16="http://schemas.microsoft.com/office/word/2018/wordml" xmlns:w16sdtdh="http://schemas.microsoft.com/office/word/2020/wordml/sdtdatahash" xmlns:w16se="http://schemas.microsoft.com/office/word/2015/wordml/symex" xmlns:wpg="http://schemas.microsoft.com/office/word/2010/wordprocessingGroup" xmlns:wpi="http://schemas.microsoft.com/office/word/2010/wordprocessingInk" xmlns:wne="http://schemas.microsoft.com/office/word/2006/wordml" xmlns:wps="http://schemas.microsoft.com/office/word/2010/wordprocessingShape" mc:Ignorable="w14 w15 w16se w16cid w16 w16cex w16sdtdh wp14">
+<w:ftr xmlns:wpc="http://schemas.microsoft.com/office/word/2010/wordprocessingCanvas" xmlns:cx="http://schemas.microsoft.com/office/drawing/2014/chartex" xmlns:cx1="http://schemas.microsoft.com/office/drawing/2015/9/8/chartex" xmlns:cx2="http://schemas.microsoft.com/office/drawing/2015/10/21/chartex" xmlns:cx3="http://schemas.microsoft.com/office/drawing/2016/5/9/chartex" xmlns:cx4="http://schemas.microsoft.com/office/drawing/2016/5/10/chartex" xmlns:cx5="http://schemas.microsoft.com/office/drawing/2016/5/11/chartex" xmlns:cx6="http://schemas.microsoft.com/office/drawing/2016/5/12/chartex" xmlns:cx7="http://schemas.microsoft.com/office/drawing/2016/5/13/chartex" xmlns:cx8="http://schemas.microsoft.com/office/drawing/2016/5/14/chartex" xmlns:mc="http://schemas.openxmlformats.org/markup-compatibility/2006" xmlns:aink="http://schemas.microsoft.com/office/drawing/2016/ink" xmlns:am3d="http://schemas.microsoft.com/office/drawing/2017/model3d" xmlns:o="urn:schemas-microsoft-com:office:office" xmlns:r="http://schemas.openxmlformats.org/officeDocument/2006/relationships" xmlns:m="http://schemas.openxmlformats.org/officeDocument/2006/math" xmlns:v="urn:schemas-microsoft-com:vml" xmlns:wp14="http://schemas.microsoft.com/office/word/2010/wordprocessingDrawing" xmlns:wp="http://schemas.openxmlformats.org/drawingml/2006/wordprocessingDrawing" xmlns:w10="urn:schemas-microsoft-com:office:word" xmlns:w="http://schemas.openxmlformats.org/wordprocessingml/2006/main" xmlns:w14="http://schemas.microsoft.com/office/word/2010/wordml" xmlns:w15="http://schemas.microsoft.com/office/word/2012/wordml" xmlns:w16cex="http://schemas.microsoft.com/office/word/2018/wordml/cex" xmlns:w16cid="http://schemas.microsoft.com/office/word/2016/wordml/cid" xmlns:w16="http://schemas.microsoft.com/office/word/2018/wordml" xmlns:w16sdtdh="http://schemas.microsoft.com/office/word/2020/wordml/sdtdatahash" xmlns:w16se="http://schemas.microsoft.com/office/word/2015/wordml/symex" xmlns:wpg="http://schemas.microsoft.com/office/word/2010/wordprocessingGroup" xmlns:wpi="http://schemas.microsoft.com/office/word/2010/wordprocessingInk" xmlns:wne="http://schemas.microsoft.com/office/word/2006/wordml" xmlns:wps="http://schemas.microsoft.com/office/word/2010/wordprocessingShape" mc:Ignorable="w14 w15 w16se w16cid w16 w16cex w16sdtdh wp14">
   <w:p>
     <w:pPr>
       <w:pStyle w:val="Zpat"/>
@@ -6658,7 +6636,7 @@
 </file>
 
 <file path=word/footer3.xml><?xml version="1.0" encoding="utf-8"?>
-<w:ftr xmlns:wpc="http://schemas.microsoft.com/office/word/2010/wordprocessingCanvas" xmlns:cx="http://schemas.microsoft.com/office/drawing/2014/chartex" xmlns:cx1="http://schemas.microsoft.com/office/drawing/2015/9/8/chartex" xmlns:cx2="http://schemas.microsoft.com/office/drawing/2015/10/21/chartex" xmlns:cx3="http://schemas.microsoft.com/office/drawing/2016/5/9/chartex" xmlns:cx4="http://schemas.microsoft.com/office/drawing/2016/5/10/chartex" xmlns:cx5="http://schemas.microsoft.com/office/drawing/2016/5/11/chartex" xmlns:cx6="http://schemas.microsoft.com/office/drawing/2016/5/12/chartex" xmlns:cx7="http://schemas.microsoft.com/office/drawing/2016/5/13/chartex" xmlns:cx8="http://schemas.microsoft.com/office/drawing/2016/5/14/chartex" xmlns:mc="http://schemas.openxmlformats.org/markup-compatibility/2006" xmlns:aink="http://schemas.microsoft.com/office/drawing/2016/ink" xmlns:am3d="http://schemas.microsoft.com/office/drawing/2017/model3d" xmlns:o="urn:schemas-microsoft-com:office:office" xmlns:oel="http://schemas.microsoft.com/office/2019/extlst" xmlns:r="http://schemas.openxmlformats.org/officeDocument/2006/relationships" xmlns:m="http://schemas.openxmlformats.org/officeDocument/2006/math" xmlns:v="urn:schemas-microsoft-com:vml" xmlns:wp14="http://schemas.microsoft.com/office/word/2010/wordprocessingDrawing" xmlns:wp="http://schemas.openxmlformats.org/drawingml/2006/wordprocessingDrawing" xmlns:w10="urn:schemas-microsoft-com:office:word" xmlns:w="http://schemas.openxmlformats.org/wordprocessingml/2006/main" xmlns:w14="http://schemas.microsoft.com/office/word/2010/wordml" xmlns:w15="http://schemas.microsoft.com/office/word/2012/wordml" xmlns:w16cex="http://schemas.microsoft.com/office/word/2018/wordml/cex" xmlns:w16cid="http://schemas.microsoft.com/office/word/2016/wordml/cid" xmlns:w16="http://schemas.microsoft.com/office/word/2018/wordml" xmlns:w16sdtdh="http://schemas.microsoft.com/office/word/2020/wordml/sdtdatahash" xmlns:w16se="http://schemas.microsoft.com/office/word/2015/wordml/symex" xmlns:wpg="http://schemas.microsoft.com/office/word/2010/wordprocessingGroup" xmlns:wpi="http://schemas.microsoft.com/office/word/2010/wordprocessingInk" xmlns:wne="http://schemas.microsoft.com/office/word/2006/wordml" xmlns:wps="http://schemas.microsoft.com/office/word/2010/wordprocessingShape" mc:Ignorable="w14 w15 w16se w16cid w16 w16cex w16sdtdh wp14">
+<w:ftr xmlns:wpc="http://schemas.microsoft.com/office/word/2010/wordprocessingCanvas" xmlns:cx="http://schemas.microsoft.com/office/drawing/2014/chartex" xmlns:cx1="http://schemas.microsoft.com/office/drawing/2015/9/8/chartex" xmlns:cx2="http://schemas.microsoft.com/office/drawing/2015/10/21/chartex" xmlns:cx3="http://schemas.microsoft.com/office/drawing/2016/5/9/chartex" xmlns:cx4="http://schemas.microsoft.com/office/drawing/2016/5/10/chartex" xmlns:cx5="http://schemas.microsoft.com/office/drawing/2016/5/11/chartex" xmlns:cx6="http://schemas.microsoft.com/office/drawing/2016/5/12/chartex" xmlns:cx7="http://schemas.microsoft.com/office/drawing/2016/5/13/chartex" xmlns:cx8="http://schemas.microsoft.com/office/drawing/2016/5/14/chartex" xmlns:mc="http://schemas.openxmlformats.org/markup-compatibility/2006" xmlns:aink="http://schemas.microsoft.com/office/drawing/2016/ink" xmlns:am3d="http://schemas.microsoft.com/office/drawing/2017/model3d" xmlns:o="urn:schemas-microsoft-com:office:office" xmlns:r="http://schemas.openxmlformats.org/officeDocument/2006/relationships" xmlns:m="http://schemas.openxmlformats.org/officeDocument/2006/math" xmlns:v="urn:schemas-microsoft-com:vml" xmlns:wp14="http://schemas.microsoft.com/office/word/2010/wordprocessingDrawing" xmlns:wp="http://schemas.openxmlformats.org/drawingml/2006/wordprocessingDrawing" xmlns:w10="urn:schemas-microsoft-com:office:word" xmlns:w="http://schemas.openxmlformats.org/wordprocessingml/2006/main" xmlns:w14="http://schemas.microsoft.com/office/word/2010/wordml" xmlns:w15="http://schemas.microsoft.com/office/word/2012/wordml" xmlns:w16cex="http://schemas.microsoft.com/office/word/2018/wordml/cex" xmlns:w16cid="http://schemas.microsoft.com/office/word/2016/wordml/cid" xmlns:w16="http://schemas.microsoft.com/office/word/2018/wordml" xmlns:w16sdtdh="http://schemas.microsoft.com/office/word/2020/wordml/sdtdatahash" xmlns:w16se="http://schemas.microsoft.com/office/word/2015/wordml/symex" xmlns:wpg="http://schemas.microsoft.com/office/word/2010/wordprocessingGroup" xmlns:wpi="http://schemas.microsoft.com/office/word/2010/wordprocessingInk" xmlns:wne="http://schemas.microsoft.com/office/word/2006/wordml" xmlns:wps="http://schemas.microsoft.com/office/word/2010/wordprocessingShape" mc:Ignorable="w14 w15 w16se w16cid w16 w16cex w16sdtdh wp14">
   <w:sdt>
     <w:sdtPr>
       <w:id w:val="-1249805975"/>
@@ -6707,7 +6685,7 @@
 </file>
 
 <file path=word/footnotes.xml><?xml version="1.0" encoding="utf-8"?>
-<w:footnotes xmlns:wpc="http://schemas.microsoft.com/office/word/2010/wordprocessingCanvas" xmlns:cx="http://schemas.microsoft.com/office/drawing/2014/chartex" xmlns:cx1="http://schemas.microsoft.com/office/drawing/2015/9/8/chartex" xmlns:cx2="http://schemas.microsoft.com/office/drawing/2015/10/21/chartex" xmlns:cx3="http://schemas.microsoft.com/office/drawing/2016/5/9/chartex" xmlns:cx4="http://schemas.microsoft.com/office/drawing/2016/5/10/chartex" xmlns:cx5="http://schemas.microsoft.com/office/drawing/2016/5/11/chartex" xmlns:cx6="http://schemas.microsoft.com/office/drawing/2016/5/12/chartex" xmlns:cx7="http://schemas.microsoft.com/office/drawing/2016/5/13/chartex" xmlns:cx8="http://schemas.microsoft.com/office/drawing/2016/5/14/chartex" xmlns:mc="http://schemas.openxmlformats.org/markup-compatibility/2006" xmlns:aink="http://schemas.microsoft.com/office/drawing/2016/ink" xmlns:am3d="http://schemas.microsoft.com/office/drawing/2017/model3d" xmlns:o="urn:schemas-microsoft-com:office:office" xmlns:oel="http://schemas.microsoft.com/office/2019/extlst" xmlns:r="http://schemas.openxmlformats.org/officeDocument/2006/relationships" xmlns:m="http://schemas.openxmlformats.org/officeDocument/2006/math" xmlns:v="urn:schemas-microsoft-com:vml" xmlns:wp14="http://schemas.microsoft.com/office/word/2010/wordprocessingDrawing" xmlns:wp="http://schemas.openxmlformats.org/drawingml/2006/wordprocessingDrawing" xmlns:w10="urn:schemas-microsoft-com:office:word" xmlns:w="http://schemas.openxmlformats.org/wordprocessingml/2006/main" xmlns:w14="http://schemas.microsoft.com/office/word/2010/wordml" xmlns:w15="http://schemas.microsoft.com/office/word/2012/wordml" xmlns:w16cex="http://schemas.microsoft.com/office/word/2018/wordml/cex" xmlns:w16cid="http://schemas.microsoft.com/office/word/2016/wordml/cid" xmlns:w16="http://schemas.microsoft.com/office/word/2018/wordml" xmlns:w16sdtdh="http://schemas.microsoft.com/office/word/2020/wordml/sdtdatahash" xmlns:w16se="http://schemas.microsoft.com/office/word/2015/wordml/symex" xmlns:wpg="http://schemas.microsoft.com/office/word/2010/wordprocessingGroup" xmlns:wpi="http://schemas.microsoft.com/office/word/2010/wordprocessingInk" xmlns:wne="http://schemas.microsoft.com/office/word/2006/wordml" xmlns:wps="http://schemas.microsoft.com/office/word/2010/wordprocessingShape" mc:Ignorable="w14 w15 w16se w16cid w16 w16cex w16sdtdh wp14">
+<w:footnotes xmlns:wpc="http://schemas.microsoft.com/office/word/2010/wordprocessingCanvas" xmlns:cx="http://schemas.microsoft.com/office/drawing/2014/chartex" xmlns:cx1="http://schemas.microsoft.com/office/drawing/2015/9/8/chartex" xmlns:cx2="http://schemas.microsoft.com/office/drawing/2015/10/21/chartex" xmlns:cx3="http://schemas.microsoft.com/office/drawing/2016/5/9/chartex" xmlns:cx4="http://schemas.microsoft.com/office/drawing/2016/5/10/chartex" xmlns:cx5="http://schemas.microsoft.com/office/drawing/2016/5/11/chartex" xmlns:cx6="http://schemas.microsoft.com/office/drawing/2016/5/12/chartex" xmlns:cx7="http://schemas.microsoft.com/office/drawing/2016/5/13/chartex" xmlns:cx8="http://schemas.microsoft.com/office/drawing/2016/5/14/chartex" xmlns:mc="http://schemas.openxmlformats.org/markup-compatibility/2006" xmlns:aink="http://schemas.microsoft.com/office/drawing/2016/ink" xmlns:am3d="http://schemas.microsoft.com/office/drawing/2017/model3d" xmlns:o="urn:schemas-microsoft-com:office:office" xmlns:r="http://schemas.openxmlformats.org/officeDocument/2006/relationships" xmlns:m="http://schemas.openxmlformats.org/officeDocument/2006/math" xmlns:v="urn:schemas-microsoft-com:vml" xmlns:wp14="http://schemas.microsoft.com/office/word/2010/wordprocessingDrawing" xmlns:wp="http://schemas.openxmlformats.org/drawingml/2006/wordprocessingDrawing" xmlns:w10="urn:schemas-microsoft-com:office:word" xmlns:w="http://schemas.openxmlformats.org/wordprocessingml/2006/main" xmlns:w14="http://schemas.microsoft.com/office/word/2010/wordml" xmlns:w15="http://schemas.microsoft.com/office/word/2012/wordml" xmlns:w16cex="http://schemas.microsoft.com/office/word/2018/wordml/cex" xmlns:w16cid="http://schemas.microsoft.com/office/word/2016/wordml/cid" xmlns:w16="http://schemas.microsoft.com/office/word/2018/wordml" xmlns:w16sdtdh="http://schemas.microsoft.com/office/word/2020/wordml/sdtdatahash" xmlns:w16se="http://schemas.microsoft.com/office/word/2015/wordml/symex" xmlns:wpg="http://schemas.microsoft.com/office/word/2010/wordprocessingGroup" xmlns:wpi="http://schemas.microsoft.com/office/word/2010/wordprocessingInk" xmlns:wne="http://schemas.microsoft.com/office/word/2006/wordml" xmlns:wps="http://schemas.microsoft.com/office/word/2010/wordprocessingShape" mc:Ignorable="w14 w15 w16se w16cid w16 w16cex w16sdtdh wp14">
   <w:footnote w:type="separator" w:id="-1">
     <w:p>
       <w:pPr>
@@ -6732,7 +6710,7 @@
 </file>
 
 <file path=word/header1.xml><?xml version="1.0" encoding="utf-8"?>
-<w:hdr xmlns:wpc="http://schemas.microsoft.com/office/word/2010/wordprocessingCanvas" xmlns:cx="http://schemas.microsoft.com/office/drawing/2014/chartex" xmlns:cx1="http://schemas.microsoft.com/office/drawing/2015/9/8/chartex" xmlns:cx2="http://schemas.microsoft.com/office/drawing/2015/10/21/chartex" xmlns:cx3="http://schemas.microsoft.com/office/drawing/2016/5/9/chartex" xmlns:cx4="http://schemas.microsoft.com/office/drawing/2016/5/10/chartex" xmlns:cx5="http://schemas.microsoft.com/office/drawing/2016/5/11/chartex" xmlns:cx6="http://schemas.microsoft.com/office/drawing/2016/5/12/chartex" xmlns:cx7="http://schemas.microsoft.com/office/drawing/2016/5/13/chartex" xmlns:cx8="http://schemas.microsoft.com/office/drawing/2016/5/14/chartex" xmlns:mc="http://schemas.openxmlformats.org/markup-compatibility/2006" xmlns:aink="http://schemas.microsoft.com/office/drawing/2016/ink" xmlns:am3d="http://schemas.microsoft.com/office/drawing/2017/model3d" xmlns:o="urn:schemas-microsoft-com:office:office" xmlns:oel="http://schemas.microsoft.com/office/2019/extlst" xmlns:r="http://schemas.openxmlformats.org/officeDocument/2006/relationships" xmlns:m="http://schemas.openxmlformats.org/officeDocument/2006/math" xmlns:v="urn:schemas-microsoft-com:vml" xmlns:wp14="http://schemas.microsoft.com/office/word/2010/wordprocessingDrawing" xmlns:wp="http://schemas.openxmlformats.org/drawingml/2006/wordprocessingDrawing" xmlns:w10="urn:schemas-microsoft-com:office:word" xmlns:w="http://schemas.openxmlformats.org/wordprocessingml/2006/main" xmlns:w14="http://schemas.microsoft.com/office/word/2010/wordml" xmlns:w15="http://schemas.microsoft.com/office/word/2012/wordml" xmlns:w16cex="http://schemas.microsoft.com/office/word/2018/wordml/cex" xmlns:w16cid="http://schemas.microsoft.com/office/word/2016/wordml/cid" xmlns:w16="http://schemas.microsoft.com/office/word/2018/wordml" xmlns:w16sdtdh="http://schemas.microsoft.com/office/word/2020/wordml/sdtdatahash" xmlns:w16se="http://schemas.microsoft.com/office/word/2015/wordml/symex" xmlns:wpg="http://schemas.microsoft.com/office/word/2010/wordprocessingGroup" xmlns:wpi="http://schemas.microsoft.com/office/word/2010/wordprocessingInk" xmlns:wne="http://schemas.microsoft.com/office/word/2006/wordml" xmlns:wps="http://schemas.microsoft.com/office/word/2010/wordprocessingShape" mc:Ignorable="w14 w15 w16se w16cid w16 w16cex w16sdtdh wp14">
+<w:hdr xmlns:wpc="http://schemas.microsoft.com/office/word/2010/wordprocessingCanvas" xmlns:cx="http://schemas.microsoft.com/office/drawing/2014/chartex" xmlns:cx1="http://schemas.microsoft.com/office/drawing/2015/9/8/chartex" xmlns:cx2="http://schemas.microsoft.com/office/drawing/2015/10/21/chartex" xmlns:cx3="http://schemas.microsoft.com/office/drawing/2016/5/9/chartex" xmlns:cx4="http://schemas.microsoft.com/office/drawing/2016/5/10/chartex" xmlns:cx5="http://schemas.microsoft.com/office/drawing/2016/5/11/chartex" xmlns:cx6="http://schemas.microsoft.com/office/drawing/2016/5/12/chartex" xmlns:cx7="http://schemas.microsoft.com/office/drawing/2016/5/13/chartex" xmlns:cx8="http://schemas.microsoft.com/office/drawing/2016/5/14/chartex" xmlns:mc="http://schemas.openxmlformats.org/markup-compatibility/2006" xmlns:aink="http://schemas.microsoft.com/office/drawing/2016/ink" xmlns:am3d="http://schemas.microsoft.com/office/drawing/2017/model3d" xmlns:o="urn:schemas-microsoft-com:office:office" xmlns:r="http://schemas.openxmlformats.org/officeDocument/2006/relationships" xmlns:m="http://schemas.openxmlformats.org/officeDocument/2006/math" xmlns:v="urn:schemas-microsoft-com:vml" xmlns:wp14="http://schemas.microsoft.com/office/word/2010/wordprocessingDrawing" xmlns:wp="http://schemas.openxmlformats.org/drawingml/2006/wordprocessingDrawing" xmlns:w10="urn:schemas-microsoft-com:office:word" xmlns:w="http://schemas.openxmlformats.org/wordprocessingml/2006/main" xmlns:w14="http://schemas.microsoft.com/office/word/2010/wordml" xmlns:w15="http://schemas.microsoft.com/office/word/2012/wordml" xmlns:w16cex="http://schemas.microsoft.com/office/word/2018/wordml/cex" xmlns:w16cid="http://schemas.microsoft.com/office/word/2016/wordml/cid" xmlns:w16="http://schemas.microsoft.com/office/word/2018/wordml" xmlns:w16sdtdh="http://schemas.microsoft.com/office/word/2020/wordml/sdtdatahash" xmlns:w16se="http://schemas.microsoft.com/office/word/2015/wordml/symex" xmlns:wpg="http://schemas.microsoft.com/office/word/2010/wordprocessingGroup" xmlns:wpi="http://schemas.microsoft.com/office/word/2010/wordprocessingInk" xmlns:wne="http://schemas.microsoft.com/office/word/2006/wordml" xmlns:wps="http://schemas.microsoft.com/office/word/2010/wordprocessingShape" mc:Ignorable="w14 w15 w16se w16cid w16 w16cex w16sdtdh wp14">
   <w:p>
     <w:pPr>
       <w:pStyle w:val="Zptenadresa"/>
@@ -6983,7 +6961,7 @@
 </file>
 
 <file path=word/header2.xml><?xml version="1.0" encoding="utf-8"?>
-<w:hdr xmlns:wpc="http://schemas.microsoft.com/office/word/2010/wordprocessingCanvas" xmlns:cx="http://schemas.microsoft.com/office/drawing/2014/chartex" xmlns:cx1="http://schemas.microsoft.com/office/drawing/2015/9/8/chartex" xmlns:cx2="http://schemas.microsoft.com/office/drawing/2015/10/21/chartex" xmlns:cx3="http://schemas.microsoft.com/office/drawing/2016/5/9/chartex" xmlns:cx4="http://schemas.microsoft.com/office/drawing/2016/5/10/chartex" xmlns:cx5="http://schemas.microsoft.com/office/drawing/2016/5/11/chartex" xmlns:cx6="http://schemas.microsoft.com/office/drawing/2016/5/12/chartex" xmlns:cx7="http://schemas.microsoft.com/office/drawing/2016/5/13/chartex" xmlns:cx8="http://schemas.microsoft.com/office/drawing/2016/5/14/chartex" xmlns:mc="http://schemas.openxmlformats.org/markup-compatibility/2006" xmlns:aink="http://schemas.microsoft.com/office/drawing/2016/ink" xmlns:am3d="http://schemas.microsoft.com/office/drawing/2017/model3d" xmlns:o="urn:schemas-microsoft-com:office:office" xmlns:oel="http://schemas.microsoft.com/office/2019/extlst" xmlns:r="http://schemas.openxmlformats.org/officeDocument/2006/relationships" xmlns:m="http://schemas.openxmlformats.org/officeDocument/2006/math" xmlns:v="urn:schemas-microsoft-com:vml" xmlns:wp14="http://schemas.microsoft.com/office/word/2010/wordprocessingDrawing" xmlns:wp="http://schemas.openxmlformats.org/drawingml/2006/wordprocessingDrawing" xmlns:w10="urn:schemas-microsoft-com:office:word" xmlns:w="http://schemas.openxmlformats.org/wordprocessingml/2006/main" xmlns:w14="http://schemas.microsoft.com/office/word/2010/wordml" xmlns:w15="http://schemas.microsoft.com/office/word/2012/wordml" xmlns:w16cex="http://schemas.microsoft.com/office/word/2018/wordml/cex" xmlns:w16cid="http://schemas.microsoft.com/office/word/2016/wordml/cid" xmlns:w16="http://schemas.microsoft.com/office/word/2018/wordml" xmlns:w16sdtdh="http://schemas.microsoft.com/office/word/2020/wordml/sdtdatahash" xmlns:w16se="http://schemas.microsoft.com/office/word/2015/wordml/symex" xmlns:wpg="http://schemas.microsoft.com/office/word/2010/wordprocessingGroup" xmlns:wpi="http://schemas.microsoft.com/office/word/2010/wordprocessingInk" xmlns:wne="http://schemas.microsoft.com/office/word/2006/wordml" xmlns:wps="http://schemas.microsoft.com/office/word/2010/wordprocessingShape" mc:Ignorable="w14 w15 w16se w16cid w16 w16cex w16sdtdh wp14">
+<w:hdr xmlns:wpc="http://schemas.microsoft.com/office/word/2010/wordprocessingCanvas" xmlns:cx="http://schemas.microsoft.com/office/drawing/2014/chartex" xmlns:cx1="http://schemas.microsoft.com/office/drawing/2015/9/8/chartex" xmlns:cx2="http://schemas.microsoft.com/office/drawing/2015/10/21/chartex" xmlns:cx3="http://schemas.microsoft.com/office/drawing/2016/5/9/chartex" xmlns:cx4="http://schemas.microsoft.com/office/drawing/2016/5/10/chartex" xmlns:cx5="http://schemas.microsoft.com/office/drawing/2016/5/11/chartex" xmlns:cx6="http://schemas.microsoft.com/office/drawing/2016/5/12/chartex" xmlns:cx7="http://schemas.microsoft.com/office/drawing/2016/5/13/chartex" xmlns:cx8="http://schemas.microsoft.com/office/drawing/2016/5/14/chartex" xmlns:mc="http://schemas.openxmlformats.org/markup-compatibility/2006" xmlns:aink="http://schemas.microsoft.com/office/drawing/2016/ink" xmlns:am3d="http://schemas.microsoft.com/office/drawing/2017/model3d" xmlns:o="urn:schemas-microsoft-com:office:office" xmlns:r="http://schemas.openxmlformats.org/officeDocument/2006/relationships" xmlns:m="http://schemas.openxmlformats.org/officeDocument/2006/math" xmlns:v="urn:schemas-microsoft-com:vml" xmlns:wp14="http://schemas.microsoft.com/office/word/2010/wordprocessingDrawing" xmlns:wp="http://schemas.openxmlformats.org/drawingml/2006/wordprocessingDrawing" xmlns:w10="urn:schemas-microsoft-com:office:word" xmlns:w="http://schemas.openxmlformats.org/wordprocessingml/2006/main" xmlns:w14="http://schemas.microsoft.com/office/word/2010/wordml" xmlns:w15="http://schemas.microsoft.com/office/word/2012/wordml" xmlns:w16cex="http://schemas.microsoft.com/office/word/2018/wordml/cex" xmlns:w16cid="http://schemas.microsoft.com/office/word/2016/wordml/cid" xmlns:w16="http://schemas.microsoft.com/office/word/2018/wordml" xmlns:w16sdtdh="http://schemas.microsoft.com/office/word/2020/wordml/sdtdatahash" xmlns:w16se="http://schemas.microsoft.com/office/word/2015/wordml/symex" xmlns:wpg="http://schemas.microsoft.com/office/word/2010/wordprocessingGroup" xmlns:wpi="http://schemas.microsoft.com/office/word/2010/wordprocessingInk" xmlns:wne="http://schemas.microsoft.com/office/word/2006/wordml" xmlns:wps="http://schemas.microsoft.com/office/word/2010/wordprocessingShape" mc:Ignorable="w14 w15 w16se w16cid w16 w16cex w16sdtdh wp14">
   <w:p>
     <w:pPr>
       <w:pStyle w:val="Zhlav"/>
@@ -7001,7 +6979,7 @@
 </file>
 
 <file path=word/header3.xml><?xml version="1.0" encoding="utf-8"?>
-<w:hdr xmlns:wpc="http://schemas.microsoft.com/office/word/2010/wordprocessingCanvas" xmlns:cx="http://schemas.microsoft.com/office/drawing/2014/chartex" xmlns:cx1="http://schemas.microsoft.com/office/drawing/2015/9/8/chartex" xmlns:cx2="http://schemas.microsoft.com/office/drawing/2015/10/21/chartex" xmlns:cx3="http://schemas.microsoft.com/office/drawing/2016/5/9/chartex" xmlns:cx4="http://schemas.microsoft.com/office/drawing/2016/5/10/chartex" xmlns:cx5="http://schemas.microsoft.com/office/drawing/2016/5/11/chartex" xmlns:cx6="http://schemas.microsoft.com/office/drawing/2016/5/12/chartex" xmlns:cx7="http://schemas.microsoft.com/office/drawing/2016/5/13/chartex" xmlns:cx8="http://schemas.microsoft.com/office/drawing/2016/5/14/chartex" xmlns:mc="http://schemas.openxmlformats.org/markup-compatibility/2006" xmlns:aink="http://schemas.microsoft.com/office/drawing/2016/ink" xmlns:am3d="http://schemas.microsoft.com/office/drawing/2017/model3d" xmlns:o="urn:schemas-microsoft-com:office:office" xmlns:oel="http://schemas.microsoft.com/office/2019/extlst" xmlns:r="http://schemas.openxmlformats.org/officeDocument/2006/relationships" xmlns:m="http://schemas.openxmlformats.org/officeDocument/2006/math" xmlns:v="urn:schemas-microsoft-com:vml" xmlns:wp14="http://schemas.microsoft.com/office/word/2010/wordprocessingDrawing" xmlns:wp="http://schemas.openxmlformats.org/drawingml/2006/wordprocessingDrawing" xmlns:w10="urn:schemas-microsoft-com:office:word" xmlns:w="http://schemas.openxmlformats.org/wordprocessingml/2006/main" xmlns:w14="http://schemas.microsoft.com/office/word/2010/wordml" xmlns:w15="http://schemas.microsoft.com/office/word/2012/wordml" xmlns:w16cex="http://schemas.microsoft.com/office/word/2018/wordml/cex" xmlns:w16cid="http://schemas.microsoft.com/office/word/2016/wordml/cid" xmlns:w16="http://schemas.microsoft.com/office/word/2018/wordml" xmlns:w16sdtdh="http://schemas.microsoft.com/office/word/2020/wordml/sdtdatahash" xmlns:w16se="http://schemas.microsoft.com/office/word/2015/wordml/symex" xmlns:wpg="http://schemas.microsoft.com/office/word/2010/wordprocessingGroup" xmlns:wpi="http://schemas.microsoft.com/office/word/2010/wordprocessingInk" xmlns:wne="http://schemas.microsoft.com/office/word/2006/wordml" xmlns:wps="http://schemas.microsoft.com/office/word/2010/wordprocessingShape" mc:Ignorable="w14 w15 w16se w16cid w16 w16cex w16sdtdh wp14">
+<w:hdr xmlns:wpc="http://schemas.microsoft.com/office/word/2010/wordprocessingCanvas" xmlns:cx="http://schemas.microsoft.com/office/drawing/2014/chartex" xmlns:cx1="http://schemas.microsoft.com/office/drawing/2015/9/8/chartex" xmlns:cx2="http://schemas.microsoft.com/office/drawing/2015/10/21/chartex" xmlns:cx3="http://schemas.microsoft.com/office/drawing/2016/5/9/chartex" xmlns:cx4="http://schemas.microsoft.com/office/drawing/2016/5/10/chartex" xmlns:cx5="http://schemas.microsoft.com/office/drawing/2016/5/11/chartex" xmlns:cx6="http://schemas.microsoft.com/office/drawing/2016/5/12/chartex" xmlns:cx7="http://schemas.microsoft.com/office/drawing/2016/5/13/chartex" xmlns:cx8="http://schemas.microsoft.com/office/drawing/2016/5/14/chartex" xmlns:mc="http://schemas.openxmlformats.org/markup-compatibility/2006" xmlns:aink="http://schemas.microsoft.com/office/drawing/2016/ink" xmlns:am3d="http://schemas.microsoft.com/office/drawing/2017/model3d" xmlns:o="urn:schemas-microsoft-com:office:office" xmlns:r="http://schemas.openxmlformats.org/officeDocument/2006/relationships" xmlns:m="http://schemas.openxmlformats.org/officeDocument/2006/math" xmlns:v="urn:schemas-microsoft-com:vml" xmlns:wp14="http://schemas.microsoft.com/office/word/2010/wordprocessingDrawing" xmlns:wp="http://schemas.openxmlformats.org/drawingml/2006/wordprocessingDrawing" xmlns:w10="urn:schemas-microsoft-com:office:word" xmlns:w="http://schemas.openxmlformats.org/wordprocessingml/2006/main" xmlns:w14="http://schemas.microsoft.com/office/word/2010/wordml" xmlns:w15="http://schemas.microsoft.com/office/word/2012/wordml" xmlns:w16cex="http://schemas.microsoft.com/office/word/2018/wordml/cex" xmlns:w16cid="http://schemas.microsoft.com/office/word/2016/wordml/cid" xmlns:w16="http://schemas.microsoft.com/office/word/2018/wordml" xmlns:w16sdtdh="http://schemas.microsoft.com/office/word/2020/wordml/sdtdatahash" xmlns:w16se="http://schemas.microsoft.com/office/word/2015/wordml/symex" xmlns:wpg="http://schemas.microsoft.com/office/word/2010/wordprocessingGroup" xmlns:wpi="http://schemas.microsoft.com/office/word/2010/wordprocessingInk" xmlns:wne="http://schemas.microsoft.com/office/word/2006/wordml" xmlns:wps="http://schemas.microsoft.com/office/word/2010/wordprocessingShape" mc:Ignorable="w14 w15 w16se w16cid w16 w16cex w16sdtdh wp14">
   <w:p>
     <w:pPr>
       <w:pStyle w:val="Zhlav"/>
@@ -7011,7 +6989,7 @@
 </file>
 
 <file path=word/header4.xml><?xml version="1.0" encoding="utf-8"?>
-<w:hdr xmlns:wpc="http://schemas.microsoft.com/office/word/2010/wordprocessingCanvas" xmlns:cx="http://schemas.microsoft.com/office/drawing/2014/chartex" xmlns:cx1="http://schemas.microsoft.com/office/drawing/2015/9/8/chartex" xmlns:cx2="http://schemas.microsoft.com/office/drawing/2015/10/21/chartex" xmlns:cx3="http://schemas.microsoft.com/office/drawing/2016/5/9/chartex" xmlns:cx4="http://schemas.microsoft.com/office/drawing/2016/5/10/chartex" xmlns:cx5="http://schemas.microsoft.com/office/drawing/2016/5/11/chartex" xmlns:cx6="http://schemas.microsoft.com/office/drawing/2016/5/12/chartex" xmlns:cx7="http://schemas.microsoft.com/office/drawing/2016/5/13/chartex" xmlns:cx8="http://schemas.microsoft.com/office/drawing/2016/5/14/chartex" xmlns:mc="http://schemas.openxmlformats.org/markup-compatibility/2006" xmlns:aink="http://schemas.microsoft.com/office/drawing/2016/ink" xmlns:am3d="http://schemas.microsoft.com/office/drawing/2017/model3d" xmlns:o="urn:schemas-microsoft-com:office:office" xmlns:oel="http://schemas.microsoft.com/office/2019/extlst" xmlns:r="http://schemas.openxmlformats.org/officeDocument/2006/relationships" xmlns:m="http://schemas.openxmlformats.org/officeDocument/2006/math" xmlns:v="urn:schemas-microsoft-com:vml" xmlns:wp14="http://schemas.microsoft.com/office/word/2010/wordprocessingDrawing" xmlns:wp="http://schemas.openxmlformats.org/drawingml/2006/wordprocessingDrawing" xmlns:w10="urn:schemas-microsoft-com:office:word" xmlns:w="http://schemas.openxmlformats.org/wordprocessingml/2006/main" xmlns:w14="http://schemas.microsoft.com/office/word/2010/wordml" xmlns:w15="http://schemas.microsoft.com/office/word/2012/wordml" xmlns:w16cex="http://schemas.microsoft.com/office/word/2018/wordml/cex" xmlns:w16cid="http://schemas.microsoft.com/office/word/2016/wordml/cid" xmlns:w16="http://schemas.microsoft.com/office/word/2018/wordml" xmlns:w16sdtdh="http://schemas.microsoft.com/office/word/2020/wordml/sdtdatahash" xmlns:w16se="http://schemas.microsoft.com/office/word/2015/wordml/symex" xmlns:wpg="http://schemas.microsoft.com/office/word/2010/wordprocessingGroup" xmlns:wpi="http://schemas.microsoft.com/office/word/2010/wordprocessingInk" xmlns:wne="http://schemas.microsoft.com/office/word/2006/wordml" xmlns:wps="http://schemas.microsoft.com/office/word/2010/wordprocessingShape" mc:Ignorable="w14 w15 w16se w16cid w16 w16cex w16sdtdh wp14">
+<w:hdr xmlns:wpc="http://schemas.microsoft.com/office/word/2010/wordprocessingCanvas" xmlns:cx="http://schemas.microsoft.com/office/drawing/2014/chartex" xmlns:cx1="http://schemas.microsoft.com/office/drawing/2015/9/8/chartex" xmlns:cx2="http://schemas.microsoft.com/office/drawing/2015/10/21/chartex" xmlns:cx3="http://schemas.microsoft.com/office/drawing/2016/5/9/chartex" xmlns:cx4="http://schemas.microsoft.com/office/drawing/2016/5/10/chartex" xmlns:cx5="http://schemas.microsoft.com/office/drawing/2016/5/11/chartex" xmlns:cx6="http://schemas.microsoft.com/office/drawing/2016/5/12/chartex" xmlns:cx7="http://schemas.microsoft.com/office/drawing/2016/5/13/chartex" xmlns:cx8="http://schemas.microsoft.com/office/drawing/2016/5/14/chartex" xmlns:mc="http://schemas.openxmlformats.org/markup-compatibility/2006" xmlns:aink="http://schemas.microsoft.com/office/drawing/2016/ink" xmlns:am3d="http://schemas.microsoft.com/office/drawing/2017/model3d" xmlns:o="urn:schemas-microsoft-com:office:office" xmlns:r="http://schemas.openxmlformats.org/officeDocument/2006/relationships" xmlns:m="http://schemas.openxmlformats.org/officeDocument/2006/math" xmlns:v="urn:schemas-microsoft-com:vml" xmlns:wp14="http://schemas.microsoft.com/office/word/2010/wordprocessingDrawing" xmlns:wp="http://schemas.openxmlformats.org/drawingml/2006/wordprocessingDrawing" xmlns:w10="urn:schemas-microsoft-com:office:word" xmlns:w="http://schemas.openxmlformats.org/wordprocessingml/2006/main" xmlns:w14="http://schemas.microsoft.com/office/word/2010/wordml" xmlns:w15="http://schemas.microsoft.com/office/word/2012/wordml" xmlns:w16cex="http://schemas.microsoft.com/office/word/2018/wordml/cex" xmlns:w16cid="http://schemas.microsoft.com/office/word/2016/wordml/cid" xmlns:w16="http://schemas.microsoft.com/office/word/2018/wordml" xmlns:w16sdtdh="http://schemas.microsoft.com/office/word/2020/wordml/sdtdatahash" xmlns:w16se="http://schemas.microsoft.com/office/word/2015/wordml/symex" xmlns:wpg="http://schemas.microsoft.com/office/word/2010/wordprocessingGroup" xmlns:wpi="http://schemas.microsoft.com/office/word/2010/wordprocessingInk" xmlns:wne="http://schemas.microsoft.com/office/word/2006/wordml" xmlns:wps="http://schemas.microsoft.com/office/word/2010/wordprocessingShape" mc:Ignorable="w14 w15 w16se w16cid w16 w16cex w16sdtdh wp14">
   <w:p>
     <w:pPr>
       <w:pStyle w:val="Zhlav"/>
@@ -7023,7 +7001,7 @@
 </file>
 
 <file path=word/numbering.xml><?xml version="1.0" encoding="utf-8"?>
-<w:numbering xmlns:wpc="http://schemas.microsoft.com/office/word/2010/wordprocessingCanvas" xmlns:cx="http://schemas.microsoft.com/office/drawing/2014/chartex" xmlns:cx1="http://schemas.microsoft.com/office/drawing/2015/9/8/chartex" xmlns:cx2="http://schemas.microsoft.com/office/drawing/2015/10/21/chartex" xmlns:cx3="http://schemas.microsoft.com/office/drawing/2016/5/9/chartex" xmlns:cx4="http://schemas.microsoft.com/office/drawing/2016/5/10/chartex" xmlns:cx5="http://schemas.microsoft.com/office/drawing/2016/5/11/chartex" xmlns:cx6="http://schemas.microsoft.com/office/drawing/2016/5/12/chartex" xmlns:cx7="http://schemas.microsoft.com/office/drawing/2016/5/13/chartex" xmlns:cx8="http://schemas.microsoft.com/office/drawing/2016/5/14/chartex" xmlns:mc="http://schemas.openxmlformats.org/markup-compatibility/2006" xmlns:aink="http://schemas.microsoft.com/office/drawing/2016/ink" xmlns:am3d="http://schemas.microsoft.com/office/drawing/2017/model3d" xmlns:o="urn:schemas-microsoft-com:office:office" xmlns:oel="http://schemas.microsoft.com/office/2019/extlst" xmlns:r="http://schemas.openxmlformats.org/officeDocument/2006/relationships" xmlns:m="http://schemas.openxmlformats.org/officeDocument/2006/math" xmlns:v="urn:schemas-microsoft-com:vml" xmlns:wp14="http://schemas.microsoft.com/office/word/2010/wordprocessingDrawing" xmlns:wp="http://schemas.openxmlformats.org/drawingml/2006/wordprocessingDrawing" xmlns:w10="urn:schemas-microsoft-com:office:word" xmlns:w="http://schemas.openxmlformats.org/wordprocessingml/2006/main" xmlns:w14="http://schemas.microsoft.com/office/word/2010/wordml" xmlns:w15="http://schemas.microsoft.com/office/word/2012/wordml" xmlns:w16cex="http://schemas.microsoft.com/office/word/2018/wordml/cex" xmlns:w16cid="http://schemas.microsoft.com/office/word/2016/wordml/cid" xmlns:w16="http://schemas.microsoft.com/office/word/2018/wordml" xmlns:w16sdtdh="http://schemas.microsoft.com/office/word/2020/wordml/sdtdatahash" xmlns:w16se="http://schemas.microsoft.com/office/word/2015/wordml/symex" xmlns:wpg="http://schemas.microsoft.com/office/word/2010/wordprocessingGroup" xmlns:wpi="http://schemas.microsoft.com/office/word/2010/wordprocessingInk" xmlns:wne="http://schemas.microsoft.com/office/word/2006/wordml" xmlns:wps="http://schemas.microsoft.com/office/word/2010/wordprocessingShape" mc:Ignorable="w14 w15 w16se w16cid w16 w16cex w16sdtdh wp14">
+<w:numbering xmlns:wpc="http://schemas.microsoft.com/office/word/2010/wordprocessingCanvas" xmlns:cx="http://schemas.microsoft.com/office/drawing/2014/chartex" xmlns:cx1="http://schemas.microsoft.com/office/drawing/2015/9/8/chartex" xmlns:cx2="http://schemas.microsoft.com/office/drawing/2015/10/21/chartex" xmlns:cx3="http://schemas.microsoft.com/office/drawing/2016/5/9/chartex" xmlns:cx4="http://schemas.microsoft.com/office/drawing/2016/5/10/chartex" xmlns:cx5="http://schemas.microsoft.com/office/drawing/2016/5/11/chartex" xmlns:cx6="http://schemas.microsoft.com/office/drawing/2016/5/12/chartex" xmlns:cx7="http://schemas.microsoft.com/office/drawing/2016/5/13/chartex" xmlns:cx8="http://schemas.microsoft.com/office/drawing/2016/5/14/chartex" xmlns:mc="http://schemas.openxmlformats.org/markup-compatibility/2006" xmlns:aink="http://schemas.microsoft.com/office/drawing/2016/ink" xmlns:am3d="http://schemas.microsoft.com/office/drawing/2017/model3d" xmlns:o="urn:schemas-microsoft-com:office:office" xmlns:r="http://schemas.openxmlformats.org/officeDocument/2006/relationships" xmlns:m="http://schemas.openxmlformats.org/officeDocument/2006/math" xmlns:v="urn:schemas-microsoft-com:vml" xmlns:wp14="http://schemas.microsoft.com/office/word/2010/wordprocessingDrawing" xmlns:wp="http://schemas.openxmlformats.org/drawingml/2006/wordprocessingDrawing" xmlns:w10="urn:schemas-microsoft-com:office:word" xmlns:w="http://schemas.openxmlformats.org/wordprocessingml/2006/main" xmlns:w14="http://schemas.microsoft.com/office/word/2010/wordml" xmlns:w15="http://schemas.microsoft.com/office/word/2012/wordml" xmlns:w16cex="http://schemas.microsoft.com/office/word/2018/wordml/cex" xmlns:w16cid="http://schemas.microsoft.com/office/word/2016/wordml/cid" xmlns:w16="http://schemas.microsoft.com/office/word/2018/wordml" xmlns:w16sdtdh="http://schemas.microsoft.com/office/word/2020/wordml/sdtdatahash" xmlns:w16se="http://schemas.microsoft.com/office/word/2015/wordml/symex" xmlns:wpg="http://schemas.microsoft.com/office/word/2010/wordprocessingGroup" xmlns:wpi="http://schemas.microsoft.com/office/word/2010/wordprocessingInk" xmlns:wne="http://schemas.microsoft.com/office/word/2006/wordml" xmlns:wps="http://schemas.microsoft.com/office/word/2010/wordprocessingShape" mc:Ignorable="w14 w15 w16se w16cid w16 w16cex w16sdtdh wp14">
   <w:abstractNum w:abstractNumId="0" w15:restartNumberingAfterBreak="0">
     <w:nsid w:val="FFFFFF7C"/>
     <w:multiLevelType w:val="singleLevel"/>
@@ -8000,55 +7978,55 @@
       </w:rPr>
     </w:lvl>
   </w:abstractNum>
-  <w:num w:numId="1" w16cid:durableId="1823693964">
+  <w:num w:numId="1">
     <w:abstractNumId w:val="16"/>
   </w:num>
-  <w:num w:numId="2" w16cid:durableId="783156768">
+  <w:num w:numId="2">
     <w:abstractNumId w:val="8"/>
   </w:num>
-  <w:num w:numId="3" w16cid:durableId="1968898742">
+  <w:num w:numId="3">
     <w:abstractNumId w:val="3"/>
   </w:num>
-  <w:num w:numId="4" w16cid:durableId="1217159974">
+  <w:num w:numId="4">
     <w:abstractNumId w:val="2"/>
   </w:num>
-  <w:num w:numId="5" w16cid:durableId="367805955">
+  <w:num w:numId="5">
     <w:abstractNumId w:val="1"/>
   </w:num>
-  <w:num w:numId="6" w16cid:durableId="198130979">
+  <w:num w:numId="6">
     <w:abstractNumId w:val="0"/>
   </w:num>
-  <w:num w:numId="7" w16cid:durableId="1290162063">
+  <w:num w:numId="7">
     <w:abstractNumId w:val="9"/>
   </w:num>
-  <w:num w:numId="8" w16cid:durableId="488788224">
+  <w:num w:numId="8">
     <w:abstractNumId w:val="7"/>
   </w:num>
-  <w:num w:numId="9" w16cid:durableId="119884166">
+  <w:num w:numId="9">
     <w:abstractNumId w:val="6"/>
   </w:num>
-  <w:num w:numId="10" w16cid:durableId="2025594511">
+  <w:num w:numId="10">
     <w:abstractNumId w:val="5"/>
   </w:num>
-  <w:num w:numId="11" w16cid:durableId="1852572676">
+  <w:num w:numId="11">
     <w:abstractNumId w:val="4"/>
   </w:num>
-  <w:num w:numId="12" w16cid:durableId="212930631">
+  <w:num w:numId="12">
     <w:abstractNumId w:val="15"/>
   </w:num>
-  <w:num w:numId="13" w16cid:durableId="1431048651">
+  <w:num w:numId="13">
     <w:abstractNumId w:val="11"/>
   </w:num>
-  <w:num w:numId="14" w16cid:durableId="700086349">
+  <w:num w:numId="14">
     <w:abstractNumId w:val="13"/>
   </w:num>
-  <w:num w:numId="15" w16cid:durableId="1718432684">
+  <w:num w:numId="15">
     <w:abstractNumId w:val="14"/>
   </w:num>
-  <w:num w:numId="16" w16cid:durableId="1378509964">
+  <w:num w:numId="16">
     <w:abstractNumId w:val="10"/>
   </w:num>
-  <w:num w:numId="17" w16cid:durableId="415781975">
+  <w:num w:numId="17">
     <w:abstractNumId w:val="12"/>
   </w:num>
 </w:numbering>

</xml_diff>

<commit_message>
some changes vol. 2304
</commit_message>
<xml_diff>
--- a/projekt_II_It_use_liability_Kochanek.docx
+++ b/projekt_II_It_use_liability_Kochanek.docx
@@ -1,6 +1,6 @@
 
 <file path=word/document.xml><?xml version="1.0" encoding="utf-8"?>
-<w:document xmlns:wpc="http://schemas.microsoft.com/office/word/2010/wordprocessingCanvas" xmlns:cx="http://schemas.microsoft.com/office/drawing/2014/chartex" xmlns:cx1="http://schemas.microsoft.com/office/drawing/2015/9/8/chartex" xmlns:cx2="http://schemas.microsoft.com/office/drawing/2015/10/21/chartex" xmlns:cx3="http://schemas.microsoft.com/office/drawing/2016/5/9/chartex" xmlns:cx4="http://schemas.microsoft.com/office/drawing/2016/5/10/chartex" xmlns:cx5="http://schemas.microsoft.com/office/drawing/2016/5/11/chartex" xmlns:cx6="http://schemas.microsoft.com/office/drawing/2016/5/12/chartex" xmlns:cx7="http://schemas.microsoft.com/office/drawing/2016/5/13/chartex" xmlns:cx8="http://schemas.microsoft.com/office/drawing/2016/5/14/chartex" xmlns:mc="http://schemas.openxmlformats.org/markup-compatibility/2006" xmlns:aink="http://schemas.microsoft.com/office/drawing/2016/ink" xmlns:am3d="http://schemas.microsoft.com/office/drawing/2017/model3d" xmlns:o="urn:schemas-microsoft-com:office:office" xmlns:r="http://schemas.openxmlformats.org/officeDocument/2006/relationships" xmlns:m="http://schemas.openxmlformats.org/officeDocument/2006/math" xmlns:v="urn:schemas-microsoft-com:vml" xmlns:wp14="http://schemas.microsoft.com/office/word/2010/wordprocessingDrawing" xmlns:wp="http://schemas.openxmlformats.org/drawingml/2006/wordprocessingDrawing" xmlns:w10="urn:schemas-microsoft-com:office:word" xmlns:w="http://schemas.openxmlformats.org/wordprocessingml/2006/main" xmlns:w14="http://schemas.microsoft.com/office/word/2010/wordml" xmlns:w15="http://schemas.microsoft.com/office/word/2012/wordml" xmlns:w16cex="http://schemas.microsoft.com/office/word/2018/wordml/cex" xmlns:w16cid="http://schemas.microsoft.com/office/word/2016/wordml/cid" xmlns:w16="http://schemas.microsoft.com/office/word/2018/wordml" xmlns:w16sdtdh="http://schemas.microsoft.com/office/word/2020/wordml/sdtdatahash" xmlns:w16se="http://schemas.microsoft.com/office/word/2015/wordml/symex" xmlns:wpg="http://schemas.microsoft.com/office/word/2010/wordprocessingGroup" xmlns:wpi="http://schemas.microsoft.com/office/word/2010/wordprocessingInk" xmlns:wne="http://schemas.microsoft.com/office/word/2006/wordml" xmlns:wps="http://schemas.microsoft.com/office/word/2010/wordprocessingShape" mc:Ignorable="w14 w15 w16se w16cid w16 w16cex w16sdtdh wp14">
+<w:document xmlns:wpc="http://schemas.microsoft.com/office/word/2010/wordprocessingCanvas" xmlns:cx="http://schemas.microsoft.com/office/drawing/2014/chartex" xmlns:cx1="http://schemas.microsoft.com/office/drawing/2015/9/8/chartex" xmlns:cx2="http://schemas.microsoft.com/office/drawing/2015/10/21/chartex" xmlns:cx3="http://schemas.microsoft.com/office/drawing/2016/5/9/chartex" xmlns:cx4="http://schemas.microsoft.com/office/drawing/2016/5/10/chartex" xmlns:cx5="http://schemas.microsoft.com/office/drawing/2016/5/11/chartex" xmlns:cx6="http://schemas.microsoft.com/office/drawing/2016/5/12/chartex" xmlns:cx7="http://schemas.microsoft.com/office/drawing/2016/5/13/chartex" xmlns:cx8="http://schemas.microsoft.com/office/drawing/2016/5/14/chartex" xmlns:mc="http://schemas.openxmlformats.org/markup-compatibility/2006" xmlns:aink="http://schemas.microsoft.com/office/drawing/2016/ink" xmlns:am3d="http://schemas.microsoft.com/office/drawing/2017/model3d" xmlns:o="urn:schemas-microsoft-com:office:office" xmlns:oel="http://schemas.microsoft.com/office/2019/extlst" xmlns:r="http://schemas.openxmlformats.org/officeDocument/2006/relationships" xmlns:m="http://schemas.openxmlformats.org/officeDocument/2006/math" xmlns:v="urn:schemas-microsoft-com:vml" xmlns:wp14="http://schemas.microsoft.com/office/word/2010/wordprocessingDrawing" xmlns:wp="http://schemas.openxmlformats.org/drawingml/2006/wordprocessingDrawing" xmlns:w10="urn:schemas-microsoft-com:office:word" xmlns:w="http://schemas.openxmlformats.org/wordprocessingml/2006/main" xmlns:w14="http://schemas.microsoft.com/office/word/2010/wordml" xmlns:w15="http://schemas.microsoft.com/office/word/2012/wordml" xmlns:w16cex="http://schemas.microsoft.com/office/word/2018/wordml/cex" xmlns:w16cid="http://schemas.microsoft.com/office/word/2016/wordml/cid" xmlns:w16="http://schemas.microsoft.com/office/word/2018/wordml" xmlns:w16sdtdh="http://schemas.microsoft.com/office/word/2020/wordml/sdtdatahash" xmlns:w16se="http://schemas.microsoft.com/office/word/2015/wordml/symex" xmlns:wpg="http://schemas.microsoft.com/office/word/2010/wordprocessingGroup" xmlns:wpi="http://schemas.microsoft.com/office/word/2010/wordprocessingInk" xmlns:wne="http://schemas.microsoft.com/office/word/2006/wordml" xmlns:wps="http://schemas.microsoft.com/office/word/2010/wordprocessingShape" mc:Ignorable="w14 w15 w16se w16cid w16 w16cex w16sdtdh wp14">
   <w:body>
     <w:p>
       <w:pPr>
@@ -3790,7 +3790,13 @@
         <w:t>, že tato práce je čistě rešeršní za použití mnoha zdrojů a z nich udělán tento dokument.</w:t>
       </w:r>
       <w:r>
-        <w:t xml:space="preserve"> Na danou problematiku je jedním z hlavních zdrojů kniha CyberSecurity</w:t>
+        <w:t xml:space="preserve"> Na danou problematiku je jedním z</w:t>
+      </w:r>
+      <w:r>
+        <w:t> mých</w:t>
+      </w:r>
+      <w:r>
+        <w:t> hlavních zdrojů kniha CyberSecurity</w:t>
       </w:r>
       <w:r>
         <w:t xml:space="preserve"> od doktora Jana Koloucha a spol.</w:t>
@@ -3847,43 +3853,56 @@
     </w:p>
     <w:p>
       <w:pPr>
+        <w:ind w:firstLine="709"/>
+      </w:pPr>
+      <w:r>
+        <w:t>Jako prvním mým cílem se stalo prostudování trestního zákoníku zákonu č. 40/2009</w:t>
+      </w:r>
+      <w:r>
+        <w:t xml:space="preserve"> Sb.</w:t>
+      </w:r>
+      <w:r>
+        <w:t xml:space="preserve"> a nalezení paragrafů týkajících se</w:t>
+      </w:r>
+      <w:r>
+        <w:t xml:space="preserve"> výpočetních technologií.</w:t>
+      </w:r>
+      <w:r>
+        <w:t xml:space="preserve"> Zákony odkazují na dřívější zákony, ale zákony tykající se výpočetní techniky jsou primárně 230,231,232. Dále jsem si měl prostudovat zákon o kybernetické bezpečnosti </w:t>
+      </w:r>
+      <w:r>
+        <w:t xml:space="preserve">zákon </w:t>
+      </w:r>
+      <w:r>
+        <w:t xml:space="preserve">č. </w:t>
+      </w:r>
+      <w:r>
+        <w:t>181/2014 Sb.</w:t>
+      </w:r>
+      <w:r>
+        <w:t>. K tomu se vázal jeho dopad na běžného uživatele</w:t>
+      </w:r>
+      <w:r>
+        <w:t xml:space="preserve"> a jak by se podle něj měl řídit.</w:t>
+      </w:r>
+    </w:p>
+    <w:p>
+      <w:pPr>
+        <w:pStyle w:val="Nadpis3"/>
+      </w:pPr>
+      <w:bookmarkStart w:id="10" w:name="_Toc476327916"/>
+      <w:r>
+        <w:lastRenderedPageBreak/>
+        <w:t>Alternativní postup</w:t>
+      </w:r>
+      <w:bookmarkEnd w:id="10"/>
+    </w:p>
+    <w:p>
+      <w:pPr>
         <w:pStyle w:val="Normlnbezodsazen"/>
       </w:pPr>
       <w:r>
         <w:rPr>
-          <w:highlight w:val="yellow"/>
-        </w:rPr>
-        <w:t xml:space="preserve">Zde </w:t>
-      </w:r>
-      <w:r>
-        <w:rPr>
-          <w:highlight w:val="yellow"/>
-        </w:rPr>
-        <w:t xml:space="preserve">mají </w:t>
-      </w:r>
-      <w:r>
-        <w:rPr>
-          <w:highlight w:val="yellow"/>
-        </w:rPr>
-        <w:t>být výstižně popsány vytyčené cíle Vaší práce, vycházející ze zadání práce. Na rozdíl od velmi stručného zadání práce je nutné cíle v této části specifikovat podrobněji a vhodné je i rozvést cíle do jednotlivých podcílů.</w:t>
-      </w:r>
-    </w:p>
-    <w:p>
-      <w:pPr>
-        <w:pStyle w:val="Nadpis3"/>
-      </w:pPr>
-      <w:bookmarkStart w:id="10" w:name="_Toc476327916"/>
-      <w:r>
-        <w:t>Alternativní postup</w:t>
-      </w:r>
-      <w:bookmarkEnd w:id="10"/>
-    </w:p>
-    <w:p>
-      <w:pPr>
-        <w:pStyle w:val="Normlnbezodsazen"/>
-      </w:pPr>
-      <w:r>
-        <w:rPr>
           <w:b/>
           <w:highlight w:val="yellow"/>
         </w:rPr>
@@ -3962,14 +3981,7 @@
         <w:rPr>
           <w:highlight w:val="yellow"/>
         </w:rPr>
-        <w:t xml:space="preserve">Názvy příslušných kapitol a </w:t>
-      </w:r>
-      <w:r>
-        <w:rPr>
-          <w:highlight w:val="yellow"/>
-        </w:rPr>
-        <w:lastRenderedPageBreak/>
-        <w:t>podkapitol jsou voleny s ohledem na jejich konkrétní obsah</w:t>
+        <w:t>Názvy příslušných kapitol a podkapitol jsou voleny s ohledem na jejich konkrétní obsah</w:t>
       </w:r>
       <w:r>
         <w:rPr>
@@ -4189,7 +4201,7 @@
           <v:shape id="_x0000_i1025" type="#_x0000_t75" alt="" style="width:36pt;height:30pt;mso-width-percent:0;mso-height-percent:0;mso-width-percent:0;mso-height-percent:0" o:ole="">
             <v:imagedata r:id="rId15" o:title=""/>
           </v:shape>
-          <o:OLEObject Type="Embed" ProgID="Equation.DSMT4" ShapeID="_x0000_i1025" DrawAspect="Content" ObjectID="_1716231474" r:id="rId16"/>
+          <o:OLEObject Type="Embed" ProgID="Equation.DSMT4" ShapeID="_x0000_i1025" DrawAspect="Content" ObjectID="_1716262164" r:id="rId16"/>
         </w:object>
       </w:r>
       <w:r>
@@ -6537,7 +6549,7 @@
 </file>
 
 <file path=word/endnotes.xml><?xml version="1.0" encoding="utf-8"?>
-<w:endnotes xmlns:wpc="http://schemas.microsoft.com/office/word/2010/wordprocessingCanvas" xmlns:cx="http://schemas.microsoft.com/office/drawing/2014/chartex" xmlns:cx1="http://schemas.microsoft.com/office/drawing/2015/9/8/chartex" xmlns:cx2="http://schemas.microsoft.com/office/drawing/2015/10/21/chartex" xmlns:cx3="http://schemas.microsoft.com/office/drawing/2016/5/9/chartex" xmlns:cx4="http://schemas.microsoft.com/office/drawing/2016/5/10/chartex" xmlns:cx5="http://schemas.microsoft.com/office/drawing/2016/5/11/chartex" xmlns:cx6="http://schemas.microsoft.com/office/drawing/2016/5/12/chartex" xmlns:cx7="http://schemas.microsoft.com/office/drawing/2016/5/13/chartex" xmlns:cx8="http://schemas.microsoft.com/office/drawing/2016/5/14/chartex" xmlns:mc="http://schemas.openxmlformats.org/markup-compatibility/2006" xmlns:aink="http://schemas.microsoft.com/office/drawing/2016/ink" xmlns:am3d="http://schemas.microsoft.com/office/drawing/2017/model3d" xmlns:o="urn:schemas-microsoft-com:office:office" xmlns:r="http://schemas.openxmlformats.org/officeDocument/2006/relationships" xmlns:m="http://schemas.openxmlformats.org/officeDocument/2006/math" xmlns:v="urn:schemas-microsoft-com:vml" xmlns:wp14="http://schemas.microsoft.com/office/word/2010/wordprocessingDrawing" xmlns:wp="http://schemas.openxmlformats.org/drawingml/2006/wordprocessingDrawing" xmlns:w10="urn:schemas-microsoft-com:office:word" xmlns:w="http://schemas.openxmlformats.org/wordprocessingml/2006/main" xmlns:w14="http://schemas.microsoft.com/office/word/2010/wordml" xmlns:w15="http://schemas.microsoft.com/office/word/2012/wordml" xmlns:w16cex="http://schemas.microsoft.com/office/word/2018/wordml/cex" xmlns:w16cid="http://schemas.microsoft.com/office/word/2016/wordml/cid" xmlns:w16="http://schemas.microsoft.com/office/word/2018/wordml" xmlns:w16sdtdh="http://schemas.microsoft.com/office/word/2020/wordml/sdtdatahash" xmlns:w16se="http://schemas.microsoft.com/office/word/2015/wordml/symex" xmlns:wpg="http://schemas.microsoft.com/office/word/2010/wordprocessingGroup" xmlns:wpi="http://schemas.microsoft.com/office/word/2010/wordprocessingInk" xmlns:wne="http://schemas.microsoft.com/office/word/2006/wordml" xmlns:wps="http://schemas.microsoft.com/office/word/2010/wordprocessingShape" mc:Ignorable="w14 w15 w16se w16cid w16 w16cex w16sdtdh wp14">
+<w:endnotes xmlns:wpc="http://schemas.microsoft.com/office/word/2010/wordprocessingCanvas" xmlns:cx="http://schemas.microsoft.com/office/drawing/2014/chartex" xmlns:cx1="http://schemas.microsoft.com/office/drawing/2015/9/8/chartex" xmlns:cx2="http://schemas.microsoft.com/office/drawing/2015/10/21/chartex" xmlns:cx3="http://schemas.microsoft.com/office/drawing/2016/5/9/chartex" xmlns:cx4="http://schemas.microsoft.com/office/drawing/2016/5/10/chartex" xmlns:cx5="http://schemas.microsoft.com/office/drawing/2016/5/11/chartex" xmlns:cx6="http://schemas.microsoft.com/office/drawing/2016/5/12/chartex" xmlns:cx7="http://schemas.microsoft.com/office/drawing/2016/5/13/chartex" xmlns:cx8="http://schemas.microsoft.com/office/drawing/2016/5/14/chartex" xmlns:mc="http://schemas.openxmlformats.org/markup-compatibility/2006" xmlns:aink="http://schemas.microsoft.com/office/drawing/2016/ink" xmlns:am3d="http://schemas.microsoft.com/office/drawing/2017/model3d" xmlns:o="urn:schemas-microsoft-com:office:office" xmlns:oel="http://schemas.microsoft.com/office/2019/extlst" xmlns:r="http://schemas.openxmlformats.org/officeDocument/2006/relationships" xmlns:m="http://schemas.openxmlformats.org/officeDocument/2006/math" xmlns:v="urn:schemas-microsoft-com:vml" xmlns:wp14="http://schemas.microsoft.com/office/word/2010/wordprocessingDrawing" xmlns:wp="http://schemas.openxmlformats.org/drawingml/2006/wordprocessingDrawing" xmlns:w10="urn:schemas-microsoft-com:office:word" xmlns:w="http://schemas.openxmlformats.org/wordprocessingml/2006/main" xmlns:w14="http://schemas.microsoft.com/office/word/2010/wordml" xmlns:w15="http://schemas.microsoft.com/office/word/2012/wordml" xmlns:w16cex="http://schemas.microsoft.com/office/word/2018/wordml/cex" xmlns:w16cid="http://schemas.microsoft.com/office/word/2016/wordml/cid" xmlns:w16="http://schemas.microsoft.com/office/word/2018/wordml" xmlns:w16sdtdh="http://schemas.microsoft.com/office/word/2020/wordml/sdtdatahash" xmlns:w16se="http://schemas.microsoft.com/office/word/2015/wordml/symex" xmlns:wpg="http://schemas.microsoft.com/office/word/2010/wordprocessingGroup" xmlns:wpi="http://schemas.microsoft.com/office/word/2010/wordprocessingInk" xmlns:wne="http://schemas.microsoft.com/office/word/2006/wordml" xmlns:wps="http://schemas.microsoft.com/office/word/2010/wordprocessingShape" mc:Ignorable="w14 w15 w16se w16cid w16 w16cex w16sdtdh wp14">
   <w:endnote w:type="separator" w:id="-1">
     <w:p>
       <w:pPr>
@@ -6562,7 +6574,7 @@
 </file>
 
 <file path=word/footer1.xml><?xml version="1.0" encoding="utf-8"?>
-<w:ftr xmlns:wpc="http://schemas.microsoft.com/office/word/2010/wordprocessingCanvas" xmlns:cx="http://schemas.microsoft.com/office/drawing/2014/chartex" xmlns:cx1="http://schemas.microsoft.com/office/drawing/2015/9/8/chartex" xmlns:cx2="http://schemas.microsoft.com/office/drawing/2015/10/21/chartex" xmlns:cx3="http://schemas.microsoft.com/office/drawing/2016/5/9/chartex" xmlns:cx4="http://schemas.microsoft.com/office/drawing/2016/5/10/chartex" xmlns:cx5="http://schemas.microsoft.com/office/drawing/2016/5/11/chartex" xmlns:cx6="http://schemas.microsoft.com/office/drawing/2016/5/12/chartex" xmlns:cx7="http://schemas.microsoft.com/office/drawing/2016/5/13/chartex" xmlns:cx8="http://schemas.microsoft.com/office/drawing/2016/5/14/chartex" xmlns:mc="http://schemas.openxmlformats.org/markup-compatibility/2006" xmlns:aink="http://schemas.microsoft.com/office/drawing/2016/ink" xmlns:am3d="http://schemas.microsoft.com/office/drawing/2017/model3d" xmlns:o="urn:schemas-microsoft-com:office:office" xmlns:r="http://schemas.openxmlformats.org/officeDocument/2006/relationships" xmlns:m="http://schemas.openxmlformats.org/officeDocument/2006/math" xmlns:v="urn:schemas-microsoft-com:vml" xmlns:wp14="http://schemas.microsoft.com/office/word/2010/wordprocessingDrawing" xmlns:wp="http://schemas.openxmlformats.org/drawingml/2006/wordprocessingDrawing" xmlns:w10="urn:schemas-microsoft-com:office:word" xmlns:w="http://schemas.openxmlformats.org/wordprocessingml/2006/main" xmlns:w14="http://schemas.microsoft.com/office/word/2010/wordml" xmlns:w15="http://schemas.microsoft.com/office/word/2012/wordml" xmlns:w16cex="http://schemas.microsoft.com/office/word/2018/wordml/cex" xmlns:w16cid="http://schemas.microsoft.com/office/word/2016/wordml/cid" xmlns:w16="http://schemas.microsoft.com/office/word/2018/wordml" xmlns:w16sdtdh="http://schemas.microsoft.com/office/word/2020/wordml/sdtdatahash" xmlns:w16se="http://schemas.microsoft.com/office/word/2015/wordml/symex" xmlns:wpg="http://schemas.microsoft.com/office/word/2010/wordprocessingGroup" xmlns:wpi="http://schemas.microsoft.com/office/word/2010/wordprocessingInk" xmlns:wne="http://schemas.microsoft.com/office/word/2006/wordml" xmlns:wps="http://schemas.microsoft.com/office/word/2010/wordprocessingShape" mc:Ignorable="w14 w15 w16se w16cid w16 w16cex w16sdtdh wp14">
+<w:ftr xmlns:wpc="http://schemas.microsoft.com/office/word/2010/wordprocessingCanvas" xmlns:cx="http://schemas.microsoft.com/office/drawing/2014/chartex" xmlns:cx1="http://schemas.microsoft.com/office/drawing/2015/9/8/chartex" xmlns:cx2="http://schemas.microsoft.com/office/drawing/2015/10/21/chartex" xmlns:cx3="http://schemas.microsoft.com/office/drawing/2016/5/9/chartex" xmlns:cx4="http://schemas.microsoft.com/office/drawing/2016/5/10/chartex" xmlns:cx5="http://schemas.microsoft.com/office/drawing/2016/5/11/chartex" xmlns:cx6="http://schemas.microsoft.com/office/drawing/2016/5/12/chartex" xmlns:cx7="http://schemas.microsoft.com/office/drawing/2016/5/13/chartex" xmlns:cx8="http://schemas.microsoft.com/office/drawing/2016/5/14/chartex" xmlns:mc="http://schemas.openxmlformats.org/markup-compatibility/2006" xmlns:aink="http://schemas.microsoft.com/office/drawing/2016/ink" xmlns:am3d="http://schemas.microsoft.com/office/drawing/2017/model3d" xmlns:o="urn:schemas-microsoft-com:office:office" xmlns:oel="http://schemas.microsoft.com/office/2019/extlst" xmlns:r="http://schemas.openxmlformats.org/officeDocument/2006/relationships" xmlns:m="http://schemas.openxmlformats.org/officeDocument/2006/math" xmlns:v="urn:schemas-microsoft-com:vml" xmlns:wp14="http://schemas.microsoft.com/office/word/2010/wordprocessingDrawing" xmlns:wp="http://schemas.openxmlformats.org/drawingml/2006/wordprocessingDrawing" xmlns:w10="urn:schemas-microsoft-com:office:word" xmlns:w="http://schemas.openxmlformats.org/wordprocessingml/2006/main" xmlns:w14="http://schemas.microsoft.com/office/word/2010/wordml" xmlns:w15="http://schemas.microsoft.com/office/word/2012/wordml" xmlns:w16cex="http://schemas.microsoft.com/office/word/2018/wordml/cex" xmlns:w16cid="http://schemas.microsoft.com/office/word/2016/wordml/cid" xmlns:w16="http://schemas.microsoft.com/office/word/2018/wordml" xmlns:w16sdtdh="http://schemas.microsoft.com/office/word/2020/wordml/sdtdatahash" xmlns:w16se="http://schemas.microsoft.com/office/word/2015/wordml/symex" xmlns:wpg="http://schemas.microsoft.com/office/word/2010/wordprocessingGroup" xmlns:wpi="http://schemas.microsoft.com/office/word/2010/wordprocessingInk" xmlns:wne="http://schemas.microsoft.com/office/word/2006/wordml" xmlns:wps="http://schemas.microsoft.com/office/word/2010/wordprocessingShape" mc:Ignorable="w14 w15 w16se w16cid w16 w16cex w16sdtdh wp14">
   <w:p>
     <w:pPr>
       <w:pStyle w:val="Zpat"/>
@@ -6616,7 +6628,7 @@
 </file>
 
 <file path=word/footer2.xml><?xml version="1.0" encoding="utf-8"?>
-<w:ftr xmlns:wpc="http://schemas.microsoft.com/office/word/2010/wordprocessingCanvas" xmlns:cx="http://schemas.microsoft.com/office/drawing/2014/chartex" xmlns:cx1="http://schemas.microsoft.com/office/drawing/2015/9/8/chartex" xmlns:cx2="http://schemas.microsoft.com/office/drawing/2015/10/21/chartex" xmlns:cx3="http://schemas.microsoft.com/office/drawing/2016/5/9/chartex" xmlns:cx4="http://schemas.microsoft.com/office/drawing/2016/5/10/chartex" xmlns:cx5="http://schemas.microsoft.com/office/drawing/2016/5/11/chartex" xmlns:cx6="http://schemas.microsoft.com/office/drawing/2016/5/12/chartex" xmlns:cx7="http://schemas.microsoft.com/office/drawing/2016/5/13/chartex" xmlns:cx8="http://schemas.microsoft.com/office/drawing/2016/5/14/chartex" xmlns:mc="http://schemas.openxmlformats.org/markup-compatibility/2006" xmlns:aink="http://schemas.microsoft.com/office/drawing/2016/ink" xmlns:am3d="http://schemas.microsoft.com/office/drawing/2017/model3d" xmlns:o="urn:schemas-microsoft-com:office:office" xmlns:r="http://schemas.openxmlformats.org/officeDocument/2006/relationships" xmlns:m="http://schemas.openxmlformats.org/officeDocument/2006/math" xmlns:v="urn:schemas-microsoft-com:vml" xmlns:wp14="http://schemas.microsoft.com/office/word/2010/wordprocessingDrawing" xmlns:wp="http://schemas.openxmlformats.org/drawingml/2006/wordprocessingDrawing" xmlns:w10="urn:schemas-microsoft-com:office:word" xmlns:w="http://schemas.openxmlformats.org/wordprocessingml/2006/main" xmlns:w14="http://schemas.microsoft.com/office/word/2010/wordml" xmlns:w15="http://schemas.microsoft.com/office/word/2012/wordml" xmlns:w16cex="http://schemas.microsoft.com/office/word/2018/wordml/cex" xmlns:w16cid="http://schemas.microsoft.com/office/word/2016/wordml/cid" xmlns:w16="http://schemas.microsoft.com/office/word/2018/wordml" xmlns:w16sdtdh="http://schemas.microsoft.com/office/word/2020/wordml/sdtdatahash" xmlns:w16se="http://schemas.microsoft.com/office/word/2015/wordml/symex" xmlns:wpg="http://schemas.microsoft.com/office/word/2010/wordprocessingGroup" xmlns:wpi="http://schemas.microsoft.com/office/word/2010/wordprocessingInk" xmlns:wne="http://schemas.microsoft.com/office/word/2006/wordml" xmlns:wps="http://schemas.microsoft.com/office/word/2010/wordprocessingShape" mc:Ignorable="w14 w15 w16se w16cid w16 w16cex w16sdtdh wp14">
+<w:ftr xmlns:wpc="http://schemas.microsoft.com/office/word/2010/wordprocessingCanvas" xmlns:cx="http://schemas.microsoft.com/office/drawing/2014/chartex" xmlns:cx1="http://schemas.microsoft.com/office/drawing/2015/9/8/chartex" xmlns:cx2="http://schemas.microsoft.com/office/drawing/2015/10/21/chartex" xmlns:cx3="http://schemas.microsoft.com/office/drawing/2016/5/9/chartex" xmlns:cx4="http://schemas.microsoft.com/office/drawing/2016/5/10/chartex" xmlns:cx5="http://schemas.microsoft.com/office/drawing/2016/5/11/chartex" xmlns:cx6="http://schemas.microsoft.com/office/drawing/2016/5/12/chartex" xmlns:cx7="http://schemas.microsoft.com/office/drawing/2016/5/13/chartex" xmlns:cx8="http://schemas.microsoft.com/office/drawing/2016/5/14/chartex" xmlns:mc="http://schemas.openxmlformats.org/markup-compatibility/2006" xmlns:aink="http://schemas.microsoft.com/office/drawing/2016/ink" xmlns:am3d="http://schemas.microsoft.com/office/drawing/2017/model3d" xmlns:o="urn:schemas-microsoft-com:office:office" xmlns:oel="http://schemas.microsoft.com/office/2019/extlst" xmlns:r="http://schemas.openxmlformats.org/officeDocument/2006/relationships" xmlns:m="http://schemas.openxmlformats.org/officeDocument/2006/math" xmlns:v="urn:schemas-microsoft-com:vml" xmlns:wp14="http://schemas.microsoft.com/office/word/2010/wordprocessingDrawing" xmlns:wp="http://schemas.openxmlformats.org/drawingml/2006/wordprocessingDrawing" xmlns:w10="urn:schemas-microsoft-com:office:word" xmlns:w="http://schemas.openxmlformats.org/wordprocessingml/2006/main" xmlns:w14="http://schemas.microsoft.com/office/word/2010/wordml" xmlns:w15="http://schemas.microsoft.com/office/word/2012/wordml" xmlns:w16cex="http://schemas.microsoft.com/office/word/2018/wordml/cex" xmlns:w16cid="http://schemas.microsoft.com/office/word/2016/wordml/cid" xmlns:w16="http://schemas.microsoft.com/office/word/2018/wordml" xmlns:w16sdtdh="http://schemas.microsoft.com/office/word/2020/wordml/sdtdatahash" xmlns:w16se="http://schemas.microsoft.com/office/word/2015/wordml/symex" xmlns:wpg="http://schemas.microsoft.com/office/word/2010/wordprocessingGroup" xmlns:wpi="http://schemas.microsoft.com/office/word/2010/wordprocessingInk" xmlns:wne="http://schemas.microsoft.com/office/word/2006/wordml" xmlns:wps="http://schemas.microsoft.com/office/word/2010/wordprocessingShape" mc:Ignorable="w14 w15 w16se w16cid w16 w16cex w16sdtdh wp14">
   <w:p>
     <w:pPr>
       <w:pStyle w:val="Zpat"/>
@@ -6636,7 +6648,7 @@
 </file>
 
 <file path=word/footer3.xml><?xml version="1.0" encoding="utf-8"?>
-<w:ftr xmlns:wpc="http://schemas.microsoft.com/office/word/2010/wordprocessingCanvas" xmlns:cx="http://schemas.microsoft.com/office/drawing/2014/chartex" xmlns:cx1="http://schemas.microsoft.com/office/drawing/2015/9/8/chartex" xmlns:cx2="http://schemas.microsoft.com/office/drawing/2015/10/21/chartex" xmlns:cx3="http://schemas.microsoft.com/office/drawing/2016/5/9/chartex" xmlns:cx4="http://schemas.microsoft.com/office/drawing/2016/5/10/chartex" xmlns:cx5="http://schemas.microsoft.com/office/drawing/2016/5/11/chartex" xmlns:cx6="http://schemas.microsoft.com/office/drawing/2016/5/12/chartex" xmlns:cx7="http://schemas.microsoft.com/office/drawing/2016/5/13/chartex" xmlns:cx8="http://schemas.microsoft.com/office/drawing/2016/5/14/chartex" xmlns:mc="http://schemas.openxmlformats.org/markup-compatibility/2006" xmlns:aink="http://schemas.microsoft.com/office/drawing/2016/ink" xmlns:am3d="http://schemas.microsoft.com/office/drawing/2017/model3d" xmlns:o="urn:schemas-microsoft-com:office:office" xmlns:r="http://schemas.openxmlformats.org/officeDocument/2006/relationships" xmlns:m="http://schemas.openxmlformats.org/officeDocument/2006/math" xmlns:v="urn:schemas-microsoft-com:vml" xmlns:wp14="http://schemas.microsoft.com/office/word/2010/wordprocessingDrawing" xmlns:wp="http://schemas.openxmlformats.org/drawingml/2006/wordprocessingDrawing" xmlns:w10="urn:schemas-microsoft-com:office:word" xmlns:w="http://schemas.openxmlformats.org/wordprocessingml/2006/main" xmlns:w14="http://schemas.microsoft.com/office/word/2010/wordml" xmlns:w15="http://schemas.microsoft.com/office/word/2012/wordml" xmlns:w16cex="http://schemas.microsoft.com/office/word/2018/wordml/cex" xmlns:w16cid="http://schemas.microsoft.com/office/word/2016/wordml/cid" xmlns:w16="http://schemas.microsoft.com/office/word/2018/wordml" xmlns:w16sdtdh="http://schemas.microsoft.com/office/word/2020/wordml/sdtdatahash" xmlns:w16se="http://schemas.microsoft.com/office/word/2015/wordml/symex" xmlns:wpg="http://schemas.microsoft.com/office/word/2010/wordprocessingGroup" xmlns:wpi="http://schemas.microsoft.com/office/word/2010/wordprocessingInk" xmlns:wne="http://schemas.microsoft.com/office/word/2006/wordml" xmlns:wps="http://schemas.microsoft.com/office/word/2010/wordprocessingShape" mc:Ignorable="w14 w15 w16se w16cid w16 w16cex w16sdtdh wp14">
+<w:ftr xmlns:wpc="http://schemas.microsoft.com/office/word/2010/wordprocessingCanvas" xmlns:cx="http://schemas.microsoft.com/office/drawing/2014/chartex" xmlns:cx1="http://schemas.microsoft.com/office/drawing/2015/9/8/chartex" xmlns:cx2="http://schemas.microsoft.com/office/drawing/2015/10/21/chartex" xmlns:cx3="http://schemas.microsoft.com/office/drawing/2016/5/9/chartex" xmlns:cx4="http://schemas.microsoft.com/office/drawing/2016/5/10/chartex" xmlns:cx5="http://schemas.microsoft.com/office/drawing/2016/5/11/chartex" xmlns:cx6="http://schemas.microsoft.com/office/drawing/2016/5/12/chartex" xmlns:cx7="http://schemas.microsoft.com/office/drawing/2016/5/13/chartex" xmlns:cx8="http://schemas.microsoft.com/office/drawing/2016/5/14/chartex" xmlns:mc="http://schemas.openxmlformats.org/markup-compatibility/2006" xmlns:aink="http://schemas.microsoft.com/office/drawing/2016/ink" xmlns:am3d="http://schemas.microsoft.com/office/drawing/2017/model3d" xmlns:o="urn:schemas-microsoft-com:office:office" xmlns:oel="http://schemas.microsoft.com/office/2019/extlst" xmlns:r="http://schemas.openxmlformats.org/officeDocument/2006/relationships" xmlns:m="http://schemas.openxmlformats.org/officeDocument/2006/math" xmlns:v="urn:schemas-microsoft-com:vml" xmlns:wp14="http://schemas.microsoft.com/office/word/2010/wordprocessingDrawing" xmlns:wp="http://schemas.openxmlformats.org/drawingml/2006/wordprocessingDrawing" xmlns:w10="urn:schemas-microsoft-com:office:word" xmlns:w="http://schemas.openxmlformats.org/wordprocessingml/2006/main" xmlns:w14="http://schemas.microsoft.com/office/word/2010/wordml" xmlns:w15="http://schemas.microsoft.com/office/word/2012/wordml" xmlns:w16cex="http://schemas.microsoft.com/office/word/2018/wordml/cex" xmlns:w16cid="http://schemas.microsoft.com/office/word/2016/wordml/cid" xmlns:w16="http://schemas.microsoft.com/office/word/2018/wordml" xmlns:w16sdtdh="http://schemas.microsoft.com/office/word/2020/wordml/sdtdatahash" xmlns:w16se="http://schemas.microsoft.com/office/word/2015/wordml/symex" xmlns:wpg="http://schemas.microsoft.com/office/word/2010/wordprocessingGroup" xmlns:wpi="http://schemas.microsoft.com/office/word/2010/wordprocessingInk" xmlns:wne="http://schemas.microsoft.com/office/word/2006/wordml" xmlns:wps="http://schemas.microsoft.com/office/word/2010/wordprocessingShape" mc:Ignorable="w14 w15 w16se w16cid w16 w16cex w16sdtdh wp14">
   <w:sdt>
     <w:sdtPr>
       <w:id w:val="-1249805975"/>
@@ -6685,7 +6697,7 @@
 </file>
 
 <file path=word/footnotes.xml><?xml version="1.0" encoding="utf-8"?>
-<w:footnotes xmlns:wpc="http://schemas.microsoft.com/office/word/2010/wordprocessingCanvas" xmlns:cx="http://schemas.microsoft.com/office/drawing/2014/chartex" xmlns:cx1="http://schemas.microsoft.com/office/drawing/2015/9/8/chartex" xmlns:cx2="http://schemas.microsoft.com/office/drawing/2015/10/21/chartex" xmlns:cx3="http://schemas.microsoft.com/office/drawing/2016/5/9/chartex" xmlns:cx4="http://schemas.microsoft.com/office/drawing/2016/5/10/chartex" xmlns:cx5="http://schemas.microsoft.com/office/drawing/2016/5/11/chartex" xmlns:cx6="http://schemas.microsoft.com/office/drawing/2016/5/12/chartex" xmlns:cx7="http://schemas.microsoft.com/office/drawing/2016/5/13/chartex" xmlns:cx8="http://schemas.microsoft.com/office/drawing/2016/5/14/chartex" xmlns:mc="http://schemas.openxmlformats.org/markup-compatibility/2006" xmlns:aink="http://schemas.microsoft.com/office/drawing/2016/ink" xmlns:am3d="http://schemas.microsoft.com/office/drawing/2017/model3d" xmlns:o="urn:schemas-microsoft-com:office:office" xmlns:r="http://schemas.openxmlformats.org/officeDocument/2006/relationships" xmlns:m="http://schemas.openxmlformats.org/officeDocument/2006/math" xmlns:v="urn:schemas-microsoft-com:vml" xmlns:wp14="http://schemas.microsoft.com/office/word/2010/wordprocessingDrawing" xmlns:wp="http://schemas.openxmlformats.org/drawingml/2006/wordprocessingDrawing" xmlns:w10="urn:schemas-microsoft-com:office:word" xmlns:w="http://schemas.openxmlformats.org/wordprocessingml/2006/main" xmlns:w14="http://schemas.microsoft.com/office/word/2010/wordml" xmlns:w15="http://schemas.microsoft.com/office/word/2012/wordml" xmlns:w16cex="http://schemas.microsoft.com/office/word/2018/wordml/cex" xmlns:w16cid="http://schemas.microsoft.com/office/word/2016/wordml/cid" xmlns:w16="http://schemas.microsoft.com/office/word/2018/wordml" xmlns:w16sdtdh="http://schemas.microsoft.com/office/word/2020/wordml/sdtdatahash" xmlns:w16se="http://schemas.microsoft.com/office/word/2015/wordml/symex" xmlns:wpg="http://schemas.microsoft.com/office/word/2010/wordprocessingGroup" xmlns:wpi="http://schemas.microsoft.com/office/word/2010/wordprocessingInk" xmlns:wne="http://schemas.microsoft.com/office/word/2006/wordml" xmlns:wps="http://schemas.microsoft.com/office/word/2010/wordprocessingShape" mc:Ignorable="w14 w15 w16se w16cid w16 w16cex w16sdtdh wp14">
+<w:footnotes xmlns:wpc="http://schemas.microsoft.com/office/word/2010/wordprocessingCanvas" xmlns:cx="http://schemas.microsoft.com/office/drawing/2014/chartex" xmlns:cx1="http://schemas.microsoft.com/office/drawing/2015/9/8/chartex" xmlns:cx2="http://schemas.microsoft.com/office/drawing/2015/10/21/chartex" xmlns:cx3="http://schemas.microsoft.com/office/drawing/2016/5/9/chartex" xmlns:cx4="http://schemas.microsoft.com/office/drawing/2016/5/10/chartex" xmlns:cx5="http://schemas.microsoft.com/office/drawing/2016/5/11/chartex" xmlns:cx6="http://schemas.microsoft.com/office/drawing/2016/5/12/chartex" xmlns:cx7="http://schemas.microsoft.com/office/drawing/2016/5/13/chartex" xmlns:cx8="http://schemas.microsoft.com/office/drawing/2016/5/14/chartex" xmlns:mc="http://schemas.openxmlformats.org/markup-compatibility/2006" xmlns:aink="http://schemas.microsoft.com/office/drawing/2016/ink" xmlns:am3d="http://schemas.microsoft.com/office/drawing/2017/model3d" xmlns:o="urn:schemas-microsoft-com:office:office" xmlns:oel="http://schemas.microsoft.com/office/2019/extlst" xmlns:r="http://schemas.openxmlformats.org/officeDocument/2006/relationships" xmlns:m="http://schemas.openxmlformats.org/officeDocument/2006/math" xmlns:v="urn:schemas-microsoft-com:vml" xmlns:wp14="http://schemas.microsoft.com/office/word/2010/wordprocessingDrawing" xmlns:wp="http://schemas.openxmlformats.org/drawingml/2006/wordprocessingDrawing" xmlns:w10="urn:schemas-microsoft-com:office:word" xmlns:w="http://schemas.openxmlformats.org/wordprocessingml/2006/main" xmlns:w14="http://schemas.microsoft.com/office/word/2010/wordml" xmlns:w15="http://schemas.microsoft.com/office/word/2012/wordml" xmlns:w16cex="http://schemas.microsoft.com/office/word/2018/wordml/cex" xmlns:w16cid="http://schemas.microsoft.com/office/word/2016/wordml/cid" xmlns:w16="http://schemas.microsoft.com/office/word/2018/wordml" xmlns:w16sdtdh="http://schemas.microsoft.com/office/word/2020/wordml/sdtdatahash" xmlns:w16se="http://schemas.microsoft.com/office/word/2015/wordml/symex" xmlns:wpg="http://schemas.microsoft.com/office/word/2010/wordprocessingGroup" xmlns:wpi="http://schemas.microsoft.com/office/word/2010/wordprocessingInk" xmlns:wne="http://schemas.microsoft.com/office/word/2006/wordml" xmlns:wps="http://schemas.microsoft.com/office/word/2010/wordprocessingShape" mc:Ignorable="w14 w15 w16se w16cid w16 w16cex w16sdtdh wp14">
   <w:footnote w:type="separator" w:id="-1">
     <w:p>
       <w:pPr>
@@ -6710,7 +6722,7 @@
 </file>
 
 <file path=word/header1.xml><?xml version="1.0" encoding="utf-8"?>
-<w:hdr xmlns:wpc="http://schemas.microsoft.com/office/word/2010/wordprocessingCanvas" xmlns:cx="http://schemas.microsoft.com/office/drawing/2014/chartex" xmlns:cx1="http://schemas.microsoft.com/office/drawing/2015/9/8/chartex" xmlns:cx2="http://schemas.microsoft.com/office/drawing/2015/10/21/chartex" xmlns:cx3="http://schemas.microsoft.com/office/drawing/2016/5/9/chartex" xmlns:cx4="http://schemas.microsoft.com/office/drawing/2016/5/10/chartex" xmlns:cx5="http://schemas.microsoft.com/office/drawing/2016/5/11/chartex" xmlns:cx6="http://schemas.microsoft.com/office/drawing/2016/5/12/chartex" xmlns:cx7="http://schemas.microsoft.com/office/drawing/2016/5/13/chartex" xmlns:cx8="http://schemas.microsoft.com/office/drawing/2016/5/14/chartex" xmlns:mc="http://schemas.openxmlformats.org/markup-compatibility/2006" xmlns:aink="http://schemas.microsoft.com/office/drawing/2016/ink" xmlns:am3d="http://schemas.microsoft.com/office/drawing/2017/model3d" xmlns:o="urn:schemas-microsoft-com:office:office" xmlns:r="http://schemas.openxmlformats.org/officeDocument/2006/relationships" xmlns:m="http://schemas.openxmlformats.org/officeDocument/2006/math" xmlns:v="urn:schemas-microsoft-com:vml" xmlns:wp14="http://schemas.microsoft.com/office/word/2010/wordprocessingDrawing" xmlns:wp="http://schemas.openxmlformats.org/drawingml/2006/wordprocessingDrawing" xmlns:w10="urn:schemas-microsoft-com:office:word" xmlns:w="http://schemas.openxmlformats.org/wordprocessingml/2006/main" xmlns:w14="http://schemas.microsoft.com/office/word/2010/wordml" xmlns:w15="http://schemas.microsoft.com/office/word/2012/wordml" xmlns:w16cex="http://schemas.microsoft.com/office/word/2018/wordml/cex" xmlns:w16cid="http://schemas.microsoft.com/office/word/2016/wordml/cid" xmlns:w16="http://schemas.microsoft.com/office/word/2018/wordml" xmlns:w16sdtdh="http://schemas.microsoft.com/office/word/2020/wordml/sdtdatahash" xmlns:w16se="http://schemas.microsoft.com/office/word/2015/wordml/symex" xmlns:wpg="http://schemas.microsoft.com/office/word/2010/wordprocessingGroup" xmlns:wpi="http://schemas.microsoft.com/office/word/2010/wordprocessingInk" xmlns:wne="http://schemas.microsoft.com/office/word/2006/wordml" xmlns:wps="http://schemas.microsoft.com/office/word/2010/wordprocessingShape" mc:Ignorable="w14 w15 w16se w16cid w16 w16cex w16sdtdh wp14">
+<w:hdr xmlns:wpc="http://schemas.microsoft.com/office/word/2010/wordprocessingCanvas" xmlns:cx="http://schemas.microsoft.com/office/drawing/2014/chartex" xmlns:cx1="http://schemas.microsoft.com/office/drawing/2015/9/8/chartex" xmlns:cx2="http://schemas.microsoft.com/office/drawing/2015/10/21/chartex" xmlns:cx3="http://schemas.microsoft.com/office/drawing/2016/5/9/chartex" xmlns:cx4="http://schemas.microsoft.com/office/drawing/2016/5/10/chartex" xmlns:cx5="http://schemas.microsoft.com/office/drawing/2016/5/11/chartex" xmlns:cx6="http://schemas.microsoft.com/office/drawing/2016/5/12/chartex" xmlns:cx7="http://schemas.microsoft.com/office/drawing/2016/5/13/chartex" xmlns:cx8="http://schemas.microsoft.com/office/drawing/2016/5/14/chartex" xmlns:mc="http://schemas.openxmlformats.org/markup-compatibility/2006" xmlns:aink="http://schemas.microsoft.com/office/drawing/2016/ink" xmlns:am3d="http://schemas.microsoft.com/office/drawing/2017/model3d" xmlns:o="urn:schemas-microsoft-com:office:office" xmlns:oel="http://schemas.microsoft.com/office/2019/extlst" xmlns:r="http://schemas.openxmlformats.org/officeDocument/2006/relationships" xmlns:m="http://schemas.openxmlformats.org/officeDocument/2006/math" xmlns:v="urn:schemas-microsoft-com:vml" xmlns:wp14="http://schemas.microsoft.com/office/word/2010/wordprocessingDrawing" xmlns:wp="http://schemas.openxmlformats.org/drawingml/2006/wordprocessingDrawing" xmlns:w10="urn:schemas-microsoft-com:office:word" xmlns:w="http://schemas.openxmlformats.org/wordprocessingml/2006/main" xmlns:w14="http://schemas.microsoft.com/office/word/2010/wordml" xmlns:w15="http://schemas.microsoft.com/office/word/2012/wordml" xmlns:w16cex="http://schemas.microsoft.com/office/word/2018/wordml/cex" xmlns:w16cid="http://schemas.microsoft.com/office/word/2016/wordml/cid" xmlns:w16="http://schemas.microsoft.com/office/word/2018/wordml" xmlns:w16sdtdh="http://schemas.microsoft.com/office/word/2020/wordml/sdtdatahash" xmlns:w16se="http://schemas.microsoft.com/office/word/2015/wordml/symex" xmlns:wpg="http://schemas.microsoft.com/office/word/2010/wordprocessingGroup" xmlns:wpi="http://schemas.microsoft.com/office/word/2010/wordprocessingInk" xmlns:wne="http://schemas.microsoft.com/office/word/2006/wordml" xmlns:wps="http://schemas.microsoft.com/office/word/2010/wordprocessingShape" mc:Ignorable="w14 w15 w16se w16cid w16 w16cex w16sdtdh wp14">
   <w:p>
     <w:pPr>
       <w:pStyle w:val="Zptenadresa"/>
@@ -6961,7 +6973,7 @@
 </file>
 
 <file path=word/header2.xml><?xml version="1.0" encoding="utf-8"?>
-<w:hdr xmlns:wpc="http://schemas.microsoft.com/office/word/2010/wordprocessingCanvas" xmlns:cx="http://schemas.microsoft.com/office/drawing/2014/chartex" xmlns:cx1="http://schemas.microsoft.com/office/drawing/2015/9/8/chartex" xmlns:cx2="http://schemas.microsoft.com/office/drawing/2015/10/21/chartex" xmlns:cx3="http://schemas.microsoft.com/office/drawing/2016/5/9/chartex" xmlns:cx4="http://schemas.microsoft.com/office/drawing/2016/5/10/chartex" xmlns:cx5="http://schemas.microsoft.com/office/drawing/2016/5/11/chartex" xmlns:cx6="http://schemas.microsoft.com/office/drawing/2016/5/12/chartex" xmlns:cx7="http://schemas.microsoft.com/office/drawing/2016/5/13/chartex" xmlns:cx8="http://schemas.microsoft.com/office/drawing/2016/5/14/chartex" xmlns:mc="http://schemas.openxmlformats.org/markup-compatibility/2006" xmlns:aink="http://schemas.microsoft.com/office/drawing/2016/ink" xmlns:am3d="http://schemas.microsoft.com/office/drawing/2017/model3d" xmlns:o="urn:schemas-microsoft-com:office:office" xmlns:r="http://schemas.openxmlformats.org/officeDocument/2006/relationships" xmlns:m="http://schemas.openxmlformats.org/officeDocument/2006/math" xmlns:v="urn:schemas-microsoft-com:vml" xmlns:wp14="http://schemas.microsoft.com/office/word/2010/wordprocessingDrawing" xmlns:wp="http://schemas.openxmlformats.org/drawingml/2006/wordprocessingDrawing" xmlns:w10="urn:schemas-microsoft-com:office:word" xmlns:w="http://schemas.openxmlformats.org/wordprocessingml/2006/main" xmlns:w14="http://schemas.microsoft.com/office/word/2010/wordml" xmlns:w15="http://schemas.microsoft.com/office/word/2012/wordml" xmlns:w16cex="http://schemas.microsoft.com/office/word/2018/wordml/cex" xmlns:w16cid="http://schemas.microsoft.com/office/word/2016/wordml/cid" xmlns:w16="http://schemas.microsoft.com/office/word/2018/wordml" xmlns:w16sdtdh="http://schemas.microsoft.com/office/word/2020/wordml/sdtdatahash" xmlns:w16se="http://schemas.microsoft.com/office/word/2015/wordml/symex" xmlns:wpg="http://schemas.microsoft.com/office/word/2010/wordprocessingGroup" xmlns:wpi="http://schemas.microsoft.com/office/word/2010/wordprocessingInk" xmlns:wne="http://schemas.microsoft.com/office/word/2006/wordml" xmlns:wps="http://schemas.microsoft.com/office/word/2010/wordprocessingShape" mc:Ignorable="w14 w15 w16se w16cid w16 w16cex w16sdtdh wp14">
+<w:hdr xmlns:wpc="http://schemas.microsoft.com/office/word/2010/wordprocessingCanvas" xmlns:cx="http://schemas.microsoft.com/office/drawing/2014/chartex" xmlns:cx1="http://schemas.microsoft.com/office/drawing/2015/9/8/chartex" xmlns:cx2="http://schemas.microsoft.com/office/drawing/2015/10/21/chartex" xmlns:cx3="http://schemas.microsoft.com/office/drawing/2016/5/9/chartex" xmlns:cx4="http://schemas.microsoft.com/office/drawing/2016/5/10/chartex" xmlns:cx5="http://schemas.microsoft.com/office/drawing/2016/5/11/chartex" xmlns:cx6="http://schemas.microsoft.com/office/drawing/2016/5/12/chartex" xmlns:cx7="http://schemas.microsoft.com/office/drawing/2016/5/13/chartex" xmlns:cx8="http://schemas.microsoft.com/office/drawing/2016/5/14/chartex" xmlns:mc="http://schemas.openxmlformats.org/markup-compatibility/2006" xmlns:aink="http://schemas.microsoft.com/office/drawing/2016/ink" xmlns:am3d="http://schemas.microsoft.com/office/drawing/2017/model3d" xmlns:o="urn:schemas-microsoft-com:office:office" xmlns:oel="http://schemas.microsoft.com/office/2019/extlst" xmlns:r="http://schemas.openxmlformats.org/officeDocument/2006/relationships" xmlns:m="http://schemas.openxmlformats.org/officeDocument/2006/math" xmlns:v="urn:schemas-microsoft-com:vml" xmlns:wp14="http://schemas.microsoft.com/office/word/2010/wordprocessingDrawing" xmlns:wp="http://schemas.openxmlformats.org/drawingml/2006/wordprocessingDrawing" xmlns:w10="urn:schemas-microsoft-com:office:word" xmlns:w="http://schemas.openxmlformats.org/wordprocessingml/2006/main" xmlns:w14="http://schemas.microsoft.com/office/word/2010/wordml" xmlns:w15="http://schemas.microsoft.com/office/word/2012/wordml" xmlns:w16cex="http://schemas.microsoft.com/office/word/2018/wordml/cex" xmlns:w16cid="http://schemas.microsoft.com/office/word/2016/wordml/cid" xmlns:w16="http://schemas.microsoft.com/office/word/2018/wordml" xmlns:w16sdtdh="http://schemas.microsoft.com/office/word/2020/wordml/sdtdatahash" xmlns:w16se="http://schemas.microsoft.com/office/word/2015/wordml/symex" xmlns:wpg="http://schemas.microsoft.com/office/word/2010/wordprocessingGroup" xmlns:wpi="http://schemas.microsoft.com/office/word/2010/wordprocessingInk" xmlns:wne="http://schemas.microsoft.com/office/word/2006/wordml" xmlns:wps="http://schemas.microsoft.com/office/word/2010/wordprocessingShape" mc:Ignorable="w14 w15 w16se w16cid w16 w16cex w16sdtdh wp14">
   <w:p>
     <w:pPr>
       <w:pStyle w:val="Zhlav"/>
@@ -6979,7 +6991,7 @@
 </file>
 
 <file path=word/header3.xml><?xml version="1.0" encoding="utf-8"?>
-<w:hdr xmlns:wpc="http://schemas.microsoft.com/office/word/2010/wordprocessingCanvas" xmlns:cx="http://schemas.microsoft.com/office/drawing/2014/chartex" xmlns:cx1="http://schemas.microsoft.com/office/drawing/2015/9/8/chartex" xmlns:cx2="http://schemas.microsoft.com/office/drawing/2015/10/21/chartex" xmlns:cx3="http://schemas.microsoft.com/office/drawing/2016/5/9/chartex" xmlns:cx4="http://schemas.microsoft.com/office/drawing/2016/5/10/chartex" xmlns:cx5="http://schemas.microsoft.com/office/drawing/2016/5/11/chartex" xmlns:cx6="http://schemas.microsoft.com/office/drawing/2016/5/12/chartex" xmlns:cx7="http://schemas.microsoft.com/office/drawing/2016/5/13/chartex" xmlns:cx8="http://schemas.microsoft.com/office/drawing/2016/5/14/chartex" xmlns:mc="http://schemas.openxmlformats.org/markup-compatibility/2006" xmlns:aink="http://schemas.microsoft.com/office/drawing/2016/ink" xmlns:am3d="http://schemas.microsoft.com/office/drawing/2017/model3d" xmlns:o="urn:schemas-microsoft-com:office:office" xmlns:r="http://schemas.openxmlformats.org/officeDocument/2006/relationships" xmlns:m="http://schemas.openxmlformats.org/officeDocument/2006/math" xmlns:v="urn:schemas-microsoft-com:vml" xmlns:wp14="http://schemas.microsoft.com/office/word/2010/wordprocessingDrawing" xmlns:wp="http://schemas.openxmlformats.org/drawingml/2006/wordprocessingDrawing" xmlns:w10="urn:schemas-microsoft-com:office:word" xmlns:w="http://schemas.openxmlformats.org/wordprocessingml/2006/main" xmlns:w14="http://schemas.microsoft.com/office/word/2010/wordml" xmlns:w15="http://schemas.microsoft.com/office/word/2012/wordml" xmlns:w16cex="http://schemas.microsoft.com/office/word/2018/wordml/cex" xmlns:w16cid="http://schemas.microsoft.com/office/word/2016/wordml/cid" xmlns:w16="http://schemas.microsoft.com/office/word/2018/wordml" xmlns:w16sdtdh="http://schemas.microsoft.com/office/word/2020/wordml/sdtdatahash" xmlns:w16se="http://schemas.microsoft.com/office/word/2015/wordml/symex" xmlns:wpg="http://schemas.microsoft.com/office/word/2010/wordprocessingGroup" xmlns:wpi="http://schemas.microsoft.com/office/word/2010/wordprocessingInk" xmlns:wne="http://schemas.microsoft.com/office/word/2006/wordml" xmlns:wps="http://schemas.microsoft.com/office/word/2010/wordprocessingShape" mc:Ignorable="w14 w15 w16se w16cid w16 w16cex w16sdtdh wp14">
+<w:hdr xmlns:wpc="http://schemas.microsoft.com/office/word/2010/wordprocessingCanvas" xmlns:cx="http://schemas.microsoft.com/office/drawing/2014/chartex" xmlns:cx1="http://schemas.microsoft.com/office/drawing/2015/9/8/chartex" xmlns:cx2="http://schemas.microsoft.com/office/drawing/2015/10/21/chartex" xmlns:cx3="http://schemas.microsoft.com/office/drawing/2016/5/9/chartex" xmlns:cx4="http://schemas.microsoft.com/office/drawing/2016/5/10/chartex" xmlns:cx5="http://schemas.microsoft.com/office/drawing/2016/5/11/chartex" xmlns:cx6="http://schemas.microsoft.com/office/drawing/2016/5/12/chartex" xmlns:cx7="http://schemas.microsoft.com/office/drawing/2016/5/13/chartex" xmlns:cx8="http://schemas.microsoft.com/office/drawing/2016/5/14/chartex" xmlns:mc="http://schemas.openxmlformats.org/markup-compatibility/2006" xmlns:aink="http://schemas.microsoft.com/office/drawing/2016/ink" xmlns:am3d="http://schemas.microsoft.com/office/drawing/2017/model3d" xmlns:o="urn:schemas-microsoft-com:office:office" xmlns:oel="http://schemas.microsoft.com/office/2019/extlst" xmlns:r="http://schemas.openxmlformats.org/officeDocument/2006/relationships" xmlns:m="http://schemas.openxmlformats.org/officeDocument/2006/math" xmlns:v="urn:schemas-microsoft-com:vml" xmlns:wp14="http://schemas.microsoft.com/office/word/2010/wordprocessingDrawing" xmlns:wp="http://schemas.openxmlformats.org/drawingml/2006/wordprocessingDrawing" xmlns:w10="urn:schemas-microsoft-com:office:word" xmlns:w="http://schemas.openxmlformats.org/wordprocessingml/2006/main" xmlns:w14="http://schemas.microsoft.com/office/word/2010/wordml" xmlns:w15="http://schemas.microsoft.com/office/word/2012/wordml" xmlns:w16cex="http://schemas.microsoft.com/office/word/2018/wordml/cex" xmlns:w16cid="http://schemas.microsoft.com/office/word/2016/wordml/cid" xmlns:w16="http://schemas.microsoft.com/office/word/2018/wordml" xmlns:w16sdtdh="http://schemas.microsoft.com/office/word/2020/wordml/sdtdatahash" xmlns:w16se="http://schemas.microsoft.com/office/word/2015/wordml/symex" xmlns:wpg="http://schemas.microsoft.com/office/word/2010/wordprocessingGroup" xmlns:wpi="http://schemas.microsoft.com/office/word/2010/wordprocessingInk" xmlns:wne="http://schemas.microsoft.com/office/word/2006/wordml" xmlns:wps="http://schemas.microsoft.com/office/word/2010/wordprocessingShape" mc:Ignorable="w14 w15 w16se w16cid w16 w16cex w16sdtdh wp14">
   <w:p>
     <w:pPr>
       <w:pStyle w:val="Zhlav"/>
@@ -6989,7 +7001,7 @@
 </file>
 
 <file path=word/header4.xml><?xml version="1.0" encoding="utf-8"?>
-<w:hdr xmlns:wpc="http://schemas.microsoft.com/office/word/2010/wordprocessingCanvas" xmlns:cx="http://schemas.microsoft.com/office/drawing/2014/chartex" xmlns:cx1="http://schemas.microsoft.com/office/drawing/2015/9/8/chartex" xmlns:cx2="http://schemas.microsoft.com/office/drawing/2015/10/21/chartex" xmlns:cx3="http://schemas.microsoft.com/office/drawing/2016/5/9/chartex" xmlns:cx4="http://schemas.microsoft.com/office/drawing/2016/5/10/chartex" xmlns:cx5="http://schemas.microsoft.com/office/drawing/2016/5/11/chartex" xmlns:cx6="http://schemas.microsoft.com/office/drawing/2016/5/12/chartex" xmlns:cx7="http://schemas.microsoft.com/office/drawing/2016/5/13/chartex" xmlns:cx8="http://schemas.microsoft.com/office/drawing/2016/5/14/chartex" xmlns:mc="http://schemas.openxmlformats.org/markup-compatibility/2006" xmlns:aink="http://schemas.microsoft.com/office/drawing/2016/ink" xmlns:am3d="http://schemas.microsoft.com/office/drawing/2017/model3d" xmlns:o="urn:schemas-microsoft-com:office:office" xmlns:r="http://schemas.openxmlformats.org/officeDocument/2006/relationships" xmlns:m="http://schemas.openxmlformats.org/officeDocument/2006/math" xmlns:v="urn:schemas-microsoft-com:vml" xmlns:wp14="http://schemas.microsoft.com/office/word/2010/wordprocessingDrawing" xmlns:wp="http://schemas.openxmlformats.org/drawingml/2006/wordprocessingDrawing" xmlns:w10="urn:schemas-microsoft-com:office:word" xmlns:w="http://schemas.openxmlformats.org/wordprocessingml/2006/main" xmlns:w14="http://schemas.microsoft.com/office/word/2010/wordml" xmlns:w15="http://schemas.microsoft.com/office/word/2012/wordml" xmlns:w16cex="http://schemas.microsoft.com/office/word/2018/wordml/cex" xmlns:w16cid="http://schemas.microsoft.com/office/word/2016/wordml/cid" xmlns:w16="http://schemas.microsoft.com/office/word/2018/wordml" xmlns:w16sdtdh="http://schemas.microsoft.com/office/word/2020/wordml/sdtdatahash" xmlns:w16se="http://schemas.microsoft.com/office/word/2015/wordml/symex" xmlns:wpg="http://schemas.microsoft.com/office/word/2010/wordprocessingGroup" xmlns:wpi="http://schemas.microsoft.com/office/word/2010/wordprocessingInk" xmlns:wne="http://schemas.microsoft.com/office/word/2006/wordml" xmlns:wps="http://schemas.microsoft.com/office/word/2010/wordprocessingShape" mc:Ignorable="w14 w15 w16se w16cid w16 w16cex w16sdtdh wp14">
+<w:hdr xmlns:wpc="http://schemas.microsoft.com/office/word/2010/wordprocessingCanvas" xmlns:cx="http://schemas.microsoft.com/office/drawing/2014/chartex" xmlns:cx1="http://schemas.microsoft.com/office/drawing/2015/9/8/chartex" xmlns:cx2="http://schemas.microsoft.com/office/drawing/2015/10/21/chartex" xmlns:cx3="http://schemas.microsoft.com/office/drawing/2016/5/9/chartex" xmlns:cx4="http://schemas.microsoft.com/office/drawing/2016/5/10/chartex" xmlns:cx5="http://schemas.microsoft.com/office/drawing/2016/5/11/chartex" xmlns:cx6="http://schemas.microsoft.com/office/drawing/2016/5/12/chartex" xmlns:cx7="http://schemas.microsoft.com/office/drawing/2016/5/13/chartex" xmlns:cx8="http://schemas.microsoft.com/office/drawing/2016/5/14/chartex" xmlns:mc="http://schemas.openxmlformats.org/markup-compatibility/2006" xmlns:aink="http://schemas.microsoft.com/office/drawing/2016/ink" xmlns:am3d="http://schemas.microsoft.com/office/drawing/2017/model3d" xmlns:o="urn:schemas-microsoft-com:office:office" xmlns:oel="http://schemas.microsoft.com/office/2019/extlst" xmlns:r="http://schemas.openxmlformats.org/officeDocument/2006/relationships" xmlns:m="http://schemas.openxmlformats.org/officeDocument/2006/math" xmlns:v="urn:schemas-microsoft-com:vml" xmlns:wp14="http://schemas.microsoft.com/office/word/2010/wordprocessingDrawing" xmlns:wp="http://schemas.openxmlformats.org/drawingml/2006/wordprocessingDrawing" xmlns:w10="urn:schemas-microsoft-com:office:word" xmlns:w="http://schemas.openxmlformats.org/wordprocessingml/2006/main" xmlns:w14="http://schemas.microsoft.com/office/word/2010/wordml" xmlns:w15="http://schemas.microsoft.com/office/word/2012/wordml" xmlns:w16cex="http://schemas.microsoft.com/office/word/2018/wordml/cex" xmlns:w16cid="http://schemas.microsoft.com/office/word/2016/wordml/cid" xmlns:w16="http://schemas.microsoft.com/office/word/2018/wordml" xmlns:w16sdtdh="http://schemas.microsoft.com/office/word/2020/wordml/sdtdatahash" xmlns:w16se="http://schemas.microsoft.com/office/word/2015/wordml/symex" xmlns:wpg="http://schemas.microsoft.com/office/word/2010/wordprocessingGroup" xmlns:wpi="http://schemas.microsoft.com/office/word/2010/wordprocessingInk" xmlns:wne="http://schemas.microsoft.com/office/word/2006/wordml" xmlns:wps="http://schemas.microsoft.com/office/word/2010/wordprocessingShape" mc:Ignorable="w14 w15 w16se w16cid w16 w16cex w16sdtdh wp14">
   <w:p>
     <w:pPr>
       <w:pStyle w:val="Zhlav"/>
@@ -7001,7 +7013,7 @@
 </file>
 
 <file path=word/numbering.xml><?xml version="1.0" encoding="utf-8"?>
-<w:numbering xmlns:wpc="http://schemas.microsoft.com/office/word/2010/wordprocessingCanvas" xmlns:cx="http://schemas.microsoft.com/office/drawing/2014/chartex" xmlns:cx1="http://schemas.microsoft.com/office/drawing/2015/9/8/chartex" xmlns:cx2="http://schemas.microsoft.com/office/drawing/2015/10/21/chartex" xmlns:cx3="http://schemas.microsoft.com/office/drawing/2016/5/9/chartex" xmlns:cx4="http://schemas.microsoft.com/office/drawing/2016/5/10/chartex" xmlns:cx5="http://schemas.microsoft.com/office/drawing/2016/5/11/chartex" xmlns:cx6="http://schemas.microsoft.com/office/drawing/2016/5/12/chartex" xmlns:cx7="http://schemas.microsoft.com/office/drawing/2016/5/13/chartex" xmlns:cx8="http://schemas.microsoft.com/office/drawing/2016/5/14/chartex" xmlns:mc="http://schemas.openxmlformats.org/markup-compatibility/2006" xmlns:aink="http://schemas.microsoft.com/office/drawing/2016/ink" xmlns:am3d="http://schemas.microsoft.com/office/drawing/2017/model3d" xmlns:o="urn:schemas-microsoft-com:office:office" xmlns:r="http://schemas.openxmlformats.org/officeDocument/2006/relationships" xmlns:m="http://schemas.openxmlformats.org/officeDocument/2006/math" xmlns:v="urn:schemas-microsoft-com:vml" xmlns:wp14="http://schemas.microsoft.com/office/word/2010/wordprocessingDrawing" xmlns:wp="http://schemas.openxmlformats.org/drawingml/2006/wordprocessingDrawing" xmlns:w10="urn:schemas-microsoft-com:office:word" xmlns:w="http://schemas.openxmlformats.org/wordprocessingml/2006/main" xmlns:w14="http://schemas.microsoft.com/office/word/2010/wordml" xmlns:w15="http://schemas.microsoft.com/office/word/2012/wordml" xmlns:w16cex="http://schemas.microsoft.com/office/word/2018/wordml/cex" xmlns:w16cid="http://schemas.microsoft.com/office/word/2016/wordml/cid" xmlns:w16="http://schemas.microsoft.com/office/word/2018/wordml" xmlns:w16sdtdh="http://schemas.microsoft.com/office/word/2020/wordml/sdtdatahash" xmlns:w16se="http://schemas.microsoft.com/office/word/2015/wordml/symex" xmlns:wpg="http://schemas.microsoft.com/office/word/2010/wordprocessingGroup" xmlns:wpi="http://schemas.microsoft.com/office/word/2010/wordprocessingInk" xmlns:wne="http://schemas.microsoft.com/office/word/2006/wordml" xmlns:wps="http://schemas.microsoft.com/office/word/2010/wordprocessingShape" mc:Ignorable="w14 w15 w16se w16cid w16 w16cex w16sdtdh wp14">
+<w:numbering xmlns:wpc="http://schemas.microsoft.com/office/word/2010/wordprocessingCanvas" xmlns:cx="http://schemas.microsoft.com/office/drawing/2014/chartex" xmlns:cx1="http://schemas.microsoft.com/office/drawing/2015/9/8/chartex" xmlns:cx2="http://schemas.microsoft.com/office/drawing/2015/10/21/chartex" xmlns:cx3="http://schemas.microsoft.com/office/drawing/2016/5/9/chartex" xmlns:cx4="http://schemas.microsoft.com/office/drawing/2016/5/10/chartex" xmlns:cx5="http://schemas.microsoft.com/office/drawing/2016/5/11/chartex" xmlns:cx6="http://schemas.microsoft.com/office/drawing/2016/5/12/chartex" xmlns:cx7="http://schemas.microsoft.com/office/drawing/2016/5/13/chartex" xmlns:cx8="http://schemas.microsoft.com/office/drawing/2016/5/14/chartex" xmlns:mc="http://schemas.openxmlformats.org/markup-compatibility/2006" xmlns:aink="http://schemas.microsoft.com/office/drawing/2016/ink" xmlns:am3d="http://schemas.microsoft.com/office/drawing/2017/model3d" xmlns:o="urn:schemas-microsoft-com:office:office" xmlns:oel="http://schemas.microsoft.com/office/2019/extlst" xmlns:r="http://schemas.openxmlformats.org/officeDocument/2006/relationships" xmlns:m="http://schemas.openxmlformats.org/officeDocument/2006/math" xmlns:v="urn:schemas-microsoft-com:vml" xmlns:wp14="http://schemas.microsoft.com/office/word/2010/wordprocessingDrawing" xmlns:wp="http://schemas.openxmlformats.org/drawingml/2006/wordprocessingDrawing" xmlns:w10="urn:schemas-microsoft-com:office:word" xmlns:w="http://schemas.openxmlformats.org/wordprocessingml/2006/main" xmlns:w14="http://schemas.microsoft.com/office/word/2010/wordml" xmlns:w15="http://schemas.microsoft.com/office/word/2012/wordml" xmlns:w16cex="http://schemas.microsoft.com/office/word/2018/wordml/cex" xmlns:w16cid="http://schemas.microsoft.com/office/word/2016/wordml/cid" xmlns:w16="http://schemas.microsoft.com/office/word/2018/wordml" xmlns:w16sdtdh="http://schemas.microsoft.com/office/word/2020/wordml/sdtdatahash" xmlns:w16se="http://schemas.microsoft.com/office/word/2015/wordml/symex" xmlns:wpg="http://schemas.microsoft.com/office/word/2010/wordprocessingGroup" xmlns:wpi="http://schemas.microsoft.com/office/word/2010/wordprocessingInk" xmlns:wne="http://schemas.microsoft.com/office/word/2006/wordml" xmlns:wps="http://schemas.microsoft.com/office/word/2010/wordprocessingShape" mc:Ignorable="w14 w15 w16se w16cid w16 w16cex w16sdtdh wp14">
   <w:abstractNum w:abstractNumId="0" w15:restartNumberingAfterBreak="0">
     <w:nsid w:val="FFFFFF7C"/>
     <w:multiLevelType w:val="singleLevel"/>
@@ -7978,55 +7990,55 @@
       </w:rPr>
     </w:lvl>
   </w:abstractNum>
-  <w:num w:numId="1">
+  <w:num w:numId="1" w16cid:durableId="65419861">
     <w:abstractNumId w:val="16"/>
   </w:num>
-  <w:num w:numId="2">
+  <w:num w:numId="2" w16cid:durableId="1996833843">
     <w:abstractNumId w:val="8"/>
   </w:num>
-  <w:num w:numId="3">
+  <w:num w:numId="3" w16cid:durableId="1834221732">
     <w:abstractNumId w:val="3"/>
   </w:num>
-  <w:num w:numId="4">
+  <w:num w:numId="4" w16cid:durableId="861549330">
     <w:abstractNumId w:val="2"/>
   </w:num>
-  <w:num w:numId="5">
+  <w:num w:numId="5" w16cid:durableId="440296092">
     <w:abstractNumId w:val="1"/>
   </w:num>
-  <w:num w:numId="6">
+  <w:num w:numId="6" w16cid:durableId="1847788090">
     <w:abstractNumId w:val="0"/>
   </w:num>
-  <w:num w:numId="7">
+  <w:num w:numId="7" w16cid:durableId="374429428">
     <w:abstractNumId w:val="9"/>
   </w:num>
-  <w:num w:numId="8">
+  <w:num w:numId="8" w16cid:durableId="715396864">
     <w:abstractNumId w:val="7"/>
   </w:num>
-  <w:num w:numId="9">
+  <w:num w:numId="9" w16cid:durableId="2046519127">
     <w:abstractNumId w:val="6"/>
   </w:num>
-  <w:num w:numId="10">
+  <w:num w:numId="10" w16cid:durableId="1176267484">
     <w:abstractNumId w:val="5"/>
   </w:num>
-  <w:num w:numId="11">
+  <w:num w:numId="11" w16cid:durableId="271860554">
     <w:abstractNumId w:val="4"/>
   </w:num>
-  <w:num w:numId="12">
+  <w:num w:numId="12" w16cid:durableId="2056923536">
     <w:abstractNumId w:val="15"/>
   </w:num>
-  <w:num w:numId="13">
+  <w:num w:numId="13" w16cid:durableId="1540361175">
     <w:abstractNumId w:val="11"/>
   </w:num>
-  <w:num w:numId="14">
+  <w:num w:numId="14" w16cid:durableId="385957266">
     <w:abstractNumId w:val="13"/>
   </w:num>
-  <w:num w:numId="15">
+  <w:num w:numId="15" w16cid:durableId="605432686">
     <w:abstractNumId w:val="14"/>
   </w:num>
-  <w:num w:numId="16">
+  <w:num w:numId="16" w16cid:durableId="1069887266">
     <w:abstractNumId w:val="10"/>
   </w:num>
-  <w:num w:numId="17">
+  <w:num w:numId="17" w16cid:durableId="72096241">
     <w:abstractNumId w:val="12"/>
   </w:num>
 </w:numbering>

</xml_diff>

<commit_message>
started work on metody
</commit_message>
<xml_diff>
--- a/projekt_II_It_use_liability_Kochanek.docx
+++ b/projekt_II_It_use_liability_Kochanek.docx
@@ -1,6 +1,6 @@
 
 <file path=word/document.xml><?xml version="1.0" encoding="utf-8"?>
-<w:document xmlns:wpc="http://schemas.microsoft.com/office/word/2010/wordprocessingCanvas" xmlns:cx="http://schemas.microsoft.com/office/drawing/2014/chartex" xmlns:cx1="http://schemas.microsoft.com/office/drawing/2015/9/8/chartex" xmlns:cx2="http://schemas.microsoft.com/office/drawing/2015/10/21/chartex" xmlns:cx3="http://schemas.microsoft.com/office/drawing/2016/5/9/chartex" xmlns:cx4="http://schemas.microsoft.com/office/drawing/2016/5/10/chartex" xmlns:cx5="http://schemas.microsoft.com/office/drawing/2016/5/11/chartex" xmlns:cx6="http://schemas.microsoft.com/office/drawing/2016/5/12/chartex" xmlns:cx7="http://schemas.microsoft.com/office/drawing/2016/5/13/chartex" xmlns:cx8="http://schemas.microsoft.com/office/drawing/2016/5/14/chartex" xmlns:mc="http://schemas.openxmlformats.org/markup-compatibility/2006" xmlns:aink="http://schemas.microsoft.com/office/drawing/2016/ink" xmlns:am3d="http://schemas.microsoft.com/office/drawing/2017/model3d" xmlns:o="urn:schemas-microsoft-com:office:office" xmlns:oel="http://schemas.microsoft.com/office/2019/extlst" xmlns:r="http://schemas.openxmlformats.org/officeDocument/2006/relationships" xmlns:m="http://schemas.openxmlformats.org/officeDocument/2006/math" xmlns:v="urn:schemas-microsoft-com:vml" xmlns:wp14="http://schemas.microsoft.com/office/word/2010/wordprocessingDrawing" xmlns:wp="http://schemas.openxmlformats.org/drawingml/2006/wordprocessingDrawing" xmlns:w10="urn:schemas-microsoft-com:office:word" xmlns:w="http://schemas.openxmlformats.org/wordprocessingml/2006/main" xmlns:w14="http://schemas.microsoft.com/office/word/2010/wordml" xmlns:w15="http://schemas.microsoft.com/office/word/2012/wordml" xmlns:w16cex="http://schemas.microsoft.com/office/word/2018/wordml/cex" xmlns:w16cid="http://schemas.microsoft.com/office/word/2016/wordml/cid" xmlns:w16="http://schemas.microsoft.com/office/word/2018/wordml" xmlns:w16sdtdh="http://schemas.microsoft.com/office/word/2020/wordml/sdtdatahash" xmlns:w16se="http://schemas.microsoft.com/office/word/2015/wordml/symex" xmlns:wpg="http://schemas.microsoft.com/office/word/2010/wordprocessingGroup" xmlns:wpi="http://schemas.microsoft.com/office/word/2010/wordprocessingInk" xmlns:wne="http://schemas.microsoft.com/office/word/2006/wordml" xmlns:wps="http://schemas.microsoft.com/office/word/2010/wordprocessingShape" mc:Ignorable="w14 w15 w16se w16cid w16 w16cex w16sdtdh wp14">
+<w:document xmlns:wpc="http://schemas.microsoft.com/office/word/2010/wordprocessingCanvas" xmlns:cx="http://schemas.microsoft.com/office/drawing/2014/chartex" xmlns:cx1="http://schemas.microsoft.com/office/drawing/2015/9/8/chartex" xmlns:cx2="http://schemas.microsoft.com/office/drawing/2015/10/21/chartex" xmlns:cx3="http://schemas.microsoft.com/office/drawing/2016/5/9/chartex" xmlns:cx4="http://schemas.microsoft.com/office/drawing/2016/5/10/chartex" xmlns:cx5="http://schemas.microsoft.com/office/drawing/2016/5/11/chartex" xmlns:cx6="http://schemas.microsoft.com/office/drawing/2016/5/12/chartex" xmlns:cx7="http://schemas.microsoft.com/office/drawing/2016/5/13/chartex" xmlns:cx8="http://schemas.microsoft.com/office/drawing/2016/5/14/chartex" xmlns:mc="http://schemas.openxmlformats.org/markup-compatibility/2006" xmlns:aink="http://schemas.microsoft.com/office/drawing/2016/ink" xmlns:am3d="http://schemas.microsoft.com/office/drawing/2017/model3d" xmlns:o="urn:schemas-microsoft-com:office:office" xmlns:r="http://schemas.openxmlformats.org/officeDocument/2006/relationships" xmlns:m="http://schemas.openxmlformats.org/officeDocument/2006/math" xmlns:v="urn:schemas-microsoft-com:vml" xmlns:wp14="http://schemas.microsoft.com/office/word/2010/wordprocessingDrawing" xmlns:wp="http://schemas.openxmlformats.org/drawingml/2006/wordprocessingDrawing" xmlns:w10="urn:schemas-microsoft-com:office:word" xmlns:w="http://schemas.openxmlformats.org/wordprocessingml/2006/main" xmlns:w14="http://schemas.microsoft.com/office/word/2010/wordml" xmlns:w15="http://schemas.microsoft.com/office/word/2012/wordml" xmlns:w16cex="http://schemas.microsoft.com/office/word/2018/wordml/cex" xmlns:w16cid="http://schemas.microsoft.com/office/word/2016/wordml/cid" xmlns:w16="http://schemas.microsoft.com/office/word/2018/wordml" xmlns:w16sdtdh="http://schemas.microsoft.com/office/word/2020/wordml/sdtdatahash" xmlns:w16se="http://schemas.microsoft.com/office/word/2015/wordml/symex" xmlns:wpg="http://schemas.microsoft.com/office/word/2010/wordprocessingGroup" xmlns:wpi="http://schemas.microsoft.com/office/word/2010/wordprocessingInk" xmlns:wne="http://schemas.microsoft.com/office/word/2006/wordml" xmlns:wps="http://schemas.microsoft.com/office/word/2010/wordprocessingShape" mc:Ignorable="w14 w15 w16se w16cid w16 w16cex w16sdtdh wp14">
   <w:body>
     <w:p>
       <w:pPr>
@@ -2487,7 +2487,6 @@
             <w:rPr>
               <w:rFonts w:asciiTheme="minorHAnsi" w:eastAsiaTheme="minorEastAsia" w:hAnsiTheme="minorHAnsi" w:cstheme="minorBidi"/>
               <w:b w:val="0"/>
-              <w:color w:val="FF0000"/>
               <w:sz w:val="22"/>
               <w:lang w:eastAsia="cs-CZ"/>
             </w:rPr>
@@ -2496,7 +2495,7 @@
             <w:r>
               <w:rPr>
                 <w:rStyle w:val="Hypertextovodkaz"/>
-                <w:color w:val="000000" w:themeColor="text1"/>
+                <w:color w:val="auto"/>
               </w:rPr>
               <w:t>1</w:t>
             </w:r>
@@ -2504,7 +2503,6 @@
               <w:rPr>
                 <w:rFonts w:asciiTheme="minorHAnsi" w:eastAsiaTheme="minorEastAsia" w:hAnsiTheme="minorHAnsi" w:cstheme="minorBidi"/>
                 <w:b w:val="0"/>
-                <w:color w:val="000000" w:themeColor="text1"/>
                 <w:sz w:val="22"/>
                 <w:lang w:eastAsia="cs-CZ"/>
               </w:rPr>
@@ -2513,55 +2511,48 @@
             <w:r>
               <w:rPr>
                 <w:rStyle w:val="Hypertextovodkaz"/>
-                <w:color w:val="000000" w:themeColor="text1"/>
+                <w:color w:val="auto"/>
               </w:rPr>
               <w:t>Úvod</w:t>
             </w:r>
             <w:r>
               <w:rPr>
                 <w:webHidden/>
-                <w:color w:val="FF0000"/>
               </w:rPr>
               <w:tab/>
             </w:r>
             <w:r>
               <w:rPr>
                 <w:webHidden/>
-                <w:color w:val="FF0000"/>
               </w:rPr>
               <w:fldChar w:fldCharType="begin"/>
             </w:r>
             <w:r>
               <w:rPr>
                 <w:webHidden/>
-                <w:color w:val="FF0000"/>
               </w:rPr>
               <w:instrText xml:space="preserve"> PAGEREF _Toc476327913 \h </w:instrText>
             </w:r>
             <w:r>
               <w:rPr>
                 <w:webHidden/>
-                <w:color w:val="FF0000"/>
               </w:rPr>
             </w:r>
             <w:r>
               <w:rPr>
                 <w:webHidden/>
-                <w:color w:val="FF0000"/>
               </w:rPr>
               <w:fldChar w:fldCharType="separate"/>
             </w:r>
             <w:r>
               <w:rPr>
                 <w:webHidden/>
-                <w:color w:val="FF0000"/>
               </w:rPr>
               <w:t>9</w:t>
             </w:r>
             <w:r>
               <w:rPr>
                 <w:webHidden/>
-                <w:color w:val="FF0000"/>
               </w:rPr>
               <w:fldChar w:fldCharType="end"/>
             </w:r>
@@ -2573,7 +2564,6 @@
             <w:rPr>
               <w:rFonts w:asciiTheme="minorHAnsi" w:eastAsiaTheme="minorEastAsia" w:hAnsiTheme="minorHAnsi" w:cstheme="minorBidi"/>
               <w:noProof/>
-              <w:color w:val="FF0000"/>
               <w:sz w:val="22"/>
               <w:lang w:eastAsia="cs-CZ"/>
             </w:rPr>
@@ -2583,7 +2573,7 @@
               <w:rPr>
                 <w:rStyle w:val="Hypertextovodkaz"/>
                 <w:noProof/>
-                <w:color w:val="000000" w:themeColor="text1"/>
+                <w:color w:val="auto"/>
               </w:rPr>
               <w:t>1.1</w:t>
             </w:r>
@@ -2591,7 +2581,6 @@
               <w:rPr>
                 <w:rFonts w:asciiTheme="minorHAnsi" w:eastAsiaTheme="minorEastAsia" w:hAnsiTheme="minorHAnsi" w:cstheme="minorBidi"/>
                 <w:noProof/>
-                <w:color w:val="000000" w:themeColor="text1"/>
                 <w:sz w:val="22"/>
                 <w:lang w:eastAsia="cs-CZ"/>
               </w:rPr>
@@ -2601,7 +2590,7 @@
               <w:rPr>
                 <w:rStyle w:val="Hypertextovodkaz"/>
                 <w:noProof/>
-                <w:color w:val="000000" w:themeColor="text1"/>
+                <w:color w:val="auto"/>
               </w:rPr>
               <w:t>Přehled současného stavu</w:t>
             </w:r>
@@ -2609,7 +2598,6 @@
               <w:rPr>
                 <w:noProof/>
                 <w:webHidden/>
-                <w:color w:val="FF0000"/>
               </w:rPr>
               <w:tab/>
             </w:r>
@@ -2617,7 +2605,6 @@
               <w:rPr>
                 <w:noProof/>
                 <w:webHidden/>
-                <w:color w:val="FF0000"/>
               </w:rPr>
               <w:fldChar w:fldCharType="begin"/>
             </w:r>
@@ -2625,7 +2612,6 @@
               <w:rPr>
                 <w:noProof/>
                 <w:webHidden/>
-                <w:color w:val="FF0000"/>
               </w:rPr>
               <w:instrText xml:space="preserve"> PAGEREF _Toc476327914 \h </w:instrText>
             </w:r>
@@ -2633,14 +2619,12 @@
               <w:rPr>
                 <w:noProof/>
                 <w:webHidden/>
-                <w:color w:val="FF0000"/>
               </w:rPr>
             </w:r>
             <w:r>
               <w:rPr>
                 <w:noProof/>
                 <w:webHidden/>
-                <w:color w:val="FF0000"/>
               </w:rPr>
               <w:fldChar w:fldCharType="separate"/>
             </w:r>
@@ -2648,7 +2632,6 @@
               <w:rPr>
                 <w:noProof/>
                 <w:webHidden/>
-                <w:color w:val="FF0000"/>
               </w:rPr>
               <w:t>9</w:t>
             </w:r>
@@ -2656,7 +2639,6 @@
               <w:rPr>
                 <w:noProof/>
                 <w:webHidden/>
-                <w:color w:val="FF0000"/>
               </w:rPr>
               <w:fldChar w:fldCharType="end"/>
             </w:r>
@@ -2668,7 +2650,6 @@
             <w:rPr>
               <w:rFonts w:asciiTheme="minorHAnsi" w:eastAsiaTheme="minorEastAsia" w:hAnsiTheme="minorHAnsi" w:cstheme="minorBidi"/>
               <w:noProof/>
-              <w:color w:val="FF0000"/>
               <w:sz w:val="22"/>
               <w:lang w:eastAsia="cs-CZ"/>
             </w:rPr>
@@ -2678,7 +2659,7 @@
               <w:rPr>
                 <w:rStyle w:val="Hypertextovodkaz"/>
                 <w:noProof/>
-                <w:color w:val="000000" w:themeColor="text1"/>
+                <w:color w:val="auto"/>
               </w:rPr>
               <w:t>1.2</w:t>
             </w:r>
@@ -2686,7 +2667,6 @@
               <w:rPr>
                 <w:rFonts w:asciiTheme="minorHAnsi" w:eastAsiaTheme="minorEastAsia" w:hAnsiTheme="minorHAnsi" w:cstheme="minorBidi"/>
                 <w:noProof/>
-                <w:color w:val="000000" w:themeColor="text1"/>
                 <w:sz w:val="22"/>
                 <w:lang w:eastAsia="cs-CZ"/>
               </w:rPr>
@@ -2696,7 +2676,7 @@
               <w:rPr>
                 <w:rStyle w:val="Hypertextovodkaz"/>
                 <w:noProof/>
-                <w:color w:val="000000" w:themeColor="text1"/>
+                <w:color w:val="auto"/>
               </w:rPr>
               <w:t>Cíle práce</w:t>
             </w:r>
@@ -2704,7 +2684,6 @@
               <w:rPr>
                 <w:noProof/>
                 <w:webHidden/>
-                <w:color w:val="FF0000"/>
               </w:rPr>
               <w:tab/>
             </w:r>
@@ -2712,7 +2691,6 @@
               <w:rPr>
                 <w:noProof/>
                 <w:webHidden/>
-                <w:color w:val="FF0000"/>
               </w:rPr>
               <w:fldChar w:fldCharType="begin"/>
             </w:r>
@@ -2720,7 +2698,6 @@
               <w:rPr>
                 <w:noProof/>
                 <w:webHidden/>
-                <w:color w:val="FF0000"/>
               </w:rPr>
               <w:instrText xml:space="preserve"> PAGEREF _Toc476327915 \h </w:instrText>
             </w:r>
@@ -2728,14 +2705,12 @@
               <w:rPr>
                 <w:noProof/>
                 <w:webHidden/>
-                <w:color w:val="FF0000"/>
               </w:rPr>
             </w:r>
             <w:r>
               <w:rPr>
                 <w:noProof/>
                 <w:webHidden/>
-                <w:color w:val="FF0000"/>
               </w:rPr>
               <w:fldChar w:fldCharType="separate"/>
             </w:r>
@@ -2743,7 +2718,6 @@
               <w:rPr>
                 <w:noProof/>
                 <w:webHidden/>
-                <w:color w:val="FF0000"/>
               </w:rPr>
               <w:t>9</w:t>
             </w:r>
@@ -2751,102 +2725,6 @@
               <w:rPr>
                 <w:noProof/>
                 <w:webHidden/>
-                <w:color w:val="FF0000"/>
-              </w:rPr>
-              <w:fldChar w:fldCharType="end"/>
-            </w:r>
-          </w:hyperlink>
-        </w:p>
-        <w:p>
-          <w:pPr>
-            <w:pStyle w:val="Obsah3"/>
-            <w:rPr>
-              <w:rFonts w:asciiTheme="minorHAnsi" w:eastAsiaTheme="minorEastAsia" w:hAnsiTheme="minorHAnsi" w:cstheme="minorBidi"/>
-              <w:noProof/>
-              <w:color w:val="FF0000"/>
-              <w:sz w:val="22"/>
-              <w:lang w:eastAsia="cs-CZ"/>
-            </w:rPr>
-          </w:pPr>
-          <w:hyperlink w:anchor="_Toc476327916" w:history="1">
-            <w:r>
-              <w:rPr>
-                <w:rStyle w:val="Hypertextovodkaz"/>
-                <w:noProof/>
-                <w:color w:val="000000" w:themeColor="text1"/>
-              </w:rPr>
-              <w:t>1.2.1</w:t>
-            </w:r>
-            <w:r>
-              <w:rPr>
-                <w:rFonts w:asciiTheme="minorHAnsi" w:eastAsiaTheme="minorEastAsia" w:hAnsiTheme="minorHAnsi" w:cstheme="minorBidi"/>
-                <w:noProof/>
-                <w:color w:val="000000" w:themeColor="text1"/>
-                <w:sz w:val="22"/>
-                <w:lang w:eastAsia="cs-CZ"/>
-              </w:rPr>
-              <w:tab/>
-            </w:r>
-            <w:r>
-              <w:rPr>
-                <w:rStyle w:val="Hypertextovodkaz"/>
-                <w:noProof/>
-                <w:color w:val="000000" w:themeColor="text1"/>
-              </w:rPr>
-              <w:t>Alternativní postup</w:t>
-            </w:r>
-            <w:r>
-              <w:rPr>
-                <w:noProof/>
-                <w:webHidden/>
-                <w:color w:val="FF0000"/>
-              </w:rPr>
-              <w:tab/>
-            </w:r>
-            <w:r>
-              <w:rPr>
-                <w:noProof/>
-                <w:webHidden/>
-                <w:color w:val="FF0000"/>
-              </w:rPr>
-              <w:fldChar w:fldCharType="begin"/>
-            </w:r>
-            <w:r>
-              <w:rPr>
-                <w:noProof/>
-                <w:webHidden/>
-                <w:color w:val="FF0000"/>
-              </w:rPr>
-              <w:instrText xml:space="preserve"> PAGEREF _Toc476327916 \h </w:instrText>
-            </w:r>
-            <w:r>
-              <w:rPr>
-                <w:noProof/>
-                <w:webHidden/>
-                <w:color w:val="FF0000"/>
-              </w:rPr>
-            </w:r>
-            <w:r>
-              <w:rPr>
-                <w:noProof/>
-                <w:webHidden/>
-                <w:color w:val="FF0000"/>
-              </w:rPr>
-              <w:fldChar w:fldCharType="separate"/>
-            </w:r>
-            <w:r>
-              <w:rPr>
-                <w:noProof/>
-                <w:webHidden/>
-                <w:color w:val="FF0000"/>
-              </w:rPr>
-              <w:t>9</w:t>
-            </w:r>
-            <w:r>
-              <w:rPr>
-                <w:noProof/>
-                <w:webHidden/>
-                <w:color w:val="FF0000"/>
               </w:rPr>
               <w:fldChar w:fldCharType="end"/>
             </w:r>
@@ -3672,6 +3550,7 @@
           <w:b/>
           <w:sz w:val="28"/>
           <w:szCs w:val="28"/>
+          <w:lang w:val="en-US"/>
         </w:rPr>
         <w:sectPr>
           <w:headerReference w:type="default" r:id="rId14"/>
@@ -3836,11 +3715,6 @@
     </w:p>
     <w:p>
       <w:pPr>
-        <w:ind w:firstLine="0"/>
-      </w:pPr>
-    </w:p>
-    <w:p>
-      <w:pPr>
         <w:pStyle w:val="Nadpis2"/>
       </w:pPr>
       <w:bookmarkStart w:id="8" w:name="_Toc386301759"/>
@@ -3885,604 +3759,292 @@
       <w:r>
         <w:t xml:space="preserve"> a jak by se podle něj měl řídit.</w:t>
       </w:r>
-    </w:p>
-    <w:p>
-      <w:pPr>
-        <w:pStyle w:val="Nadpis3"/>
-      </w:pPr>
-      <w:bookmarkStart w:id="10" w:name="_Toc476327916"/>
-      <w:r>
-        <w:lastRenderedPageBreak/>
-        <w:t>Alternativní postup</w:t>
+      <w:r>
+        <w:t xml:space="preserve"> Dalším cílem bylo si prostudovat zásady použití internetového </w:t>
+      </w:r>
+      <w:r>
+        <w:t>připojení a</w:t>
+      </w:r>
+      <w:r>
+        <w:t xml:space="preserve"> jaké</w:t>
+      </w:r>
+      <w:r>
+        <w:t xml:space="preserve"> právní povinnosti</w:t>
+      </w:r>
+      <w:r>
+        <w:t xml:space="preserve"> z něj vyplývají.</w:t>
+      </w:r>
+      <w:r>
+        <w:t xml:space="preserve"> Z těchto témat právních odpovědností bylo dále nutné vytvořit vzdělávací materiál pro laiky v tomto tématu.</w:t>
+      </w:r>
+      <w:r>
+        <w:t xml:space="preserve"> Hlavním cílem byla rešerše na dané </w:t>
+      </w:r>
+      <w:r>
+        <w:t>téma,</w:t>
+      </w:r>
+      <w:r>
+        <w:t xml:space="preserve"> a hlavně mé možnost se sám dovzdělat v tomto oboru a zvýšit vlastní, ale i laické povědomí o tématu kybernetické bezpečnosti a práva v </w:t>
+      </w:r>
+      <w:r>
+        <w:t>It</w:t>
+      </w:r>
+      <w:r>
+        <w:t>.</w:t>
+      </w:r>
+    </w:p>
+    <w:p/>
+    <w:p>
+      <w:pPr>
+        <w:pStyle w:val="Nadpis1"/>
+      </w:pPr>
+      <w:bookmarkStart w:id="10" w:name="_Toc386301760"/>
+      <w:bookmarkStart w:id="11" w:name="_Toc476327917"/>
+      <w:r>
+        <w:t>Metody</w:t>
       </w:r>
       <w:bookmarkEnd w:id="10"/>
+      <w:bookmarkEnd w:id="11"/>
+    </w:p>
+    <w:p>
+      <w:pPr>
+        <w:pStyle w:val="Nadpis2"/>
+      </w:pPr>
+      <w:r>
+        <w:t>Trestní zákoník</w:t>
+      </w:r>
+    </w:p>
+    <w:p/>
+    <w:p>
+      <w:r>
+        <w:t xml:space="preserve">Ke trestnímu zákoníku z hlediska výpočetních technologií lze přistupovat </w:t>
+      </w:r>
+      <w:r>
+        <w:t>následujíc.</w:t>
+      </w:r>
     </w:p>
     <w:p>
       <w:pPr>
         <w:pStyle w:val="Normlnbezodsazen"/>
-      </w:pPr>
-      <w:r>
-        <w:rPr>
-          <w:b/>
-          <w:highlight w:val="yellow"/>
-        </w:rPr>
-        <w:t xml:space="preserve">Alternativně lze po stručném úvodu </w:t>
-      </w:r>
-      <w:r>
-        <w:rPr>
-          <w:b/>
-          <w:highlight w:val="yellow"/>
-        </w:rPr>
-        <w:t>a cílech práce, uvedených v</w:t>
-      </w:r>
-      <w:r>
-        <w:rPr>
-          <w:b/>
+        <w:rPr>
+          <w:highlight w:val="yellow"/>
+        </w:rPr>
+      </w:pPr>
+    </w:p>
+    <w:p>
+      <w:pPr>
+        <w:pStyle w:val="Normlnbezodsazen"/>
+      </w:pPr>
+      <w:r>
+        <w:rPr>
+          <w:highlight w:val="yellow"/>
+        </w:rPr>
+        <w:t>Kapitola obsahuje detailní popis způsobu řešení problému</w:t>
+      </w:r>
+      <w:r>
+        <w:rPr>
+          <w:highlight w:val="yellow"/>
+        </w:rPr>
+        <w:t xml:space="preserve"> studentem.</w:t>
+      </w:r>
+      <w:r>
+        <w:rPr>
           <w:highlight w:val="yellow"/>
         </w:rPr>
         <w:t xml:space="preserve"> </w:t>
       </w:r>
       <w:r>
         <w:rPr>
-          <w:b/>
-          <w:highlight w:val="yellow"/>
-        </w:rPr>
-        <w:t>kapitole 1</w:t>
-      </w:r>
-      <w:r>
-        <w:rPr>
-          <w:b/>
-          <w:highlight w:val="yellow"/>
-        </w:rPr>
-        <w:t xml:space="preserve">, rozvést </w:t>
-      </w:r>
-      <w:r>
-        <w:rPr>
-          <w:b/>
-          <w:highlight w:val="yellow"/>
-        </w:rPr>
-        <w:t>přehled současného stavu</w:t>
-      </w:r>
-      <w:r>
-        <w:rPr>
-          <w:b/>
+          <w:highlight w:val="yellow"/>
+        </w:rPr>
+        <w:t>V závislosti na charakteru řešeného problému je tuto část práce možné rozdělit do více kapitol, kdy</w:t>
+      </w:r>
+      <w:r>
+        <w:rPr>
           <w:highlight w:val="yellow"/>
         </w:rPr>
         <w:t xml:space="preserve"> </w:t>
       </w:r>
       <w:r>
         <w:rPr>
-          <w:b/>
-          <w:highlight w:val="yellow"/>
-        </w:rPr>
-        <w:t>a používaných metod řešení zadaného problému v</w:t>
-      </w:r>
-      <w:r>
-        <w:rPr>
-          <w:b/>
-          <w:highlight w:val="yellow"/>
-        </w:rPr>
-        <w:t> </w:t>
-      </w:r>
-      <w:r>
-        <w:rPr>
-          <w:b/>
-          <w:highlight w:val="yellow"/>
-        </w:rPr>
-        <w:t>bezprostředně navazující kapitole nebo kapitolách.</w:t>
-      </w:r>
-      <w:r>
-        <w:rPr>
-          <w:highlight w:val="yellow"/>
-        </w:rPr>
-        <w:t xml:space="preserve"> </w:t>
-      </w:r>
-      <w:r>
-        <w:rPr>
-          <w:highlight w:val="yellow"/>
-        </w:rPr>
-        <w:t>Názvy příslušných kapitol a podkapitol jsou voleny s ohledem na jejich konkrétní obsah</w:t>
-      </w:r>
-      <w:r>
-        <w:rPr>
-          <w:highlight w:val="yellow"/>
-        </w:rPr>
-        <w:t>, vždy se ale obsahově jedná o přehled současného stavu dané problematiky.</w:t>
-      </w:r>
-      <w:r>
-        <w:rPr>
-          <w:highlight w:val="yellow"/>
-        </w:rPr>
-        <w:t xml:space="preserve"> Použití této varianty</w:t>
-      </w:r>
-      <w:r>
-        <w:rPr>
-          <w:highlight w:val="yellow"/>
-        </w:rPr>
-        <w:t xml:space="preserve"> </w:t>
-      </w:r>
-      <w:r>
-        <w:rPr>
-          <w:highlight w:val="yellow"/>
-        </w:rPr>
-        <w:t>konzultujte se svým vedoucím práce!</w:t>
-      </w:r>
+          <w:highlight w:val="yellow"/>
+        </w:rPr>
+        <w:t>názvy kapitol jsou voleny konkrétněji s ohledem na jejich obsah.</w:t>
+      </w:r>
+    </w:p>
+    <w:p>
+      <w:pPr>
+        <w:rPr>
+          <w:highlight w:val="yellow"/>
+        </w:rPr>
+      </w:pPr>
+      <w:r>
+        <w:rPr>
+          <w:highlight w:val="yellow"/>
+        </w:rPr>
+        <w:t xml:space="preserve">Popisovány jsou postupy </w:t>
+      </w:r>
+      <w:r>
+        <w:rPr>
+          <w:highlight w:val="yellow"/>
+        </w:rPr>
+        <w:t xml:space="preserve">aplikované k dosažení výsledků práce </w:t>
+      </w:r>
+      <w:r>
+        <w:rPr>
+          <w:highlight w:val="yellow"/>
+        </w:rPr>
+        <w:t xml:space="preserve">a rovněž např. použité přístroje a materiál, metody zpracování dat a </w:t>
+      </w:r>
+      <w:r>
+        <w:rPr>
+          <w:highlight w:val="yellow"/>
+        </w:rPr>
+        <w:t xml:space="preserve">jejich </w:t>
+      </w:r>
+      <w:r>
+        <w:rPr>
+          <w:highlight w:val="yellow"/>
+        </w:rPr>
+        <w:t xml:space="preserve">statistického vyhodnocení apod. </w:t>
+      </w:r>
+      <w:r>
+        <w:rPr>
+          <w:highlight w:val="yellow"/>
+        </w:rPr>
+        <w:t>V případě měření s živými subjekty tato část práce obsahuje informaci, jak byly ošetřeny etické otázky výzkumu a charakteristiku subjektů dle zvyklostí v biomedicínských časopisech.</w:t>
+      </w:r>
+    </w:p>
+    <w:p>
+      <w:pPr>
+        <w:rPr>
+          <w:highlight w:val="yellow"/>
+        </w:rPr>
+      </w:pPr>
+    </w:p>
+    <w:p>
+      <w:pPr>
+        <w:rPr>
+          <w:highlight w:val="yellow"/>
+        </w:rPr>
+      </w:pPr>
+    </w:p>
+    <w:p>
+      <w:pPr>
+        <w:rPr>
+          <w:highlight w:val="yellow"/>
+        </w:rPr>
+      </w:pPr>
+    </w:p>
+    <w:p>
+      <w:pPr>
+        <w:rPr>
+          <w:highlight w:val="yellow"/>
+        </w:rPr>
+      </w:pPr>
+    </w:p>
+    <w:p>
+      <w:pPr>
+        <w:rPr>
+          <w:highlight w:val="yellow"/>
+        </w:rPr>
+      </w:pPr>
+    </w:p>
+    <w:p>
+      <w:pPr>
+        <w:rPr>
+          <w:highlight w:val="yellow"/>
+        </w:rPr>
+      </w:pPr>
+    </w:p>
+    <w:p>
+      <w:pPr>
+        <w:rPr>
+          <w:highlight w:val="yellow"/>
+        </w:rPr>
+      </w:pPr>
+    </w:p>
+    <w:p>
+      <w:pPr>
+        <w:rPr>
+          <w:highlight w:val="yellow"/>
+        </w:rPr>
+      </w:pPr>
+    </w:p>
+    <w:p>
+      <w:pPr>
+        <w:rPr>
+          <w:highlight w:val="yellow"/>
+        </w:rPr>
+      </w:pPr>
+    </w:p>
+    <w:p>
+      <w:pPr>
+        <w:rPr>
+          <w:highlight w:val="yellow"/>
+        </w:rPr>
+      </w:pPr>
+    </w:p>
+    <w:p>
+      <w:pPr>
+        <w:rPr>
+          <w:highlight w:val="yellow"/>
+        </w:rPr>
+      </w:pPr>
+    </w:p>
+    <w:p>
+      <w:pPr>
+        <w:rPr>
+          <w:highlight w:val="yellow"/>
+        </w:rPr>
+      </w:pPr>
+    </w:p>
+    <w:p>
+      <w:pPr>
+        <w:rPr>
+          <w:highlight w:val="yellow"/>
+        </w:rPr>
+      </w:pPr>
+    </w:p>
+    <w:p>
+      <w:pPr>
+        <w:rPr>
+          <w:highlight w:val="yellow"/>
+        </w:rPr>
+      </w:pPr>
+    </w:p>
+    <w:p>
+      <w:pPr>
+        <w:rPr>
+          <w:highlight w:val="yellow"/>
+        </w:rPr>
+      </w:pPr>
+    </w:p>
+    <w:p>
+      <w:pPr>
+        <w:rPr>
+          <w:highlight w:val="yellow"/>
+        </w:rPr>
+      </w:pPr>
+    </w:p>
+    <w:p>
+      <w:pPr>
+        <w:rPr>
+          <w:highlight w:val="yellow"/>
+        </w:rPr>
+      </w:pPr>
     </w:p>
     <w:p>
       <w:pPr>
         <w:pStyle w:val="Nadpis1"/>
       </w:pPr>
-      <w:bookmarkStart w:id="11" w:name="_Toc386301760"/>
-      <w:bookmarkStart w:id="12" w:name="_Toc476327917"/>
-      <w:r>
-        <w:t>Metody</w:t>
-      </w:r>
-      <w:bookmarkEnd w:id="11"/>
+      <w:bookmarkStart w:id="12" w:name="_Toc386301761"/>
+      <w:bookmarkStart w:id="13" w:name="_Toc476327918"/>
+      <w:r>
+        <w:t>Výsledky</w:t>
+      </w:r>
       <w:bookmarkEnd w:id="12"/>
-    </w:p>
-    <w:p>
-      <w:pPr>
-        <w:pStyle w:val="Normlnbezodsazen"/>
-      </w:pPr>
-      <w:r>
-        <w:rPr>
-          <w:highlight w:val="yellow"/>
-        </w:rPr>
-        <w:t>Kapitola obsahuje detailní popis způsobu řešení problému</w:t>
-      </w:r>
-      <w:r>
-        <w:rPr>
-          <w:highlight w:val="yellow"/>
-        </w:rPr>
-        <w:t xml:space="preserve"> studentem.</w:t>
-      </w:r>
-      <w:r>
-        <w:rPr>
-          <w:highlight w:val="yellow"/>
-        </w:rPr>
-        <w:t xml:space="preserve"> </w:t>
-      </w:r>
-      <w:r>
-        <w:rPr>
-          <w:highlight w:val="yellow"/>
-        </w:rPr>
-        <w:t>V závislosti na charakteru řešeného problému je tuto část práce možné rozdělit do více kapitol, kdy</w:t>
-      </w:r>
-      <w:r>
-        <w:rPr>
-          <w:highlight w:val="yellow"/>
-        </w:rPr>
-        <w:t xml:space="preserve"> </w:t>
-      </w:r>
-      <w:r>
-        <w:rPr>
-          <w:highlight w:val="yellow"/>
-        </w:rPr>
-        <w:t>názvy kapitol jsou voleny konkrétněji s ohledem na jejich obsah.</w:t>
-      </w:r>
-    </w:p>
-    <w:p>
-      <w:pPr>
-        <w:rPr>
-          <w:highlight w:val="yellow"/>
-        </w:rPr>
-      </w:pPr>
-      <w:r>
-        <w:rPr>
-          <w:highlight w:val="yellow"/>
-        </w:rPr>
-        <w:t xml:space="preserve">Popisovány jsou postupy </w:t>
-      </w:r>
-      <w:r>
-        <w:rPr>
-          <w:highlight w:val="yellow"/>
-        </w:rPr>
-        <w:t xml:space="preserve">aplikované k dosažení výsledků práce </w:t>
-      </w:r>
-      <w:r>
-        <w:rPr>
-          <w:highlight w:val="yellow"/>
-        </w:rPr>
-        <w:t xml:space="preserve">a rovněž např. použité přístroje a materiál, metody zpracování dat a </w:t>
-      </w:r>
-      <w:r>
-        <w:rPr>
-          <w:highlight w:val="yellow"/>
-        </w:rPr>
-        <w:t xml:space="preserve">jejich </w:t>
-      </w:r>
-      <w:r>
-        <w:rPr>
-          <w:highlight w:val="yellow"/>
-        </w:rPr>
-        <w:t xml:space="preserve">statistického vyhodnocení apod. </w:t>
-      </w:r>
-      <w:r>
-        <w:rPr>
-          <w:highlight w:val="yellow"/>
-        </w:rPr>
-        <w:t>V případě měření s živými subjekty tato část práce obsahuje informaci, jak byly ošetřeny etické otázky výzkumu a charakteristiku subjektů dle zvyklostí v biomedicínských časopisech.</w:t>
-      </w:r>
-    </w:p>
-    <w:p>
-      <w:pPr>
-        <w:rPr>
-          <w:highlight w:val="green"/>
-        </w:rPr>
-      </w:pPr>
-      <w:r>
-        <w:rPr>
-          <w:highlight w:val="green"/>
-        </w:rPr>
-        <w:t>V případě, že text obsahuje matematický vzorec, na který se bude text později od</w:t>
-      </w:r>
-      <w:r>
-        <w:rPr>
-          <w:highlight w:val="green"/>
-        </w:rPr>
-        <w:t>kazovat</w:t>
-      </w:r>
-      <w:r>
-        <w:rPr>
-          <w:highlight w:val="green"/>
-        </w:rPr>
-        <w:t>,</w:t>
-      </w:r>
-      <w:r>
-        <w:rPr>
-          <w:highlight w:val="green"/>
-        </w:rPr>
-        <w:t xml:space="preserve"> uvádějte vzorec na samostatném řádku</w:t>
-      </w:r>
-      <w:r>
-        <w:rPr>
-          <w:highlight w:val="green"/>
-        </w:rPr>
-        <w:t>, vycentrovaný na střed řádku</w:t>
-      </w:r>
-      <w:r>
-        <w:rPr>
-          <w:highlight w:val="green"/>
-        </w:rPr>
-        <w:t xml:space="preserve"> a s číslem, které udává pořadí </w:t>
-      </w:r>
-      <w:r>
-        <w:rPr>
-          <w:highlight w:val="green"/>
-        </w:rPr>
-        <w:t>mezi číslovanými vzorci</w:t>
-      </w:r>
-      <w:r>
-        <w:rPr>
-          <w:highlight w:val="green"/>
-        </w:rPr>
-        <w:t xml:space="preserve"> v kapitole, jako je tomu v příkladu vztahu pro elektrický odpor</w:t>
-      </w:r>
-    </w:p>
-    <w:p>
-      <w:pPr>
-        <w:pStyle w:val="Vzorec"/>
-        <w:rPr>
-          <w:highlight w:val="green"/>
-        </w:rPr>
-      </w:pPr>
-      <w:r>
-        <w:rPr>
-          <w:highlight w:val="green"/>
-        </w:rPr>
-        <w:tab/>
-      </w:r>
-      <w:r>
-        <w:rPr>
-          <w:noProof/>
-          <w:position w:val="-24"/>
-          <w:highlight w:val="green"/>
-        </w:rPr>
-        <w:object w:dxaOrig="700" w:dyaOrig="620" w14:anchorId="1446ACD8">
-          <v:shapetype id="_x0000_t75" coordsize="21600,21600" o:spt="75" o:preferrelative="t" path="m@4@5l@4@11@9@11@9@5xe" filled="f" stroked="f">
-            <v:stroke joinstyle="miter"/>
-            <v:formulas>
-              <v:f eqn="if lineDrawn pixelLineWidth 0"/>
-              <v:f eqn="sum @0 1 0"/>
-              <v:f eqn="sum 0 0 @1"/>
-              <v:f eqn="prod @2 1 2"/>
-              <v:f eqn="prod @3 21600 pixelWidth"/>
-              <v:f eqn="prod @3 21600 pixelHeight"/>
-              <v:f eqn="sum @0 0 1"/>
-              <v:f eqn="prod @6 1 2"/>
-              <v:f eqn="prod @7 21600 pixelWidth"/>
-              <v:f eqn="sum @8 21600 0"/>
-              <v:f eqn="prod @7 21600 pixelHeight"/>
-              <v:f eqn="sum @10 21600 0"/>
-            </v:formulas>
-            <v:path o:extrusionok="f" gradientshapeok="t" o:connecttype="rect"/>
-            <o:lock v:ext="edit" aspectratio="t"/>
-          </v:shapetype>
-          <v:shape id="_x0000_i1025" type="#_x0000_t75" alt="" style="width:36pt;height:30pt;mso-width-percent:0;mso-height-percent:0;mso-width-percent:0;mso-height-percent:0" o:ole="">
-            <v:imagedata r:id="rId15" o:title=""/>
-          </v:shape>
-          <o:OLEObject Type="Embed" ProgID="Equation.DSMT4" ShapeID="_x0000_i1025" DrawAspect="Content" ObjectID="_1716262164" r:id="rId16"/>
-        </w:object>
-      </w:r>
-      <w:r>
-        <w:rPr>
-          <w:highlight w:val="green"/>
-        </w:rPr>
-        <w:t>,</w:t>
-      </w:r>
-      <w:r>
-        <w:rPr>
-          <w:highlight w:val="green"/>
-        </w:rPr>
-        <w:tab/>
-        <w:t>(</w:t>
-      </w:r>
-      <w:r>
-        <w:rPr>
-          <w:highlight w:val="green"/>
-        </w:rPr>
-        <w:t>2</w:t>
-      </w:r>
-      <w:r>
-        <w:rPr>
-          <w:highlight w:val="green"/>
-        </w:rPr>
-        <w:t>.</w:t>
-      </w:r>
-      <w:r>
-        <w:rPr>
-          <w:highlight w:val="green"/>
-        </w:rPr>
-        <w:t>1</w:t>
-      </w:r>
-      <w:r>
-        <w:rPr>
-          <w:highlight w:val="green"/>
-        </w:rPr>
-        <w:t>)</w:t>
-      </w:r>
-    </w:p>
-    <w:p>
-      <w:pPr>
-        <w:pStyle w:val="Normlnbezodsazen"/>
-        <w:rPr>
-          <w:highlight w:val="green"/>
-        </w:rPr>
-        <w:sectPr>
-          <w:pgSz w:w="11906" w:h="16838" w:code="9"/>
-          <w:pgMar w:top="1418" w:right="1418" w:bottom="1418" w:left="1418" w:header="709" w:footer="709" w:gutter="567"/>
-          <w:cols w:space="708"/>
-          <w:docGrid w:linePitch="360"/>
-        </w:sectPr>
-      </w:pPr>
-      <w:r>
-        <w:rPr>
-          <w:highlight w:val="green"/>
-        </w:rPr>
-        <w:t xml:space="preserve">kde </w:t>
-      </w:r>
-      <w:r>
-        <w:rPr>
-          <w:i/>
-          <w:highlight w:val="green"/>
-        </w:rPr>
-        <w:t>U</w:t>
-      </w:r>
-      <w:r>
-        <w:rPr>
-          <w:highlight w:val="green"/>
-        </w:rPr>
-        <w:t xml:space="preserve"> </w:t>
-      </w:r>
-      <w:r>
-        <w:rPr>
-          <w:highlight w:val="green"/>
-        </w:rPr>
-        <w:t xml:space="preserve">je </w:t>
-      </w:r>
-      <w:r>
-        <w:rPr>
-          <w:highlight w:val="green"/>
-        </w:rPr>
-        <w:t xml:space="preserve">napětí </w:t>
-      </w:r>
-      <w:r>
-        <w:rPr>
-          <w:highlight w:val="green"/>
-        </w:rPr>
-        <w:t>a</w:t>
-      </w:r>
-      <w:r>
-        <w:rPr>
-          <w:highlight w:val="green"/>
-        </w:rPr>
-        <w:t xml:space="preserve"> </w:t>
-      </w:r>
-      <w:r>
-        <w:rPr>
-          <w:i/>
-          <w:highlight w:val="green"/>
-        </w:rPr>
-        <w:t>I</w:t>
-      </w:r>
-      <w:r>
-        <w:rPr>
-          <w:highlight w:val="green"/>
-        </w:rPr>
-        <w:t xml:space="preserve"> je </w:t>
-      </w:r>
-      <w:r>
-        <w:rPr>
-          <w:highlight w:val="green"/>
-        </w:rPr>
-        <w:t>proud</w:t>
-      </w:r>
-      <w:r>
-        <w:rPr>
-          <w:highlight w:val="green"/>
-        </w:rPr>
-        <w:t>.</w:t>
-      </w:r>
-      <w:r>
-        <w:rPr>
-          <w:highlight w:val="green"/>
-        </w:rPr>
-        <w:t xml:space="preserve"> Pokud je vzorec součástí věty, </w:t>
-      </w:r>
-      <w:r>
-        <w:rPr>
-          <w:highlight w:val="green"/>
-        </w:rPr>
-        <w:t xml:space="preserve">jako v předchozím vztahu (2.1), </w:t>
-      </w:r>
-      <w:r>
-        <w:rPr>
-          <w:highlight w:val="green"/>
-        </w:rPr>
-        <w:t>pokračujte za ním textem bez odsazení nového odstavce.</w:t>
-      </w:r>
-      <w:r>
-        <w:rPr>
-          <w:highlight w:val="green"/>
-        </w:rPr>
-        <w:t xml:space="preserve"> V programu </w:t>
-      </w:r>
-      <w:r>
-        <w:rPr>
-          <w:i/>
-          <w:highlight w:val="green"/>
-        </w:rPr>
-        <w:t>Microsoft Word</w:t>
-      </w:r>
-      <w:r>
-        <w:rPr>
-          <w:highlight w:val="green"/>
-        </w:rPr>
-        <w:t xml:space="preserve"> doporučujeme pro sazbu vzorců a matematických symbolů </w:t>
-      </w:r>
-      <w:r>
-        <w:rPr>
-          <w:highlight w:val="green"/>
-        </w:rPr>
-        <w:t xml:space="preserve">namísto příkazu </w:t>
-      </w:r>
-      <w:r>
-        <w:rPr>
-          <w:i/>
-          <w:highlight w:val="green"/>
-        </w:rPr>
-        <w:t>Vložit rovnici</w:t>
-      </w:r>
-      <w:r>
-        <w:rPr>
-          <w:highlight w:val="green"/>
-        </w:rPr>
-        <w:t xml:space="preserve"> </w:t>
-      </w:r>
-      <w:r>
-        <w:rPr>
-          <w:highlight w:val="green"/>
-        </w:rPr>
-        <w:t xml:space="preserve">používat </w:t>
-      </w:r>
-      <w:r>
-        <w:rPr>
-          <w:i/>
-          <w:highlight w:val="green"/>
-        </w:rPr>
-        <w:t>Editor rovnic</w:t>
-      </w:r>
-      <w:r>
-        <w:rPr>
-          <w:highlight w:val="green"/>
-        </w:rPr>
-        <w:t xml:space="preserve"> (</w:t>
-      </w:r>
-      <w:r>
-        <w:rPr>
-          <w:i/>
-          <w:highlight w:val="green"/>
-        </w:rPr>
-        <w:t>Vložit</w:t>
-      </w:r>
-      <w:r>
-        <w:rPr>
-          <w:highlight w:val="green"/>
-        </w:rPr>
-        <w:t>\</w:t>
-      </w:r>
-      <w:r>
-        <w:rPr>
-          <w:i/>
-          <w:highlight w:val="green"/>
-        </w:rPr>
-        <w:t>Objekt</w:t>
-      </w:r>
-      <w:r>
-        <w:rPr>
-          <w:i/>
-          <w:highlight w:val="green"/>
-        </w:rPr>
-        <w:t>\</w:t>
-      </w:r>
-      <w:r>
-        <w:rPr>
-          <w:i/>
-          <w:highlight w:val="green"/>
-        </w:rPr>
-        <w:t>Editor rovnic 3.0</w:t>
-      </w:r>
-      <w:r>
-        <w:rPr>
-          <w:highlight w:val="green"/>
-        </w:rPr>
-        <w:t>)</w:t>
-      </w:r>
-      <w:r>
-        <w:rPr>
-          <w:highlight w:val="green"/>
-        </w:rPr>
-        <w:t xml:space="preserve"> nebo doplněk </w:t>
-      </w:r>
-      <w:r>
-        <w:rPr>
-          <w:i/>
-          <w:highlight w:val="green"/>
-        </w:rPr>
-        <w:t>MathType</w:t>
-      </w:r>
-      <w:r>
-        <w:rPr>
-          <w:highlight w:val="green"/>
-        </w:rPr>
-        <w:t xml:space="preserve">, který je ve verzi </w:t>
-      </w:r>
-      <w:r>
-        <w:rPr>
-          <w:i/>
-          <w:highlight w:val="green"/>
-        </w:rPr>
-        <w:t>Lite</w:t>
-      </w:r>
-      <w:r>
-        <w:rPr>
-          <w:highlight w:val="green"/>
-        </w:rPr>
-        <w:t xml:space="preserve"> volně k dispozici.</w:t>
-      </w:r>
-    </w:p>
-    <w:p>
-      <w:pPr>
-        <w:pStyle w:val="Nadpis1"/>
-      </w:pPr>
-      <w:bookmarkStart w:id="13" w:name="_Toc386301761"/>
-      <w:bookmarkStart w:id="14" w:name="_Toc476327918"/>
-      <w:r>
-        <w:lastRenderedPageBreak/>
-        <w:t>Výsledky</w:t>
-      </w:r>
       <w:bookmarkEnd w:id="13"/>
-      <w:bookmarkEnd w:id="14"/>
     </w:p>
     <w:p>
       <w:pPr>
@@ -4572,7 +4134,7 @@
                     </pic:cNvPicPr>
                   </pic:nvPicPr>
                   <pic:blipFill>
-                    <a:blip r:embed="rId17">
+                    <a:blip r:embed="rId15">
                       <a:extLst>
                         <a:ext uri="{28A0092B-C50C-407E-A947-70E740481C1C}">
                           <a14:useLocalDpi xmlns:a14="http://schemas.microsoft.com/office/drawing/2010/main" val="0"/>
@@ -5513,14 +5075,14 @@
       <w:pPr>
         <w:pStyle w:val="Nadpis1"/>
       </w:pPr>
-      <w:bookmarkStart w:id="15" w:name="_Toc386301762"/>
-      <w:bookmarkStart w:id="16" w:name="_Toc476327919"/>
+      <w:bookmarkStart w:id="14" w:name="_Toc386301762"/>
+      <w:bookmarkStart w:id="15" w:name="_Toc476327919"/>
       <w:r>
         <w:lastRenderedPageBreak/>
         <w:t>Diskuse</w:t>
       </w:r>
+      <w:bookmarkEnd w:id="14"/>
       <w:bookmarkEnd w:id="15"/>
-      <w:bookmarkEnd w:id="16"/>
     </w:p>
     <w:p>
       <w:pPr>
@@ -5597,16 +5159,16 @@
       <w:pPr>
         <w:pStyle w:val="Nadpis1"/>
       </w:pPr>
-      <w:bookmarkStart w:id="17" w:name="_Toc350012463"/>
-      <w:bookmarkStart w:id="18" w:name="_Toc386301763"/>
-      <w:bookmarkStart w:id="19" w:name="_Toc476327920"/>
+      <w:bookmarkStart w:id="16" w:name="_Toc350012463"/>
+      <w:bookmarkStart w:id="17" w:name="_Toc386301763"/>
+      <w:bookmarkStart w:id="18" w:name="_Toc476327920"/>
       <w:r>
         <w:lastRenderedPageBreak/>
         <w:t>Závěr</w:t>
       </w:r>
+      <w:bookmarkEnd w:id="16"/>
       <w:bookmarkEnd w:id="17"/>
       <w:bookmarkEnd w:id="18"/>
-      <w:bookmarkEnd w:id="19"/>
     </w:p>
     <w:p>
       <w:pPr>
@@ -5792,19 +5354,19 @@
         </w:numPr>
         <w:ind w:left="432" w:hanging="432"/>
       </w:pPr>
-      <w:bookmarkStart w:id="20" w:name="_Toc350012464"/>
-      <w:bookmarkStart w:id="21" w:name="_Toc386301764"/>
-      <w:bookmarkStart w:id="22" w:name="_Toc476327921"/>
+      <w:bookmarkStart w:id="19" w:name="_Toc350012464"/>
+      <w:bookmarkStart w:id="20" w:name="_Toc386301764"/>
+      <w:bookmarkStart w:id="21" w:name="_Toc476327921"/>
       <w:r>
         <w:lastRenderedPageBreak/>
         <w:t>S</w:t>
       </w:r>
+      <w:bookmarkEnd w:id="19"/>
+      <w:r>
+        <w:t>eznam použité literatury</w:t>
+      </w:r>
       <w:bookmarkEnd w:id="20"/>
-      <w:r>
-        <w:t>eznam použité literatury</w:t>
-      </w:r>
       <w:bookmarkEnd w:id="21"/>
-      <w:bookmarkEnd w:id="22"/>
     </w:p>
     <w:p>
       <w:pPr>
@@ -5975,9 +5537,9 @@
           <w:color w:val="FF0000"/>
         </w:rPr>
       </w:pPr>
-      <w:bookmarkStart w:id="23" w:name="_Toc350012467"/>
-      <w:bookmarkStart w:id="24" w:name="_Toc386301765"/>
-      <w:bookmarkStart w:id="25" w:name="_Toc476327922"/>
+      <w:bookmarkStart w:id="22" w:name="_Toc350012467"/>
+      <w:bookmarkStart w:id="23" w:name="_Toc386301765"/>
+      <w:bookmarkStart w:id="24" w:name="_Toc476327922"/>
       <w:r>
         <w:rPr>
           <w:color w:val="FF0000"/>
@@ -5985,9 +5547,9 @@
         <w:lastRenderedPageBreak/>
         <w:t>Příloha A: Požadavky na formátování práce</w:t>
       </w:r>
+      <w:bookmarkEnd w:id="22"/>
       <w:bookmarkEnd w:id="23"/>
       <w:bookmarkEnd w:id="24"/>
-      <w:bookmarkEnd w:id="25"/>
     </w:p>
     <w:p>
       <w:pPr>
@@ -6330,202 +5892,6 @@
           <w:highlight w:val="yellow"/>
         </w:rPr>
         <w:t xml:space="preserve"> hlavní kapitolu práce (nadpis 1. úrovně) začínejte na samostatné stránce.</w:t>
-      </w:r>
-    </w:p>
-    <w:p>
-      <w:pPr>
-        <w:pStyle w:val="Nadpis1"/>
-        <w:numPr>
-          <w:ilvl w:val="0"/>
-          <w:numId w:val="0"/>
-        </w:numPr>
-        <w:ind w:left="709" w:hanging="709"/>
-        <w:rPr>
-          <w:color w:val="FF0000"/>
-        </w:rPr>
-      </w:pPr>
-      <w:bookmarkStart w:id="26" w:name="_Toc476327923"/>
-      <w:r>
-        <w:rPr>
-          <w:color w:val="FF0000"/>
-        </w:rPr>
-        <w:lastRenderedPageBreak/>
-        <w:t xml:space="preserve">Příloha B: </w:t>
-      </w:r>
-      <w:r>
-        <w:rPr>
-          <w:color w:val="FF0000"/>
-        </w:rPr>
-        <w:t>Základní typografické zásady</w:t>
-      </w:r>
-      <w:bookmarkEnd w:id="26"/>
-    </w:p>
-    <w:p>
-      <w:pPr>
-        <w:pStyle w:val="Normlnbezodsazen"/>
-        <w:numPr>
-          <w:ilvl w:val="0"/>
-          <w:numId w:val="17"/>
-        </w:numPr>
-        <w:rPr>
-          <w:highlight w:val="yellow"/>
-        </w:rPr>
-      </w:pPr>
-      <w:r>
-        <w:rPr>
-          <w:highlight w:val="yellow"/>
-        </w:rPr>
-        <w:t>Fyzikální a fyziologické veličiny a matematické proměnné se sázejí proloženě (kurzívou). Zkratky a symboly, pod kterými se neskrývá číselná hodnota, jsou sázeny normálním písmem</w:t>
-      </w:r>
-      <w:r>
-        <w:rPr>
-          <w:highlight w:val="yellow"/>
-        </w:rPr>
-        <w:t xml:space="preserve"> –</w:t>
-      </w:r>
-      <w:r>
-        <w:rPr>
-          <w:highlight w:val="yellow"/>
-        </w:rPr>
-        <w:t xml:space="preserve"> stejně</w:t>
-      </w:r>
-      <w:r>
-        <w:rPr>
-          <w:highlight w:val="yellow"/>
-        </w:rPr>
-        <w:t xml:space="preserve"> </w:t>
-      </w:r>
-      <w:r>
-        <w:rPr>
-          <w:highlight w:val="yellow"/>
-        </w:rPr>
-        <w:t xml:space="preserve">jako </w:t>
-      </w:r>
-      <w:r>
-        <w:rPr>
-          <w:highlight w:val="yellow"/>
-        </w:rPr>
-        <w:t>označení fyzikálních jednotek.</w:t>
-      </w:r>
-    </w:p>
-    <w:p>
-      <w:pPr>
-        <w:pStyle w:val="Normlnbezodsazen"/>
-        <w:numPr>
-          <w:ilvl w:val="0"/>
-          <w:numId w:val="17"/>
-        </w:numPr>
-        <w:rPr>
-          <w:highlight w:val="yellow"/>
-        </w:rPr>
-      </w:pPr>
-      <w:r>
-        <w:rPr>
-          <w:highlight w:val="yellow"/>
-        </w:rPr>
-        <w:t xml:space="preserve">Jednotky </w:t>
-      </w:r>
-      <w:r>
-        <w:rPr>
-          <w:highlight w:val="yellow"/>
-        </w:rPr>
-        <w:t xml:space="preserve">veličin a symboly (například procenta) se </w:t>
-      </w:r>
-      <w:r>
-        <w:rPr>
-          <w:highlight w:val="yellow"/>
-        </w:rPr>
-        <w:t xml:space="preserve">v textu </w:t>
-      </w:r>
-      <w:r>
-        <w:rPr>
-          <w:highlight w:val="yellow"/>
-        </w:rPr>
-        <w:t xml:space="preserve">od číselných údajů oddělují </w:t>
-      </w:r>
-      <w:r>
-        <w:rPr>
-          <w:highlight w:val="yellow"/>
-        </w:rPr>
-        <w:t xml:space="preserve">nezlomitelnou </w:t>
-      </w:r>
-      <w:r>
-        <w:rPr>
-          <w:highlight w:val="yellow"/>
-        </w:rPr>
-        <w:t>mezerou.</w:t>
-      </w:r>
-      <w:r>
-        <w:rPr>
-          <w:highlight w:val="yellow"/>
-        </w:rPr>
-        <w:t xml:space="preserve"> Zápis bez mezery má význam přídavného jména. Např. „10 Ω“ čteme „deset ohmů“ a „10Ω“ čteme „desetiohmový“.</w:t>
-      </w:r>
-    </w:p>
-    <w:p>
-      <w:pPr>
-        <w:pStyle w:val="Normlnbezodsazen"/>
-        <w:numPr>
-          <w:ilvl w:val="0"/>
-          <w:numId w:val="17"/>
-        </w:numPr>
-        <w:rPr>
-          <w:highlight w:val="yellow"/>
-        </w:rPr>
-      </w:pPr>
-      <w:r>
-        <w:rPr>
-          <w:highlight w:val="yellow"/>
-        </w:rPr>
-        <w:t xml:space="preserve">Nezlomitelnou mezeru je nutné v editoru textu vyznačit. Např. v aplikaci Microsoft Word se použije kombinace &lt;Shift&gt; + &lt;Ctrl&gt; + &lt;mezerník&gt;. </w:t>
-      </w:r>
-    </w:p>
-    <w:p>
-      <w:pPr>
-        <w:pStyle w:val="Normlnbezodsazen"/>
-        <w:numPr>
-          <w:ilvl w:val="0"/>
-          <w:numId w:val="17"/>
-        </w:numPr>
-        <w:rPr>
-          <w:highlight w:val="yellow"/>
-        </w:rPr>
-      </w:pPr>
-      <w:r>
-        <w:rPr>
-          <w:highlight w:val="yellow"/>
-        </w:rPr>
-        <w:t>Neslabičné předložky a spojky (netýká se „a“) nesmí zůstat na konci řádku. Proto za nimi používejte nezlomitelnou mezeru.</w:t>
-      </w:r>
-    </w:p>
-    <w:p>
-      <w:pPr>
-        <w:pStyle w:val="Normlnbezodsazen"/>
-        <w:numPr>
-          <w:ilvl w:val="0"/>
-          <w:numId w:val="17"/>
-        </w:numPr>
-        <w:rPr>
-          <w:highlight w:val="yellow"/>
-        </w:rPr>
-      </w:pPr>
-      <w:r>
-        <w:rPr>
-          <w:highlight w:val="yellow"/>
-        </w:rPr>
-        <w:t xml:space="preserve">Rozlišujte spojovník a pomlčku. </w:t>
-      </w:r>
-      <w:r>
-        <w:rPr>
-          <w:highlight w:val="yellow"/>
-        </w:rPr>
-        <w:t xml:space="preserve">Spojovník je krátká čára používaná ke spojení dvou slov (např. česko-anglický slovník). Pomlčka </w:t>
-      </w:r>
-      <w:r>
-        <w:rPr>
-          <w:highlight w:val="yellow"/>
-        </w:rPr>
-        <w:t>slouží k vyznačení prodlevy v textu, pak ji obvykle píšeme s mezerami, nebo k vyznačení rozsahu (5–10), kdy se píše bez mezer.</w:t>
       </w:r>
     </w:p>
     <w:p>
@@ -6549,7 +5915,7 @@
 </file>
 
 <file path=word/endnotes.xml><?xml version="1.0" encoding="utf-8"?>
-<w:endnotes xmlns:wpc="http://schemas.microsoft.com/office/word/2010/wordprocessingCanvas" xmlns:cx="http://schemas.microsoft.com/office/drawing/2014/chartex" xmlns:cx1="http://schemas.microsoft.com/office/drawing/2015/9/8/chartex" xmlns:cx2="http://schemas.microsoft.com/office/drawing/2015/10/21/chartex" xmlns:cx3="http://schemas.microsoft.com/office/drawing/2016/5/9/chartex" xmlns:cx4="http://schemas.microsoft.com/office/drawing/2016/5/10/chartex" xmlns:cx5="http://schemas.microsoft.com/office/drawing/2016/5/11/chartex" xmlns:cx6="http://schemas.microsoft.com/office/drawing/2016/5/12/chartex" xmlns:cx7="http://schemas.microsoft.com/office/drawing/2016/5/13/chartex" xmlns:cx8="http://schemas.microsoft.com/office/drawing/2016/5/14/chartex" xmlns:mc="http://schemas.openxmlformats.org/markup-compatibility/2006" xmlns:aink="http://schemas.microsoft.com/office/drawing/2016/ink" xmlns:am3d="http://schemas.microsoft.com/office/drawing/2017/model3d" xmlns:o="urn:schemas-microsoft-com:office:office" xmlns:oel="http://schemas.microsoft.com/office/2019/extlst" xmlns:r="http://schemas.openxmlformats.org/officeDocument/2006/relationships" xmlns:m="http://schemas.openxmlformats.org/officeDocument/2006/math" xmlns:v="urn:schemas-microsoft-com:vml" xmlns:wp14="http://schemas.microsoft.com/office/word/2010/wordprocessingDrawing" xmlns:wp="http://schemas.openxmlformats.org/drawingml/2006/wordprocessingDrawing" xmlns:w10="urn:schemas-microsoft-com:office:word" xmlns:w="http://schemas.openxmlformats.org/wordprocessingml/2006/main" xmlns:w14="http://schemas.microsoft.com/office/word/2010/wordml" xmlns:w15="http://schemas.microsoft.com/office/word/2012/wordml" xmlns:w16cex="http://schemas.microsoft.com/office/word/2018/wordml/cex" xmlns:w16cid="http://schemas.microsoft.com/office/word/2016/wordml/cid" xmlns:w16="http://schemas.microsoft.com/office/word/2018/wordml" xmlns:w16sdtdh="http://schemas.microsoft.com/office/word/2020/wordml/sdtdatahash" xmlns:w16se="http://schemas.microsoft.com/office/word/2015/wordml/symex" xmlns:wpg="http://schemas.microsoft.com/office/word/2010/wordprocessingGroup" xmlns:wpi="http://schemas.microsoft.com/office/word/2010/wordprocessingInk" xmlns:wne="http://schemas.microsoft.com/office/word/2006/wordml" xmlns:wps="http://schemas.microsoft.com/office/word/2010/wordprocessingShape" mc:Ignorable="w14 w15 w16se w16cid w16 w16cex w16sdtdh wp14">
+<w:endnotes xmlns:wpc="http://schemas.microsoft.com/office/word/2010/wordprocessingCanvas" xmlns:cx="http://schemas.microsoft.com/office/drawing/2014/chartex" xmlns:cx1="http://schemas.microsoft.com/office/drawing/2015/9/8/chartex" xmlns:cx2="http://schemas.microsoft.com/office/drawing/2015/10/21/chartex" xmlns:cx3="http://schemas.microsoft.com/office/drawing/2016/5/9/chartex" xmlns:cx4="http://schemas.microsoft.com/office/drawing/2016/5/10/chartex" xmlns:cx5="http://schemas.microsoft.com/office/drawing/2016/5/11/chartex" xmlns:cx6="http://schemas.microsoft.com/office/drawing/2016/5/12/chartex" xmlns:cx7="http://schemas.microsoft.com/office/drawing/2016/5/13/chartex" xmlns:cx8="http://schemas.microsoft.com/office/drawing/2016/5/14/chartex" xmlns:mc="http://schemas.openxmlformats.org/markup-compatibility/2006" xmlns:aink="http://schemas.microsoft.com/office/drawing/2016/ink" xmlns:am3d="http://schemas.microsoft.com/office/drawing/2017/model3d" xmlns:o="urn:schemas-microsoft-com:office:office" xmlns:r="http://schemas.openxmlformats.org/officeDocument/2006/relationships" xmlns:m="http://schemas.openxmlformats.org/officeDocument/2006/math" xmlns:v="urn:schemas-microsoft-com:vml" xmlns:wp14="http://schemas.microsoft.com/office/word/2010/wordprocessingDrawing" xmlns:wp="http://schemas.openxmlformats.org/drawingml/2006/wordprocessingDrawing" xmlns:w10="urn:schemas-microsoft-com:office:word" xmlns:w="http://schemas.openxmlformats.org/wordprocessingml/2006/main" xmlns:w14="http://schemas.microsoft.com/office/word/2010/wordml" xmlns:w15="http://schemas.microsoft.com/office/word/2012/wordml" xmlns:w16cex="http://schemas.microsoft.com/office/word/2018/wordml/cex" xmlns:w16cid="http://schemas.microsoft.com/office/word/2016/wordml/cid" xmlns:w16="http://schemas.microsoft.com/office/word/2018/wordml" xmlns:w16sdtdh="http://schemas.microsoft.com/office/word/2020/wordml/sdtdatahash" xmlns:w16se="http://schemas.microsoft.com/office/word/2015/wordml/symex" xmlns:wpg="http://schemas.microsoft.com/office/word/2010/wordprocessingGroup" xmlns:wpi="http://schemas.microsoft.com/office/word/2010/wordprocessingInk" xmlns:wne="http://schemas.microsoft.com/office/word/2006/wordml" xmlns:wps="http://schemas.microsoft.com/office/word/2010/wordprocessingShape" mc:Ignorable="w14 w15 w16se w16cid w16 w16cex w16sdtdh wp14">
   <w:endnote w:type="separator" w:id="-1">
     <w:p>
       <w:pPr>
@@ -6574,7 +5940,7 @@
 </file>
 
 <file path=word/footer1.xml><?xml version="1.0" encoding="utf-8"?>
-<w:ftr xmlns:wpc="http://schemas.microsoft.com/office/word/2010/wordprocessingCanvas" xmlns:cx="http://schemas.microsoft.com/office/drawing/2014/chartex" xmlns:cx1="http://schemas.microsoft.com/office/drawing/2015/9/8/chartex" xmlns:cx2="http://schemas.microsoft.com/office/drawing/2015/10/21/chartex" xmlns:cx3="http://schemas.microsoft.com/office/drawing/2016/5/9/chartex" xmlns:cx4="http://schemas.microsoft.com/office/drawing/2016/5/10/chartex" xmlns:cx5="http://schemas.microsoft.com/office/drawing/2016/5/11/chartex" xmlns:cx6="http://schemas.microsoft.com/office/drawing/2016/5/12/chartex" xmlns:cx7="http://schemas.microsoft.com/office/drawing/2016/5/13/chartex" xmlns:cx8="http://schemas.microsoft.com/office/drawing/2016/5/14/chartex" xmlns:mc="http://schemas.openxmlformats.org/markup-compatibility/2006" xmlns:aink="http://schemas.microsoft.com/office/drawing/2016/ink" xmlns:am3d="http://schemas.microsoft.com/office/drawing/2017/model3d" xmlns:o="urn:schemas-microsoft-com:office:office" xmlns:oel="http://schemas.microsoft.com/office/2019/extlst" xmlns:r="http://schemas.openxmlformats.org/officeDocument/2006/relationships" xmlns:m="http://schemas.openxmlformats.org/officeDocument/2006/math" xmlns:v="urn:schemas-microsoft-com:vml" xmlns:wp14="http://schemas.microsoft.com/office/word/2010/wordprocessingDrawing" xmlns:wp="http://schemas.openxmlformats.org/drawingml/2006/wordprocessingDrawing" xmlns:w10="urn:schemas-microsoft-com:office:word" xmlns:w="http://schemas.openxmlformats.org/wordprocessingml/2006/main" xmlns:w14="http://schemas.microsoft.com/office/word/2010/wordml" xmlns:w15="http://schemas.microsoft.com/office/word/2012/wordml" xmlns:w16cex="http://schemas.microsoft.com/office/word/2018/wordml/cex" xmlns:w16cid="http://schemas.microsoft.com/office/word/2016/wordml/cid" xmlns:w16="http://schemas.microsoft.com/office/word/2018/wordml" xmlns:w16sdtdh="http://schemas.microsoft.com/office/word/2020/wordml/sdtdatahash" xmlns:w16se="http://schemas.microsoft.com/office/word/2015/wordml/symex" xmlns:wpg="http://schemas.microsoft.com/office/word/2010/wordprocessingGroup" xmlns:wpi="http://schemas.microsoft.com/office/word/2010/wordprocessingInk" xmlns:wne="http://schemas.microsoft.com/office/word/2006/wordml" xmlns:wps="http://schemas.microsoft.com/office/word/2010/wordprocessingShape" mc:Ignorable="w14 w15 w16se w16cid w16 w16cex w16sdtdh wp14">
+<w:ftr xmlns:wpc="http://schemas.microsoft.com/office/word/2010/wordprocessingCanvas" xmlns:cx="http://schemas.microsoft.com/office/drawing/2014/chartex" xmlns:cx1="http://schemas.microsoft.com/office/drawing/2015/9/8/chartex" xmlns:cx2="http://schemas.microsoft.com/office/drawing/2015/10/21/chartex" xmlns:cx3="http://schemas.microsoft.com/office/drawing/2016/5/9/chartex" xmlns:cx4="http://schemas.microsoft.com/office/drawing/2016/5/10/chartex" xmlns:cx5="http://schemas.microsoft.com/office/drawing/2016/5/11/chartex" xmlns:cx6="http://schemas.microsoft.com/office/drawing/2016/5/12/chartex" xmlns:cx7="http://schemas.microsoft.com/office/drawing/2016/5/13/chartex" xmlns:cx8="http://schemas.microsoft.com/office/drawing/2016/5/14/chartex" xmlns:mc="http://schemas.openxmlformats.org/markup-compatibility/2006" xmlns:aink="http://schemas.microsoft.com/office/drawing/2016/ink" xmlns:am3d="http://schemas.microsoft.com/office/drawing/2017/model3d" xmlns:o="urn:schemas-microsoft-com:office:office" xmlns:r="http://schemas.openxmlformats.org/officeDocument/2006/relationships" xmlns:m="http://schemas.openxmlformats.org/officeDocument/2006/math" xmlns:v="urn:schemas-microsoft-com:vml" xmlns:wp14="http://schemas.microsoft.com/office/word/2010/wordprocessingDrawing" xmlns:wp="http://schemas.openxmlformats.org/drawingml/2006/wordprocessingDrawing" xmlns:w10="urn:schemas-microsoft-com:office:word" xmlns:w="http://schemas.openxmlformats.org/wordprocessingml/2006/main" xmlns:w14="http://schemas.microsoft.com/office/word/2010/wordml" xmlns:w15="http://schemas.microsoft.com/office/word/2012/wordml" xmlns:w16cex="http://schemas.microsoft.com/office/word/2018/wordml/cex" xmlns:w16cid="http://schemas.microsoft.com/office/word/2016/wordml/cid" xmlns:w16="http://schemas.microsoft.com/office/word/2018/wordml" xmlns:w16sdtdh="http://schemas.microsoft.com/office/word/2020/wordml/sdtdatahash" xmlns:w16se="http://schemas.microsoft.com/office/word/2015/wordml/symex" xmlns:wpg="http://schemas.microsoft.com/office/word/2010/wordprocessingGroup" xmlns:wpi="http://schemas.microsoft.com/office/word/2010/wordprocessingInk" xmlns:wne="http://schemas.microsoft.com/office/word/2006/wordml" xmlns:wps="http://schemas.microsoft.com/office/word/2010/wordprocessingShape" mc:Ignorable="w14 w15 w16se w16cid w16 w16cex w16sdtdh wp14">
   <w:p>
     <w:pPr>
       <w:pStyle w:val="Zpat"/>
@@ -6628,7 +5994,7 @@
 </file>
 
 <file path=word/footer2.xml><?xml version="1.0" encoding="utf-8"?>
-<w:ftr xmlns:wpc="http://schemas.microsoft.com/office/word/2010/wordprocessingCanvas" xmlns:cx="http://schemas.microsoft.com/office/drawing/2014/chartex" xmlns:cx1="http://schemas.microsoft.com/office/drawing/2015/9/8/chartex" xmlns:cx2="http://schemas.microsoft.com/office/drawing/2015/10/21/chartex" xmlns:cx3="http://schemas.microsoft.com/office/drawing/2016/5/9/chartex" xmlns:cx4="http://schemas.microsoft.com/office/drawing/2016/5/10/chartex" xmlns:cx5="http://schemas.microsoft.com/office/drawing/2016/5/11/chartex" xmlns:cx6="http://schemas.microsoft.com/office/drawing/2016/5/12/chartex" xmlns:cx7="http://schemas.microsoft.com/office/drawing/2016/5/13/chartex" xmlns:cx8="http://schemas.microsoft.com/office/drawing/2016/5/14/chartex" xmlns:mc="http://schemas.openxmlformats.org/markup-compatibility/2006" xmlns:aink="http://schemas.microsoft.com/office/drawing/2016/ink" xmlns:am3d="http://schemas.microsoft.com/office/drawing/2017/model3d" xmlns:o="urn:schemas-microsoft-com:office:office" xmlns:oel="http://schemas.microsoft.com/office/2019/extlst" xmlns:r="http://schemas.openxmlformats.org/officeDocument/2006/relationships" xmlns:m="http://schemas.openxmlformats.org/officeDocument/2006/math" xmlns:v="urn:schemas-microsoft-com:vml" xmlns:wp14="http://schemas.microsoft.com/office/word/2010/wordprocessingDrawing" xmlns:wp="http://schemas.openxmlformats.org/drawingml/2006/wordprocessingDrawing" xmlns:w10="urn:schemas-microsoft-com:office:word" xmlns:w="http://schemas.openxmlformats.org/wordprocessingml/2006/main" xmlns:w14="http://schemas.microsoft.com/office/word/2010/wordml" xmlns:w15="http://schemas.microsoft.com/office/word/2012/wordml" xmlns:w16cex="http://schemas.microsoft.com/office/word/2018/wordml/cex" xmlns:w16cid="http://schemas.microsoft.com/office/word/2016/wordml/cid" xmlns:w16="http://schemas.microsoft.com/office/word/2018/wordml" xmlns:w16sdtdh="http://schemas.microsoft.com/office/word/2020/wordml/sdtdatahash" xmlns:w16se="http://schemas.microsoft.com/office/word/2015/wordml/symex" xmlns:wpg="http://schemas.microsoft.com/office/word/2010/wordprocessingGroup" xmlns:wpi="http://schemas.microsoft.com/office/word/2010/wordprocessingInk" xmlns:wne="http://schemas.microsoft.com/office/word/2006/wordml" xmlns:wps="http://schemas.microsoft.com/office/word/2010/wordprocessingShape" mc:Ignorable="w14 w15 w16se w16cid w16 w16cex w16sdtdh wp14">
+<w:ftr xmlns:wpc="http://schemas.microsoft.com/office/word/2010/wordprocessingCanvas" xmlns:cx="http://schemas.microsoft.com/office/drawing/2014/chartex" xmlns:cx1="http://schemas.microsoft.com/office/drawing/2015/9/8/chartex" xmlns:cx2="http://schemas.microsoft.com/office/drawing/2015/10/21/chartex" xmlns:cx3="http://schemas.microsoft.com/office/drawing/2016/5/9/chartex" xmlns:cx4="http://schemas.microsoft.com/office/drawing/2016/5/10/chartex" xmlns:cx5="http://schemas.microsoft.com/office/drawing/2016/5/11/chartex" xmlns:cx6="http://schemas.microsoft.com/office/drawing/2016/5/12/chartex" xmlns:cx7="http://schemas.microsoft.com/office/drawing/2016/5/13/chartex" xmlns:cx8="http://schemas.microsoft.com/office/drawing/2016/5/14/chartex" xmlns:mc="http://schemas.openxmlformats.org/markup-compatibility/2006" xmlns:aink="http://schemas.microsoft.com/office/drawing/2016/ink" xmlns:am3d="http://schemas.microsoft.com/office/drawing/2017/model3d" xmlns:o="urn:schemas-microsoft-com:office:office" xmlns:r="http://schemas.openxmlformats.org/officeDocument/2006/relationships" xmlns:m="http://schemas.openxmlformats.org/officeDocument/2006/math" xmlns:v="urn:schemas-microsoft-com:vml" xmlns:wp14="http://schemas.microsoft.com/office/word/2010/wordprocessingDrawing" xmlns:wp="http://schemas.openxmlformats.org/drawingml/2006/wordprocessingDrawing" xmlns:w10="urn:schemas-microsoft-com:office:word" xmlns:w="http://schemas.openxmlformats.org/wordprocessingml/2006/main" xmlns:w14="http://schemas.microsoft.com/office/word/2010/wordml" xmlns:w15="http://schemas.microsoft.com/office/word/2012/wordml" xmlns:w16cex="http://schemas.microsoft.com/office/word/2018/wordml/cex" xmlns:w16cid="http://schemas.microsoft.com/office/word/2016/wordml/cid" xmlns:w16="http://schemas.microsoft.com/office/word/2018/wordml" xmlns:w16sdtdh="http://schemas.microsoft.com/office/word/2020/wordml/sdtdatahash" xmlns:w16se="http://schemas.microsoft.com/office/word/2015/wordml/symex" xmlns:wpg="http://schemas.microsoft.com/office/word/2010/wordprocessingGroup" xmlns:wpi="http://schemas.microsoft.com/office/word/2010/wordprocessingInk" xmlns:wne="http://schemas.microsoft.com/office/word/2006/wordml" xmlns:wps="http://schemas.microsoft.com/office/word/2010/wordprocessingShape" mc:Ignorable="w14 w15 w16se w16cid w16 w16cex w16sdtdh wp14">
   <w:p>
     <w:pPr>
       <w:pStyle w:val="Zpat"/>
@@ -6648,7 +6014,7 @@
 </file>
 
 <file path=word/footer3.xml><?xml version="1.0" encoding="utf-8"?>
-<w:ftr xmlns:wpc="http://schemas.microsoft.com/office/word/2010/wordprocessingCanvas" xmlns:cx="http://schemas.microsoft.com/office/drawing/2014/chartex" xmlns:cx1="http://schemas.microsoft.com/office/drawing/2015/9/8/chartex" xmlns:cx2="http://schemas.microsoft.com/office/drawing/2015/10/21/chartex" xmlns:cx3="http://schemas.microsoft.com/office/drawing/2016/5/9/chartex" xmlns:cx4="http://schemas.microsoft.com/office/drawing/2016/5/10/chartex" xmlns:cx5="http://schemas.microsoft.com/office/drawing/2016/5/11/chartex" xmlns:cx6="http://schemas.microsoft.com/office/drawing/2016/5/12/chartex" xmlns:cx7="http://schemas.microsoft.com/office/drawing/2016/5/13/chartex" xmlns:cx8="http://schemas.microsoft.com/office/drawing/2016/5/14/chartex" xmlns:mc="http://schemas.openxmlformats.org/markup-compatibility/2006" xmlns:aink="http://schemas.microsoft.com/office/drawing/2016/ink" xmlns:am3d="http://schemas.microsoft.com/office/drawing/2017/model3d" xmlns:o="urn:schemas-microsoft-com:office:office" xmlns:oel="http://schemas.microsoft.com/office/2019/extlst" xmlns:r="http://schemas.openxmlformats.org/officeDocument/2006/relationships" xmlns:m="http://schemas.openxmlformats.org/officeDocument/2006/math" xmlns:v="urn:schemas-microsoft-com:vml" xmlns:wp14="http://schemas.microsoft.com/office/word/2010/wordprocessingDrawing" xmlns:wp="http://schemas.openxmlformats.org/drawingml/2006/wordprocessingDrawing" xmlns:w10="urn:schemas-microsoft-com:office:word" xmlns:w="http://schemas.openxmlformats.org/wordprocessingml/2006/main" xmlns:w14="http://schemas.microsoft.com/office/word/2010/wordml" xmlns:w15="http://schemas.microsoft.com/office/word/2012/wordml" xmlns:w16cex="http://schemas.microsoft.com/office/word/2018/wordml/cex" xmlns:w16cid="http://schemas.microsoft.com/office/word/2016/wordml/cid" xmlns:w16="http://schemas.microsoft.com/office/word/2018/wordml" xmlns:w16sdtdh="http://schemas.microsoft.com/office/word/2020/wordml/sdtdatahash" xmlns:w16se="http://schemas.microsoft.com/office/word/2015/wordml/symex" xmlns:wpg="http://schemas.microsoft.com/office/word/2010/wordprocessingGroup" xmlns:wpi="http://schemas.microsoft.com/office/word/2010/wordprocessingInk" xmlns:wne="http://schemas.microsoft.com/office/word/2006/wordml" xmlns:wps="http://schemas.microsoft.com/office/word/2010/wordprocessingShape" mc:Ignorable="w14 w15 w16se w16cid w16 w16cex w16sdtdh wp14">
+<w:ftr xmlns:wpc="http://schemas.microsoft.com/office/word/2010/wordprocessingCanvas" xmlns:cx="http://schemas.microsoft.com/office/drawing/2014/chartex" xmlns:cx1="http://schemas.microsoft.com/office/drawing/2015/9/8/chartex" xmlns:cx2="http://schemas.microsoft.com/office/drawing/2015/10/21/chartex" xmlns:cx3="http://schemas.microsoft.com/office/drawing/2016/5/9/chartex" xmlns:cx4="http://schemas.microsoft.com/office/drawing/2016/5/10/chartex" xmlns:cx5="http://schemas.microsoft.com/office/drawing/2016/5/11/chartex" xmlns:cx6="http://schemas.microsoft.com/office/drawing/2016/5/12/chartex" xmlns:cx7="http://schemas.microsoft.com/office/drawing/2016/5/13/chartex" xmlns:cx8="http://schemas.microsoft.com/office/drawing/2016/5/14/chartex" xmlns:mc="http://schemas.openxmlformats.org/markup-compatibility/2006" xmlns:aink="http://schemas.microsoft.com/office/drawing/2016/ink" xmlns:am3d="http://schemas.microsoft.com/office/drawing/2017/model3d" xmlns:o="urn:schemas-microsoft-com:office:office" xmlns:r="http://schemas.openxmlformats.org/officeDocument/2006/relationships" xmlns:m="http://schemas.openxmlformats.org/officeDocument/2006/math" xmlns:v="urn:schemas-microsoft-com:vml" xmlns:wp14="http://schemas.microsoft.com/office/word/2010/wordprocessingDrawing" xmlns:wp="http://schemas.openxmlformats.org/drawingml/2006/wordprocessingDrawing" xmlns:w10="urn:schemas-microsoft-com:office:word" xmlns:w="http://schemas.openxmlformats.org/wordprocessingml/2006/main" xmlns:w14="http://schemas.microsoft.com/office/word/2010/wordml" xmlns:w15="http://schemas.microsoft.com/office/word/2012/wordml" xmlns:w16cex="http://schemas.microsoft.com/office/word/2018/wordml/cex" xmlns:w16cid="http://schemas.microsoft.com/office/word/2016/wordml/cid" xmlns:w16="http://schemas.microsoft.com/office/word/2018/wordml" xmlns:w16sdtdh="http://schemas.microsoft.com/office/word/2020/wordml/sdtdatahash" xmlns:w16se="http://schemas.microsoft.com/office/word/2015/wordml/symex" xmlns:wpg="http://schemas.microsoft.com/office/word/2010/wordprocessingGroup" xmlns:wpi="http://schemas.microsoft.com/office/word/2010/wordprocessingInk" xmlns:wne="http://schemas.microsoft.com/office/word/2006/wordml" xmlns:wps="http://schemas.microsoft.com/office/word/2010/wordprocessingShape" mc:Ignorable="w14 w15 w16se w16cid w16 w16cex w16sdtdh wp14">
   <w:sdt>
     <w:sdtPr>
       <w:id w:val="-1249805975"/>
@@ -6697,7 +6063,7 @@
 </file>
 
 <file path=word/footnotes.xml><?xml version="1.0" encoding="utf-8"?>
-<w:footnotes xmlns:wpc="http://schemas.microsoft.com/office/word/2010/wordprocessingCanvas" xmlns:cx="http://schemas.microsoft.com/office/drawing/2014/chartex" xmlns:cx1="http://schemas.microsoft.com/office/drawing/2015/9/8/chartex" xmlns:cx2="http://schemas.microsoft.com/office/drawing/2015/10/21/chartex" xmlns:cx3="http://schemas.microsoft.com/office/drawing/2016/5/9/chartex" xmlns:cx4="http://schemas.microsoft.com/office/drawing/2016/5/10/chartex" xmlns:cx5="http://schemas.microsoft.com/office/drawing/2016/5/11/chartex" xmlns:cx6="http://schemas.microsoft.com/office/drawing/2016/5/12/chartex" xmlns:cx7="http://schemas.microsoft.com/office/drawing/2016/5/13/chartex" xmlns:cx8="http://schemas.microsoft.com/office/drawing/2016/5/14/chartex" xmlns:mc="http://schemas.openxmlformats.org/markup-compatibility/2006" xmlns:aink="http://schemas.microsoft.com/office/drawing/2016/ink" xmlns:am3d="http://schemas.microsoft.com/office/drawing/2017/model3d" xmlns:o="urn:schemas-microsoft-com:office:office" xmlns:oel="http://schemas.microsoft.com/office/2019/extlst" xmlns:r="http://schemas.openxmlformats.org/officeDocument/2006/relationships" xmlns:m="http://schemas.openxmlformats.org/officeDocument/2006/math" xmlns:v="urn:schemas-microsoft-com:vml" xmlns:wp14="http://schemas.microsoft.com/office/word/2010/wordprocessingDrawing" xmlns:wp="http://schemas.openxmlformats.org/drawingml/2006/wordprocessingDrawing" xmlns:w10="urn:schemas-microsoft-com:office:word" xmlns:w="http://schemas.openxmlformats.org/wordprocessingml/2006/main" xmlns:w14="http://schemas.microsoft.com/office/word/2010/wordml" xmlns:w15="http://schemas.microsoft.com/office/word/2012/wordml" xmlns:w16cex="http://schemas.microsoft.com/office/word/2018/wordml/cex" xmlns:w16cid="http://schemas.microsoft.com/office/word/2016/wordml/cid" xmlns:w16="http://schemas.microsoft.com/office/word/2018/wordml" xmlns:w16sdtdh="http://schemas.microsoft.com/office/word/2020/wordml/sdtdatahash" xmlns:w16se="http://schemas.microsoft.com/office/word/2015/wordml/symex" xmlns:wpg="http://schemas.microsoft.com/office/word/2010/wordprocessingGroup" xmlns:wpi="http://schemas.microsoft.com/office/word/2010/wordprocessingInk" xmlns:wne="http://schemas.microsoft.com/office/word/2006/wordml" xmlns:wps="http://schemas.microsoft.com/office/word/2010/wordprocessingShape" mc:Ignorable="w14 w15 w16se w16cid w16 w16cex w16sdtdh wp14">
+<w:footnotes xmlns:wpc="http://schemas.microsoft.com/office/word/2010/wordprocessingCanvas" xmlns:cx="http://schemas.microsoft.com/office/drawing/2014/chartex" xmlns:cx1="http://schemas.microsoft.com/office/drawing/2015/9/8/chartex" xmlns:cx2="http://schemas.microsoft.com/office/drawing/2015/10/21/chartex" xmlns:cx3="http://schemas.microsoft.com/office/drawing/2016/5/9/chartex" xmlns:cx4="http://schemas.microsoft.com/office/drawing/2016/5/10/chartex" xmlns:cx5="http://schemas.microsoft.com/office/drawing/2016/5/11/chartex" xmlns:cx6="http://schemas.microsoft.com/office/drawing/2016/5/12/chartex" xmlns:cx7="http://schemas.microsoft.com/office/drawing/2016/5/13/chartex" xmlns:cx8="http://schemas.microsoft.com/office/drawing/2016/5/14/chartex" xmlns:mc="http://schemas.openxmlformats.org/markup-compatibility/2006" xmlns:aink="http://schemas.microsoft.com/office/drawing/2016/ink" xmlns:am3d="http://schemas.microsoft.com/office/drawing/2017/model3d" xmlns:o="urn:schemas-microsoft-com:office:office" xmlns:r="http://schemas.openxmlformats.org/officeDocument/2006/relationships" xmlns:m="http://schemas.openxmlformats.org/officeDocument/2006/math" xmlns:v="urn:schemas-microsoft-com:vml" xmlns:wp14="http://schemas.microsoft.com/office/word/2010/wordprocessingDrawing" xmlns:wp="http://schemas.openxmlformats.org/drawingml/2006/wordprocessingDrawing" xmlns:w10="urn:schemas-microsoft-com:office:word" xmlns:w="http://schemas.openxmlformats.org/wordprocessingml/2006/main" xmlns:w14="http://schemas.microsoft.com/office/word/2010/wordml" xmlns:w15="http://schemas.microsoft.com/office/word/2012/wordml" xmlns:w16cex="http://schemas.microsoft.com/office/word/2018/wordml/cex" xmlns:w16cid="http://schemas.microsoft.com/office/word/2016/wordml/cid" xmlns:w16="http://schemas.microsoft.com/office/word/2018/wordml" xmlns:w16sdtdh="http://schemas.microsoft.com/office/word/2020/wordml/sdtdatahash" xmlns:w16se="http://schemas.microsoft.com/office/word/2015/wordml/symex" xmlns:wpg="http://schemas.microsoft.com/office/word/2010/wordprocessingGroup" xmlns:wpi="http://schemas.microsoft.com/office/word/2010/wordprocessingInk" xmlns:wne="http://schemas.microsoft.com/office/word/2006/wordml" xmlns:wps="http://schemas.microsoft.com/office/word/2010/wordprocessingShape" mc:Ignorable="w14 w15 w16se w16cid w16 w16cex w16sdtdh wp14">
   <w:footnote w:type="separator" w:id="-1">
     <w:p>
       <w:pPr>
@@ -6722,7 +6088,7 @@
 </file>
 
 <file path=word/header1.xml><?xml version="1.0" encoding="utf-8"?>
-<w:hdr xmlns:wpc="http://schemas.microsoft.com/office/word/2010/wordprocessingCanvas" xmlns:cx="http://schemas.microsoft.com/office/drawing/2014/chartex" xmlns:cx1="http://schemas.microsoft.com/office/drawing/2015/9/8/chartex" xmlns:cx2="http://schemas.microsoft.com/office/drawing/2015/10/21/chartex" xmlns:cx3="http://schemas.microsoft.com/office/drawing/2016/5/9/chartex" xmlns:cx4="http://schemas.microsoft.com/office/drawing/2016/5/10/chartex" xmlns:cx5="http://schemas.microsoft.com/office/drawing/2016/5/11/chartex" xmlns:cx6="http://schemas.microsoft.com/office/drawing/2016/5/12/chartex" xmlns:cx7="http://schemas.microsoft.com/office/drawing/2016/5/13/chartex" xmlns:cx8="http://schemas.microsoft.com/office/drawing/2016/5/14/chartex" xmlns:mc="http://schemas.openxmlformats.org/markup-compatibility/2006" xmlns:aink="http://schemas.microsoft.com/office/drawing/2016/ink" xmlns:am3d="http://schemas.microsoft.com/office/drawing/2017/model3d" xmlns:o="urn:schemas-microsoft-com:office:office" xmlns:oel="http://schemas.microsoft.com/office/2019/extlst" xmlns:r="http://schemas.openxmlformats.org/officeDocument/2006/relationships" xmlns:m="http://schemas.openxmlformats.org/officeDocument/2006/math" xmlns:v="urn:schemas-microsoft-com:vml" xmlns:wp14="http://schemas.microsoft.com/office/word/2010/wordprocessingDrawing" xmlns:wp="http://schemas.openxmlformats.org/drawingml/2006/wordprocessingDrawing" xmlns:w10="urn:schemas-microsoft-com:office:word" xmlns:w="http://schemas.openxmlformats.org/wordprocessingml/2006/main" xmlns:w14="http://schemas.microsoft.com/office/word/2010/wordml" xmlns:w15="http://schemas.microsoft.com/office/word/2012/wordml" xmlns:w16cex="http://schemas.microsoft.com/office/word/2018/wordml/cex" xmlns:w16cid="http://schemas.microsoft.com/office/word/2016/wordml/cid" xmlns:w16="http://schemas.microsoft.com/office/word/2018/wordml" xmlns:w16sdtdh="http://schemas.microsoft.com/office/word/2020/wordml/sdtdatahash" xmlns:w16se="http://schemas.microsoft.com/office/word/2015/wordml/symex" xmlns:wpg="http://schemas.microsoft.com/office/word/2010/wordprocessingGroup" xmlns:wpi="http://schemas.microsoft.com/office/word/2010/wordprocessingInk" xmlns:wne="http://schemas.microsoft.com/office/word/2006/wordml" xmlns:wps="http://schemas.microsoft.com/office/word/2010/wordprocessingShape" mc:Ignorable="w14 w15 w16se w16cid w16 w16cex w16sdtdh wp14">
+<w:hdr xmlns:wpc="http://schemas.microsoft.com/office/word/2010/wordprocessingCanvas" xmlns:cx="http://schemas.microsoft.com/office/drawing/2014/chartex" xmlns:cx1="http://schemas.microsoft.com/office/drawing/2015/9/8/chartex" xmlns:cx2="http://schemas.microsoft.com/office/drawing/2015/10/21/chartex" xmlns:cx3="http://schemas.microsoft.com/office/drawing/2016/5/9/chartex" xmlns:cx4="http://schemas.microsoft.com/office/drawing/2016/5/10/chartex" xmlns:cx5="http://schemas.microsoft.com/office/drawing/2016/5/11/chartex" xmlns:cx6="http://schemas.microsoft.com/office/drawing/2016/5/12/chartex" xmlns:cx7="http://schemas.microsoft.com/office/drawing/2016/5/13/chartex" xmlns:cx8="http://schemas.microsoft.com/office/drawing/2016/5/14/chartex" xmlns:mc="http://schemas.openxmlformats.org/markup-compatibility/2006" xmlns:aink="http://schemas.microsoft.com/office/drawing/2016/ink" xmlns:am3d="http://schemas.microsoft.com/office/drawing/2017/model3d" xmlns:o="urn:schemas-microsoft-com:office:office" xmlns:r="http://schemas.openxmlformats.org/officeDocument/2006/relationships" xmlns:m="http://schemas.openxmlformats.org/officeDocument/2006/math" xmlns:v="urn:schemas-microsoft-com:vml" xmlns:wp14="http://schemas.microsoft.com/office/word/2010/wordprocessingDrawing" xmlns:wp="http://schemas.openxmlformats.org/drawingml/2006/wordprocessingDrawing" xmlns:w10="urn:schemas-microsoft-com:office:word" xmlns:w="http://schemas.openxmlformats.org/wordprocessingml/2006/main" xmlns:w14="http://schemas.microsoft.com/office/word/2010/wordml" xmlns:w15="http://schemas.microsoft.com/office/word/2012/wordml" xmlns:w16cex="http://schemas.microsoft.com/office/word/2018/wordml/cex" xmlns:w16cid="http://schemas.microsoft.com/office/word/2016/wordml/cid" xmlns:w16="http://schemas.microsoft.com/office/word/2018/wordml" xmlns:w16sdtdh="http://schemas.microsoft.com/office/word/2020/wordml/sdtdatahash" xmlns:w16se="http://schemas.microsoft.com/office/word/2015/wordml/symex" xmlns:wpg="http://schemas.microsoft.com/office/word/2010/wordprocessingGroup" xmlns:wpi="http://schemas.microsoft.com/office/word/2010/wordprocessingInk" xmlns:wne="http://schemas.microsoft.com/office/word/2006/wordml" xmlns:wps="http://schemas.microsoft.com/office/word/2010/wordprocessingShape" mc:Ignorable="w14 w15 w16se w16cid w16 w16cex w16sdtdh wp14">
   <w:p>
     <w:pPr>
       <w:pStyle w:val="Zptenadresa"/>
@@ -6973,7 +6339,7 @@
 </file>
 
 <file path=word/header2.xml><?xml version="1.0" encoding="utf-8"?>
-<w:hdr xmlns:wpc="http://schemas.microsoft.com/office/word/2010/wordprocessingCanvas" xmlns:cx="http://schemas.microsoft.com/office/drawing/2014/chartex" xmlns:cx1="http://schemas.microsoft.com/office/drawing/2015/9/8/chartex" xmlns:cx2="http://schemas.microsoft.com/office/drawing/2015/10/21/chartex" xmlns:cx3="http://schemas.microsoft.com/office/drawing/2016/5/9/chartex" xmlns:cx4="http://schemas.microsoft.com/office/drawing/2016/5/10/chartex" xmlns:cx5="http://schemas.microsoft.com/office/drawing/2016/5/11/chartex" xmlns:cx6="http://schemas.microsoft.com/office/drawing/2016/5/12/chartex" xmlns:cx7="http://schemas.microsoft.com/office/drawing/2016/5/13/chartex" xmlns:cx8="http://schemas.microsoft.com/office/drawing/2016/5/14/chartex" xmlns:mc="http://schemas.openxmlformats.org/markup-compatibility/2006" xmlns:aink="http://schemas.microsoft.com/office/drawing/2016/ink" xmlns:am3d="http://schemas.microsoft.com/office/drawing/2017/model3d" xmlns:o="urn:schemas-microsoft-com:office:office" xmlns:oel="http://schemas.microsoft.com/office/2019/extlst" xmlns:r="http://schemas.openxmlformats.org/officeDocument/2006/relationships" xmlns:m="http://schemas.openxmlformats.org/officeDocument/2006/math" xmlns:v="urn:schemas-microsoft-com:vml" xmlns:wp14="http://schemas.microsoft.com/office/word/2010/wordprocessingDrawing" xmlns:wp="http://schemas.openxmlformats.org/drawingml/2006/wordprocessingDrawing" xmlns:w10="urn:schemas-microsoft-com:office:word" xmlns:w="http://schemas.openxmlformats.org/wordprocessingml/2006/main" xmlns:w14="http://schemas.microsoft.com/office/word/2010/wordml" xmlns:w15="http://schemas.microsoft.com/office/word/2012/wordml" xmlns:w16cex="http://schemas.microsoft.com/office/word/2018/wordml/cex" xmlns:w16cid="http://schemas.microsoft.com/office/word/2016/wordml/cid" xmlns:w16="http://schemas.microsoft.com/office/word/2018/wordml" xmlns:w16sdtdh="http://schemas.microsoft.com/office/word/2020/wordml/sdtdatahash" xmlns:w16se="http://schemas.microsoft.com/office/word/2015/wordml/symex" xmlns:wpg="http://schemas.microsoft.com/office/word/2010/wordprocessingGroup" xmlns:wpi="http://schemas.microsoft.com/office/word/2010/wordprocessingInk" xmlns:wne="http://schemas.microsoft.com/office/word/2006/wordml" xmlns:wps="http://schemas.microsoft.com/office/word/2010/wordprocessingShape" mc:Ignorable="w14 w15 w16se w16cid w16 w16cex w16sdtdh wp14">
+<w:hdr xmlns:wpc="http://schemas.microsoft.com/office/word/2010/wordprocessingCanvas" xmlns:cx="http://schemas.microsoft.com/office/drawing/2014/chartex" xmlns:cx1="http://schemas.microsoft.com/office/drawing/2015/9/8/chartex" xmlns:cx2="http://schemas.microsoft.com/office/drawing/2015/10/21/chartex" xmlns:cx3="http://schemas.microsoft.com/office/drawing/2016/5/9/chartex" xmlns:cx4="http://schemas.microsoft.com/office/drawing/2016/5/10/chartex" xmlns:cx5="http://schemas.microsoft.com/office/drawing/2016/5/11/chartex" xmlns:cx6="http://schemas.microsoft.com/office/drawing/2016/5/12/chartex" xmlns:cx7="http://schemas.microsoft.com/office/drawing/2016/5/13/chartex" xmlns:cx8="http://schemas.microsoft.com/office/drawing/2016/5/14/chartex" xmlns:mc="http://schemas.openxmlformats.org/markup-compatibility/2006" xmlns:aink="http://schemas.microsoft.com/office/drawing/2016/ink" xmlns:am3d="http://schemas.microsoft.com/office/drawing/2017/model3d" xmlns:o="urn:schemas-microsoft-com:office:office" xmlns:r="http://schemas.openxmlformats.org/officeDocument/2006/relationships" xmlns:m="http://schemas.openxmlformats.org/officeDocument/2006/math" xmlns:v="urn:schemas-microsoft-com:vml" xmlns:wp14="http://schemas.microsoft.com/office/word/2010/wordprocessingDrawing" xmlns:wp="http://schemas.openxmlformats.org/drawingml/2006/wordprocessingDrawing" xmlns:w10="urn:schemas-microsoft-com:office:word" xmlns:w="http://schemas.openxmlformats.org/wordprocessingml/2006/main" xmlns:w14="http://schemas.microsoft.com/office/word/2010/wordml" xmlns:w15="http://schemas.microsoft.com/office/word/2012/wordml" xmlns:w16cex="http://schemas.microsoft.com/office/word/2018/wordml/cex" xmlns:w16cid="http://schemas.microsoft.com/office/word/2016/wordml/cid" xmlns:w16="http://schemas.microsoft.com/office/word/2018/wordml" xmlns:w16sdtdh="http://schemas.microsoft.com/office/word/2020/wordml/sdtdatahash" xmlns:w16se="http://schemas.microsoft.com/office/word/2015/wordml/symex" xmlns:wpg="http://schemas.microsoft.com/office/word/2010/wordprocessingGroup" xmlns:wpi="http://schemas.microsoft.com/office/word/2010/wordprocessingInk" xmlns:wne="http://schemas.microsoft.com/office/word/2006/wordml" xmlns:wps="http://schemas.microsoft.com/office/word/2010/wordprocessingShape" mc:Ignorable="w14 w15 w16se w16cid w16 w16cex w16sdtdh wp14">
   <w:p>
     <w:pPr>
       <w:pStyle w:val="Zhlav"/>
@@ -6991,7 +6357,7 @@
 </file>
 
 <file path=word/header3.xml><?xml version="1.0" encoding="utf-8"?>
-<w:hdr xmlns:wpc="http://schemas.microsoft.com/office/word/2010/wordprocessingCanvas" xmlns:cx="http://schemas.microsoft.com/office/drawing/2014/chartex" xmlns:cx1="http://schemas.microsoft.com/office/drawing/2015/9/8/chartex" xmlns:cx2="http://schemas.microsoft.com/office/drawing/2015/10/21/chartex" xmlns:cx3="http://schemas.microsoft.com/office/drawing/2016/5/9/chartex" xmlns:cx4="http://schemas.microsoft.com/office/drawing/2016/5/10/chartex" xmlns:cx5="http://schemas.microsoft.com/office/drawing/2016/5/11/chartex" xmlns:cx6="http://schemas.microsoft.com/office/drawing/2016/5/12/chartex" xmlns:cx7="http://schemas.microsoft.com/office/drawing/2016/5/13/chartex" xmlns:cx8="http://schemas.microsoft.com/office/drawing/2016/5/14/chartex" xmlns:mc="http://schemas.openxmlformats.org/markup-compatibility/2006" xmlns:aink="http://schemas.microsoft.com/office/drawing/2016/ink" xmlns:am3d="http://schemas.microsoft.com/office/drawing/2017/model3d" xmlns:o="urn:schemas-microsoft-com:office:office" xmlns:oel="http://schemas.microsoft.com/office/2019/extlst" xmlns:r="http://schemas.openxmlformats.org/officeDocument/2006/relationships" xmlns:m="http://schemas.openxmlformats.org/officeDocument/2006/math" xmlns:v="urn:schemas-microsoft-com:vml" xmlns:wp14="http://schemas.microsoft.com/office/word/2010/wordprocessingDrawing" xmlns:wp="http://schemas.openxmlformats.org/drawingml/2006/wordprocessingDrawing" xmlns:w10="urn:schemas-microsoft-com:office:word" xmlns:w="http://schemas.openxmlformats.org/wordprocessingml/2006/main" xmlns:w14="http://schemas.microsoft.com/office/word/2010/wordml" xmlns:w15="http://schemas.microsoft.com/office/word/2012/wordml" xmlns:w16cex="http://schemas.microsoft.com/office/word/2018/wordml/cex" xmlns:w16cid="http://schemas.microsoft.com/office/word/2016/wordml/cid" xmlns:w16="http://schemas.microsoft.com/office/word/2018/wordml" xmlns:w16sdtdh="http://schemas.microsoft.com/office/word/2020/wordml/sdtdatahash" xmlns:w16se="http://schemas.microsoft.com/office/word/2015/wordml/symex" xmlns:wpg="http://schemas.microsoft.com/office/word/2010/wordprocessingGroup" xmlns:wpi="http://schemas.microsoft.com/office/word/2010/wordprocessingInk" xmlns:wne="http://schemas.microsoft.com/office/word/2006/wordml" xmlns:wps="http://schemas.microsoft.com/office/word/2010/wordprocessingShape" mc:Ignorable="w14 w15 w16se w16cid w16 w16cex w16sdtdh wp14">
+<w:hdr xmlns:wpc="http://schemas.microsoft.com/office/word/2010/wordprocessingCanvas" xmlns:cx="http://schemas.microsoft.com/office/drawing/2014/chartex" xmlns:cx1="http://schemas.microsoft.com/office/drawing/2015/9/8/chartex" xmlns:cx2="http://schemas.microsoft.com/office/drawing/2015/10/21/chartex" xmlns:cx3="http://schemas.microsoft.com/office/drawing/2016/5/9/chartex" xmlns:cx4="http://schemas.microsoft.com/office/drawing/2016/5/10/chartex" xmlns:cx5="http://schemas.microsoft.com/office/drawing/2016/5/11/chartex" xmlns:cx6="http://schemas.microsoft.com/office/drawing/2016/5/12/chartex" xmlns:cx7="http://schemas.microsoft.com/office/drawing/2016/5/13/chartex" xmlns:cx8="http://schemas.microsoft.com/office/drawing/2016/5/14/chartex" xmlns:mc="http://schemas.openxmlformats.org/markup-compatibility/2006" xmlns:aink="http://schemas.microsoft.com/office/drawing/2016/ink" xmlns:am3d="http://schemas.microsoft.com/office/drawing/2017/model3d" xmlns:o="urn:schemas-microsoft-com:office:office" xmlns:r="http://schemas.openxmlformats.org/officeDocument/2006/relationships" xmlns:m="http://schemas.openxmlformats.org/officeDocument/2006/math" xmlns:v="urn:schemas-microsoft-com:vml" xmlns:wp14="http://schemas.microsoft.com/office/word/2010/wordprocessingDrawing" xmlns:wp="http://schemas.openxmlformats.org/drawingml/2006/wordprocessingDrawing" xmlns:w10="urn:schemas-microsoft-com:office:word" xmlns:w="http://schemas.openxmlformats.org/wordprocessingml/2006/main" xmlns:w14="http://schemas.microsoft.com/office/word/2010/wordml" xmlns:w15="http://schemas.microsoft.com/office/word/2012/wordml" xmlns:w16cex="http://schemas.microsoft.com/office/word/2018/wordml/cex" xmlns:w16cid="http://schemas.microsoft.com/office/word/2016/wordml/cid" xmlns:w16="http://schemas.microsoft.com/office/word/2018/wordml" xmlns:w16sdtdh="http://schemas.microsoft.com/office/word/2020/wordml/sdtdatahash" xmlns:w16se="http://schemas.microsoft.com/office/word/2015/wordml/symex" xmlns:wpg="http://schemas.microsoft.com/office/word/2010/wordprocessingGroup" xmlns:wpi="http://schemas.microsoft.com/office/word/2010/wordprocessingInk" xmlns:wne="http://schemas.microsoft.com/office/word/2006/wordml" xmlns:wps="http://schemas.microsoft.com/office/word/2010/wordprocessingShape" mc:Ignorable="w14 w15 w16se w16cid w16 w16cex w16sdtdh wp14">
   <w:p>
     <w:pPr>
       <w:pStyle w:val="Zhlav"/>
@@ -7001,7 +6367,7 @@
 </file>
 
 <file path=word/header4.xml><?xml version="1.0" encoding="utf-8"?>
-<w:hdr xmlns:wpc="http://schemas.microsoft.com/office/word/2010/wordprocessingCanvas" xmlns:cx="http://schemas.microsoft.com/office/drawing/2014/chartex" xmlns:cx1="http://schemas.microsoft.com/office/drawing/2015/9/8/chartex" xmlns:cx2="http://schemas.microsoft.com/office/drawing/2015/10/21/chartex" xmlns:cx3="http://schemas.microsoft.com/office/drawing/2016/5/9/chartex" xmlns:cx4="http://schemas.microsoft.com/office/drawing/2016/5/10/chartex" xmlns:cx5="http://schemas.microsoft.com/office/drawing/2016/5/11/chartex" xmlns:cx6="http://schemas.microsoft.com/office/drawing/2016/5/12/chartex" xmlns:cx7="http://schemas.microsoft.com/office/drawing/2016/5/13/chartex" xmlns:cx8="http://schemas.microsoft.com/office/drawing/2016/5/14/chartex" xmlns:mc="http://schemas.openxmlformats.org/markup-compatibility/2006" xmlns:aink="http://schemas.microsoft.com/office/drawing/2016/ink" xmlns:am3d="http://schemas.microsoft.com/office/drawing/2017/model3d" xmlns:o="urn:schemas-microsoft-com:office:office" xmlns:oel="http://schemas.microsoft.com/office/2019/extlst" xmlns:r="http://schemas.openxmlformats.org/officeDocument/2006/relationships" xmlns:m="http://schemas.openxmlformats.org/officeDocument/2006/math" xmlns:v="urn:schemas-microsoft-com:vml" xmlns:wp14="http://schemas.microsoft.com/office/word/2010/wordprocessingDrawing" xmlns:wp="http://schemas.openxmlformats.org/drawingml/2006/wordprocessingDrawing" xmlns:w10="urn:schemas-microsoft-com:office:word" xmlns:w="http://schemas.openxmlformats.org/wordprocessingml/2006/main" xmlns:w14="http://schemas.microsoft.com/office/word/2010/wordml" xmlns:w15="http://schemas.microsoft.com/office/word/2012/wordml" xmlns:w16cex="http://schemas.microsoft.com/office/word/2018/wordml/cex" xmlns:w16cid="http://schemas.microsoft.com/office/word/2016/wordml/cid" xmlns:w16="http://schemas.microsoft.com/office/word/2018/wordml" xmlns:w16sdtdh="http://schemas.microsoft.com/office/word/2020/wordml/sdtdatahash" xmlns:w16se="http://schemas.microsoft.com/office/word/2015/wordml/symex" xmlns:wpg="http://schemas.microsoft.com/office/word/2010/wordprocessingGroup" xmlns:wpi="http://schemas.microsoft.com/office/word/2010/wordprocessingInk" xmlns:wne="http://schemas.microsoft.com/office/word/2006/wordml" xmlns:wps="http://schemas.microsoft.com/office/word/2010/wordprocessingShape" mc:Ignorable="w14 w15 w16se w16cid w16 w16cex w16sdtdh wp14">
+<w:hdr xmlns:wpc="http://schemas.microsoft.com/office/word/2010/wordprocessingCanvas" xmlns:cx="http://schemas.microsoft.com/office/drawing/2014/chartex" xmlns:cx1="http://schemas.microsoft.com/office/drawing/2015/9/8/chartex" xmlns:cx2="http://schemas.microsoft.com/office/drawing/2015/10/21/chartex" xmlns:cx3="http://schemas.microsoft.com/office/drawing/2016/5/9/chartex" xmlns:cx4="http://schemas.microsoft.com/office/drawing/2016/5/10/chartex" xmlns:cx5="http://schemas.microsoft.com/office/drawing/2016/5/11/chartex" xmlns:cx6="http://schemas.microsoft.com/office/drawing/2016/5/12/chartex" xmlns:cx7="http://schemas.microsoft.com/office/drawing/2016/5/13/chartex" xmlns:cx8="http://schemas.microsoft.com/office/drawing/2016/5/14/chartex" xmlns:mc="http://schemas.openxmlformats.org/markup-compatibility/2006" xmlns:aink="http://schemas.microsoft.com/office/drawing/2016/ink" xmlns:am3d="http://schemas.microsoft.com/office/drawing/2017/model3d" xmlns:o="urn:schemas-microsoft-com:office:office" xmlns:r="http://schemas.openxmlformats.org/officeDocument/2006/relationships" xmlns:m="http://schemas.openxmlformats.org/officeDocument/2006/math" xmlns:v="urn:schemas-microsoft-com:vml" xmlns:wp14="http://schemas.microsoft.com/office/word/2010/wordprocessingDrawing" xmlns:wp="http://schemas.openxmlformats.org/drawingml/2006/wordprocessingDrawing" xmlns:w10="urn:schemas-microsoft-com:office:word" xmlns:w="http://schemas.openxmlformats.org/wordprocessingml/2006/main" xmlns:w14="http://schemas.microsoft.com/office/word/2010/wordml" xmlns:w15="http://schemas.microsoft.com/office/word/2012/wordml" xmlns:w16cex="http://schemas.microsoft.com/office/word/2018/wordml/cex" xmlns:w16cid="http://schemas.microsoft.com/office/word/2016/wordml/cid" xmlns:w16="http://schemas.microsoft.com/office/word/2018/wordml" xmlns:w16sdtdh="http://schemas.microsoft.com/office/word/2020/wordml/sdtdatahash" xmlns:w16se="http://schemas.microsoft.com/office/word/2015/wordml/symex" xmlns:wpg="http://schemas.microsoft.com/office/word/2010/wordprocessingGroup" xmlns:wpi="http://schemas.microsoft.com/office/word/2010/wordprocessingInk" xmlns:wne="http://schemas.microsoft.com/office/word/2006/wordml" xmlns:wps="http://schemas.microsoft.com/office/word/2010/wordprocessingShape" mc:Ignorable="w14 w15 w16se w16cid w16 w16cex w16sdtdh wp14">
   <w:p>
     <w:pPr>
       <w:pStyle w:val="Zhlav"/>
@@ -7013,7 +6379,7 @@
 </file>
 
 <file path=word/numbering.xml><?xml version="1.0" encoding="utf-8"?>
-<w:numbering xmlns:wpc="http://schemas.microsoft.com/office/word/2010/wordprocessingCanvas" xmlns:cx="http://schemas.microsoft.com/office/drawing/2014/chartex" xmlns:cx1="http://schemas.microsoft.com/office/drawing/2015/9/8/chartex" xmlns:cx2="http://schemas.microsoft.com/office/drawing/2015/10/21/chartex" xmlns:cx3="http://schemas.microsoft.com/office/drawing/2016/5/9/chartex" xmlns:cx4="http://schemas.microsoft.com/office/drawing/2016/5/10/chartex" xmlns:cx5="http://schemas.microsoft.com/office/drawing/2016/5/11/chartex" xmlns:cx6="http://schemas.microsoft.com/office/drawing/2016/5/12/chartex" xmlns:cx7="http://schemas.microsoft.com/office/drawing/2016/5/13/chartex" xmlns:cx8="http://schemas.microsoft.com/office/drawing/2016/5/14/chartex" xmlns:mc="http://schemas.openxmlformats.org/markup-compatibility/2006" xmlns:aink="http://schemas.microsoft.com/office/drawing/2016/ink" xmlns:am3d="http://schemas.microsoft.com/office/drawing/2017/model3d" xmlns:o="urn:schemas-microsoft-com:office:office" xmlns:oel="http://schemas.microsoft.com/office/2019/extlst" xmlns:r="http://schemas.openxmlformats.org/officeDocument/2006/relationships" xmlns:m="http://schemas.openxmlformats.org/officeDocument/2006/math" xmlns:v="urn:schemas-microsoft-com:vml" xmlns:wp14="http://schemas.microsoft.com/office/word/2010/wordprocessingDrawing" xmlns:wp="http://schemas.openxmlformats.org/drawingml/2006/wordprocessingDrawing" xmlns:w10="urn:schemas-microsoft-com:office:word" xmlns:w="http://schemas.openxmlformats.org/wordprocessingml/2006/main" xmlns:w14="http://schemas.microsoft.com/office/word/2010/wordml" xmlns:w15="http://schemas.microsoft.com/office/word/2012/wordml" xmlns:w16cex="http://schemas.microsoft.com/office/word/2018/wordml/cex" xmlns:w16cid="http://schemas.microsoft.com/office/word/2016/wordml/cid" xmlns:w16="http://schemas.microsoft.com/office/word/2018/wordml" xmlns:w16sdtdh="http://schemas.microsoft.com/office/word/2020/wordml/sdtdatahash" xmlns:w16se="http://schemas.microsoft.com/office/word/2015/wordml/symex" xmlns:wpg="http://schemas.microsoft.com/office/word/2010/wordprocessingGroup" xmlns:wpi="http://schemas.microsoft.com/office/word/2010/wordprocessingInk" xmlns:wne="http://schemas.microsoft.com/office/word/2006/wordml" xmlns:wps="http://schemas.microsoft.com/office/word/2010/wordprocessingShape" mc:Ignorable="w14 w15 w16se w16cid w16 w16cex w16sdtdh wp14">
+<w:numbering xmlns:wpc="http://schemas.microsoft.com/office/word/2010/wordprocessingCanvas" xmlns:cx="http://schemas.microsoft.com/office/drawing/2014/chartex" xmlns:cx1="http://schemas.microsoft.com/office/drawing/2015/9/8/chartex" xmlns:cx2="http://schemas.microsoft.com/office/drawing/2015/10/21/chartex" xmlns:cx3="http://schemas.microsoft.com/office/drawing/2016/5/9/chartex" xmlns:cx4="http://schemas.microsoft.com/office/drawing/2016/5/10/chartex" xmlns:cx5="http://schemas.microsoft.com/office/drawing/2016/5/11/chartex" xmlns:cx6="http://schemas.microsoft.com/office/drawing/2016/5/12/chartex" xmlns:cx7="http://schemas.microsoft.com/office/drawing/2016/5/13/chartex" xmlns:cx8="http://schemas.microsoft.com/office/drawing/2016/5/14/chartex" xmlns:mc="http://schemas.openxmlformats.org/markup-compatibility/2006" xmlns:aink="http://schemas.microsoft.com/office/drawing/2016/ink" xmlns:am3d="http://schemas.microsoft.com/office/drawing/2017/model3d" xmlns:o="urn:schemas-microsoft-com:office:office" xmlns:r="http://schemas.openxmlformats.org/officeDocument/2006/relationships" xmlns:m="http://schemas.openxmlformats.org/officeDocument/2006/math" xmlns:v="urn:schemas-microsoft-com:vml" xmlns:wp14="http://schemas.microsoft.com/office/word/2010/wordprocessingDrawing" xmlns:wp="http://schemas.openxmlformats.org/drawingml/2006/wordprocessingDrawing" xmlns:w10="urn:schemas-microsoft-com:office:word" xmlns:w="http://schemas.openxmlformats.org/wordprocessingml/2006/main" xmlns:w14="http://schemas.microsoft.com/office/word/2010/wordml" xmlns:w15="http://schemas.microsoft.com/office/word/2012/wordml" xmlns:w16cex="http://schemas.microsoft.com/office/word/2018/wordml/cex" xmlns:w16cid="http://schemas.microsoft.com/office/word/2016/wordml/cid" xmlns:w16="http://schemas.microsoft.com/office/word/2018/wordml" xmlns:w16sdtdh="http://schemas.microsoft.com/office/word/2020/wordml/sdtdatahash" xmlns:w16se="http://schemas.microsoft.com/office/word/2015/wordml/symex" xmlns:wpg="http://schemas.microsoft.com/office/word/2010/wordprocessingGroup" xmlns:wpi="http://schemas.microsoft.com/office/word/2010/wordprocessingInk" xmlns:wne="http://schemas.microsoft.com/office/word/2006/wordml" xmlns:wps="http://schemas.microsoft.com/office/word/2010/wordprocessingShape" mc:Ignorable="w14 w15 w16se w16cid w16 w16cex w16sdtdh wp14">
   <w:abstractNum w:abstractNumId="0" w15:restartNumberingAfterBreak="0">
     <w:nsid w:val="FFFFFF7C"/>
     <w:multiLevelType w:val="singleLevel"/>
@@ -7990,55 +7356,55 @@
       </w:rPr>
     </w:lvl>
   </w:abstractNum>
-  <w:num w:numId="1" w16cid:durableId="65419861">
+  <w:num w:numId="1">
     <w:abstractNumId w:val="16"/>
   </w:num>
-  <w:num w:numId="2" w16cid:durableId="1996833843">
+  <w:num w:numId="2">
     <w:abstractNumId w:val="8"/>
   </w:num>
-  <w:num w:numId="3" w16cid:durableId="1834221732">
+  <w:num w:numId="3">
     <w:abstractNumId w:val="3"/>
   </w:num>
-  <w:num w:numId="4" w16cid:durableId="861549330">
+  <w:num w:numId="4">
     <w:abstractNumId w:val="2"/>
   </w:num>
-  <w:num w:numId="5" w16cid:durableId="440296092">
+  <w:num w:numId="5">
     <w:abstractNumId w:val="1"/>
   </w:num>
-  <w:num w:numId="6" w16cid:durableId="1847788090">
+  <w:num w:numId="6">
     <w:abstractNumId w:val="0"/>
   </w:num>
-  <w:num w:numId="7" w16cid:durableId="374429428">
+  <w:num w:numId="7">
     <w:abstractNumId w:val="9"/>
   </w:num>
-  <w:num w:numId="8" w16cid:durableId="715396864">
+  <w:num w:numId="8">
     <w:abstractNumId w:val="7"/>
   </w:num>
-  <w:num w:numId="9" w16cid:durableId="2046519127">
+  <w:num w:numId="9">
     <w:abstractNumId w:val="6"/>
   </w:num>
-  <w:num w:numId="10" w16cid:durableId="1176267484">
+  <w:num w:numId="10">
     <w:abstractNumId w:val="5"/>
   </w:num>
-  <w:num w:numId="11" w16cid:durableId="271860554">
+  <w:num w:numId="11">
     <w:abstractNumId w:val="4"/>
   </w:num>
-  <w:num w:numId="12" w16cid:durableId="2056923536">
+  <w:num w:numId="12">
     <w:abstractNumId w:val="15"/>
   </w:num>
-  <w:num w:numId="13" w16cid:durableId="1540361175">
+  <w:num w:numId="13">
     <w:abstractNumId w:val="11"/>
   </w:num>
-  <w:num w:numId="14" w16cid:durableId="385957266">
+  <w:num w:numId="14">
     <w:abstractNumId w:val="13"/>
   </w:num>
-  <w:num w:numId="15" w16cid:durableId="605432686">
+  <w:num w:numId="15">
     <w:abstractNumId w:val="14"/>
   </w:num>
-  <w:num w:numId="16" w16cid:durableId="1069887266">
+  <w:num w:numId="16">
     <w:abstractNumId w:val="10"/>
   </w:num>
-  <w:num w:numId="17" w16cid:durableId="72096241">
+  <w:num w:numId="17">
     <w:abstractNumId w:val="12"/>
   </w:num>
 </w:numbering>

</xml_diff>

<commit_message>
some changes and mergin from coffee
</commit_message>
<xml_diff>
--- a/projekt_II_It_use_liability_Kochanek.docx
+++ b/projekt_II_It_use_liability_Kochanek.docx
@@ -562,7 +562,7 @@
         <w:pStyle w:val="Zkladntext"/>
         <w:spacing w:before="7"/>
         <w:rPr>
-          <w:rFonts w:ascii="Times New Roman" w:hAnsi="Times New Roman"/>
+          <w:rFonts w:ascii="Times New Roman" w:hAnsi="Times New Roman" w:cs="Times New Roman"/>
           <w:sz w:val="18"/>
         </w:rPr>
       </w:pPr>
@@ -576,15 +576,20 @@
         <w:spacing w:before="98"/>
         <w:ind w:left="162"/>
         <w:jc w:val="both"/>
-      </w:pPr>
-      <w:r>
-        <w:rPr>
+        <w:rPr>
+          <w:rFonts w:ascii="Times New Roman" w:hAnsi="Times New Roman" w:cs="Times New Roman"/>
+        </w:rPr>
+      </w:pPr>
+      <w:r>
+        <w:rPr>
+          <w:rFonts w:ascii="Times New Roman" w:hAnsi="Times New Roman" w:cs="Times New Roman"/>
           <w:w w:val="105"/>
         </w:rPr>
         <w:t>Katedra</w:t>
       </w:r>
       <w:r>
         <w:rPr>
+          <w:rFonts w:ascii="Times New Roman" w:hAnsi="Times New Roman" w:cs="Times New Roman"/>
           <w:spacing w:val="-13"/>
           <w:w w:val="105"/>
         </w:rPr>
@@ -592,6 +597,7 @@
       </w:r>
       <w:r>
         <w:rPr>
+          <w:rFonts w:ascii="Times New Roman" w:hAnsi="Times New Roman" w:cs="Times New Roman"/>
           <w:w w:val="105"/>
         </w:rPr>
         <w:tab/>
@@ -599,6 +605,7 @@
       </w:r>
       <w:r>
         <w:rPr>
+          <w:rFonts w:ascii="Times New Roman" w:hAnsi="Times New Roman" w:cs="Times New Roman"/>
           <w:spacing w:val="-47"/>
           <w:w w:val="105"/>
         </w:rPr>
@@ -606,27 +613,10 @@
       </w:r>
       <w:r>
         <w:rPr>
+          <w:rFonts w:ascii="Times New Roman" w:hAnsi="Times New Roman" w:cs="Times New Roman"/>
           <w:w w:val="105"/>
         </w:rPr>
-        <w:t>20</w:t>
-      </w:r>
-      <w:r>
-        <w:rPr>
-          <w:w w:val="105"/>
-        </w:rPr>
-        <w:t>21</w:t>
-      </w:r>
-      <w:r>
-        <w:rPr>
-          <w:w w:val="105"/>
-        </w:rPr>
-        <w:t>/202</w:t>
-      </w:r>
-      <w:r>
-        <w:rPr>
-          <w:w w:val="105"/>
-        </w:rPr>
-        <w:t>2</w:t>
+        <w:t>2021/2022</w:t>
       </w:r>
     </w:p>
     <w:p>
@@ -694,21 +684,14 @@
           <w:w w:val="110"/>
           <w:sz w:val="33"/>
         </w:rPr>
-        <w:t xml:space="preserve">í   P r o j e k t   </w:t>
-      </w:r>
-      <w:r>
-        <w:rPr>
-          <w:b/>
-          <w:w w:val="110"/>
-          <w:sz w:val="33"/>
-        </w:rPr>
-        <w:t>II</w:t>
+        <w:t>í   P r o j e k t   II</w:t>
       </w:r>
     </w:p>
     <w:p>
       <w:pPr>
         <w:pStyle w:val="Zkladntext"/>
         <w:rPr>
+          <w:rFonts w:ascii="Times New Roman" w:hAnsi="Times New Roman" w:cs="Times New Roman"/>
           <w:b/>
           <w:sz w:val="38"/>
         </w:rPr>
@@ -759,39 +742,24 @@
         <w:ind w:left="162"/>
         <w:jc w:val="both"/>
         <w:rPr>
+          <w:rFonts w:ascii="Times New Roman" w:hAnsi="Times New Roman" w:cs="Times New Roman"/>
           <w:w w:val="105"/>
         </w:rPr>
       </w:pPr>
       <w:r>
         <w:rPr>
+          <w:rFonts w:ascii="Times New Roman" w:hAnsi="Times New Roman" w:cs="Times New Roman"/>
           <w:w w:val="105"/>
         </w:rPr>
         <w:t>Obor:</w:t>
       </w:r>
       <w:r>
         <w:rPr>
+          <w:rFonts w:ascii="Times New Roman" w:hAnsi="Times New Roman" w:cs="Times New Roman"/>
           <w:w w:val="105"/>
         </w:rPr>
         <w:tab/>
-        <w:t>Informa</w:t>
-      </w:r>
-      <w:r>
-        <w:rPr>
-          <w:w w:val="105"/>
-        </w:rPr>
-        <w:t xml:space="preserve">tika a kybernetika </w:t>
-      </w:r>
-      <w:r>
-        <w:rPr>
-          <w:w w:val="105"/>
-        </w:rPr>
-        <w:t>v</w:t>
-      </w:r>
-      <w:r>
-        <w:rPr>
-          <w:w w:val="105"/>
-        </w:rPr>
-        <w:t>e zdravotnictví</w:t>
+        <w:t>Informatika a kybernetika ve zdravotnictví</w:t>
       </w:r>
     </w:p>
     <w:p>
@@ -803,6 +771,9 @@
         <w:spacing w:before="89"/>
         <w:ind w:left="162"/>
         <w:jc w:val="both"/>
+        <w:rPr>
+          <w:rFonts w:ascii="Times New Roman" w:hAnsi="Times New Roman" w:cs="Times New Roman"/>
+        </w:rPr>
       </w:pPr>
     </w:p>
     <w:p>
@@ -814,35 +785,32 @@
         <w:spacing w:before="89"/>
         <w:ind w:left="3150" w:hanging="2970"/>
         <w:rPr>
+          <w:rFonts w:ascii="Times New Roman" w:hAnsi="Times New Roman" w:cs="Times New Roman"/>
           <w:b/>
           <w:w w:val="105"/>
         </w:rPr>
       </w:pPr>
       <w:r>
         <w:rPr>
+          <w:rFonts w:ascii="Times New Roman" w:hAnsi="Times New Roman" w:cs="Times New Roman"/>
           <w:w w:val="105"/>
         </w:rPr>
         <w:t>Téma:</w:t>
       </w:r>
       <w:r>
         <w:rPr>
+          <w:rFonts w:ascii="Times New Roman" w:hAnsi="Times New Roman" w:cs="Times New Roman"/>
           <w:w w:val="105"/>
         </w:rPr>
         <w:tab/>
       </w:r>
       <w:r>
         <w:rPr>
+          <w:rFonts w:ascii="Times New Roman" w:hAnsi="Times New Roman" w:cs="Times New Roman"/>
           <w:b/>
           <w:w w:val="105"/>
         </w:rPr>
-        <w:t>Užívání IT a právní odpovědnost</w:t>
-      </w:r>
-      <w:r>
-        <w:rPr>
-          <w:b/>
-          <w:w w:val="105"/>
-        </w:rPr>
-        <w:t xml:space="preserve"> </w:t>
+        <w:t xml:space="preserve">Užívání IT a právní odpovědnost </w:t>
       </w:r>
     </w:p>
     <w:p>
@@ -854,6 +822,7 @@
         <w:spacing w:before="89"/>
         <w:ind w:left="3150" w:hanging="2970"/>
         <w:rPr>
+          <w:rFonts w:ascii="Times New Roman" w:hAnsi="Times New Roman" w:cs="Times New Roman"/>
           <w:b/>
         </w:rPr>
       </w:pPr>
@@ -865,15 +834,20 @@
           <w:tab w:val="left" w:pos="3150"/>
         </w:tabs>
         <w:ind w:left="3150" w:right="-60" w:hanging="2977"/>
-      </w:pPr>
-      <w:r>
-        <w:rPr>
+        <w:rPr>
+          <w:rFonts w:ascii="Times New Roman" w:hAnsi="Times New Roman" w:cs="Times New Roman"/>
+        </w:rPr>
+      </w:pPr>
+      <w:r>
+        <w:rPr>
+          <w:rFonts w:ascii="Times New Roman" w:hAnsi="Times New Roman" w:cs="Times New Roman"/>
           <w:w w:val="105"/>
         </w:rPr>
         <w:t>Téma</w:t>
       </w:r>
       <w:r>
         <w:rPr>
+          <w:rFonts w:ascii="Times New Roman" w:hAnsi="Times New Roman" w:cs="Times New Roman"/>
           <w:spacing w:val="-15"/>
           <w:w w:val="105"/>
         </w:rPr>
@@ -881,18 +855,21 @@
       </w:r>
       <w:r>
         <w:rPr>
+          <w:rFonts w:ascii="Times New Roman" w:hAnsi="Times New Roman" w:cs="Times New Roman"/>
           <w:w w:val="105"/>
         </w:rPr>
         <w:t>anglicky:</w:t>
       </w:r>
       <w:r>
         <w:rPr>
+          <w:rFonts w:ascii="Times New Roman" w:hAnsi="Times New Roman" w:cs="Times New Roman"/>
           <w:w w:val="105"/>
         </w:rPr>
         <w:tab/>
       </w:r>
       <w:r>
         <w:rPr>
+          <w:rFonts w:ascii="Times New Roman" w:hAnsi="Times New Roman" w:cs="Times New Roman"/>
           <w:b/>
           <w:bCs/>
           <w:w w:val="105"/>
@@ -902,6 +879,7 @@
       <w:proofErr w:type="spellStart"/>
       <w:r>
         <w:rPr>
+          <w:rFonts w:ascii="Times New Roman" w:hAnsi="Times New Roman" w:cs="Times New Roman"/>
           <w:b/>
           <w:bCs/>
           <w:w w:val="105"/>
@@ -911,6 +889,7 @@
       <w:proofErr w:type="spellEnd"/>
       <w:r>
         <w:rPr>
+          <w:rFonts w:ascii="Times New Roman" w:hAnsi="Times New Roman" w:cs="Times New Roman"/>
           <w:b/>
           <w:bCs/>
           <w:w w:val="105"/>
@@ -920,6 +899,7 @@
       <w:proofErr w:type="spellStart"/>
       <w:r>
         <w:rPr>
+          <w:rFonts w:ascii="Times New Roman" w:hAnsi="Times New Roman" w:cs="Times New Roman"/>
           <w:b/>
           <w:bCs/>
           <w:w w:val="105"/>
@@ -937,11 +917,13 @@
         <w:spacing w:before="240" w:line="624" w:lineRule="auto"/>
         <w:ind w:left="164" w:right="2064"/>
         <w:rPr>
+          <w:rFonts w:ascii="Times New Roman" w:hAnsi="Times New Roman" w:cs="Times New Roman"/>
           <w:w w:val="105"/>
         </w:rPr>
       </w:pPr>
       <w:r>
         <w:rPr>
+          <w:rFonts w:ascii="Times New Roman" w:hAnsi="Times New Roman" w:cs="Times New Roman"/>
           <w:w w:val="105"/>
         </w:rPr>
         <w:t xml:space="preserve">Z á s a d </w:t>
@@ -949,6 +931,7 @@
       <w:proofErr w:type="gramStart"/>
       <w:r>
         <w:rPr>
+          <w:rFonts w:ascii="Times New Roman" w:hAnsi="Times New Roman" w:cs="Times New Roman"/>
           <w:w w:val="105"/>
         </w:rPr>
         <w:t>y  p</w:t>
@@ -956,12 +939,14 @@
       <w:proofErr w:type="gramEnd"/>
       <w:r>
         <w:rPr>
+          <w:rFonts w:ascii="Times New Roman" w:hAnsi="Times New Roman" w:cs="Times New Roman"/>
           <w:w w:val="105"/>
         </w:rPr>
         <w:t xml:space="preserve"> r o  v y p r a c o v á n í</w:t>
       </w:r>
       <w:r>
         <w:rPr>
+          <w:rFonts w:ascii="Times New Roman" w:hAnsi="Times New Roman" w:cs="Times New Roman"/>
           <w:spacing w:val="15"/>
           <w:w w:val="105"/>
         </w:rPr>
@@ -969,6 +954,7 @@
       </w:r>
       <w:r>
         <w:rPr>
+          <w:rFonts w:ascii="Times New Roman" w:hAnsi="Times New Roman" w:cs="Times New Roman"/>
           <w:w w:val="105"/>
         </w:rPr>
         <w:t>:</w:t>
@@ -984,12 +970,14 @@
         <w:ind w:left="162"/>
         <w:jc w:val="both"/>
         <w:rPr>
+          <w:rFonts w:ascii="Times New Roman" w:hAnsi="Times New Roman" w:cs="Times New Roman"/>
           <w:spacing w:val="-13"/>
           <w:w w:val="105"/>
         </w:rPr>
       </w:pPr>
       <w:r>
         <w:rPr>
+          <w:rFonts w:ascii="Times New Roman" w:hAnsi="Times New Roman" w:cs="Times New Roman"/>
           <w:spacing w:val="-13"/>
           <w:w w:val="105"/>
         </w:rPr>
@@ -998,6 +986,7 @@
       <w:proofErr w:type="gramStart"/>
       <w:r>
         <w:rPr>
+          <w:rFonts w:ascii="Times New Roman" w:hAnsi="Times New Roman" w:cs="Times New Roman"/>
           <w:spacing w:val="-13"/>
           <w:w w:val="105"/>
         </w:rPr>
@@ -1006,6 +995,7 @@
       <w:proofErr w:type="gramEnd"/>
       <w:r>
         <w:rPr>
+          <w:rFonts w:ascii="Times New Roman" w:hAnsi="Times New Roman" w:cs="Times New Roman"/>
           <w:spacing w:val="-13"/>
           <w:w w:val="105"/>
         </w:rPr>
@@ -1014,6 +1004,7 @@
       <w:proofErr w:type="gramStart"/>
       <w:r>
         <w:rPr>
+          <w:rFonts w:ascii="Times New Roman" w:hAnsi="Times New Roman" w:cs="Times New Roman"/>
           <w:spacing w:val="-13"/>
           <w:w w:val="105"/>
         </w:rPr>
@@ -1022,242 +1013,83 @@
       <w:proofErr w:type="gramEnd"/>
       <w:r>
         <w:rPr>
+          <w:rFonts w:ascii="Times New Roman" w:hAnsi="Times New Roman" w:cs="Times New Roman"/>
           <w:spacing w:val="-13"/>
           <w:w w:val="105"/>
         </w:rPr>
-        <w:t xml:space="preserve">  Z</w:t>
-      </w:r>
-      <w:r>
-        <w:rPr>
+        <w:t xml:space="preserve">  Zákonem o kybernetické bezpečnosti a jeho dopadem na běžného uživatele. Seznamte se s </w:t>
+      </w:r>
+      <w:proofErr w:type="gramStart"/>
+      <w:r>
+        <w:rPr>
+          <w:rFonts w:ascii="Times New Roman" w:hAnsi="Times New Roman" w:cs="Times New Roman"/>
           <w:spacing w:val="-13"/>
           <w:w w:val="105"/>
         </w:rPr>
-        <w:t>ákon</w:t>
-      </w:r>
-      <w:r>
-        <w:rPr>
+        <w:t>tím,  jaké</w:t>
+      </w:r>
+      <w:proofErr w:type="gramEnd"/>
+      <w:r>
+        <w:rPr>
+          <w:rFonts w:ascii="Times New Roman" w:hAnsi="Times New Roman" w:cs="Times New Roman"/>
           <w:spacing w:val="-13"/>
           <w:w w:val="105"/>
         </w:rPr>
-        <w:t>em</w:t>
-      </w:r>
-      <w:r>
-        <w:rPr>
+        <w:t xml:space="preserve"> povinnosti má běžný uživatel zařízení (počítač, mobil) s internetovým připojením. Shrňte právní </w:t>
+      </w:r>
+      <w:proofErr w:type="gramStart"/>
+      <w:r>
+        <w:rPr>
+          <w:rFonts w:ascii="Times New Roman" w:hAnsi="Times New Roman" w:cs="Times New Roman"/>
           <w:spacing w:val="-13"/>
           <w:w w:val="105"/>
         </w:rPr>
-        <w:t xml:space="preserve"> o kybernetické bezpečnosti</w:t>
-      </w:r>
-      <w:r>
-        <w:rPr>
+        <w:t>odpovědnost  uživatele</w:t>
+      </w:r>
+      <w:proofErr w:type="gramEnd"/>
+      <w:r>
+        <w:rPr>
+          <w:rFonts w:ascii="Times New Roman" w:hAnsi="Times New Roman" w:cs="Times New Roman"/>
           <w:spacing w:val="-13"/>
           <w:w w:val="105"/>
         </w:rPr>
-        <w:t xml:space="preserve"> a jeho dopadem na běžného uživatele. Seznamte se s </w:t>
+        <w:t xml:space="preserve">  do základního velmi  jednoduchého a přehledného materiálu, který bude možno použít pro vzdělávání laiků v této oblasti. Cílem tohoto projektu </w:t>
       </w:r>
       <w:proofErr w:type="gramStart"/>
       <w:r>
         <w:rPr>
+          <w:rFonts w:ascii="Times New Roman" w:hAnsi="Times New Roman" w:cs="Times New Roman"/>
           <w:spacing w:val="-13"/>
           <w:w w:val="105"/>
         </w:rPr>
-        <w:t xml:space="preserve">tím, </w:t>
-      </w:r>
-      <w:r>
-        <w:rPr>
+        <w:t>je  jednak</w:t>
+      </w:r>
+      <w:proofErr w:type="gramEnd"/>
+      <w:r>
+        <w:rPr>
+          <w:rFonts w:ascii="Times New Roman" w:hAnsi="Times New Roman" w:cs="Times New Roman"/>
           <w:spacing w:val="-13"/>
           <w:w w:val="105"/>
         </w:rPr>
-        <w:t xml:space="preserve"> jaké</w:t>
-      </w:r>
-      <w:proofErr w:type="gramEnd"/>
-      <w:r>
-        <w:rPr>
+        <w:t xml:space="preserve"> pro studenta  zvýšení znalosti toho,  co je legální a kdy už porušuje zákon v </w:t>
+      </w:r>
+      <w:proofErr w:type="spellStart"/>
+      <w:r>
+        <w:rPr>
+          <w:rFonts w:ascii="Times New Roman" w:hAnsi="Times New Roman" w:cs="Times New Roman"/>
           <w:spacing w:val="-13"/>
           <w:w w:val="105"/>
         </w:rPr>
-        <w:t xml:space="preserve"> povinnosti má </w:t>
-      </w:r>
-      <w:r>
-        <w:rPr>
+        <w:t>kyber</w:t>
+      </w:r>
+      <w:proofErr w:type="spellEnd"/>
+      <w:r>
+        <w:rPr>
+          <w:rFonts w:ascii="Times New Roman" w:hAnsi="Times New Roman" w:cs="Times New Roman"/>
           <w:spacing w:val="-13"/>
           <w:w w:val="105"/>
         </w:rPr>
-        <w:t xml:space="preserve">běžný uživatel zařízení (počítač, mobil) s </w:t>
-      </w:r>
-      <w:r>
-        <w:rPr>
-          <w:spacing w:val="-13"/>
-          <w:w w:val="105"/>
-        </w:rPr>
-        <w:t>internetovým připojením</w:t>
-      </w:r>
-      <w:r>
-        <w:rPr>
-          <w:spacing w:val="-13"/>
-          <w:w w:val="105"/>
-        </w:rPr>
-        <w:t xml:space="preserve">. Shrňte právní </w:t>
-      </w:r>
-      <w:proofErr w:type="gramStart"/>
-      <w:r>
-        <w:rPr>
-          <w:spacing w:val="-13"/>
-          <w:w w:val="105"/>
-        </w:rPr>
-        <w:t>odpovědnost  uživatele</w:t>
-      </w:r>
-      <w:proofErr w:type="gramEnd"/>
-      <w:r>
-        <w:rPr>
-          <w:spacing w:val="-13"/>
-          <w:w w:val="105"/>
-        </w:rPr>
-        <w:t xml:space="preserve"> </w:t>
-      </w:r>
-      <w:r>
-        <w:rPr>
-          <w:spacing w:val="-13"/>
-          <w:w w:val="105"/>
-        </w:rPr>
-        <w:t xml:space="preserve"> </w:t>
-      </w:r>
-      <w:r>
-        <w:rPr>
-          <w:spacing w:val="-13"/>
-          <w:w w:val="105"/>
-        </w:rPr>
-        <w:t xml:space="preserve">do základního velmi  jednoduchého a přehledného materiálu, který bude možno použít pro vzdělávání laiků v této oblasti. </w:t>
-      </w:r>
-      <w:r>
-        <w:rPr>
-          <w:spacing w:val="-13"/>
-          <w:w w:val="105"/>
-        </w:rPr>
-        <w:t xml:space="preserve">Cílem tohoto projektu </w:t>
-      </w:r>
-      <w:proofErr w:type="gramStart"/>
-      <w:r>
-        <w:rPr>
-          <w:spacing w:val="-13"/>
-          <w:w w:val="105"/>
-        </w:rPr>
-        <w:t xml:space="preserve">je </w:t>
-      </w:r>
-      <w:r>
-        <w:rPr>
-          <w:spacing w:val="-13"/>
-          <w:w w:val="105"/>
-        </w:rPr>
-        <w:t xml:space="preserve"> jednak</w:t>
-      </w:r>
-      <w:proofErr w:type="gramEnd"/>
-      <w:r>
-        <w:rPr>
-          <w:spacing w:val="-13"/>
-          <w:w w:val="105"/>
-        </w:rPr>
-        <w:t xml:space="preserve"> </w:t>
-      </w:r>
-      <w:r>
-        <w:rPr>
-          <w:spacing w:val="-13"/>
-          <w:w w:val="105"/>
-        </w:rPr>
-        <w:t xml:space="preserve">pro </w:t>
-      </w:r>
-      <w:r>
-        <w:rPr>
-          <w:spacing w:val="-13"/>
-          <w:w w:val="105"/>
-        </w:rPr>
-        <w:t xml:space="preserve">studenta </w:t>
-      </w:r>
-      <w:r>
-        <w:rPr>
-          <w:spacing w:val="-13"/>
-          <w:w w:val="105"/>
-        </w:rPr>
-        <w:t xml:space="preserve"> </w:t>
-      </w:r>
-      <w:r>
-        <w:rPr>
-          <w:spacing w:val="-13"/>
-          <w:w w:val="105"/>
-        </w:rPr>
-        <w:t xml:space="preserve">zvýšení </w:t>
-      </w:r>
-      <w:r>
-        <w:rPr>
-          <w:spacing w:val="-13"/>
-          <w:w w:val="105"/>
-        </w:rPr>
-        <w:t>znalost</w:t>
-      </w:r>
-      <w:r>
-        <w:rPr>
-          <w:spacing w:val="-13"/>
-          <w:w w:val="105"/>
-        </w:rPr>
-        <w:t>i</w:t>
-      </w:r>
-      <w:r>
-        <w:rPr>
-          <w:spacing w:val="-13"/>
-          <w:w w:val="105"/>
-        </w:rPr>
-        <w:t xml:space="preserve"> toho</w:t>
-      </w:r>
-      <w:r>
-        <w:rPr>
-          <w:spacing w:val="-13"/>
-          <w:w w:val="105"/>
-        </w:rPr>
-        <w:t xml:space="preserve">, </w:t>
-      </w:r>
-      <w:r>
-        <w:rPr>
-          <w:spacing w:val="-13"/>
-          <w:w w:val="105"/>
-        </w:rPr>
-        <w:t xml:space="preserve"> co je legální a kdy už porušuj</w:t>
-      </w:r>
-      <w:r>
-        <w:rPr>
-          <w:spacing w:val="-13"/>
-          <w:w w:val="105"/>
-        </w:rPr>
-        <w:t>e</w:t>
-      </w:r>
-      <w:r>
-        <w:rPr>
-          <w:spacing w:val="-13"/>
-          <w:w w:val="105"/>
-        </w:rPr>
-        <w:t xml:space="preserve"> zákon v </w:t>
-      </w:r>
-      <w:proofErr w:type="spellStart"/>
-      <w:r>
-        <w:rPr>
-          <w:spacing w:val="-13"/>
-          <w:w w:val="105"/>
-        </w:rPr>
-        <w:t>kyber</w:t>
-      </w:r>
-      <w:proofErr w:type="spellEnd"/>
-      <w:r>
-        <w:rPr>
-          <w:spacing w:val="-13"/>
-          <w:w w:val="105"/>
-        </w:rPr>
-        <w:t xml:space="preserve"> prostředí</w:t>
-      </w:r>
-      <w:r>
-        <w:rPr>
-          <w:spacing w:val="-13"/>
-          <w:w w:val="105"/>
-        </w:rPr>
-        <w:t>,  a dále vypracování materiálu.</w:t>
+        <w:t xml:space="preserve"> prostředí,  a dále vypracování materiálu.</w:t>
       </w:r>
     </w:p>
     <w:p>
@@ -1270,6 +1102,7 @@
         <w:ind w:left="162"/>
         <w:jc w:val="both"/>
         <w:rPr>
+          <w:rFonts w:ascii="Times New Roman" w:hAnsi="Times New Roman" w:cs="Times New Roman"/>
           <w:spacing w:val="-13"/>
           <w:w w:val="105"/>
         </w:rPr>
@@ -1285,6 +1118,7 @@
         <w:ind w:left="162"/>
         <w:jc w:val="both"/>
         <w:rPr>
+          <w:rFonts w:ascii="Times New Roman" w:hAnsi="Times New Roman" w:cs="Times New Roman"/>
           <w:spacing w:val="-13"/>
           <w:w w:val="105"/>
         </w:rPr>
@@ -1297,11 +1131,13 @@
         <w:ind w:left="110"/>
         <w:jc w:val="both"/>
         <w:rPr>
+          <w:rFonts w:ascii="Times New Roman" w:hAnsi="Times New Roman" w:cs="Times New Roman"/>
           <w:w w:val="105"/>
         </w:rPr>
       </w:pPr>
       <w:r>
         <w:rPr>
+          <w:rFonts w:ascii="Times New Roman" w:hAnsi="Times New Roman" w:cs="Times New Roman"/>
           <w:w w:val="105"/>
         </w:rPr>
         <w:t>Seznam odborné literatury:</w:t>
@@ -1312,6 +1148,7 @@
         <w:pStyle w:val="Zkladntext"/>
         <w:spacing w:before="6"/>
         <w:rPr>
+          <w:rFonts w:ascii="Times New Roman" w:hAnsi="Times New Roman" w:cs="Times New Roman"/>
           <w:sz w:val="24"/>
         </w:rPr>
       </w:pPr>
@@ -1590,25 +1427,24 @@
         <w:ind w:left="162"/>
         <w:jc w:val="both"/>
         <w:rPr>
+          <w:rFonts w:ascii="Times New Roman" w:hAnsi="Times New Roman" w:cs="Times New Roman"/>
           <w:w w:val="105"/>
         </w:rPr>
       </w:pPr>
       <w:r>
         <w:rPr>
+          <w:rFonts w:ascii="Times New Roman" w:hAnsi="Times New Roman" w:cs="Times New Roman"/>
           <w:w w:val="105"/>
         </w:rPr>
+        <w:lastRenderedPageBreak/>
         <w:t>Vedoucí:</w:t>
       </w:r>
       <w:r>
         <w:rPr>
+          <w:rFonts w:ascii="Times New Roman" w:hAnsi="Times New Roman" w:cs="Times New Roman"/>
           <w:w w:val="105"/>
         </w:rPr>
         <w:tab/>
-      </w:r>
-      <w:r>
-        <w:rPr>
-          <w:w w:val="105"/>
-        </w:rPr>
         <w:t>RNDr. Dagmar Brechlerová, Ph.D.</w:t>
       </w:r>
     </w:p>
@@ -1621,17 +1457,20 @@
         <w:ind w:left="162"/>
         <w:jc w:val="both"/>
         <w:rPr>
+          <w:rFonts w:ascii="Times New Roman" w:hAnsi="Times New Roman" w:cs="Times New Roman"/>
           <w:w w:val="105"/>
         </w:rPr>
       </w:pPr>
       <w:r>
         <w:rPr>
+          <w:rFonts w:ascii="Times New Roman" w:hAnsi="Times New Roman" w:cs="Times New Roman"/>
           <w:w w:val="105"/>
         </w:rPr>
         <w:t>Konzultanti:</w:t>
       </w:r>
       <w:r>
         <w:rPr>
+          <w:rFonts w:ascii="Times New Roman" w:hAnsi="Times New Roman" w:cs="Times New Roman"/>
           <w:w w:val="105"/>
         </w:rPr>
         <w:tab/>
@@ -1646,6 +1485,7 @@
         <w:ind w:left="162"/>
         <w:jc w:val="both"/>
         <w:rPr>
+          <w:rFonts w:ascii="Times New Roman" w:hAnsi="Times New Roman" w:cs="Times New Roman"/>
           <w:sz w:val="20"/>
         </w:rPr>
       </w:pPr>
@@ -1656,38 +1496,22 @@
         <w:spacing w:before="185"/>
         <w:ind w:left="110"/>
         <w:rPr>
+          <w:rFonts w:ascii="Times New Roman" w:hAnsi="Times New Roman" w:cs="Times New Roman"/>
           <w:sz w:val="20"/>
         </w:rPr>
       </w:pPr>
       <w:r>
-        <w:t>V</w:t>
-      </w:r>
-      <w:r>
-        <w:t xml:space="preserve"> Praze </w:t>
-      </w:r>
-      <w:r>
-        <w:t xml:space="preserve">dne </w:t>
-      </w:r>
-      <w:r>
-        <w:t>28</w:t>
-      </w:r>
-      <w:r>
-        <w:t>.</w:t>
-      </w:r>
-      <w:r>
-        <w:t>2</w:t>
-      </w:r>
-      <w:r>
-        <w:t>.20</w:t>
-      </w:r>
-      <w:r>
-        <w:t>22</w:t>
+        <w:rPr>
+          <w:rFonts w:ascii="Times New Roman" w:hAnsi="Times New Roman" w:cs="Times New Roman"/>
+        </w:rPr>
+        <w:t>V Praze dne 28.2.2022</w:t>
       </w:r>
     </w:p>
     <w:p>
       <w:pPr>
         <w:pStyle w:val="Zkladntext"/>
         <w:rPr>
+          <w:rFonts w:ascii="Times New Roman" w:hAnsi="Times New Roman" w:cs="Times New Roman"/>
           <w:sz w:val="20"/>
         </w:rPr>
       </w:pPr>
@@ -1706,6 +1530,7 @@
       <w:pPr>
         <w:pStyle w:val="Zkladntext"/>
         <w:rPr>
+          <w:rFonts w:ascii="Times New Roman" w:hAnsi="Times New Roman" w:cs="Times New Roman"/>
           <w:sz w:val="26"/>
         </w:rPr>
       </w:pPr>
@@ -1714,6 +1539,7 @@
       <w:pPr>
         <w:pStyle w:val="Zkladntext"/>
         <w:rPr>
+          <w:rFonts w:ascii="Times New Roman" w:hAnsi="Times New Roman" w:cs="Times New Roman"/>
           <w:sz w:val="26"/>
         </w:rPr>
       </w:pPr>
@@ -1722,6 +1548,7 @@
       <w:pPr>
         <w:pStyle w:val="Zkladntext"/>
         <w:rPr>
+          <w:rFonts w:ascii="Times New Roman" w:hAnsi="Times New Roman" w:cs="Times New Roman"/>
           <w:sz w:val="26"/>
         </w:rPr>
       </w:pPr>
@@ -1730,6 +1557,7 @@
       <w:pPr>
         <w:pStyle w:val="Zkladntext"/>
         <w:rPr>
+          <w:rFonts w:ascii="Times New Roman" w:hAnsi="Times New Roman" w:cs="Times New Roman"/>
           <w:sz w:val="26"/>
         </w:rPr>
       </w:pPr>
@@ -1740,12 +1568,19 @@
         <w:spacing w:before="167"/>
         <w:ind w:left="60" w:right="687"/>
         <w:jc w:val="center"/>
-      </w:pPr>
-      <w:r>
+        <w:rPr>
+          <w:rFonts w:ascii="Times New Roman" w:hAnsi="Times New Roman" w:cs="Times New Roman"/>
+        </w:rPr>
+      </w:pPr>
+      <w:r>
+        <w:rPr>
+          <w:rFonts w:ascii="Times New Roman" w:hAnsi="Times New Roman" w:cs="Times New Roman"/>
+        </w:rPr>
         <w:br w:type="column"/>
       </w:r>
       <w:r>
         <w:rPr>
+          <w:rFonts w:ascii="Times New Roman" w:hAnsi="Times New Roman" w:cs="Times New Roman"/>
           <w:w w:val="105"/>
         </w:rPr>
         <w:t>....................................................</w:t>
@@ -1757,9 +1592,13 @@
         <w:spacing w:before="84"/>
         <w:ind w:left="60" w:right="687"/>
         <w:jc w:val="center"/>
-      </w:pPr>
-      <w:r>
-        <w:rPr>
+        <w:rPr>
+          <w:rFonts w:ascii="Times New Roman" w:hAnsi="Times New Roman" w:cs="Times New Roman"/>
+        </w:rPr>
+      </w:pPr>
+      <w:r>
+        <w:rPr>
+          <w:rFonts w:ascii="Times New Roman" w:hAnsi="Times New Roman" w:cs="Times New Roman"/>
           <w:w w:val="105"/>
         </w:rPr>
         <w:t>studentka / student</w:t>
@@ -1783,21 +1622,33 @@
     <w:p>
       <w:pPr>
         <w:pStyle w:val="Zkladntext"/>
+        <w:rPr>
+          <w:rFonts w:ascii="Times New Roman" w:hAnsi="Times New Roman" w:cs="Times New Roman"/>
+        </w:rPr>
       </w:pPr>
     </w:p>
     <w:p>
       <w:pPr>
         <w:pStyle w:val="Zkladntext"/>
+        <w:rPr>
+          <w:rFonts w:ascii="Times New Roman" w:hAnsi="Times New Roman" w:cs="Times New Roman"/>
+        </w:rPr>
       </w:pPr>
     </w:p>
     <w:p>
       <w:pPr>
         <w:pStyle w:val="Zkladntext"/>
+        <w:rPr>
+          <w:rFonts w:ascii="Times New Roman" w:hAnsi="Times New Roman" w:cs="Times New Roman"/>
+        </w:rPr>
       </w:pPr>
     </w:p>
     <w:p>
       <w:pPr>
         <w:pStyle w:val="Zkladntext"/>
+        <w:rPr>
+          <w:rFonts w:ascii="Times New Roman" w:hAnsi="Times New Roman" w:cs="Times New Roman"/>
+        </w:rPr>
       </w:pPr>
     </w:p>
     <w:p>
@@ -1806,9 +1657,13 @@
         <w:spacing w:before="167"/>
         <w:ind w:left="60" w:right="687"/>
         <w:jc w:val="center"/>
-      </w:pPr>
-      <w:r>
-        <w:rPr>
+        <w:rPr>
+          <w:rFonts w:ascii="Times New Roman" w:hAnsi="Times New Roman" w:cs="Times New Roman"/>
+        </w:rPr>
+      </w:pPr>
+      <w:r>
+        <w:rPr>
+          <w:rFonts w:ascii="Times New Roman" w:hAnsi="Times New Roman" w:cs="Times New Roman"/>
           <w:w w:val="105"/>
         </w:rPr>
         <w:t>....................................................</w:t>
@@ -1820,9 +1675,13 @@
         <w:spacing w:before="84"/>
         <w:ind w:left="60" w:right="687"/>
         <w:jc w:val="center"/>
-      </w:pPr>
-      <w:r>
-        <w:rPr>
+        <w:rPr>
+          <w:rFonts w:ascii="Times New Roman" w:hAnsi="Times New Roman" w:cs="Times New Roman"/>
+        </w:rPr>
+      </w:pPr>
+      <w:r>
+        <w:rPr>
+          <w:rFonts w:ascii="Times New Roman" w:hAnsi="Times New Roman" w:cs="Times New Roman"/>
           <w:w w:val="105"/>
         </w:rPr>
         <w:t>vedoucí práce</w:t>
@@ -1846,17 +1705,24 @@
     <w:p>
       <w:pPr>
         <w:pStyle w:val="Zkladntext"/>
+        <w:rPr>
+          <w:rFonts w:ascii="Times New Roman" w:hAnsi="Times New Roman" w:cs="Times New Roman"/>
+        </w:rPr>
       </w:pPr>
     </w:p>
     <w:p>
       <w:pPr>
         <w:pStyle w:val="Zkladntext"/>
+        <w:rPr>
+          <w:rFonts w:ascii="Times New Roman" w:hAnsi="Times New Roman" w:cs="Times New Roman"/>
+        </w:rPr>
       </w:pPr>
     </w:p>
     <w:p>
       <w:pPr>
         <w:pStyle w:val="Zkladntext"/>
         <w:rPr>
+          <w:rFonts w:ascii="Times New Roman" w:hAnsi="Times New Roman" w:cs="Times New Roman"/>
           <w:w w:val="105"/>
         </w:rPr>
       </w:pPr>
@@ -1865,6 +1731,7 @@
       <w:pPr>
         <w:pStyle w:val="Zkladntext"/>
         <w:rPr>
+          <w:rFonts w:ascii="Times New Roman" w:hAnsi="Times New Roman" w:cs="Times New Roman"/>
           <w:w w:val="105"/>
         </w:rPr>
       </w:pPr>
@@ -1873,6 +1740,7 @@
       <w:pPr>
         <w:pStyle w:val="Zkladntext"/>
         <w:rPr>
+          <w:rFonts w:ascii="Times New Roman" w:hAnsi="Times New Roman" w:cs="Times New Roman"/>
           <w:w w:val="105"/>
         </w:rPr>
       </w:pPr>
@@ -1881,6 +1749,7 @@
       <w:pPr>
         <w:pStyle w:val="Zkladntext"/>
         <w:rPr>
+          <w:rFonts w:ascii="Times New Roman" w:hAnsi="Times New Roman" w:cs="Times New Roman"/>
           <w:w w:val="105"/>
         </w:rPr>
       </w:pPr>
@@ -1889,6 +1758,7 @@
       <w:pPr>
         <w:pStyle w:val="Zkladntext"/>
         <w:rPr>
+          <w:rFonts w:ascii="Times New Roman" w:hAnsi="Times New Roman" w:cs="Times New Roman"/>
           <w:w w:val="105"/>
         </w:rPr>
       </w:pPr>
@@ -1897,6 +1767,7 @@
       <w:pPr>
         <w:pStyle w:val="Zkladntext"/>
         <w:rPr>
+          <w:rFonts w:ascii="Times New Roman" w:hAnsi="Times New Roman" w:cs="Times New Roman"/>
           <w:w w:val="105"/>
         </w:rPr>
       </w:pPr>
@@ -1904,9 +1775,13 @@
     <w:p>
       <w:pPr>
         <w:pStyle w:val="Zkladntext"/>
-      </w:pPr>
-      <w:r>
-        <w:rPr>
+        <w:rPr>
+          <w:rFonts w:ascii="Times New Roman" w:hAnsi="Times New Roman" w:cs="Times New Roman"/>
+        </w:rPr>
+      </w:pPr>
+      <w:r>
+        <w:rPr>
+          <w:rFonts w:ascii="Times New Roman" w:hAnsi="Times New Roman" w:cs="Times New Roman"/>
           <w:w w:val="105"/>
         </w:rPr>
         <w:t xml:space="preserve">  ....................................................</w:t>
@@ -1918,6 +1793,9 @@
         <w:spacing w:before="84"/>
         <w:ind w:left="60" w:right="687"/>
         <w:jc w:val="center"/>
+        <w:rPr>
+          <w:rFonts w:ascii="Times New Roman" w:hAnsi="Times New Roman" w:cs="Times New Roman"/>
+        </w:rPr>
         <w:sectPr>
           <w:type w:val="continuous"/>
           <w:pgSz w:w="11906" w:h="16838"/>
@@ -1932,6 +1810,7 @@
       </w:pPr>
       <w:r>
         <w:rPr>
+          <w:rFonts w:ascii="Times New Roman" w:hAnsi="Times New Roman" w:cs="Times New Roman"/>
           <w:w w:val="105"/>
         </w:rPr>
         <w:t xml:space="preserve">vedoucí / zástupce </w:t>
@@ -1939,6 +1818,7 @@
       <w:proofErr w:type="spellStart"/>
       <w:r>
         <w:rPr>
+          <w:rFonts w:ascii="Times New Roman" w:hAnsi="Times New Roman" w:cs="Times New Roman"/>
           <w:w w:val="105"/>
         </w:rPr>
         <w:t>ved</w:t>
@@ -1946,6 +1826,7 @@
       <w:proofErr w:type="spellEnd"/>
       <w:r>
         <w:rPr>
+          <w:rFonts w:ascii="Times New Roman" w:hAnsi="Times New Roman" w:cs="Times New Roman"/>
           <w:w w:val="105"/>
         </w:rPr>
         <w:t xml:space="preserve">. </w:t>
@@ -1953,6 +1834,7 @@
       <w:proofErr w:type="spellStart"/>
       <w:r>
         <w:rPr>
+          <w:rFonts w:ascii="Times New Roman" w:hAnsi="Times New Roman" w:cs="Times New Roman"/>
           <w:w w:val="105"/>
         </w:rPr>
         <w:t>katedr</w:t>
@@ -1977,6 +1859,9 @@
     <w:p>
       <w:pPr>
         <w:pStyle w:val="Zkladntext"/>
+        <w:rPr>
+          <w:rFonts w:ascii="Times New Roman" w:hAnsi="Times New Roman" w:cs="Times New Roman"/>
+        </w:rPr>
       </w:pPr>
     </w:p>
     <w:p>
@@ -2426,38 +2311,17 @@
         <w:rPr>
           <w:w w:val="105"/>
         </w:rPr>
-        <w:t>Užívání IT a právní</w:t>
-      </w:r>
-      <w:r>
-        <w:rPr>
+        <w:t>Užívání IT a právní odpovědnost“</w:t>
+      </w:r>
+      <w:r>
+        <w:rPr>
+          <w:b/>
           <w:w w:val="105"/>
         </w:rPr>
-        <w:t xml:space="preserve"> odpovědnost</w:t>
-      </w:r>
-      <w:r>
-        <w:rPr>
-          <w:w w:val="105"/>
-        </w:rPr>
-        <w:t>“</w:t>
-      </w:r>
-      <w:r>
-        <w:rPr>
-          <w:b/>
-          <w:w w:val="105"/>
-        </w:rPr>
         <w:t xml:space="preserve"> </w:t>
       </w:r>
       <w:r>
-        <w:t>vypracoval</w:t>
-      </w:r>
-      <w:r>
-        <w:t xml:space="preserve"> samostatně a </w:t>
-      </w:r>
-      <w:r>
-        <w:t>použil</w:t>
-      </w:r>
-      <w:r>
-        <w:t xml:space="preserve"> k tomu úplný výčet citací použitých pramenů, které uvádím v seznamu přiloženém k práci. </w:t>
+        <w:t xml:space="preserve">vypracoval samostatně a použil k tomu úplný výčet citací použitých pramenů, které uvádím v seznamu přiloženém k práci. </w:t>
       </w:r>
     </w:p>
     <w:p>
@@ -2525,13 +2389,7 @@
           <w:sz w:val="28"/>
         </w:rPr>
         <w:tab/>
-        <w:t xml:space="preserve">      …...….</w:t>
-      </w:r>
-      <w:r>
-        <w:rPr>
-          <w:sz w:val="28"/>
-        </w:rPr>
-        <w:t>………...………………...</w:t>
+        <w:t xml:space="preserve">      …...….………...………………...</w:t>
       </w:r>
     </w:p>
     <w:p>
@@ -3157,10 +3015,7 @@
         <w:pStyle w:val="Normlnbezodsazen"/>
       </w:pPr>
       <w:r>
-        <w:t>R</w:t>
-      </w:r>
-      <w:r>
-        <w:t>ád bych poděkoval paní doktorce Brechlerové za možnost</w:t>
+        <w:t>Rád bych poděkoval paní doktorce Brechlerové za možnost</w:t>
       </w:r>
       <w:r>
         <w:t xml:space="preserve"> práce pod jejím vedením na tomto projektu</w:t>
@@ -3989,7 +3844,7 @@
           <w:pPr>
             <w:pStyle w:val="Obsah1"/>
             <w:rPr>
-              <w:rFonts w:asciiTheme="minorHAnsi" w:eastAsiaTheme="minorEastAsia" w:hAnsiTheme="minorHAnsi" w:cstheme="minorBidi"/>
+              <w:rFonts w:eastAsiaTheme="minorEastAsia"/>
               <w:b w:val="0"/>
               <w:color w:val="FF0000"/>
               <w:sz w:val="22"/>
@@ -4069,7 +3924,7 @@
           <w:pPr>
             <w:pStyle w:val="Obsah1"/>
             <w:rPr>
-              <w:rFonts w:asciiTheme="minorHAnsi" w:eastAsiaTheme="minorEastAsia" w:hAnsiTheme="minorHAnsi" w:cstheme="minorBidi"/>
+              <w:rFonts w:eastAsiaTheme="minorEastAsia"/>
               <w:b w:val="0"/>
               <w:sz w:val="22"/>
               <w:lang w:eastAsia="cs-CZ"/>
@@ -4085,7 +3940,7 @@
             </w:r>
             <w:r>
               <w:rPr>
-                <w:rFonts w:asciiTheme="minorHAnsi" w:eastAsiaTheme="minorEastAsia" w:hAnsiTheme="minorHAnsi" w:cstheme="minorBidi"/>
+                <w:rFonts w:eastAsiaTheme="minorEastAsia"/>
                 <w:b w:val="0"/>
                 <w:sz w:val="22"/>
                 <w:lang w:eastAsia="cs-CZ"/>
@@ -4146,7 +4001,7 @@
           <w:pPr>
             <w:pStyle w:val="Obsah2"/>
             <w:rPr>
-              <w:rFonts w:asciiTheme="minorHAnsi" w:eastAsiaTheme="minorEastAsia" w:hAnsiTheme="minorHAnsi" w:cstheme="minorBidi"/>
+              <w:rFonts w:eastAsiaTheme="minorEastAsia"/>
               <w:noProof/>
               <w:sz w:val="22"/>
               <w:lang w:eastAsia="cs-CZ"/>
@@ -4163,7 +4018,7 @@
             </w:r>
             <w:r>
               <w:rPr>
-                <w:rFonts w:asciiTheme="minorHAnsi" w:eastAsiaTheme="minorEastAsia" w:hAnsiTheme="minorHAnsi" w:cstheme="minorBidi"/>
+                <w:rFonts w:eastAsiaTheme="minorEastAsia"/>
                 <w:noProof/>
                 <w:sz w:val="22"/>
                 <w:lang w:eastAsia="cs-CZ"/>
@@ -4232,7 +4087,7 @@
           <w:pPr>
             <w:pStyle w:val="Obsah2"/>
             <w:rPr>
-              <w:rFonts w:asciiTheme="minorHAnsi" w:eastAsiaTheme="minorEastAsia" w:hAnsiTheme="minorHAnsi" w:cstheme="minorBidi"/>
+              <w:rFonts w:eastAsiaTheme="minorEastAsia"/>
               <w:noProof/>
               <w:sz w:val="22"/>
               <w:lang w:eastAsia="cs-CZ"/>
@@ -4249,7 +4104,7 @@
             </w:r>
             <w:r>
               <w:rPr>
-                <w:rFonts w:asciiTheme="minorHAnsi" w:eastAsiaTheme="minorEastAsia" w:hAnsiTheme="minorHAnsi" w:cstheme="minorBidi"/>
+                <w:rFonts w:eastAsiaTheme="minorEastAsia"/>
                 <w:noProof/>
                 <w:sz w:val="22"/>
                 <w:lang w:eastAsia="cs-CZ"/>
@@ -4318,7 +4173,7 @@
           <w:pPr>
             <w:pStyle w:val="Obsah1"/>
             <w:rPr>
-              <w:rFonts w:asciiTheme="minorHAnsi" w:eastAsiaTheme="minorEastAsia" w:hAnsiTheme="minorHAnsi" w:cstheme="minorBidi"/>
+              <w:rFonts w:eastAsiaTheme="minorEastAsia"/>
               <w:b w:val="0"/>
               <w:color w:val="FF0000"/>
               <w:sz w:val="22"/>
@@ -4335,7 +4190,7 @@
             </w:r>
             <w:r>
               <w:rPr>
-                <w:rFonts w:asciiTheme="minorHAnsi" w:eastAsiaTheme="minorEastAsia" w:hAnsiTheme="minorHAnsi" w:cstheme="minorBidi"/>
+                <w:rFonts w:eastAsiaTheme="minorEastAsia"/>
                 <w:b w:val="0"/>
                 <w:color w:val="000000" w:themeColor="text1"/>
                 <w:sz w:val="22"/>
@@ -4404,7 +4259,7 @@
           <w:pPr>
             <w:pStyle w:val="Obsah1"/>
             <w:rPr>
-              <w:rFonts w:asciiTheme="minorHAnsi" w:eastAsiaTheme="minorEastAsia" w:hAnsiTheme="minorHAnsi" w:cstheme="minorBidi"/>
+              <w:rFonts w:eastAsiaTheme="minorEastAsia"/>
               <w:b w:val="0"/>
               <w:color w:val="FF0000"/>
               <w:sz w:val="22"/>
@@ -4421,7 +4276,7 @@
             </w:r>
             <w:r>
               <w:rPr>
-                <w:rFonts w:asciiTheme="minorHAnsi" w:eastAsiaTheme="minorEastAsia" w:hAnsiTheme="minorHAnsi" w:cstheme="minorBidi"/>
+                <w:rFonts w:eastAsiaTheme="minorEastAsia"/>
                 <w:b w:val="0"/>
                 <w:color w:val="000000" w:themeColor="text1"/>
                 <w:sz w:val="22"/>
@@ -4490,7 +4345,7 @@
           <w:pPr>
             <w:pStyle w:val="Obsah1"/>
             <w:rPr>
-              <w:rFonts w:asciiTheme="minorHAnsi" w:eastAsiaTheme="minorEastAsia" w:hAnsiTheme="minorHAnsi" w:cstheme="minorBidi"/>
+              <w:rFonts w:eastAsiaTheme="minorEastAsia"/>
               <w:b w:val="0"/>
               <w:color w:val="FF0000"/>
               <w:sz w:val="22"/>
@@ -4507,7 +4362,7 @@
             </w:r>
             <w:r>
               <w:rPr>
-                <w:rFonts w:asciiTheme="minorHAnsi" w:eastAsiaTheme="minorEastAsia" w:hAnsiTheme="minorHAnsi" w:cstheme="minorBidi"/>
+                <w:rFonts w:eastAsiaTheme="minorEastAsia"/>
                 <w:b w:val="0"/>
                 <w:color w:val="000000" w:themeColor="text1"/>
                 <w:sz w:val="22"/>
@@ -4576,7 +4431,7 @@
           <w:pPr>
             <w:pStyle w:val="Obsah1"/>
             <w:rPr>
-              <w:rFonts w:asciiTheme="minorHAnsi" w:eastAsiaTheme="minorEastAsia" w:hAnsiTheme="minorHAnsi" w:cstheme="minorBidi"/>
+              <w:rFonts w:eastAsiaTheme="minorEastAsia"/>
               <w:b w:val="0"/>
               <w:color w:val="FF0000"/>
               <w:sz w:val="22"/>
@@ -4593,7 +4448,7 @@
             </w:r>
             <w:r>
               <w:rPr>
-                <w:rFonts w:asciiTheme="minorHAnsi" w:eastAsiaTheme="minorEastAsia" w:hAnsiTheme="minorHAnsi" w:cstheme="minorBidi"/>
+                <w:rFonts w:eastAsiaTheme="minorEastAsia"/>
                 <w:b w:val="0"/>
                 <w:color w:val="000000" w:themeColor="text1"/>
                 <w:sz w:val="22"/>
@@ -4662,7 +4517,7 @@
           <w:pPr>
             <w:pStyle w:val="Obsah1"/>
             <w:rPr>
-              <w:rFonts w:asciiTheme="minorHAnsi" w:eastAsiaTheme="minorEastAsia" w:hAnsiTheme="minorHAnsi" w:cstheme="minorBidi"/>
+              <w:rFonts w:eastAsiaTheme="minorEastAsia"/>
               <w:b w:val="0"/>
               <w:color w:val="FF0000"/>
               <w:sz w:val="22"/>
@@ -4731,7 +4586,7 @@
           <w:pPr>
             <w:pStyle w:val="Obsah1"/>
             <w:rPr>
-              <w:rFonts w:asciiTheme="minorHAnsi" w:eastAsiaTheme="minorEastAsia" w:hAnsiTheme="minorHAnsi" w:cstheme="minorBidi"/>
+              <w:rFonts w:eastAsiaTheme="minorEastAsia"/>
               <w:b w:val="0"/>
               <w:color w:val="FF0000"/>
               <w:sz w:val="22"/>
@@ -4870,7 +4725,7 @@
           <w:pPr>
             <w:pStyle w:val="Obsah1"/>
             <w:rPr>
-              <w:rFonts w:asciiTheme="minorHAnsi" w:eastAsiaTheme="minorEastAsia" w:hAnsiTheme="minorHAnsi" w:cstheme="minorBidi"/>
+              <w:rFonts w:eastAsiaTheme="minorEastAsia"/>
               <w:b w:val="0"/>
               <w:color w:val="FF0000"/>
               <w:sz w:val="22"/>
@@ -4983,8 +4838,14 @@
             <w:pPr>
               <w:pStyle w:val="Tabulka"/>
               <w:jc w:val="left"/>
+              <w:rPr>
+                <w:rFonts w:cs="Times New Roman"/>
+              </w:rPr>
             </w:pPr>
             <w:r>
+              <w:rPr>
+                <w:rFonts w:cs="Times New Roman"/>
+              </w:rPr>
               <w:t>Zkratka</w:t>
             </w:r>
           </w:p>
@@ -5001,8 +4862,14 @@
             <w:pPr>
               <w:pStyle w:val="Tabulka"/>
               <w:jc w:val="left"/>
+              <w:rPr>
+                <w:rFonts w:cs="Times New Roman"/>
+              </w:rPr>
             </w:pPr>
             <w:r>
+              <w:rPr>
+                <w:rFonts w:cs="Times New Roman"/>
+              </w:rPr>
               <w:t>Význam</w:t>
             </w:r>
           </w:p>
@@ -5020,8 +4887,14 @@
             <w:pPr>
               <w:pStyle w:val="Tabulka"/>
               <w:jc w:val="left"/>
+              <w:rPr>
+                <w:rFonts w:cs="Times New Roman"/>
+              </w:rPr>
             </w:pPr>
             <w:r>
+              <w:rPr>
+                <w:rFonts w:cs="Times New Roman"/>
+              </w:rPr>
               <w:t>KB</w:t>
             </w:r>
           </w:p>
@@ -5029,8 +4902,14 @@
             <w:pPr>
               <w:pStyle w:val="Tabulka"/>
               <w:jc w:val="left"/>
+              <w:rPr>
+                <w:rFonts w:cs="Times New Roman"/>
+              </w:rPr>
             </w:pPr>
             <w:r>
+              <w:rPr>
+                <w:rFonts w:cs="Times New Roman"/>
+              </w:rPr>
               <w:t>NÚKIB</w:t>
             </w:r>
           </w:p>
@@ -5046,8 +4925,14 @@
             <w:pPr>
               <w:pStyle w:val="Tabulka"/>
               <w:jc w:val="left"/>
+              <w:rPr>
+                <w:rFonts w:cs="Times New Roman"/>
+              </w:rPr>
             </w:pPr>
             <w:r>
+              <w:rPr>
+                <w:rFonts w:cs="Times New Roman"/>
+              </w:rPr>
               <w:t>Kybernetická Bezpečnost</w:t>
             </w:r>
           </w:p>
@@ -5055,23 +4940,38 @@
             <w:pPr>
               <w:pStyle w:val="Tabulka"/>
               <w:jc w:val="left"/>
+              <w:rPr>
+                <w:rFonts w:cs="Times New Roman"/>
+              </w:rPr>
             </w:pPr>
             <w:r>
+              <w:rPr>
+                <w:rFonts w:cs="Times New Roman"/>
+              </w:rPr>
               <w:t xml:space="preserve">Národní Úřad pro Kybernetickou a Informační </w:t>
             </w:r>
             <w:r>
-              <w:t>Bezpečnost</w:t>
-            </w:r>
-            <w:r>
-              <w:t xml:space="preserve"> (</w:t>
-            </w:r>
-            <w:r>
+              <w:rPr>
+                <w:rFonts w:cs="Times New Roman"/>
+              </w:rPr>
+              <w:t>Bezpečnost (</w:t>
+            </w:r>
+            <w:r>
+              <w:rPr>
+                <w:rFonts w:cs="Times New Roman"/>
+              </w:rPr>
               <w:t>správní orgán pro KB</w:t>
             </w:r>
             <w:r>
+              <w:rPr>
+                <w:rFonts w:cs="Times New Roman"/>
+              </w:rPr>
               <w:t>, včetně ochrany utajovaných informací atd.</w:t>
             </w:r>
             <w:r>
+              <w:rPr>
+                <w:rFonts w:cs="Times New Roman"/>
+              </w:rPr>
               <w:t>)</w:t>
             </w:r>
           </w:p>
@@ -5090,11 +4990,13 @@
               <w:pStyle w:val="Tabulka"/>
               <w:jc w:val="left"/>
               <w:rPr>
+                <w:rFonts w:cs="Times New Roman"/>
                 <w:color w:val="FF0000"/>
               </w:rPr>
             </w:pPr>
             <w:r>
               <w:rPr>
+                <w:rFonts w:cs="Times New Roman"/>
                 <w:color w:val="FF0000"/>
               </w:rPr>
               <w:t>PID</w:t>
@@ -5113,11 +5015,13 @@
               <w:pStyle w:val="Tabulka"/>
               <w:jc w:val="left"/>
               <w:rPr>
+                <w:rFonts w:cs="Times New Roman"/>
                 <w:color w:val="FF0000"/>
               </w:rPr>
             </w:pPr>
             <w:r>
               <w:rPr>
+                <w:rFonts w:cs="Times New Roman"/>
                 <w:color w:val="FF0000"/>
               </w:rPr>
               <w:t>Proporcionálně-integračně-derivační</w:t>
@@ -5252,13 +5156,7 @@
       <w:bookmarkStart w:id="6" w:name="_Toc386301758"/>
       <w:bookmarkStart w:id="7" w:name="_Toc476327914"/>
       <w:r>
-        <w:t xml:space="preserve">Přehled </w:t>
-      </w:r>
-      <w:r>
-        <w:t>současného</w:t>
-      </w:r>
-      <w:r>
-        <w:t xml:space="preserve"> stavu</w:t>
+        <w:t>Přehled současného stavu</w:t>
       </w:r>
       <w:bookmarkEnd w:id="6"/>
       <w:bookmarkEnd w:id="7"/>
@@ -5409,283 +5307,594 @@
         <w:t>.</w:t>
       </w:r>
     </w:p>
-    <w:p/>
+    <w:p>
+      <w:pPr>
+        <w:pStyle w:val="Odstavecseseznamem"/>
+        <w:numPr>
+          <w:ilvl w:val="0"/>
+          <w:numId w:val="20"/>
+        </w:numPr>
+      </w:pPr>
+      <w:r>
+        <w:rPr>
+          <w:rFonts w:eastAsia="Times New Roman"/>
+          <w:b/>
+          <w:bCs/>
+          <w:color w:val="000000"/>
+          <w:sz w:val="40"/>
+          <w:szCs w:val="28"/>
+        </w:rPr>
+        <w:lastRenderedPageBreak/>
+        <w:t>Metody</w:t>
+      </w:r>
+    </w:p>
+    <w:p>
+      <w:pPr>
+        <w:rPr>
+          <w:rFonts w:eastAsia="Times New Roman"/>
+          <w:b/>
+          <w:bCs/>
+          <w:color w:val="000000"/>
+          <w:sz w:val="32"/>
+        </w:rPr>
+      </w:pPr>
+    </w:p>
+    <w:p>
+      <w:pPr>
+        <w:pStyle w:val="Odstavecseseznamem"/>
+        <w:numPr>
+          <w:ilvl w:val="1"/>
+          <w:numId w:val="20"/>
+        </w:numPr>
+        <w:rPr>
+          <w:rFonts w:eastAsia="Times New Roman"/>
+          <w:b/>
+          <w:bCs/>
+          <w:color w:val="000000"/>
+          <w:sz w:val="40"/>
+          <w:szCs w:val="28"/>
+        </w:rPr>
+      </w:pPr>
+      <w:r>
+        <w:rPr>
+          <w:rFonts w:eastAsia="Times New Roman"/>
+          <w:b/>
+          <w:bCs/>
+          <w:color w:val="000000"/>
+          <w:sz w:val="32"/>
+        </w:rPr>
+        <w:t>Trestní zákoník</w:t>
+      </w:r>
+    </w:p>
+    <w:p>
+      <w:pPr>
+        <w:pStyle w:val="Odstavecseseznamem"/>
+        <w:ind w:left="1241" w:firstLine="0"/>
+        <w:rPr>
+          <w:rFonts w:eastAsia="Times New Roman"/>
+          <w:b/>
+          <w:bCs/>
+          <w:color w:val="000000"/>
+          <w:sz w:val="40"/>
+          <w:szCs w:val="28"/>
+        </w:rPr>
+      </w:pPr>
+    </w:p>
+    <w:p>
+      <w:pPr>
+        <w:rPr>
+          <w:rFonts w:eastAsia="Times New Roman"/>
+          <w:color w:val="000000"/>
+          <w:szCs w:val="18"/>
+        </w:rPr>
+      </w:pPr>
+      <w:r>
+        <w:rPr>
+          <w:rFonts w:eastAsia="Times New Roman"/>
+          <w:color w:val="000000"/>
+          <w:szCs w:val="18"/>
+        </w:rPr>
+        <w:t xml:space="preserve"> Ke trestnímu zákoníku z hlediska výpočetních technologií lze přistupovat následujíc. Hlavní paragrafy jsou 230,231,232 Trestního zákoníku č. 40/2009 Sb.. </w:t>
+      </w:r>
+    </w:p>
+    <w:p>
+      <w:pPr>
+        <w:rPr>
+          <w:rFonts w:eastAsia="Times New Roman"/>
+          <w:color w:val="000000"/>
+          <w:szCs w:val="18"/>
+        </w:rPr>
+      </w:pPr>
+      <w:r>
+        <w:rPr>
+          <w:rFonts w:eastAsia="Times New Roman"/>
+          <w:color w:val="000000"/>
+          <w:szCs w:val="18"/>
+        </w:rPr>
+        <w:t xml:space="preserve">§ 230 Neoprávněný přístup k počítačovému systému a nosiči informací: </w:t>
+      </w:r>
+    </w:p>
+    <w:p>
+      <w:pPr>
+        <w:rPr>
+          <w:rFonts w:eastAsia="Times New Roman"/>
+          <w:color w:val="000000"/>
+          <w:szCs w:val="18"/>
+        </w:rPr>
+      </w:pPr>
+      <w:r>
+        <w:rPr>
+          <w:rFonts w:eastAsia="Times New Roman"/>
+          <w:color w:val="000000"/>
+          <w:szCs w:val="18"/>
+        </w:rPr>
+        <w:t xml:space="preserve">Překonání bezpečnostního opatření k neoprávněnému přístupu k počítačovému systému Tzn. že i když mám heslo na papírku vedle počítače, nemohu ho použít, protože bych porušil zákon. Podle odstavce 2 je zakázáno jakkoli modifikovat či smazat data z počítačového systému nebo je neoprávněně použít, padělat atd. Podle odstavce tři nesmí uživatel způsobit jinému škodu nebo omezit funkčnost počítačového systému. </w:t>
+      </w:r>
+    </w:p>
+    <w:p>
+      <w:pPr>
+        <w:rPr>
+          <w:rFonts w:eastAsia="Times New Roman"/>
+          <w:color w:val="000000"/>
+          <w:szCs w:val="18"/>
+        </w:rPr>
+      </w:pPr>
+      <w:r>
+        <w:rPr>
+          <w:rFonts w:eastAsia="Times New Roman"/>
+          <w:color w:val="000000"/>
+          <w:szCs w:val="18"/>
+        </w:rPr>
+        <w:t xml:space="preserve">§ 231 Opatření a přechovávání přístupového zařízení a hesla k počítačovému systému a jiných takových dat: </w:t>
+      </w:r>
+    </w:p>
+    <w:p>
+      <w:pPr>
+        <w:rPr>
+          <w:rFonts w:eastAsia="Times New Roman"/>
+          <w:color w:val="000000"/>
+          <w:szCs w:val="18"/>
+        </w:rPr>
+      </w:pPr>
+      <w:r>
+        <w:rPr>
+          <w:rFonts w:eastAsia="Times New Roman"/>
+          <w:color w:val="000000"/>
+          <w:szCs w:val="18"/>
+        </w:rPr>
+        <w:t xml:space="preserve">Zakazuje podle trestného činu porušení tajemství či neoprávněného přístupu k nosiči informací. S použitím nástroje, postupu, programu a dalších věcí k získání přístupu. Dále také zakazuje jakkoli distribuovat jakoukoliv možnost na neoprávněný přístup do sítě, informaci atd.. Daný trestný čin dále eskaluje jedná-li v rámci organizované skupiny nebo se jedná o značný prospěch pro někoho. </w:t>
+      </w:r>
+    </w:p>
+    <w:p>
+      <w:pPr>
+        <w:rPr>
+          <w:rFonts w:eastAsia="Times New Roman"/>
+          <w:color w:val="000000"/>
+          <w:szCs w:val="18"/>
+        </w:rPr>
+      </w:pPr>
+      <w:r>
+        <w:rPr>
+          <w:rFonts w:eastAsia="Times New Roman"/>
+          <w:color w:val="000000"/>
+          <w:szCs w:val="18"/>
+        </w:rPr>
+        <w:t xml:space="preserve">§ 232 Poškození záznamu v počítačovém systému a na nosiči informací a zásah do vybavení počítače z nedbalosti: </w:t>
+      </w:r>
+    </w:p>
+    <w:p>
+      <w:pPr>
+        <w:rPr>
+          <w:rFonts w:eastAsia="Times New Roman"/>
+          <w:color w:val="000000"/>
+          <w:szCs w:val="18"/>
+        </w:rPr>
+      </w:pPr>
+      <w:r>
+        <w:rPr>
+          <w:rFonts w:eastAsia="Times New Roman"/>
+          <w:color w:val="000000"/>
+          <w:szCs w:val="18"/>
+        </w:rPr>
+        <w:t xml:space="preserve">Je poškození, zničení nebo učiní neupotřebitelnými a tím způsobí na cizím majetku značnou. Podle těchto paragrafů se určují trestné činy s výpočetní technikou, ale vždy se jedná tento trestný čin spolu s nějakým, jako např. urážkou na cti, vydíráním atd. </w:t>
+      </w:r>
+    </w:p>
+    <w:p>
+      <w:pPr>
+        <w:ind w:firstLine="0"/>
+        <w:rPr>
+          <w:rFonts w:eastAsia="Times New Roman"/>
+          <w:color w:val="000000"/>
+          <w:szCs w:val="18"/>
+        </w:rPr>
+      </w:pPr>
+    </w:p>
+    <w:p>
+      <w:pPr>
+        <w:ind w:firstLine="0"/>
+        <w:rPr>
+          <w:rFonts w:eastAsia="Times New Roman"/>
+          <w:b/>
+          <w:bCs/>
+          <w:color w:val="000000"/>
+          <w:sz w:val="36"/>
+          <w:szCs w:val="24"/>
+        </w:rPr>
+      </w:pPr>
+    </w:p>
+    <w:p>
+      <w:pPr>
+        <w:ind w:firstLine="0"/>
+        <w:rPr>
+          <w:rFonts w:eastAsia="Times New Roman"/>
+          <w:b/>
+          <w:bCs/>
+          <w:color w:val="000000"/>
+          <w:sz w:val="36"/>
+          <w:szCs w:val="24"/>
+        </w:rPr>
+      </w:pPr>
+    </w:p>
+    <w:p>
+      <w:pPr>
+        <w:ind w:firstLine="0"/>
+        <w:rPr>
+          <w:rFonts w:eastAsia="Times New Roman"/>
+          <w:b/>
+          <w:bCs/>
+          <w:color w:val="000000"/>
+          <w:sz w:val="36"/>
+          <w:szCs w:val="24"/>
+        </w:rPr>
+      </w:pPr>
+    </w:p>
+    <w:p>
+      <w:pPr>
+        <w:ind w:firstLine="0"/>
+        <w:rPr>
+          <w:rFonts w:eastAsia="Times New Roman"/>
+          <w:b/>
+          <w:bCs/>
+          <w:color w:val="000000"/>
+          <w:sz w:val="36"/>
+          <w:szCs w:val="24"/>
+        </w:rPr>
+      </w:pPr>
+    </w:p>
+    <w:p>
+      <w:pPr>
+        <w:ind w:firstLine="0"/>
+        <w:rPr>
+          <w:rFonts w:eastAsia="Times New Roman"/>
+          <w:b/>
+          <w:bCs/>
+          <w:color w:val="000000"/>
+          <w:sz w:val="36"/>
+          <w:szCs w:val="24"/>
+        </w:rPr>
+      </w:pPr>
+    </w:p>
+    <w:p>
+      <w:pPr>
+        <w:ind w:firstLine="0"/>
+        <w:rPr>
+          <w:rFonts w:eastAsia="Times New Roman"/>
+          <w:b/>
+          <w:bCs/>
+          <w:color w:val="000000"/>
+          <w:sz w:val="36"/>
+          <w:szCs w:val="24"/>
+        </w:rPr>
+      </w:pPr>
+    </w:p>
+    <w:p>
+      <w:pPr>
+        <w:ind w:firstLine="0"/>
+        <w:rPr>
+          <w:rFonts w:eastAsia="Times New Roman"/>
+          <w:b/>
+          <w:bCs/>
+          <w:color w:val="000000"/>
+          <w:sz w:val="36"/>
+          <w:szCs w:val="24"/>
+        </w:rPr>
+      </w:pPr>
+    </w:p>
+    <w:p>
+      <w:pPr>
+        <w:ind w:firstLine="0"/>
+        <w:rPr>
+          <w:rFonts w:eastAsia="Times New Roman"/>
+          <w:b/>
+          <w:bCs/>
+          <w:color w:val="000000"/>
+          <w:sz w:val="36"/>
+          <w:szCs w:val="24"/>
+        </w:rPr>
+      </w:pPr>
+    </w:p>
+    <w:p>
+      <w:pPr>
+        <w:ind w:firstLine="0"/>
+        <w:rPr>
+          <w:rFonts w:eastAsia="Times New Roman"/>
+          <w:b/>
+          <w:bCs/>
+          <w:color w:val="000000"/>
+          <w:sz w:val="36"/>
+          <w:szCs w:val="24"/>
+        </w:rPr>
+      </w:pPr>
+    </w:p>
+    <w:p>
+      <w:pPr>
+        <w:ind w:firstLine="0"/>
+        <w:rPr>
+          <w:b/>
+          <w:bCs/>
+          <w:sz w:val="36"/>
+          <w:szCs w:val="32"/>
+        </w:rPr>
+      </w:pPr>
+      <w:r>
+        <w:rPr>
+          <w:rFonts w:eastAsia="Times New Roman"/>
+          <w:b/>
+          <w:bCs/>
+          <w:color w:val="000000"/>
+          <w:sz w:val="36"/>
+          <w:szCs w:val="24"/>
+        </w:rPr>
+        <w:lastRenderedPageBreak/>
+        <w:t>2.2</w:t>
+      </w:r>
+      <w:r>
+        <w:rPr>
+          <w:rFonts w:eastAsia="Times New Roman"/>
+          <w:b/>
+          <w:bCs/>
+          <w:color w:val="000000"/>
+          <w:sz w:val="36"/>
+          <w:szCs w:val="24"/>
+        </w:rPr>
+        <w:tab/>
+        <w:t>Zákon o kybernetické bezpečnosti</w:t>
+      </w:r>
+    </w:p>
+    <w:p>
+      <w:pPr>
+        <w:pStyle w:val="Normlnbezodsazen"/>
+        <w:rPr>
+          <w:b/>
+          <w:bCs/>
+          <w:sz w:val="36"/>
+          <w:szCs w:val="32"/>
+          <w:highlight w:val="yellow"/>
+        </w:rPr>
+      </w:pPr>
+    </w:p>
+    <w:p>
+      <w:pPr>
+        <w:pStyle w:val="Normlnbezodsazen"/>
+      </w:pPr>
+      <w:r>
+        <w:rPr>
+          <w:highlight w:val="yellow"/>
+        </w:rPr>
+        <w:t>Kapitola obsahuje detailní popis způsobu řešení problému</w:t>
+      </w:r>
+      <w:r>
+        <w:rPr>
+          <w:highlight w:val="yellow"/>
+        </w:rPr>
+        <w:t xml:space="preserve"> studentem.</w:t>
+      </w:r>
+      <w:r>
+        <w:rPr>
+          <w:highlight w:val="yellow"/>
+        </w:rPr>
+        <w:t xml:space="preserve"> V závislosti na charakteru řešeného problému je tuto část práce možné rozdělit do více kapitol, kdy názvy kapitol jsou voleny konkrétněji s ohledem na jejich obsah.</w:t>
+      </w:r>
+    </w:p>
+    <w:p>
+      <w:pPr>
+        <w:rPr>
+          <w:highlight w:val="yellow"/>
+        </w:rPr>
+      </w:pPr>
+      <w:r>
+        <w:rPr>
+          <w:highlight w:val="yellow"/>
+        </w:rPr>
+        <w:t xml:space="preserve">Popisovány jsou postupy </w:t>
+      </w:r>
+      <w:r>
+        <w:rPr>
+          <w:highlight w:val="yellow"/>
+        </w:rPr>
+        <w:t xml:space="preserve">aplikované k dosažení výsledků práce </w:t>
+      </w:r>
+      <w:r>
+        <w:rPr>
+          <w:highlight w:val="yellow"/>
+        </w:rPr>
+        <w:t xml:space="preserve">a rovněž např. použité přístroje a materiál, metody zpracování dat a </w:t>
+      </w:r>
+      <w:r>
+        <w:rPr>
+          <w:highlight w:val="yellow"/>
+        </w:rPr>
+        <w:t xml:space="preserve">jejich </w:t>
+      </w:r>
+      <w:r>
+        <w:rPr>
+          <w:highlight w:val="yellow"/>
+        </w:rPr>
+        <w:t xml:space="preserve">statistického vyhodnocení apod. </w:t>
+      </w:r>
+      <w:r>
+        <w:rPr>
+          <w:highlight w:val="yellow"/>
+        </w:rPr>
+        <w:t>V případě měření s živými subjekty tato část práce obsahuje informaci, jak byly ošetřeny etické otázky výzkumu a charakteristiku subjektů dle zvyklostí v biomedicínských časopisech.</w:t>
+      </w:r>
+    </w:p>
+    <w:p>
+      <w:pPr>
+        <w:rPr>
+          <w:highlight w:val="yellow"/>
+        </w:rPr>
+      </w:pPr>
+    </w:p>
+    <w:p>
+      <w:pPr>
+        <w:rPr>
+          <w:highlight w:val="yellow"/>
+        </w:rPr>
+      </w:pPr>
+    </w:p>
+    <w:p>
+      <w:pPr>
+        <w:rPr>
+          <w:highlight w:val="yellow"/>
+        </w:rPr>
+      </w:pPr>
+    </w:p>
+    <w:p>
+      <w:pPr>
+        <w:rPr>
+          <w:highlight w:val="yellow"/>
+        </w:rPr>
+      </w:pPr>
+    </w:p>
+    <w:p>
+      <w:pPr>
+        <w:rPr>
+          <w:highlight w:val="yellow"/>
+        </w:rPr>
+      </w:pPr>
+    </w:p>
+    <w:p>
+      <w:pPr>
+        <w:rPr>
+          <w:highlight w:val="yellow"/>
+        </w:rPr>
+      </w:pPr>
+    </w:p>
+    <w:p>
+      <w:pPr>
+        <w:rPr>
+          <w:highlight w:val="yellow"/>
+        </w:rPr>
+      </w:pPr>
+    </w:p>
+    <w:p>
+      <w:pPr>
+        <w:rPr>
+          <w:highlight w:val="yellow"/>
+        </w:rPr>
+      </w:pPr>
+    </w:p>
+    <w:p>
+      <w:pPr>
+        <w:rPr>
+          <w:highlight w:val="yellow"/>
+        </w:rPr>
+      </w:pPr>
+    </w:p>
+    <w:p>
+      <w:pPr>
+        <w:rPr>
+          <w:highlight w:val="yellow"/>
+        </w:rPr>
+      </w:pPr>
+    </w:p>
+    <w:p>
+      <w:pPr>
+        <w:rPr>
+          <w:highlight w:val="yellow"/>
+        </w:rPr>
+      </w:pPr>
+    </w:p>
+    <w:p>
+      <w:pPr>
+        <w:rPr>
+          <w:highlight w:val="yellow"/>
+        </w:rPr>
+      </w:pPr>
+    </w:p>
+    <w:p>
+      <w:pPr>
+        <w:rPr>
+          <w:highlight w:val="yellow"/>
+        </w:rPr>
+      </w:pPr>
+    </w:p>
+    <w:p>
+      <w:pPr>
+        <w:rPr>
+          <w:highlight w:val="yellow"/>
+        </w:rPr>
+      </w:pPr>
+    </w:p>
+    <w:p>
+      <w:pPr>
+        <w:rPr>
+          <w:highlight w:val="yellow"/>
+        </w:rPr>
+      </w:pPr>
+    </w:p>
+    <w:p>
+      <w:pPr>
+        <w:rPr>
+          <w:highlight w:val="yellow"/>
+        </w:rPr>
+      </w:pPr>
+    </w:p>
+    <w:p>
+      <w:pPr>
+        <w:rPr>
+          <w:highlight w:val="yellow"/>
+        </w:rPr>
+      </w:pPr>
+    </w:p>
     <w:p>
       <w:pPr>
         <w:pStyle w:val="Nadpis1"/>
       </w:pPr>
-      <w:bookmarkStart w:id="10" w:name="_Toc386301760"/>
-      <w:bookmarkStart w:id="11" w:name="_Toc476327917"/>
-      <w:r>
-        <w:t>Metody</w:t>
+      <w:bookmarkStart w:id="10" w:name="_Toc386301761"/>
+      <w:bookmarkStart w:id="11" w:name="_Toc476327918"/>
+      <w:r>
+        <w:t>Výsledky</w:t>
       </w:r>
       <w:bookmarkEnd w:id="10"/>
       <w:bookmarkEnd w:id="11"/>
     </w:p>
     <w:p>
       <w:pPr>
-        <w:pStyle w:val="Nadpis2"/>
-      </w:pPr>
-      <w:r>
-        <w:t>Trestní zákoník</w:t>
-      </w:r>
-    </w:p>
-    <w:p/>
-    <w:p>
-      <w:r>
-        <w:t xml:space="preserve">Ke trestnímu zákoníku z hlediska výpočetních technologií lze přistupovat </w:t>
-      </w:r>
-      <w:r>
-        <w:t>následujíc.</w:t>
-      </w:r>
-    </w:p>
-    <w:p>
-      <w:pPr>
         <w:pStyle w:val="Normlnbezodsazen"/>
         <w:rPr>
           <w:highlight w:val="yellow"/>
         </w:rPr>
       </w:pPr>
-    </w:p>
-    <w:p>
-      <w:pPr>
-        <w:pStyle w:val="Normlnbezodsazen"/>
-      </w:pPr>
       <w:r>
         <w:rPr>
           <w:highlight w:val="yellow"/>
         </w:rPr>
-        <w:t>Kapitola obsahuje detailní popis způsobu řešení problému</w:t>
-      </w:r>
-      <w:r>
+        <w:t>Věnujte kapitolu pouze přehlednému podání výsledků, nikoliv jejich diskusi. Data uvádějte zejména v grafech a tabulkách. Preferovány jsou grafy – tabulky se všemi naměřenými hodnotami, ze kterých grafy vycházejí, lze umístit do příloh práce.</w:t>
+      </w:r>
+    </w:p>
+    <w:p>
+      <w:pPr>
         <w:rPr>
           <w:highlight w:val="yellow"/>
         </w:rPr>
-        <w:t xml:space="preserve"> studentem.</w:t>
-      </w:r>
+      </w:pPr>
       <w:r>
         <w:rPr>
           <w:highlight w:val="yellow"/>
         </w:rPr>
-        <w:t xml:space="preserve"> </w:t>
-      </w:r>
-      <w:r>
-        <w:rPr>
-          <w:highlight w:val="yellow"/>
-        </w:rPr>
-        <w:t>V závislosti na charakteru řešeného problému je tuto část práce možné rozdělit do více kapitol, kdy</w:t>
-      </w:r>
-      <w:r>
-        <w:rPr>
-          <w:highlight w:val="yellow"/>
-        </w:rPr>
-        <w:t xml:space="preserve"> </w:t>
-      </w:r>
-      <w:r>
-        <w:rPr>
-          <w:highlight w:val="yellow"/>
-        </w:rPr>
-        <w:t>názvy kapitol jsou voleny konkrétněji s ohledem na jejich obsah.</w:t>
-      </w:r>
-    </w:p>
-    <w:p>
-      <w:pPr>
-        <w:rPr>
-          <w:highlight w:val="yellow"/>
-        </w:rPr>
-      </w:pPr>
-      <w:r>
-        <w:rPr>
-          <w:highlight w:val="yellow"/>
-        </w:rPr>
-        <w:t xml:space="preserve">Popisovány jsou postupy </w:t>
-      </w:r>
-      <w:r>
-        <w:rPr>
-          <w:highlight w:val="yellow"/>
-        </w:rPr>
-        <w:t xml:space="preserve">aplikované k dosažení výsledků práce </w:t>
-      </w:r>
-      <w:r>
-        <w:rPr>
-          <w:highlight w:val="yellow"/>
-        </w:rPr>
-        <w:t xml:space="preserve">a rovněž např. použité přístroje a materiál, metody zpracování dat a </w:t>
-      </w:r>
-      <w:r>
-        <w:rPr>
-          <w:highlight w:val="yellow"/>
-        </w:rPr>
-        <w:t xml:space="preserve">jejich </w:t>
-      </w:r>
-      <w:r>
-        <w:rPr>
-          <w:highlight w:val="yellow"/>
-        </w:rPr>
-        <w:t xml:space="preserve">statistického vyhodnocení apod. </w:t>
-      </w:r>
-      <w:r>
-        <w:rPr>
-          <w:highlight w:val="yellow"/>
-        </w:rPr>
-        <w:t>V případě měření s živými subjekty tato část práce obsahuje informaci, jak byly ošetřeny etické otázky výzkumu a charakteristiku subjektů dle zvyklostí v biomedicínských časopisech.</w:t>
-      </w:r>
-    </w:p>
-    <w:p>
-      <w:pPr>
-        <w:rPr>
-          <w:highlight w:val="yellow"/>
-        </w:rPr>
-      </w:pPr>
-    </w:p>
-    <w:p>
-      <w:pPr>
-        <w:rPr>
-          <w:highlight w:val="yellow"/>
-        </w:rPr>
-      </w:pPr>
-    </w:p>
-    <w:p>
-      <w:pPr>
-        <w:rPr>
-          <w:highlight w:val="yellow"/>
-        </w:rPr>
-      </w:pPr>
-    </w:p>
-    <w:p>
-      <w:pPr>
-        <w:rPr>
-          <w:highlight w:val="yellow"/>
-        </w:rPr>
-      </w:pPr>
-    </w:p>
-    <w:p>
-      <w:pPr>
-        <w:rPr>
-          <w:highlight w:val="yellow"/>
-        </w:rPr>
-      </w:pPr>
-    </w:p>
-    <w:p>
-      <w:pPr>
-        <w:rPr>
-          <w:highlight w:val="yellow"/>
-        </w:rPr>
-      </w:pPr>
-    </w:p>
-    <w:p>
-      <w:pPr>
-        <w:rPr>
-          <w:highlight w:val="yellow"/>
-        </w:rPr>
-      </w:pPr>
-    </w:p>
-    <w:p>
-      <w:pPr>
-        <w:rPr>
-          <w:highlight w:val="yellow"/>
-        </w:rPr>
-      </w:pPr>
-    </w:p>
-    <w:p>
-      <w:pPr>
-        <w:rPr>
-          <w:highlight w:val="yellow"/>
-        </w:rPr>
-      </w:pPr>
-    </w:p>
-    <w:p>
-      <w:pPr>
-        <w:rPr>
-          <w:highlight w:val="yellow"/>
-        </w:rPr>
-      </w:pPr>
-    </w:p>
-    <w:p>
-      <w:pPr>
-        <w:rPr>
-          <w:highlight w:val="yellow"/>
-        </w:rPr>
-      </w:pPr>
-    </w:p>
-    <w:p>
-      <w:pPr>
-        <w:rPr>
-          <w:highlight w:val="yellow"/>
-        </w:rPr>
-      </w:pPr>
-    </w:p>
-    <w:p>
-      <w:pPr>
-        <w:rPr>
-          <w:highlight w:val="yellow"/>
-        </w:rPr>
-      </w:pPr>
-    </w:p>
-    <w:p>
-      <w:pPr>
-        <w:rPr>
-          <w:highlight w:val="yellow"/>
-        </w:rPr>
-      </w:pPr>
-    </w:p>
-    <w:p>
-      <w:pPr>
-        <w:rPr>
-          <w:highlight w:val="yellow"/>
-        </w:rPr>
-      </w:pPr>
-    </w:p>
-    <w:p>
-      <w:pPr>
-        <w:rPr>
-          <w:highlight w:val="yellow"/>
-        </w:rPr>
-      </w:pPr>
-    </w:p>
-    <w:p>
-      <w:pPr>
-        <w:rPr>
-          <w:highlight w:val="yellow"/>
-        </w:rPr>
-      </w:pPr>
-    </w:p>
-    <w:p>
-      <w:pPr>
-        <w:pStyle w:val="Nadpis1"/>
-      </w:pPr>
-      <w:bookmarkStart w:id="12" w:name="_Toc386301761"/>
-      <w:bookmarkStart w:id="13" w:name="_Toc476327918"/>
-      <w:r>
-        <w:t>Výsledky</w:t>
-      </w:r>
-      <w:bookmarkEnd w:id="12"/>
-      <w:bookmarkEnd w:id="13"/>
-    </w:p>
-    <w:p>
-      <w:pPr>
-        <w:pStyle w:val="Normlnbezodsazen"/>
-        <w:rPr>
-          <w:highlight w:val="yellow"/>
-        </w:rPr>
-      </w:pPr>
-      <w:r>
-        <w:rPr>
-          <w:highlight w:val="yellow"/>
-        </w:rPr>
-        <w:t>Věnujte kapitolu pouze přehlednému podání výsledků, nikoliv jejich diskusi. Data uvádějte zejména v grafech a tabulkách. Preferovány jsou grafy – tabulky se všemi naměřenými hodnotami, ze kterých grafy vycházejí, lze umístit do příloh práce.</w:t>
-      </w:r>
-    </w:p>
-    <w:p>
-      <w:pPr>
-        <w:rPr>
-          <w:highlight w:val="yellow"/>
-        </w:rPr>
-      </w:pPr>
-      <w:r>
-        <w:rPr>
-          <w:highlight w:val="yellow"/>
-        </w:rPr>
+        <w:lastRenderedPageBreak/>
         <w:t xml:space="preserve">Výsledky </w:t>
       </w:r>
       <w:r>
@@ -5954,22 +6163,15 @@
       </w:pPr>
       <w:r>
         <w:rPr>
+          <w:rFonts w:cs="Times New Roman"/>
           <w:b/>
           <w:color w:val="FF0000"/>
         </w:rPr>
-        <w:lastRenderedPageBreak/>
-        <w:t>Tabulka 3.1</w:t>
+        <w:t>Tabulka 3.1:</w:t>
       </w:r>
       <w:r>
         <w:rPr>
           <w:rFonts w:cs="Times New Roman"/>
-          <w:b/>
-          <w:color w:val="FF0000"/>
-        </w:rPr>
-        <w:t>:</w:t>
-      </w:r>
-      <w:r>
-        <w:rPr>
           <w:color w:val="FF0000"/>
         </w:rPr>
         <w:t xml:space="preserve"> Reakční čas </w:t>
@@ -5996,20 +6198,7 @@
           <w:rFonts w:cs="Times New Roman"/>
           <w:color w:val="FF0000"/>
         </w:rPr>
-        <w:t xml:space="preserve"> </w:t>
-      </w:r>
-      <w:r>
-        <w:rPr>
-          <w:color w:val="FF0000"/>
-        </w:rPr>
-        <w:t>signálu periferní saturace kyslíkem</w:t>
-      </w:r>
-      <w:r>
-        <w:rPr>
-          <w:rFonts w:cs="Times New Roman"/>
-          <w:color w:val="FF0000"/>
-        </w:rPr>
-        <w:t xml:space="preserve">, </w:t>
+        <w:t xml:space="preserve"> signálu periferní saturace kyslíkem, </w:t>
       </w:r>
       <w:r>
         <w:rPr>
@@ -6040,16 +6229,11 @@
           <w:rFonts w:cs="Times New Roman"/>
           <w:color w:val="FF0000"/>
         </w:rPr>
-        <w:t xml:space="preserve">, </w:t>
-      </w:r>
-      <w:r>
-        <w:rPr>
-          <w:color w:val="FF0000"/>
-        </w:rPr>
-        <w:t>měřený třemi různými přístroji</w:t>
-      </w:r>
-      <w:r>
-        <w:rPr>
+        <w:t>, měřený třemi různými přístroji</w:t>
+      </w:r>
+      <w:r>
+        <w:rPr>
+          <w:rFonts w:cs="Times New Roman"/>
           <w:color w:val="FF0000"/>
         </w:rPr>
         <w:t>.</w:t>
@@ -6622,6 +6806,7 @@
         <w:rPr>
           <w:color w:val="FF0000"/>
         </w:rPr>
+        <w:lastRenderedPageBreak/>
         <w:t xml:space="preserve">Data </w:t>
       </w:r>
       <w:r>
@@ -6735,14 +6920,14 @@
       <w:pPr>
         <w:pStyle w:val="Nadpis1"/>
       </w:pPr>
-      <w:bookmarkStart w:id="14" w:name="_Toc386301762"/>
-      <w:bookmarkStart w:id="15" w:name="_Toc476327919"/>
+      <w:bookmarkStart w:id="12" w:name="_Toc386301762"/>
+      <w:bookmarkStart w:id="13" w:name="_Toc476327919"/>
       <w:r>
         <w:lastRenderedPageBreak/>
         <w:t>Diskuse</w:t>
       </w:r>
-      <w:bookmarkEnd w:id="14"/>
-      <w:bookmarkEnd w:id="15"/>
+      <w:bookmarkEnd w:id="12"/>
+      <w:bookmarkEnd w:id="13"/>
     </w:p>
     <w:p>
       <w:pPr>
@@ -6795,13 +6980,7 @@
         <w:rPr>
           <w:highlight w:val="yellow"/>
         </w:rPr>
-        <w:t xml:space="preserve"> limitace práce. Nakonec lze nastínit další směřování práce do </w:t>
-      </w:r>
-      <w:r>
-        <w:rPr>
-          <w:highlight w:val="yellow"/>
-        </w:rPr>
-        <w:t>budoucna, opatrně spekulovat o klinickém významu práce apod.</w:t>
+        <w:t xml:space="preserve"> limitace práce. Nakonec lze nastínit další směřování práce do budoucna, opatrně spekulovat o klinickém významu práce apod.</w:t>
       </w:r>
     </w:p>
     <w:p>
@@ -6819,16 +6998,16 @@
       <w:pPr>
         <w:pStyle w:val="Nadpis1"/>
       </w:pPr>
-      <w:bookmarkStart w:id="16" w:name="_Toc350012463"/>
-      <w:bookmarkStart w:id="17" w:name="_Toc386301763"/>
-      <w:bookmarkStart w:id="18" w:name="_Toc476327920"/>
+      <w:bookmarkStart w:id="14" w:name="_Toc350012463"/>
+      <w:bookmarkStart w:id="15" w:name="_Toc386301763"/>
+      <w:bookmarkStart w:id="16" w:name="_Toc476327920"/>
       <w:r>
         <w:lastRenderedPageBreak/>
         <w:t>Závěr</w:t>
       </w:r>
+      <w:bookmarkEnd w:id="14"/>
+      <w:bookmarkEnd w:id="15"/>
       <w:bookmarkEnd w:id="16"/>
-      <w:bookmarkEnd w:id="17"/>
-      <w:bookmarkEnd w:id="18"/>
     </w:p>
     <w:p>
       <w:pPr>
@@ -7014,19 +7193,19 @@
         </w:numPr>
         <w:ind w:left="432" w:hanging="432"/>
       </w:pPr>
-      <w:bookmarkStart w:id="19" w:name="_Toc350012464"/>
-      <w:bookmarkStart w:id="20" w:name="_Toc386301764"/>
-      <w:bookmarkStart w:id="21" w:name="_Toc476327921"/>
+      <w:bookmarkStart w:id="17" w:name="_Toc350012464"/>
+      <w:bookmarkStart w:id="18" w:name="_Toc386301764"/>
+      <w:bookmarkStart w:id="19" w:name="_Toc476327921"/>
       <w:r>
         <w:lastRenderedPageBreak/>
         <w:t>S</w:t>
       </w:r>
+      <w:bookmarkEnd w:id="17"/>
+      <w:r>
+        <w:t>eznam použité literatury</w:t>
+      </w:r>
+      <w:bookmarkEnd w:id="18"/>
       <w:bookmarkEnd w:id="19"/>
-      <w:r>
-        <w:t>eznam použité literatury</w:t>
-      </w:r>
-      <w:bookmarkEnd w:id="20"/>
-      <w:bookmarkEnd w:id="21"/>
     </w:p>
     <w:p>
       <w:pPr>
@@ -7039,13 +7218,7 @@
         <w:rPr>
           <w:highlight w:val="yellow"/>
         </w:rPr>
-        <w:t xml:space="preserve">V celém dokumentu je nezbytné dodržovat jednotný styl </w:t>
-      </w:r>
-      <w:r>
-        <w:rPr>
-          <w:highlight w:val="yellow"/>
-        </w:rPr>
-        <w:t>citací.</w:t>
+        <w:t>V celém dokumentu je nezbytné dodržovat jednotný styl citací.</w:t>
       </w:r>
       <w:r>
         <w:rPr>
@@ -7197,9 +7370,9 @@
           <w:color w:val="FF0000"/>
         </w:rPr>
       </w:pPr>
-      <w:bookmarkStart w:id="22" w:name="_Toc350012467"/>
-      <w:bookmarkStart w:id="23" w:name="_Toc386301765"/>
-      <w:bookmarkStart w:id="24" w:name="_Toc476327922"/>
+      <w:bookmarkStart w:id="20" w:name="_Toc350012467"/>
+      <w:bookmarkStart w:id="21" w:name="_Toc386301765"/>
+      <w:bookmarkStart w:id="22" w:name="_Toc476327922"/>
       <w:r>
         <w:rPr>
           <w:color w:val="FF0000"/>
@@ -7207,9 +7380,9 @@
         <w:lastRenderedPageBreak/>
         <w:t>Příloha A: Požadavky na formátování práce</w:t>
       </w:r>
+      <w:bookmarkEnd w:id="20"/>
+      <w:bookmarkEnd w:id="21"/>
       <w:bookmarkEnd w:id="22"/>
-      <w:bookmarkEnd w:id="23"/>
-      <w:bookmarkEnd w:id="24"/>
     </w:p>
     <w:p>
       <w:pPr>
@@ -7545,13 +7718,7 @@
         <w:rPr>
           <w:highlight w:val="yellow"/>
         </w:rPr>
-        <w:t>Každou</w:t>
-      </w:r>
-      <w:r>
-        <w:rPr>
-          <w:highlight w:val="yellow"/>
-        </w:rPr>
-        <w:t xml:space="preserve"> hlavní kapitolu práce (nadpis 1. úrovně) začínejte na samostatné stránce.</w:t>
+        <w:t>Každou hlavní kapitolu práce (nadpis 1. úrovně) začínejte na samostatné stránce.</w:t>
       </w:r>
     </w:p>
     <w:p>
@@ -8645,6 +8812,246 @@
     </w:lvl>
   </w:abstractNum>
   <w:abstractNum w:abstractNumId="14" w15:restartNumberingAfterBreak="0">
+    <w:nsid w:val="4119188C"/>
+    <w:multiLevelType w:val="multilevel"/>
+    <w:tmpl w:val="C55C0E4A"/>
+    <w:lvl w:ilvl="0">
+      <w:start w:val="1"/>
+      <w:numFmt w:val="decimal"/>
+      <w:lvlText w:val="%1"/>
+      <w:lvlJc w:val="left"/>
+      <w:pPr>
+        <w:ind w:left="900" w:hanging="900"/>
+      </w:pPr>
+      <w:rPr>
+        <w:rFonts w:hint="default"/>
+      </w:rPr>
+    </w:lvl>
+    <w:lvl w:ilvl="1">
+      <w:start w:val="1"/>
+      <w:numFmt w:val="decimal"/>
+      <w:lvlText w:val="%1.%2"/>
+      <w:lvlJc w:val="left"/>
+      <w:pPr>
+        <w:ind w:left="1421" w:hanging="900"/>
+      </w:pPr>
+      <w:rPr>
+        <w:rFonts w:hint="default"/>
+      </w:rPr>
+    </w:lvl>
+    <w:lvl w:ilvl="2">
+      <w:start w:val="1"/>
+      <w:numFmt w:val="decimal"/>
+      <w:lvlText w:val="%1.%2.%3"/>
+      <w:lvlJc w:val="left"/>
+      <w:pPr>
+        <w:ind w:left="1942" w:hanging="900"/>
+      </w:pPr>
+      <w:rPr>
+        <w:rFonts w:hint="default"/>
+      </w:rPr>
+    </w:lvl>
+    <w:lvl w:ilvl="3">
+      <w:start w:val="1"/>
+      <w:numFmt w:val="decimal"/>
+      <w:lvlText w:val="%1.%2.%3.%4"/>
+      <w:lvlJc w:val="left"/>
+      <w:pPr>
+        <w:ind w:left="2463" w:hanging="900"/>
+      </w:pPr>
+      <w:rPr>
+        <w:rFonts w:hint="default"/>
+      </w:rPr>
+    </w:lvl>
+    <w:lvl w:ilvl="4">
+      <w:start w:val="1"/>
+      <w:numFmt w:val="decimal"/>
+      <w:lvlText w:val="%1.%2.%3.%4.%5"/>
+      <w:lvlJc w:val="left"/>
+      <w:pPr>
+        <w:ind w:left="3164" w:hanging="1080"/>
+      </w:pPr>
+      <w:rPr>
+        <w:rFonts w:hint="default"/>
+      </w:rPr>
+    </w:lvl>
+    <w:lvl w:ilvl="5">
+      <w:start w:val="1"/>
+      <w:numFmt w:val="decimal"/>
+      <w:lvlText w:val="%1.%2.%3.%4.%5.%6"/>
+      <w:lvlJc w:val="left"/>
+      <w:pPr>
+        <w:ind w:left="3685" w:hanging="1080"/>
+      </w:pPr>
+      <w:rPr>
+        <w:rFonts w:hint="default"/>
+      </w:rPr>
+    </w:lvl>
+    <w:lvl w:ilvl="6">
+      <w:start w:val="1"/>
+      <w:numFmt w:val="decimal"/>
+      <w:lvlText w:val="%1.%2.%3.%4.%5.%6.%7"/>
+      <w:lvlJc w:val="left"/>
+      <w:pPr>
+        <w:ind w:left="4566" w:hanging="1440"/>
+      </w:pPr>
+      <w:rPr>
+        <w:rFonts w:hint="default"/>
+      </w:rPr>
+    </w:lvl>
+    <w:lvl w:ilvl="7">
+      <w:start w:val="1"/>
+      <w:numFmt w:val="decimal"/>
+      <w:lvlText w:val="%1.%2.%3.%4.%5.%6.%7.%8"/>
+      <w:lvlJc w:val="left"/>
+      <w:pPr>
+        <w:ind w:left="5087" w:hanging="1440"/>
+      </w:pPr>
+      <w:rPr>
+        <w:rFonts w:hint="default"/>
+      </w:rPr>
+    </w:lvl>
+    <w:lvl w:ilvl="8">
+      <w:start w:val="1"/>
+      <w:numFmt w:val="decimal"/>
+      <w:lvlText w:val="%1.%2.%3.%4.%5.%6.%7.%8.%9"/>
+      <w:lvlJc w:val="left"/>
+      <w:pPr>
+        <w:ind w:left="5968" w:hanging="1800"/>
+      </w:pPr>
+      <w:rPr>
+        <w:rFonts w:hint="default"/>
+      </w:rPr>
+    </w:lvl>
+  </w:abstractNum>
+  <w:abstractNum w:abstractNumId="15" w15:restartNumberingAfterBreak="0">
+    <w:nsid w:val="496446DC"/>
+    <w:multiLevelType w:val="multilevel"/>
+    <w:tmpl w:val="BE184CE0"/>
+    <w:lvl w:ilvl="0">
+      <w:start w:val="2"/>
+      <w:numFmt w:val="decimal"/>
+      <w:lvlText w:val="%1."/>
+      <w:lvlJc w:val="left"/>
+      <w:pPr>
+        <w:ind w:left="785" w:hanging="360"/>
+      </w:pPr>
+      <w:rPr>
+        <w:rFonts w:hint="default"/>
+        <w:b/>
+        <w:bCs/>
+        <w:sz w:val="40"/>
+        <w:szCs w:val="36"/>
+      </w:rPr>
+    </w:lvl>
+    <w:lvl w:ilvl="1">
+      <w:start w:val="1"/>
+      <w:numFmt w:val="decimal"/>
+      <w:isLgl/>
+      <w:lvlText w:val="%1.%2"/>
+      <w:lvlJc w:val="left"/>
+      <w:pPr>
+        <w:ind w:left="1241" w:hanging="720"/>
+      </w:pPr>
+      <w:rPr>
+        <w:rFonts w:hint="default"/>
+        <w:sz w:val="32"/>
+        <w:szCs w:val="22"/>
+      </w:rPr>
+    </w:lvl>
+    <w:lvl w:ilvl="2">
+      <w:start w:val="1"/>
+      <w:numFmt w:val="decimal"/>
+      <w:isLgl/>
+      <w:lvlText w:val="%1.%2.%3"/>
+      <w:lvlJc w:val="left"/>
+      <w:pPr>
+        <w:ind w:left="1697" w:hanging="1080"/>
+      </w:pPr>
+      <w:rPr>
+        <w:rFonts w:hint="default"/>
+      </w:rPr>
+    </w:lvl>
+    <w:lvl w:ilvl="3">
+      <w:start w:val="1"/>
+      <w:numFmt w:val="decimal"/>
+      <w:isLgl/>
+      <w:lvlText w:val="%1.%2.%3.%4"/>
+      <w:lvlJc w:val="left"/>
+      <w:pPr>
+        <w:ind w:left="2153" w:hanging="1440"/>
+      </w:pPr>
+      <w:rPr>
+        <w:rFonts w:hint="default"/>
+      </w:rPr>
+    </w:lvl>
+    <w:lvl w:ilvl="4">
+      <w:start w:val="1"/>
+      <w:numFmt w:val="decimal"/>
+      <w:isLgl/>
+      <w:lvlText w:val="%1.%2.%3.%4.%5"/>
+      <w:lvlJc w:val="left"/>
+      <w:pPr>
+        <w:ind w:left="2249" w:hanging="1440"/>
+      </w:pPr>
+      <w:rPr>
+        <w:rFonts w:hint="default"/>
+      </w:rPr>
+    </w:lvl>
+    <w:lvl w:ilvl="5">
+      <w:start w:val="1"/>
+      <w:numFmt w:val="decimal"/>
+      <w:isLgl/>
+      <w:lvlText w:val="%1.%2.%3.%4.%5.%6"/>
+      <w:lvlJc w:val="left"/>
+      <w:pPr>
+        <w:ind w:left="2705" w:hanging="1800"/>
+      </w:pPr>
+      <w:rPr>
+        <w:rFonts w:hint="default"/>
+      </w:rPr>
+    </w:lvl>
+    <w:lvl w:ilvl="6">
+      <w:start w:val="1"/>
+      <w:numFmt w:val="decimal"/>
+      <w:isLgl/>
+      <w:lvlText w:val="%1.%2.%3.%4.%5.%6.%7"/>
+      <w:lvlJc w:val="left"/>
+      <w:pPr>
+        <w:ind w:left="3161" w:hanging="2160"/>
+      </w:pPr>
+      <w:rPr>
+        <w:rFonts w:hint="default"/>
+      </w:rPr>
+    </w:lvl>
+    <w:lvl w:ilvl="7">
+      <w:start w:val="1"/>
+      <w:numFmt w:val="decimal"/>
+      <w:isLgl/>
+      <w:lvlText w:val="%1.%2.%3.%4.%5.%6.%7.%8"/>
+      <w:lvlJc w:val="left"/>
+      <w:pPr>
+        <w:ind w:left="3617" w:hanging="2520"/>
+      </w:pPr>
+      <w:rPr>
+        <w:rFonts w:hint="default"/>
+      </w:rPr>
+    </w:lvl>
+    <w:lvl w:ilvl="8">
+      <w:start w:val="1"/>
+      <w:numFmt w:val="decimal"/>
+      <w:isLgl/>
+      <w:lvlText w:val="%1.%2.%3.%4.%5.%6.%7.%8.%9"/>
+      <w:lvlJc w:val="left"/>
+      <w:pPr>
+        <w:ind w:left="4073" w:hanging="2880"/>
+      </w:pPr>
+      <w:rPr>
+        <w:rFonts w:hint="default"/>
+      </w:rPr>
+    </w:lvl>
+  </w:abstractNum>
+  <w:abstractNum w:abstractNumId="16" w15:restartNumberingAfterBreak="0">
     <w:nsid w:val="65AB2045"/>
     <w:multiLevelType w:val="hybridMultilevel"/>
     <w:tmpl w:val="4B86CD3E"/>
@@ -8757,7 +9164,7 @@
       </w:rPr>
     </w:lvl>
   </w:abstractNum>
-  <w:abstractNum w:abstractNumId="15" w15:restartNumberingAfterBreak="0">
+  <w:abstractNum w:abstractNumId="17" w15:restartNumberingAfterBreak="0">
     <w:nsid w:val="66825F5E"/>
     <w:multiLevelType w:val="hybridMultilevel"/>
     <w:tmpl w:val="958E10A2"/>
@@ -8870,7 +9277,7 @@
       </w:rPr>
     </w:lvl>
   </w:abstractNum>
-  <w:abstractNum w:abstractNumId="16" w15:restartNumberingAfterBreak="0">
+  <w:abstractNum w:abstractNumId="18" w15:restartNumberingAfterBreak="0">
     <w:nsid w:val="6989092B"/>
     <w:multiLevelType w:val="hybridMultilevel"/>
     <w:tmpl w:val="E42285A0"/>
@@ -8983,7 +9390,7 @@
       </w:rPr>
     </w:lvl>
   </w:abstractNum>
-  <w:abstractNum w:abstractNumId="17" w15:restartNumberingAfterBreak="0">
+  <w:abstractNum w:abstractNumId="19" w15:restartNumberingAfterBreak="0">
     <w:nsid w:val="6D617AC1"/>
     <w:multiLevelType w:val="multilevel"/>
     <w:tmpl w:val="5EC87DE8"/>
@@ -9104,8 +9511,97 @@
       </w:rPr>
     </w:lvl>
   </w:abstractNum>
+  <w:abstractNum w:abstractNumId="20" w15:restartNumberingAfterBreak="0">
+    <w:nsid w:val="7E59676C"/>
+    <w:multiLevelType w:val="hybridMultilevel"/>
+    <w:tmpl w:val="41945AD6"/>
+    <w:lvl w:ilvl="0" w:tplc="A01E3E8E">
+      <w:start w:val="1"/>
+      <w:numFmt w:val="decimal"/>
+      <w:lvlText w:val="%1."/>
+      <w:lvlJc w:val="left"/>
+      <w:pPr>
+        <w:ind w:left="785" w:hanging="360"/>
+      </w:pPr>
+      <w:rPr>
+        <w:rFonts w:hint="default"/>
+      </w:rPr>
+    </w:lvl>
+    <w:lvl w:ilvl="1" w:tplc="04090019" w:tentative="1">
+      <w:start w:val="1"/>
+      <w:numFmt w:val="lowerLetter"/>
+      <w:lvlText w:val="%2."/>
+      <w:lvlJc w:val="left"/>
+      <w:pPr>
+        <w:ind w:left="1505" w:hanging="360"/>
+      </w:pPr>
+    </w:lvl>
+    <w:lvl w:ilvl="2" w:tplc="0409001B" w:tentative="1">
+      <w:start w:val="1"/>
+      <w:numFmt w:val="lowerRoman"/>
+      <w:lvlText w:val="%3."/>
+      <w:lvlJc w:val="right"/>
+      <w:pPr>
+        <w:ind w:left="2225" w:hanging="180"/>
+      </w:pPr>
+    </w:lvl>
+    <w:lvl w:ilvl="3" w:tplc="0409000F" w:tentative="1">
+      <w:start w:val="1"/>
+      <w:numFmt w:val="decimal"/>
+      <w:lvlText w:val="%4."/>
+      <w:lvlJc w:val="left"/>
+      <w:pPr>
+        <w:ind w:left="2945" w:hanging="360"/>
+      </w:pPr>
+    </w:lvl>
+    <w:lvl w:ilvl="4" w:tplc="04090019" w:tentative="1">
+      <w:start w:val="1"/>
+      <w:numFmt w:val="lowerLetter"/>
+      <w:lvlText w:val="%5."/>
+      <w:lvlJc w:val="left"/>
+      <w:pPr>
+        <w:ind w:left="3665" w:hanging="360"/>
+      </w:pPr>
+    </w:lvl>
+    <w:lvl w:ilvl="5" w:tplc="0409001B" w:tentative="1">
+      <w:start w:val="1"/>
+      <w:numFmt w:val="lowerRoman"/>
+      <w:lvlText w:val="%6."/>
+      <w:lvlJc w:val="right"/>
+      <w:pPr>
+        <w:ind w:left="4385" w:hanging="180"/>
+      </w:pPr>
+    </w:lvl>
+    <w:lvl w:ilvl="6" w:tplc="0409000F" w:tentative="1">
+      <w:start w:val="1"/>
+      <w:numFmt w:val="decimal"/>
+      <w:lvlText w:val="%7."/>
+      <w:lvlJc w:val="left"/>
+      <w:pPr>
+        <w:ind w:left="5105" w:hanging="360"/>
+      </w:pPr>
+    </w:lvl>
+    <w:lvl w:ilvl="7" w:tplc="04090019" w:tentative="1">
+      <w:start w:val="1"/>
+      <w:numFmt w:val="lowerLetter"/>
+      <w:lvlText w:val="%8."/>
+      <w:lvlJc w:val="left"/>
+      <w:pPr>
+        <w:ind w:left="5825" w:hanging="360"/>
+      </w:pPr>
+    </w:lvl>
+    <w:lvl w:ilvl="8" w:tplc="0409001B" w:tentative="1">
+      <w:start w:val="1"/>
+      <w:numFmt w:val="lowerRoman"/>
+      <w:lvlText w:val="%9."/>
+      <w:lvlJc w:val="right"/>
+      <w:pPr>
+        <w:ind w:left="6545" w:hanging="180"/>
+      </w:pPr>
+    </w:lvl>
+  </w:abstractNum>
   <w:num w:numId="1" w16cid:durableId="12613676">
-    <w:abstractNumId w:val="17"/>
+    <w:abstractNumId w:val="19"/>
   </w:num>
   <w:num w:numId="2" w16cid:durableId="711226112">
     <w:abstractNumId w:val="8"/>
@@ -9138,16 +9634,16 @@
     <w:abstractNumId w:val="4"/>
   </w:num>
   <w:num w:numId="12" w16cid:durableId="480196739">
-    <w:abstractNumId w:val="16"/>
+    <w:abstractNumId w:val="18"/>
   </w:num>
   <w:num w:numId="13" w16cid:durableId="372340655">
     <w:abstractNumId w:val="12"/>
   </w:num>
   <w:num w:numId="14" w16cid:durableId="1284380410">
-    <w:abstractNumId w:val="14"/>
+    <w:abstractNumId w:val="16"/>
   </w:num>
   <w:num w:numId="15" w16cid:durableId="1693416224">
-    <w:abstractNumId w:val="15"/>
+    <w:abstractNumId w:val="17"/>
   </w:num>
   <w:num w:numId="16" w16cid:durableId="539362236">
     <w:abstractNumId w:val="10"/>
@@ -9157,6 +9653,15 @@
   </w:num>
   <w:num w:numId="18" w16cid:durableId="841554366">
     <w:abstractNumId w:val="11"/>
+  </w:num>
+  <w:num w:numId="19" w16cid:durableId="1257327445">
+    <w:abstractNumId w:val="20"/>
+  </w:num>
+  <w:num w:numId="20" w16cid:durableId="1822960442">
+    <w:abstractNumId w:val="15"/>
+  </w:num>
+  <w:num w:numId="21" w16cid:durableId="1420173139">
+    <w:abstractNumId w:val="14"/>
   </w:num>
 </w:numbering>
 </file>

</xml_diff>

<commit_message>
started making cyber security law
</commit_message>
<xml_diff>
--- a/projekt_II_It_use_liability_Kochanek.docx
+++ b/projekt_II_It_use_liability_Kochanek.docx
@@ -87,42 +87,8 @@
           <w:sz w:val="44"/>
           <w:szCs w:val="44"/>
         </w:rPr>
-        <w:t xml:space="preserve">IT use and </w:t>
-      </w:r>
-      <w:proofErr w:type="spellStart"/>
-      <w:r>
-        <w:rPr>
-          <w:b/>
-          <w:bCs/>
-          <w:w w:val="105"/>
-          <w:sz w:val="44"/>
-          <w:szCs w:val="44"/>
-        </w:rPr>
-        <w:t>legal</w:t>
-      </w:r>
-      <w:proofErr w:type="spellEnd"/>
-      <w:r>
-        <w:rPr>
-          <w:b/>
-          <w:bCs/>
-          <w:w w:val="105"/>
-          <w:sz w:val="44"/>
-          <w:szCs w:val="44"/>
-        </w:rPr>
-        <w:t xml:space="preserve"> </w:t>
-      </w:r>
-      <w:proofErr w:type="spellStart"/>
-      <w:r>
-        <w:rPr>
-          <w:b/>
-          <w:bCs/>
-          <w:w w:val="105"/>
-          <w:sz w:val="44"/>
-          <w:szCs w:val="44"/>
-        </w:rPr>
-        <w:t>liability</w:t>
-      </w:r>
-      <w:proofErr w:type="spellEnd"/>
+        <w:t>IT use and legal liability</w:t>
+      </w:r>
       <w:r>
         <w:rPr>
           <w:b/>
@@ -874,39 +840,8 @@
           <w:bCs/>
           <w:w w:val="105"/>
         </w:rPr>
-        <w:t xml:space="preserve">IT use and </w:t>
-      </w:r>
-      <w:proofErr w:type="spellStart"/>
-      <w:r>
-        <w:rPr>
-          <w:rFonts w:ascii="Times New Roman" w:hAnsi="Times New Roman" w:cs="Times New Roman"/>
-          <w:b/>
-          <w:bCs/>
-          <w:w w:val="105"/>
-        </w:rPr>
-        <w:t>legal</w:t>
-      </w:r>
-      <w:proofErr w:type="spellEnd"/>
-      <w:r>
-        <w:rPr>
-          <w:rFonts w:ascii="Times New Roman" w:hAnsi="Times New Roman" w:cs="Times New Roman"/>
-          <w:b/>
-          <w:bCs/>
-          <w:w w:val="105"/>
-        </w:rPr>
-        <w:t xml:space="preserve"> </w:t>
-      </w:r>
-      <w:proofErr w:type="spellStart"/>
-      <w:r>
-        <w:rPr>
-          <w:rFonts w:ascii="Times New Roman" w:hAnsi="Times New Roman" w:cs="Times New Roman"/>
-          <w:b/>
-          <w:bCs/>
-          <w:w w:val="105"/>
-        </w:rPr>
-        <w:t>liability</w:t>
-      </w:r>
-      <w:proofErr w:type="spellEnd"/>
+        <w:t>IT use and legal liability</w:t>
+      </w:r>
     </w:p>
     <w:p>
       <w:pPr>
@@ -965,25 +900,7 @@
           <w:spacing w:val="-13"/>
           <w:w w:val="105"/>
         </w:rPr>
-        <w:t xml:space="preserve">Seznamte se s příslušnými paragrafy Trestního zákoníku, které se týkají použití  výpočetní techniky a pohybu na Internetu.  Dále se seznamte  se  Zákonem o kybernetické bezpečnosti a jeho dopadem na běžného uživatele. Seznamte se s tím,  jaké povinnosti má běžný uživatel zařízení (počítač, mobil) s internetovým připojením. Shrňte právní odpovědnost  uživatele  do základního velmi  jednoduchého a přehledného materiálu, který bude možno použít pro vzdělávání laiků v této oblasti. Cílem tohoto projektu je  jednak pro studenta  zvýšení znalosti toho,  co je legální a kdy už porušuje zákon v </w:t>
-      </w:r>
-      <w:proofErr w:type="spellStart"/>
-      <w:r>
-        <w:rPr>
-          <w:rFonts w:ascii="Times New Roman" w:hAnsi="Times New Roman" w:cs="Times New Roman"/>
-          <w:spacing w:val="-13"/>
-          <w:w w:val="105"/>
-        </w:rPr>
-        <w:t>kyber</w:t>
-      </w:r>
-      <w:proofErr w:type="spellEnd"/>
-      <w:r>
-        <w:rPr>
-          <w:rFonts w:ascii="Times New Roman" w:hAnsi="Times New Roman" w:cs="Times New Roman"/>
-          <w:spacing w:val="-13"/>
-          <w:w w:val="105"/>
-        </w:rPr>
-        <w:t xml:space="preserve"> prostředí,  a dále vypracování materiálu.</w:t>
+        <w:t>Seznamte se s příslušnými paragrafy Trestního zákoníku, které se týkají použití  výpočetní techniky a pohybu na Internetu.  Dále se seznamte  se  Zákonem o kybernetické bezpečnosti a jeho dopadem na běžného uživatele. Seznamte se s tím,  jaké povinnosti má běžný uživatel zařízení (počítač, mobil) s internetovým připojením. Shrňte právní odpovědnost  uživatele  do základního velmi  jednoduchého a přehledného materiálu, který bude možno použít pro vzdělávání laiků v této oblasti. Cílem tohoto projektu je  jednak pro studenta  zvýšení znalosti toho,  co je legální a kdy už porušuje zákon v kyber prostředí,  a dále vypracování materiálu.</w:t>
       </w:r>
     </w:p>
     <w:p>
@@ -1707,33 +1624,8 @@
           <w:rFonts w:ascii="Times New Roman" w:hAnsi="Times New Roman" w:cs="Times New Roman"/>
           <w:w w:val="105"/>
         </w:rPr>
-        <w:t xml:space="preserve">vedoucí / zástupce </w:t>
-      </w:r>
-      <w:proofErr w:type="spellStart"/>
-      <w:r>
-        <w:rPr>
-          <w:rFonts w:ascii="Times New Roman" w:hAnsi="Times New Roman" w:cs="Times New Roman"/>
-          <w:w w:val="105"/>
-        </w:rPr>
-        <w:t>ved</w:t>
-      </w:r>
-      <w:proofErr w:type="spellEnd"/>
-      <w:r>
-        <w:rPr>
-          <w:rFonts w:ascii="Times New Roman" w:hAnsi="Times New Roman" w:cs="Times New Roman"/>
-          <w:w w:val="105"/>
-        </w:rPr>
-        <w:t xml:space="preserve">. </w:t>
-      </w:r>
-      <w:proofErr w:type="spellStart"/>
-      <w:r>
-        <w:rPr>
-          <w:rFonts w:ascii="Times New Roman" w:hAnsi="Times New Roman" w:cs="Times New Roman"/>
-          <w:w w:val="105"/>
-        </w:rPr>
-        <w:t>katedr</w:t>
-      </w:r>
-      <w:proofErr w:type="spellEnd"/>
+        <w:t>vedoucí / zástupce ved. katedr</w:t>
+      </w:r>
     </w:p>
     <w:p>
       <w:pPr>
@@ -3362,305 +3254,45 @@
         <w:rPr>
           <w:b/>
         </w:rPr>
-        <w:t xml:space="preserve">IT use and </w:t>
-      </w:r>
-      <w:proofErr w:type="spellStart"/>
-      <w:r>
-        <w:rPr>
-          <w:b/>
-        </w:rPr>
-        <w:t>legal</w:t>
-      </w:r>
-      <w:proofErr w:type="spellEnd"/>
-      <w:r>
-        <w:rPr>
-          <w:b/>
-        </w:rPr>
+        <w:t>IT use and legal liability</w:t>
+      </w:r>
+    </w:p>
+    <w:p>
+      <w:pPr>
+        <w:pStyle w:val="Normlnbezodsazen"/>
+      </w:pPr>
+      <w:r>
+        <w:t>Main goal is to research and informate the student about law in cyber security and computers</w:t>
+      </w:r>
+      <w:r>
+        <w:t>.And to learn about cyber security law and understand your obligations with internet connection.</w:t>
+      </w:r>
+      <w:r>
+        <w:t>Information was mainly gathered from lectures by doc. Jan Kolouch and from websites and information manuals by</w:t>
+      </w:r>
+      <w:r>
+        <w:t xml:space="preserve"> Národní</w:t>
+      </w:r>
+      <w:r>
         <w:t xml:space="preserve"> </w:t>
       </w:r>
-      <w:proofErr w:type="spellStart"/>
-      <w:r>
-        <w:rPr>
-          <w:b/>
-        </w:rPr>
-        <w:t>liability</w:t>
-      </w:r>
-      <w:proofErr w:type="spellEnd"/>
+      <w:r>
+        <w:t>Úřad</w:t>
+      </w:r>
+      <w:r>
+        <w:t xml:space="preserve"> pro Kybernetickou</w:t>
+      </w:r>
+      <w:r>
+        <w:t xml:space="preserve"> a Informační</w:t>
+      </w:r>
+      <w:r>
+        <w:t xml:space="preserve"> Bezpečnost.</w:t>
+      </w:r>
     </w:p>
     <w:p>
       <w:pPr>
         <w:pStyle w:val="Normlnbezodsazen"/>
       </w:pPr>
-      <w:proofErr w:type="spellStart"/>
-      <w:r>
-        <w:t>Main</w:t>
-      </w:r>
-      <w:proofErr w:type="spellEnd"/>
-      <w:r>
-        <w:t xml:space="preserve"> </w:t>
-      </w:r>
-      <w:proofErr w:type="spellStart"/>
-      <w:r>
-        <w:t>goal</w:t>
-      </w:r>
-      <w:proofErr w:type="spellEnd"/>
-      <w:r>
-        <w:t xml:space="preserve"> </w:t>
-      </w:r>
-      <w:proofErr w:type="spellStart"/>
-      <w:r>
-        <w:t>is</w:t>
-      </w:r>
-      <w:proofErr w:type="spellEnd"/>
-      <w:r>
-        <w:t xml:space="preserve"> to </w:t>
-      </w:r>
-      <w:proofErr w:type="spellStart"/>
-      <w:r>
-        <w:t>research</w:t>
-      </w:r>
-      <w:proofErr w:type="spellEnd"/>
-      <w:r>
-        <w:t xml:space="preserve"> and </w:t>
-      </w:r>
-      <w:proofErr w:type="spellStart"/>
-      <w:r>
-        <w:t>informate</w:t>
-      </w:r>
-      <w:proofErr w:type="spellEnd"/>
-      <w:r>
-        <w:t xml:space="preserve"> </w:t>
-      </w:r>
-      <w:proofErr w:type="spellStart"/>
-      <w:r>
-        <w:t>the</w:t>
-      </w:r>
-      <w:proofErr w:type="spellEnd"/>
-      <w:r>
-        <w:t xml:space="preserve"> student </w:t>
-      </w:r>
-      <w:proofErr w:type="spellStart"/>
-      <w:r>
-        <w:t>about</w:t>
-      </w:r>
-      <w:proofErr w:type="spellEnd"/>
-      <w:r>
-        <w:t xml:space="preserve"> </w:t>
-      </w:r>
-      <w:proofErr w:type="spellStart"/>
-      <w:r>
-        <w:t>law</w:t>
-      </w:r>
-      <w:proofErr w:type="spellEnd"/>
-      <w:r>
-        <w:t xml:space="preserve"> in </w:t>
-      </w:r>
-      <w:proofErr w:type="spellStart"/>
-      <w:r>
-        <w:t>cyber</w:t>
-      </w:r>
-      <w:proofErr w:type="spellEnd"/>
-      <w:r>
-        <w:t xml:space="preserve"> </w:t>
-      </w:r>
-      <w:proofErr w:type="spellStart"/>
-      <w:r>
-        <w:t>security</w:t>
-      </w:r>
-      <w:proofErr w:type="spellEnd"/>
-      <w:r>
-        <w:t xml:space="preserve"> and </w:t>
-      </w:r>
-      <w:proofErr w:type="spellStart"/>
-      <w:r>
-        <w:t>computers</w:t>
-      </w:r>
-      <w:r>
-        <w:t>.And</w:t>
-      </w:r>
-      <w:proofErr w:type="spellEnd"/>
-      <w:r>
-        <w:t xml:space="preserve"> to </w:t>
-      </w:r>
-      <w:proofErr w:type="spellStart"/>
-      <w:r>
-        <w:t>learn</w:t>
-      </w:r>
-      <w:proofErr w:type="spellEnd"/>
-      <w:r>
-        <w:t xml:space="preserve"> </w:t>
-      </w:r>
-      <w:proofErr w:type="spellStart"/>
-      <w:r>
-        <w:t>about</w:t>
-      </w:r>
-      <w:proofErr w:type="spellEnd"/>
-      <w:r>
-        <w:t xml:space="preserve"> </w:t>
-      </w:r>
-      <w:proofErr w:type="spellStart"/>
-      <w:r>
-        <w:t>cyber</w:t>
-      </w:r>
-      <w:proofErr w:type="spellEnd"/>
-      <w:r>
-        <w:t xml:space="preserve"> </w:t>
-      </w:r>
-      <w:proofErr w:type="spellStart"/>
-      <w:r>
-        <w:t>security</w:t>
-      </w:r>
-      <w:proofErr w:type="spellEnd"/>
-      <w:r>
-        <w:t xml:space="preserve"> </w:t>
-      </w:r>
-      <w:proofErr w:type="spellStart"/>
-      <w:r>
-        <w:t>law</w:t>
-      </w:r>
-      <w:proofErr w:type="spellEnd"/>
-      <w:r>
-        <w:t xml:space="preserve"> and </w:t>
-      </w:r>
-      <w:proofErr w:type="spellStart"/>
-      <w:r>
-        <w:t>understand</w:t>
-      </w:r>
-      <w:proofErr w:type="spellEnd"/>
-      <w:r>
-        <w:t xml:space="preserve"> </w:t>
-      </w:r>
-      <w:proofErr w:type="spellStart"/>
-      <w:r>
-        <w:t>your</w:t>
-      </w:r>
-      <w:proofErr w:type="spellEnd"/>
-      <w:r>
-        <w:t xml:space="preserve"> </w:t>
-      </w:r>
-      <w:proofErr w:type="spellStart"/>
-      <w:r>
-        <w:t>obligations</w:t>
-      </w:r>
-      <w:proofErr w:type="spellEnd"/>
-      <w:r>
-        <w:t xml:space="preserve"> </w:t>
-      </w:r>
-      <w:proofErr w:type="spellStart"/>
-      <w:r>
-        <w:t>with</w:t>
-      </w:r>
-      <w:proofErr w:type="spellEnd"/>
-      <w:r>
-        <w:t xml:space="preserve"> internet </w:t>
-      </w:r>
-      <w:proofErr w:type="spellStart"/>
-      <w:r>
-        <w:t>connection.</w:t>
-      </w:r>
-      <w:r>
-        <w:t>Information</w:t>
-      </w:r>
-      <w:proofErr w:type="spellEnd"/>
-      <w:r>
-        <w:t xml:space="preserve"> </w:t>
-      </w:r>
-      <w:proofErr w:type="spellStart"/>
-      <w:r>
-        <w:t>was</w:t>
-      </w:r>
-      <w:proofErr w:type="spellEnd"/>
-      <w:r>
-        <w:t xml:space="preserve"> </w:t>
-      </w:r>
-      <w:proofErr w:type="spellStart"/>
-      <w:r>
-        <w:t>mainly</w:t>
-      </w:r>
-      <w:proofErr w:type="spellEnd"/>
-      <w:r>
-        <w:t xml:space="preserve"> </w:t>
-      </w:r>
-      <w:proofErr w:type="spellStart"/>
-      <w:r>
-        <w:t>gathered</w:t>
-      </w:r>
-      <w:proofErr w:type="spellEnd"/>
-      <w:r>
-        <w:t xml:space="preserve"> </w:t>
-      </w:r>
-      <w:proofErr w:type="spellStart"/>
-      <w:r>
-        <w:t>from</w:t>
-      </w:r>
-      <w:proofErr w:type="spellEnd"/>
-      <w:r>
-        <w:t xml:space="preserve"> </w:t>
-      </w:r>
-      <w:proofErr w:type="spellStart"/>
-      <w:r>
-        <w:t>lectures</w:t>
-      </w:r>
-      <w:proofErr w:type="spellEnd"/>
-      <w:r>
-        <w:t xml:space="preserve"> by doc. Jan Kolouch and </w:t>
-      </w:r>
-      <w:proofErr w:type="spellStart"/>
-      <w:r>
-        <w:t>from</w:t>
-      </w:r>
-      <w:proofErr w:type="spellEnd"/>
-      <w:r>
-        <w:t xml:space="preserve"> </w:t>
-      </w:r>
-      <w:proofErr w:type="spellStart"/>
-      <w:r>
-        <w:t>websites</w:t>
-      </w:r>
-      <w:proofErr w:type="spellEnd"/>
-      <w:r>
-        <w:t xml:space="preserve"> and </w:t>
-      </w:r>
-      <w:proofErr w:type="spellStart"/>
-      <w:r>
-        <w:t>information</w:t>
-      </w:r>
-      <w:proofErr w:type="spellEnd"/>
-      <w:r>
-        <w:t xml:space="preserve"> </w:t>
-      </w:r>
-      <w:proofErr w:type="spellStart"/>
-      <w:r>
-        <w:t>manuals</w:t>
-      </w:r>
-      <w:proofErr w:type="spellEnd"/>
-      <w:r>
-        <w:t xml:space="preserve"> by</w:t>
-      </w:r>
-      <w:r>
-        <w:t xml:space="preserve"> Národní</w:t>
-      </w:r>
-      <w:r>
-        <w:t xml:space="preserve"> </w:t>
-      </w:r>
-      <w:r>
-        <w:t>Úřad</w:t>
-      </w:r>
-      <w:r>
-        <w:t xml:space="preserve"> pro Kybernetickou</w:t>
-      </w:r>
-      <w:r>
-        <w:t xml:space="preserve"> a Informační</w:t>
-      </w:r>
-      <w:r>
-        <w:t xml:space="preserve"> Bezpečnost.</w:t>
-      </w:r>
-    </w:p>
-    <w:p>
-      <w:pPr>
-        <w:pStyle w:val="Normlnbezodsazen"/>
-      </w:pPr>
-      <w:proofErr w:type="spellStart"/>
       <w:r>
         <w:rPr>
           <w:b/>
@@ -3668,7 +3300,6 @@
         </w:rPr>
         <w:t>Keywords</w:t>
       </w:r>
-      <w:proofErr w:type="spellEnd"/>
     </w:p>
     <w:p>
       <w:pPr>
@@ -3687,49 +3318,15 @@
           <w:docGrid w:linePitch="360"/>
         </w:sectPr>
       </w:pPr>
-      <w:proofErr w:type="spellStart"/>
-      <w:r>
-        <w:t>Cybersecurity</w:t>
-      </w:r>
-      <w:proofErr w:type="spellEnd"/>
-      <w:r>
-        <w:t xml:space="preserve"> </w:t>
-      </w:r>
-      <w:proofErr w:type="spellStart"/>
-      <w:r>
-        <w:t>law</w:t>
-      </w:r>
-      <w:proofErr w:type="spellEnd"/>
-      <w:r>
-        <w:t xml:space="preserve">, </w:t>
-      </w:r>
-      <w:proofErr w:type="spellStart"/>
-      <w:r>
-        <w:t>cybersecurity</w:t>
-      </w:r>
-      <w:proofErr w:type="spellEnd"/>
-      <w:r>
-        <w:t xml:space="preserve">, </w:t>
+      <w:r>
+        <w:t xml:space="preserve">Cybersecurity law, cybersecurity, </w:t>
       </w:r>
       <w:r>
         <w:t>IT</w:t>
       </w:r>
       <w:r>
-        <w:t xml:space="preserve"> </w:t>
-      </w:r>
-      <w:proofErr w:type="spellStart"/>
-      <w:r>
-        <w:t>legal</w:t>
-      </w:r>
-      <w:proofErr w:type="spellEnd"/>
-      <w:r>
-        <w:t xml:space="preserve"> </w:t>
-      </w:r>
-      <w:proofErr w:type="spellStart"/>
-      <w:r>
-        <w:t>liability</w:t>
-      </w:r>
-      <w:proofErr w:type="spellEnd"/>
+        <w:t xml:space="preserve"> legal liability</w:t>
+      </w:r>
     </w:p>
     <w:sdt>
       <w:sdtPr>
@@ -4843,6 +4440,8 @@
             <w:r>
               <w:rPr>
                 <w:rFonts w:cs="Times New Roman"/>
+                <w:sz w:val="24"/>
+                <w:szCs w:val="24"/>
               </w:rPr>
               <w:t>NÚKIB</w:t>
             </w:r>
@@ -4924,16 +4523,26 @@
               <w:pStyle w:val="Tabulka"/>
               <w:jc w:val="left"/>
               <w:rPr>
-                <w:rFonts w:cs="Times New Roman"/>
-                <w:color w:val="FF0000"/>
+                <w:rFonts w:cstheme="minorHAnsi"/>
+                <w:sz w:val="24"/>
+                <w:szCs w:val="24"/>
               </w:rPr>
             </w:pPr>
             <w:r>
               <w:rPr>
-                <w:rFonts w:cs="Times New Roman"/>
-                <w:color w:val="FF0000"/>
-              </w:rPr>
-              <w:t>PID</w:t>
+                <w:rFonts w:cstheme="minorHAnsi"/>
+                <w:sz w:val="24"/>
+                <w:szCs w:val="24"/>
+              </w:rPr>
+              <w:t>CERT</w:t>
+            </w:r>
+          </w:p>
+          <w:p>
+            <w:pPr>
+              <w:ind w:firstLine="0"/>
+            </w:pPr>
+            <w:r>
+              <w:t>ZoKB</w:t>
             </w:r>
           </w:p>
         </w:tc>
@@ -4946,6 +4555,38 @@
           </w:tcPr>
           <w:p>
             <w:pPr>
+              <w:ind w:firstLine="0"/>
+              <w:rPr>
+                <w:rFonts w:cstheme="minorHAnsi"/>
+                <w:szCs w:val="24"/>
+              </w:rPr>
+            </w:pPr>
+            <w:r>
+              <w:rPr>
+                <w:rFonts w:cstheme="minorHAnsi"/>
+                <w:szCs w:val="24"/>
+              </w:rPr>
+              <w:t>Computer Emergency Response Team</w:t>
+            </w:r>
+          </w:p>
+          <w:p>
+            <w:pPr>
+              <w:ind w:firstLine="0"/>
+              <w:rPr>
+                <w:rFonts w:cstheme="minorHAnsi"/>
+                <w:szCs w:val="24"/>
+              </w:rPr>
+            </w:pPr>
+            <w:r>
+              <w:rPr>
+                <w:rFonts w:cstheme="minorHAnsi"/>
+                <w:szCs w:val="24"/>
+              </w:rPr>
+              <w:t>Zákon o Kybernetické bezpenčnosti</w:t>
+            </w:r>
+          </w:p>
+          <w:p>
+            <w:pPr>
               <w:pStyle w:val="Tabulka"/>
               <w:jc w:val="left"/>
               <w:rPr>
@@ -4953,13 +4594,6 @@
                 <w:color w:val="FF0000"/>
               </w:rPr>
             </w:pPr>
-            <w:r>
-              <w:rPr>
-                <w:rFonts w:cs="Times New Roman"/>
-                <w:color w:val="FF0000"/>
-              </w:rPr>
-              <w:t>Proporcionálně-integračně-derivační</w:t>
-            </w:r>
           </w:p>
         </w:tc>
       </w:tr>
@@ -5012,15 +4646,7 @@
         <w:t xml:space="preserve"> </w:t>
       </w:r>
       <w:r>
-        <w:t>Nicméně se právo často mění, a minimálně já si nemůžu být jist, že svým konáním v </w:t>
-      </w:r>
-      <w:proofErr w:type="spellStart"/>
-      <w:r>
-        <w:t>kyber</w:t>
-      </w:r>
-      <w:proofErr w:type="spellEnd"/>
-      <w:r>
-        <w:t xml:space="preserve"> prostoru nekonám něco nezákonného.</w:t>
+        <w:t>Nicméně se právo často mění, a minimálně já si nemůžu být jist, že svým konáním v kyber prostoru nekonám něco nezákonného.</w:t>
       </w:r>
       <w:r>
         <w:t xml:space="preserve"> S příchodem zákona o kybernetické </w:t>
@@ -5035,15 +4661,7 @@
         <w:t xml:space="preserve"> </w:t>
       </w:r>
       <w:r>
-        <w:t xml:space="preserve">Dále také tvoří důležitou základnu pro </w:t>
-      </w:r>
-      <w:proofErr w:type="spellStart"/>
-      <w:r>
-        <w:t>ePrivacy</w:t>
-      </w:r>
-      <w:proofErr w:type="spellEnd"/>
-      <w:r>
-        <w:t xml:space="preserve">, ochranu osobních </w:t>
+        <w:t xml:space="preserve">Dále také tvoří důležitou základnu pro ePrivacy, ochranu osobních </w:t>
       </w:r>
       <w:r>
         <w:t>údajů</w:t>
@@ -5687,38 +5305,157 @@
     </w:p>
     <w:p>
       <w:pPr>
-        <w:pStyle w:val="Normlnbezodsazen"/>
-        <w:rPr>
-          <w:b/>
-          <w:bCs/>
-          <w:sz w:val="36"/>
-          <w:szCs w:val="32"/>
+        <w:ind w:firstLine="0"/>
+        <w:rPr>
+          <w:vertAlign w:val="superscript"/>
+          <w:lang w:val="en-US"/>
+        </w:rPr>
+      </w:pPr>
+      <w:r>
+        <w:tab/>
+      </w:r>
+      <w:r>
+        <w:t xml:space="preserve">Zákon o kybernetické </w:t>
+      </w:r>
+      <w:r>
+        <w:t>bezpečnosti (</w:t>
+      </w:r>
+      <w:r>
+        <w:t>Dále jako ZoKB)</w:t>
+      </w:r>
+      <w:r>
+        <w:t xml:space="preserve"> </w:t>
+      </w:r>
+      <w:r>
+        <w:t xml:space="preserve">neukládá trestní ani právní trestní odpovědnost pachatelům kybernetických </w:t>
+      </w:r>
+      <w:r>
+        <w:t>útoků (</w:t>
+      </w:r>
+      <w:r>
+        <w:t>o</w:t>
+      </w:r>
+      <w:r>
+        <w:t xml:space="preserve"> to se stará trestní zákoník), ale vytváří </w:t>
+      </w:r>
+      <w:r>
+        <w:t>systém a právní základ pro bezpečností opatření</w:t>
+      </w:r>
+      <w:r>
+        <w:t xml:space="preserve">, které mají výskytu a existenci </w:t>
+      </w:r>
+      <w:r>
+        <w:t>předcházet. Mají</w:t>
+      </w:r>
+      <w:r>
+        <w:t xml:space="preserve"> </w:t>
+      </w:r>
+      <w:r>
+        <w:t>zajistit,</w:t>
+      </w:r>
+      <w:r>
+        <w:t xml:space="preserve"> že případný kybernetické bezpečností incident neohrozí celkové fungování informačních a komunikačních systémů nebo fungování kritické společenské informační </w:t>
+      </w:r>
+      <w:r>
+        <w:t>infrastruktury</w:t>
+      </w:r>
+      <w:r>
+        <w:rPr>
+          <w:vertAlign w:val="superscript"/>
+          <w:lang w:val="en-US"/>
+        </w:rPr>
+        <w:t xml:space="preserve"> [</w:t>
+      </w:r>
+      <w:r>
+        <w:rPr>
+          <w:vertAlign w:val="superscript"/>
+          <w:lang w:val="en-US"/>
+        </w:rPr>
+        <w:t>5]</w:t>
+      </w:r>
+    </w:p>
+    <w:p>
+      <w:pPr>
+        <w:ind w:firstLine="0"/>
+      </w:pPr>
+      <w:r>
+        <w:rPr>
+          <w:lang w:val="en-US"/>
+        </w:rPr>
+        <w:tab/>
+      </w:r>
+      <w:r>
+        <w:rPr>
+          <w:lang w:val="en-US"/>
+        </w:rPr>
+        <w:t xml:space="preserve">Jak </w:t>
+      </w:r>
+      <w:r>
+        <w:t xml:space="preserve">už </w:t>
+      </w:r>
+      <w:r>
+        <w:t xml:space="preserve">bylo řečeno ZoKB </w:t>
+      </w:r>
+      <w:r>
+        <w:t>neudává odpovědnost, ale opatření jakých se máme držet proti kybernetickému útoku a stanovuje úřad, který bude sloužit v zájmu kybernetické bezpečnosti. Národní Úřad Kybernetické a Informační Bezpečnosti (dále jako NÚKIB)</w:t>
+      </w:r>
+      <w:r>
+        <w:t>.  Jedná se o správní úřad pro: KB, ochranu utajovaných informací, kryptografickou ochranu atd.</w:t>
+      </w:r>
+    </w:p>
+    <w:p>
+      <w:pPr>
+        <w:ind w:firstLine="0"/>
+        <w:rPr>
+          <w:lang w:val="en-US"/>
+        </w:rPr>
+      </w:pPr>
+      <w:r>
+        <w:t xml:space="preserve">NÚKIB připravuje zákony a </w:t>
+      </w:r>
+      <w:r>
+        <w:t>podzákonné normy v oblasti KB.</w:t>
+      </w:r>
+      <w:r>
+        <w:t>NÚKIB se také soustředí na přípravu a varování před kybernetickými útoky a hrozbami. O to se také stará dle zákona úřad varování</w:t>
+      </w:r>
+      <w:r>
+        <w:t>.</w:t>
+      </w:r>
+      <w:r>
+        <w:t xml:space="preserve"> </w:t>
+      </w:r>
+      <w:r>
+        <w:t xml:space="preserve"> </w:t>
+      </w:r>
+    </w:p>
+    <w:p>
+      <w:pPr>
+        <w:rPr>
           <w:highlight w:val="yellow"/>
         </w:rPr>
       </w:pPr>
     </w:p>
     <w:p>
       <w:pPr>
-        <w:pStyle w:val="Normlnbezodsazen"/>
-      </w:pPr>
-      <w:r>
         <w:rPr>
           <w:highlight w:val="yellow"/>
         </w:rPr>
-        <w:t>Kapitola obsahuje detailní popis způsobu řešení problému</w:t>
-      </w:r>
-      <w:r>
+      </w:pPr>
+    </w:p>
+    <w:p>
+      <w:pPr>
         <w:rPr>
           <w:highlight w:val="yellow"/>
         </w:rPr>
-        <w:t xml:space="preserve"> studentem.</w:t>
-      </w:r>
-      <w:r>
+      </w:pPr>
+    </w:p>
+    <w:p>
+      <w:pPr>
         <w:rPr>
           <w:highlight w:val="yellow"/>
         </w:rPr>
-        <w:t xml:space="preserve"> V závislosti na charakteru řešeného problému je tuto část práce možné rozdělit do více kapitol, kdy názvy kapitol jsou voleny konkrétněji s ohledem na jejich obsah.</w:t>
-      </w:r>
+      </w:pPr>
     </w:p>
     <w:p>
       <w:pPr>
@@ -5726,42 +5463,48 @@
           <w:highlight w:val="yellow"/>
         </w:rPr>
       </w:pPr>
-      <w:r>
+    </w:p>
+    <w:p>
+      <w:pPr>
         <w:rPr>
           <w:highlight w:val="yellow"/>
         </w:rPr>
-        <w:t xml:space="preserve">Popisovány jsou postupy </w:t>
-      </w:r>
-      <w:r>
+      </w:pPr>
+    </w:p>
+    <w:p>
+      <w:pPr>
         <w:rPr>
           <w:highlight w:val="yellow"/>
         </w:rPr>
-        <w:t xml:space="preserve">aplikované k dosažení výsledků práce </w:t>
-      </w:r>
-      <w:r>
+      </w:pPr>
+    </w:p>
+    <w:p>
+      <w:pPr>
         <w:rPr>
           <w:highlight w:val="yellow"/>
         </w:rPr>
-        <w:t xml:space="preserve">a rovněž např. použité přístroje a materiál, metody zpracování dat a </w:t>
-      </w:r>
-      <w:r>
+      </w:pPr>
+    </w:p>
+    <w:p>
+      <w:pPr>
         <w:rPr>
           <w:highlight w:val="yellow"/>
         </w:rPr>
-        <w:t xml:space="preserve">jejich </w:t>
-      </w:r>
-      <w:r>
+      </w:pPr>
+    </w:p>
+    <w:p>
+      <w:pPr>
         <w:rPr>
           <w:highlight w:val="yellow"/>
         </w:rPr>
-        <w:t xml:space="preserve">statistického vyhodnocení apod. </w:t>
-      </w:r>
-      <w:r>
+      </w:pPr>
+    </w:p>
+    <w:p>
+      <w:pPr>
         <w:rPr>
           <w:highlight w:val="yellow"/>
         </w:rPr>
-        <w:t>V případě měření s živými subjekty tato část práce obsahuje informaci, jak byly ošetřeny etické otázky výzkumu a charakteristiku subjektů dle zvyklostí v biomedicínských časopisech.</w:t>
-      </w:r>
+      </w:pPr>
     </w:p>
     <w:p>
       <w:pPr>
@@ -5793,103 +5536,15 @@
     </w:p>
     <w:p>
       <w:pPr>
-        <w:rPr>
-          <w:highlight w:val="yellow"/>
-        </w:rPr>
-      </w:pPr>
-    </w:p>
-    <w:p>
-      <w:pPr>
-        <w:rPr>
-          <w:highlight w:val="yellow"/>
-        </w:rPr>
-      </w:pPr>
-    </w:p>
-    <w:p>
-      <w:pPr>
-        <w:rPr>
-          <w:highlight w:val="yellow"/>
-        </w:rPr>
-      </w:pPr>
-    </w:p>
-    <w:p>
-      <w:pPr>
-        <w:rPr>
-          <w:highlight w:val="yellow"/>
-        </w:rPr>
-      </w:pPr>
-    </w:p>
-    <w:p>
-      <w:pPr>
-        <w:rPr>
-          <w:highlight w:val="yellow"/>
-        </w:rPr>
-      </w:pPr>
-    </w:p>
-    <w:p>
-      <w:pPr>
-        <w:rPr>
-          <w:highlight w:val="yellow"/>
-        </w:rPr>
-      </w:pPr>
-    </w:p>
-    <w:p>
-      <w:pPr>
-        <w:rPr>
-          <w:highlight w:val="yellow"/>
-        </w:rPr>
-      </w:pPr>
-    </w:p>
-    <w:p>
-      <w:pPr>
-        <w:rPr>
-          <w:highlight w:val="yellow"/>
-        </w:rPr>
-      </w:pPr>
-    </w:p>
-    <w:p>
-      <w:pPr>
-        <w:rPr>
-          <w:highlight w:val="yellow"/>
-        </w:rPr>
-      </w:pPr>
-    </w:p>
-    <w:p>
-      <w:pPr>
-        <w:rPr>
-          <w:highlight w:val="yellow"/>
-        </w:rPr>
-      </w:pPr>
-    </w:p>
-    <w:p>
-      <w:pPr>
-        <w:rPr>
-          <w:highlight w:val="yellow"/>
-        </w:rPr>
-      </w:pPr>
-    </w:p>
-    <w:p>
-      <w:pPr>
-        <w:rPr>
-          <w:highlight w:val="yellow"/>
-        </w:rPr>
-      </w:pPr>
-    </w:p>
-    <w:p>
-      <w:pPr>
-        <w:rPr>
-          <w:highlight w:val="yellow"/>
-        </w:rPr>
-      </w:pPr>
-    </w:p>
-    <w:p>
-      <w:pPr>
         <w:pStyle w:val="Nadpis1"/>
+        <w:numPr>
+          <w:ilvl w:val="0"/>
+          <w:numId w:val="22"/>
+        </w:numPr>
       </w:pPr>
       <w:bookmarkStart w:id="10" w:name="_Toc386301761"/>
       <w:bookmarkStart w:id="11" w:name="_Toc476327918"/>
       <w:r>
-        <w:lastRenderedPageBreak/>
         <w:t>Výsledky</w:t>
       </w:r>
       <w:bookmarkEnd w:id="10"/>
@@ -6044,21 +5699,7 @@
         <w:rPr>
           <w:highlight w:val="yellow"/>
         </w:rPr>
-        <w:t xml:space="preserve"> Tulipány před ozářením </w:t>
-      </w:r>
-      <w:proofErr w:type="spellStart"/>
-      <w:r>
-        <w:rPr>
-          <w:highlight w:val="yellow"/>
-        </w:rPr>
-        <w:t>kryptonitem</w:t>
-      </w:r>
-      <w:proofErr w:type="spellEnd"/>
-      <w:r>
-        <w:rPr>
-          <w:highlight w:val="yellow"/>
-        </w:rPr>
-        <w:t>. Fotografie: autor.</w:t>
+        <w:t xml:space="preserve"> Tulipány před ozářením kryptonitem. Fotografie: autor.</w:t>
       </w:r>
     </w:p>
     <w:p>
@@ -6164,7 +5805,14 @@
         <w:rPr>
           <w:highlight w:val="green"/>
         </w:rPr>
-        <w:t>. Není nutné v něm opisovat celý obsah záhlaví tabulky, které následuje hned vzápětí. Jednotlivé proměnné v tabulce jsou řazeny do sloupců. V tabulce jsou nezávislé proměnné, kategorie probandů apod. řazeny vlevo, závislé proměnné vpravo. Jednotky uvádějte v kulatých závorkách v záhlaví tabulky, ne u každého čísla zvlášť. Vysvětlující poznámky (např. dosažená hladina významnosti, zda jsou data udávána jako průměr + směrodatná chyba průměru, jaký statistický test byl použit apod.) jsou umisťovány pod tabulku a odkaz na ně se udává jako horní index (symboly, čísla, písmena) na příslušném místě tabulky.</w:t>
+        <w:t xml:space="preserve">. Není nutné v něm opisovat celý obsah záhlaví tabulky, které následuje hned vzápětí. Jednotlivé proměnné v tabulce jsou řazeny do sloupců. V tabulce jsou nezávislé proměnné, kategorie probandů apod. řazeny vlevo, závislé proměnné vpravo. Jednotky uvádějte v kulatých závorkách v záhlaví tabulky, ne u každého čísla zvlášť. Vysvětlující poznámky (např. dosažená hladina významnosti, zda jsou data udávána jako průměr + směrodatná chyba průměru, jaký statistický test byl použit apod.) jsou umisťovány pod tabulku a odkaz na </w:t>
+      </w:r>
+      <w:r>
+        <w:rPr>
+          <w:highlight w:val="green"/>
+        </w:rPr>
+        <w:lastRenderedPageBreak/>
+        <w:t>ně se udává jako horní index (symboly, čísla, písmena) na příslušném místě tabulky.</w:t>
       </w:r>
       <w:r>
         <w:t xml:space="preserve"> </w:t>
@@ -6387,19 +6035,11 @@
                 <w:color w:val="FF0000"/>
               </w:rPr>
             </w:pPr>
-            <w:proofErr w:type="spellStart"/>
             <w:r>
               <w:rPr>
                 <w:color w:val="FF0000"/>
               </w:rPr>
-              <w:t>Root</w:t>
-            </w:r>
-            <w:proofErr w:type="spellEnd"/>
-            <w:r>
-              <w:rPr>
-                <w:color w:val="FF0000"/>
-              </w:rPr>
-              <w:t xml:space="preserve"> Radical-7</w:t>
+              <w:t>Root Radical-7</w:t>
             </w:r>
           </w:p>
         </w:tc>
@@ -6420,19 +6060,11 @@
                 <w:color w:val="FF0000"/>
               </w:rPr>
             </w:pPr>
-            <w:proofErr w:type="spellStart"/>
             <w:r>
               <w:rPr>
                 <w:color w:val="FF0000"/>
               </w:rPr>
-              <w:t>Nellcor</w:t>
-            </w:r>
-            <w:proofErr w:type="spellEnd"/>
-            <w:r>
-              <w:rPr>
-                <w:color w:val="FF0000"/>
-              </w:rPr>
-              <w:t xml:space="preserve"> N-600</w:t>
+              <w:t>Nellcor N-600</w:t>
             </w:r>
           </w:p>
         </w:tc>
@@ -6453,19 +6085,11 @@
                 <w:color w:val="FF0000"/>
               </w:rPr>
             </w:pPr>
-            <w:proofErr w:type="spellStart"/>
             <w:r>
               <w:rPr>
                 <w:color w:val="FF0000"/>
               </w:rPr>
-              <w:t>Carescape</w:t>
-            </w:r>
-            <w:proofErr w:type="spellEnd"/>
-            <w:r>
-              <w:rPr>
-                <w:color w:val="FF0000"/>
-              </w:rPr>
-              <w:t xml:space="preserve"> B650</w:t>
+              <w:t>Carescape B650</w:t>
             </w:r>
           </w:p>
         </w:tc>
@@ -6618,14 +6242,12 @@
                 <w:color w:val="FF0000"/>
               </w:rPr>
             </w:pPr>
-            <w:proofErr w:type="spellStart"/>
             <w:r>
               <w:rPr>
                 <w:color w:val="FF0000"/>
               </w:rPr>
               <w:t>Hyperoxická</w:t>
             </w:r>
-            <w:proofErr w:type="spellEnd"/>
           </w:p>
         </w:tc>
         <w:tc>
@@ -6714,14 +6336,12 @@
                 <w:color w:val="FF0000"/>
               </w:rPr>
             </w:pPr>
-            <w:proofErr w:type="spellStart"/>
             <w:r>
               <w:rPr>
                 <w:color w:val="FF0000"/>
               </w:rPr>
               <w:t>Hyperkapnická</w:t>
             </w:r>
-            <w:proofErr w:type="spellEnd"/>
           </w:p>
         </w:tc>
         <w:tc>
@@ -7253,39 +6873,7 @@
           <w:color w:val="212529"/>
           <w:shd w:val="clear" w:color="auto" w:fill="FFFFFF"/>
         </w:rPr>
-        <w:t xml:space="preserve">. Vydání: desáté. Praha: </w:t>
-      </w:r>
-      <w:proofErr w:type="spellStart"/>
-      <w:r>
-        <w:rPr>
-          <w:color w:val="212529"/>
-          <w:shd w:val="clear" w:color="auto" w:fill="FFFFFF"/>
-        </w:rPr>
-        <w:t>Armex</w:t>
-      </w:r>
-      <w:proofErr w:type="spellEnd"/>
-      <w:r>
-        <w:rPr>
-          <w:color w:val="212529"/>
-          <w:shd w:val="clear" w:color="auto" w:fill="FFFFFF"/>
-        </w:rPr>
-        <w:t xml:space="preserve"> </w:t>
-      </w:r>
-      <w:proofErr w:type="spellStart"/>
-      <w:r>
-        <w:rPr>
-          <w:color w:val="212529"/>
-          <w:shd w:val="clear" w:color="auto" w:fill="FFFFFF"/>
-        </w:rPr>
-        <w:t>Publishing</w:t>
-      </w:r>
-      <w:proofErr w:type="spellEnd"/>
-      <w:r>
-        <w:rPr>
-          <w:color w:val="212529"/>
-          <w:shd w:val="clear" w:color="auto" w:fill="FFFFFF"/>
-        </w:rPr>
-        <w:t>, 2019. Edice kapesních zákonů. ISBN 978-80-87451-64-9.</w:t>
+        <w:t>. Vydání: desáté. Praha: Armex Publishing, 2019. Edice kapesních zákonů. ISBN 978-80-87451-64-9.</w:t>
       </w:r>
     </w:p>
     <w:p>
@@ -7324,39 +6912,7 @@
           <w:color w:val="212529"/>
           <w:shd w:val="clear" w:color="auto" w:fill="FFFFFF"/>
         </w:rPr>
-        <w:t xml:space="preserve">. Vydání: desáté. Praha: </w:t>
-      </w:r>
-      <w:proofErr w:type="spellStart"/>
-      <w:r>
-        <w:rPr>
-          <w:color w:val="212529"/>
-          <w:shd w:val="clear" w:color="auto" w:fill="FFFFFF"/>
-        </w:rPr>
-        <w:t>Armex</w:t>
-      </w:r>
-      <w:proofErr w:type="spellEnd"/>
-      <w:r>
-        <w:rPr>
-          <w:color w:val="212529"/>
-          <w:shd w:val="clear" w:color="auto" w:fill="FFFFFF"/>
-        </w:rPr>
-        <w:t xml:space="preserve"> </w:t>
-      </w:r>
-      <w:proofErr w:type="spellStart"/>
-      <w:r>
-        <w:rPr>
-          <w:color w:val="212529"/>
-          <w:shd w:val="clear" w:color="auto" w:fill="FFFFFF"/>
-        </w:rPr>
-        <w:t>Publishing</w:t>
-      </w:r>
-      <w:proofErr w:type="spellEnd"/>
-      <w:r>
-        <w:rPr>
-          <w:color w:val="212529"/>
-          <w:shd w:val="clear" w:color="auto" w:fill="FFFFFF"/>
-        </w:rPr>
-        <w:t>, 2019. Edice kapesních zákonů. ISBN 978-80-87451-64-9.</w:t>
+        <w:t>. Vydání: desáté. Praha: Armex Publishing, 2019. Edice kapesních zákonů. ISBN 978-80-87451-64-9.</w:t>
       </w:r>
     </w:p>
     <w:p>
@@ -7395,39 +6951,96 @@
           <w:color w:val="212529"/>
           <w:shd w:val="clear" w:color="auto" w:fill="FFFFFF"/>
         </w:rPr>
-        <w:t xml:space="preserve">. Vydání: desáté. Praha: </w:t>
-      </w:r>
-      <w:proofErr w:type="spellStart"/>
+        <w:t xml:space="preserve">. Vydání: desáté. Praha: Armex Publishing, 2019. Edice kapesních zákonů. ISBN </w:t>
+      </w:r>
       <w:r>
         <w:rPr>
           <w:color w:val="212529"/>
           <w:shd w:val="clear" w:color="auto" w:fill="FFFFFF"/>
         </w:rPr>
-        <w:t>Armex</w:t>
-      </w:r>
-      <w:proofErr w:type="spellEnd"/>
-      <w:r>
+        <w:t>978-80-87451-64-9.</w:t>
+      </w:r>
+    </w:p>
+    <w:p>
+      <w:pPr>
+        <w:ind w:firstLine="0"/>
         <w:rPr>
           <w:color w:val="212529"/>
           <w:shd w:val="clear" w:color="auto" w:fill="FFFFFF"/>
         </w:rPr>
-        <w:t xml:space="preserve"> </w:t>
-      </w:r>
-      <w:proofErr w:type="spellStart"/>
+      </w:pPr>
       <w:r>
         <w:rPr>
           <w:color w:val="212529"/>
           <w:shd w:val="clear" w:color="auto" w:fill="FFFFFF"/>
-        </w:rPr>
-        <w:t>Publishing</w:t>
-      </w:r>
-      <w:proofErr w:type="spellEnd"/>
-      <w:r>
-        <w:rPr>
+          <w:lang w:val="en-US"/>
+        </w:rPr>
+        <w:t xml:space="preserve">[4] </w:t>
+      </w:r>
+      <w:r>
+        <w:rPr>
+          <w:i/>
+          <w:iCs/>
           <w:color w:val="212529"/>
           <w:shd w:val="clear" w:color="auto" w:fill="FFFFFF"/>
         </w:rPr>
-        <w:t>, 2019. Edice kapesních zákonů. ISBN 978-80-87451-64-9.</w:t>
+        <w:t>Zákon č. 181/2014 Sb.: Zákon o kybernetické bezpečnosti a o změně souvisejících zákonů (zákon o kybernetické bezpečnosti)</w:t>
+      </w:r>
+      <w:r>
+        <w:rPr>
+          <w:color w:val="212529"/>
+          <w:shd w:val="clear" w:color="auto" w:fill="FFFFFF"/>
+        </w:rPr>
+        <w:t xml:space="preserve"> [online]. Česko: Ze dne 23. července 2014 [cit. 2022-06-16]. Dostupné z: </w:t>
+      </w:r>
+      <w:hyperlink r:id="rId19" w:history="1">
+        <w:r>
+          <w:rPr>
+            <w:rStyle w:val="Hypertextovodkaz"/>
+            <w:shd w:val="clear" w:color="auto" w:fill="FFFFFF"/>
+          </w:rPr>
+          <w:t>https://www.zakonyprolidi.cz/cs/2014-181</w:t>
+        </w:r>
+      </w:hyperlink>
+    </w:p>
+    <w:p>
+      <w:pPr>
+        <w:ind w:firstLine="0"/>
+        <w:rPr>
+          <w:color w:val="212529"/>
+          <w:shd w:val="clear" w:color="auto" w:fill="FFFFFF"/>
+          <w:lang w:val="en-US"/>
+        </w:rPr>
+      </w:pPr>
+      <w:r>
+        <w:rPr>
+          <w:color w:val="212529"/>
+          <w:shd w:val="clear" w:color="auto" w:fill="FFFFFF"/>
+        </w:rPr>
+        <w:t xml:space="preserve">[5] </w:t>
+      </w:r>
+      <w:r>
+        <w:rPr>
+          <w:color w:val="212529"/>
+          <w:shd w:val="clear" w:color="auto" w:fill="FFFFFF"/>
+        </w:rPr>
+        <w:t>KOLOUCH, Jan a Pavel BAŠTA. </w:t>
+      </w:r>
+      <w:r>
+        <w:rPr>
+          <w:i/>
+          <w:iCs/>
+          <w:color w:val="212529"/>
+          <w:shd w:val="clear" w:color="auto" w:fill="FFFFFF"/>
+        </w:rPr>
+        <w:t>CyberSecurity</w:t>
+      </w:r>
+      <w:r>
+        <w:rPr>
+          <w:color w:val="212529"/>
+          <w:shd w:val="clear" w:color="auto" w:fill="FFFFFF"/>
+        </w:rPr>
+        <w:t> [online]. Praha: CZ.NIC, z.s.p.o., 2019 [cit. 2022-06-16]. CZ.NIC. ISBN 978-80-88168-31-7. Dostupné z: https://knihy.nic.cz/files/edice/cybersecurity.pdf</w:t>
       </w:r>
     </w:p>
     <w:p>
@@ -9750,6 +9363,12 @@
   </w:num>
   <w:num w:numId="21" w16cid:durableId="1420173139">
     <w:abstractNumId w:val="14"/>
+  </w:num>
+  <w:num w:numId="22" w16cid:durableId="667563666">
+    <w:abstractNumId w:val="19"/>
+    <w:lvlOverride w:ilvl="0">
+      <w:startOverride w:val="3"/>
+    </w:lvlOverride>
   </w:num>
 </w:numbering>
 </file>
@@ -11439,6 +11058,18 @@
       <w:lang w:val="en-US"/>
     </w:rPr>
   </w:style>
+  <w:style w:type="character" w:styleId="Nevyeenzmnka">
+    <w:name w:val="Unresolved Mention"/>
+    <w:basedOn w:val="Standardnpsmoodstavce"/>
+    <w:uiPriority w:val="99"/>
+    <w:semiHidden/>
+    <w:unhideWhenUsed/>
+    <w:rsid w:val="00175B54"/>
+    <w:rPr>
+      <w:color w:val="605E5C"/>
+      <w:shd w:val="clear" w:color="auto" w:fill="E1DFDD"/>
+    </w:rPr>
+  </w:style>
 </w:styles>
 </file>
 

</xml_diff>

<commit_message>
adding something to KB about warning from cyber thread
</commit_message>
<xml_diff>
--- a/projekt_II_It_use_liability_Kochanek.docx
+++ b/projekt_II_It_use_liability_Kochanek.docx
@@ -61,7 +61,6 @@
         <w:jc w:val="center"/>
         <w:rPr>
           <w:b/>
-          <w:color w:val="FF0000"/>
           <w:sz w:val="36"/>
           <w:szCs w:val="36"/>
         </w:rPr>
@@ -74,7 +73,6 @@
         <w:jc w:val="center"/>
         <w:rPr>
           <w:b/>
-          <w:color w:val="FF0000"/>
           <w:sz w:val="44"/>
           <w:szCs w:val="44"/>
         </w:rPr>
@@ -92,7 +90,6 @@
       <w:r>
         <w:rPr>
           <w:b/>
-          <w:color w:val="FF0000"/>
           <w:sz w:val="44"/>
           <w:szCs w:val="44"/>
         </w:rPr>
@@ -108,7 +105,6 @@
         <w:jc w:val="center"/>
         <w:rPr>
           <w:b/>
-          <w:color w:val="FF0000"/>
           <w:sz w:val="36"/>
           <w:szCs w:val="36"/>
         </w:rPr>
@@ -123,7 +119,6 @@
         <w:jc w:val="center"/>
         <w:rPr>
           <w:b/>
-          <w:color w:val="FF0000"/>
           <w:sz w:val="36"/>
           <w:szCs w:val="36"/>
         </w:rPr>
@@ -315,7 +310,6 @@
         <w:spacing w:after="0" w:line="360" w:lineRule="auto"/>
         <w:ind w:firstLine="0"/>
         <w:rPr>
-          <w:color w:val="FF0000"/>
           <w:sz w:val="28"/>
           <w:szCs w:val="28"/>
         </w:rPr>
@@ -329,7 +323,6 @@
         <w:spacing w:after="0" w:line="360" w:lineRule="auto"/>
         <w:ind w:firstLine="0"/>
         <w:rPr>
-          <w:color w:val="FF0000"/>
           <w:sz w:val="28"/>
           <w:szCs w:val="28"/>
         </w:rPr>
@@ -357,7 +350,6 @@
       </w:r>
       <w:r>
         <w:rPr>
-          <w:color w:val="FF0000"/>
           <w:sz w:val="28"/>
           <w:szCs w:val="28"/>
         </w:rPr>
@@ -985,6 +977,7 @@
         <w:r>
           <w:rPr>
             <w:rStyle w:val="Hypertextovodkaz"/>
+            <w:color w:val="auto"/>
             <w:sz w:val="19"/>
             <w:szCs w:val="19"/>
           </w:rPr>
@@ -1057,6 +1050,7 @@
         <w:r>
           <w:rPr>
             <w:rStyle w:val="Hypertextovodkaz"/>
+            <w:color w:val="auto"/>
             <w:sz w:val="19"/>
             <w:szCs w:val="19"/>
           </w:rPr>
@@ -1094,6 +1088,7 @@
         <w:r>
           <w:rPr>
             <w:rStyle w:val="Hypertextovodkaz"/>
+            <w:color w:val="auto"/>
             <w:sz w:val="19"/>
             <w:szCs w:val="19"/>
           </w:rPr>
@@ -2181,7 +2176,6 @@
         <w:spacing w:after="0" w:line="360" w:lineRule="auto"/>
         <w:ind w:firstLine="709"/>
         <w:rPr>
-          <w:color w:val="FF0000"/>
           <w:szCs w:val="24"/>
         </w:rPr>
       </w:pPr>
@@ -2235,7 +2229,6 @@
       </w:r>
       <w:r>
         <w:rPr>
-          <w:color w:val="FF0000"/>
           <w:szCs w:val="24"/>
         </w:rPr>
         <w:br w:type="page"/>
@@ -2814,7 +2807,6 @@
         <w:rPr>
           <w:rFonts w:eastAsia="Times New Roman"/>
           <w:szCs w:val="20"/>
-          <w:highlight w:val="yellow"/>
         </w:rPr>
       </w:pPr>
       <w:r>
@@ -2827,7 +2819,6 @@
         <w:rPr>
           <w:rFonts w:eastAsia="Times New Roman"/>
           <w:szCs w:val="20"/>
-          <w:highlight w:val="yellow"/>
         </w:rPr>
       </w:pPr>
     </w:p>
@@ -2839,9 +2830,6 @@
         </w:rPr>
       </w:pPr>
       <w:r>
-        <w:rPr>
-          <w:highlight w:val="green"/>
-        </w:rPr>
         <w:t xml:space="preserve"> </w:t>
       </w:r>
     </w:p>
@@ -2978,7 +2966,6 @@
         <w:ind w:firstLine="0"/>
         <w:rPr>
           <w:b/>
-          <w:color w:val="FF0000"/>
           <w:sz w:val="36"/>
           <w:szCs w:val="36"/>
         </w:rPr>
@@ -3077,17 +3064,11 @@
     <w:p>
       <w:pPr>
         <w:pStyle w:val="Normlnbezodsazen"/>
-        <w:rPr>
-          <w:color w:val="FF0000"/>
-        </w:rPr>
       </w:pPr>
       <w:r>
         <w:t>Právo v IT, zákon o kybernetické bezpečnosti, kybernetická bezpečnost</w:t>
       </w:r>
       <w:r>
-        <w:rPr>
-          <w:color w:val="FF0000"/>
-        </w:rPr>
         <w:br w:type="page"/>
       </w:r>
     </w:p>
@@ -3358,14 +3339,12 @@
             <w:rPr>
               <w:rFonts w:cs="Times New Roman"/>
               <w:b w:val="0"/>
-              <w:color w:val="000000" w:themeColor="text1"/>
               <w:szCs w:val="40"/>
             </w:rPr>
           </w:pPr>
           <w:r>
             <w:rPr>
               <w:rFonts w:cs="Times New Roman"/>
-              <w:color w:val="000000" w:themeColor="text1"/>
               <w:szCs w:val="40"/>
             </w:rPr>
             <w:t>Obsah</w:t>
@@ -3377,34 +3356,24 @@
             <w:rPr>
               <w:rFonts w:eastAsiaTheme="minorEastAsia"/>
               <w:b w:val="0"/>
-              <w:color w:val="FF0000"/>
               <w:sz w:val="22"/>
               <w:lang w:eastAsia="cs-CZ"/>
             </w:rPr>
           </w:pPr>
           <w:r>
-            <w:rPr>
-              <w:color w:val="FF0000"/>
-            </w:rPr>
             <w:fldChar w:fldCharType="begin"/>
           </w:r>
           <w:r>
-            <w:rPr>
-              <w:color w:val="FF0000"/>
-            </w:rPr>
             <w:instrText xml:space="preserve"> TOC \o "1-3" \h \z \u </w:instrText>
           </w:r>
           <w:r>
-            <w:rPr>
-              <w:color w:val="FF0000"/>
-            </w:rPr>
             <w:fldChar w:fldCharType="separate"/>
           </w:r>
           <w:hyperlink w:anchor="_Toc476327912" w:history="1">
             <w:r>
               <w:rPr>
                 <w:rStyle w:val="Hypertextovodkaz"/>
-                <w:color w:val="000000" w:themeColor="text1"/>
+                <w:color w:val="auto"/>
               </w:rPr>
               <w:t>Seznam symbolů a zkratek</w:t>
             </w:r>
@@ -3703,27 +3672,105 @@
         <w:p>
           <w:pPr>
             <w:pStyle w:val="Obsah1"/>
+          </w:pPr>
+          <w:hyperlink w:anchor="_Toc476327917" w:history="1">
+            <w:r>
+              <w:rPr>
+                <w:rStyle w:val="Hypertextovodkaz"/>
+                <w:color w:val="auto"/>
+              </w:rPr>
+              <w:t>2</w:t>
+            </w:r>
+            <w:r>
+              <w:rPr>
+                <w:rFonts w:eastAsiaTheme="minorEastAsia"/>
+                <w:b w:val="0"/>
+                <w:sz w:val="22"/>
+                <w:lang w:eastAsia="cs-CZ"/>
+              </w:rPr>
+              <w:tab/>
+            </w:r>
+            <w:r>
+              <w:rPr>
+                <w:rStyle w:val="Hypertextovodkaz"/>
+                <w:color w:val="auto"/>
+              </w:rPr>
+              <w:t>Metody</w:t>
+            </w:r>
+            <w:r>
+              <w:rPr>
+                <w:webHidden/>
+              </w:rPr>
+              <w:tab/>
+            </w:r>
+            <w:r>
+              <w:rPr>
+                <w:webHidden/>
+              </w:rPr>
+              <w:fldChar w:fldCharType="begin"/>
+            </w:r>
+            <w:r>
+              <w:rPr>
+                <w:webHidden/>
+              </w:rPr>
+              <w:instrText xml:space="preserve"> PAGEREF _Toc476327917 \h </w:instrText>
+            </w:r>
+            <w:r>
+              <w:rPr>
+                <w:webHidden/>
+              </w:rPr>
+            </w:r>
+            <w:r>
+              <w:rPr>
+                <w:webHidden/>
+              </w:rPr>
+              <w:fldChar w:fldCharType="separate"/>
+            </w:r>
+            <w:r>
+              <w:rPr>
+                <w:webHidden/>
+              </w:rPr>
+              <w:t>10</w:t>
+            </w:r>
+            <w:r>
+              <w:rPr>
+                <w:webHidden/>
+              </w:rPr>
+              <w:fldChar w:fldCharType="end"/>
+            </w:r>
+          </w:hyperlink>
+        </w:p>
+        <w:p>
+          <w:pPr>
+            <w:pStyle w:val="Obsah2"/>
             <w:rPr>
               <w:rFonts w:eastAsiaTheme="minorEastAsia"/>
-              <w:b w:val="0"/>
-              <w:color w:val="FF0000"/>
+              <w:noProof/>
               <w:sz w:val="22"/>
               <w:lang w:eastAsia="cs-CZ"/>
             </w:rPr>
           </w:pPr>
-          <w:hyperlink w:anchor="_Toc476327917" w:history="1">
+          <w:hyperlink w:anchor="_Toc476327914" w:history="1">
             <w:r>
               <w:rPr>
                 <w:rStyle w:val="Hypertextovodkaz"/>
-                <w:color w:val="000000" w:themeColor="text1"/>
+                <w:noProof/>
+                <w:color w:val="auto"/>
               </w:rPr>
               <w:t>2</w:t>
             </w:r>
             <w:r>
               <w:rPr>
+                <w:rStyle w:val="Hypertextovodkaz"/>
+                <w:noProof/>
+                <w:color w:val="auto"/>
+              </w:rPr>
+              <w:t>.1</w:t>
+            </w:r>
+            <w:r>
+              <w:rPr>
                 <w:rFonts w:eastAsiaTheme="minorEastAsia"/>
-                <w:b w:val="0"/>
-                <w:color w:val="000000" w:themeColor="text1"/>
+                <w:noProof/>
                 <w:sz w:val="22"/>
                 <w:lang w:eastAsia="cs-CZ"/>
               </w:rPr>
@@ -3731,58 +3778,86 @@
             </w:r>
             <w:r>
               <w:rPr>
+                <w:rFonts w:eastAsiaTheme="minorEastAsia"/>
+                <w:noProof/>
+                <w:szCs w:val="24"/>
+                <w:lang w:eastAsia="cs-CZ"/>
+              </w:rPr>
+              <w:t>Trestní zákoník</w:t>
+            </w:r>
+            <w:r>
+              <w:rPr>
+                <w:noProof/>
+                <w:webHidden/>
+              </w:rPr>
+              <w:tab/>
+            </w:r>
+            <w:r>
+              <w:rPr>
+                <w:noProof/>
+                <w:webHidden/>
+              </w:rPr>
+              <w:t>10</w:t>
+            </w:r>
+          </w:hyperlink>
+        </w:p>
+        <w:p>
+          <w:pPr>
+            <w:pStyle w:val="Obsah2"/>
+            <w:rPr>
+              <w:rFonts w:eastAsiaTheme="minorEastAsia"/>
+              <w:noProof/>
+              <w:sz w:val="22"/>
+              <w:lang w:eastAsia="cs-CZ"/>
+            </w:rPr>
+          </w:pPr>
+          <w:hyperlink w:anchor="_Toc476327915" w:history="1">
+            <w:r>
+              <w:rPr>
                 <w:rStyle w:val="Hypertextovodkaz"/>
-                <w:color w:val="000000" w:themeColor="text1"/>
-              </w:rPr>
-              <w:t>Metody</w:t>
-            </w:r>
-            <w:r>
-              <w:rPr>
+                <w:noProof/>
+                <w:color w:val="auto"/>
+              </w:rPr>
+              <w:t>2</w:t>
+            </w:r>
+            <w:r>
+              <w:rPr>
+                <w:rStyle w:val="Hypertextovodkaz"/>
+                <w:noProof/>
+                <w:color w:val="auto"/>
+              </w:rPr>
+              <w:t>.2</w:t>
+            </w:r>
+            <w:r>
+              <w:rPr>
+                <w:rFonts w:eastAsiaTheme="minorEastAsia"/>
+                <w:noProof/>
+                <w:sz w:val="22"/>
+                <w:lang w:eastAsia="cs-CZ"/>
+              </w:rPr>
+              <w:tab/>
+            </w:r>
+            <w:r>
+              <w:rPr>
+                <w:rStyle w:val="Hypertextovodkaz"/>
+                <w:noProof/>
+                <w:color w:val="auto"/>
+              </w:rPr>
+              <w:t>Zákon o kybernetické bezpečnosti</w:t>
+            </w:r>
+            <w:r>
+              <w:rPr>
+                <w:noProof/>
                 <w:webHidden/>
-                <w:color w:val="FF0000"/>
               </w:rPr>
               <w:tab/>
             </w:r>
             <w:r>
               <w:rPr>
+                <w:noProof/>
                 <w:webHidden/>
-                <w:color w:val="FF0000"/>
-              </w:rPr>
-              <w:fldChar w:fldCharType="begin"/>
-            </w:r>
-            <w:r>
-              <w:rPr>
-                <w:webHidden/>
-                <w:color w:val="FF0000"/>
-              </w:rPr>
-              <w:instrText xml:space="preserve"> PAGEREF _Toc476327917 \h </w:instrText>
-            </w:r>
-            <w:r>
-              <w:rPr>
-                <w:webHidden/>
-                <w:color w:val="FF0000"/>
-              </w:rPr>
-            </w:r>
-            <w:r>
-              <w:rPr>
-                <w:webHidden/>
-                <w:color w:val="FF0000"/>
-              </w:rPr>
-              <w:fldChar w:fldCharType="separate"/>
-            </w:r>
-            <w:r>
-              <w:rPr>
-                <w:webHidden/>
-                <w:color w:val="FF0000"/>
-              </w:rPr>
-              <w:t>10</w:t>
-            </w:r>
-            <w:r>
-              <w:rPr>
-                <w:webHidden/>
-                <w:color w:val="FF0000"/>
-              </w:rPr>
-              <w:fldChar w:fldCharType="end"/>
+              </w:rPr>
+              <w:t>11</w:t>
             </w:r>
           </w:hyperlink>
         </w:p>
@@ -3792,7 +3867,6 @@
             <w:rPr>
               <w:rFonts w:eastAsiaTheme="minorEastAsia"/>
               <w:b w:val="0"/>
-              <w:color w:val="FF0000"/>
               <w:sz w:val="22"/>
               <w:lang w:eastAsia="cs-CZ"/>
             </w:rPr>
@@ -3801,7 +3875,7 @@
             <w:r>
               <w:rPr>
                 <w:rStyle w:val="Hypertextovodkaz"/>
-                <w:color w:val="000000" w:themeColor="text1"/>
+                <w:color w:val="auto"/>
               </w:rPr>
               <w:t>3</w:t>
             </w:r>
@@ -3809,7 +3883,6 @@
               <w:rPr>
                 <w:rFonts w:eastAsiaTheme="minorEastAsia"/>
                 <w:b w:val="0"/>
-                <w:color w:val="000000" w:themeColor="text1"/>
                 <w:sz w:val="22"/>
                 <w:lang w:eastAsia="cs-CZ"/>
               </w:rPr>
@@ -3818,55 +3891,48 @@
             <w:r>
               <w:rPr>
                 <w:rStyle w:val="Hypertextovodkaz"/>
-                <w:color w:val="000000" w:themeColor="text1"/>
+                <w:color w:val="auto"/>
               </w:rPr>
               <w:t>Výsledky</w:t>
             </w:r>
             <w:r>
               <w:rPr>
                 <w:webHidden/>
-                <w:color w:val="FF0000"/>
               </w:rPr>
               <w:tab/>
             </w:r>
             <w:r>
               <w:rPr>
                 <w:webHidden/>
-                <w:color w:val="FF0000"/>
               </w:rPr>
               <w:fldChar w:fldCharType="begin"/>
             </w:r>
             <w:r>
               <w:rPr>
                 <w:webHidden/>
-                <w:color w:val="FF0000"/>
               </w:rPr>
               <w:instrText xml:space="preserve"> PAGEREF _Toc476327918 \h </w:instrText>
             </w:r>
             <w:r>
               <w:rPr>
                 <w:webHidden/>
-                <w:color w:val="FF0000"/>
               </w:rPr>
             </w:r>
             <w:r>
               <w:rPr>
                 <w:webHidden/>
-                <w:color w:val="FF0000"/>
               </w:rPr>
               <w:fldChar w:fldCharType="separate"/>
             </w:r>
             <w:r>
               <w:rPr>
                 <w:webHidden/>
-                <w:color w:val="FF0000"/>
               </w:rPr>
               <w:t>11</w:t>
             </w:r>
             <w:r>
               <w:rPr>
                 <w:webHidden/>
-                <w:color w:val="FF0000"/>
               </w:rPr>
               <w:fldChar w:fldCharType="end"/>
             </w:r>
@@ -3878,7 +3944,6 @@
             <w:rPr>
               <w:rFonts w:eastAsiaTheme="minorEastAsia"/>
               <w:b w:val="0"/>
-              <w:color w:val="FF0000"/>
               <w:sz w:val="22"/>
               <w:lang w:eastAsia="cs-CZ"/>
             </w:rPr>
@@ -3887,7 +3952,7 @@
             <w:r>
               <w:rPr>
                 <w:rStyle w:val="Hypertextovodkaz"/>
-                <w:color w:val="000000" w:themeColor="text1"/>
+                <w:color w:val="auto"/>
               </w:rPr>
               <w:t>4</w:t>
             </w:r>
@@ -3895,7 +3960,6 @@
               <w:rPr>
                 <w:rFonts w:eastAsiaTheme="minorEastAsia"/>
                 <w:b w:val="0"/>
-                <w:color w:val="000000" w:themeColor="text1"/>
                 <w:sz w:val="22"/>
                 <w:lang w:eastAsia="cs-CZ"/>
               </w:rPr>
@@ -3904,55 +3968,48 @@
             <w:r>
               <w:rPr>
                 <w:rStyle w:val="Hypertextovodkaz"/>
-                <w:color w:val="000000" w:themeColor="text1"/>
+                <w:color w:val="auto"/>
               </w:rPr>
               <w:t>Diskuse</w:t>
             </w:r>
             <w:r>
               <w:rPr>
                 <w:webHidden/>
-                <w:color w:val="FF0000"/>
               </w:rPr>
               <w:tab/>
             </w:r>
             <w:r>
               <w:rPr>
                 <w:webHidden/>
-                <w:color w:val="FF0000"/>
               </w:rPr>
               <w:fldChar w:fldCharType="begin"/>
             </w:r>
             <w:r>
               <w:rPr>
                 <w:webHidden/>
-                <w:color w:val="FF0000"/>
               </w:rPr>
               <w:instrText xml:space="preserve"> PAGEREF _Toc476327919 \h </w:instrText>
             </w:r>
             <w:r>
               <w:rPr>
                 <w:webHidden/>
-                <w:color w:val="FF0000"/>
               </w:rPr>
             </w:r>
             <w:r>
               <w:rPr>
                 <w:webHidden/>
-                <w:color w:val="FF0000"/>
               </w:rPr>
               <w:fldChar w:fldCharType="separate"/>
             </w:r>
             <w:r>
               <w:rPr>
                 <w:webHidden/>
-                <w:color w:val="FF0000"/>
               </w:rPr>
               <w:t>13</w:t>
             </w:r>
             <w:r>
               <w:rPr>
                 <w:webHidden/>
-                <w:color w:val="FF0000"/>
               </w:rPr>
               <w:fldChar w:fldCharType="end"/>
             </w:r>
@@ -3964,7 +4021,6 @@
             <w:rPr>
               <w:rFonts w:eastAsiaTheme="minorEastAsia"/>
               <w:b w:val="0"/>
-              <w:color w:val="FF0000"/>
               <w:sz w:val="22"/>
               <w:lang w:eastAsia="cs-CZ"/>
             </w:rPr>
@@ -3973,7 +4029,7 @@
             <w:r>
               <w:rPr>
                 <w:rStyle w:val="Hypertextovodkaz"/>
-                <w:color w:val="000000" w:themeColor="text1"/>
+                <w:color w:val="auto"/>
               </w:rPr>
               <w:t>5</w:t>
             </w:r>
@@ -3981,7 +4037,6 @@
               <w:rPr>
                 <w:rFonts w:eastAsiaTheme="minorEastAsia"/>
                 <w:b w:val="0"/>
-                <w:color w:val="000000" w:themeColor="text1"/>
                 <w:sz w:val="22"/>
                 <w:lang w:eastAsia="cs-CZ"/>
               </w:rPr>
@@ -3990,55 +4045,48 @@
             <w:r>
               <w:rPr>
                 <w:rStyle w:val="Hypertextovodkaz"/>
-                <w:color w:val="000000" w:themeColor="text1"/>
+                <w:color w:val="auto"/>
               </w:rPr>
               <w:t>Závěr</w:t>
             </w:r>
             <w:r>
               <w:rPr>
                 <w:webHidden/>
-                <w:color w:val="FF0000"/>
               </w:rPr>
               <w:tab/>
             </w:r>
             <w:r>
               <w:rPr>
                 <w:webHidden/>
-                <w:color w:val="FF0000"/>
               </w:rPr>
               <w:fldChar w:fldCharType="begin"/>
             </w:r>
             <w:r>
               <w:rPr>
                 <w:webHidden/>
-                <w:color w:val="FF0000"/>
               </w:rPr>
               <w:instrText xml:space="preserve"> PAGEREF _Toc476327920 \h </w:instrText>
             </w:r>
             <w:r>
               <w:rPr>
                 <w:webHidden/>
-                <w:color w:val="FF0000"/>
               </w:rPr>
             </w:r>
             <w:r>
               <w:rPr>
                 <w:webHidden/>
-                <w:color w:val="FF0000"/>
               </w:rPr>
               <w:fldChar w:fldCharType="separate"/>
             </w:r>
             <w:r>
               <w:rPr>
                 <w:webHidden/>
-                <w:color w:val="FF0000"/>
               </w:rPr>
               <w:t>14</w:t>
             </w:r>
             <w:r>
               <w:rPr>
                 <w:webHidden/>
-                <w:color w:val="FF0000"/>
               </w:rPr>
               <w:fldChar w:fldCharType="end"/>
             </w:r>
@@ -4050,7 +4098,6 @@
             <w:rPr>
               <w:rFonts w:eastAsiaTheme="minorEastAsia"/>
               <w:b w:val="0"/>
-              <w:color w:val="FF0000"/>
               <w:sz w:val="22"/>
               <w:lang w:eastAsia="cs-CZ"/>
             </w:rPr>
@@ -4059,55 +4106,48 @@
             <w:r>
               <w:rPr>
                 <w:rStyle w:val="Hypertextovodkaz"/>
-                <w:color w:val="000000" w:themeColor="text1"/>
+                <w:color w:val="auto"/>
               </w:rPr>
               <w:t>Seznam použité literatury</w:t>
             </w:r>
             <w:r>
               <w:rPr>
                 <w:webHidden/>
-                <w:color w:val="FF0000"/>
               </w:rPr>
               <w:tab/>
             </w:r>
             <w:r>
               <w:rPr>
                 <w:webHidden/>
-                <w:color w:val="FF0000"/>
               </w:rPr>
               <w:fldChar w:fldCharType="begin"/>
             </w:r>
             <w:r>
               <w:rPr>
                 <w:webHidden/>
-                <w:color w:val="FF0000"/>
               </w:rPr>
               <w:instrText xml:space="preserve"> PAGEREF _Toc476327921 \h </w:instrText>
             </w:r>
             <w:r>
               <w:rPr>
                 <w:webHidden/>
-                <w:color w:val="FF0000"/>
               </w:rPr>
             </w:r>
             <w:r>
               <w:rPr>
                 <w:webHidden/>
-                <w:color w:val="FF0000"/>
               </w:rPr>
               <w:fldChar w:fldCharType="separate"/>
             </w:r>
             <w:r>
               <w:rPr>
                 <w:webHidden/>
-                <w:color w:val="FF0000"/>
               </w:rPr>
               <w:t>15</w:t>
             </w:r>
             <w:r>
               <w:rPr>
                 <w:webHidden/>
-                <w:color w:val="FF0000"/>
               </w:rPr>
               <w:fldChar w:fldCharType="end"/>
             </w:r>
@@ -4119,7 +4159,6 @@
             <w:rPr>
               <w:rFonts w:eastAsiaTheme="minorEastAsia"/>
               <w:b w:val="0"/>
-              <w:color w:val="FF0000"/>
               <w:sz w:val="22"/>
               <w:lang w:eastAsia="cs-CZ"/>
             </w:rPr>
@@ -4128,55 +4167,48 @@
             <w:r>
               <w:rPr>
                 <w:rStyle w:val="Hypertextovodkaz"/>
-                <w:color w:val="FF0000"/>
+                <w:color w:val="auto"/>
               </w:rPr>
               <w:t>Příloha A: Požadavky na formátování práce</w:t>
             </w:r>
             <w:r>
               <w:rPr>
                 <w:webHidden/>
-                <w:color w:val="FF0000"/>
               </w:rPr>
               <w:tab/>
             </w:r>
             <w:r>
               <w:rPr>
                 <w:webHidden/>
-                <w:color w:val="FF0000"/>
               </w:rPr>
               <w:fldChar w:fldCharType="begin"/>
             </w:r>
             <w:r>
               <w:rPr>
                 <w:webHidden/>
-                <w:color w:val="FF0000"/>
               </w:rPr>
               <w:instrText xml:space="preserve"> PAGEREF _Toc476327922 \h </w:instrText>
             </w:r>
             <w:r>
               <w:rPr>
                 <w:webHidden/>
-                <w:color w:val="FF0000"/>
               </w:rPr>
             </w:r>
             <w:r>
               <w:rPr>
                 <w:webHidden/>
-                <w:color w:val="FF0000"/>
               </w:rPr>
               <w:fldChar w:fldCharType="separate"/>
             </w:r>
             <w:r>
               <w:rPr>
                 <w:webHidden/>
-                <w:color w:val="FF0000"/>
               </w:rPr>
               <w:t>16</w:t>
             </w:r>
             <w:r>
               <w:rPr>
                 <w:webHidden/>
-                <w:color w:val="FF0000"/>
               </w:rPr>
               <w:fldChar w:fldCharType="end"/>
             </w:r>
@@ -4185,63 +4217,53 @@
         <w:p>
           <w:pPr>
             <w:pStyle w:val="Obsah1"/>
-            <w:rPr>
-              <w:color w:val="FF0000"/>
-            </w:rPr>
           </w:pPr>
           <w:hyperlink w:anchor="_Toc476327923" w:history="1">
             <w:r>
               <w:rPr>
                 <w:rStyle w:val="Hypertextovodkaz"/>
-                <w:color w:val="FF0000"/>
+                <w:color w:val="auto"/>
               </w:rPr>
               <w:t>Příloha B: Základní typografické zásady</w:t>
             </w:r>
             <w:r>
               <w:rPr>
                 <w:webHidden/>
-                <w:color w:val="FF0000"/>
               </w:rPr>
               <w:tab/>
             </w:r>
             <w:r>
               <w:rPr>
                 <w:webHidden/>
-                <w:color w:val="FF0000"/>
               </w:rPr>
               <w:fldChar w:fldCharType="begin"/>
             </w:r>
             <w:r>
               <w:rPr>
                 <w:webHidden/>
-                <w:color w:val="FF0000"/>
               </w:rPr>
               <w:instrText xml:space="preserve"> PAGEREF _Toc476327923 \h </w:instrText>
             </w:r>
             <w:r>
               <w:rPr>
                 <w:webHidden/>
-                <w:color w:val="FF0000"/>
               </w:rPr>
             </w:r>
             <w:r>
               <w:rPr>
                 <w:webHidden/>
-                <w:color w:val="FF0000"/>
               </w:rPr>
               <w:fldChar w:fldCharType="separate"/>
             </w:r>
             <w:r>
               <w:rPr>
                 <w:webHidden/>
-                <w:color w:val="FF0000"/>
               </w:rPr>
               <w:t>17</w:t>
             </w:r>
             <w:r>
               <w:rPr>
                 <w:webHidden/>
-                <w:color w:val="FF0000"/>
               </w:rPr>
               <w:fldChar w:fldCharType="end"/>
             </w:r>
@@ -4258,7 +4280,6 @@
             <w:rPr>
               <w:rFonts w:eastAsiaTheme="minorEastAsia"/>
               <w:b w:val="0"/>
-              <w:color w:val="FF0000"/>
               <w:sz w:val="22"/>
               <w:lang w:eastAsia="cs-CZ"/>
             </w:rPr>
@@ -4267,7 +4288,6 @@
             <w:rPr>
               <w:b w:val="0"/>
               <w:bCs/>
-              <w:color w:val="FF0000"/>
             </w:rPr>
             <w:fldChar w:fldCharType="end"/>
           </w:r>
@@ -4312,19 +4332,31 @@
           <w:ilvl w:val="0"/>
           <w:numId w:val="0"/>
         </w:numPr>
+        <w:rPr>
+          <w:color w:val="auto"/>
+        </w:rPr>
       </w:pPr>
       <w:bookmarkStart w:id="0" w:name="_Toc350012458"/>
       <w:bookmarkStart w:id="1" w:name="_Toc386301756"/>
       <w:bookmarkStart w:id="2" w:name="_Toc476327912"/>
       <w:r>
+        <w:rPr>
+          <w:color w:val="auto"/>
+        </w:rPr>
         <w:lastRenderedPageBreak/>
         <w:t>S</w:t>
       </w:r>
       <w:bookmarkEnd w:id="0"/>
       <w:r>
+        <w:rPr>
+          <w:color w:val="auto"/>
+        </w:rPr>
         <w:t xml:space="preserve">eznam </w:t>
       </w:r>
       <w:r>
+        <w:rPr>
+          <w:color w:val="auto"/>
+        </w:rPr>
         <w:t>symbolů a zkratek</w:t>
       </w:r>
       <w:bookmarkEnd w:id="1"/>
@@ -4333,8 +4365,14 @@
     <w:p>
       <w:pPr>
         <w:pStyle w:val="Nadpis4"/>
-      </w:pPr>
-      <w:r>
+        <w:rPr>
+          <w:color w:val="auto"/>
+        </w:rPr>
+      </w:pPr>
+      <w:r>
+        <w:rPr>
+          <w:color w:val="auto"/>
+        </w:rPr>
         <w:t>Seznam zkratek</w:t>
       </w:r>
     </w:p>
@@ -4591,7 +4629,6 @@
               <w:jc w:val="left"/>
               <w:rPr>
                 <w:rFonts w:cs="Times New Roman"/>
-                <w:color w:val="FF0000"/>
               </w:rPr>
             </w:pPr>
           </w:p>
@@ -4619,11 +4656,17 @@
     <w:p>
       <w:pPr>
         <w:pStyle w:val="Nadpis1"/>
+        <w:rPr>
+          <w:color w:val="auto"/>
+        </w:rPr>
       </w:pPr>
       <w:bookmarkStart w:id="3" w:name="_Toc350012459"/>
       <w:bookmarkStart w:id="4" w:name="_Toc386301757"/>
       <w:bookmarkStart w:id="5" w:name="_Toc476327913"/>
       <w:r>
+        <w:rPr>
+          <w:color w:val="auto"/>
+        </w:rPr>
         <w:lastRenderedPageBreak/>
         <w:t>Úvod</w:t>
       </w:r>
@@ -4852,7 +4895,6 @@
           <w:rFonts w:eastAsia="Times New Roman"/>
           <w:b/>
           <w:bCs/>
-          <w:color w:val="000000"/>
           <w:sz w:val="40"/>
           <w:szCs w:val="28"/>
         </w:rPr>
@@ -4866,7 +4908,6 @@
           <w:rFonts w:eastAsia="Times New Roman"/>
           <w:b/>
           <w:bCs/>
-          <w:color w:val="000000"/>
           <w:sz w:val="32"/>
         </w:rPr>
       </w:pPr>
@@ -4882,7 +4923,6 @@
           <w:rFonts w:eastAsia="Times New Roman"/>
           <w:b/>
           <w:bCs/>
-          <w:color w:val="000000"/>
           <w:sz w:val="40"/>
           <w:szCs w:val="28"/>
         </w:rPr>
@@ -4892,7 +4932,6 @@
           <w:rFonts w:eastAsia="Times New Roman"/>
           <w:b/>
           <w:bCs/>
-          <w:color w:val="000000"/>
           <w:sz w:val="32"/>
         </w:rPr>
         <w:t>Trestní zákoník</w:t>
@@ -4906,7 +4945,6 @@
           <w:rFonts w:eastAsia="Times New Roman"/>
           <w:b/>
           <w:bCs/>
-          <w:color w:val="000000"/>
           <w:sz w:val="40"/>
           <w:szCs w:val="28"/>
         </w:rPr>
@@ -4916,14 +4954,12 @@
       <w:pPr>
         <w:rPr>
           <w:rFonts w:eastAsia="Times New Roman"/>
-          <w:color w:val="000000"/>
           <w:szCs w:val="18"/>
         </w:rPr>
       </w:pPr>
       <w:r>
         <w:rPr>
           <w:rFonts w:eastAsia="Times New Roman"/>
-          <w:color w:val="000000"/>
           <w:szCs w:val="18"/>
         </w:rPr>
         <w:t xml:space="preserve"> Ke trestnímu zákoníku z hlediska výpočetních technologií lze přistupovat následujíc. Hlavní paragrafy jsou 230,231,232 Trestního zákoníku č. 40/2009 Sb.. </w:t>
@@ -4933,7 +4969,6 @@
       <w:pPr>
         <w:rPr>
           <w:rFonts w:eastAsia="Times New Roman"/>
-          <w:color w:val="000000"/>
           <w:szCs w:val="18"/>
           <w:lang w:val="en-US"/>
         </w:rPr>
@@ -4943,7 +4978,6 @@
           <w:rFonts w:eastAsia="Times New Roman"/>
           <w:b/>
           <w:bCs/>
-          <w:color w:val="000000"/>
           <w:szCs w:val="18"/>
         </w:rPr>
         <w:t>§ 230</w:t>
@@ -4951,7 +4985,6 @@
       <w:r>
         <w:rPr>
           <w:rFonts w:eastAsia="Times New Roman"/>
-          <w:color w:val="000000"/>
           <w:szCs w:val="18"/>
         </w:rPr>
         <w:t xml:space="preserve"> Neoprávněný přístup k počítačovému systému a nosiči informací: </w:t>
@@ -4959,7 +4992,6 @@
       <w:r>
         <w:rPr>
           <w:rFonts w:eastAsia="Times New Roman"/>
-          <w:color w:val="000000"/>
           <w:szCs w:val="18"/>
           <w:vertAlign w:val="superscript"/>
           <w:lang w:val="en-US"/>
@@ -4971,14 +5003,12 @@
       <w:pPr>
         <w:rPr>
           <w:rFonts w:eastAsia="Times New Roman"/>
-          <w:color w:val="000000"/>
           <w:szCs w:val="18"/>
         </w:rPr>
       </w:pPr>
       <w:r>
         <w:rPr>
           <w:rFonts w:eastAsia="Times New Roman"/>
-          <w:color w:val="000000"/>
           <w:szCs w:val="18"/>
         </w:rPr>
         <w:t xml:space="preserve">Překonání bezpečnostního opatření k neoprávněnému přístupu k počítačovému systému Tzn. že i když mám heslo na papírku vedle počítače, nemohu ho použít, protože bych porušil zákon. Podle odstavce 2 je zakázáno jakkoli modifikovat či smazat data z počítačového systému nebo je neoprávněně použít, padělat atd. Podle odstavce tři nesmí uživatel způsobit jinému škodu nebo omezit funkčnost počítačového systému. </w:t>
@@ -4988,7 +5018,6 @@
       <w:pPr>
         <w:rPr>
           <w:rFonts w:eastAsia="Times New Roman"/>
-          <w:color w:val="000000"/>
           <w:szCs w:val="18"/>
         </w:rPr>
       </w:pPr>
@@ -4997,7 +5026,6 @@
           <w:rFonts w:eastAsia="Times New Roman"/>
           <w:b/>
           <w:bCs/>
-          <w:color w:val="000000"/>
           <w:szCs w:val="18"/>
         </w:rPr>
         <w:t>§ 231</w:t>
@@ -5005,7 +5033,6 @@
       <w:r>
         <w:rPr>
           <w:rFonts w:eastAsia="Times New Roman"/>
-          <w:color w:val="000000"/>
           <w:szCs w:val="18"/>
         </w:rPr>
         <w:t xml:space="preserve"> Opatření a přechovávání přístupového zařízení a hesla k počítačovému systému a jiných takových dat: </w:t>
@@ -5013,7 +5040,6 @@
       <w:r>
         <w:rPr>
           <w:rFonts w:eastAsia="Times New Roman"/>
-          <w:color w:val="000000"/>
           <w:szCs w:val="18"/>
           <w:vertAlign w:val="superscript"/>
         </w:rPr>
@@ -5024,14 +5050,12 @@
       <w:pPr>
         <w:rPr>
           <w:rFonts w:eastAsia="Times New Roman"/>
-          <w:color w:val="000000"/>
           <w:szCs w:val="18"/>
         </w:rPr>
       </w:pPr>
       <w:r>
         <w:rPr>
           <w:rFonts w:eastAsia="Times New Roman"/>
-          <w:color w:val="000000"/>
           <w:szCs w:val="18"/>
         </w:rPr>
         <w:t xml:space="preserve">Zakazuje podle trestného činu porušení tajemství či neoprávněného přístupu k nosiči informací. S použitím nástroje, postupu, programu a dalších věcí k získání přístupu. Dále také zakazuje jakkoli distribuovat jakoukoliv možnost na neoprávněný přístup do sítě, informaci atd.. Daný trestný čin dále eskaluje jedná-li v rámci organizované skupiny nebo se jedná o značný prospěch pro někoho. </w:t>
@@ -5041,7 +5065,6 @@
       <w:pPr>
         <w:rPr>
           <w:rFonts w:eastAsia="Times New Roman"/>
-          <w:color w:val="000000"/>
           <w:szCs w:val="18"/>
         </w:rPr>
       </w:pPr>
@@ -5050,7 +5073,6 @@
           <w:rFonts w:eastAsia="Times New Roman"/>
           <w:b/>
           <w:bCs/>
-          <w:color w:val="000000"/>
           <w:szCs w:val="18"/>
         </w:rPr>
         <w:t>§ 232</w:t>
@@ -5058,7 +5080,6 @@
       <w:r>
         <w:rPr>
           <w:rFonts w:eastAsia="Times New Roman"/>
-          <w:color w:val="000000"/>
           <w:szCs w:val="18"/>
         </w:rPr>
         <w:t xml:space="preserve"> Poškození záznamu v počítačovém systému a na nosiči informací a zásah do vybavení počítače z nedbalosti: </w:t>
@@ -5066,7 +5087,6 @@
       <w:r>
         <w:rPr>
           <w:rFonts w:eastAsia="Times New Roman"/>
-          <w:color w:val="000000"/>
           <w:szCs w:val="18"/>
           <w:vertAlign w:val="superscript"/>
         </w:rPr>
@@ -5078,14 +5098,12 @@
         <w:ind w:firstLine="0"/>
         <w:rPr>
           <w:rFonts w:eastAsia="Times New Roman"/>
-          <w:color w:val="000000"/>
           <w:szCs w:val="18"/>
         </w:rPr>
       </w:pPr>
       <w:r>
         <w:rPr>
           <w:rFonts w:eastAsia="Times New Roman"/>
-          <w:color w:val="000000"/>
           <w:szCs w:val="18"/>
         </w:rPr>
         <w:tab/>
@@ -5094,14 +5112,12 @@
       <w:r>
         <w:rPr>
           <w:rFonts w:eastAsia="Times New Roman"/>
-          <w:color w:val="000000"/>
           <w:szCs w:val="18"/>
         </w:rPr>
         <w:t>.</w:t>
       </w:r>
       <w:r>
         <w:rPr>
-          <w:color w:val="000000"/>
           <w:szCs w:val="24"/>
         </w:rPr>
         <w:t xml:space="preserve"> </w:t>
@@ -5111,7 +5127,6 @@
       <w:pPr>
         <w:rPr>
           <w:rFonts w:eastAsia="Times New Roman"/>
-          <w:color w:val="000000"/>
           <w:szCs w:val="18"/>
         </w:rPr>
       </w:pPr>
@@ -5120,14 +5135,12 @@
       <w:pPr>
         <w:rPr>
           <w:rFonts w:eastAsia="Times New Roman"/>
-          <w:color w:val="000000"/>
           <w:szCs w:val="18"/>
         </w:rPr>
       </w:pPr>
       <w:r>
         <w:rPr>
           <w:rFonts w:eastAsia="Times New Roman"/>
-          <w:color w:val="000000"/>
           <w:szCs w:val="18"/>
         </w:rPr>
         <w:t xml:space="preserve">Podle těchto paragrafů se určují trestné činy s výpočetní technikou, ale vždy se jedná tento trestný čin spolu s nějakým, jako např. urážkou na cti, vydíráním atd. </w:t>
@@ -5137,7 +5150,6 @@
       <w:pPr>
         <w:rPr>
           <w:rFonts w:eastAsia="Times New Roman"/>
-          <w:color w:val="000000"/>
           <w:szCs w:val="18"/>
         </w:rPr>
       </w:pPr>
@@ -5147,7 +5159,6 @@
         <w:ind w:firstLine="0"/>
         <w:rPr>
           <w:rFonts w:eastAsia="Times New Roman"/>
-          <w:color w:val="000000"/>
           <w:szCs w:val="18"/>
         </w:rPr>
       </w:pPr>
@@ -5159,7 +5170,6 @@
           <w:rFonts w:eastAsia="Times New Roman"/>
           <w:b/>
           <w:bCs/>
-          <w:color w:val="000000"/>
           <w:sz w:val="36"/>
           <w:szCs w:val="24"/>
         </w:rPr>
@@ -5172,7 +5182,6 @@
           <w:rFonts w:eastAsia="Times New Roman"/>
           <w:b/>
           <w:bCs/>
-          <w:color w:val="000000"/>
           <w:sz w:val="36"/>
           <w:szCs w:val="24"/>
         </w:rPr>
@@ -5185,7 +5194,6 @@
           <w:rFonts w:eastAsia="Times New Roman"/>
           <w:b/>
           <w:bCs/>
-          <w:color w:val="000000"/>
           <w:sz w:val="36"/>
           <w:szCs w:val="24"/>
         </w:rPr>
@@ -5198,7 +5206,6 @@
           <w:rFonts w:eastAsia="Times New Roman"/>
           <w:b/>
           <w:bCs/>
-          <w:color w:val="000000"/>
           <w:sz w:val="36"/>
           <w:szCs w:val="24"/>
         </w:rPr>
@@ -5211,7 +5218,6 @@
           <w:rFonts w:eastAsia="Times New Roman"/>
           <w:b/>
           <w:bCs/>
-          <w:color w:val="000000"/>
           <w:sz w:val="36"/>
           <w:szCs w:val="24"/>
         </w:rPr>
@@ -5224,7 +5230,6 @@
           <w:rFonts w:eastAsia="Times New Roman"/>
           <w:b/>
           <w:bCs/>
-          <w:color w:val="000000"/>
           <w:sz w:val="36"/>
           <w:szCs w:val="24"/>
         </w:rPr>
@@ -5237,7 +5242,6 @@
           <w:rFonts w:eastAsia="Times New Roman"/>
           <w:b/>
           <w:bCs/>
-          <w:color w:val="000000"/>
           <w:sz w:val="36"/>
           <w:szCs w:val="24"/>
         </w:rPr>
@@ -5250,7 +5254,6 @@
           <w:rFonts w:eastAsia="Times New Roman"/>
           <w:b/>
           <w:bCs/>
-          <w:color w:val="000000"/>
           <w:sz w:val="36"/>
           <w:szCs w:val="24"/>
         </w:rPr>
@@ -5263,7 +5266,6 @@
           <w:rFonts w:eastAsia="Times New Roman"/>
           <w:b/>
           <w:bCs/>
-          <w:color w:val="000000"/>
           <w:sz w:val="36"/>
           <w:szCs w:val="24"/>
         </w:rPr>
@@ -5284,7 +5286,6 @@
           <w:rFonts w:eastAsia="Times New Roman"/>
           <w:b/>
           <w:bCs/>
-          <w:color w:val="000000"/>
           <w:sz w:val="36"/>
           <w:szCs w:val="24"/>
         </w:rPr>
@@ -5295,7 +5296,6 @@
           <w:rFonts w:eastAsia="Times New Roman"/>
           <w:b/>
           <w:bCs/>
-          <w:color w:val="000000"/>
           <w:sz w:val="36"/>
           <w:szCs w:val="24"/>
         </w:rPr>
@@ -5406,134 +5406,80 @@
     <w:p>
       <w:pPr>
         <w:ind w:firstLine="0"/>
+      </w:pPr>
+      <w:r>
+        <w:t xml:space="preserve">NÚKIB připravuje zákony a </w:t>
+      </w:r>
+      <w:r>
+        <w:t>podzákonné normy v oblasti KB.</w:t>
+      </w:r>
+      <w:r>
+        <w:t>NÚKIB se také soustředí na přípravu a varování před kybernetickými útoky a hrozbami. O to se také stará dle zákona</w:t>
+      </w:r>
+      <w:r>
+        <w:t xml:space="preserve"> jako</w:t>
+      </w:r>
+      <w:r>
+        <w:t xml:space="preserve"> úřad varování</w:t>
+      </w:r>
+      <w:r>
+        <w:t>.</w:t>
+      </w:r>
+      <w:r>
+        <w:t xml:space="preserve"> </w:t>
+      </w:r>
+      <w:r>
+        <w:t xml:space="preserve"> </w:t>
+      </w:r>
+    </w:p>
+    <w:p>
+      <w:pPr>
+        <w:ind w:firstLine="0"/>
+      </w:pPr>
+      <w:r>
+        <w:tab/>
+      </w:r>
+      <w:r>
+        <w:t xml:space="preserve">NÚKIB také jako úřad varování vydá varování, dle kterého se subjekty uvedené v paragrafu </w:t>
+      </w:r>
+      <w:r>
+        <w:t>12</w:t>
+      </w:r>
+      <w:r>
+        <w:t xml:space="preserve"> musí řídit. Subjekty jich týkajíc musí daná varování vzít ve své analýze rizik, zhodnotit a vyvodit výsledky při praktikování kybernetické bezpečnosti</w:t>
+      </w:r>
+      <w:r>
+        <w:t>.</w:t>
+      </w:r>
+    </w:p>
+    <w:p>
+      <w:pPr>
+        <w:ind w:firstLine="0"/>
+      </w:pPr>
+    </w:p>
+    <w:p>
+      <w:pPr>
+        <w:ind w:firstLine="0"/>
         <w:rPr>
           <w:lang w:val="en-US"/>
         </w:rPr>
       </w:pPr>
-      <w:r>
-        <w:t xml:space="preserve">NÚKIB připravuje zákony a </w:t>
-      </w:r>
-      <w:r>
-        <w:t>podzákonné normy v oblasti KB.</w:t>
-      </w:r>
-      <w:r>
-        <w:t>NÚKIB se také soustředí na přípravu a varování před kybernetickými útoky a hrozbami. O to se také stará dle zákona úřad varování</w:t>
-      </w:r>
-      <w:r>
-        <w:t>.</w:t>
-      </w:r>
-      <w:r>
-        <w:t xml:space="preserve"> </w:t>
-      </w:r>
-      <w:r>
-        <w:t xml:space="preserve"> </w:t>
-      </w:r>
-    </w:p>
-    <w:p>
-      <w:pPr>
-        <w:rPr>
-          <w:highlight w:val="yellow"/>
-        </w:rPr>
-      </w:pPr>
-    </w:p>
-    <w:p>
-      <w:pPr>
-        <w:rPr>
-          <w:highlight w:val="yellow"/>
-        </w:rPr>
-      </w:pPr>
-    </w:p>
-    <w:p>
-      <w:pPr>
-        <w:rPr>
-          <w:highlight w:val="yellow"/>
-        </w:rPr>
-      </w:pPr>
-    </w:p>
-    <w:p>
-      <w:pPr>
-        <w:rPr>
-          <w:highlight w:val="yellow"/>
-        </w:rPr>
-      </w:pPr>
-    </w:p>
-    <w:p>
-      <w:pPr>
-        <w:rPr>
-          <w:highlight w:val="yellow"/>
-        </w:rPr>
-      </w:pPr>
-    </w:p>
-    <w:p>
-      <w:pPr>
-        <w:rPr>
-          <w:highlight w:val="yellow"/>
-        </w:rPr>
-      </w:pPr>
-    </w:p>
-    <w:p>
-      <w:pPr>
-        <w:rPr>
-          <w:highlight w:val="yellow"/>
-        </w:rPr>
-      </w:pPr>
-    </w:p>
-    <w:p>
-      <w:pPr>
-        <w:rPr>
-          <w:highlight w:val="yellow"/>
-        </w:rPr>
-      </w:pPr>
-    </w:p>
-    <w:p>
-      <w:pPr>
-        <w:rPr>
-          <w:highlight w:val="yellow"/>
-        </w:rPr>
-      </w:pPr>
-    </w:p>
-    <w:p>
-      <w:pPr>
-        <w:rPr>
-          <w:highlight w:val="yellow"/>
-        </w:rPr>
-      </w:pPr>
-    </w:p>
-    <w:p>
-      <w:pPr>
-        <w:rPr>
-          <w:highlight w:val="yellow"/>
-        </w:rPr>
-      </w:pPr>
-    </w:p>
-    <w:p>
-      <w:pPr>
-        <w:rPr>
-          <w:highlight w:val="yellow"/>
-        </w:rPr>
-      </w:pPr>
-    </w:p>
-    <w:p>
-      <w:pPr>
-        <w:rPr>
-          <w:highlight w:val="yellow"/>
-        </w:rPr>
-      </w:pPr>
-    </w:p>
-    <w:p>
-      <w:pPr>
-        <w:rPr>
-          <w:highlight w:val="yellow"/>
-        </w:rPr>
-      </w:pPr>
-    </w:p>
-    <w:p>
-      <w:pPr>
-        <w:rPr>
-          <w:highlight w:val="yellow"/>
-        </w:rPr>
-      </w:pPr>
-    </w:p>
+    </w:p>
+    <w:p/>
+    <w:p/>
+    <w:p/>
+    <w:p/>
+    <w:p/>
+    <w:p/>
+    <w:p/>
+    <w:p/>
+    <w:p/>
+    <w:p/>
+    <w:p/>
+    <w:p/>
+    <w:p/>
+    <w:p/>
+    <w:p/>
     <w:p>
       <w:pPr>
         <w:pStyle w:val="Nadpis1"/>
@@ -5541,10 +5487,16 @@
           <w:ilvl w:val="0"/>
           <w:numId w:val="22"/>
         </w:numPr>
+        <w:rPr>
+          <w:color w:val="auto"/>
+        </w:rPr>
       </w:pPr>
       <w:bookmarkStart w:id="10" w:name="_Toc386301761"/>
       <w:bookmarkStart w:id="11" w:name="_Toc476327918"/>
       <w:r>
+        <w:rPr>
+          <w:color w:val="auto"/>
+        </w:rPr>
         <w:t>Výsledky</w:t>
       </w:r>
       <w:bookmarkEnd w:id="10"/>
@@ -5553,65 +5505,33 @@
     <w:p>
       <w:pPr>
         <w:pStyle w:val="Normlnbezodsazen"/>
-        <w:rPr>
-          <w:highlight w:val="yellow"/>
-        </w:rPr>
-      </w:pPr>
-      <w:r>
-        <w:rPr>
-          <w:highlight w:val="yellow"/>
-        </w:rPr>
+      </w:pPr>
+      <w:r>
         <w:t>Věnujte kapitolu pouze přehlednému podání výsledků, nikoliv jejich diskusi. Data uvádějte zejména v grafech a tabulkách. Preferovány jsou grafy – tabulky se všemi naměřenými hodnotami, ze kterých grafy vycházejí, lze umístit do příloh práce.</w:t>
       </w:r>
     </w:p>
     <w:p>
-      <w:pPr>
-        <w:rPr>
-          <w:highlight w:val="yellow"/>
-        </w:rPr>
-      </w:pPr>
-      <w:r>
-        <w:rPr>
-          <w:highlight w:val="yellow"/>
-        </w:rPr>
+      <w:r>
         <w:t xml:space="preserve">Výsledky </w:t>
       </w:r>
       <w:r>
-        <w:rPr>
-          <w:highlight w:val="yellow"/>
-        </w:rPr>
         <w:t xml:space="preserve">mají vždy obsahovat </w:t>
       </w:r>
       <w:r>
-        <w:rPr>
-          <w:highlight w:val="yellow"/>
-        </w:rPr>
         <w:t>hlavní text, který</w:t>
       </w:r>
       <w:r>
-        <w:rPr>
-          <w:highlight w:val="yellow"/>
-        </w:rPr>
         <w:t xml:space="preserve"> zasadí prezentované obrázky a tabulky do souvislosti s předchozím textem a čtenáře prezentovanými daty provede. Prezentování výsledků ve formě nekomentovaného obrázkového alba je v drtivé většině případů nevhodné.</w:t>
       </w:r>
     </w:p>
     <w:p>
       <w:r>
-        <w:rPr>
-          <w:highlight w:val="yellow"/>
-        </w:rPr>
         <w:t>Na každý obrázek musí být uveden odkaz v textu, který má formát jako v následující větě. Obrázek se vždy čísluje a popisuje pod obrázkem, viz příklad na Obr. </w:t>
       </w:r>
       <w:r>
-        <w:rPr>
-          <w:highlight w:val="yellow"/>
-        </w:rPr>
         <w:t>3.</w:t>
       </w:r>
       <w:r>
-        <w:rPr>
-          <w:highlight w:val="yellow"/>
-        </w:rPr>
         <w:t>1.</w:t>
       </w:r>
     </w:p>
@@ -5677,28 +5597,22 @@
       <w:r>
         <w:rPr>
           <w:b/>
-          <w:highlight w:val="yellow"/>
         </w:rPr>
         <w:t xml:space="preserve">Obr. </w:t>
       </w:r>
       <w:r>
         <w:rPr>
           <w:b/>
-          <w:highlight w:val="yellow"/>
         </w:rPr>
         <w:t>3.</w:t>
       </w:r>
       <w:r>
         <w:rPr>
           <w:b/>
-          <w:highlight w:val="yellow"/>
         </w:rPr>
         <w:t>1:</w:t>
       </w:r>
       <w:r>
-        <w:rPr>
-          <w:highlight w:val="yellow"/>
-        </w:rPr>
         <w:t xml:space="preserve"> Tulipány před ozářením kryptonitem. Fotografie: autor.</w:t>
       </w:r>
     </w:p>
@@ -5706,122 +5620,65 @@
       <w:pPr>
         <w:rPr>
           <w:rStyle w:val="Hypertextovodkaz"/>
-          <w:highlight w:val="green"/>
-        </w:rPr>
-      </w:pPr>
-      <w:r>
-        <w:rPr>
-          <w:highlight w:val="green"/>
-        </w:rPr>
+          <w:color w:val="auto"/>
+        </w:rPr>
+      </w:pPr>
+      <w:r>
         <w:t xml:space="preserve">Obrázky </w:t>
       </w:r>
       <w:r>
-        <w:rPr>
-          <w:highlight w:val="green"/>
-        </w:rPr>
         <w:t xml:space="preserve">číslujte </w:t>
       </w:r>
       <w:r>
-        <w:rPr>
-          <w:highlight w:val="green"/>
-        </w:rPr>
         <w:t>podle hlavní kapitoly, ve které se vyskytují. Podkapitoly se již neuvažují. To znamená, že obrázky v úvodu (typicky kap. 1) budou: Obr.</w:t>
       </w:r>
       <w:r>
-        <w:rPr>
-          <w:highlight w:val="green"/>
-        </w:rPr>
         <w:t> </w:t>
       </w:r>
       <w:r>
-        <w:rPr>
-          <w:highlight w:val="green"/>
-        </w:rPr>
         <w:t>1.1, Obr.</w:t>
       </w:r>
       <w:r>
-        <w:rPr>
-          <w:highlight w:val="green"/>
-        </w:rPr>
         <w:t> </w:t>
       </w:r>
       <w:r>
-        <w:rPr>
-          <w:highlight w:val="green"/>
-        </w:rPr>
         <w:t>1.2 atd. V metodách (typicky druhá velká kapitola) budou číslovány Obr.</w:t>
       </w:r>
       <w:r>
-        <w:rPr>
-          <w:highlight w:val="green"/>
-        </w:rPr>
         <w:t> </w:t>
       </w:r>
       <w:r>
-        <w:rPr>
-          <w:highlight w:val="green"/>
-        </w:rPr>
         <w:t>2.1, Obr.</w:t>
       </w:r>
       <w:r>
-        <w:rPr>
-          <w:highlight w:val="green"/>
-        </w:rPr>
         <w:t> </w:t>
       </w:r>
       <w:r>
-        <w:rPr>
-          <w:highlight w:val="green"/>
-        </w:rPr>
         <w:t>2.2, Obr.</w:t>
       </w:r>
       <w:r>
-        <w:rPr>
-          <w:highlight w:val="green"/>
-        </w:rPr>
         <w:t> </w:t>
       </w:r>
       <w:r>
-        <w:rPr>
-          <w:highlight w:val="green"/>
-        </w:rPr>
         <w:t xml:space="preserve">2.3 atd. </w:t>
       </w:r>
     </w:p>
     <w:p>
       <w:r>
-        <w:rPr>
-          <w:highlight w:val="green"/>
-        </w:rPr>
         <w:t>Popis tabulky, na rozdíl od obrázku, je zpravidla nad tabulkou</w:t>
       </w:r>
       <w:r>
-        <w:rPr>
-          <w:highlight w:val="green"/>
-        </w:rPr>
         <w:t>, viz Tabulka 3.1</w:t>
       </w:r>
       <w:r>
-        <w:rPr>
-          <w:highlight w:val="green"/>
-        </w:rPr>
-        <w:t xml:space="preserve">. Není nutné v něm opisovat celý obsah záhlaví tabulky, které následuje hned vzápětí. Jednotlivé proměnné v tabulce jsou řazeny do sloupců. V tabulce jsou nezávislé proměnné, kategorie probandů apod. řazeny vlevo, závislé proměnné vpravo. Jednotky uvádějte v kulatých závorkách v záhlaví tabulky, ne u každého čísla zvlášť. Vysvětlující poznámky (např. dosažená hladina významnosti, zda jsou data udávána jako průměr + směrodatná chyba průměru, jaký statistický test byl použit apod.) jsou umisťovány pod tabulku a odkaz na </w:t>
-      </w:r>
-      <w:r>
-        <w:rPr>
-          <w:highlight w:val="green"/>
-        </w:rPr>
+        <w:t xml:space="preserve">. Není nutné v něm opisovat celý obsah záhlaví tabulky, které následuje hned vzápětí. Jednotlivé proměnné v tabulce jsou řazeny do sloupců. V tabulce jsou nezávislé proměnné, kategorie </w:t>
+      </w:r>
+      <w:r>
         <w:lastRenderedPageBreak/>
-        <w:t>ně se udává jako horní index (symboly, čísla, písmena) na příslušném místě tabulky.</w:t>
-      </w:r>
-      <w:r>
-        <w:t xml:space="preserve"> </w:t>
-      </w:r>
-      <w:r>
-        <w:rPr>
-          <w:highlight w:val="yellow"/>
-        </w:rPr>
-        <w:t>Na každý obrázek a tabulku je třeba odkazovat z hlavního textu.</w:t>
+        <w:t>probandů apod. řazeny vlevo, závislé proměnné vpravo. Jednotky uvádějte v kulatých závorkách v záhlaví tabulky, ne u každého čísla zvlášť. Vysvětlující poznámky (např. dosažená hladina významnosti, zda jsou data udávána jako průměr + směrodatná chyba průměru, jaký statistický test byl použit apod.) jsou umisťovány pod tabulku a odkaz na ně se udává jako horní index (symboly, čísla, písmena) na příslušném místě tabulky.</w:t>
+      </w:r>
+      <w:r>
+        <w:t xml:space="preserve"> Na každý obrázek a tabulku je třeba odkazovat z hlavního textu.</w:t>
       </w:r>
     </w:p>
     <w:p>
@@ -5830,21 +5687,18 @@
         <w:ind w:left="709" w:right="706"/>
         <w:rPr>
           <w:rFonts w:cs="Times New Roman"/>
-          <w:color w:val="FF0000"/>
         </w:rPr>
       </w:pPr>
       <w:r>
         <w:rPr>
           <w:rFonts w:cs="Times New Roman"/>
           <w:b/>
-          <w:color w:val="FF0000"/>
         </w:rPr>
         <w:t>Tabulka 3.1:</w:t>
       </w:r>
       <w:r>
         <w:rPr>
           <w:rFonts w:cs="Times New Roman"/>
-          <w:color w:val="FF0000"/>
         </w:rPr>
         <w:t xml:space="preserve"> Reakční čas </w:t>
       </w:r>
@@ -5853,14 +5707,12 @@
           <w:rFonts w:cs="Times New Roman"/>
           <w:i/>
           <w:iCs/>
-          <w:color w:val="FF0000"/>
         </w:rPr>
         <w:t>T</w:t>
       </w:r>
       <w:r>
         <w:rPr>
           <w:rFonts w:cs="Times New Roman"/>
-          <w:color w:val="FF0000"/>
           <w:vertAlign w:val="subscript"/>
         </w:rPr>
         <w:t>20</w:t>
@@ -5868,7 +5720,6 @@
       <w:r>
         <w:rPr>
           <w:rFonts w:cs="Times New Roman"/>
-          <w:color w:val="FF0000"/>
         </w:rPr>
         <w:t xml:space="preserve"> signálu periferní saturace kyslíkem, </w:t>
       </w:r>
@@ -5877,21 +5728,18 @@
           <w:rFonts w:cs="Times New Roman"/>
           <w:i/>
           <w:iCs/>
-          <w:color w:val="FF0000"/>
         </w:rPr>
         <w:t>Sp</w:t>
       </w:r>
       <w:r>
         <w:rPr>
           <w:rFonts w:cs="Times New Roman"/>
-          <w:color w:val="FF0000"/>
         </w:rPr>
         <w:t>O</w:t>
       </w:r>
       <w:r>
         <w:rPr>
           <w:rFonts w:cs="Times New Roman"/>
-          <w:color w:val="FF0000"/>
           <w:vertAlign w:val="subscript"/>
         </w:rPr>
         <w:t>2</w:t>
@@ -5899,14 +5747,12 @@
       <w:r>
         <w:rPr>
           <w:rFonts w:cs="Times New Roman"/>
-          <w:color w:val="FF0000"/>
         </w:rPr>
         <w:t>, měřený třemi různými přístroji</w:t>
       </w:r>
       <w:r>
         <w:rPr>
           <w:rFonts w:cs="Times New Roman"/>
-          <w:color w:val="FF0000"/>
         </w:rPr>
         <w:t>.</w:t>
       </w:r>
@@ -5941,9 +5787,6 @@
           <w:p>
             <w:pPr>
               <w:pStyle w:val="Tabulka"/>
-              <w:rPr>
-                <w:color w:val="FF0000"/>
-              </w:rPr>
             </w:pPr>
           </w:p>
         </w:tc>
@@ -5961,28 +5804,20 @@
           <w:p>
             <w:pPr>
               <w:pStyle w:val="Tabulka"/>
-              <w:rPr>
-                <w:color w:val="FF0000"/>
-              </w:rPr>
             </w:pPr>
             <w:r>
               <w:rPr>
                 <w:i/>
-                <w:color w:val="FF0000"/>
               </w:rPr>
               <w:t>T</w:t>
             </w:r>
             <w:r>
               <w:rPr>
-                <w:color w:val="FF0000"/>
                 <w:vertAlign w:val="subscript"/>
               </w:rPr>
               <w:t>20</w:t>
             </w:r>
             <w:r>
-              <w:rPr>
-                <w:color w:val="FF0000"/>
-              </w:rPr>
               <w:t xml:space="preserve"> (s)</w:t>
             </w:r>
           </w:p>
@@ -6006,14 +5841,8 @@
             <w:pPr>
               <w:pStyle w:val="Tabulka"/>
               <w:jc w:val="left"/>
-              <w:rPr>
-                <w:color w:val="FF0000"/>
-              </w:rPr>
             </w:pPr>
             <w:r>
-              <w:rPr>
-                <w:color w:val="FF0000"/>
-              </w:rPr>
               <w:t>Fáze</w:t>
             </w:r>
           </w:p>
@@ -6031,14 +5860,8 @@
           <w:p>
             <w:pPr>
               <w:pStyle w:val="Tabulka"/>
-              <w:rPr>
-                <w:color w:val="FF0000"/>
-              </w:rPr>
             </w:pPr>
             <w:r>
-              <w:rPr>
-                <w:color w:val="FF0000"/>
-              </w:rPr>
               <w:t>Root Radical-7</w:t>
             </w:r>
           </w:p>
@@ -6056,14 +5879,8 @@
           <w:p>
             <w:pPr>
               <w:pStyle w:val="Tabulka"/>
-              <w:rPr>
-                <w:color w:val="FF0000"/>
-              </w:rPr>
             </w:pPr>
             <w:r>
-              <w:rPr>
-                <w:color w:val="FF0000"/>
-              </w:rPr>
               <w:t>Nellcor N-600</w:t>
             </w:r>
           </w:p>
@@ -6081,14 +5898,8 @@
           <w:p>
             <w:pPr>
               <w:pStyle w:val="Tabulka"/>
-              <w:rPr>
-                <w:color w:val="FF0000"/>
-              </w:rPr>
             </w:pPr>
             <w:r>
-              <w:rPr>
-                <w:color w:val="FF0000"/>
-              </w:rPr>
               <w:t>Carescape B650</w:t>
             </w:r>
           </w:p>
@@ -6112,14 +5923,8 @@
             <w:pPr>
               <w:pStyle w:val="Tabulka"/>
               <w:jc w:val="left"/>
-              <w:rPr>
-                <w:color w:val="FF0000"/>
-              </w:rPr>
             </w:pPr>
             <w:r>
-              <w:rPr>
-                <w:color w:val="FF0000"/>
-              </w:rPr>
               <w:t>Hypoxická</w:t>
             </w:r>
           </w:p>
@@ -6136,25 +5941,15 @@
           <w:p>
             <w:pPr>
               <w:pStyle w:val="Tabulka"/>
-              <w:rPr>
-                <w:color w:val="FF0000"/>
-              </w:rPr>
             </w:pPr>
             <w:r>
-              <w:rPr>
-                <w:color w:val="FF0000"/>
-              </w:rPr>
               <w:t xml:space="preserve"> </w:t>
             </w:r>
             <w:r>
-              <w:rPr>
-                <w:color w:val="FF0000"/>
-              </w:rPr>
               <w:t>52±15</w:t>
             </w:r>
             <w:r>
               <w:rPr>
-                <w:color w:val="FF0000"/>
                 <w:vertAlign w:val="superscript"/>
               </w:rPr>
               <w:t>*</w:t>
@@ -6173,25 +5968,15 @@
           <w:p>
             <w:pPr>
               <w:pStyle w:val="Tabulka"/>
-              <w:rPr>
-                <w:color w:val="FF0000"/>
-              </w:rPr>
             </w:pPr>
             <w:r>
-              <w:rPr>
-                <w:color w:val="FF0000"/>
-              </w:rPr>
               <w:t xml:space="preserve"> </w:t>
             </w:r>
             <w:r>
-              <w:rPr>
-                <w:color w:val="FF0000"/>
-              </w:rPr>
               <w:t>65±19</w:t>
             </w:r>
             <w:r>
               <w:rPr>
-                <w:color w:val="FF0000"/>
                 <w:vertAlign w:val="superscript"/>
               </w:rPr>
               <w:t>*</w:t>
@@ -6210,14 +5995,8 @@
           <w:p>
             <w:pPr>
               <w:pStyle w:val="Tabulka"/>
-              <w:rPr>
-                <w:color w:val="FF0000"/>
-              </w:rPr>
             </w:pPr>
             <w:r>
-              <w:rPr>
-                <w:color w:val="FF0000"/>
-              </w:rPr>
               <w:t>56±15</w:t>
             </w:r>
           </w:p>
@@ -6238,14 +6017,8 @@
             <w:pPr>
               <w:pStyle w:val="Tabulka"/>
               <w:jc w:val="left"/>
-              <w:rPr>
-                <w:color w:val="FF0000"/>
-              </w:rPr>
             </w:pPr>
             <w:r>
-              <w:rPr>
-                <w:color w:val="FF0000"/>
-              </w:rPr>
               <w:t>Hyperoxická</w:t>
             </w:r>
           </w:p>
@@ -6259,14 +6032,8 @@
           <w:p>
             <w:pPr>
               <w:pStyle w:val="Tabulka"/>
-              <w:rPr>
-                <w:color w:val="FF0000"/>
-              </w:rPr>
             </w:pPr>
             <w:r>
-              <w:rPr>
-                <w:color w:val="FF0000"/>
-              </w:rPr>
               <w:t>43±14</w:t>
             </w:r>
           </w:p>
@@ -6280,14 +6047,8 @@
           <w:p>
             <w:pPr>
               <w:pStyle w:val="Tabulka"/>
-              <w:rPr>
-                <w:color w:val="FF0000"/>
-              </w:rPr>
             </w:pPr>
             <w:r>
-              <w:rPr>
-                <w:color w:val="FF0000"/>
-              </w:rPr>
               <w:t>55±28</w:t>
             </w:r>
           </w:p>
@@ -6301,14 +6062,8 @@
           <w:p>
             <w:pPr>
               <w:pStyle w:val="Tabulka"/>
-              <w:rPr>
-                <w:color w:val="FF0000"/>
-              </w:rPr>
             </w:pPr>
             <w:r>
-              <w:rPr>
-                <w:color w:val="FF0000"/>
-              </w:rPr>
               <w:t>49±15</w:t>
             </w:r>
           </w:p>
@@ -6332,14 +6087,8 @@
             <w:pPr>
               <w:pStyle w:val="Tabulka"/>
               <w:jc w:val="left"/>
-              <w:rPr>
-                <w:color w:val="FF0000"/>
-              </w:rPr>
             </w:pPr>
             <w:r>
-              <w:rPr>
-                <w:color w:val="FF0000"/>
-              </w:rPr>
               <w:t>Hyperkapnická</w:t>
             </w:r>
           </w:p>
@@ -6356,14 +6105,8 @@
           <w:p>
             <w:pPr>
               <w:pStyle w:val="Tabulka"/>
-              <w:rPr>
-                <w:color w:val="FF0000"/>
-              </w:rPr>
             </w:pPr>
             <w:r>
-              <w:rPr>
-                <w:color w:val="FF0000"/>
-              </w:rPr>
               <w:t>75±23</w:t>
             </w:r>
           </w:p>
@@ -6380,19 +6123,12 @@
           <w:p>
             <w:pPr>
               <w:pStyle w:val="Tabulka"/>
-              <w:rPr>
-                <w:color w:val="FF0000"/>
-              </w:rPr>
             </w:pPr>
             <w:r>
-              <w:rPr>
-                <w:color w:val="FF0000"/>
-              </w:rPr>
               <w:t>119±47</w:t>
             </w:r>
             <w:r>
               <w:rPr>
-                <w:color w:val="FF0000"/>
                 <w:vertAlign w:val="superscript"/>
               </w:rPr>
               <w:t>#</w:t>
@@ -6411,25 +6147,15 @@
           <w:p>
             <w:pPr>
               <w:pStyle w:val="Tabulka"/>
-              <w:rPr>
-                <w:color w:val="FF0000"/>
-              </w:rPr>
             </w:pPr>
             <w:r>
-              <w:rPr>
-                <w:color w:val="FF0000"/>
-              </w:rPr>
               <w:t xml:space="preserve"> </w:t>
             </w:r>
             <w:r>
-              <w:rPr>
-                <w:color w:val="FF0000"/>
-              </w:rPr>
               <w:t>73±41</w:t>
             </w:r>
             <w:r>
               <w:rPr>
-                <w:color w:val="FF0000"/>
                 <w:vertAlign w:val="superscript"/>
               </w:rPr>
               <w:t>#</w:t>
@@ -6442,113 +6168,74 @@
       <w:pPr>
         <w:pStyle w:val="Tabulka-poznmka"/>
         <w:ind w:left="709" w:right="706"/>
-        <w:rPr>
-          <w:color w:val="FF0000"/>
-        </w:rPr>
-      </w:pPr>
-      <w:r>
-        <w:rPr>
-          <w:color w:val="FF0000"/>
-        </w:rPr>
+      </w:pPr>
+      <w:r>
         <w:t xml:space="preserve">Data </w:t>
       </w:r>
       <w:r>
-        <w:rPr>
-          <w:color w:val="FF0000"/>
-        </w:rPr>
         <w:t xml:space="preserve">byla měřena pro shodnou skupinu 14 probandů a </w:t>
       </w:r>
       <w:r>
-        <w:rPr>
-          <w:color w:val="FF0000"/>
-        </w:rPr>
         <w:t xml:space="preserve">jsou uvedena jako aritmetický průměr ± směrodatná odchylka. Symboly </w:t>
       </w:r>
       <w:r>
         <w:rPr>
-          <w:color w:val="FF0000"/>
           <w:vertAlign w:val="superscript"/>
         </w:rPr>
         <w:t>*</w:t>
       </w:r>
       <w:r>
         <w:rPr>
-          <w:color w:val="FF0000"/>
           <w:vertAlign w:val="superscript"/>
         </w:rPr>
         <w:t xml:space="preserve"> </w:t>
       </w:r>
       <w:r>
-        <w:rPr>
-          <w:color w:val="FF0000"/>
-        </w:rPr>
         <w:t xml:space="preserve">a </w:t>
       </w:r>
       <w:r>
         <w:rPr>
-          <w:color w:val="FF0000"/>
           <w:vertAlign w:val="superscript"/>
         </w:rPr>
         <w:t>#</w:t>
       </w:r>
       <w:r>
-        <w:rPr>
-          <w:color w:val="FF0000"/>
-        </w:rPr>
         <w:t xml:space="preserve"> značí statisticky významný rozdíl (</w:t>
       </w:r>
       <w:r>
         <w:rPr>
           <w:i/>
-          <w:color w:val="FF0000"/>
         </w:rPr>
         <w:t>p</w:t>
       </w:r>
       <w:r>
         <w:rPr>
-          <w:color w:val="FF0000"/>
           <w:vertAlign w:val="subscript"/>
         </w:rPr>
         <w:t> </w:t>
       </w:r>
       <w:r>
-        <w:rPr>
-          <w:color w:val="FF0000"/>
-        </w:rPr>
         <w:t>&lt;</w:t>
       </w:r>
       <w:r>
         <w:rPr>
-          <w:color w:val="FF0000"/>
           <w:vertAlign w:val="subscript"/>
         </w:rPr>
         <w:t> </w:t>
       </w:r>
       <w:r>
-        <w:rPr>
-          <w:color w:val="FF0000"/>
-        </w:rPr>
         <w:t>0</w:t>
       </w:r>
       <w:r>
-        <w:rPr>
-          <w:color w:val="FF0000"/>
-        </w:rPr>
         <w:t>,</w:t>
       </w:r>
       <w:r>
-        <w:rPr>
-          <w:color w:val="FF0000"/>
-        </w:rPr>
         <w:t>05) časů pro shodnou fázi.</w:t>
       </w:r>
     </w:p>
     <w:p>
       <w:pPr>
         <w:ind w:firstLine="0"/>
-        <w:rPr>
-          <w:highlight w:val="green"/>
-        </w:rPr>
         <w:sectPr>
           <w:pgSz w:w="11906" w:h="16838" w:code="9"/>
           <w:pgMar w:top="1418" w:right="1418" w:bottom="1418" w:left="1418" w:header="709" w:footer="709" w:gutter="567"/>
@@ -6560,10 +6247,16 @@
     <w:p>
       <w:pPr>
         <w:pStyle w:val="Nadpis1"/>
+        <w:rPr>
+          <w:color w:val="auto"/>
+        </w:rPr>
       </w:pPr>
       <w:bookmarkStart w:id="12" w:name="_Toc386301762"/>
       <w:bookmarkStart w:id="13" w:name="_Toc476327919"/>
       <w:r>
+        <w:rPr>
+          <w:color w:val="auto"/>
+        </w:rPr>
         <w:lastRenderedPageBreak/>
         <w:t>Diskuse</w:t>
       </w:r>
@@ -6575,52 +6268,30 @@
         <w:pStyle w:val="Normlnbezodsazen"/>
       </w:pPr>
       <w:r>
-        <w:rPr>
-          <w:highlight w:val="yellow"/>
-        </w:rPr>
         <w:t>V této části shrňte získané výsledky (</w:t>
       </w:r>
       <w:r>
         <w:rPr>
           <w:rStyle w:val="Zdraznn"/>
-          <w:highlight w:val="yellow"/>
         </w:rPr>
         <w:t>hlavní zjištění práce</w:t>
       </w:r>
       <w:r>
-        <w:rPr>
-          <w:highlight w:val="yellow"/>
-        </w:rPr>
         <w:t>) a následně tyto výsledky interpretujte s ohledem na cíle práce. Lze též získané výsledky a výstupy konfrontovat s</w:t>
       </w:r>
       <w:r>
-        <w:rPr>
-          <w:highlight w:val="yellow"/>
-        </w:rPr>
         <w:t> </w:t>
       </w:r>
       <w:r>
-        <w:rPr>
-          <w:highlight w:val="yellow"/>
-        </w:rPr>
         <w:t>výsledky a výstupy jiných autorů, výrobky jiných společností apod. Nezbytné je správné uvádění zdrojů (citace prací, které jsou zde porovnávány a diskutovány).</w:t>
       </w:r>
       <w:r>
-        <w:rPr>
-          <w:highlight w:val="yellow"/>
-        </w:rPr>
         <w:t xml:space="preserve"> Diskutují se</w:t>
       </w:r>
       <w:r>
-        <w:rPr>
-          <w:highlight w:val="yellow"/>
-        </w:rPr>
         <w:t xml:space="preserve"> rovněž</w:t>
       </w:r>
       <w:r>
-        <w:rPr>
-          <w:highlight w:val="yellow"/>
-        </w:rPr>
         <w:t xml:space="preserve"> limitace práce. Nakonec lze nastínit další směřování práce do budoucna, opatrně spekulovat o klinickém významu práce apod.</w:t>
       </w:r>
     </w:p>
@@ -6638,11 +6309,17 @@
     <w:p>
       <w:pPr>
         <w:pStyle w:val="Nadpis1"/>
+        <w:rPr>
+          <w:color w:val="auto"/>
+        </w:rPr>
       </w:pPr>
       <w:bookmarkStart w:id="14" w:name="_Toc350012463"/>
       <w:bookmarkStart w:id="15" w:name="_Toc386301763"/>
       <w:bookmarkStart w:id="16" w:name="_Toc476327920"/>
       <w:r>
+        <w:rPr>
+          <w:color w:val="auto"/>
+        </w:rPr>
         <w:lastRenderedPageBreak/>
         <w:t>Závěr</w:t>
       </w:r>
@@ -6655,161 +6332,83 @@
         <w:pStyle w:val="Normlnbezodsazen"/>
       </w:pPr>
       <w:r>
-        <w:rPr>
-          <w:highlight w:val="yellow"/>
-        </w:rPr>
         <w:t xml:space="preserve">Závěr stručně </w:t>
       </w:r>
       <w:r>
-        <w:rPr>
-          <w:highlight w:val="yellow"/>
-        </w:rPr>
         <w:t xml:space="preserve">shrnuje </w:t>
       </w:r>
       <w:r>
-        <w:rPr>
-          <w:highlight w:val="yellow"/>
-        </w:rPr>
         <w:t>splnění vytyčených cílů</w:t>
       </w:r>
       <w:r>
-        <w:rPr>
-          <w:highlight w:val="yellow"/>
-        </w:rPr>
         <w:t xml:space="preserve"> práce.</w:t>
       </w:r>
       <w:r>
-        <w:rPr>
-          <w:highlight w:val="yellow"/>
-        </w:rPr>
         <w:t xml:space="preserve"> </w:t>
       </w:r>
     </w:p>
     <w:p>
       <w:r>
-        <w:rPr>
-          <w:highlight w:val="green"/>
-        </w:rPr>
         <w:t>Shrnutí</w:t>
       </w:r>
       <w:r>
-        <w:rPr>
-          <w:highlight w:val="green"/>
-        </w:rPr>
         <w:t xml:space="preserve"> splněných (nebo </w:t>
       </w:r>
       <w:r>
-        <w:rPr>
-          <w:highlight w:val="green"/>
-        </w:rPr>
         <w:t xml:space="preserve">snad </w:t>
       </w:r>
       <w:r>
-        <w:rPr>
-          <w:highlight w:val="green"/>
-        </w:rPr>
         <w:t>v menší míře nesplněných)</w:t>
       </w:r>
       <w:r>
-        <w:rPr>
-          <w:highlight w:val="green"/>
-        </w:rPr>
         <w:t xml:space="preserve"> cílů práce navazuje n</w:t>
       </w:r>
       <w:r>
-        <w:rPr>
-          <w:highlight w:val="green"/>
-        </w:rPr>
         <w:t xml:space="preserve">a úvod práce. </w:t>
       </w:r>
       <w:r>
-        <w:rPr>
-          <w:highlight w:val="green"/>
-        </w:rPr>
         <w:t>Z dalších částí práce (metody, výsledky a diskuse) je přebíráno jen to nejpodstatnější a</w:t>
       </w:r>
       <w:r>
-        <w:rPr>
-          <w:highlight w:val="green"/>
-        </w:rPr>
         <w:t xml:space="preserve"> v </w:t>
       </w:r>
       <w:r>
-        <w:rPr>
-          <w:highlight w:val="green"/>
-        </w:rPr>
         <w:t xml:space="preserve">minimální nutné míře – závěr práce nemá být </w:t>
       </w:r>
       <w:r>
-        <w:rPr>
-          <w:highlight w:val="green"/>
-        </w:rPr>
         <w:t>z</w:t>
       </w:r>
       <w:r>
-        <w:rPr>
-          <w:highlight w:val="green"/>
-        </w:rPr>
         <w:t>opakováním abstraktu, výsledků nebo disku</w:t>
       </w:r>
       <w:r>
-        <w:rPr>
-          <w:highlight w:val="green"/>
-        </w:rPr>
         <w:t>s</w:t>
       </w:r>
       <w:r>
-        <w:rPr>
-          <w:highlight w:val="green"/>
-        </w:rPr>
         <w:t xml:space="preserve">e. </w:t>
       </w:r>
       <w:r>
-        <w:rPr>
-          <w:highlight w:val="green"/>
-        </w:rPr>
         <w:t>Konec z</w:t>
       </w:r>
       <w:r>
-        <w:rPr>
-          <w:highlight w:val="green"/>
-        </w:rPr>
         <w:t>ávěr</w:t>
       </w:r>
       <w:r>
-        <w:rPr>
-          <w:highlight w:val="green"/>
-        </w:rPr>
         <w:t>u</w:t>
       </w:r>
       <w:r>
-        <w:rPr>
-          <w:highlight w:val="green"/>
-        </w:rPr>
         <w:t xml:space="preserve"> může obsahovat podložené spekulace</w:t>
       </w:r>
       <w:r>
-        <w:rPr>
-          <w:highlight w:val="green"/>
-        </w:rPr>
         <w:t xml:space="preserve"> o významu práce do budoucna</w:t>
       </w:r>
       <w:r>
-        <w:rPr>
-          <w:highlight w:val="green"/>
-        </w:rPr>
         <w:t xml:space="preserve"> nebo výrazná doporučení pro další výzkum nebo praxi, pokud z</w:t>
       </w:r>
       <w:r>
-        <w:rPr>
-          <w:highlight w:val="green"/>
-        </w:rPr>
         <w:t xml:space="preserve"> výsledků </w:t>
       </w:r>
       <w:r>
-        <w:rPr>
-          <w:highlight w:val="green"/>
-        </w:rPr>
         <w:t>předkládané práce přímo vyplývají.</w:t>
       </w:r>
     </w:p>
@@ -6833,16 +6432,25 @@
           <w:numId w:val="0"/>
         </w:numPr>
         <w:ind w:left="432" w:hanging="432"/>
+        <w:rPr>
+          <w:color w:val="auto"/>
+        </w:rPr>
       </w:pPr>
       <w:bookmarkStart w:id="17" w:name="_Toc350012464"/>
       <w:bookmarkStart w:id="18" w:name="_Toc386301764"/>
       <w:bookmarkStart w:id="19" w:name="_Toc476327921"/>
       <w:r>
+        <w:rPr>
+          <w:color w:val="auto"/>
+        </w:rPr>
         <w:lastRenderedPageBreak/>
         <w:t>S</w:t>
       </w:r>
       <w:bookmarkEnd w:id="17"/>
       <w:r>
+        <w:rPr>
+          <w:color w:val="auto"/>
+        </w:rPr>
         <w:t>eznam použité literatury</w:t>
       </w:r>
       <w:bookmarkEnd w:id="18"/>
@@ -6852,7 +6460,6 @@
       <w:pPr>
         <w:ind w:firstLine="0"/>
         <w:rPr>
-          <w:color w:val="212529"/>
           <w:shd w:val="clear" w:color="auto" w:fill="FFFFFF"/>
         </w:rPr>
       </w:pPr>
@@ -6863,14 +6470,12 @@
         <w:rPr>
           <w:i/>
           <w:iCs/>
-          <w:color w:val="212529"/>
           <w:shd w:val="clear" w:color="auto" w:fill="FFFFFF"/>
         </w:rPr>
         <w:t>Úplné znění zákona č. 40/2009 Sb., trestní zákoník: Citace trestního zákoníku paragrafu 230</w:t>
       </w:r>
       <w:r>
         <w:rPr>
-          <w:color w:val="212529"/>
           <w:shd w:val="clear" w:color="auto" w:fill="FFFFFF"/>
         </w:rPr>
         <w:t>. Vydání: desáté. Praha: Armex Publishing, 2019. Edice kapesních zákonů. ISBN 978-80-87451-64-9.</w:t>
@@ -6880,20 +6485,17 @@
       <w:pPr>
         <w:ind w:firstLine="0"/>
         <w:rPr>
-          <w:color w:val="212529"/>
           <w:shd w:val="clear" w:color="auto" w:fill="FFFFFF"/>
         </w:rPr>
       </w:pPr>
       <w:r>
         <w:rPr>
-          <w:color w:val="212529"/>
           <w:shd w:val="clear" w:color="auto" w:fill="FFFFFF"/>
         </w:rPr>
         <w:t>[2]</w:t>
       </w:r>
       <w:r>
         <w:rPr>
-          <w:color w:val="212529"/>
           <w:shd w:val="clear" w:color="auto" w:fill="FFFFFF"/>
         </w:rPr>
         <w:t xml:space="preserve"> </w:t>
@@ -6902,14 +6504,12 @@
         <w:rPr>
           <w:i/>
           <w:iCs/>
-          <w:color w:val="212529"/>
           <w:shd w:val="clear" w:color="auto" w:fill="FFFFFF"/>
         </w:rPr>
         <w:t>Úplné znění zákona č. 40/2009 Sb., trestní zákoník: Citace trestního zákoníku paragrafu 231</w:t>
       </w:r>
       <w:r>
         <w:rPr>
-          <w:color w:val="212529"/>
           <w:shd w:val="clear" w:color="auto" w:fill="FFFFFF"/>
         </w:rPr>
         <w:t>. Vydání: desáté. Praha: Armex Publishing, 2019. Edice kapesních zákonů. ISBN 978-80-87451-64-9.</w:t>
@@ -6919,20 +6519,17 @@
       <w:pPr>
         <w:ind w:firstLine="0"/>
         <w:rPr>
-          <w:color w:val="212529"/>
           <w:shd w:val="clear" w:color="auto" w:fill="FFFFFF"/>
         </w:rPr>
       </w:pPr>
       <w:r>
         <w:rPr>
-          <w:color w:val="212529"/>
           <w:shd w:val="clear" w:color="auto" w:fill="FFFFFF"/>
         </w:rPr>
         <w:t>[3]</w:t>
       </w:r>
       <w:r>
         <w:rPr>
-          <w:color w:val="212529"/>
           <w:shd w:val="clear" w:color="auto" w:fill="FFFFFF"/>
         </w:rPr>
         <w:t xml:space="preserve"> </w:t>
@@ -6941,37 +6538,26 @@
         <w:rPr>
           <w:i/>
           <w:iCs/>
-          <w:color w:val="212529"/>
           <w:shd w:val="clear" w:color="auto" w:fill="FFFFFF"/>
         </w:rPr>
         <w:t>Úplné znění zákona č. 40/2009 Sb., trestní zákoník: Citace trestního zákoníku paragrafu 232</w:t>
       </w:r>
       <w:r>
         <w:rPr>
-          <w:color w:val="212529"/>
           <w:shd w:val="clear" w:color="auto" w:fill="FFFFFF"/>
         </w:rPr>
-        <w:t xml:space="preserve">. Vydání: desáté. Praha: Armex Publishing, 2019. Edice kapesních zákonů. ISBN </w:t>
-      </w:r>
-      <w:r>
-        <w:rPr>
-          <w:color w:val="212529"/>
+        <w:t>. Vydání: desáté. Praha: Armex Publishing, 2019. Edice kapesních zákonů. ISBN 978-80-87451-64-9.</w:t>
+      </w:r>
+    </w:p>
+    <w:p>
+      <w:pPr>
+        <w:ind w:firstLine="0"/>
+        <w:rPr>
           <w:shd w:val="clear" w:color="auto" w:fill="FFFFFF"/>
         </w:rPr>
-        <w:t>978-80-87451-64-9.</w:t>
-      </w:r>
-    </w:p>
-    <w:p>
-      <w:pPr>
-        <w:ind w:firstLine="0"/>
-        <w:rPr>
-          <w:color w:val="212529"/>
-          <w:shd w:val="clear" w:color="auto" w:fill="FFFFFF"/>
-        </w:rPr>
-      </w:pPr>
-      <w:r>
-        <w:rPr>
-          <w:color w:val="212529"/>
+      </w:pPr>
+      <w:r>
+        <w:rPr>
           <w:shd w:val="clear" w:color="auto" w:fill="FFFFFF"/>
           <w:lang w:val="en-US"/>
         </w:rPr>
@@ -6981,14 +6567,12 @@
         <w:rPr>
           <w:i/>
           <w:iCs/>
-          <w:color w:val="212529"/>
           <w:shd w:val="clear" w:color="auto" w:fill="FFFFFF"/>
         </w:rPr>
         <w:t>Zákon č. 181/2014 Sb.: Zákon o kybernetické bezpečnosti a o změně souvisejících zákonů (zákon o kybernetické bezpečnosti)</w:t>
       </w:r>
       <w:r>
         <w:rPr>
-          <w:color w:val="212529"/>
           <w:shd w:val="clear" w:color="auto" w:fill="FFFFFF"/>
         </w:rPr>
         <w:t xml:space="preserve"> [online]. Česko: Ze dne 23. července 2014 [cit. 2022-06-16]. Dostupné z: </w:t>
@@ -6997,6 +6581,7 @@
         <w:r>
           <w:rPr>
             <w:rStyle w:val="Hypertextovodkaz"/>
+            <w:color w:val="auto"/>
             <w:shd w:val="clear" w:color="auto" w:fill="FFFFFF"/>
           </w:rPr>
           <w:t>https://www.zakonyprolidi.cz/cs/2014-181</w:t>
@@ -7007,21 +6592,18 @@
       <w:pPr>
         <w:ind w:firstLine="0"/>
         <w:rPr>
-          <w:color w:val="212529"/>
           <w:shd w:val="clear" w:color="auto" w:fill="FFFFFF"/>
           <w:lang w:val="en-US"/>
         </w:rPr>
       </w:pPr>
       <w:r>
         <w:rPr>
-          <w:color w:val="212529"/>
           <w:shd w:val="clear" w:color="auto" w:fill="FFFFFF"/>
         </w:rPr>
         <w:t xml:space="preserve">[5] </w:t>
       </w:r>
       <w:r>
         <w:rPr>
-          <w:color w:val="212529"/>
           <w:shd w:val="clear" w:color="auto" w:fill="FFFFFF"/>
         </w:rPr>
         <w:t>KOLOUCH, Jan a Pavel BAŠTA. </w:t>
@@ -7030,14 +6612,12 @@
         <w:rPr>
           <w:i/>
           <w:iCs/>
-          <w:color w:val="212529"/>
           <w:shd w:val="clear" w:color="auto" w:fill="FFFFFF"/>
         </w:rPr>
         <w:t>CyberSecurity</w:t>
       </w:r>
       <w:r>
         <w:rPr>
-          <w:color w:val="212529"/>
           <w:shd w:val="clear" w:color="auto" w:fill="FFFFFF"/>
         </w:rPr>
         <w:t> [online]. Praha: CZ.NIC, z.s.p.o., 2019 [cit. 2022-06-16]. CZ.NIC. ISBN 978-80-88168-31-7. Dostupné z: https://knihy.nic.cz/files/edice/cybersecurity.pdf</w:t>
@@ -7068,7 +6648,7 @@
         </w:numPr>
         <w:ind w:left="432" w:hanging="432"/>
         <w:rPr>
-          <w:color w:val="FF0000"/>
+          <w:color w:val="auto"/>
         </w:rPr>
       </w:pPr>
       <w:bookmarkStart w:id="20" w:name="_Toc350012467"/>
@@ -7076,7 +6656,7 @@
       <w:bookmarkStart w:id="22" w:name="_Toc476327922"/>
       <w:r>
         <w:rPr>
-          <w:color w:val="FF0000"/>
+          <w:color w:val="auto"/>
         </w:rPr>
         <w:lastRenderedPageBreak/>
         <w:t>Příloha A: Požadavky na formátování práce</w:t>
@@ -7092,80 +6672,43 @@
           <w:ilvl w:val="0"/>
           <w:numId w:val="12"/>
         </w:numPr>
-        <w:rPr>
-          <w:highlight w:val="yellow"/>
-        </w:rPr>
-      </w:pPr>
-      <w:r>
-        <w:rPr>
-          <w:highlight w:val="yellow"/>
-        </w:rPr>
+      </w:pPr>
+      <w:r>
         <w:t xml:space="preserve">Pro hlavní text práce používejte patkové písmo (Times New Roman, </w:t>
       </w:r>
       <w:r>
-        <w:rPr>
-          <w:highlight w:val="yellow"/>
-        </w:rPr>
         <w:t xml:space="preserve">Georgia, </w:t>
       </w:r>
       <w:r>
-        <w:rPr>
-          <w:highlight w:val="yellow"/>
-        </w:rPr>
         <w:t>Garamond apod.), velikost 12. Rovnice, matematické symboly apod. by měly být sázeny stejným, nebo alespoň co nejpodobnějším</w:t>
       </w:r>
       <w:r>
-        <w:rPr>
-          <w:highlight w:val="yellow"/>
-        </w:rPr>
         <w:t xml:space="preserve"> písmem stejné velikosti</w:t>
       </w:r>
       <w:r>
-        <w:rPr>
-          <w:highlight w:val="yellow"/>
-        </w:rPr>
         <w:t>. Popisy obrázků a tabulek sázejte stejným písmem se zmenšenou velikostí. Nadpisy</w:t>
       </w:r>
       <w:r>
-        <w:rPr>
-          <w:highlight w:val="yellow"/>
-        </w:rPr>
         <w:t xml:space="preserve">, čísla stránek, případné záhlaví </w:t>
       </w:r>
       <w:r>
-        <w:rPr>
-          <w:highlight w:val="yellow"/>
-        </w:rPr>
         <w:t>či</w:t>
       </w:r>
       <w:r>
-        <w:rPr>
-          <w:highlight w:val="yellow"/>
-        </w:rPr>
         <w:t xml:space="preserve"> zápatí apod.</w:t>
       </w:r>
       <w:r>
-        <w:rPr>
-          <w:highlight w:val="yellow"/>
-        </w:rPr>
         <w:t xml:space="preserve"> mohou být sázeny buď stejným písmem</w:t>
       </w:r>
       <w:r>
-        <w:rPr>
-          <w:highlight w:val="yellow"/>
-        </w:rPr>
         <w:t xml:space="preserve"> jako hlavní text</w:t>
       </w:r>
       <w:r>
-        <w:rPr>
-          <w:highlight w:val="yellow"/>
-        </w:rPr>
         <w:t xml:space="preserve">, nebo písmem bezpatkovým (např. Calibri). </w:t>
       </w:r>
       <w:r>
         <w:rPr>
           <w:b/>
-          <w:highlight w:val="yellow"/>
         </w:rPr>
         <w:t>V celé práci musí být použity maximálně dvě různá písma.</w:t>
       </w:r>
@@ -7177,62 +6720,32 @@
           <w:ilvl w:val="0"/>
           <w:numId w:val="12"/>
         </w:numPr>
-        <w:rPr>
-          <w:highlight w:val="yellow"/>
-        </w:rPr>
-      </w:pPr>
-      <w:r>
-        <w:rPr>
-          <w:highlight w:val="yellow"/>
-        </w:rPr>
+      </w:pPr>
+      <w:r>
         <w:t>Řádkování práce, odsazení odstavců</w:t>
       </w:r>
       <w:r>
-        <w:rPr>
-          <w:highlight w:val="yellow"/>
-        </w:rPr>
         <w:t>, velikosti písma v nadpisech</w:t>
       </w:r>
       <w:r>
-        <w:rPr>
-          <w:highlight w:val="yellow"/>
-        </w:rPr>
         <w:t xml:space="preserve"> apod. definují</w:t>
       </w:r>
       <w:r>
-        <w:rPr>
-          <w:highlight w:val="yellow"/>
-        </w:rPr>
         <w:t xml:space="preserve"> přímo</w:t>
       </w:r>
       <w:r>
-        <w:rPr>
-          <w:highlight w:val="yellow"/>
-        </w:rPr>
         <w:t xml:space="preserve"> jednotlivé styly </w:t>
       </w:r>
       <w:r>
-        <w:rPr>
-          <w:highlight w:val="yellow"/>
-        </w:rPr>
         <w:t xml:space="preserve">použité v </w:t>
       </w:r>
       <w:r>
-        <w:rPr>
-          <w:highlight w:val="yellow"/>
-        </w:rPr>
         <w:t>této šablon</w:t>
       </w:r>
       <w:r>
-        <w:rPr>
-          <w:highlight w:val="yellow"/>
-        </w:rPr>
         <w:t>ě</w:t>
       </w:r>
       <w:r>
-        <w:rPr>
-          <w:highlight w:val="yellow"/>
-        </w:rPr>
         <w:t>.</w:t>
       </w:r>
     </w:p>
@@ -7243,26 +6756,14 @@
           <w:ilvl w:val="0"/>
           <w:numId w:val="12"/>
         </w:numPr>
-        <w:rPr>
-          <w:highlight w:val="yellow"/>
-        </w:rPr>
-      </w:pPr>
-      <w:r>
-        <w:rPr>
-          <w:highlight w:val="yellow"/>
-        </w:rPr>
+      </w:pPr>
+      <w:r>
         <w:t>Okraje stránek práce jsou vždy 2,5 cm na každé straně plus 1 cm u hřbetu práce</w:t>
       </w:r>
       <w:r>
-        <w:rPr>
-          <w:highlight w:val="yellow"/>
-        </w:rPr>
         <w:t xml:space="preserve"> (levá strana)</w:t>
       </w:r>
       <w:r>
-        <w:rPr>
-          <w:highlight w:val="yellow"/>
-        </w:rPr>
         <w:t>.</w:t>
       </w:r>
     </w:p>
@@ -7273,14 +6774,8 @@
           <w:ilvl w:val="0"/>
           <w:numId w:val="12"/>
         </w:numPr>
-        <w:rPr>
-          <w:highlight w:val="yellow"/>
-        </w:rPr>
-      </w:pPr>
-      <w:r>
-        <w:rPr>
-          <w:highlight w:val="yellow"/>
-        </w:rPr>
+      </w:pPr>
+      <w:r>
         <w:t>Práce je tištěna jednostranně, na papír formátu A4.</w:t>
       </w:r>
     </w:p>
@@ -7291,62 +6786,32 @@
           <w:ilvl w:val="0"/>
           <w:numId w:val="12"/>
         </w:numPr>
-        <w:rPr>
-          <w:highlight w:val="yellow"/>
-        </w:rPr>
-      </w:pPr>
-      <w:r>
-        <w:rPr>
-          <w:highlight w:val="yellow"/>
-        </w:rPr>
+      </w:pPr>
+      <w:r>
         <w:t>Stránky se číslují arabskými číslicemi počínaje první (titulní) stranou. Číslování stránek se</w:t>
       </w:r>
       <w:r>
-        <w:rPr>
-          <w:highlight w:val="yellow"/>
-        </w:rPr>
         <w:t xml:space="preserve"> </w:t>
       </w:r>
       <w:r>
-        <w:rPr>
-          <w:highlight w:val="yellow"/>
-        </w:rPr>
         <w:t xml:space="preserve">zobrazuje </w:t>
       </w:r>
       <w:r>
-        <w:rPr>
-          <w:highlight w:val="yellow"/>
-        </w:rPr>
         <w:t xml:space="preserve">až </w:t>
       </w:r>
       <w:r>
-        <w:rPr>
-          <w:highlight w:val="yellow"/>
-        </w:rPr>
         <w:t>od první stránky obsahu</w:t>
       </w:r>
       <w:r>
-        <w:rPr>
-          <w:highlight w:val="yellow"/>
-        </w:rPr>
         <w:t>,</w:t>
       </w:r>
       <w:r>
-        <w:rPr>
-          <w:highlight w:val="yellow"/>
-        </w:rPr>
         <w:t xml:space="preserve"> </w:t>
       </w:r>
       <w:r>
-        <w:rPr>
-          <w:highlight w:val="yellow"/>
-        </w:rPr>
         <w:t>což</w:t>
       </w:r>
       <w:r>
-        <w:rPr>
-          <w:highlight w:val="yellow"/>
-        </w:rPr>
         <w:t xml:space="preserve"> znamená, že na titulní straně, v zadání, prohlášení, poděkování a abstraktech se číslo stránky neuvádí.</w:t>
       </w:r>
     </w:p>
@@ -7357,44 +6822,23 @@
           <w:ilvl w:val="0"/>
           <w:numId w:val="12"/>
         </w:numPr>
-        <w:rPr>
-          <w:highlight w:val="yellow"/>
-        </w:rPr>
-      </w:pPr>
-      <w:r>
-        <w:rPr>
-          <w:highlight w:val="yellow"/>
-        </w:rPr>
+      </w:pPr>
+      <w:r>
         <w:t>Hlavní k</w:t>
       </w:r>
       <w:r>
-        <w:rPr>
-          <w:highlight w:val="yellow"/>
-        </w:rPr>
         <w:t xml:space="preserve">apitoly </w:t>
       </w:r>
       <w:r>
-        <w:rPr>
-          <w:highlight w:val="yellow"/>
-        </w:rPr>
         <w:t xml:space="preserve">práce, počínaje Úvodem a konče Závěrem, </w:t>
       </w:r>
       <w:r>
-        <w:rPr>
-          <w:highlight w:val="yellow"/>
-        </w:rPr>
         <w:t>jsou číslovány arabskými číslicemi</w:t>
       </w:r>
       <w:r>
-        <w:rPr>
-          <w:highlight w:val="yellow"/>
-        </w:rPr>
         <w:t xml:space="preserve">. </w:t>
       </w:r>
       <w:r>
-        <w:rPr>
-          <w:highlight w:val="yellow"/>
-        </w:rPr>
         <w:t>Seznam použité literatury číslo nemá. Přílohy označujte velkými písmeny anglické abecedy.</w:t>
       </w:r>
     </w:p>
@@ -7405,9 +6849,6 @@
           <w:ilvl w:val="0"/>
           <w:numId w:val="12"/>
         </w:numPr>
-        <w:rPr>
-          <w:highlight w:val="yellow"/>
-        </w:rPr>
         <w:sectPr>
           <w:pgSz w:w="11906" w:h="16838" w:code="9"/>
           <w:pgMar w:top="1418" w:right="1418" w:bottom="1418" w:left="1418" w:header="709" w:footer="709" w:gutter="567"/>
@@ -7416,9 +6857,6 @@
         </w:sectPr>
       </w:pPr>
       <w:r>
-        <w:rPr>
-          <w:highlight w:val="yellow"/>
-        </w:rPr>
         <w:t>Každou hlavní kapitolu práce (nadpis 1. úrovně) začínejte na samostatné stránce.</w:t>
       </w:r>
     </w:p>
@@ -7427,9 +6865,6 @@
         <w:spacing w:after="0" w:line="240" w:lineRule="auto"/>
         <w:ind w:firstLine="0"/>
         <w:jc w:val="left"/>
-        <w:rPr>
-          <w:highlight w:val="yellow"/>
-        </w:rPr>
       </w:pPr>
     </w:p>
     <w:sectPr>

</xml_diff>

<commit_message>
commiting today after work
</commit_message>
<xml_diff>
--- a/projekt_II_It_use_liability_Kochanek.docx
+++ b/projekt_II_It_use_liability_Kochanek.docx
@@ -1,6 +1,6 @@
 
 <file path=word/document.xml><?xml version="1.0" encoding="utf-8"?>
-<w:document xmlns:wpc="http://schemas.microsoft.com/office/word/2010/wordprocessingCanvas" xmlns:cx="http://schemas.microsoft.com/office/drawing/2014/chartex" xmlns:cx1="http://schemas.microsoft.com/office/drawing/2015/9/8/chartex" xmlns:cx2="http://schemas.microsoft.com/office/drawing/2015/10/21/chartex" xmlns:cx3="http://schemas.microsoft.com/office/drawing/2016/5/9/chartex" xmlns:cx4="http://schemas.microsoft.com/office/drawing/2016/5/10/chartex" xmlns:cx5="http://schemas.microsoft.com/office/drawing/2016/5/11/chartex" xmlns:cx6="http://schemas.microsoft.com/office/drawing/2016/5/12/chartex" xmlns:cx7="http://schemas.microsoft.com/office/drawing/2016/5/13/chartex" xmlns:cx8="http://schemas.microsoft.com/office/drawing/2016/5/14/chartex" xmlns:mc="http://schemas.openxmlformats.org/markup-compatibility/2006" xmlns:aink="http://schemas.microsoft.com/office/drawing/2016/ink" xmlns:am3d="http://schemas.microsoft.com/office/drawing/2017/model3d" xmlns:o="urn:schemas-microsoft-com:office:office" xmlns:oel="http://schemas.microsoft.com/office/2019/extlst" xmlns:r="http://schemas.openxmlformats.org/officeDocument/2006/relationships" xmlns:m="http://schemas.openxmlformats.org/officeDocument/2006/math" xmlns:v="urn:schemas-microsoft-com:vml" xmlns:wp14="http://schemas.microsoft.com/office/word/2010/wordprocessingDrawing" xmlns:wp="http://schemas.openxmlformats.org/drawingml/2006/wordprocessingDrawing" xmlns:w10="urn:schemas-microsoft-com:office:word" xmlns:w="http://schemas.openxmlformats.org/wordprocessingml/2006/main" xmlns:w14="http://schemas.microsoft.com/office/word/2010/wordml" xmlns:w15="http://schemas.microsoft.com/office/word/2012/wordml" xmlns:w16cex="http://schemas.microsoft.com/office/word/2018/wordml/cex" xmlns:w16cid="http://schemas.microsoft.com/office/word/2016/wordml/cid" xmlns:w16="http://schemas.microsoft.com/office/word/2018/wordml" xmlns:w16sdtdh="http://schemas.microsoft.com/office/word/2020/wordml/sdtdatahash" xmlns:w16se="http://schemas.microsoft.com/office/word/2015/wordml/symex" xmlns:wpg="http://schemas.microsoft.com/office/word/2010/wordprocessingGroup" xmlns:wpi="http://schemas.microsoft.com/office/word/2010/wordprocessingInk" xmlns:wne="http://schemas.microsoft.com/office/word/2006/wordml" xmlns:wps="http://schemas.microsoft.com/office/word/2010/wordprocessingShape" mc:Ignorable="w14 w15 w16se w16cid w16 w16cex w16sdtdh wp14">
+<w:document xmlns:wpc="http://schemas.microsoft.com/office/word/2010/wordprocessingCanvas" xmlns:cx="http://schemas.microsoft.com/office/drawing/2014/chartex" xmlns:cx1="http://schemas.microsoft.com/office/drawing/2015/9/8/chartex" xmlns:cx2="http://schemas.microsoft.com/office/drawing/2015/10/21/chartex" xmlns:cx3="http://schemas.microsoft.com/office/drawing/2016/5/9/chartex" xmlns:cx4="http://schemas.microsoft.com/office/drawing/2016/5/10/chartex" xmlns:cx5="http://schemas.microsoft.com/office/drawing/2016/5/11/chartex" xmlns:cx6="http://schemas.microsoft.com/office/drawing/2016/5/12/chartex" xmlns:cx7="http://schemas.microsoft.com/office/drawing/2016/5/13/chartex" xmlns:cx8="http://schemas.microsoft.com/office/drawing/2016/5/14/chartex" xmlns:mc="http://schemas.openxmlformats.org/markup-compatibility/2006" xmlns:aink="http://schemas.microsoft.com/office/drawing/2016/ink" xmlns:am3d="http://schemas.microsoft.com/office/drawing/2017/model3d" xmlns:o="urn:schemas-microsoft-com:office:office" xmlns:r="http://schemas.openxmlformats.org/officeDocument/2006/relationships" xmlns:m="http://schemas.openxmlformats.org/officeDocument/2006/math" xmlns:v="urn:schemas-microsoft-com:vml" xmlns:wp14="http://schemas.microsoft.com/office/word/2010/wordprocessingDrawing" xmlns:wp="http://schemas.openxmlformats.org/drawingml/2006/wordprocessingDrawing" xmlns:w10="urn:schemas-microsoft-com:office:word" xmlns:w="http://schemas.openxmlformats.org/wordprocessingml/2006/main" xmlns:w14="http://schemas.microsoft.com/office/word/2010/wordml" xmlns:w15="http://schemas.microsoft.com/office/word/2012/wordml" xmlns:w16cex="http://schemas.microsoft.com/office/word/2018/wordml/cex" xmlns:w16cid="http://schemas.microsoft.com/office/word/2016/wordml/cid" xmlns:w16="http://schemas.microsoft.com/office/word/2018/wordml" xmlns:w16sdtdh="http://schemas.microsoft.com/office/word/2020/wordml/sdtdatahash" xmlns:w16se="http://schemas.microsoft.com/office/word/2015/wordml/symex" xmlns:wpg="http://schemas.microsoft.com/office/word/2010/wordprocessingGroup" xmlns:wpi="http://schemas.microsoft.com/office/word/2010/wordprocessingInk" xmlns:wne="http://schemas.microsoft.com/office/word/2006/wordml" xmlns:wps="http://schemas.microsoft.com/office/word/2010/wordprocessingShape" mc:Ignorable="w14 w15 w16se w16cid w16 w16cex w16sdtdh wp14">
   <w:body>
     <w:p>
       <w:pPr>
@@ -490,7 +490,7 @@
           </mc:Choice>
           <mc:Fallback>
             <w:pict>
-              <v:rect w14:anchorId="506A8A6A" id="Obdélník 1" o:spid="_x0000_s1026" style="width:509.55pt;height:14.1pt;visibility:visible;mso-wrap-style:square;mso-left-percent:-10001;mso-top-percent:-10001;mso-position-horizontal:absolute;mso-position-horizontal-relative:char;mso-position-vertical:absolute;mso-position-vertical-relative:line;mso-left-percent:-10001;mso-top-percent:-10001;v-text-anchor:top" o:gfxdata="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" filled="f" strokeweight=".26mm">
+              <v:rect w14:anchorId="506A8A6A" id="Obdélník 1" o:spid="_x0000_s1026" style="width:509.55pt;height:14.1pt;visibility:visible;mso-wrap-style:square;mso-left-percent:-10001;mso-top-percent:-10001;mso-position-horizontal:absolute;mso-position-horizontal-relative:char;mso-position-vertical:absolute;mso-position-vertical-relative:line;mso-left-percent:-10001;mso-top-percent:-10001;v-text-anchor:top" o:gfxdata="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" filled="f" strokeweight=".26mm">
                 <v:textbox inset="0,0,0,0">
                   <w:txbxContent>
                     <w:p>
@@ -3757,15 +3757,7 @@
                 <w:noProof/>
                 <w:color w:val="auto"/>
               </w:rPr>
-              <w:t>2</w:t>
-            </w:r>
-            <w:r>
-              <w:rPr>
-                <w:rStyle w:val="Hypertextovodkaz"/>
-                <w:noProof/>
-                <w:color w:val="auto"/>
-              </w:rPr>
-              <w:t>.1</w:t>
+              <w:t>2.1</w:t>
             </w:r>
             <w:r>
               <w:rPr>
@@ -3818,15 +3810,7 @@
                 <w:noProof/>
                 <w:color w:val="auto"/>
               </w:rPr>
-              <w:t>2</w:t>
-            </w:r>
-            <w:r>
-              <w:rPr>
-                <w:rStyle w:val="Hypertextovodkaz"/>
-                <w:noProof/>
-                <w:color w:val="auto"/>
-              </w:rPr>
-              <w:t>.2</w:t>
+              <w:t>2.2</w:t>
             </w:r>
             <w:r>
               <w:rPr>
@@ -5213,7 +5197,11 @@
     </w:p>
     <w:p>
       <w:pPr>
-        <w:ind w:firstLine="0"/>
+        <w:pStyle w:val="Odstavecseseznamem"/>
+        <w:numPr>
+          <w:ilvl w:val="1"/>
+          <w:numId w:val="20"/>
+        </w:numPr>
         <w:rPr>
           <w:rFonts w:eastAsia="Times New Roman"/>
           <w:b/>
@@ -5222,10 +5210,7 @@
           <w:szCs w:val="24"/>
         </w:rPr>
       </w:pPr>
-    </w:p>
-    <w:p>
-      <w:pPr>
-        <w:ind w:firstLine="0"/>
+      <w:r>
         <w:rPr>
           <w:rFonts w:eastAsia="Times New Roman"/>
           <w:b/>
@@ -5233,11 +5218,212 @@
           <w:sz w:val="36"/>
           <w:szCs w:val="24"/>
         </w:rPr>
-      </w:pPr>
-    </w:p>
-    <w:p>
-      <w:pPr>
-        <w:ind w:firstLine="0"/>
+        <w:lastRenderedPageBreak/>
+        <w:t>Zákon o kybernetické bezpečnosti</w:t>
+      </w:r>
+    </w:p>
+    <w:p>
+      <w:pPr>
+        <w:ind w:left="521" w:firstLine="0"/>
+        <w:rPr>
+          <w:b/>
+          <w:bCs/>
+          <w:sz w:val="36"/>
+          <w:szCs w:val="32"/>
+        </w:rPr>
+      </w:pPr>
+    </w:p>
+    <w:p>
+      <w:pPr>
+        <w:ind w:firstLine="0"/>
+        <w:rPr>
+          <w:vertAlign w:val="superscript"/>
+          <w:lang w:val="en-US"/>
+        </w:rPr>
+      </w:pPr>
+      <w:r>
+        <w:tab/>
+      </w:r>
+      <w:r>
+        <w:t xml:space="preserve">Zákon o kybernetické </w:t>
+      </w:r>
+      <w:r>
+        <w:t>bezpečnosti (</w:t>
+      </w:r>
+      <w:r>
+        <w:t>Dále jako ZoKB)</w:t>
+      </w:r>
+      <w:r>
+        <w:t xml:space="preserve"> </w:t>
+      </w:r>
+      <w:r>
+        <w:t xml:space="preserve">neukládá trestní ani právní trestní odpovědnost pachatelům kybernetických </w:t>
+      </w:r>
+      <w:r>
+        <w:t>útoků (</w:t>
+      </w:r>
+      <w:r>
+        <w:t>o</w:t>
+      </w:r>
+      <w:r>
+        <w:t xml:space="preserve"> to se stará trestní zákoník), ale vytváří </w:t>
+      </w:r>
+      <w:r>
+        <w:t>systém a právní základ pro bezpečností opatření</w:t>
+      </w:r>
+      <w:r>
+        <w:t xml:space="preserve">, které mají výskytu a existenci </w:t>
+      </w:r>
+      <w:r>
+        <w:t>předcházet. Mají</w:t>
+      </w:r>
+      <w:r>
+        <w:t xml:space="preserve"> </w:t>
+      </w:r>
+      <w:r>
+        <w:t>zajistit,</w:t>
+      </w:r>
+      <w:r>
+        <w:t xml:space="preserve"> že případný kybernetické bezpečností incident neohrozí celkové fungování informačních a komunikačních systémů nebo fungování kritické společenské informační </w:t>
+      </w:r>
+      <w:r>
+        <w:t>infrastruktury</w:t>
+      </w:r>
+      <w:r>
+        <w:rPr>
+          <w:vertAlign w:val="superscript"/>
+          <w:lang w:val="en-US"/>
+        </w:rPr>
+        <w:t xml:space="preserve"> [</w:t>
+      </w:r>
+      <w:r>
+        <w:rPr>
+          <w:vertAlign w:val="superscript"/>
+          <w:lang w:val="en-US"/>
+        </w:rPr>
+        <w:t>5]</w:t>
+      </w:r>
+    </w:p>
+    <w:p>
+      <w:pPr>
+        <w:ind w:firstLine="0"/>
+      </w:pPr>
+      <w:r>
+        <w:rPr>
+          <w:lang w:val="en-US"/>
+        </w:rPr>
+        <w:tab/>
+      </w:r>
+      <w:r>
+        <w:rPr>
+          <w:lang w:val="en-US"/>
+        </w:rPr>
+        <w:t xml:space="preserve">Jak </w:t>
+      </w:r>
+      <w:r>
+        <w:t xml:space="preserve">už </w:t>
+      </w:r>
+      <w:r>
+        <w:t xml:space="preserve">bylo řečeno ZoKB </w:t>
+      </w:r>
+      <w:r>
+        <w:t>neudává odpovědnost, ale opatření jakých se máme držet proti kybernetickému útoku a stanovuje úřad, který bude sloužit v zájmu kybernetické bezpečnosti. Národní Úřad Kybernetické a Informační Bezpečnosti (dále jako NÚKIB)</w:t>
+      </w:r>
+      <w:r>
+        <w:t>.  Jedná se o správní úřad pro: KB, ochranu utajovaných informací, kryptografickou ochranu atd.</w:t>
+      </w:r>
+    </w:p>
+    <w:p>
+      <w:pPr>
+        <w:ind w:firstLine="0"/>
+      </w:pPr>
+      <w:r>
+        <w:t xml:space="preserve">NÚKIB připravuje zákony a </w:t>
+      </w:r>
+      <w:r>
+        <w:t>podzákonné normy v oblasti KB.</w:t>
+      </w:r>
+      <w:r>
+        <w:t>NÚKIB se také soustředí na přípravu a varování před kybernetickými útoky a hrozbami. O to se také stará dle zákona</w:t>
+      </w:r>
+      <w:r>
+        <w:t xml:space="preserve"> jako</w:t>
+      </w:r>
+      <w:r>
+        <w:t xml:space="preserve"> úřad varování</w:t>
+      </w:r>
+      <w:r>
+        <w:t>.</w:t>
+      </w:r>
+      <w:r>
+        <w:t xml:space="preserve"> </w:t>
+      </w:r>
+      <w:r>
+        <w:t xml:space="preserve"> </w:t>
+      </w:r>
+    </w:p>
+    <w:p>
+      <w:pPr>
+        <w:ind w:firstLine="0"/>
+      </w:pPr>
+      <w:r>
+        <w:tab/>
+      </w:r>
+      <w:r>
+        <w:t xml:space="preserve">NÚKIB také jako úřad varování vydá varování, dle kterého se subjekty uvedené v paragrafu </w:t>
+      </w:r>
+      <w:r>
+        <w:t>12</w:t>
+      </w:r>
+      <w:r>
+        <w:t xml:space="preserve"> musí řídit. Subjekty jich týkajíc musí daná varování vzít ve své analýze rizik, zhodnotit a vyvodit výsledky při praktikování kybernetické bezpečnosti</w:t>
+      </w:r>
+      <w:r>
+        <w:t>.</w:t>
+      </w:r>
+    </w:p>
+    <w:p>
+      <w:pPr>
+        <w:ind w:firstLine="0"/>
+        <w:rPr>
+          <w:lang w:val="en-US"/>
+        </w:rPr>
+      </w:pPr>
+      <w:r>
+        <w:t>NÚKIB také spolupracuje s národním CERT</w:t>
+      </w:r>
+      <w:r>
+        <w:t>.</w:t>
+      </w:r>
+    </w:p>
+    <w:p>
+      <w:pPr>
+        <w:ind w:firstLine="0"/>
+      </w:pPr>
+    </w:p>
+    <w:p>
+      <w:pPr>
+        <w:ind w:firstLine="0"/>
+        <w:rPr>
+          <w:lang w:val="en-US"/>
+        </w:rPr>
+      </w:pPr>
+    </w:p>
+    <w:p/>
+    <w:p/>
+    <w:p/>
+    <w:p/>
+    <w:p/>
+    <w:p/>
+    <w:p/>
+    <w:p/>
+    <w:p/>
+    <w:p/>
+    <w:p/>
+    <w:p/>
+    <w:p/>
+    <w:p>
+      <w:r>
         <w:rPr>
           <w:rFonts w:eastAsia="Times New Roman"/>
           <w:b/>
@@ -5245,11 +5431,9 @@
           <w:sz w:val="36"/>
           <w:szCs w:val="24"/>
         </w:rPr>
-      </w:pPr>
-    </w:p>
-    <w:p>
-      <w:pPr>
-        <w:ind w:firstLine="0"/>
+        <w:t xml:space="preserve">2.3 </w:t>
+      </w:r>
+      <w:r>
         <w:rPr>
           <w:rFonts w:eastAsia="Times New Roman"/>
           <w:b/>
@@ -5257,213 +5441,8 @@
           <w:sz w:val="36"/>
           <w:szCs w:val="24"/>
         </w:rPr>
-      </w:pPr>
-    </w:p>
-    <w:p>
-      <w:pPr>
-        <w:ind w:firstLine="0"/>
-        <w:rPr>
-          <w:rFonts w:eastAsia="Times New Roman"/>
-          <w:b/>
-          <w:bCs/>
-          <w:sz w:val="36"/>
-          <w:szCs w:val="24"/>
-        </w:rPr>
-      </w:pPr>
-    </w:p>
-    <w:p>
-      <w:pPr>
-        <w:ind w:firstLine="0"/>
-        <w:rPr>
-          <w:b/>
-          <w:bCs/>
-          <w:sz w:val="36"/>
-          <w:szCs w:val="32"/>
-        </w:rPr>
-      </w:pPr>
-      <w:r>
-        <w:rPr>
-          <w:rFonts w:eastAsia="Times New Roman"/>
-          <w:b/>
-          <w:bCs/>
-          <w:sz w:val="36"/>
-          <w:szCs w:val="24"/>
-        </w:rPr>
-        <w:t>2.2</w:t>
-      </w:r>
-      <w:r>
-        <w:rPr>
-          <w:rFonts w:eastAsia="Times New Roman"/>
-          <w:b/>
-          <w:bCs/>
-          <w:sz w:val="36"/>
-          <w:szCs w:val="24"/>
-        </w:rPr>
-        <w:tab/>
-        <w:t>Zákon o kybernetické bezpečnosti</w:t>
-      </w:r>
-    </w:p>
-    <w:p>
-      <w:pPr>
-        <w:ind w:firstLine="0"/>
-        <w:rPr>
-          <w:vertAlign w:val="superscript"/>
-          <w:lang w:val="en-US"/>
-        </w:rPr>
-      </w:pPr>
-      <w:r>
-        <w:tab/>
-      </w:r>
-      <w:r>
-        <w:t xml:space="preserve">Zákon o kybernetické </w:t>
-      </w:r>
-      <w:r>
-        <w:t>bezpečnosti (</w:t>
-      </w:r>
-      <w:r>
-        <w:t>Dále jako ZoKB)</w:t>
-      </w:r>
-      <w:r>
-        <w:t xml:space="preserve"> </w:t>
-      </w:r>
-      <w:r>
-        <w:t xml:space="preserve">neukládá trestní ani právní trestní odpovědnost pachatelům kybernetických </w:t>
-      </w:r>
-      <w:r>
-        <w:t>útoků (</w:t>
-      </w:r>
-      <w:r>
-        <w:t>o</w:t>
-      </w:r>
-      <w:r>
-        <w:t xml:space="preserve"> to se stará trestní zákoník), ale vytváří </w:t>
-      </w:r>
-      <w:r>
-        <w:t>systém a právní základ pro bezpečností opatření</w:t>
-      </w:r>
-      <w:r>
-        <w:t xml:space="preserve">, které mají výskytu a existenci </w:t>
-      </w:r>
-      <w:r>
-        <w:t>předcházet. Mají</w:t>
-      </w:r>
-      <w:r>
-        <w:t xml:space="preserve"> </w:t>
-      </w:r>
-      <w:r>
-        <w:t>zajistit,</w:t>
-      </w:r>
-      <w:r>
-        <w:t xml:space="preserve"> že případný kybernetické bezpečností incident neohrozí celkové fungování informačních a komunikačních systémů nebo fungování kritické společenské informační </w:t>
-      </w:r>
-      <w:r>
-        <w:t>infrastruktury</w:t>
-      </w:r>
-      <w:r>
-        <w:rPr>
-          <w:vertAlign w:val="superscript"/>
-          <w:lang w:val="en-US"/>
-        </w:rPr>
-        <w:t xml:space="preserve"> [</w:t>
-      </w:r>
-      <w:r>
-        <w:rPr>
-          <w:vertAlign w:val="superscript"/>
-          <w:lang w:val="en-US"/>
-        </w:rPr>
-        <w:t>5]</w:t>
-      </w:r>
-    </w:p>
-    <w:p>
-      <w:pPr>
-        <w:ind w:firstLine="0"/>
-      </w:pPr>
-      <w:r>
-        <w:rPr>
-          <w:lang w:val="en-US"/>
-        </w:rPr>
-        <w:tab/>
-      </w:r>
-      <w:r>
-        <w:rPr>
-          <w:lang w:val="en-US"/>
-        </w:rPr>
-        <w:t xml:space="preserve">Jak </w:t>
-      </w:r>
-      <w:r>
-        <w:t xml:space="preserve">už </w:t>
-      </w:r>
-      <w:r>
-        <w:t xml:space="preserve">bylo řečeno ZoKB </w:t>
-      </w:r>
-      <w:r>
-        <w:t>neudává odpovědnost, ale opatření jakých se máme držet proti kybernetickému útoku a stanovuje úřad, který bude sloužit v zájmu kybernetické bezpečnosti. Národní Úřad Kybernetické a Informační Bezpečnosti (dále jako NÚKIB)</w:t>
-      </w:r>
-      <w:r>
-        <w:t>.  Jedná se o správní úřad pro: KB, ochranu utajovaných informací, kryptografickou ochranu atd.</w:t>
-      </w:r>
-    </w:p>
-    <w:p>
-      <w:pPr>
-        <w:ind w:firstLine="0"/>
-      </w:pPr>
-      <w:r>
-        <w:t xml:space="preserve">NÚKIB připravuje zákony a </w:t>
-      </w:r>
-      <w:r>
-        <w:t>podzákonné normy v oblasti KB.</w:t>
-      </w:r>
-      <w:r>
-        <w:t>NÚKIB se také soustředí na přípravu a varování před kybernetickými útoky a hrozbami. O to se také stará dle zákona</w:t>
-      </w:r>
-      <w:r>
-        <w:t xml:space="preserve"> jako</w:t>
-      </w:r>
-      <w:r>
-        <w:t xml:space="preserve"> úřad varování</w:t>
-      </w:r>
-      <w:r>
-        <w:t>.</w:t>
-      </w:r>
-      <w:r>
-        <w:t xml:space="preserve"> </w:t>
-      </w:r>
-      <w:r>
-        <w:t xml:space="preserve"> </w:t>
-      </w:r>
-    </w:p>
-    <w:p>
-      <w:pPr>
-        <w:ind w:firstLine="0"/>
-      </w:pPr>
-      <w:r>
-        <w:tab/>
-      </w:r>
-      <w:r>
-        <w:t xml:space="preserve">NÚKIB také jako úřad varování vydá varování, dle kterého se subjekty uvedené v paragrafu </w:t>
-      </w:r>
-      <w:r>
-        <w:t>12</w:t>
-      </w:r>
-      <w:r>
-        <w:t xml:space="preserve"> musí řídit. Subjekty jich týkajíc musí daná varování vzít ve své analýze rizik, zhodnotit a vyvodit výsledky při praktikování kybernetické bezpečnosti</w:t>
-      </w:r>
-      <w:r>
-        <w:t>.</w:t>
-      </w:r>
-    </w:p>
-    <w:p>
-      <w:pPr>
-        <w:ind w:firstLine="0"/>
-      </w:pPr>
-    </w:p>
-    <w:p>
-      <w:pPr>
-        <w:ind w:firstLine="0"/>
-        <w:rPr>
-          <w:lang w:val="en-US"/>
-        </w:rPr>
-      </w:pPr>
+        <w:t>Právní odpovědnost s připojením k internetu</w:t>
+      </w:r>
     </w:p>
     <w:p/>
     <w:p/>
@@ -5480,6 +5459,17 @@
     <w:p/>
     <w:p/>
     <w:p/>
+    <w:p/>
+    <w:p/>
+    <w:p/>
+    <w:p/>
+    <w:p/>
+    <w:p/>
+    <w:p/>
+    <w:p/>
+    <w:p/>
+    <w:p/>
+    <w:p/>
     <w:p>
       <w:pPr>
         <w:pStyle w:val="Nadpis1"/>
@@ -5497,6 +5487,7 @@
         <w:rPr>
           <w:color w:val="auto"/>
         </w:rPr>
+        <w:lastRenderedPageBreak/>
         <w:t>Výsledky</w:t>
       </w:r>
       <w:bookmarkEnd w:id="10"/>
@@ -5671,11 +5662,7 @@
         <w:t>, viz Tabulka 3.1</w:t>
       </w:r>
       <w:r>
-        <w:t xml:space="preserve">. Není nutné v něm opisovat celý obsah záhlaví tabulky, které následuje hned vzápětí. Jednotlivé proměnné v tabulce jsou řazeny do sloupců. V tabulce jsou nezávislé proměnné, kategorie </w:t>
-      </w:r>
-      <w:r>
-        <w:lastRenderedPageBreak/>
-        <w:t>probandů apod. řazeny vlevo, závislé proměnné vpravo. Jednotky uvádějte v kulatých závorkách v záhlaví tabulky, ne u každého čísla zvlášť. Vysvětlující poznámky (např. dosažená hladina významnosti, zda jsou data udávána jako průměr + směrodatná chyba průměru, jaký statistický test byl použit apod.) jsou umisťovány pod tabulku a odkaz na ně se udává jako horní index (symboly, čísla, písmena) na příslušném místě tabulky.</w:t>
+        <w:t>. Není nutné v něm opisovat celý obsah záhlaví tabulky, které následuje hned vzápětí. Jednotlivé proměnné v tabulce jsou řazeny do sloupců. V tabulce jsou nezávislé proměnné, kategorie probandů apod. řazeny vlevo, závislé proměnné vpravo. Jednotky uvádějte v kulatých závorkách v záhlaví tabulky, ne u každého čísla zvlášť. Vysvětlující poznámky (např. dosažená hladina významnosti, zda jsou data udávána jako průměr + směrodatná chyba průměru, jaký statistický test byl použit apod.) jsou umisťovány pod tabulku a odkaz na ně se udává jako horní index (symboly, čísla, písmena) na příslušném místě tabulky.</w:t>
       </w:r>
       <w:r>
         <w:t xml:space="preserve"> Na každý obrázek a tabulku je třeba odkazovat z hlavního textu.</w:t>
@@ -6878,7 +6865,7 @@
 </file>
 
 <file path=word/endnotes.xml><?xml version="1.0" encoding="utf-8"?>
-<w:endnotes xmlns:wpc="http://schemas.microsoft.com/office/word/2010/wordprocessingCanvas" xmlns:cx="http://schemas.microsoft.com/office/drawing/2014/chartex" xmlns:cx1="http://schemas.microsoft.com/office/drawing/2015/9/8/chartex" xmlns:cx2="http://schemas.microsoft.com/office/drawing/2015/10/21/chartex" xmlns:cx3="http://schemas.microsoft.com/office/drawing/2016/5/9/chartex" xmlns:cx4="http://schemas.microsoft.com/office/drawing/2016/5/10/chartex" xmlns:cx5="http://schemas.microsoft.com/office/drawing/2016/5/11/chartex" xmlns:cx6="http://schemas.microsoft.com/office/drawing/2016/5/12/chartex" xmlns:cx7="http://schemas.microsoft.com/office/drawing/2016/5/13/chartex" xmlns:cx8="http://schemas.microsoft.com/office/drawing/2016/5/14/chartex" xmlns:mc="http://schemas.openxmlformats.org/markup-compatibility/2006" xmlns:aink="http://schemas.microsoft.com/office/drawing/2016/ink" xmlns:am3d="http://schemas.microsoft.com/office/drawing/2017/model3d" xmlns:o="urn:schemas-microsoft-com:office:office" xmlns:oel="http://schemas.microsoft.com/office/2019/extlst" xmlns:r="http://schemas.openxmlformats.org/officeDocument/2006/relationships" xmlns:m="http://schemas.openxmlformats.org/officeDocument/2006/math" xmlns:v="urn:schemas-microsoft-com:vml" xmlns:wp14="http://schemas.microsoft.com/office/word/2010/wordprocessingDrawing" xmlns:wp="http://schemas.openxmlformats.org/drawingml/2006/wordprocessingDrawing" xmlns:w10="urn:schemas-microsoft-com:office:word" xmlns:w="http://schemas.openxmlformats.org/wordprocessingml/2006/main" xmlns:w14="http://schemas.microsoft.com/office/word/2010/wordml" xmlns:w15="http://schemas.microsoft.com/office/word/2012/wordml" xmlns:w16cex="http://schemas.microsoft.com/office/word/2018/wordml/cex" xmlns:w16cid="http://schemas.microsoft.com/office/word/2016/wordml/cid" xmlns:w16="http://schemas.microsoft.com/office/word/2018/wordml" xmlns:w16sdtdh="http://schemas.microsoft.com/office/word/2020/wordml/sdtdatahash" xmlns:w16se="http://schemas.microsoft.com/office/word/2015/wordml/symex" xmlns:wpg="http://schemas.microsoft.com/office/word/2010/wordprocessingGroup" xmlns:wpi="http://schemas.microsoft.com/office/word/2010/wordprocessingInk" xmlns:wne="http://schemas.microsoft.com/office/word/2006/wordml" xmlns:wps="http://schemas.microsoft.com/office/word/2010/wordprocessingShape" mc:Ignorable="w14 w15 w16se w16cid w16 w16cex w16sdtdh wp14">
+<w:endnotes xmlns:wpc="http://schemas.microsoft.com/office/word/2010/wordprocessingCanvas" xmlns:cx="http://schemas.microsoft.com/office/drawing/2014/chartex" xmlns:cx1="http://schemas.microsoft.com/office/drawing/2015/9/8/chartex" xmlns:cx2="http://schemas.microsoft.com/office/drawing/2015/10/21/chartex" xmlns:cx3="http://schemas.microsoft.com/office/drawing/2016/5/9/chartex" xmlns:cx4="http://schemas.microsoft.com/office/drawing/2016/5/10/chartex" xmlns:cx5="http://schemas.microsoft.com/office/drawing/2016/5/11/chartex" xmlns:cx6="http://schemas.microsoft.com/office/drawing/2016/5/12/chartex" xmlns:cx7="http://schemas.microsoft.com/office/drawing/2016/5/13/chartex" xmlns:cx8="http://schemas.microsoft.com/office/drawing/2016/5/14/chartex" xmlns:mc="http://schemas.openxmlformats.org/markup-compatibility/2006" xmlns:aink="http://schemas.microsoft.com/office/drawing/2016/ink" xmlns:am3d="http://schemas.microsoft.com/office/drawing/2017/model3d" xmlns:o="urn:schemas-microsoft-com:office:office" xmlns:r="http://schemas.openxmlformats.org/officeDocument/2006/relationships" xmlns:m="http://schemas.openxmlformats.org/officeDocument/2006/math" xmlns:v="urn:schemas-microsoft-com:vml" xmlns:wp14="http://schemas.microsoft.com/office/word/2010/wordprocessingDrawing" xmlns:wp="http://schemas.openxmlformats.org/drawingml/2006/wordprocessingDrawing" xmlns:w10="urn:schemas-microsoft-com:office:word" xmlns:w="http://schemas.openxmlformats.org/wordprocessingml/2006/main" xmlns:w14="http://schemas.microsoft.com/office/word/2010/wordml" xmlns:w15="http://schemas.microsoft.com/office/word/2012/wordml" xmlns:w16cex="http://schemas.microsoft.com/office/word/2018/wordml/cex" xmlns:w16cid="http://schemas.microsoft.com/office/word/2016/wordml/cid" xmlns:w16="http://schemas.microsoft.com/office/word/2018/wordml" xmlns:w16sdtdh="http://schemas.microsoft.com/office/word/2020/wordml/sdtdatahash" xmlns:w16se="http://schemas.microsoft.com/office/word/2015/wordml/symex" xmlns:wpg="http://schemas.microsoft.com/office/word/2010/wordprocessingGroup" xmlns:wpi="http://schemas.microsoft.com/office/word/2010/wordprocessingInk" xmlns:wne="http://schemas.microsoft.com/office/word/2006/wordml" xmlns:wps="http://schemas.microsoft.com/office/word/2010/wordprocessingShape" mc:Ignorable="w14 w15 w16se w16cid w16 w16cex w16sdtdh wp14">
   <w:endnote w:type="separator" w:id="-1">
     <w:p>
       <w:pPr>
@@ -6903,7 +6890,7 @@
 </file>
 
 <file path=word/footer1.xml><?xml version="1.0" encoding="utf-8"?>
-<w:ftr xmlns:wpc="http://schemas.microsoft.com/office/word/2010/wordprocessingCanvas" xmlns:cx="http://schemas.microsoft.com/office/drawing/2014/chartex" xmlns:cx1="http://schemas.microsoft.com/office/drawing/2015/9/8/chartex" xmlns:cx2="http://schemas.microsoft.com/office/drawing/2015/10/21/chartex" xmlns:cx3="http://schemas.microsoft.com/office/drawing/2016/5/9/chartex" xmlns:cx4="http://schemas.microsoft.com/office/drawing/2016/5/10/chartex" xmlns:cx5="http://schemas.microsoft.com/office/drawing/2016/5/11/chartex" xmlns:cx6="http://schemas.microsoft.com/office/drawing/2016/5/12/chartex" xmlns:cx7="http://schemas.microsoft.com/office/drawing/2016/5/13/chartex" xmlns:cx8="http://schemas.microsoft.com/office/drawing/2016/5/14/chartex" xmlns:mc="http://schemas.openxmlformats.org/markup-compatibility/2006" xmlns:aink="http://schemas.microsoft.com/office/drawing/2016/ink" xmlns:am3d="http://schemas.microsoft.com/office/drawing/2017/model3d" xmlns:o="urn:schemas-microsoft-com:office:office" xmlns:oel="http://schemas.microsoft.com/office/2019/extlst" xmlns:r="http://schemas.openxmlformats.org/officeDocument/2006/relationships" xmlns:m="http://schemas.openxmlformats.org/officeDocument/2006/math" xmlns:v="urn:schemas-microsoft-com:vml" xmlns:wp14="http://schemas.microsoft.com/office/word/2010/wordprocessingDrawing" xmlns:wp="http://schemas.openxmlformats.org/drawingml/2006/wordprocessingDrawing" xmlns:w10="urn:schemas-microsoft-com:office:word" xmlns:w="http://schemas.openxmlformats.org/wordprocessingml/2006/main" xmlns:w14="http://schemas.microsoft.com/office/word/2010/wordml" xmlns:w15="http://schemas.microsoft.com/office/word/2012/wordml" xmlns:w16cex="http://schemas.microsoft.com/office/word/2018/wordml/cex" xmlns:w16cid="http://schemas.microsoft.com/office/word/2016/wordml/cid" xmlns:w16="http://schemas.microsoft.com/office/word/2018/wordml" xmlns:w16sdtdh="http://schemas.microsoft.com/office/word/2020/wordml/sdtdatahash" xmlns:w16se="http://schemas.microsoft.com/office/word/2015/wordml/symex" xmlns:wpg="http://schemas.microsoft.com/office/word/2010/wordprocessingGroup" xmlns:wpi="http://schemas.microsoft.com/office/word/2010/wordprocessingInk" xmlns:wne="http://schemas.microsoft.com/office/word/2006/wordml" xmlns:wps="http://schemas.microsoft.com/office/word/2010/wordprocessingShape" mc:Ignorable="w14 w15 w16se w16cid w16 w16cex w16sdtdh wp14">
+<w:ftr xmlns:wpc="http://schemas.microsoft.com/office/word/2010/wordprocessingCanvas" xmlns:cx="http://schemas.microsoft.com/office/drawing/2014/chartex" xmlns:cx1="http://schemas.microsoft.com/office/drawing/2015/9/8/chartex" xmlns:cx2="http://schemas.microsoft.com/office/drawing/2015/10/21/chartex" xmlns:cx3="http://schemas.microsoft.com/office/drawing/2016/5/9/chartex" xmlns:cx4="http://schemas.microsoft.com/office/drawing/2016/5/10/chartex" xmlns:cx5="http://schemas.microsoft.com/office/drawing/2016/5/11/chartex" xmlns:cx6="http://schemas.microsoft.com/office/drawing/2016/5/12/chartex" xmlns:cx7="http://schemas.microsoft.com/office/drawing/2016/5/13/chartex" xmlns:cx8="http://schemas.microsoft.com/office/drawing/2016/5/14/chartex" xmlns:mc="http://schemas.openxmlformats.org/markup-compatibility/2006" xmlns:aink="http://schemas.microsoft.com/office/drawing/2016/ink" xmlns:am3d="http://schemas.microsoft.com/office/drawing/2017/model3d" xmlns:o="urn:schemas-microsoft-com:office:office" xmlns:r="http://schemas.openxmlformats.org/officeDocument/2006/relationships" xmlns:m="http://schemas.openxmlformats.org/officeDocument/2006/math" xmlns:v="urn:schemas-microsoft-com:vml" xmlns:wp14="http://schemas.microsoft.com/office/word/2010/wordprocessingDrawing" xmlns:wp="http://schemas.openxmlformats.org/drawingml/2006/wordprocessingDrawing" xmlns:w10="urn:schemas-microsoft-com:office:word" xmlns:w="http://schemas.openxmlformats.org/wordprocessingml/2006/main" xmlns:w14="http://schemas.microsoft.com/office/word/2010/wordml" xmlns:w15="http://schemas.microsoft.com/office/word/2012/wordml" xmlns:w16cex="http://schemas.microsoft.com/office/word/2018/wordml/cex" xmlns:w16cid="http://schemas.microsoft.com/office/word/2016/wordml/cid" xmlns:w16="http://schemas.microsoft.com/office/word/2018/wordml" xmlns:w16sdtdh="http://schemas.microsoft.com/office/word/2020/wordml/sdtdatahash" xmlns:w16se="http://schemas.microsoft.com/office/word/2015/wordml/symex" xmlns:wpg="http://schemas.microsoft.com/office/word/2010/wordprocessingGroup" xmlns:wpi="http://schemas.microsoft.com/office/word/2010/wordprocessingInk" xmlns:wne="http://schemas.microsoft.com/office/word/2006/wordml" xmlns:wps="http://schemas.microsoft.com/office/word/2010/wordprocessingShape" mc:Ignorable="w14 w15 w16se w16cid w16 w16cex w16sdtdh wp14">
   <w:p>
     <w:pPr>
       <w:pStyle w:val="Zpat"/>
@@ -6957,7 +6944,7 @@
 </file>
 
 <file path=word/footer2.xml><?xml version="1.0" encoding="utf-8"?>
-<w:ftr xmlns:wpc="http://schemas.microsoft.com/office/word/2010/wordprocessingCanvas" xmlns:cx="http://schemas.microsoft.com/office/drawing/2014/chartex" xmlns:cx1="http://schemas.microsoft.com/office/drawing/2015/9/8/chartex" xmlns:cx2="http://schemas.microsoft.com/office/drawing/2015/10/21/chartex" xmlns:cx3="http://schemas.microsoft.com/office/drawing/2016/5/9/chartex" xmlns:cx4="http://schemas.microsoft.com/office/drawing/2016/5/10/chartex" xmlns:cx5="http://schemas.microsoft.com/office/drawing/2016/5/11/chartex" xmlns:cx6="http://schemas.microsoft.com/office/drawing/2016/5/12/chartex" xmlns:cx7="http://schemas.microsoft.com/office/drawing/2016/5/13/chartex" xmlns:cx8="http://schemas.microsoft.com/office/drawing/2016/5/14/chartex" xmlns:mc="http://schemas.openxmlformats.org/markup-compatibility/2006" xmlns:aink="http://schemas.microsoft.com/office/drawing/2016/ink" xmlns:am3d="http://schemas.microsoft.com/office/drawing/2017/model3d" xmlns:o="urn:schemas-microsoft-com:office:office" xmlns:oel="http://schemas.microsoft.com/office/2019/extlst" xmlns:r="http://schemas.openxmlformats.org/officeDocument/2006/relationships" xmlns:m="http://schemas.openxmlformats.org/officeDocument/2006/math" xmlns:v="urn:schemas-microsoft-com:vml" xmlns:wp14="http://schemas.microsoft.com/office/word/2010/wordprocessingDrawing" xmlns:wp="http://schemas.openxmlformats.org/drawingml/2006/wordprocessingDrawing" xmlns:w10="urn:schemas-microsoft-com:office:word" xmlns:w="http://schemas.openxmlformats.org/wordprocessingml/2006/main" xmlns:w14="http://schemas.microsoft.com/office/word/2010/wordml" xmlns:w15="http://schemas.microsoft.com/office/word/2012/wordml" xmlns:w16cex="http://schemas.microsoft.com/office/word/2018/wordml/cex" xmlns:w16cid="http://schemas.microsoft.com/office/word/2016/wordml/cid" xmlns:w16="http://schemas.microsoft.com/office/word/2018/wordml" xmlns:w16sdtdh="http://schemas.microsoft.com/office/word/2020/wordml/sdtdatahash" xmlns:w16se="http://schemas.microsoft.com/office/word/2015/wordml/symex" xmlns:wpg="http://schemas.microsoft.com/office/word/2010/wordprocessingGroup" xmlns:wpi="http://schemas.microsoft.com/office/word/2010/wordprocessingInk" xmlns:wne="http://schemas.microsoft.com/office/word/2006/wordml" xmlns:wps="http://schemas.microsoft.com/office/word/2010/wordprocessingShape" mc:Ignorable="w14 w15 w16se w16cid w16 w16cex w16sdtdh wp14">
+<w:ftr xmlns:wpc="http://schemas.microsoft.com/office/word/2010/wordprocessingCanvas" xmlns:cx="http://schemas.microsoft.com/office/drawing/2014/chartex" xmlns:cx1="http://schemas.microsoft.com/office/drawing/2015/9/8/chartex" xmlns:cx2="http://schemas.microsoft.com/office/drawing/2015/10/21/chartex" xmlns:cx3="http://schemas.microsoft.com/office/drawing/2016/5/9/chartex" xmlns:cx4="http://schemas.microsoft.com/office/drawing/2016/5/10/chartex" xmlns:cx5="http://schemas.microsoft.com/office/drawing/2016/5/11/chartex" xmlns:cx6="http://schemas.microsoft.com/office/drawing/2016/5/12/chartex" xmlns:cx7="http://schemas.microsoft.com/office/drawing/2016/5/13/chartex" xmlns:cx8="http://schemas.microsoft.com/office/drawing/2016/5/14/chartex" xmlns:mc="http://schemas.openxmlformats.org/markup-compatibility/2006" xmlns:aink="http://schemas.microsoft.com/office/drawing/2016/ink" xmlns:am3d="http://schemas.microsoft.com/office/drawing/2017/model3d" xmlns:o="urn:schemas-microsoft-com:office:office" xmlns:r="http://schemas.openxmlformats.org/officeDocument/2006/relationships" xmlns:m="http://schemas.openxmlformats.org/officeDocument/2006/math" xmlns:v="urn:schemas-microsoft-com:vml" xmlns:wp14="http://schemas.microsoft.com/office/word/2010/wordprocessingDrawing" xmlns:wp="http://schemas.openxmlformats.org/drawingml/2006/wordprocessingDrawing" xmlns:w10="urn:schemas-microsoft-com:office:word" xmlns:w="http://schemas.openxmlformats.org/wordprocessingml/2006/main" xmlns:w14="http://schemas.microsoft.com/office/word/2010/wordml" xmlns:w15="http://schemas.microsoft.com/office/word/2012/wordml" xmlns:w16cex="http://schemas.microsoft.com/office/word/2018/wordml/cex" xmlns:w16cid="http://schemas.microsoft.com/office/word/2016/wordml/cid" xmlns:w16="http://schemas.microsoft.com/office/word/2018/wordml" xmlns:w16sdtdh="http://schemas.microsoft.com/office/word/2020/wordml/sdtdatahash" xmlns:w16se="http://schemas.microsoft.com/office/word/2015/wordml/symex" xmlns:wpg="http://schemas.microsoft.com/office/word/2010/wordprocessingGroup" xmlns:wpi="http://schemas.microsoft.com/office/word/2010/wordprocessingInk" xmlns:wne="http://schemas.microsoft.com/office/word/2006/wordml" xmlns:wps="http://schemas.microsoft.com/office/word/2010/wordprocessingShape" mc:Ignorable="w14 w15 w16se w16cid w16 w16cex w16sdtdh wp14">
   <w:p>
     <w:pPr>
       <w:pStyle w:val="Zpat"/>
@@ -6978,7 +6965,7 @@
 </file>
 
 <file path=word/footer3.xml><?xml version="1.0" encoding="utf-8"?>
-<w:ftr xmlns:wpc="http://schemas.microsoft.com/office/word/2010/wordprocessingCanvas" xmlns:cx="http://schemas.microsoft.com/office/drawing/2014/chartex" xmlns:cx1="http://schemas.microsoft.com/office/drawing/2015/9/8/chartex" xmlns:cx2="http://schemas.microsoft.com/office/drawing/2015/10/21/chartex" xmlns:cx3="http://schemas.microsoft.com/office/drawing/2016/5/9/chartex" xmlns:cx4="http://schemas.microsoft.com/office/drawing/2016/5/10/chartex" xmlns:cx5="http://schemas.microsoft.com/office/drawing/2016/5/11/chartex" xmlns:cx6="http://schemas.microsoft.com/office/drawing/2016/5/12/chartex" xmlns:cx7="http://schemas.microsoft.com/office/drawing/2016/5/13/chartex" xmlns:cx8="http://schemas.microsoft.com/office/drawing/2016/5/14/chartex" xmlns:mc="http://schemas.openxmlformats.org/markup-compatibility/2006" xmlns:aink="http://schemas.microsoft.com/office/drawing/2016/ink" xmlns:am3d="http://schemas.microsoft.com/office/drawing/2017/model3d" xmlns:o="urn:schemas-microsoft-com:office:office" xmlns:oel="http://schemas.microsoft.com/office/2019/extlst" xmlns:r="http://schemas.openxmlformats.org/officeDocument/2006/relationships" xmlns:m="http://schemas.openxmlformats.org/officeDocument/2006/math" xmlns:v="urn:schemas-microsoft-com:vml" xmlns:wp14="http://schemas.microsoft.com/office/word/2010/wordprocessingDrawing" xmlns:wp="http://schemas.openxmlformats.org/drawingml/2006/wordprocessingDrawing" xmlns:w10="urn:schemas-microsoft-com:office:word" xmlns:w="http://schemas.openxmlformats.org/wordprocessingml/2006/main" xmlns:w14="http://schemas.microsoft.com/office/word/2010/wordml" xmlns:w15="http://schemas.microsoft.com/office/word/2012/wordml" xmlns:w16cex="http://schemas.microsoft.com/office/word/2018/wordml/cex" xmlns:w16cid="http://schemas.microsoft.com/office/word/2016/wordml/cid" xmlns:w16="http://schemas.microsoft.com/office/word/2018/wordml" xmlns:w16sdtdh="http://schemas.microsoft.com/office/word/2020/wordml/sdtdatahash" xmlns:w16se="http://schemas.microsoft.com/office/word/2015/wordml/symex" xmlns:wpg="http://schemas.microsoft.com/office/word/2010/wordprocessingGroup" xmlns:wpi="http://schemas.microsoft.com/office/word/2010/wordprocessingInk" xmlns:wne="http://schemas.microsoft.com/office/word/2006/wordml" xmlns:wps="http://schemas.microsoft.com/office/word/2010/wordprocessingShape" mc:Ignorable="w14 w15 w16se w16cid w16 w16cex w16sdtdh wp14">
+<w:ftr xmlns:wpc="http://schemas.microsoft.com/office/word/2010/wordprocessingCanvas" xmlns:cx="http://schemas.microsoft.com/office/drawing/2014/chartex" xmlns:cx1="http://schemas.microsoft.com/office/drawing/2015/9/8/chartex" xmlns:cx2="http://schemas.microsoft.com/office/drawing/2015/10/21/chartex" xmlns:cx3="http://schemas.microsoft.com/office/drawing/2016/5/9/chartex" xmlns:cx4="http://schemas.microsoft.com/office/drawing/2016/5/10/chartex" xmlns:cx5="http://schemas.microsoft.com/office/drawing/2016/5/11/chartex" xmlns:cx6="http://schemas.microsoft.com/office/drawing/2016/5/12/chartex" xmlns:cx7="http://schemas.microsoft.com/office/drawing/2016/5/13/chartex" xmlns:cx8="http://schemas.microsoft.com/office/drawing/2016/5/14/chartex" xmlns:mc="http://schemas.openxmlformats.org/markup-compatibility/2006" xmlns:aink="http://schemas.microsoft.com/office/drawing/2016/ink" xmlns:am3d="http://schemas.microsoft.com/office/drawing/2017/model3d" xmlns:o="urn:schemas-microsoft-com:office:office" xmlns:r="http://schemas.openxmlformats.org/officeDocument/2006/relationships" xmlns:m="http://schemas.openxmlformats.org/officeDocument/2006/math" xmlns:v="urn:schemas-microsoft-com:vml" xmlns:wp14="http://schemas.microsoft.com/office/word/2010/wordprocessingDrawing" xmlns:wp="http://schemas.openxmlformats.org/drawingml/2006/wordprocessingDrawing" xmlns:w10="urn:schemas-microsoft-com:office:word" xmlns:w="http://schemas.openxmlformats.org/wordprocessingml/2006/main" xmlns:w14="http://schemas.microsoft.com/office/word/2010/wordml" xmlns:w15="http://schemas.microsoft.com/office/word/2012/wordml" xmlns:w16cex="http://schemas.microsoft.com/office/word/2018/wordml/cex" xmlns:w16cid="http://schemas.microsoft.com/office/word/2016/wordml/cid" xmlns:w16="http://schemas.microsoft.com/office/word/2018/wordml" xmlns:w16sdtdh="http://schemas.microsoft.com/office/word/2020/wordml/sdtdatahash" xmlns:w16se="http://schemas.microsoft.com/office/word/2015/wordml/symex" xmlns:wpg="http://schemas.microsoft.com/office/word/2010/wordprocessingGroup" xmlns:wpi="http://schemas.microsoft.com/office/word/2010/wordprocessingInk" xmlns:wne="http://schemas.microsoft.com/office/word/2006/wordml" xmlns:wps="http://schemas.microsoft.com/office/word/2010/wordprocessingShape" mc:Ignorable="w14 w15 w16se w16cid w16 w16cex w16sdtdh wp14">
   <w:sdt>
     <w:sdtPr>
       <w:id w:val="-1249805975"/>
@@ -7027,7 +7014,7 @@
 </file>
 
 <file path=word/footnotes.xml><?xml version="1.0" encoding="utf-8"?>
-<w:footnotes xmlns:wpc="http://schemas.microsoft.com/office/word/2010/wordprocessingCanvas" xmlns:cx="http://schemas.microsoft.com/office/drawing/2014/chartex" xmlns:cx1="http://schemas.microsoft.com/office/drawing/2015/9/8/chartex" xmlns:cx2="http://schemas.microsoft.com/office/drawing/2015/10/21/chartex" xmlns:cx3="http://schemas.microsoft.com/office/drawing/2016/5/9/chartex" xmlns:cx4="http://schemas.microsoft.com/office/drawing/2016/5/10/chartex" xmlns:cx5="http://schemas.microsoft.com/office/drawing/2016/5/11/chartex" xmlns:cx6="http://schemas.microsoft.com/office/drawing/2016/5/12/chartex" xmlns:cx7="http://schemas.microsoft.com/office/drawing/2016/5/13/chartex" xmlns:cx8="http://schemas.microsoft.com/office/drawing/2016/5/14/chartex" xmlns:mc="http://schemas.openxmlformats.org/markup-compatibility/2006" xmlns:aink="http://schemas.microsoft.com/office/drawing/2016/ink" xmlns:am3d="http://schemas.microsoft.com/office/drawing/2017/model3d" xmlns:o="urn:schemas-microsoft-com:office:office" xmlns:oel="http://schemas.microsoft.com/office/2019/extlst" xmlns:r="http://schemas.openxmlformats.org/officeDocument/2006/relationships" xmlns:m="http://schemas.openxmlformats.org/officeDocument/2006/math" xmlns:v="urn:schemas-microsoft-com:vml" xmlns:wp14="http://schemas.microsoft.com/office/word/2010/wordprocessingDrawing" xmlns:wp="http://schemas.openxmlformats.org/drawingml/2006/wordprocessingDrawing" xmlns:w10="urn:schemas-microsoft-com:office:word" xmlns:w="http://schemas.openxmlformats.org/wordprocessingml/2006/main" xmlns:w14="http://schemas.microsoft.com/office/word/2010/wordml" xmlns:w15="http://schemas.microsoft.com/office/word/2012/wordml" xmlns:w16cex="http://schemas.microsoft.com/office/word/2018/wordml/cex" xmlns:w16cid="http://schemas.microsoft.com/office/word/2016/wordml/cid" xmlns:w16="http://schemas.microsoft.com/office/word/2018/wordml" xmlns:w16sdtdh="http://schemas.microsoft.com/office/word/2020/wordml/sdtdatahash" xmlns:w16se="http://schemas.microsoft.com/office/word/2015/wordml/symex" xmlns:wpg="http://schemas.microsoft.com/office/word/2010/wordprocessingGroup" xmlns:wpi="http://schemas.microsoft.com/office/word/2010/wordprocessingInk" xmlns:wne="http://schemas.microsoft.com/office/word/2006/wordml" xmlns:wps="http://schemas.microsoft.com/office/word/2010/wordprocessingShape" mc:Ignorable="w14 w15 w16se w16cid w16 w16cex w16sdtdh wp14">
+<w:footnotes xmlns:wpc="http://schemas.microsoft.com/office/word/2010/wordprocessingCanvas" xmlns:cx="http://schemas.microsoft.com/office/drawing/2014/chartex" xmlns:cx1="http://schemas.microsoft.com/office/drawing/2015/9/8/chartex" xmlns:cx2="http://schemas.microsoft.com/office/drawing/2015/10/21/chartex" xmlns:cx3="http://schemas.microsoft.com/office/drawing/2016/5/9/chartex" xmlns:cx4="http://schemas.microsoft.com/office/drawing/2016/5/10/chartex" xmlns:cx5="http://schemas.microsoft.com/office/drawing/2016/5/11/chartex" xmlns:cx6="http://schemas.microsoft.com/office/drawing/2016/5/12/chartex" xmlns:cx7="http://schemas.microsoft.com/office/drawing/2016/5/13/chartex" xmlns:cx8="http://schemas.microsoft.com/office/drawing/2016/5/14/chartex" xmlns:mc="http://schemas.openxmlformats.org/markup-compatibility/2006" xmlns:aink="http://schemas.microsoft.com/office/drawing/2016/ink" xmlns:am3d="http://schemas.microsoft.com/office/drawing/2017/model3d" xmlns:o="urn:schemas-microsoft-com:office:office" xmlns:r="http://schemas.openxmlformats.org/officeDocument/2006/relationships" xmlns:m="http://schemas.openxmlformats.org/officeDocument/2006/math" xmlns:v="urn:schemas-microsoft-com:vml" xmlns:wp14="http://schemas.microsoft.com/office/word/2010/wordprocessingDrawing" xmlns:wp="http://schemas.openxmlformats.org/drawingml/2006/wordprocessingDrawing" xmlns:w10="urn:schemas-microsoft-com:office:word" xmlns:w="http://schemas.openxmlformats.org/wordprocessingml/2006/main" xmlns:w14="http://schemas.microsoft.com/office/word/2010/wordml" xmlns:w15="http://schemas.microsoft.com/office/word/2012/wordml" xmlns:w16cex="http://schemas.microsoft.com/office/word/2018/wordml/cex" xmlns:w16cid="http://schemas.microsoft.com/office/word/2016/wordml/cid" xmlns:w16="http://schemas.microsoft.com/office/word/2018/wordml" xmlns:w16sdtdh="http://schemas.microsoft.com/office/word/2020/wordml/sdtdatahash" xmlns:w16se="http://schemas.microsoft.com/office/word/2015/wordml/symex" xmlns:wpg="http://schemas.microsoft.com/office/word/2010/wordprocessingGroup" xmlns:wpi="http://schemas.microsoft.com/office/word/2010/wordprocessingInk" xmlns:wne="http://schemas.microsoft.com/office/word/2006/wordml" xmlns:wps="http://schemas.microsoft.com/office/word/2010/wordprocessingShape" mc:Ignorable="w14 w15 w16se w16cid w16 w16cex w16sdtdh wp14">
   <w:footnote w:type="separator" w:id="-1">
     <w:p>
       <w:pPr>
@@ -7052,7 +7039,7 @@
 </file>
 
 <file path=word/header1.xml><?xml version="1.0" encoding="utf-8"?>
-<w:hdr xmlns:wpc="http://schemas.microsoft.com/office/word/2010/wordprocessingCanvas" xmlns:cx="http://schemas.microsoft.com/office/drawing/2014/chartex" xmlns:cx1="http://schemas.microsoft.com/office/drawing/2015/9/8/chartex" xmlns:cx2="http://schemas.microsoft.com/office/drawing/2015/10/21/chartex" xmlns:cx3="http://schemas.microsoft.com/office/drawing/2016/5/9/chartex" xmlns:cx4="http://schemas.microsoft.com/office/drawing/2016/5/10/chartex" xmlns:cx5="http://schemas.microsoft.com/office/drawing/2016/5/11/chartex" xmlns:cx6="http://schemas.microsoft.com/office/drawing/2016/5/12/chartex" xmlns:cx7="http://schemas.microsoft.com/office/drawing/2016/5/13/chartex" xmlns:cx8="http://schemas.microsoft.com/office/drawing/2016/5/14/chartex" xmlns:mc="http://schemas.openxmlformats.org/markup-compatibility/2006" xmlns:aink="http://schemas.microsoft.com/office/drawing/2016/ink" xmlns:am3d="http://schemas.microsoft.com/office/drawing/2017/model3d" xmlns:o="urn:schemas-microsoft-com:office:office" xmlns:oel="http://schemas.microsoft.com/office/2019/extlst" xmlns:r="http://schemas.openxmlformats.org/officeDocument/2006/relationships" xmlns:m="http://schemas.openxmlformats.org/officeDocument/2006/math" xmlns:v="urn:schemas-microsoft-com:vml" xmlns:wp14="http://schemas.microsoft.com/office/word/2010/wordprocessingDrawing" xmlns:wp="http://schemas.openxmlformats.org/drawingml/2006/wordprocessingDrawing" xmlns:w10="urn:schemas-microsoft-com:office:word" xmlns:w="http://schemas.openxmlformats.org/wordprocessingml/2006/main" xmlns:w14="http://schemas.microsoft.com/office/word/2010/wordml" xmlns:w15="http://schemas.microsoft.com/office/word/2012/wordml" xmlns:w16cex="http://schemas.microsoft.com/office/word/2018/wordml/cex" xmlns:w16cid="http://schemas.microsoft.com/office/word/2016/wordml/cid" xmlns:w16="http://schemas.microsoft.com/office/word/2018/wordml" xmlns:w16sdtdh="http://schemas.microsoft.com/office/word/2020/wordml/sdtdatahash" xmlns:w16se="http://schemas.microsoft.com/office/word/2015/wordml/symex" xmlns:wpg="http://schemas.microsoft.com/office/word/2010/wordprocessingGroup" xmlns:wpi="http://schemas.microsoft.com/office/word/2010/wordprocessingInk" xmlns:wne="http://schemas.microsoft.com/office/word/2006/wordml" xmlns:wps="http://schemas.microsoft.com/office/word/2010/wordprocessingShape" mc:Ignorable="w14 w15 w16se w16cid w16 w16cex w16sdtdh wp14">
+<w:hdr xmlns:wpc="http://schemas.microsoft.com/office/word/2010/wordprocessingCanvas" xmlns:cx="http://schemas.microsoft.com/office/drawing/2014/chartex" xmlns:cx1="http://schemas.microsoft.com/office/drawing/2015/9/8/chartex" xmlns:cx2="http://schemas.microsoft.com/office/drawing/2015/10/21/chartex" xmlns:cx3="http://schemas.microsoft.com/office/drawing/2016/5/9/chartex" xmlns:cx4="http://schemas.microsoft.com/office/drawing/2016/5/10/chartex" xmlns:cx5="http://schemas.microsoft.com/office/drawing/2016/5/11/chartex" xmlns:cx6="http://schemas.microsoft.com/office/drawing/2016/5/12/chartex" xmlns:cx7="http://schemas.microsoft.com/office/drawing/2016/5/13/chartex" xmlns:cx8="http://schemas.microsoft.com/office/drawing/2016/5/14/chartex" xmlns:mc="http://schemas.openxmlformats.org/markup-compatibility/2006" xmlns:aink="http://schemas.microsoft.com/office/drawing/2016/ink" xmlns:am3d="http://schemas.microsoft.com/office/drawing/2017/model3d" xmlns:o="urn:schemas-microsoft-com:office:office" xmlns:r="http://schemas.openxmlformats.org/officeDocument/2006/relationships" xmlns:m="http://schemas.openxmlformats.org/officeDocument/2006/math" xmlns:v="urn:schemas-microsoft-com:vml" xmlns:wp14="http://schemas.microsoft.com/office/word/2010/wordprocessingDrawing" xmlns:wp="http://schemas.openxmlformats.org/drawingml/2006/wordprocessingDrawing" xmlns:w10="urn:schemas-microsoft-com:office:word" xmlns:w="http://schemas.openxmlformats.org/wordprocessingml/2006/main" xmlns:w14="http://schemas.microsoft.com/office/word/2010/wordml" xmlns:w15="http://schemas.microsoft.com/office/word/2012/wordml" xmlns:w16cex="http://schemas.microsoft.com/office/word/2018/wordml/cex" xmlns:w16cid="http://schemas.microsoft.com/office/word/2016/wordml/cid" xmlns:w16="http://schemas.microsoft.com/office/word/2018/wordml" xmlns:w16sdtdh="http://schemas.microsoft.com/office/word/2020/wordml/sdtdatahash" xmlns:w16se="http://schemas.microsoft.com/office/word/2015/wordml/symex" xmlns:wpg="http://schemas.microsoft.com/office/word/2010/wordprocessingGroup" xmlns:wpi="http://schemas.microsoft.com/office/word/2010/wordprocessingInk" xmlns:wne="http://schemas.microsoft.com/office/word/2006/wordml" xmlns:wps="http://schemas.microsoft.com/office/word/2010/wordprocessingShape" mc:Ignorable="w14 w15 w16se w16cid w16 w16cex w16sdtdh wp14">
   <w:p>
     <w:pPr>
       <w:pStyle w:val="Zptenadresa"/>
@@ -7303,7 +7290,7 @@
 </file>
 
 <file path=word/header2.xml><?xml version="1.0" encoding="utf-8"?>
-<w:hdr xmlns:wpc="http://schemas.microsoft.com/office/word/2010/wordprocessingCanvas" xmlns:cx="http://schemas.microsoft.com/office/drawing/2014/chartex" xmlns:cx1="http://schemas.microsoft.com/office/drawing/2015/9/8/chartex" xmlns:cx2="http://schemas.microsoft.com/office/drawing/2015/10/21/chartex" xmlns:cx3="http://schemas.microsoft.com/office/drawing/2016/5/9/chartex" xmlns:cx4="http://schemas.microsoft.com/office/drawing/2016/5/10/chartex" xmlns:cx5="http://schemas.microsoft.com/office/drawing/2016/5/11/chartex" xmlns:cx6="http://schemas.microsoft.com/office/drawing/2016/5/12/chartex" xmlns:cx7="http://schemas.microsoft.com/office/drawing/2016/5/13/chartex" xmlns:cx8="http://schemas.microsoft.com/office/drawing/2016/5/14/chartex" xmlns:mc="http://schemas.openxmlformats.org/markup-compatibility/2006" xmlns:aink="http://schemas.microsoft.com/office/drawing/2016/ink" xmlns:am3d="http://schemas.microsoft.com/office/drawing/2017/model3d" xmlns:o="urn:schemas-microsoft-com:office:office" xmlns:oel="http://schemas.microsoft.com/office/2019/extlst" xmlns:r="http://schemas.openxmlformats.org/officeDocument/2006/relationships" xmlns:m="http://schemas.openxmlformats.org/officeDocument/2006/math" xmlns:v="urn:schemas-microsoft-com:vml" xmlns:wp14="http://schemas.microsoft.com/office/word/2010/wordprocessingDrawing" xmlns:wp="http://schemas.openxmlformats.org/drawingml/2006/wordprocessingDrawing" xmlns:w10="urn:schemas-microsoft-com:office:word" xmlns:w="http://schemas.openxmlformats.org/wordprocessingml/2006/main" xmlns:w14="http://schemas.microsoft.com/office/word/2010/wordml" xmlns:w15="http://schemas.microsoft.com/office/word/2012/wordml" xmlns:w16cex="http://schemas.microsoft.com/office/word/2018/wordml/cex" xmlns:w16cid="http://schemas.microsoft.com/office/word/2016/wordml/cid" xmlns:w16="http://schemas.microsoft.com/office/word/2018/wordml" xmlns:w16sdtdh="http://schemas.microsoft.com/office/word/2020/wordml/sdtdatahash" xmlns:w16se="http://schemas.microsoft.com/office/word/2015/wordml/symex" xmlns:wpg="http://schemas.microsoft.com/office/word/2010/wordprocessingGroup" xmlns:wpi="http://schemas.microsoft.com/office/word/2010/wordprocessingInk" xmlns:wne="http://schemas.microsoft.com/office/word/2006/wordml" xmlns:wps="http://schemas.microsoft.com/office/word/2010/wordprocessingShape" mc:Ignorable="w14 w15 w16se w16cid w16 w16cex w16sdtdh wp14">
+<w:hdr xmlns:wpc="http://schemas.microsoft.com/office/word/2010/wordprocessingCanvas" xmlns:cx="http://schemas.microsoft.com/office/drawing/2014/chartex" xmlns:cx1="http://schemas.microsoft.com/office/drawing/2015/9/8/chartex" xmlns:cx2="http://schemas.microsoft.com/office/drawing/2015/10/21/chartex" xmlns:cx3="http://schemas.microsoft.com/office/drawing/2016/5/9/chartex" xmlns:cx4="http://schemas.microsoft.com/office/drawing/2016/5/10/chartex" xmlns:cx5="http://schemas.microsoft.com/office/drawing/2016/5/11/chartex" xmlns:cx6="http://schemas.microsoft.com/office/drawing/2016/5/12/chartex" xmlns:cx7="http://schemas.microsoft.com/office/drawing/2016/5/13/chartex" xmlns:cx8="http://schemas.microsoft.com/office/drawing/2016/5/14/chartex" xmlns:mc="http://schemas.openxmlformats.org/markup-compatibility/2006" xmlns:aink="http://schemas.microsoft.com/office/drawing/2016/ink" xmlns:am3d="http://schemas.microsoft.com/office/drawing/2017/model3d" xmlns:o="urn:schemas-microsoft-com:office:office" xmlns:r="http://schemas.openxmlformats.org/officeDocument/2006/relationships" xmlns:m="http://schemas.openxmlformats.org/officeDocument/2006/math" xmlns:v="urn:schemas-microsoft-com:vml" xmlns:wp14="http://schemas.microsoft.com/office/word/2010/wordprocessingDrawing" xmlns:wp="http://schemas.openxmlformats.org/drawingml/2006/wordprocessingDrawing" xmlns:w10="urn:schemas-microsoft-com:office:word" xmlns:w="http://schemas.openxmlformats.org/wordprocessingml/2006/main" xmlns:w14="http://schemas.microsoft.com/office/word/2010/wordml" xmlns:w15="http://schemas.microsoft.com/office/word/2012/wordml" xmlns:w16cex="http://schemas.microsoft.com/office/word/2018/wordml/cex" xmlns:w16cid="http://schemas.microsoft.com/office/word/2016/wordml/cid" xmlns:w16="http://schemas.microsoft.com/office/word/2018/wordml" xmlns:w16sdtdh="http://schemas.microsoft.com/office/word/2020/wordml/sdtdatahash" xmlns:w16se="http://schemas.microsoft.com/office/word/2015/wordml/symex" xmlns:wpg="http://schemas.microsoft.com/office/word/2010/wordprocessingGroup" xmlns:wpi="http://schemas.microsoft.com/office/word/2010/wordprocessingInk" xmlns:wne="http://schemas.microsoft.com/office/word/2006/wordml" xmlns:wps="http://schemas.microsoft.com/office/word/2010/wordprocessingShape" mc:Ignorable="w14 w15 w16se w16cid w16 w16cex w16sdtdh wp14">
   <w:p>
     <w:pPr>
       <w:pStyle w:val="Zhlav"/>
@@ -7322,7 +7309,7 @@
 </file>
 
 <file path=word/header3.xml><?xml version="1.0" encoding="utf-8"?>
-<w:hdr xmlns:wpc="http://schemas.microsoft.com/office/word/2010/wordprocessingCanvas" xmlns:cx="http://schemas.microsoft.com/office/drawing/2014/chartex" xmlns:cx1="http://schemas.microsoft.com/office/drawing/2015/9/8/chartex" xmlns:cx2="http://schemas.microsoft.com/office/drawing/2015/10/21/chartex" xmlns:cx3="http://schemas.microsoft.com/office/drawing/2016/5/9/chartex" xmlns:cx4="http://schemas.microsoft.com/office/drawing/2016/5/10/chartex" xmlns:cx5="http://schemas.microsoft.com/office/drawing/2016/5/11/chartex" xmlns:cx6="http://schemas.microsoft.com/office/drawing/2016/5/12/chartex" xmlns:cx7="http://schemas.microsoft.com/office/drawing/2016/5/13/chartex" xmlns:cx8="http://schemas.microsoft.com/office/drawing/2016/5/14/chartex" xmlns:mc="http://schemas.openxmlformats.org/markup-compatibility/2006" xmlns:aink="http://schemas.microsoft.com/office/drawing/2016/ink" xmlns:am3d="http://schemas.microsoft.com/office/drawing/2017/model3d" xmlns:o="urn:schemas-microsoft-com:office:office" xmlns:oel="http://schemas.microsoft.com/office/2019/extlst" xmlns:r="http://schemas.openxmlformats.org/officeDocument/2006/relationships" xmlns:m="http://schemas.openxmlformats.org/officeDocument/2006/math" xmlns:v="urn:schemas-microsoft-com:vml" xmlns:wp14="http://schemas.microsoft.com/office/word/2010/wordprocessingDrawing" xmlns:wp="http://schemas.openxmlformats.org/drawingml/2006/wordprocessingDrawing" xmlns:w10="urn:schemas-microsoft-com:office:word" xmlns:w="http://schemas.openxmlformats.org/wordprocessingml/2006/main" xmlns:w14="http://schemas.microsoft.com/office/word/2010/wordml" xmlns:w15="http://schemas.microsoft.com/office/word/2012/wordml" xmlns:w16cex="http://schemas.microsoft.com/office/word/2018/wordml/cex" xmlns:w16cid="http://schemas.microsoft.com/office/word/2016/wordml/cid" xmlns:w16="http://schemas.microsoft.com/office/word/2018/wordml" xmlns:w16sdtdh="http://schemas.microsoft.com/office/word/2020/wordml/sdtdatahash" xmlns:w16se="http://schemas.microsoft.com/office/word/2015/wordml/symex" xmlns:wpg="http://schemas.microsoft.com/office/word/2010/wordprocessingGroup" xmlns:wpi="http://schemas.microsoft.com/office/word/2010/wordprocessingInk" xmlns:wne="http://schemas.microsoft.com/office/word/2006/wordml" xmlns:wps="http://schemas.microsoft.com/office/word/2010/wordprocessingShape" mc:Ignorable="w14 w15 w16se w16cid w16 w16cex w16sdtdh wp14">
+<w:hdr xmlns:wpc="http://schemas.microsoft.com/office/word/2010/wordprocessingCanvas" xmlns:cx="http://schemas.microsoft.com/office/drawing/2014/chartex" xmlns:cx1="http://schemas.microsoft.com/office/drawing/2015/9/8/chartex" xmlns:cx2="http://schemas.microsoft.com/office/drawing/2015/10/21/chartex" xmlns:cx3="http://schemas.microsoft.com/office/drawing/2016/5/9/chartex" xmlns:cx4="http://schemas.microsoft.com/office/drawing/2016/5/10/chartex" xmlns:cx5="http://schemas.microsoft.com/office/drawing/2016/5/11/chartex" xmlns:cx6="http://schemas.microsoft.com/office/drawing/2016/5/12/chartex" xmlns:cx7="http://schemas.microsoft.com/office/drawing/2016/5/13/chartex" xmlns:cx8="http://schemas.microsoft.com/office/drawing/2016/5/14/chartex" xmlns:mc="http://schemas.openxmlformats.org/markup-compatibility/2006" xmlns:aink="http://schemas.microsoft.com/office/drawing/2016/ink" xmlns:am3d="http://schemas.microsoft.com/office/drawing/2017/model3d" xmlns:o="urn:schemas-microsoft-com:office:office" xmlns:r="http://schemas.openxmlformats.org/officeDocument/2006/relationships" xmlns:m="http://schemas.openxmlformats.org/officeDocument/2006/math" xmlns:v="urn:schemas-microsoft-com:vml" xmlns:wp14="http://schemas.microsoft.com/office/word/2010/wordprocessingDrawing" xmlns:wp="http://schemas.openxmlformats.org/drawingml/2006/wordprocessingDrawing" xmlns:w10="urn:schemas-microsoft-com:office:word" xmlns:w="http://schemas.openxmlformats.org/wordprocessingml/2006/main" xmlns:w14="http://schemas.microsoft.com/office/word/2010/wordml" xmlns:w15="http://schemas.microsoft.com/office/word/2012/wordml" xmlns:w16cex="http://schemas.microsoft.com/office/word/2018/wordml/cex" xmlns:w16cid="http://schemas.microsoft.com/office/word/2016/wordml/cid" xmlns:w16="http://schemas.microsoft.com/office/word/2018/wordml" xmlns:w16sdtdh="http://schemas.microsoft.com/office/word/2020/wordml/sdtdatahash" xmlns:w16se="http://schemas.microsoft.com/office/word/2015/wordml/symex" xmlns:wpg="http://schemas.microsoft.com/office/word/2010/wordprocessingGroup" xmlns:wpi="http://schemas.microsoft.com/office/word/2010/wordprocessingInk" xmlns:wne="http://schemas.microsoft.com/office/word/2006/wordml" xmlns:wps="http://schemas.microsoft.com/office/word/2010/wordprocessingShape" mc:Ignorable="w14 w15 w16se w16cid w16 w16cex w16sdtdh wp14">
   <w:p>
     <w:pPr>
       <w:pStyle w:val="Zhlav"/>
@@ -7332,7 +7319,7 @@
 </file>
 
 <file path=word/header4.xml><?xml version="1.0" encoding="utf-8"?>
-<w:hdr xmlns:wpc="http://schemas.microsoft.com/office/word/2010/wordprocessingCanvas" xmlns:cx="http://schemas.microsoft.com/office/drawing/2014/chartex" xmlns:cx1="http://schemas.microsoft.com/office/drawing/2015/9/8/chartex" xmlns:cx2="http://schemas.microsoft.com/office/drawing/2015/10/21/chartex" xmlns:cx3="http://schemas.microsoft.com/office/drawing/2016/5/9/chartex" xmlns:cx4="http://schemas.microsoft.com/office/drawing/2016/5/10/chartex" xmlns:cx5="http://schemas.microsoft.com/office/drawing/2016/5/11/chartex" xmlns:cx6="http://schemas.microsoft.com/office/drawing/2016/5/12/chartex" xmlns:cx7="http://schemas.microsoft.com/office/drawing/2016/5/13/chartex" xmlns:cx8="http://schemas.microsoft.com/office/drawing/2016/5/14/chartex" xmlns:mc="http://schemas.openxmlformats.org/markup-compatibility/2006" xmlns:aink="http://schemas.microsoft.com/office/drawing/2016/ink" xmlns:am3d="http://schemas.microsoft.com/office/drawing/2017/model3d" xmlns:o="urn:schemas-microsoft-com:office:office" xmlns:oel="http://schemas.microsoft.com/office/2019/extlst" xmlns:r="http://schemas.openxmlformats.org/officeDocument/2006/relationships" xmlns:m="http://schemas.openxmlformats.org/officeDocument/2006/math" xmlns:v="urn:schemas-microsoft-com:vml" xmlns:wp14="http://schemas.microsoft.com/office/word/2010/wordprocessingDrawing" xmlns:wp="http://schemas.openxmlformats.org/drawingml/2006/wordprocessingDrawing" xmlns:w10="urn:schemas-microsoft-com:office:word" xmlns:w="http://schemas.openxmlformats.org/wordprocessingml/2006/main" xmlns:w14="http://schemas.microsoft.com/office/word/2010/wordml" xmlns:w15="http://schemas.microsoft.com/office/word/2012/wordml" xmlns:w16cex="http://schemas.microsoft.com/office/word/2018/wordml/cex" xmlns:w16cid="http://schemas.microsoft.com/office/word/2016/wordml/cid" xmlns:w16="http://schemas.microsoft.com/office/word/2018/wordml" xmlns:w16sdtdh="http://schemas.microsoft.com/office/word/2020/wordml/sdtdatahash" xmlns:w16se="http://schemas.microsoft.com/office/word/2015/wordml/symex" xmlns:wpg="http://schemas.microsoft.com/office/word/2010/wordprocessingGroup" xmlns:wpi="http://schemas.microsoft.com/office/word/2010/wordprocessingInk" xmlns:wne="http://schemas.microsoft.com/office/word/2006/wordml" xmlns:wps="http://schemas.microsoft.com/office/word/2010/wordprocessingShape" mc:Ignorable="w14 w15 w16se w16cid w16 w16cex w16sdtdh wp14">
+<w:hdr xmlns:wpc="http://schemas.microsoft.com/office/word/2010/wordprocessingCanvas" xmlns:cx="http://schemas.microsoft.com/office/drawing/2014/chartex" xmlns:cx1="http://schemas.microsoft.com/office/drawing/2015/9/8/chartex" xmlns:cx2="http://schemas.microsoft.com/office/drawing/2015/10/21/chartex" xmlns:cx3="http://schemas.microsoft.com/office/drawing/2016/5/9/chartex" xmlns:cx4="http://schemas.microsoft.com/office/drawing/2016/5/10/chartex" xmlns:cx5="http://schemas.microsoft.com/office/drawing/2016/5/11/chartex" xmlns:cx6="http://schemas.microsoft.com/office/drawing/2016/5/12/chartex" xmlns:cx7="http://schemas.microsoft.com/office/drawing/2016/5/13/chartex" xmlns:cx8="http://schemas.microsoft.com/office/drawing/2016/5/14/chartex" xmlns:mc="http://schemas.openxmlformats.org/markup-compatibility/2006" xmlns:aink="http://schemas.microsoft.com/office/drawing/2016/ink" xmlns:am3d="http://schemas.microsoft.com/office/drawing/2017/model3d" xmlns:o="urn:schemas-microsoft-com:office:office" xmlns:r="http://schemas.openxmlformats.org/officeDocument/2006/relationships" xmlns:m="http://schemas.openxmlformats.org/officeDocument/2006/math" xmlns:v="urn:schemas-microsoft-com:vml" xmlns:wp14="http://schemas.microsoft.com/office/word/2010/wordprocessingDrawing" xmlns:wp="http://schemas.openxmlformats.org/drawingml/2006/wordprocessingDrawing" xmlns:w10="urn:schemas-microsoft-com:office:word" xmlns:w="http://schemas.openxmlformats.org/wordprocessingml/2006/main" xmlns:w14="http://schemas.microsoft.com/office/word/2010/wordml" xmlns:w15="http://schemas.microsoft.com/office/word/2012/wordml" xmlns:w16cex="http://schemas.microsoft.com/office/word/2018/wordml/cex" xmlns:w16cid="http://schemas.microsoft.com/office/word/2016/wordml/cid" xmlns:w16="http://schemas.microsoft.com/office/word/2018/wordml" xmlns:w16sdtdh="http://schemas.microsoft.com/office/word/2020/wordml/sdtdatahash" xmlns:w16se="http://schemas.microsoft.com/office/word/2015/wordml/symex" xmlns:wpg="http://schemas.microsoft.com/office/word/2010/wordprocessingGroup" xmlns:wpi="http://schemas.microsoft.com/office/word/2010/wordprocessingInk" xmlns:wne="http://schemas.microsoft.com/office/word/2006/wordml" xmlns:wps="http://schemas.microsoft.com/office/word/2010/wordprocessingShape" mc:Ignorable="w14 w15 w16se w16cid w16 w16cex w16sdtdh wp14">
   <w:p>
     <w:pPr>
       <w:pStyle w:val="Zhlav"/>
@@ -7344,7 +7331,7 @@
 </file>
 
 <file path=word/numbering.xml><?xml version="1.0" encoding="utf-8"?>
-<w:numbering xmlns:wpc="http://schemas.microsoft.com/office/word/2010/wordprocessingCanvas" xmlns:cx="http://schemas.microsoft.com/office/drawing/2014/chartex" xmlns:cx1="http://schemas.microsoft.com/office/drawing/2015/9/8/chartex" xmlns:cx2="http://schemas.microsoft.com/office/drawing/2015/10/21/chartex" xmlns:cx3="http://schemas.microsoft.com/office/drawing/2016/5/9/chartex" xmlns:cx4="http://schemas.microsoft.com/office/drawing/2016/5/10/chartex" xmlns:cx5="http://schemas.microsoft.com/office/drawing/2016/5/11/chartex" xmlns:cx6="http://schemas.microsoft.com/office/drawing/2016/5/12/chartex" xmlns:cx7="http://schemas.microsoft.com/office/drawing/2016/5/13/chartex" xmlns:cx8="http://schemas.microsoft.com/office/drawing/2016/5/14/chartex" xmlns:mc="http://schemas.openxmlformats.org/markup-compatibility/2006" xmlns:aink="http://schemas.microsoft.com/office/drawing/2016/ink" xmlns:am3d="http://schemas.microsoft.com/office/drawing/2017/model3d" xmlns:o="urn:schemas-microsoft-com:office:office" xmlns:oel="http://schemas.microsoft.com/office/2019/extlst" xmlns:r="http://schemas.openxmlformats.org/officeDocument/2006/relationships" xmlns:m="http://schemas.openxmlformats.org/officeDocument/2006/math" xmlns:v="urn:schemas-microsoft-com:vml" xmlns:wp14="http://schemas.microsoft.com/office/word/2010/wordprocessingDrawing" xmlns:wp="http://schemas.openxmlformats.org/drawingml/2006/wordprocessingDrawing" xmlns:w10="urn:schemas-microsoft-com:office:word" xmlns:w="http://schemas.openxmlformats.org/wordprocessingml/2006/main" xmlns:w14="http://schemas.microsoft.com/office/word/2010/wordml" xmlns:w15="http://schemas.microsoft.com/office/word/2012/wordml" xmlns:w16cex="http://schemas.microsoft.com/office/word/2018/wordml/cex" xmlns:w16cid="http://schemas.microsoft.com/office/word/2016/wordml/cid" xmlns:w16="http://schemas.microsoft.com/office/word/2018/wordml" xmlns:w16sdtdh="http://schemas.microsoft.com/office/word/2020/wordml/sdtdatahash" xmlns:w16se="http://schemas.microsoft.com/office/word/2015/wordml/symex" xmlns:wpg="http://schemas.microsoft.com/office/word/2010/wordprocessingGroup" xmlns:wpi="http://schemas.microsoft.com/office/word/2010/wordprocessingInk" xmlns:wne="http://schemas.microsoft.com/office/word/2006/wordml" xmlns:wps="http://schemas.microsoft.com/office/word/2010/wordprocessingShape" mc:Ignorable="w14 w15 w16se w16cid w16 w16cex w16sdtdh wp14">
+<w:numbering xmlns:wpc="http://schemas.microsoft.com/office/word/2010/wordprocessingCanvas" xmlns:cx="http://schemas.microsoft.com/office/drawing/2014/chartex" xmlns:cx1="http://schemas.microsoft.com/office/drawing/2015/9/8/chartex" xmlns:cx2="http://schemas.microsoft.com/office/drawing/2015/10/21/chartex" xmlns:cx3="http://schemas.microsoft.com/office/drawing/2016/5/9/chartex" xmlns:cx4="http://schemas.microsoft.com/office/drawing/2016/5/10/chartex" xmlns:cx5="http://schemas.microsoft.com/office/drawing/2016/5/11/chartex" xmlns:cx6="http://schemas.microsoft.com/office/drawing/2016/5/12/chartex" xmlns:cx7="http://schemas.microsoft.com/office/drawing/2016/5/13/chartex" xmlns:cx8="http://schemas.microsoft.com/office/drawing/2016/5/14/chartex" xmlns:mc="http://schemas.openxmlformats.org/markup-compatibility/2006" xmlns:aink="http://schemas.microsoft.com/office/drawing/2016/ink" xmlns:am3d="http://schemas.microsoft.com/office/drawing/2017/model3d" xmlns:o="urn:schemas-microsoft-com:office:office" xmlns:r="http://schemas.openxmlformats.org/officeDocument/2006/relationships" xmlns:m="http://schemas.openxmlformats.org/officeDocument/2006/math" xmlns:v="urn:schemas-microsoft-com:vml" xmlns:wp14="http://schemas.microsoft.com/office/word/2010/wordprocessingDrawing" xmlns:wp="http://schemas.openxmlformats.org/drawingml/2006/wordprocessingDrawing" xmlns:w10="urn:schemas-microsoft-com:office:word" xmlns:w="http://schemas.openxmlformats.org/wordprocessingml/2006/main" xmlns:w14="http://schemas.microsoft.com/office/word/2010/wordml" xmlns:w15="http://schemas.microsoft.com/office/word/2012/wordml" xmlns:w16cex="http://schemas.microsoft.com/office/word/2018/wordml/cex" xmlns:w16cid="http://schemas.microsoft.com/office/word/2016/wordml/cid" xmlns:w16="http://schemas.microsoft.com/office/word/2018/wordml" xmlns:w16sdtdh="http://schemas.microsoft.com/office/word/2020/wordml/sdtdatahash" xmlns:w16se="http://schemas.microsoft.com/office/word/2015/wordml/symex" xmlns:wpg="http://schemas.microsoft.com/office/word/2010/wordprocessingGroup" xmlns:wpi="http://schemas.microsoft.com/office/word/2010/wordprocessingInk" xmlns:wne="http://schemas.microsoft.com/office/word/2006/wordml" xmlns:wps="http://schemas.microsoft.com/office/word/2010/wordprocessingShape" mc:Ignorable="w14 w15 w16se w16cid w16 w16cex w16sdtdh wp14">
   <w:abstractNum w:abstractNumId="0" w15:restartNumberingAfterBreak="0">
     <w:nsid w:val="FFFFFF7C"/>
     <w:multiLevelType w:val="singleLevel"/>
@@ -8188,6 +8175,133 @@
     </w:lvl>
   </w:abstractNum>
   <w:abstractNum w:abstractNumId="16" w15:restartNumberingAfterBreak="0">
+    <w:nsid w:val="559155D1"/>
+    <w:multiLevelType w:val="multilevel"/>
+    <w:tmpl w:val="BE184CE0"/>
+    <w:lvl w:ilvl="0">
+      <w:start w:val="2"/>
+      <w:numFmt w:val="decimal"/>
+      <w:lvlText w:val="%1."/>
+      <w:lvlJc w:val="left"/>
+      <w:pPr>
+        <w:ind w:left="785" w:hanging="360"/>
+      </w:pPr>
+      <w:rPr>
+        <w:rFonts w:hint="default"/>
+        <w:b/>
+        <w:bCs/>
+        <w:sz w:val="40"/>
+        <w:szCs w:val="36"/>
+      </w:rPr>
+    </w:lvl>
+    <w:lvl w:ilvl="1">
+      <w:start w:val="1"/>
+      <w:numFmt w:val="decimal"/>
+      <w:isLgl/>
+      <w:lvlText w:val="%1.%2"/>
+      <w:lvlJc w:val="left"/>
+      <w:pPr>
+        <w:ind w:left="1241" w:hanging="720"/>
+      </w:pPr>
+      <w:rPr>
+        <w:rFonts w:hint="default"/>
+        <w:sz w:val="32"/>
+        <w:szCs w:val="22"/>
+      </w:rPr>
+    </w:lvl>
+    <w:lvl w:ilvl="2">
+      <w:start w:val="1"/>
+      <w:numFmt w:val="decimal"/>
+      <w:isLgl/>
+      <w:lvlText w:val="%1.%2.%3"/>
+      <w:lvlJc w:val="left"/>
+      <w:pPr>
+        <w:ind w:left="1697" w:hanging="1080"/>
+      </w:pPr>
+      <w:rPr>
+        <w:rFonts w:hint="default"/>
+      </w:rPr>
+    </w:lvl>
+    <w:lvl w:ilvl="3">
+      <w:start w:val="1"/>
+      <w:numFmt w:val="decimal"/>
+      <w:isLgl/>
+      <w:lvlText w:val="%1.%2.%3.%4"/>
+      <w:lvlJc w:val="left"/>
+      <w:pPr>
+        <w:ind w:left="2153" w:hanging="1440"/>
+      </w:pPr>
+      <w:rPr>
+        <w:rFonts w:hint="default"/>
+      </w:rPr>
+    </w:lvl>
+    <w:lvl w:ilvl="4">
+      <w:start w:val="1"/>
+      <w:numFmt w:val="decimal"/>
+      <w:isLgl/>
+      <w:lvlText w:val="%1.%2.%3.%4.%5"/>
+      <w:lvlJc w:val="left"/>
+      <w:pPr>
+        <w:ind w:left="2249" w:hanging="1440"/>
+      </w:pPr>
+      <w:rPr>
+        <w:rFonts w:hint="default"/>
+      </w:rPr>
+    </w:lvl>
+    <w:lvl w:ilvl="5">
+      <w:start w:val="1"/>
+      <w:numFmt w:val="decimal"/>
+      <w:isLgl/>
+      <w:lvlText w:val="%1.%2.%3.%4.%5.%6"/>
+      <w:lvlJc w:val="left"/>
+      <w:pPr>
+        <w:ind w:left="2705" w:hanging="1800"/>
+      </w:pPr>
+      <w:rPr>
+        <w:rFonts w:hint="default"/>
+      </w:rPr>
+    </w:lvl>
+    <w:lvl w:ilvl="6">
+      <w:start w:val="1"/>
+      <w:numFmt w:val="decimal"/>
+      <w:isLgl/>
+      <w:lvlText w:val="%1.%2.%3.%4.%5.%6.%7"/>
+      <w:lvlJc w:val="left"/>
+      <w:pPr>
+        <w:ind w:left="3161" w:hanging="2160"/>
+      </w:pPr>
+      <w:rPr>
+        <w:rFonts w:hint="default"/>
+      </w:rPr>
+    </w:lvl>
+    <w:lvl w:ilvl="7">
+      <w:start w:val="1"/>
+      <w:numFmt w:val="decimal"/>
+      <w:isLgl/>
+      <w:lvlText w:val="%1.%2.%3.%4.%5.%6.%7.%8"/>
+      <w:lvlJc w:val="left"/>
+      <w:pPr>
+        <w:ind w:left="3617" w:hanging="2520"/>
+      </w:pPr>
+      <w:rPr>
+        <w:rFonts w:hint="default"/>
+      </w:rPr>
+    </w:lvl>
+    <w:lvl w:ilvl="8">
+      <w:start w:val="1"/>
+      <w:numFmt w:val="decimal"/>
+      <w:isLgl/>
+      <w:lvlText w:val="%1.%2.%3.%4.%5.%6.%7.%8.%9"/>
+      <w:lvlJc w:val="left"/>
+      <w:pPr>
+        <w:ind w:left="4073" w:hanging="2880"/>
+      </w:pPr>
+      <w:rPr>
+        <w:rFonts w:hint="default"/>
+      </w:rPr>
+    </w:lvl>
+  </w:abstractNum>
+  <w:abstractNum w:abstractNumId="17" w15:restartNumberingAfterBreak="0">
     <w:nsid w:val="65AB2045"/>
     <w:multiLevelType w:val="hybridMultilevel"/>
     <w:tmpl w:val="4B86CD3E"/>
@@ -8300,7 +8414,7 @@
       </w:rPr>
     </w:lvl>
   </w:abstractNum>
-  <w:abstractNum w:abstractNumId="17" w15:restartNumberingAfterBreak="0">
+  <w:abstractNum w:abstractNumId="18" w15:restartNumberingAfterBreak="0">
     <w:nsid w:val="66825F5E"/>
     <w:multiLevelType w:val="hybridMultilevel"/>
     <w:tmpl w:val="958E10A2"/>
@@ -8413,7 +8527,7 @@
       </w:rPr>
     </w:lvl>
   </w:abstractNum>
-  <w:abstractNum w:abstractNumId="18" w15:restartNumberingAfterBreak="0">
+  <w:abstractNum w:abstractNumId="19" w15:restartNumberingAfterBreak="0">
     <w:nsid w:val="6989092B"/>
     <w:multiLevelType w:val="hybridMultilevel"/>
     <w:tmpl w:val="E42285A0"/>
@@ -8526,7 +8640,7 @@
       </w:rPr>
     </w:lvl>
   </w:abstractNum>
-  <w:abstractNum w:abstractNumId="19" w15:restartNumberingAfterBreak="0">
+  <w:abstractNum w:abstractNumId="20" w15:restartNumberingAfterBreak="0">
     <w:nsid w:val="6D617AC1"/>
     <w:multiLevelType w:val="multilevel"/>
     <w:tmpl w:val="5EC87DE8"/>
@@ -8647,7 +8761,7 @@
       </w:rPr>
     </w:lvl>
   </w:abstractNum>
-  <w:abstractNum w:abstractNumId="20" w15:restartNumberingAfterBreak="0">
+  <w:abstractNum w:abstractNumId="21" w15:restartNumberingAfterBreak="0">
     <w:nsid w:val="7E59676C"/>
     <w:multiLevelType w:val="hybridMultilevel"/>
     <w:tmpl w:val="41945AD6"/>
@@ -8736,74 +8850,77 @@
       </w:pPr>
     </w:lvl>
   </w:abstractNum>
-  <w:num w:numId="1" w16cid:durableId="12613676">
+  <w:num w:numId="1">
+    <w:abstractNumId w:val="20"/>
+  </w:num>
+  <w:num w:numId="2">
+    <w:abstractNumId w:val="8"/>
+  </w:num>
+  <w:num w:numId="3">
+    <w:abstractNumId w:val="3"/>
+  </w:num>
+  <w:num w:numId="4">
+    <w:abstractNumId w:val="2"/>
+  </w:num>
+  <w:num w:numId="5">
+    <w:abstractNumId w:val="1"/>
+  </w:num>
+  <w:num w:numId="6">
+    <w:abstractNumId w:val="0"/>
+  </w:num>
+  <w:num w:numId="7">
+    <w:abstractNumId w:val="9"/>
+  </w:num>
+  <w:num w:numId="8">
+    <w:abstractNumId w:val="7"/>
+  </w:num>
+  <w:num w:numId="9">
+    <w:abstractNumId w:val="6"/>
+  </w:num>
+  <w:num w:numId="10">
+    <w:abstractNumId w:val="5"/>
+  </w:num>
+  <w:num w:numId="11">
+    <w:abstractNumId w:val="4"/>
+  </w:num>
+  <w:num w:numId="12">
     <w:abstractNumId w:val="19"/>
   </w:num>
-  <w:num w:numId="2" w16cid:durableId="711226112">
-    <w:abstractNumId w:val="8"/>
+  <w:num w:numId="13">
+    <w:abstractNumId w:val="12"/>
   </w:num>
-  <w:num w:numId="3" w16cid:durableId="1395468122">
-    <w:abstractNumId w:val="3"/>
+  <w:num w:numId="14">
+    <w:abstractNumId w:val="17"/>
   </w:num>
-  <w:num w:numId="4" w16cid:durableId="883565412">
-    <w:abstractNumId w:val="2"/>
-  </w:num>
-  <w:num w:numId="5" w16cid:durableId="1674457801">
-    <w:abstractNumId w:val="1"/>
-  </w:num>
-  <w:num w:numId="6" w16cid:durableId="1781334200">
-    <w:abstractNumId w:val="0"/>
-  </w:num>
-  <w:num w:numId="7" w16cid:durableId="1508204140">
-    <w:abstractNumId w:val="9"/>
-  </w:num>
-  <w:num w:numId="8" w16cid:durableId="1332292859">
-    <w:abstractNumId w:val="7"/>
-  </w:num>
-  <w:num w:numId="9" w16cid:durableId="1431775850">
-    <w:abstractNumId w:val="6"/>
-  </w:num>
-  <w:num w:numId="10" w16cid:durableId="401760078">
-    <w:abstractNumId w:val="5"/>
-  </w:num>
-  <w:num w:numId="11" w16cid:durableId="2055542877">
-    <w:abstractNumId w:val="4"/>
-  </w:num>
-  <w:num w:numId="12" w16cid:durableId="480196739">
+  <w:num w:numId="15">
     <w:abstractNumId w:val="18"/>
   </w:num>
-  <w:num w:numId="13" w16cid:durableId="372340655">
-    <w:abstractNumId w:val="12"/>
-  </w:num>
-  <w:num w:numId="14" w16cid:durableId="1284380410">
-    <w:abstractNumId w:val="16"/>
-  </w:num>
-  <w:num w:numId="15" w16cid:durableId="1693416224">
-    <w:abstractNumId w:val="17"/>
-  </w:num>
-  <w:num w:numId="16" w16cid:durableId="539362236">
+  <w:num w:numId="16">
     <w:abstractNumId w:val="10"/>
   </w:num>
-  <w:num w:numId="17" w16cid:durableId="884946678">
+  <w:num w:numId="17">
     <w:abstractNumId w:val="13"/>
   </w:num>
-  <w:num w:numId="18" w16cid:durableId="841554366">
+  <w:num w:numId="18">
     <w:abstractNumId w:val="11"/>
   </w:num>
-  <w:num w:numId="19" w16cid:durableId="1257327445">
-    <w:abstractNumId w:val="20"/>
+  <w:num w:numId="19">
+    <w:abstractNumId w:val="21"/>
   </w:num>
-  <w:num w:numId="20" w16cid:durableId="1822960442">
+  <w:num w:numId="20">
     <w:abstractNumId w:val="15"/>
   </w:num>
-  <w:num w:numId="21" w16cid:durableId="1420173139">
+  <w:num w:numId="21">
     <w:abstractNumId w:val="14"/>
   </w:num>
-  <w:num w:numId="22" w16cid:durableId="667563666">
-    <w:abstractNumId w:val="19"/>
+  <w:num w:numId="22">
+    <w:abstractNumId w:val="20"/>
     <w:lvlOverride w:ilvl="0">
       <w:startOverride w:val="3"/>
     </w:lvlOverride>
+  </w:num>
+  <w:num w:numId="23">
+    <w:abstractNumId w:val="16"/>
   </w:num>
 </w:numbering>
 </file>
@@ -9439,7 +9556,6 @@
   <w:style w:type="character" w:default="1" w:styleId="Standardnpsmoodstavce">
     <w:name w:val="Default Paragraph Font"/>
     <w:uiPriority w:val="1"/>
-    <w:semiHidden/>
     <w:unhideWhenUsed/>
   </w:style>
   <w:style w:type="table" w:default="1" w:styleId="Normlntabulka">

</xml_diff>

<commit_message>
going to make conclusions
</commit_message>
<xml_diff>
--- a/projekt_II_It_use_liability_Kochanek.docx
+++ b/projekt_II_It_use_liability_Kochanek.docx
@@ -1,6 +1,6 @@
 
 <file path=word/document.xml><?xml version="1.0" encoding="utf-8"?>
-<w:document xmlns:wpc="http://schemas.microsoft.com/office/word/2010/wordprocessingCanvas" xmlns:cx="http://schemas.microsoft.com/office/drawing/2014/chartex" xmlns:cx1="http://schemas.microsoft.com/office/drawing/2015/9/8/chartex" xmlns:cx2="http://schemas.microsoft.com/office/drawing/2015/10/21/chartex" xmlns:cx3="http://schemas.microsoft.com/office/drawing/2016/5/9/chartex" xmlns:cx4="http://schemas.microsoft.com/office/drawing/2016/5/10/chartex" xmlns:cx5="http://schemas.microsoft.com/office/drawing/2016/5/11/chartex" xmlns:cx6="http://schemas.microsoft.com/office/drawing/2016/5/12/chartex" xmlns:cx7="http://schemas.microsoft.com/office/drawing/2016/5/13/chartex" xmlns:cx8="http://schemas.microsoft.com/office/drawing/2016/5/14/chartex" xmlns:mc="http://schemas.openxmlformats.org/markup-compatibility/2006" xmlns:aink="http://schemas.microsoft.com/office/drawing/2016/ink" xmlns:am3d="http://schemas.microsoft.com/office/drawing/2017/model3d" xmlns:o="urn:schemas-microsoft-com:office:office" xmlns:r="http://schemas.openxmlformats.org/officeDocument/2006/relationships" xmlns:m="http://schemas.openxmlformats.org/officeDocument/2006/math" xmlns:v="urn:schemas-microsoft-com:vml" xmlns:wp14="http://schemas.microsoft.com/office/word/2010/wordprocessingDrawing" xmlns:wp="http://schemas.openxmlformats.org/drawingml/2006/wordprocessingDrawing" xmlns:w10="urn:schemas-microsoft-com:office:word" xmlns:w="http://schemas.openxmlformats.org/wordprocessingml/2006/main" xmlns:w14="http://schemas.microsoft.com/office/word/2010/wordml" xmlns:w15="http://schemas.microsoft.com/office/word/2012/wordml" xmlns:w16cex="http://schemas.microsoft.com/office/word/2018/wordml/cex" xmlns:w16cid="http://schemas.microsoft.com/office/word/2016/wordml/cid" xmlns:w16="http://schemas.microsoft.com/office/word/2018/wordml" xmlns:w16sdtdh="http://schemas.microsoft.com/office/word/2020/wordml/sdtdatahash" xmlns:w16se="http://schemas.microsoft.com/office/word/2015/wordml/symex" xmlns:wpg="http://schemas.microsoft.com/office/word/2010/wordprocessingGroup" xmlns:wpi="http://schemas.microsoft.com/office/word/2010/wordprocessingInk" xmlns:wne="http://schemas.microsoft.com/office/word/2006/wordml" xmlns:wps="http://schemas.microsoft.com/office/word/2010/wordprocessingShape" mc:Ignorable="w14 w15 w16se w16cid w16 w16cex w16sdtdh wp14">
+<w:document xmlns:wpc="http://schemas.microsoft.com/office/word/2010/wordprocessingCanvas" xmlns:cx="http://schemas.microsoft.com/office/drawing/2014/chartex" xmlns:cx1="http://schemas.microsoft.com/office/drawing/2015/9/8/chartex" xmlns:cx2="http://schemas.microsoft.com/office/drawing/2015/10/21/chartex" xmlns:cx3="http://schemas.microsoft.com/office/drawing/2016/5/9/chartex" xmlns:cx4="http://schemas.microsoft.com/office/drawing/2016/5/10/chartex" xmlns:cx5="http://schemas.microsoft.com/office/drawing/2016/5/11/chartex" xmlns:cx6="http://schemas.microsoft.com/office/drawing/2016/5/12/chartex" xmlns:cx7="http://schemas.microsoft.com/office/drawing/2016/5/13/chartex" xmlns:cx8="http://schemas.microsoft.com/office/drawing/2016/5/14/chartex" xmlns:mc="http://schemas.openxmlformats.org/markup-compatibility/2006" xmlns:aink="http://schemas.microsoft.com/office/drawing/2016/ink" xmlns:am3d="http://schemas.microsoft.com/office/drawing/2017/model3d" xmlns:o="urn:schemas-microsoft-com:office:office" xmlns:oel="http://schemas.microsoft.com/office/2019/extlst" xmlns:r="http://schemas.openxmlformats.org/officeDocument/2006/relationships" xmlns:m="http://schemas.openxmlformats.org/officeDocument/2006/math" xmlns:v="urn:schemas-microsoft-com:vml" xmlns:wp14="http://schemas.microsoft.com/office/word/2010/wordprocessingDrawing" xmlns:wp="http://schemas.openxmlformats.org/drawingml/2006/wordprocessingDrawing" xmlns:w10="urn:schemas-microsoft-com:office:word" xmlns:w="http://schemas.openxmlformats.org/wordprocessingml/2006/main" xmlns:w14="http://schemas.microsoft.com/office/word/2010/wordml" xmlns:w15="http://schemas.microsoft.com/office/word/2012/wordml" xmlns:w16cex="http://schemas.microsoft.com/office/word/2018/wordml/cex" xmlns:w16cid="http://schemas.microsoft.com/office/word/2016/wordml/cid" xmlns:w16="http://schemas.microsoft.com/office/word/2018/wordml" xmlns:w16sdtdh="http://schemas.microsoft.com/office/word/2020/wordml/sdtdatahash" xmlns:w16se="http://schemas.microsoft.com/office/word/2015/wordml/symex" xmlns:wpg="http://schemas.microsoft.com/office/word/2010/wordprocessingGroup" xmlns:wpi="http://schemas.microsoft.com/office/word/2010/wordprocessingInk" xmlns:wne="http://schemas.microsoft.com/office/word/2006/wordml" xmlns:wps="http://schemas.microsoft.com/office/word/2010/wordprocessingShape" mc:Ignorable="w14 w15 w16se w16cid w16 w16cex w16sdtdh wp14">
   <w:body>
     <w:p>
       <w:pPr>
@@ -85,8 +85,42 @@
           <w:sz w:val="44"/>
           <w:szCs w:val="44"/>
         </w:rPr>
-        <w:t>IT use and legal liability</w:t>
-      </w:r>
+        <w:t xml:space="preserve">IT use and </w:t>
+      </w:r>
+      <w:proofErr w:type="spellStart"/>
+      <w:r>
+        <w:rPr>
+          <w:b/>
+          <w:bCs/>
+          <w:w w:val="105"/>
+          <w:sz w:val="44"/>
+          <w:szCs w:val="44"/>
+        </w:rPr>
+        <w:t>legal</w:t>
+      </w:r>
+      <w:proofErr w:type="spellEnd"/>
+      <w:r>
+        <w:rPr>
+          <w:b/>
+          <w:bCs/>
+          <w:w w:val="105"/>
+          <w:sz w:val="44"/>
+          <w:szCs w:val="44"/>
+        </w:rPr>
+        <w:t xml:space="preserve"> </w:t>
+      </w:r>
+      <w:proofErr w:type="spellStart"/>
+      <w:r>
+        <w:rPr>
+          <w:b/>
+          <w:bCs/>
+          <w:w w:val="105"/>
+          <w:sz w:val="44"/>
+          <w:szCs w:val="44"/>
+        </w:rPr>
+        <w:t>liability</w:t>
+      </w:r>
+      <w:proofErr w:type="spellEnd"/>
       <w:r>
         <w:rPr>
           <w:b/>
@@ -490,7 +524,7 @@
           </mc:Choice>
           <mc:Fallback>
             <w:pict>
-              <v:rect w14:anchorId="506A8A6A" id="Obdélník 1" o:spid="_x0000_s1026" style="width:509.55pt;height:14.1pt;visibility:visible;mso-wrap-style:square;mso-left-percent:-10001;mso-top-percent:-10001;mso-position-horizontal:absolute;mso-position-horizontal-relative:char;mso-position-vertical:absolute;mso-position-vertical-relative:line;mso-left-percent:-10001;mso-top-percent:-10001;v-text-anchor:top" o:gfxdata="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" filled="f" strokeweight=".26mm">
+              <v:rect w14:anchorId="506A8A6A" id="Obdélník 1" o:spid="_x0000_s1026" style="width:509.55pt;height:14.1pt;visibility:visible;mso-wrap-style:square;mso-left-percent:-10001;mso-top-percent:-10001;mso-position-horizontal:absolute;mso-position-horizontal-relative:char;mso-position-vertical:absolute;mso-position-vertical-relative:line;mso-left-percent:-10001;mso-top-percent:-10001;v-text-anchor:top" o:gfxdata="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" filled="f" strokeweight=".26mm">
                 <v:textbox inset="0,0,0,0">
                   <w:txbxContent>
                     <w:p>
@@ -832,8 +866,39 @@
           <w:bCs/>
           <w:w w:val="105"/>
         </w:rPr>
-        <w:t>IT use and legal liability</w:t>
-      </w:r>
+        <w:t xml:space="preserve">IT use and </w:t>
+      </w:r>
+      <w:proofErr w:type="spellStart"/>
+      <w:r>
+        <w:rPr>
+          <w:rFonts w:ascii="Times New Roman" w:hAnsi="Times New Roman" w:cs="Times New Roman"/>
+          <w:b/>
+          <w:bCs/>
+          <w:w w:val="105"/>
+        </w:rPr>
+        <w:t>legal</w:t>
+      </w:r>
+      <w:proofErr w:type="spellEnd"/>
+      <w:r>
+        <w:rPr>
+          <w:rFonts w:ascii="Times New Roman" w:hAnsi="Times New Roman" w:cs="Times New Roman"/>
+          <w:b/>
+          <w:bCs/>
+          <w:w w:val="105"/>
+        </w:rPr>
+        <w:t xml:space="preserve"> </w:t>
+      </w:r>
+      <w:proofErr w:type="spellStart"/>
+      <w:r>
+        <w:rPr>
+          <w:rFonts w:ascii="Times New Roman" w:hAnsi="Times New Roman" w:cs="Times New Roman"/>
+          <w:b/>
+          <w:bCs/>
+          <w:w w:val="105"/>
+        </w:rPr>
+        <w:t>liability</w:t>
+      </w:r>
+      <w:proofErr w:type="spellEnd"/>
     </w:p>
     <w:p>
       <w:pPr>
@@ -853,7 +918,23 @@
           <w:rFonts w:ascii="Times New Roman" w:hAnsi="Times New Roman" w:cs="Times New Roman"/>
           <w:w w:val="105"/>
         </w:rPr>
-        <w:t>Z á s a d y  p r o  v y p r a c o v á n í</w:t>
+        <w:t xml:space="preserve">Z á s a d </w:t>
+      </w:r>
+      <w:proofErr w:type="gramStart"/>
+      <w:r>
+        <w:rPr>
+          <w:rFonts w:ascii="Times New Roman" w:hAnsi="Times New Roman" w:cs="Times New Roman"/>
+          <w:w w:val="105"/>
+        </w:rPr>
+        <w:t>y  p</w:t>
+      </w:r>
+      <w:proofErr w:type="gramEnd"/>
+      <w:r>
+        <w:rPr>
+          <w:rFonts w:ascii="Times New Roman" w:hAnsi="Times New Roman" w:cs="Times New Roman"/>
+          <w:w w:val="105"/>
+        </w:rPr>
+        <w:t xml:space="preserve"> r o  v y p r a c o v á n í</w:t>
       </w:r>
       <w:r>
         <w:rPr>
@@ -892,7 +973,115 @@
           <w:spacing w:val="-13"/>
           <w:w w:val="105"/>
         </w:rPr>
-        <w:t>Seznamte se s příslušnými paragrafy Trestního zákoníku, které se týkají použití  výpočetní techniky a pohybu na Internetu.  Dále se seznamte  se  Zákonem o kybernetické bezpečnosti a jeho dopadem na běžného uživatele. Seznamte se s tím,  jaké povinnosti má běžný uživatel zařízení (počítač, mobil) s internetovým připojením. Shrňte právní odpovědnost  uživatele  do základního velmi  jednoduchého a přehledného materiálu, který bude možno použít pro vzdělávání laiků v této oblasti. Cílem tohoto projektu je  jednak pro studenta  zvýšení znalosti toho,  co je legální a kdy už porušuje zákon v kyber prostředí,  a dále vypracování materiálu.</w:t>
+        <w:t xml:space="preserve">Seznamte se s příslušnými paragrafy Trestního zákoníku, které se týkají </w:t>
+      </w:r>
+      <w:proofErr w:type="gramStart"/>
+      <w:r>
+        <w:rPr>
+          <w:rFonts w:ascii="Times New Roman" w:hAnsi="Times New Roman" w:cs="Times New Roman"/>
+          <w:spacing w:val="-13"/>
+          <w:w w:val="105"/>
+        </w:rPr>
+        <w:t>použití  výpočetní</w:t>
+      </w:r>
+      <w:proofErr w:type="gramEnd"/>
+      <w:r>
+        <w:rPr>
+          <w:rFonts w:ascii="Times New Roman" w:hAnsi="Times New Roman" w:cs="Times New Roman"/>
+          <w:spacing w:val="-13"/>
+          <w:w w:val="105"/>
+        </w:rPr>
+        <w:t xml:space="preserve"> techniky a pohybu na Internetu.  Dále se </w:t>
+      </w:r>
+      <w:proofErr w:type="gramStart"/>
+      <w:r>
+        <w:rPr>
+          <w:rFonts w:ascii="Times New Roman" w:hAnsi="Times New Roman" w:cs="Times New Roman"/>
+          <w:spacing w:val="-13"/>
+          <w:w w:val="105"/>
+        </w:rPr>
+        <w:t>seznamte  se</w:t>
+      </w:r>
+      <w:proofErr w:type="gramEnd"/>
+      <w:r>
+        <w:rPr>
+          <w:rFonts w:ascii="Times New Roman" w:hAnsi="Times New Roman" w:cs="Times New Roman"/>
+          <w:spacing w:val="-13"/>
+          <w:w w:val="105"/>
+        </w:rPr>
+        <w:t xml:space="preserve">  Zákonem o kybernetické bezpečnosti a jeho dopadem na běžného uživatele. Seznamte se s </w:t>
+      </w:r>
+      <w:proofErr w:type="gramStart"/>
+      <w:r>
+        <w:rPr>
+          <w:rFonts w:ascii="Times New Roman" w:hAnsi="Times New Roman" w:cs="Times New Roman"/>
+          <w:spacing w:val="-13"/>
+          <w:w w:val="105"/>
+        </w:rPr>
+        <w:t>tím,  jaké</w:t>
+      </w:r>
+      <w:proofErr w:type="gramEnd"/>
+      <w:r>
+        <w:rPr>
+          <w:rFonts w:ascii="Times New Roman" w:hAnsi="Times New Roman" w:cs="Times New Roman"/>
+          <w:spacing w:val="-13"/>
+          <w:w w:val="105"/>
+        </w:rPr>
+        <w:t xml:space="preserve"> povinnosti má běžný uživatel zařízení (počítač, mobil) s internetovým připojením. Shrňte právní </w:t>
+      </w:r>
+      <w:proofErr w:type="gramStart"/>
+      <w:r>
+        <w:rPr>
+          <w:rFonts w:ascii="Times New Roman" w:hAnsi="Times New Roman" w:cs="Times New Roman"/>
+          <w:spacing w:val="-13"/>
+          <w:w w:val="105"/>
+        </w:rPr>
+        <w:t>odpovědnost  uživatele</w:t>
+      </w:r>
+      <w:proofErr w:type="gramEnd"/>
+      <w:r>
+        <w:rPr>
+          <w:rFonts w:ascii="Times New Roman" w:hAnsi="Times New Roman" w:cs="Times New Roman"/>
+          <w:spacing w:val="-13"/>
+          <w:w w:val="105"/>
+        </w:rPr>
+        <w:t xml:space="preserve">  do základního velmi  jednoduchého a přehledného materiálu, který bude možno použít pro vzdělávání laiků v této oblasti. Cílem tohoto projektu </w:t>
+      </w:r>
+      <w:proofErr w:type="gramStart"/>
+      <w:r>
+        <w:rPr>
+          <w:rFonts w:ascii="Times New Roman" w:hAnsi="Times New Roman" w:cs="Times New Roman"/>
+          <w:spacing w:val="-13"/>
+          <w:w w:val="105"/>
+        </w:rPr>
+        <w:t>je  jednak</w:t>
+      </w:r>
+      <w:proofErr w:type="gramEnd"/>
+      <w:r>
+        <w:rPr>
+          <w:rFonts w:ascii="Times New Roman" w:hAnsi="Times New Roman" w:cs="Times New Roman"/>
+          <w:spacing w:val="-13"/>
+          <w:w w:val="105"/>
+        </w:rPr>
+        <w:t xml:space="preserve"> pro studenta  zvýšení znalosti toho,  co je legální a kdy už porušuje zákon v </w:t>
+      </w:r>
+      <w:proofErr w:type="spellStart"/>
+      <w:r>
+        <w:rPr>
+          <w:rFonts w:ascii="Times New Roman" w:hAnsi="Times New Roman" w:cs="Times New Roman"/>
+          <w:spacing w:val="-13"/>
+          <w:w w:val="105"/>
+        </w:rPr>
+        <w:t>kyber</w:t>
+      </w:r>
+      <w:proofErr w:type="spellEnd"/>
+      <w:r>
+        <w:rPr>
+          <w:rFonts w:ascii="Times New Roman" w:hAnsi="Times New Roman" w:cs="Times New Roman"/>
+          <w:spacing w:val="-13"/>
+          <w:w w:val="105"/>
+        </w:rPr>
+        <w:t xml:space="preserve"> prostředí,  a dále vypracování materiálu.</w:t>
       </w:r>
     </w:p>
     <w:p>
@@ -1619,8 +1808,33 @@
           <w:rFonts w:ascii="Times New Roman" w:hAnsi="Times New Roman" w:cs="Times New Roman"/>
           <w:w w:val="105"/>
         </w:rPr>
-        <w:t>vedoucí / zástupce ved. katedr</w:t>
-      </w:r>
+        <w:t xml:space="preserve">vedoucí / zástupce </w:t>
+      </w:r>
+      <w:proofErr w:type="spellStart"/>
+      <w:r>
+        <w:rPr>
+          <w:rFonts w:ascii="Times New Roman" w:hAnsi="Times New Roman" w:cs="Times New Roman"/>
+          <w:w w:val="105"/>
+        </w:rPr>
+        <w:t>ved</w:t>
+      </w:r>
+      <w:proofErr w:type="spellEnd"/>
+      <w:r>
+        <w:rPr>
+          <w:rFonts w:ascii="Times New Roman" w:hAnsi="Times New Roman" w:cs="Times New Roman"/>
+          <w:w w:val="105"/>
+        </w:rPr>
+        <w:t xml:space="preserve">. </w:t>
+      </w:r>
+      <w:proofErr w:type="spellStart"/>
+      <w:r>
+        <w:rPr>
+          <w:rFonts w:ascii="Times New Roman" w:hAnsi="Times New Roman" w:cs="Times New Roman"/>
+          <w:w w:val="105"/>
+        </w:rPr>
+        <w:t>katedr</w:t>
+      </w:r>
+      <w:proofErr w:type="spellEnd"/>
     </w:p>
     <w:p>
       <w:pPr>
@@ -2150,6 +2364,7 @@
         </w:rPr>
         <w:tab/>
       </w:r>
+      <w:proofErr w:type="gramStart"/>
       <w:r>
         <w:rPr>
           <w:sz w:val="28"/>
@@ -2163,6 +2378,7 @@
         </w:rPr>
         <w:tab/>
       </w:r>
+      <w:proofErr w:type="gramEnd"/>
       <w:r>
         <w:rPr>
           <w:sz w:val="28"/>
@@ -3235,21 +3451,282 @@
         <w:rPr>
           <w:b/>
         </w:rPr>
-        <w:t>IT use and legal liability</w:t>
-      </w:r>
+        <w:t xml:space="preserve">IT use and </w:t>
+      </w:r>
+      <w:proofErr w:type="spellStart"/>
+      <w:r>
+        <w:rPr>
+          <w:b/>
+        </w:rPr>
+        <w:t>legal</w:t>
+      </w:r>
+      <w:proofErr w:type="spellEnd"/>
+      <w:r>
+        <w:rPr>
+          <w:b/>
+        </w:rPr>
+        <w:t xml:space="preserve"> </w:t>
+      </w:r>
+      <w:proofErr w:type="spellStart"/>
+      <w:r>
+        <w:rPr>
+          <w:b/>
+        </w:rPr>
+        <w:t>liability</w:t>
+      </w:r>
+      <w:proofErr w:type="spellEnd"/>
     </w:p>
     <w:p>
       <w:pPr>
         <w:pStyle w:val="Normlnbezodsazen"/>
       </w:pPr>
-      <w:r>
-        <w:t>Main goal is to research and informate the student about law in cyber security and computers</w:t>
-      </w:r>
-      <w:r>
-        <w:t>.And to learn about cyber security law and understand your obligations with internet connection.</w:t>
-      </w:r>
-      <w:r>
-        <w:t>Information was mainly gathered from lectures by doc. Jan Kolouch and from websites and information manuals by</w:t>
+      <w:proofErr w:type="spellStart"/>
+      <w:r>
+        <w:t>Main</w:t>
+      </w:r>
+      <w:proofErr w:type="spellEnd"/>
+      <w:r>
+        <w:t xml:space="preserve"> </w:t>
+      </w:r>
+      <w:proofErr w:type="spellStart"/>
+      <w:r>
+        <w:t>goal</w:t>
+      </w:r>
+      <w:proofErr w:type="spellEnd"/>
+      <w:r>
+        <w:t xml:space="preserve"> </w:t>
+      </w:r>
+      <w:proofErr w:type="spellStart"/>
+      <w:r>
+        <w:t>is</w:t>
+      </w:r>
+      <w:proofErr w:type="spellEnd"/>
+      <w:r>
+        <w:t xml:space="preserve"> to </w:t>
+      </w:r>
+      <w:proofErr w:type="spellStart"/>
+      <w:r>
+        <w:t>research</w:t>
+      </w:r>
+      <w:proofErr w:type="spellEnd"/>
+      <w:r>
+        <w:t xml:space="preserve"> and </w:t>
+      </w:r>
+      <w:proofErr w:type="spellStart"/>
+      <w:r>
+        <w:t>informate</w:t>
+      </w:r>
+      <w:proofErr w:type="spellEnd"/>
+      <w:r>
+        <w:t xml:space="preserve"> </w:t>
+      </w:r>
+      <w:proofErr w:type="spellStart"/>
+      <w:r>
+        <w:t>the</w:t>
+      </w:r>
+      <w:proofErr w:type="spellEnd"/>
+      <w:r>
+        <w:t xml:space="preserve"> student </w:t>
+      </w:r>
+      <w:proofErr w:type="spellStart"/>
+      <w:r>
+        <w:t>about</w:t>
+      </w:r>
+      <w:proofErr w:type="spellEnd"/>
+      <w:r>
+        <w:t xml:space="preserve"> </w:t>
+      </w:r>
+      <w:proofErr w:type="spellStart"/>
+      <w:r>
+        <w:t>law</w:t>
+      </w:r>
+      <w:proofErr w:type="spellEnd"/>
+      <w:r>
+        <w:t xml:space="preserve"> in </w:t>
+      </w:r>
+      <w:proofErr w:type="spellStart"/>
+      <w:r>
+        <w:t>cyber</w:t>
+      </w:r>
+      <w:proofErr w:type="spellEnd"/>
+      <w:r>
+        <w:t xml:space="preserve"> </w:t>
+      </w:r>
+      <w:proofErr w:type="spellStart"/>
+      <w:r>
+        <w:t>security</w:t>
+      </w:r>
+      <w:proofErr w:type="spellEnd"/>
+      <w:r>
+        <w:t xml:space="preserve"> and </w:t>
+      </w:r>
+      <w:proofErr w:type="spellStart"/>
+      <w:proofErr w:type="gramStart"/>
+      <w:r>
+        <w:t>computers</w:t>
+      </w:r>
+      <w:r>
+        <w:t>.And</w:t>
+      </w:r>
+      <w:proofErr w:type="spellEnd"/>
+      <w:proofErr w:type="gramEnd"/>
+      <w:r>
+        <w:t xml:space="preserve"> to </w:t>
+      </w:r>
+      <w:proofErr w:type="spellStart"/>
+      <w:r>
+        <w:t>learn</w:t>
+      </w:r>
+      <w:proofErr w:type="spellEnd"/>
+      <w:r>
+        <w:t xml:space="preserve"> </w:t>
+      </w:r>
+      <w:proofErr w:type="spellStart"/>
+      <w:r>
+        <w:t>about</w:t>
+      </w:r>
+      <w:proofErr w:type="spellEnd"/>
+      <w:r>
+        <w:t xml:space="preserve"> </w:t>
+      </w:r>
+      <w:proofErr w:type="spellStart"/>
+      <w:r>
+        <w:t>cyber</w:t>
+      </w:r>
+      <w:proofErr w:type="spellEnd"/>
+      <w:r>
+        <w:t xml:space="preserve"> </w:t>
+      </w:r>
+      <w:proofErr w:type="spellStart"/>
+      <w:r>
+        <w:t>security</w:t>
+      </w:r>
+      <w:proofErr w:type="spellEnd"/>
+      <w:r>
+        <w:t xml:space="preserve"> </w:t>
+      </w:r>
+      <w:proofErr w:type="spellStart"/>
+      <w:r>
+        <w:t>law</w:t>
+      </w:r>
+      <w:proofErr w:type="spellEnd"/>
+      <w:r>
+        <w:t xml:space="preserve"> and </w:t>
+      </w:r>
+      <w:proofErr w:type="spellStart"/>
+      <w:r>
+        <w:t>understand</w:t>
+      </w:r>
+      <w:proofErr w:type="spellEnd"/>
+      <w:r>
+        <w:t xml:space="preserve"> </w:t>
+      </w:r>
+      <w:proofErr w:type="spellStart"/>
+      <w:r>
+        <w:t>your</w:t>
+      </w:r>
+      <w:proofErr w:type="spellEnd"/>
+      <w:r>
+        <w:t xml:space="preserve"> </w:t>
+      </w:r>
+      <w:proofErr w:type="spellStart"/>
+      <w:r>
+        <w:t>obligations</w:t>
+      </w:r>
+      <w:proofErr w:type="spellEnd"/>
+      <w:r>
+        <w:t xml:space="preserve"> </w:t>
+      </w:r>
+      <w:proofErr w:type="spellStart"/>
+      <w:r>
+        <w:t>with</w:t>
+      </w:r>
+      <w:proofErr w:type="spellEnd"/>
+      <w:r>
+        <w:t xml:space="preserve"> internet </w:t>
+      </w:r>
+      <w:proofErr w:type="spellStart"/>
+      <w:r>
+        <w:t>connection.</w:t>
+      </w:r>
+      <w:r>
+        <w:t>Information</w:t>
+      </w:r>
+      <w:proofErr w:type="spellEnd"/>
+      <w:r>
+        <w:t xml:space="preserve"> </w:t>
+      </w:r>
+      <w:proofErr w:type="spellStart"/>
+      <w:r>
+        <w:t>was</w:t>
+      </w:r>
+      <w:proofErr w:type="spellEnd"/>
+      <w:r>
+        <w:t xml:space="preserve"> </w:t>
+      </w:r>
+      <w:proofErr w:type="spellStart"/>
+      <w:r>
+        <w:t>mainly</w:t>
+      </w:r>
+      <w:proofErr w:type="spellEnd"/>
+      <w:r>
+        <w:t xml:space="preserve"> </w:t>
+      </w:r>
+      <w:proofErr w:type="spellStart"/>
+      <w:r>
+        <w:t>gathered</w:t>
+      </w:r>
+      <w:proofErr w:type="spellEnd"/>
+      <w:r>
+        <w:t xml:space="preserve"> </w:t>
+      </w:r>
+      <w:proofErr w:type="spellStart"/>
+      <w:r>
+        <w:t>from</w:t>
+      </w:r>
+      <w:proofErr w:type="spellEnd"/>
+      <w:r>
+        <w:t xml:space="preserve"> </w:t>
+      </w:r>
+      <w:proofErr w:type="spellStart"/>
+      <w:r>
+        <w:t>lectures</w:t>
+      </w:r>
+      <w:proofErr w:type="spellEnd"/>
+      <w:r>
+        <w:t xml:space="preserve"> by doc. Jan Kolouch and </w:t>
+      </w:r>
+      <w:proofErr w:type="spellStart"/>
+      <w:r>
+        <w:t>from</w:t>
+      </w:r>
+      <w:proofErr w:type="spellEnd"/>
+      <w:r>
+        <w:t xml:space="preserve"> </w:t>
+      </w:r>
+      <w:proofErr w:type="spellStart"/>
+      <w:r>
+        <w:t>websites</w:t>
+      </w:r>
+      <w:proofErr w:type="spellEnd"/>
+      <w:r>
+        <w:t xml:space="preserve"> and </w:t>
+      </w:r>
+      <w:proofErr w:type="spellStart"/>
+      <w:r>
+        <w:t>information</w:t>
+      </w:r>
+      <w:proofErr w:type="spellEnd"/>
+      <w:r>
+        <w:t xml:space="preserve"> </w:t>
+      </w:r>
+      <w:proofErr w:type="spellStart"/>
+      <w:r>
+        <w:t>manuals</w:t>
+      </w:r>
+      <w:proofErr w:type="spellEnd"/>
+      <w:r>
+        <w:t xml:space="preserve"> by</w:t>
       </w:r>
       <w:r>
         <w:t xml:space="preserve"> Národní</w:t>
@@ -3274,6 +3751,7 @@
       <w:pPr>
         <w:pStyle w:val="Normlnbezodsazen"/>
       </w:pPr>
+      <w:proofErr w:type="spellStart"/>
       <w:r>
         <w:rPr>
           <w:b/>
@@ -3281,6 +3759,7 @@
         </w:rPr>
         <w:t>Keywords</w:t>
       </w:r>
+      <w:proofErr w:type="spellEnd"/>
     </w:p>
     <w:p>
       <w:pPr>
@@ -3299,15 +3778,49 @@
           <w:docGrid w:linePitch="360"/>
         </w:sectPr>
       </w:pPr>
-      <w:r>
-        <w:t xml:space="preserve">Cybersecurity law, cybersecurity, </w:t>
+      <w:proofErr w:type="spellStart"/>
+      <w:r>
+        <w:t>Cybersecurity</w:t>
+      </w:r>
+      <w:proofErr w:type="spellEnd"/>
+      <w:r>
+        <w:t xml:space="preserve"> </w:t>
+      </w:r>
+      <w:proofErr w:type="spellStart"/>
+      <w:r>
+        <w:t>law</w:t>
+      </w:r>
+      <w:proofErr w:type="spellEnd"/>
+      <w:r>
+        <w:t xml:space="preserve">, </w:t>
+      </w:r>
+      <w:proofErr w:type="spellStart"/>
+      <w:r>
+        <w:t>cybersecurity</w:t>
+      </w:r>
+      <w:proofErr w:type="spellEnd"/>
+      <w:r>
+        <w:t xml:space="preserve">, </w:t>
       </w:r>
       <w:r>
         <w:t>IT</w:t>
       </w:r>
       <w:r>
-        <w:t xml:space="preserve"> legal liability</w:t>
-      </w:r>
+        <w:t xml:space="preserve"> </w:t>
+      </w:r>
+      <w:proofErr w:type="spellStart"/>
+      <w:r>
+        <w:t>legal</w:t>
+      </w:r>
+      <w:proofErr w:type="spellEnd"/>
+      <w:r>
+        <w:t xml:space="preserve"> </w:t>
+      </w:r>
+      <w:proofErr w:type="spellStart"/>
+      <w:r>
+        <w:t>liability</w:t>
+      </w:r>
+      <w:proofErr w:type="spellEnd"/>
     </w:p>
     <w:sdt>
       <w:sdtPr>
@@ -4545,14 +5058,14 @@
               <w:pStyle w:val="Tabulka"/>
               <w:jc w:val="left"/>
               <w:rPr>
-                <w:rFonts w:cstheme="minorHAnsi"/>
+                <w:rFonts w:cs="Times New Roman"/>
                 <w:sz w:val="24"/>
                 <w:szCs w:val="24"/>
               </w:rPr>
             </w:pPr>
             <w:r>
               <w:rPr>
-                <w:rFonts w:cstheme="minorHAnsi"/>
+                <w:rFonts w:cs="Times New Roman"/>
                 <w:sz w:val="24"/>
                 <w:szCs w:val="24"/>
               </w:rPr>
@@ -4562,9 +5075,29 @@
           <w:p>
             <w:pPr>
               <w:ind w:firstLine="0"/>
+              <w:rPr>
+                <w:rFonts w:cs="Times New Roman"/>
+              </w:rPr>
             </w:pPr>
             <w:r>
+              <w:rPr>
+                <w:rFonts w:cs="Times New Roman"/>
+              </w:rPr>
               <w:t>ZoKB</w:t>
+            </w:r>
+          </w:p>
+          <w:p>
+            <w:pPr>
+              <w:ind w:firstLine="0"/>
+              <w:rPr>
+                <w:rFonts w:cs="Times New Roman"/>
+              </w:rPr>
+            </w:pPr>
+            <w:r>
+              <w:rPr>
+                <w:rFonts w:cs="Times New Roman"/>
+              </w:rPr>
+              <w:t>CSIRT</w:t>
             </w:r>
           </w:p>
         </w:tc>
@@ -4579,32 +5112,109 @@
             <w:pPr>
               <w:ind w:firstLine="0"/>
               <w:rPr>
-                <w:rFonts w:cstheme="minorHAnsi"/>
+                <w:rFonts w:cs="Times New Roman"/>
                 <w:szCs w:val="24"/>
               </w:rPr>
             </w:pPr>
-            <w:r>
-              <w:rPr>
-                <w:rFonts w:cstheme="minorHAnsi"/>
+            <w:proofErr w:type="spellStart"/>
+            <w:r>
+              <w:rPr>
+                <w:rFonts w:cs="Times New Roman"/>
                 <w:szCs w:val="24"/>
               </w:rPr>
-              <w:t>Computer Emergency Response Team</w:t>
+              <w:t>Computer</w:t>
+            </w:r>
+            <w:proofErr w:type="spellEnd"/>
+            <w:r>
+              <w:rPr>
+                <w:rFonts w:cs="Times New Roman"/>
+                <w:szCs w:val="24"/>
+              </w:rPr>
+              <w:t xml:space="preserve"> </w:t>
+            </w:r>
+            <w:proofErr w:type="spellStart"/>
+            <w:r>
+              <w:rPr>
+                <w:rFonts w:cs="Times New Roman"/>
+                <w:szCs w:val="24"/>
+              </w:rPr>
+              <w:t>Emergency</w:t>
+            </w:r>
+            <w:proofErr w:type="spellEnd"/>
+            <w:r>
+              <w:rPr>
+                <w:rFonts w:cs="Times New Roman"/>
+                <w:szCs w:val="24"/>
+              </w:rPr>
+              <w:t xml:space="preserve"> Response Team</w:t>
             </w:r>
           </w:p>
           <w:p>
             <w:pPr>
               <w:ind w:firstLine="0"/>
               <w:rPr>
-                <w:rFonts w:cstheme="minorHAnsi"/>
+                <w:rFonts w:cs="Times New Roman"/>
                 <w:szCs w:val="24"/>
               </w:rPr>
             </w:pPr>
             <w:r>
               <w:rPr>
-                <w:rFonts w:cstheme="minorHAnsi"/>
+                <w:rFonts w:cs="Times New Roman"/>
                 <w:szCs w:val="24"/>
               </w:rPr>
-              <w:t>Zákon o Kybernetické bezpenčnosti</w:t>
+              <w:t xml:space="preserve">Zákon o Kybernetické </w:t>
+            </w:r>
+            <w:r>
+              <w:rPr>
+                <w:rFonts w:cs="Times New Roman"/>
+                <w:szCs w:val="24"/>
+              </w:rPr>
+              <w:t>bezpečnosti</w:t>
+            </w:r>
+          </w:p>
+          <w:p>
+            <w:pPr>
+              <w:ind w:firstLine="0"/>
+              <w:rPr>
+                <w:rFonts w:cs="Times New Roman"/>
+                <w:szCs w:val="24"/>
+              </w:rPr>
+            </w:pPr>
+            <w:proofErr w:type="spellStart"/>
+            <w:r>
+              <w:rPr>
+                <w:rFonts w:cs="Times New Roman"/>
+                <w:color w:val="202124"/>
+                <w:shd w:val="clear" w:color="auto" w:fill="FFFFFF"/>
+              </w:rPr>
+              <w:t>Computer</w:t>
+            </w:r>
+            <w:proofErr w:type="spellEnd"/>
+            <w:r>
+              <w:rPr>
+                <w:rFonts w:cs="Times New Roman"/>
+                <w:color w:val="202124"/>
+                <w:shd w:val="clear" w:color="auto" w:fill="FFFFFF"/>
+              </w:rPr>
+              <w:t xml:space="preserve"> </w:t>
+            </w:r>
+            <w:proofErr w:type="spellStart"/>
+            <w:r>
+              <w:rPr>
+                <w:rFonts w:cs="Times New Roman"/>
+                <w:color w:val="202124"/>
+                <w:shd w:val="clear" w:color="auto" w:fill="FFFFFF"/>
+              </w:rPr>
+              <w:t>Security</w:t>
+            </w:r>
+            <w:proofErr w:type="spellEnd"/>
+            <w:r>
+              <w:rPr>
+                <w:rFonts w:cs="Times New Roman"/>
+                <w:color w:val="202124"/>
+                <w:shd w:val="clear" w:color="auto" w:fill="FFFFFF"/>
+              </w:rPr>
+              <w:t xml:space="preserve"> Incident Response Team</w:t>
             </w:r>
           </w:p>
           <w:p>
@@ -4673,7 +5283,15 @@
         <w:t xml:space="preserve"> </w:t>
       </w:r>
       <w:r>
-        <w:t>Nicméně se právo často mění, a minimálně já si nemůžu být jist, že svým konáním v kyber prostoru nekonám něco nezákonného.</w:t>
+        <w:t>Nicméně se právo často mění, a minimálně já si nemůžu být jist, že svým konáním v </w:t>
+      </w:r>
+      <w:proofErr w:type="spellStart"/>
+      <w:r>
+        <w:t>kyber</w:t>
+      </w:r>
+      <w:proofErr w:type="spellEnd"/>
+      <w:r>
+        <w:t xml:space="preserve"> prostoru nekonám něco nezákonného.</w:t>
       </w:r>
       <w:r>
         <w:t xml:space="preserve"> S příchodem zákona o kybernetické </w:t>
@@ -4688,7 +5306,15 @@
         <w:t xml:space="preserve"> </w:t>
       </w:r>
       <w:r>
-        <w:t xml:space="preserve">Dále také tvoří důležitou základnu pro ePrivacy, ochranu osobních </w:t>
+        <w:t xml:space="preserve">Dále také tvoří důležitou základnu pro </w:t>
+      </w:r>
+      <w:proofErr w:type="spellStart"/>
+      <w:r>
+        <w:t>ePrivacy</w:t>
+      </w:r>
+      <w:proofErr w:type="spellEnd"/>
+      <w:r>
+        <w:t xml:space="preserve">, ochranu osobních </w:t>
       </w:r>
       <w:r>
         <w:t>údajů</w:t>
@@ -4954,7 +5580,6 @@
         <w:rPr>
           <w:rFonts w:eastAsia="Times New Roman"/>
           <w:szCs w:val="18"/>
-          <w:lang w:val="en-US"/>
         </w:rPr>
       </w:pPr>
       <w:r>
@@ -4978,7 +5603,6 @@
           <w:rFonts w:eastAsia="Times New Roman"/>
           <w:szCs w:val="18"/>
           <w:vertAlign w:val="superscript"/>
-          <w:lang w:val="en-US"/>
         </w:rPr>
         <w:t>[1]</w:t>
       </w:r>
@@ -5238,7 +5862,6 @@
         <w:ind w:firstLine="0"/>
         <w:rPr>
           <w:vertAlign w:val="superscript"/>
-          <w:lang w:val="en-US"/>
         </w:rPr>
       </w:pPr>
       <w:r>
@@ -5288,141 +5911,391 @@
       </w:r>
       <w:r>
         <w:t>infrastruktury</w:t>
+      </w:r>
+      <w:r>
+        <w:t>.</w:t>
+      </w:r>
+      <w:r>
+        <w:rPr>
+          <w:vertAlign w:val="superscript"/>
+        </w:rPr>
+        <w:t xml:space="preserve"> [</w:t>
+      </w:r>
+      <w:r>
+        <w:rPr>
+          <w:vertAlign w:val="superscript"/>
+        </w:rPr>
+        <w:t>5]</w:t>
+      </w:r>
+    </w:p>
+    <w:p>
+      <w:pPr>
+        <w:ind w:firstLine="0"/>
+      </w:pPr>
+      <w:r>
+        <w:tab/>
+      </w:r>
+      <w:r>
+        <w:t xml:space="preserve">Jak už </w:t>
+      </w:r>
+      <w:r>
+        <w:t xml:space="preserve">bylo řečeno ZoKB </w:t>
+      </w:r>
+      <w:r>
+        <w:t xml:space="preserve">neudává odpovědnost, ale </w:t>
+      </w:r>
+      <w:r>
+        <w:t>opatření,</w:t>
+      </w:r>
+      <w:r>
+        <w:t xml:space="preserve"> jakých se máme držet proti kybernetickému útoku a stanovuje úřad, který bude sloužit v zájmu kybernetické bezpečnosti. Národní Úřad Kybernetické a Informační Bezpečnosti (dále jako NÚKIB)</w:t>
+      </w:r>
+      <w:r>
+        <w:t>.  Jedná se o správní úřad pro: KB, ochranu utajovaných informací, kryptografickou ochranu atd.</w:t>
+      </w:r>
+    </w:p>
+    <w:p>
+      <w:pPr>
+        <w:ind w:firstLine="0"/>
+      </w:pPr>
+    </w:p>
+    <w:p>
+      <w:pPr>
+        <w:ind w:firstLine="709"/>
+      </w:pPr>
+      <w:r>
+        <w:t xml:space="preserve">NÚKIB připravuje zákony a </w:t>
+      </w:r>
+      <w:r>
+        <w:t>podzákonné normy v oblasti KB.</w:t>
+      </w:r>
+      <w:r>
+        <w:t xml:space="preserve"> </w:t>
+      </w:r>
+      <w:r>
+        <w:t>NÚKIB se také soustředí na přípravu a varování před kybernetickými útoky a hrozbami. O to se také stará dle zákona</w:t>
+      </w:r>
+      <w:r>
+        <w:t xml:space="preserve"> jako</w:t>
+      </w:r>
+      <w:r>
+        <w:t xml:space="preserve"> úřad varování</w:t>
+      </w:r>
+      <w:r>
+        <w:t>.</w:t>
+      </w:r>
+      <w:r>
+        <w:t xml:space="preserve"> </w:t>
+      </w:r>
+      <w:r>
+        <w:t xml:space="preserve">NÚKIB také jako úřad varování vydá varování, dle kterého se subjekty uvedené v paragrafu </w:t>
+      </w:r>
+      <w:r>
+        <w:t>12</w:t>
+      </w:r>
+      <w:r>
+        <w:t xml:space="preserve"> musí řídit. Subjekty jich týkajíc musí daná varování vzít ve své analýze rizik, zhodnotit a vyvodit výsledky při praktikování kybernetické bezpečnosti</w:t>
+      </w:r>
+      <w:r>
+        <w:t>.</w:t>
+      </w:r>
+    </w:p>
+    <w:p>
+      <w:pPr>
+        <w:ind w:firstLine="709"/>
+      </w:pPr>
+      <w:r>
+        <w:t>NÚKIB také spolupracuje s</w:t>
+      </w:r>
+      <w:r>
+        <w:t> vládním</w:t>
+      </w:r>
+      <w:r>
+        <w:t xml:space="preserve"> CERT</w:t>
+      </w:r>
+      <w:r>
+        <w:t xml:space="preserve"> a týmy typu </w:t>
+      </w:r>
+      <w:r>
+        <w:t>CSIRT</w:t>
+      </w:r>
+      <w:r>
+        <w:rPr>
+          <w:vertAlign w:val="superscript"/>
+        </w:rPr>
+        <w:t xml:space="preserve"> [</w:t>
+      </w:r>
+      <w:r>
+        <w:rPr>
+          <w:vertAlign w:val="superscript"/>
+        </w:rPr>
+        <w:t>6</w:t>
+      </w:r>
+      <w:r>
+        <w:rPr>
+          <w:vertAlign w:val="superscript"/>
+        </w:rPr>
+        <w:t>].</w:t>
+      </w:r>
+      <w:r>
+        <w:t xml:space="preserve"> </w:t>
+      </w:r>
+      <w:r>
+        <w:t xml:space="preserve">Jejich hlavním úkolem je </w:t>
+      </w:r>
+      <w:r>
+        <w:t>ochrana kritické informační infrastruktury a významných informačních systémů</w:t>
+      </w:r>
+      <w:r>
+        <w:t xml:space="preserve"> podle ZoKB.</w:t>
+      </w:r>
+      <w:r>
+        <w:t xml:space="preserve"> Také jsou zdroj bezpečnostních informací </w:t>
+      </w:r>
+      <w:r>
+        <w:t>a pomoci pro orgány státu, organizace i občany.</w:t>
+      </w:r>
+      <w:r>
+        <w:t xml:space="preserve"> </w:t>
+      </w:r>
+    </w:p>
+    <w:p>
+      <w:pPr>
+        <w:spacing w:line="259" w:lineRule="auto"/>
+        <w:ind w:firstLine="0"/>
+      </w:pPr>
+      <w:r>
+        <w:tab/>
+        <w:t>ZoKB dále také ustanovuje jakých infrastruktur se týká. Existují tři:</w:t>
+      </w:r>
+    </w:p>
+    <w:p>
+      <w:pPr>
+        <w:pStyle w:val="Normlnweb"/>
+        <w:shd w:val="clear" w:color="auto" w:fill="FFFFFF"/>
+        <w:spacing w:before="0" w:beforeAutospacing="0" w:after="375" w:afterAutospacing="0" w:line="259" w:lineRule="auto"/>
+        <w:jc w:val="both"/>
+        <w:rPr>
+          <w:color w:val="000000"/>
+          <w:lang w:val="cs-CZ"/>
+        </w:rPr>
+      </w:pPr>
+      <w:r>
+        <w:rPr>
+          <w:lang w:val="cs-CZ"/>
+        </w:rPr>
+        <w:t>Základní</w:t>
+      </w:r>
+      <w:r>
+        <w:rPr>
+          <w:lang w:val="cs-CZ"/>
+        </w:rPr>
+        <w:t xml:space="preserve">: </w:t>
+      </w:r>
+      <w:r>
+        <w:rPr>
+          <w:color w:val="000000"/>
+          <w:lang w:val="cs-CZ"/>
+        </w:rPr>
+        <w:t>služba</w:t>
+      </w:r>
+      <w:r>
+        <w:rPr>
+          <w:color w:val="000000"/>
+          <w:lang w:val="cs-CZ"/>
+        </w:rPr>
+        <w:t xml:space="preserve"> závisl</w:t>
+      </w:r>
+      <w:r>
+        <w:rPr>
+          <w:color w:val="000000"/>
+          <w:lang w:val="cs-CZ"/>
+        </w:rPr>
+        <w:t>á</w:t>
+      </w:r>
+      <w:r>
+        <w:rPr>
+          <w:color w:val="000000"/>
+          <w:lang w:val="cs-CZ"/>
+        </w:rPr>
+        <w:t xml:space="preserve"> na sítích elektronických komunikací nebo informačních systémech </w:t>
+      </w:r>
+      <w:r>
+        <w:rPr>
+          <w:color w:val="000000"/>
+          <w:lang w:val="cs-CZ"/>
+        </w:rPr>
+        <w:t>a</w:t>
+      </w:r>
+      <w:r>
+        <w:rPr>
+          <w:color w:val="000000"/>
+          <w:lang w:val="cs-CZ"/>
+        </w:rPr>
+        <w:t xml:space="preserve"> narušení by mohlo mít významný dopad na zabezpečení společenských nebo ekonomických činností v některém z těchto odvětví</w:t>
+      </w:r>
+      <w:r>
+        <w:rPr>
+          <w:color w:val="000000"/>
+          <w:lang w:val="cs-CZ"/>
+        </w:rPr>
+        <w:t xml:space="preserve">: </w:t>
+      </w:r>
+      <w:r>
+        <w:rPr>
+          <w:color w:val="000000"/>
+          <w:lang w:val="cs-CZ"/>
+        </w:rPr>
+        <w:t>energetika,</w:t>
+      </w:r>
+      <w:r>
+        <w:rPr>
+          <w:color w:val="000000"/>
+          <w:lang w:val="cs-CZ"/>
+        </w:rPr>
+        <w:t xml:space="preserve"> </w:t>
+      </w:r>
+      <w:r>
+        <w:rPr>
+          <w:color w:val="000000"/>
+          <w:lang w:val="cs-CZ"/>
+        </w:rPr>
+        <w:t>doprava,</w:t>
+      </w:r>
+      <w:r>
+        <w:rPr>
+          <w:color w:val="000000"/>
+          <w:lang w:val="cs-CZ"/>
+        </w:rPr>
+        <w:t xml:space="preserve"> </w:t>
+      </w:r>
+      <w:r>
+        <w:rPr>
+          <w:color w:val="000000"/>
+          <w:lang w:val="cs-CZ"/>
+        </w:rPr>
+        <w:t>zdravotnictví banky atd.</w:t>
+      </w:r>
+    </w:p>
+    <w:p>
+      <w:pPr>
+        <w:pStyle w:val="Normlnweb"/>
+        <w:shd w:val="clear" w:color="auto" w:fill="FFFFFF"/>
+        <w:spacing w:before="0" w:beforeAutospacing="0" w:after="375" w:afterAutospacing="0" w:line="259" w:lineRule="auto"/>
+        <w:jc w:val="both"/>
+        <w:rPr>
+          <w:color w:val="000000"/>
+          <w:lang w:val="cs-CZ"/>
+        </w:rPr>
+      </w:pPr>
+      <w:r>
+        <w:rPr>
+          <w:lang w:val="cs-CZ"/>
+        </w:rPr>
+        <w:t>Významná</w:t>
+      </w:r>
+      <w:r>
+        <w:rPr>
+          <w:lang w:val="cs-CZ"/>
+        </w:rPr>
+        <w:t>:</w:t>
+      </w:r>
+      <w:r>
+        <w:rPr>
+          <w:lang w:val="cs-CZ"/>
+        </w:rPr>
+        <w:t xml:space="preserve"> služba jenž zajišťuje přenosové systémy </w:t>
+      </w:r>
+      <w:r>
+        <w:rPr>
+          <w:lang w:val="cs-CZ"/>
+        </w:rPr>
+        <w:t xml:space="preserve">atd. které pokud zajišťuje přímé </w:t>
+      </w:r>
+      <w:r>
+        <w:rPr>
+          <w:lang w:val="cs-CZ"/>
+        </w:rPr>
+        <w:t>zahraniční připojení do veřejné komunik</w:t>
+      </w:r>
+      <w:r>
+        <w:rPr>
+          <w:lang w:val="cs-CZ"/>
+        </w:rPr>
+        <w:t>ační sítě</w:t>
+      </w:r>
+      <w:r>
+        <w:rPr>
+          <w:lang w:val="cs-CZ"/>
+        </w:rPr>
+        <w:t xml:space="preserve"> nebo </w:t>
+      </w:r>
+      <w:r>
+        <w:rPr>
+          <w:lang w:val="cs-CZ"/>
+        </w:rPr>
+        <w:t>zajištující</w:t>
+      </w:r>
+      <w:r>
+        <w:rPr>
+          <w:lang w:val="cs-CZ"/>
+        </w:rPr>
+        <w:t xml:space="preserve"> </w:t>
+      </w:r>
+      <w:r>
+        <w:rPr>
+          <w:lang w:val="cs-CZ"/>
+        </w:rPr>
+        <w:t>přímé připojení ke kritické informační infrastruktuře.</w:t>
+      </w:r>
+    </w:p>
+    <w:p>
+      <w:pPr>
+        <w:ind w:firstLine="0"/>
+      </w:pPr>
+      <w:r>
+        <w:t>Kritická:</w:t>
+      </w:r>
+      <w:r>
+        <w:t xml:space="preserve"> </w:t>
+      </w:r>
+      <w:r>
+        <w:t xml:space="preserve">Pokud by </w:t>
+      </w:r>
+      <w:proofErr w:type="spellStart"/>
+      <w:r>
+        <w:t>kyber</w:t>
+      </w:r>
+      <w:proofErr w:type="spellEnd"/>
+      <w:r>
+        <w:t xml:space="preserve"> hrozba výrazně ovlivnila hospodářské ztráty, nebo měla za následek 250 mrtvých nebo 2500 zraněných s hospitalizací delší než </w:t>
+      </w:r>
+      <w:proofErr w:type="gramStart"/>
+      <w:r>
+        <w:t>24h</w:t>
+      </w:r>
+      <w:proofErr w:type="gramEnd"/>
+      <w:r>
+        <w:t xml:space="preserve"> případně omezení nezbytných služeb nebo jiný závažný zásah do každodenního života více než 125 000 lidí pak se jedná o kritickou informační </w:t>
+      </w:r>
+      <w:r>
+        <w:t>infrastrukturu</w:t>
       </w:r>
       <w:r>
         <w:rPr>
           <w:vertAlign w:val="superscript"/>
           <w:lang w:val="en-US"/>
         </w:rPr>
-        <w:t xml:space="preserve"> [</w:t>
-      </w:r>
-      <w:r>
-        <w:rPr>
-          <w:vertAlign w:val="superscript"/>
-          <w:lang w:val="en-US"/>
-        </w:rPr>
-        <w:t>5]</w:t>
-      </w:r>
-    </w:p>
-    <w:p>
-      <w:pPr>
-        <w:ind w:firstLine="0"/>
-      </w:pPr>
-      <w:r>
-        <w:rPr>
-          <w:lang w:val="en-US"/>
-        </w:rPr>
-        <w:tab/>
-      </w:r>
-      <w:r>
-        <w:rPr>
-          <w:lang w:val="en-US"/>
-        </w:rPr>
-        <w:t xml:space="preserve">Jak </w:t>
-      </w:r>
-      <w:r>
-        <w:t xml:space="preserve">už </w:t>
-      </w:r>
-      <w:r>
-        <w:t xml:space="preserve">bylo řečeno ZoKB </w:t>
-      </w:r>
-      <w:r>
-        <w:t>neudává odpovědnost, ale opatření jakých se máme držet proti kybernetickému útoku a stanovuje úřad, který bude sloužit v zájmu kybernetické bezpečnosti. Národní Úřad Kybernetické a Informační Bezpečnosti (dále jako NÚKIB)</w:t>
-      </w:r>
-      <w:r>
-        <w:t>.  Jedná se o správní úřad pro: KB, ochranu utajovaných informací, kryptografickou ochranu atd.</w:t>
-      </w:r>
-    </w:p>
-    <w:p>
-      <w:pPr>
-        <w:ind w:firstLine="0"/>
-      </w:pPr>
-      <w:r>
-        <w:t xml:space="preserve">NÚKIB připravuje zákony a </w:t>
-      </w:r>
-      <w:r>
-        <w:t>podzákonné normy v oblasti KB.</w:t>
-      </w:r>
-      <w:r>
-        <w:t>NÚKIB se také soustředí na přípravu a varování před kybernetickými útoky a hrozbami. O to se také stará dle zákona</w:t>
-      </w:r>
-      <w:r>
-        <w:t xml:space="preserve"> jako</w:t>
-      </w:r>
-      <w:r>
-        <w:t xml:space="preserve"> úřad varování</w:t>
+        <w:t xml:space="preserve"> [7]</w:t>
       </w:r>
       <w:r>
         <w:t>.</w:t>
       </w:r>
-      <w:r>
-        <w:t xml:space="preserve"> </w:t>
-      </w:r>
-      <w:r>
-        <w:t xml:space="preserve"> </w:t>
-      </w:r>
-    </w:p>
-    <w:p>
-      <w:pPr>
-        <w:ind w:firstLine="0"/>
-      </w:pPr>
-      <w:r>
-        <w:tab/>
-      </w:r>
-      <w:r>
-        <w:t xml:space="preserve">NÚKIB také jako úřad varování vydá varování, dle kterého se subjekty uvedené v paragrafu </w:t>
-      </w:r>
-      <w:r>
-        <w:t>12</w:t>
-      </w:r>
-      <w:r>
-        <w:t xml:space="preserve"> musí řídit. Subjekty jich týkajíc musí daná varování vzít ve své analýze rizik, zhodnotit a vyvodit výsledky při praktikování kybernetické bezpečnosti</w:t>
-      </w:r>
-      <w:r>
-        <w:t>.</w:t>
-      </w:r>
-    </w:p>
-    <w:p>
-      <w:pPr>
-        <w:ind w:firstLine="0"/>
-        <w:rPr>
-          <w:lang w:val="en-US"/>
-        </w:rPr>
-      </w:pPr>
-      <w:r>
-        <w:t>NÚKIB také spolupracuje s národním CERT</w:t>
-      </w:r>
-      <w:r>
-        <w:t>.</w:t>
-      </w:r>
-    </w:p>
-    <w:p>
-      <w:pPr>
-        <w:ind w:firstLine="0"/>
-      </w:pPr>
-    </w:p>
-    <w:p>
-      <w:pPr>
-        <w:ind w:firstLine="0"/>
-        <w:rPr>
-          <w:lang w:val="en-US"/>
-        </w:rPr>
-      </w:pPr>
-    </w:p>
-    <w:p/>
-    <w:p/>
-    <w:p/>
-    <w:p/>
-    <w:p/>
-    <w:p/>
-    <w:p/>
-    <w:p/>
-    <w:p/>
-    <w:p/>
-    <w:p/>
-    <w:p/>
-    <w:p/>
-    <w:p>
+    </w:p>
+    <w:p>
+      <w:pPr>
+        <w:ind w:firstLine="0"/>
+      </w:pPr>
       <w:r>
         <w:rPr>
           <w:rFonts w:eastAsia="Times New Roman"/>
@@ -5431,6 +6304,7 @@
           <w:sz w:val="36"/>
           <w:szCs w:val="24"/>
         </w:rPr>
+        <w:lastRenderedPageBreak/>
         <w:t xml:space="preserve">2.3 </w:t>
       </w:r>
       <w:r>
@@ -5443,6 +6317,74 @@
         </w:rPr>
         <w:t>Právní odpovědnost s připojením k internetu</w:t>
       </w:r>
+    </w:p>
+    <w:p/>
+    <w:p>
+      <w:pPr>
+        <w:rPr>
+          <w:rFonts w:cstheme="minorHAnsi"/>
+          <w:szCs w:val="24"/>
+        </w:rPr>
+      </w:pPr>
+      <w:r>
+        <w:rPr>
+          <w:rFonts w:cstheme="minorHAnsi"/>
+          <w:szCs w:val="24"/>
+        </w:rPr>
+        <w:t>Právo na přístup k internetu bez omezování patří jako základní lidské právo na informace a svobodu projevu a přístup k informacím.</w:t>
+      </w:r>
+      <w:r>
+        <w:rPr>
+          <w:rFonts w:cstheme="minorHAnsi"/>
+          <w:szCs w:val="24"/>
+        </w:rPr>
+        <w:t xml:space="preserve"> </w:t>
+      </w:r>
+      <w:r>
+        <w:rPr>
+          <w:rFonts w:cstheme="minorHAnsi"/>
+          <w:szCs w:val="24"/>
+        </w:rPr>
+        <w:t>Pro používání připojení k internetu si každý operátor klade své podmínky a u mého providera internetového připojení nemám žádné právní odpovědnosti.</w:t>
+      </w:r>
+    </w:p>
+    <w:p>
+      <w:pPr>
+        <w:ind w:firstLine="0"/>
+      </w:pPr>
+      <w:r>
+        <w:tab/>
+      </w:r>
+      <w:r>
+        <w:t>U mnoha poskytovatelů jsem nenašel smluvní podmínky připojení k internetu a pohybu na internetu. Tykající se většinou koncového bodu, který nesmíte přemisťovat, má mít určité specifikace a technologie, které mají zaručit rychlost a kvalitu podle smlouvy. Poskytovatelé rádi za malý poplatek zapůjčí technik</w:t>
+      </w:r>
+      <w:r>
+        <w:t xml:space="preserve">u k připojení potřebnou. Dále se týkají omezení a </w:t>
+      </w:r>
+      <w:r>
+        <w:t>toho,</w:t>
+      </w:r>
+      <w:r>
+        <w:t xml:space="preserve"> jak bude připojení k internetu vypadat atd.</w:t>
+      </w:r>
+    </w:p>
+    <w:p>
+      <w:pPr>
+        <w:ind w:firstLine="0"/>
+      </w:pPr>
+      <w:r>
+        <w:tab/>
+      </w:r>
+      <w:r>
+        <w:t xml:space="preserve"> </w:t>
+      </w:r>
+    </w:p>
+    <w:p>
+      <w:pPr>
+        <w:rPr>
+          <w:lang w:val="en-US"/>
+        </w:rPr>
+      </w:pPr>
     </w:p>
     <w:p/>
     <w:p/>
@@ -5461,15 +6403,11 @@
     <w:p/>
     <w:p/>
     <w:p/>
-    <w:p/>
-    <w:p/>
-    <w:p/>
-    <w:p/>
-    <w:p/>
-    <w:p/>
-    <w:p/>
-    <w:p/>
-    <w:p/>
+    <w:p>
+      <w:pPr>
+        <w:ind w:firstLine="0"/>
+      </w:pPr>
+    </w:p>
     <w:p>
       <w:pPr>
         <w:pStyle w:val="Nadpis1"/>
@@ -5524,700 +6462,6 @@
       </w:r>
       <w:r>
         <w:t>1.</w:t>
-      </w:r>
-    </w:p>
-    <w:p>
-      <w:pPr>
-        <w:pStyle w:val="Obrzek"/>
-      </w:pPr>
-      <w:r>
-        <w:drawing>
-          <wp:inline distT="0" distB="0" distL="0" distR="0" wp14:anchorId="19F672EA" wp14:editId="1EA32E7C">
-            <wp:extent cx="1064895" cy="1597025"/>
-            <wp:effectExtent l="0" t="0" r="1905" b="3175"/>
-            <wp:docPr id="2" name="Obrázek 2" descr="MP900448472[1]"/>
-            <wp:cNvGraphicFramePr>
-              <a:graphicFrameLocks xmlns:a="http://schemas.openxmlformats.org/drawingml/2006/main" noChangeAspect="1"/>
-            </wp:cNvGraphicFramePr>
-            <a:graphic xmlns:a="http://schemas.openxmlformats.org/drawingml/2006/main">
-              <a:graphicData uri="http://schemas.openxmlformats.org/drawingml/2006/picture">
-                <pic:pic xmlns:pic="http://schemas.openxmlformats.org/drawingml/2006/picture">
-                  <pic:nvPicPr>
-                    <pic:cNvPr id="0" name="Picture 1" descr="MP900448472[1]"/>
-                    <pic:cNvPicPr>
-                      <a:picLocks noChangeAspect="1" noChangeArrowheads="1"/>
-                    </pic:cNvPicPr>
-                  </pic:nvPicPr>
-                  <pic:blipFill>
-                    <a:blip r:embed="rId18">
-                      <a:extLst>
-                        <a:ext uri="{28A0092B-C50C-407E-A947-70E740481C1C}">
-                          <a14:useLocalDpi xmlns:a14="http://schemas.microsoft.com/office/drawing/2010/main" val="0"/>
-                        </a:ext>
-                      </a:extLst>
-                    </a:blip>
-                    <a:srcRect/>
-                    <a:stretch>
-                      <a:fillRect/>
-                    </a:stretch>
-                  </pic:blipFill>
-                  <pic:spPr bwMode="auto">
-                    <a:xfrm>
-                      <a:off x="0" y="0"/>
-                      <a:ext cx="1064895" cy="1597025"/>
-                    </a:xfrm>
-                    <a:prstGeom prst="rect">
-                      <a:avLst/>
-                    </a:prstGeom>
-                    <a:noFill/>
-                    <a:ln>
-                      <a:noFill/>
-                    </a:ln>
-                  </pic:spPr>
-                </pic:pic>
-              </a:graphicData>
-            </a:graphic>
-          </wp:inline>
-        </w:drawing>
-      </w:r>
-    </w:p>
-    <w:p>
-      <w:pPr>
-        <w:pStyle w:val="Obrzek-popis"/>
-      </w:pPr>
-      <w:r>
-        <w:rPr>
-          <w:b/>
-        </w:rPr>
-        <w:t xml:space="preserve">Obr. </w:t>
-      </w:r>
-      <w:r>
-        <w:rPr>
-          <w:b/>
-        </w:rPr>
-        <w:t>3.</w:t>
-      </w:r>
-      <w:r>
-        <w:rPr>
-          <w:b/>
-        </w:rPr>
-        <w:t>1:</w:t>
-      </w:r>
-      <w:r>
-        <w:t xml:space="preserve"> Tulipány před ozářením kryptonitem. Fotografie: autor.</w:t>
-      </w:r>
-    </w:p>
-    <w:p>
-      <w:pPr>
-        <w:rPr>
-          <w:rStyle w:val="Hypertextovodkaz"/>
-          <w:color w:val="auto"/>
-        </w:rPr>
-      </w:pPr>
-      <w:r>
-        <w:t xml:space="preserve">Obrázky </w:t>
-      </w:r>
-      <w:r>
-        <w:t xml:space="preserve">číslujte </w:t>
-      </w:r>
-      <w:r>
-        <w:t>podle hlavní kapitoly, ve které se vyskytují. Podkapitoly se již neuvažují. To znamená, že obrázky v úvodu (typicky kap. 1) budou: Obr.</w:t>
-      </w:r>
-      <w:r>
-        <w:t> </w:t>
-      </w:r>
-      <w:r>
-        <w:t>1.1, Obr.</w:t>
-      </w:r>
-      <w:r>
-        <w:t> </w:t>
-      </w:r>
-      <w:r>
-        <w:t>1.2 atd. V metodách (typicky druhá velká kapitola) budou číslovány Obr.</w:t>
-      </w:r>
-      <w:r>
-        <w:t> </w:t>
-      </w:r>
-      <w:r>
-        <w:t>2.1, Obr.</w:t>
-      </w:r>
-      <w:r>
-        <w:t> </w:t>
-      </w:r>
-      <w:r>
-        <w:t>2.2, Obr.</w:t>
-      </w:r>
-      <w:r>
-        <w:t> </w:t>
-      </w:r>
-      <w:r>
-        <w:t xml:space="preserve">2.3 atd. </w:t>
-      </w:r>
-    </w:p>
-    <w:p>
-      <w:r>
-        <w:t>Popis tabulky, na rozdíl od obrázku, je zpravidla nad tabulkou</w:t>
-      </w:r>
-      <w:r>
-        <w:t>, viz Tabulka 3.1</w:t>
-      </w:r>
-      <w:r>
-        <w:t>. Není nutné v něm opisovat celý obsah záhlaví tabulky, které následuje hned vzápětí. Jednotlivé proměnné v tabulce jsou řazeny do sloupců. V tabulce jsou nezávislé proměnné, kategorie probandů apod. řazeny vlevo, závislé proměnné vpravo. Jednotky uvádějte v kulatých závorkách v záhlaví tabulky, ne u každého čísla zvlášť. Vysvětlující poznámky (např. dosažená hladina významnosti, zda jsou data udávána jako průměr + směrodatná chyba průměru, jaký statistický test byl použit apod.) jsou umisťovány pod tabulku a odkaz na ně se udává jako horní index (symboly, čísla, písmena) na příslušném místě tabulky.</w:t>
-      </w:r>
-      <w:r>
-        <w:t xml:space="preserve"> Na každý obrázek a tabulku je třeba odkazovat z hlavního textu.</w:t>
-      </w:r>
-    </w:p>
-    <w:p>
-      <w:pPr>
-        <w:pStyle w:val="Tabulka-popis"/>
-        <w:ind w:left="709" w:right="706"/>
-        <w:rPr>
-          <w:rFonts w:cs="Times New Roman"/>
-        </w:rPr>
-      </w:pPr>
-      <w:r>
-        <w:rPr>
-          <w:rFonts w:cs="Times New Roman"/>
-          <w:b/>
-        </w:rPr>
-        <w:t>Tabulka 3.1:</w:t>
-      </w:r>
-      <w:r>
-        <w:rPr>
-          <w:rFonts w:cs="Times New Roman"/>
-        </w:rPr>
-        <w:t xml:space="preserve"> Reakční čas </w:t>
-      </w:r>
-      <w:r>
-        <w:rPr>
-          <w:rFonts w:cs="Times New Roman"/>
-          <w:i/>
-          <w:iCs/>
-        </w:rPr>
-        <w:t>T</w:t>
-      </w:r>
-      <w:r>
-        <w:rPr>
-          <w:rFonts w:cs="Times New Roman"/>
-          <w:vertAlign w:val="subscript"/>
-        </w:rPr>
-        <w:t>20</w:t>
-      </w:r>
-      <w:r>
-        <w:rPr>
-          <w:rFonts w:cs="Times New Roman"/>
-        </w:rPr>
-        <w:t xml:space="preserve"> signálu periferní saturace kyslíkem, </w:t>
-      </w:r>
-      <w:r>
-        <w:rPr>
-          <w:rFonts w:cs="Times New Roman"/>
-          <w:i/>
-          <w:iCs/>
-        </w:rPr>
-        <w:t>Sp</w:t>
-      </w:r>
-      <w:r>
-        <w:rPr>
-          <w:rFonts w:cs="Times New Roman"/>
-        </w:rPr>
-        <w:t>O</w:t>
-      </w:r>
-      <w:r>
-        <w:rPr>
-          <w:rFonts w:cs="Times New Roman"/>
-          <w:vertAlign w:val="subscript"/>
-        </w:rPr>
-        <w:t>2</w:t>
-      </w:r>
-      <w:r>
-        <w:rPr>
-          <w:rFonts w:cs="Times New Roman"/>
-        </w:rPr>
-        <w:t>, měřený třemi různými přístroji</w:t>
-      </w:r>
-      <w:r>
-        <w:rPr>
-          <w:rFonts w:cs="Times New Roman"/>
-        </w:rPr>
-        <w:t>.</w:t>
-      </w:r>
-    </w:p>
-    <w:tbl>
-      <w:tblPr>
-        <w:tblW w:w="0" w:type="auto"/>
-        <w:jc w:val="center"/>
-        <w:tblLayout w:type="fixed"/>
-        <w:tblLook w:val="04A0" w:firstRow="1" w:lastRow="0" w:firstColumn="1" w:lastColumn="0" w:noHBand="0" w:noVBand="1"/>
-      </w:tblPr>
-      <w:tblGrid>
-        <w:gridCol w:w="2126"/>
-        <w:gridCol w:w="1701"/>
-        <w:gridCol w:w="1559"/>
-        <w:gridCol w:w="1699"/>
-      </w:tblGrid>
-      <w:tr>
-        <w:trPr>
-          <w:trHeight w:hRule="exact" w:val="334"/>
-          <w:jc w:val="center"/>
-        </w:trPr>
-        <w:tc>
-          <w:tcPr>
-            <w:tcW w:w="2126" w:type="dxa"/>
-            <w:tcBorders>
-              <w:top w:val="single" w:sz="12" w:space="0" w:color="auto"/>
-            </w:tcBorders>
-            <w:shd w:val="clear" w:color="auto" w:fill="auto"/>
-            <w:vAlign w:val="center"/>
-          </w:tcPr>
-          <w:p>
-            <w:pPr>
-              <w:pStyle w:val="Tabulka"/>
-            </w:pPr>
-          </w:p>
-        </w:tc>
-        <w:tc>
-          <w:tcPr>
-            <w:tcW w:w="4959" w:type="dxa"/>
-            <w:gridSpan w:val="3"/>
-            <w:tcBorders>
-              <w:top w:val="single" w:sz="12" w:space="0" w:color="auto"/>
-              <w:bottom w:val="single" w:sz="8" w:space="0" w:color="auto"/>
-            </w:tcBorders>
-            <w:shd w:val="clear" w:color="auto" w:fill="auto"/>
-            <w:vAlign w:val="center"/>
-          </w:tcPr>
-          <w:p>
-            <w:pPr>
-              <w:pStyle w:val="Tabulka"/>
-            </w:pPr>
-            <w:r>
-              <w:rPr>
-                <w:i/>
-              </w:rPr>
-              <w:t>T</w:t>
-            </w:r>
-            <w:r>
-              <w:rPr>
-                <w:vertAlign w:val="subscript"/>
-              </w:rPr>
-              <w:t>20</w:t>
-            </w:r>
-            <w:r>
-              <w:t xml:space="preserve"> (s)</w:t>
-            </w:r>
-          </w:p>
-        </w:tc>
-      </w:tr>
-      <w:tr>
-        <w:trPr>
-          <w:trHeight w:hRule="exact" w:val="334"/>
-          <w:jc w:val="center"/>
-        </w:trPr>
-        <w:tc>
-          <w:tcPr>
-            <w:tcW w:w="2126" w:type="dxa"/>
-            <w:tcBorders>
-              <w:bottom w:val="single" w:sz="8" w:space="0" w:color="auto"/>
-            </w:tcBorders>
-            <w:shd w:val="clear" w:color="auto" w:fill="auto"/>
-            <w:vAlign w:val="center"/>
-          </w:tcPr>
-          <w:p>
-            <w:pPr>
-              <w:pStyle w:val="Tabulka"/>
-              <w:jc w:val="left"/>
-            </w:pPr>
-            <w:r>
-              <w:t>Fáze</w:t>
-            </w:r>
-          </w:p>
-        </w:tc>
-        <w:tc>
-          <w:tcPr>
-            <w:tcW w:w="1701" w:type="dxa"/>
-            <w:tcBorders>
-              <w:top w:val="single" w:sz="8" w:space="0" w:color="auto"/>
-              <w:bottom w:val="single" w:sz="8" w:space="0" w:color="auto"/>
-            </w:tcBorders>
-            <w:shd w:val="clear" w:color="auto" w:fill="auto"/>
-            <w:vAlign w:val="center"/>
-          </w:tcPr>
-          <w:p>
-            <w:pPr>
-              <w:pStyle w:val="Tabulka"/>
-            </w:pPr>
-            <w:r>
-              <w:t>Root Radical-7</w:t>
-            </w:r>
-          </w:p>
-        </w:tc>
-        <w:tc>
-          <w:tcPr>
-            <w:tcW w:w="1559" w:type="dxa"/>
-            <w:tcBorders>
-              <w:top w:val="single" w:sz="8" w:space="0" w:color="auto"/>
-              <w:bottom w:val="single" w:sz="8" w:space="0" w:color="auto"/>
-            </w:tcBorders>
-            <w:shd w:val="clear" w:color="auto" w:fill="auto"/>
-            <w:vAlign w:val="center"/>
-          </w:tcPr>
-          <w:p>
-            <w:pPr>
-              <w:pStyle w:val="Tabulka"/>
-            </w:pPr>
-            <w:r>
-              <w:t>Nellcor N-600</w:t>
-            </w:r>
-          </w:p>
-        </w:tc>
-        <w:tc>
-          <w:tcPr>
-            <w:tcW w:w="1699" w:type="dxa"/>
-            <w:tcBorders>
-              <w:top w:val="single" w:sz="8" w:space="0" w:color="auto"/>
-              <w:bottom w:val="single" w:sz="8" w:space="0" w:color="auto"/>
-            </w:tcBorders>
-            <w:shd w:val="clear" w:color="auto" w:fill="auto"/>
-            <w:vAlign w:val="center"/>
-          </w:tcPr>
-          <w:p>
-            <w:pPr>
-              <w:pStyle w:val="Tabulka"/>
-            </w:pPr>
-            <w:r>
-              <w:t>Carescape B650</w:t>
-            </w:r>
-          </w:p>
-        </w:tc>
-      </w:tr>
-      <w:tr>
-        <w:trPr>
-          <w:trHeight w:hRule="exact" w:val="334"/>
-          <w:jc w:val="center"/>
-        </w:trPr>
-        <w:tc>
-          <w:tcPr>
-            <w:tcW w:w="2126" w:type="dxa"/>
-            <w:tcBorders>
-              <w:top w:val="single" w:sz="8" w:space="0" w:color="auto"/>
-            </w:tcBorders>
-            <w:shd w:val="clear" w:color="auto" w:fill="auto"/>
-            <w:vAlign w:val="center"/>
-          </w:tcPr>
-          <w:p>
-            <w:pPr>
-              <w:pStyle w:val="Tabulka"/>
-              <w:jc w:val="left"/>
-            </w:pPr>
-            <w:r>
-              <w:t>Hypoxická</w:t>
-            </w:r>
-          </w:p>
-        </w:tc>
-        <w:tc>
-          <w:tcPr>
-            <w:tcW w:w="1701" w:type="dxa"/>
-            <w:tcBorders>
-              <w:top w:val="single" w:sz="8" w:space="0" w:color="auto"/>
-            </w:tcBorders>
-            <w:shd w:val="clear" w:color="auto" w:fill="auto"/>
-            <w:vAlign w:val="center"/>
-          </w:tcPr>
-          <w:p>
-            <w:pPr>
-              <w:pStyle w:val="Tabulka"/>
-            </w:pPr>
-            <w:r>
-              <w:t xml:space="preserve"> </w:t>
-            </w:r>
-            <w:r>
-              <w:t>52±15</w:t>
-            </w:r>
-            <w:r>
-              <w:rPr>
-                <w:vertAlign w:val="superscript"/>
-              </w:rPr>
-              <w:t>*</w:t>
-            </w:r>
-          </w:p>
-        </w:tc>
-        <w:tc>
-          <w:tcPr>
-            <w:tcW w:w="1559" w:type="dxa"/>
-            <w:tcBorders>
-              <w:top w:val="single" w:sz="8" w:space="0" w:color="auto"/>
-            </w:tcBorders>
-            <w:shd w:val="clear" w:color="auto" w:fill="auto"/>
-            <w:vAlign w:val="center"/>
-          </w:tcPr>
-          <w:p>
-            <w:pPr>
-              <w:pStyle w:val="Tabulka"/>
-            </w:pPr>
-            <w:r>
-              <w:t xml:space="preserve"> </w:t>
-            </w:r>
-            <w:r>
-              <w:t>65±19</w:t>
-            </w:r>
-            <w:r>
-              <w:rPr>
-                <w:vertAlign w:val="superscript"/>
-              </w:rPr>
-              <w:t>*</w:t>
-            </w:r>
-          </w:p>
-        </w:tc>
-        <w:tc>
-          <w:tcPr>
-            <w:tcW w:w="1699" w:type="dxa"/>
-            <w:tcBorders>
-              <w:top w:val="single" w:sz="8" w:space="0" w:color="auto"/>
-            </w:tcBorders>
-            <w:shd w:val="clear" w:color="auto" w:fill="auto"/>
-            <w:vAlign w:val="center"/>
-          </w:tcPr>
-          <w:p>
-            <w:pPr>
-              <w:pStyle w:val="Tabulka"/>
-            </w:pPr>
-            <w:r>
-              <w:t>56±15</w:t>
-            </w:r>
-          </w:p>
-        </w:tc>
-      </w:tr>
-      <w:tr>
-        <w:trPr>
-          <w:trHeight w:hRule="exact" w:val="334"/>
-          <w:jc w:val="center"/>
-        </w:trPr>
-        <w:tc>
-          <w:tcPr>
-            <w:tcW w:w="2126" w:type="dxa"/>
-            <w:shd w:val="clear" w:color="auto" w:fill="auto"/>
-            <w:vAlign w:val="center"/>
-          </w:tcPr>
-          <w:p>
-            <w:pPr>
-              <w:pStyle w:val="Tabulka"/>
-              <w:jc w:val="left"/>
-            </w:pPr>
-            <w:r>
-              <w:t>Hyperoxická</w:t>
-            </w:r>
-          </w:p>
-        </w:tc>
-        <w:tc>
-          <w:tcPr>
-            <w:tcW w:w="1701" w:type="dxa"/>
-            <w:shd w:val="clear" w:color="auto" w:fill="auto"/>
-            <w:vAlign w:val="center"/>
-          </w:tcPr>
-          <w:p>
-            <w:pPr>
-              <w:pStyle w:val="Tabulka"/>
-            </w:pPr>
-            <w:r>
-              <w:t>43±14</w:t>
-            </w:r>
-          </w:p>
-        </w:tc>
-        <w:tc>
-          <w:tcPr>
-            <w:tcW w:w="1559" w:type="dxa"/>
-            <w:shd w:val="clear" w:color="auto" w:fill="auto"/>
-            <w:vAlign w:val="center"/>
-          </w:tcPr>
-          <w:p>
-            <w:pPr>
-              <w:pStyle w:val="Tabulka"/>
-            </w:pPr>
-            <w:r>
-              <w:t>55±28</w:t>
-            </w:r>
-          </w:p>
-        </w:tc>
-        <w:tc>
-          <w:tcPr>
-            <w:tcW w:w="1699" w:type="dxa"/>
-            <w:shd w:val="clear" w:color="auto" w:fill="auto"/>
-            <w:vAlign w:val="center"/>
-          </w:tcPr>
-          <w:p>
-            <w:pPr>
-              <w:pStyle w:val="Tabulka"/>
-            </w:pPr>
-            <w:r>
-              <w:t>49±15</w:t>
-            </w:r>
-          </w:p>
-        </w:tc>
-      </w:tr>
-      <w:tr>
-        <w:trPr>
-          <w:trHeight w:hRule="exact" w:val="334"/>
-          <w:jc w:val="center"/>
-        </w:trPr>
-        <w:tc>
-          <w:tcPr>
-            <w:tcW w:w="2126" w:type="dxa"/>
-            <w:tcBorders>
-              <w:bottom w:val="single" w:sz="12" w:space="0" w:color="auto"/>
-            </w:tcBorders>
-            <w:shd w:val="clear" w:color="auto" w:fill="auto"/>
-            <w:vAlign w:val="center"/>
-          </w:tcPr>
-          <w:p>
-            <w:pPr>
-              <w:pStyle w:val="Tabulka"/>
-              <w:jc w:val="left"/>
-            </w:pPr>
-            <w:r>
-              <w:t>Hyperkapnická</w:t>
-            </w:r>
-          </w:p>
-        </w:tc>
-        <w:tc>
-          <w:tcPr>
-            <w:tcW w:w="1701" w:type="dxa"/>
-            <w:tcBorders>
-              <w:bottom w:val="single" w:sz="12" w:space="0" w:color="auto"/>
-            </w:tcBorders>
-            <w:shd w:val="clear" w:color="auto" w:fill="auto"/>
-            <w:vAlign w:val="center"/>
-          </w:tcPr>
-          <w:p>
-            <w:pPr>
-              <w:pStyle w:val="Tabulka"/>
-            </w:pPr>
-            <w:r>
-              <w:t>75±23</w:t>
-            </w:r>
-          </w:p>
-        </w:tc>
-        <w:tc>
-          <w:tcPr>
-            <w:tcW w:w="1559" w:type="dxa"/>
-            <w:tcBorders>
-              <w:bottom w:val="single" w:sz="12" w:space="0" w:color="auto"/>
-            </w:tcBorders>
-            <w:shd w:val="clear" w:color="auto" w:fill="auto"/>
-            <w:vAlign w:val="center"/>
-          </w:tcPr>
-          <w:p>
-            <w:pPr>
-              <w:pStyle w:val="Tabulka"/>
-            </w:pPr>
-            <w:r>
-              <w:t>119±47</w:t>
-            </w:r>
-            <w:r>
-              <w:rPr>
-                <w:vertAlign w:val="superscript"/>
-              </w:rPr>
-              <w:t>#</w:t>
-            </w:r>
-          </w:p>
-        </w:tc>
-        <w:tc>
-          <w:tcPr>
-            <w:tcW w:w="1699" w:type="dxa"/>
-            <w:tcBorders>
-              <w:bottom w:val="single" w:sz="12" w:space="0" w:color="auto"/>
-            </w:tcBorders>
-            <w:shd w:val="clear" w:color="auto" w:fill="auto"/>
-            <w:vAlign w:val="center"/>
-          </w:tcPr>
-          <w:p>
-            <w:pPr>
-              <w:pStyle w:val="Tabulka"/>
-            </w:pPr>
-            <w:r>
-              <w:t xml:space="preserve"> </w:t>
-            </w:r>
-            <w:r>
-              <w:t>73±41</w:t>
-            </w:r>
-            <w:r>
-              <w:rPr>
-                <w:vertAlign w:val="superscript"/>
-              </w:rPr>
-              <w:t>#</w:t>
-            </w:r>
-          </w:p>
-        </w:tc>
-      </w:tr>
-    </w:tbl>
-    <w:p>
-      <w:pPr>
-        <w:pStyle w:val="Tabulka-poznmka"/>
-        <w:ind w:left="709" w:right="706"/>
-      </w:pPr>
-      <w:r>
-        <w:t xml:space="preserve">Data </w:t>
-      </w:r>
-      <w:r>
-        <w:t xml:space="preserve">byla měřena pro shodnou skupinu 14 probandů a </w:t>
-      </w:r>
-      <w:r>
-        <w:t xml:space="preserve">jsou uvedena jako aritmetický průměr ± směrodatná odchylka. Symboly </w:t>
-      </w:r>
-      <w:r>
-        <w:rPr>
-          <w:vertAlign w:val="superscript"/>
-        </w:rPr>
-        <w:t>*</w:t>
-      </w:r>
-      <w:r>
-        <w:rPr>
-          <w:vertAlign w:val="superscript"/>
-        </w:rPr>
-        <w:t xml:space="preserve"> </w:t>
-      </w:r>
-      <w:r>
-        <w:t xml:space="preserve">a </w:t>
-      </w:r>
-      <w:r>
-        <w:rPr>
-          <w:vertAlign w:val="superscript"/>
-        </w:rPr>
-        <w:t>#</w:t>
-      </w:r>
-      <w:r>
-        <w:t xml:space="preserve"> značí statisticky významný rozdíl (</w:t>
-      </w:r>
-      <w:r>
-        <w:rPr>
-          <w:i/>
-        </w:rPr>
-        <w:t>p</w:t>
-      </w:r>
-      <w:r>
-        <w:rPr>
-          <w:vertAlign w:val="subscript"/>
-        </w:rPr>
-        <w:t> </w:t>
-      </w:r>
-      <w:r>
-        <w:t>&lt;</w:t>
-      </w:r>
-      <w:r>
-        <w:rPr>
-          <w:vertAlign w:val="subscript"/>
-        </w:rPr>
-        <w:t> </w:t>
-      </w:r>
-      <w:r>
-        <w:t>0</w:t>
-      </w:r>
-      <w:r>
-        <w:t>,</w:t>
-      </w:r>
-      <w:r>
-        <w:t>05) časů pro shodnou fázi.</w:t>
       </w:r>
     </w:p>
     <w:p>
@@ -6465,7 +6709,35 @@
         <w:rPr>
           <w:shd w:val="clear" w:color="auto" w:fill="FFFFFF"/>
         </w:rPr>
-        <w:t>. Vydání: desáté. Praha: Armex Publishing, 2019. Edice kapesních zákonů. ISBN 978-80-87451-64-9.</w:t>
+        <w:t xml:space="preserve">. Vydání: desáté. Praha: </w:t>
+      </w:r>
+      <w:proofErr w:type="spellStart"/>
+      <w:r>
+        <w:rPr>
+          <w:shd w:val="clear" w:color="auto" w:fill="FFFFFF"/>
+        </w:rPr>
+        <w:t>Armex</w:t>
+      </w:r>
+      <w:proofErr w:type="spellEnd"/>
+      <w:r>
+        <w:rPr>
+          <w:shd w:val="clear" w:color="auto" w:fill="FFFFFF"/>
+        </w:rPr>
+        <w:t xml:space="preserve"> </w:t>
+      </w:r>
+      <w:proofErr w:type="spellStart"/>
+      <w:r>
+        <w:rPr>
+          <w:shd w:val="clear" w:color="auto" w:fill="FFFFFF"/>
+        </w:rPr>
+        <w:t>Publishing</w:t>
+      </w:r>
+      <w:proofErr w:type="spellEnd"/>
+      <w:r>
+        <w:rPr>
+          <w:shd w:val="clear" w:color="auto" w:fill="FFFFFF"/>
+        </w:rPr>
+        <w:t>, 2019. Edice kapesních zákonů. ISBN 978-80-87451-64-9.</w:t>
       </w:r>
     </w:p>
     <w:p>
@@ -6499,7 +6771,35 @@
         <w:rPr>
           <w:shd w:val="clear" w:color="auto" w:fill="FFFFFF"/>
         </w:rPr>
-        <w:t>. Vydání: desáté. Praha: Armex Publishing, 2019. Edice kapesních zákonů. ISBN 978-80-87451-64-9.</w:t>
+        <w:t xml:space="preserve">. Vydání: desáté. Praha: </w:t>
+      </w:r>
+      <w:proofErr w:type="spellStart"/>
+      <w:r>
+        <w:rPr>
+          <w:shd w:val="clear" w:color="auto" w:fill="FFFFFF"/>
+        </w:rPr>
+        <w:t>Armex</w:t>
+      </w:r>
+      <w:proofErr w:type="spellEnd"/>
+      <w:r>
+        <w:rPr>
+          <w:shd w:val="clear" w:color="auto" w:fill="FFFFFF"/>
+        </w:rPr>
+        <w:t xml:space="preserve"> </w:t>
+      </w:r>
+      <w:proofErr w:type="spellStart"/>
+      <w:r>
+        <w:rPr>
+          <w:shd w:val="clear" w:color="auto" w:fill="FFFFFF"/>
+        </w:rPr>
+        <w:t>Publishing</w:t>
+      </w:r>
+      <w:proofErr w:type="spellEnd"/>
+      <w:r>
+        <w:rPr>
+          <w:shd w:val="clear" w:color="auto" w:fill="FFFFFF"/>
+        </w:rPr>
+        <w:t>, 2019. Edice kapesních zákonů. ISBN 978-80-87451-64-9.</w:t>
       </w:r>
     </w:p>
     <w:p>
@@ -6533,20 +6833,47 @@
         <w:rPr>
           <w:shd w:val="clear" w:color="auto" w:fill="FFFFFF"/>
         </w:rPr>
-        <w:t>. Vydání: desáté. Praha: Armex Publishing, 2019. Edice kapesních zákonů. ISBN 978-80-87451-64-9.</w:t>
-      </w:r>
-    </w:p>
-    <w:p>
-      <w:pPr>
-        <w:ind w:firstLine="0"/>
+        <w:t xml:space="preserve">. Vydání: desáté. Praha: </w:t>
+      </w:r>
+      <w:proofErr w:type="spellStart"/>
+      <w:r>
         <w:rPr>
           <w:shd w:val="clear" w:color="auto" w:fill="FFFFFF"/>
         </w:rPr>
-      </w:pPr>
+        <w:t>Armex</w:t>
+      </w:r>
+      <w:proofErr w:type="spellEnd"/>
       <w:r>
         <w:rPr>
           <w:shd w:val="clear" w:color="auto" w:fill="FFFFFF"/>
-          <w:lang w:val="en-US"/>
+        </w:rPr>
+        <w:t xml:space="preserve"> </w:t>
+      </w:r>
+      <w:proofErr w:type="spellStart"/>
+      <w:r>
+        <w:rPr>
+          <w:shd w:val="clear" w:color="auto" w:fill="FFFFFF"/>
+        </w:rPr>
+        <w:t>Publishing</w:t>
+      </w:r>
+      <w:proofErr w:type="spellEnd"/>
+      <w:r>
+        <w:rPr>
+          <w:shd w:val="clear" w:color="auto" w:fill="FFFFFF"/>
+        </w:rPr>
+        <w:t>, 2019. Edice kapesních zákonů. ISBN 978-80-87451-64-9.</w:t>
+      </w:r>
+    </w:p>
+    <w:p>
+      <w:pPr>
+        <w:ind w:firstLine="0"/>
+        <w:rPr>
+          <w:shd w:val="clear" w:color="auto" w:fill="FFFFFF"/>
+        </w:rPr>
+      </w:pPr>
+      <w:r>
+        <w:rPr>
+          <w:shd w:val="clear" w:color="auto" w:fill="FFFFFF"/>
         </w:rPr>
         <w:t xml:space="preserve">[4] </w:t>
       </w:r>
@@ -6564,7 +6891,7 @@
         </w:rPr>
         <w:t xml:space="preserve"> [online]. Česko: Ze dne 23. července 2014 [cit. 2022-06-16]. Dostupné z: </w:t>
       </w:r>
-      <w:hyperlink r:id="rId19" w:history="1">
+      <w:hyperlink r:id="rId18" w:history="1">
         <w:r>
           <w:rPr>
             <w:rStyle w:val="Hypertextovodkaz"/>
@@ -6580,7 +6907,6 @@
         <w:ind w:firstLine="0"/>
         <w:rPr>
           <w:shd w:val="clear" w:color="auto" w:fill="FFFFFF"/>
-          <w:lang w:val="en-US"/>
         </w:rPr>
       </w:pPr>
       <w:r>
@@ -6607,16 +6933,180 @@
         <w:rPr>
           <w:shd w:val="clear" w:color="auto" w:fill="FFFFFF"/>
         </w:rPr>
-        <w:t> [online]. Praha: CZ.NIC, z.s.p.o., 2019 [cit. 2022-06-16]. CZ.NIC. ISBN 978-80-88168-31-7. Dostupné z: https://knihy.nic.cz/files/edice/cybersecurity.pdf</w:t>
-      </w:r>
-    </w:p>
-    <w:p>
-      <w:pPr>
-        <w:ind w:firstLine="0"/>
-      </w:pPr>
-    </w:p>
-    <w:p>
-      <w:pPr>
+        <w:t xml:space="preserve"> [online]. Praha: CZ.NIC, </w:t>
+      </w:r>
+      <w:proofErr w:type="spellStart"/>
+      <w:r>
+        <w:rPr>
+          <w:shd w:val="clear" w:color="auto" w:fill="FFFFFF"/>
+        </w:rPr>
+        <w:t>z.s.p.o</w:t>
+      </w:r>
+      <w:proofErr w:type="spellEnd"/>
+      <w:r>
+        <w:rPr>
+          <w:shd w:val="clear" w:color="auto" w:fill="FFFFFF"/>
+        </w:rPr>
+        <w:t xml:space="preserve">., 2019 [cit. 2022-06-16]. CZ.NIC. ISBN 978-80-88168-31-7. Dostupné z: </w:t>
+      </w:r>
+      <w:hyperlink r:id="rId19" w:history="1">
+        <w:r>
+          <w:rPr>
+            <w:rStyle w:val="Hypertextovodkaz"/>
+            <w:shd w:val="clear" w:color="auto" w:fill="FFFFFF"/>
+          </w:rPr>
+          <w:t>https://knihy.nic.cz/files/edice/cybersecurity.pdf</w:t>
+        </w:r>
+      </w:hyperlink>
+    </w:p>
+    <w:p>
+      <w:pPr>
+        <w:ind w:firstLine="0"/>
+        <w:rPr>
+          <w:shd w:val="clear" w:color="auto" w:fill="FFFFFF"/>
+        </w:rPr>
+      </w:pPr>
+      <w:r>
+        <w:rPr>
+          <w:shd w:val="clear" w:color="auto" w:fill="FFFFFF"/>
+        </w:rPr>
+        <w:t xml:space="preserve">[6] </w:t>
+      </w:r>
+      <w:r>
+        <w:rPr>
+          <w:i/>
+          <w:iCs/>
+          <w:color w:val="212529"/>
+          <w:shd w:val="clear" w:color="auto" w:fill="FFFFFF"/>
+        </w:rPr>
+        <w:t>Vládní</w:t>
+      </w:r>
+      <w:r>
+        <w:rPr>
+          <w:i/>
+          <w:iCs/>
+          <w:color w:val="212529"/>
+          <w:shd w:val="clear" w:color="auto" w:fill="FFFFFF"/>
+        </w:rPr>
+        <w:t xml:space="preserve"> CERT: NÚKIB</w:t>
+      </w:r>
+      <w:r>
+        <w:rPr>
+          <w:color w:val="212529"/>
+          <w:shd w:val="clear" w:color="auto" w:fill="FFFFFF"/>
+        </w:rPr>
+        <w:t xml:space="preserve"> [online]. Brno: NÚKIB, 2014 [cit. 2022-06-19]. Dostupné z: </w:t>
+      </w:r>
+      <w:hyperlink r:id="rId20" w:history="1">
+        <w:r>
+          <w:rPr>
+            <w:rStyle w:val="Hypertextovodkaz"/>
+            <w:shd w:val="clear" w:color="auto" w:fill="FFFFFF"/>
+          </w:rPr>
+          <w:t>https://www.nukib.cz/cs/kyberneticka-bezpecnost/vladni-cert/</w:t>
+        </w:r>
+      </w:hyperlink>
+    </w:p>
+    <w:p>
+      <w:pPr>
+        <w:spacing w:line="259" w:lineRule="auto"/>
+        <w:ind w:firstLine="0"/>
+        <w:rPr>
+          <w:color w:val="212529"/>
+          <w:shd w:val="clear" w:color="auto" w:fill="FFFFFF"/>
+        </w:rPr>
+      </w:pPr>
+      <w:r>
+        <w:t>[7]</w:t>
+      </w:r>
+      <w:r>
+        <w:t xml:space="preserve"> </w:t>
+      </w:r>
+      <w:r>
+        <w:rPr>
+          <w:i/>
+          <w:iCs/>
+          <w:color w:val="212529"/>
+          <w:shd w:val="clear" w:color="auto" w:fill="FFFFFF"/>
+        </w:rPr>
+        <w:t>Kritická informační infrastruktura</w:t>
+      </w:r>
+      <w:r>
+        <w:rPr>
+          <w:color w:val="212529"/>
+          <w:shd w:val="clear" w:color="auto" w:fill="FFFFFF"/>
+        </w:rPr>
+        <w:t> [online]. Brno: NÚKIB, 2018 [cit. 2022-06</w:t>
+      </w:r>
+      <w:r>
+        <w:rPr>
+          <w:color w:val="212529"/>
+          <w:shd w:val="clear" w:color="auto" w:fill="FFFFFF"/>
+        </w:rPr>
+        <w:t xml:space="preserve"> </w:t>
+      </w:r>
+      <w:r>
+        <w:rPr>
+          <w:color w:val="212529"/>
+          <w:shd w:val="clear" w:color="auto" w:fill="FFFFFF"/>
+        </w:rPr>
+        <w:t>19</w:t>
+      </w:r>
+      <w:r>
+        <w:rPr>
+          <w:color w:val="212529"/>
+          <w:shd w:val="clear" w:color="auto" w:fill="FFFFFF"/>
+        </w:rPr>
+        <w:t>]. Dostupné</w:t>
+      </w:r>
+      <w:r>
+        <w:rPr>
+          <w:color w:val="212529"/>
+          <w:shd w:val="clear" w:color="auto" w:fill="FFFFFF"/>
+        </w:rPr>
+        <w:t xml:space="preserve"> </w:t>
+      </w:r>
+    </w:p>
+    <w:p>
+      <w:pPr>
+        <w:spacing w:line="259" w:lineRule="auto"/>
+        <w:ind w:firstLine="0"/>
+        <w:rPr>
+          <w:color w:val="212529"/>
+          <w:shd w:val="clear" w:color="auto" w:fill="FFFFFF"/>
+        </w:rPr>
+      </w:pPr>
+      <w:r>
+        <w:rPr>
+          <w:color w:val="212529"/>
+          <w:shd w:val="clear" w:color="auto" w:fill="FFFFFF"/>
+        </w:rPr>
+        <w:t>z:</w:t>
+      </w:r>
+      <w:r>
+        <w:rPr>
+          <w:color w:val="212529"/>
+          <w:shd w:val="clear" w:color="auto" w:fill="FFFFFF"/>
+        </w:rPr>
+        <w:t xml:space="preserve"> </w:t>
+      </w:r>
+      <w:r>
+        <w:rPr>
+          <w:color w:val="212529"/>
+          <w:shd w:val="clear" w:color="auto" w:fill="FFFFFF"/>
+        </w:rPr>
+        <w:t>https://www.nukib.cz/download/publikace/podpurne_materialy/Schema_KII.pdf</w:t>
+      </w:r>
+    </w:p>
+    <w:p>
+      <w:pPr>
+        <w:spacing w:line="259" w:lineRule="auto"/>
+        <w:ind w:firstLine="0"/>
+      </w:pPr>
+    </w:p>
+    <w:p>
+      <w:pPr>
+        <w:spacing w:line="259" w:lineRule="auto"/>
         <w:ind w:firstLine="0"/>
         <w:sectPr>
           <w:pgSz w:w="11906" w:h="16838" w:code="9"/>
@@ -6865,7 +7355,7 @@
 </file>
 
 <file path=word/endnotes.xml><?xml version="1.0" encoding="utf-8"?>
-<w:endnotes xmlns:wpc="http://schemas.microsoft.com/office/word/2010/wordprocessingCanvas" xmlns:cx="http://schemas.microsoft.com/office/drawing/2014/chartex" xmlns:cx1="http://schemas.microsoft.com/office/drawing/2015/9/8/chartex" xmlns:cx2="http://schemas.microsoft.com/office/drawing/2015/10/21/chartex" xmlns:cx3="http://schemas.microsoft.com/office/drawing/2016/5/9/chartex" xmlns:cx4="http://schemas.microsoft.com/office/drawing/2016/5/10/chartex" xmlns:cx5="http://schemas.microsoft.com/office/drawing/2016/5/11/chartex" xmlns:cx6="http://schemas.microsoft.com/office/drawing/2016/5/12/chartex" xmlns:cx7="http://schemas.microsoft.com/office/drawing/2016/5/13/chartex" xmlns:cx8="http://schemas.microsoft.com/office/drawing/2016/5/14/chartex" xmlns:mc="http://schemas.openxmlformats.org/markup-compatibility/2006" xmlns:aink="http://schemas.microsoft.com/office/drawing/2016/ink" xmlns:am3d="http://schemas.microsoft.com/office/drawing/2017/model3d" xmlns:o="urn:schemas-microsoft-com:office:office" xmlns:r="http://schemas.openxmlformats.org/officeDocument/2006/relationships" xmlns:m="http://schemas.openxmlformats.org/officeDocument/2006/math" xmlns:v="urn:schemas-microsoft-com:vml" xmlns:wp14="http://schemas.microsoft.com/office/word/2010/wordprocessingDrawing" xmlns:wp="http://schemas.openxmlformats.org/drawingml/2006/wordprocessingDrawing" xmlns:w10="urn:schemas-microsoft-com:office:word" xmlns:w="http://schemas.openxmlformats.org/wordprocessingml/2006/main" xmlns:w14="http://schemas.microsoft.com/office/word/2010/wordml" xmlns:w15="http://schemas.microsoft.com/office/word/2012/wordml" xmlns:w16cex="http://schemas.microsoft.com/office/word/2018/wordml/cex" xmlns:w16cid="http://schemas.microsoft.com/office/word/2016/wordml/cid" xmlns:w16="http://schemas.microsoft.com/office/word/2018/wordml" xmlns:w16sdtdh="http://schemas.microsoft.com/office/word/2020/wordml/sdtdatahash" xmlns:w16se="http://schemas.microsoft.com/office/word/2015/wordml/symex" xmlns:wpg="http://schemas.microsoft.com/office/word/2010/wordprocessingGroup" xmlns:wpi="http://schemas.microsoft.com/office/word/2010/wordprocessingInk" xmlns:wne="http://schemas.microsoft.com/office/word/2006/wordml" xmlns:wps="http://schemas.microsoft.com/office/word/2010/wordprocessingShape" mc:Ignorable="w14 w15 w16se w16cid w16 w16cex w16sdtdh wp14">
+<w:endnotes xmlns:wpc="http://schemas.microsoft.com/office/word/2010/wordprocessingCanvas" xmlns:cx="http://schemas.microsoft.com/office/drawing/2014/chartex" xmlns:cx1="http://schemas.microsoft.com/office/drawing/2015/9/8/chartex" xmlns:cx2="http://schemas.microsoft.com/office/drawing/2015/10/21/chartex" xmlns:cx3="http://schemas.microsoft.com/office/drawing/2016/5/9/chartex" xmlns:cx4="http://schemas.microsoft.com/office/drawing/2016/5/10/chartex" xmlns:cx5="http://schemas.microsoft.com/office/drawing/2016/5/11/chartex" xmlns:cx6="http://schemas.microsoft.com/office/drawing/2016/5/12/chartex" xmlns:cx7="http://schemas.microsoft.com/office/drawing/2016/5/13/chartex" xmlns:cx8="http://schemas.microsoft.com/office/drawing/2016/5/14/chartex" xmlns:mc="http://schemas.openxmlformats.org/markup-compatibility/2006" xmlns:aink="http://schemas.microsoft.com/office/drawing/2016/ink" xmlns:am3d="http://schemas.microsoft.com/office/drawing/2017/model3d" xmlns:o="urn:schemas-microsoft-com:office:office" xmlns:oel="http://schemas.microsoft.com/office/2019/extlst" xmlns:r="http://schemas.openxmlformats.org/officeDocument/2006/relationships" xmlns:m="http://schemas.openxmlformats.org/officeDocument/2006/math" xmlns:v="urn:schemas-microsoft-com:vml" xmlns:wp14="http://schemas.microsoft.com/office/word/2010/wordprocessingDrawing" xmlns:wp="http://schemas.openxmlformats.org/drawingml/2006/wordprocessingDrawing" xmlns:w10="urn:schemas-microsoft-com:office:word" xmlns:w="http://schemas.openxmlformats.org/wordprocessingml/2006/main" xmlns:w14="http://schemas.microsoft.com/office/word/2010/wordml" xmlns:w15="http://schemas.microsoft.com/office/word/2012/wordml" xmlns:w16cex="http://schemas.microsoft.com/office/word/2018/wordml/cex" xmlns:w16cid="http://schemas.microsoft.com/office/word/2016/wordml/cid" xmlns:w16="http://schemas.microsoft.com/office/word/2018/wordml" xmlns:w16sdtdh="http://schemas.microsoft.com/office/word/2020/wordml/sdtdatahash" xmlns:w16se="http://schemas.microsoft.com/office/word/2015/wordml/symex" xmlns:wpg="http://schemas.microsoft.com/office/word/2010/wordprocessingGroup" xmlns:wpi="http://schemas.microsoft.com/office/word/2010/wordprocessingInk" xmlns:wne="http://schemas.microsoft.com/office/word/2006/wordml" xmlns:wps="http://schemas.microsoft.com/office/word/2010/wordprocessingShape" mc:Ignorable="w14 w15 w16se w16cid w16 w16cex w16sdtdh wp14">
   <w:endnote w:type="separator" w:id="-1">
     <w:p>
       <w:pPr>
@@ -6890,7 +7380,7 @@
 </file>
 
 <file path=word/footer1.xml><?xml version="1.0" encoding="utf-8"?>
-<w:ftr xmlns:wpc="http://schemas.microsoft.com/office/word/2010/wordprocessingCanvas" xmlns:cx="http://schemas.microsoft.com/office/drawing/2014/chartex" xmlns:cx1="http://schemas.microsoft.com/office/drawing/2015/9/8/chartex" xmlns:cx2="http://schemas.microsoft.com/office/drawing/2015/10/21/chartex" xmlns:cx3="http://schemas.microsoft.com/office/drawing/2016/5/9/chartex" xmlns:cx4="http://schemas.microsoft.com/office/drawing/2016/5/10/chartex" xmlns:cx5="http://schemas.microsoft.com/office/drawing/2016/5/11/chartex" xmlns:cx6="http://schemas.microsoft.com/office/drawing/2016/5/12/chartex" xmlns:cx7="http://schemas.microsoft.com/office/drawing/2016/5/13/chartex" xmlns:cx8="http://schemas.microsoft.com/office/drawing/2016/5/14/chartex" xmlns:mc="http://schemas.openxmlformats.org/markup-compatibility/2006" xmlns:aink="http://schemas.microsoft.com/office/drawing/2016/ink" xmlns:am3d="http://schemas.microsoft.com/office/drawing/2017/model3d" xmlns:o="urn:schemas-microsoft-com:office:office" xmlns:r="http://schemas.openxmlformats.org/officeDocument/2006/relationships" xmlns:m="http://schemas.openxmlformats.org/officeDocument/2006/math" xmlns:v="urn:schemas-microsoft-com:vml" xmlns:wp14="http://schemas.microsoft.com/office/word/2010/wordprocessingDrawing" xmlns:wp="http://schemas.openxmlformats.org/drawingml/2006/wordprocessingDrawing" xmlns:w10="urn:schemas-microsoft-com:office:word" xmlns:w="http://schemas.openxmlformats.org/wordprocessingml/2006/main" xmlns:w14="http://schemas.microsoft.com/office/word/2010/wordml" xmlns:w15="http://schemas.microsoft.com/office/word/2012/wordml" xmlns:w16cex="http://schemas.microsoft.com/office/word/2018/wordml/cex" xmlns:w16cid="http://schemas.microsoft.com/office/word/2016/wordml/cid" xmlns:w16="http://schemas.microsoft.com/office/word/2018/wordml" xmlns:w16sdtdh="http://schemas.microsoft.com/office/word/2020/wordml/sdtdatahash" xmlns:w16se="http://schemas.microsoft.com/office/word/2015/wordml/symex" xmlns:wpg="http://schemas.microsoft.com/office/word/2010/wordprocessingGroup" xmlns:wpi="http://schemas.microsoft.com/office/word/2010/wordprocessingInk" xmlns:wne="http://schemas.microsoft.com/office/word/2006/wordml" xmlns:wps="http://schemas.microsoft.com/office/word/2010/wordprocessingShape" mc:Ignorable="w14 w15 w16se w16cid w16 w16cex w16sdtdh wp14">
+<w:ftr xmlns:wpc="http://schemas.microsoft.com/office/word/2010/wordprocessingCanvas" xmlns:cx="http://schemas.microsoft.com/office/drawing/2014/chartex" xmlns:cx1="http://schemas.microsoft.com/office/drawing/2015/9/8/chartex" xmlns:cx2="http://schemas.microsoft.com/office/drawing/2015/10/21/chartex" xmlns:cx3="http://schemas.microsoft.com/office/drawing/2016/5/9/chartex" xmlns:cx4="http://schemas.microsoft.com/office/drawing/2016/5/10/chartex" xmlns:cx5="http://schemas.microsoft.com/office/drawing/2016/5/11/chartex" xmlns:cx6="http://schemas.microsoft.com/office/drawing/2016/5/12/chartex" xmlns:cx7="http://schemas.microsoft.com/office/drawing/2016/5/13/chartex" xmlns:cx8="http://schemas.microsoft.com/office/drawing/2016/5/14/chartex" xmlns:mc="http://schemas.openxmlformats.org/markup-compatibility/2006" xmlns:aink="http://schemas.microsoft.com/office/drawing/2016/ink" xmlns:am3d="http://schemas.microsoft.com/office/drawing/2017/model3d" xmlns:o="urn:schemas-microsoft-com:office:office" xmlns:oel="http://schemas.microsoft.com/office/2019/extlst" xmlns:r="http://schemas.openxmlformats.org/officeDocument/2006/relationships" xmlns:m="http://schemas.openxmlformats.org/officeDocument/2006/math" xmlns:v="urn:schemas-microsoft-com:vml" xmlns:wp14="http://schemas.microsoft.com/office/word/2010/wordprocessingDrawing" xmlns:wp="http://schemas.openxmlformats.org/drawingml/2006/wordprocessingDrawing" xmlns:w10="urn:schemas-microsoft-com:office:word" xmlns:w="http://schemas.openxmlformats.org/wordprocessingml/2006/main" xmlns:w14="http://schemas.microsoft.com/office/word/2010/wordml" xmlns:w15="http://schemas.microsoft.com/office/word/2012/wordml" xmlns:w16cex="http://schemas.microsoft.com/office/word/2018/wordml/cex" xmlns:w16cid="http://schemas.microsoft.com/office/word/2016/wordml/cid" xmlns:w16="http://schemas.microsoft.com/office/word/2018/wordml" xmlns:w16sdtdh="http://schemas.microsoft.com/office/word/2020/wordml/sdtdatahash" xmlns:w16se="http://schemas.microsoft.com/office/word/2015/wordml/symex" xmlns:wpg="http://schemas.microsoft.com/office/word/2010/wordprocessingGroup" xmlns:wpi="http://schemas.microsoft.com/office/word/2010/wordprocessingInk" xmlns:wne="http://schemas.microsoft.com/office/word/2006/wordml" xmlns:wps="http://schemas.microsoft.com/office/word/2010/wordprocessingShape" mc:Ignorable="w14 w15 w16se w16cid w16 w16cex w16sdtdh wp14">
   <w:p>
     <w:pPr>
       <w:pStyle w:val="Zpat"/>
@@ -6944,7 +7434,7 @@
 </file>
 
 <file path=word/footer2.xml><?xml version="1.0" encoding="utf-8"?>
-<w:ftr xmlns:wpc="http://schemas.microsoft.com/office/word/2010/wordprocessingCanvas" xmlns:cx="http://schemas.microsoft.com/office/drawing/2014/chartex" xmlns:cx1="http://schemas.microsoft.com/office/drawing/2015/9/8/chartex" xmlns:cx2="http://schemas.microsoft.com/office/drawing/2015/10/21/chartex" xmlns:cx3="http://schemas.microsoft.com/office/drawing/2016/5/9/chartex" xmlns:cx4="http://schemas.microsoft.com/office/drawing/2016/5/10/chartex" xmlns:cx5="http://schemas.microsoft.com/office/drawing/2016/5/11/chartex" xmlns:cx6="http://schemas.microsoft.com/office/drawing/2016/5/12/chartex" xmlns:cx7="http://schemas.microsoft.com/office/drawing/2016/5/13/chartex" xmlns:cx8="http://schemas.microsoft.com/office/drawing/2016/5/14/chartex" xmlns:mc="http://schemas.openxmlformats.org/markup-compatibility/2006" xmlns:aink="http://schemas.microsoft.com/office/drawing/2016/ink" xmlns:am3d="http://schemas.microsoft.com/office/drawing/2017/model3d" xmlns:o="urn:schemas-microsoft-com:office:office" xmlns:r="http://schemas.openxmlformats.org/officeDocument/2006/relationships" xmlns:m="http://schemas.openxmlformats.org/officeDocument/2006/math" xmlns:v="urn:schemas-microsoft-com:vml" xmlns:wp14="http://schemas.microsoft.com/office/word/2010/wordprocessingDrawing" xmlns:wp="http://schemas.openxmlformats.org/drawingml/2006/wordprocessingDrawing" xmlns:w10="urn:schemas-microsoft-com:office:word" xmlns:w="http://schemas.openxmlformats.org/wordprocessingml/2006/main" xmlns:w14="http://schemas.microsoft.com/office/word/2010/wordml" xmlns:w15="http://schemas.microsoft.com/office/word/2012/wordml" xmlns:w16cex="http://schemas.microsoft.com/office/word/2018/wordml/cex" xmlns:w16cid="http://schemas.microsoft.com/office/word/2016/wordml/cid" xmlns:w16="http://schemas.microsoft.com/office/word/2018/wordml" xmlns:w16sdtdh="http://schemas.microsoft.com/office/word/2020/wordml/sdtdatahash" xmlns:w16se="http://schemas.microsoft.com/office/word/2015/wordml/symex" xmlns:wpg="http://schemas.microsoft.com/office/word/2010/wordprocessingGroup" xmlns:wpi="http://schemas.microsoft.com/office/word/2010/wordprocessingInk" xmlns:wne="http://schemas.microsoft.com/office/word/2006/wordml" xmlns:wps="http://schemas.microsoft.com/office/word/2010/wordprocessingShape" mc:Ignorable="w14 w15 w16se w16cid w16 w16cex w16sdtdh wp14">
+<w:ftr xmlns:wpc="http://schemas.microsoft.com/office/word/2010/wordprocessingCanvas" xmlns:cx="http://schemas.microsoft.com/office/drawing/2014/chartex" xmlns:cx1="http://schemas.microsoft.com/office/drawing/2015/9/8/chartex" xmlns:cx2="http://schemas.microsoft.com/office/drawing/2015/10/21/chartex" xmlns:cx3="http://schemas.microsoft.com/office/drawing/2016/5/9/chartex" xmlns:cx4="http://schemas.microsoft.com/office/drawing/2016/5/10/chartex" xmlns:cx5="http://schemas.microsoft.com/office/drawing/2016/5/11/chartex" xmlns:cx6="http://schemas.microsoft.com/office/drawing/2016/5/12/chartex" xmlns:cx7="http://schemas.microsoft.com/office/drawing/2016/5/13/chartex" xmlns:cx8="http://schemas.microsoft.com/office/drawing/2016/5/14/chartex" xmlns:mc="http://schemas.openxmlformats.org/markup-compatibility/2006" xmlns:aink="http://schemas.microsoft.com/office/drawing/2016/ink" xmlns:am3d="http://schemas.microsoft.com/office/drawing/2017/model3d" xmlns:o="urn:schemas-microsoft-com:office:office" xmlns:oel="http://schemas.microsoft.com/office/2019/extlst" xmlns:r="http://schemas.openxmlformats.org/officeDocument/2006/relationships" xmlns:m="http://schemas.openxmlformats.org/officeDocument/2006/math" xmlns:v="urn:schemas-microsoft-com:vml" xmlns:wp14="http://schemas.microsoft.com/office/word/2010/wordprocessingDrawing" xmlns:wp="http://schemas.openxmlformats.org/drawingml/2006/wordprocessingDrawing" xmlns:w10="urn:schemas-microsoft-com:office:word" xmlns:w="http://schemas.openxmlformats.org/wordprocessingml/2006/main" xmlns:w14="http://schemas.microsoft.com/office/word/2010/wordml" xmlns:w15="http://schemas.microsoft.com/office/word/2012/wordml" xmlns:w16cex="http://schemas.microsoft.com/office/word/2018/wordml/cex" xmlns:w16cid="http://schemas.microsoft.com/office/word/2016/wordml/cid" xmlns:w16="http://schemas.microsoft.com/office/word/2018/wordml" xmlns:w16sdtdh="http://schemas.microsoft.com/office/word/2020/wordml/sdtdatahash" xmlns:w16se="http://schemas.microsoft.com/office/word/2015/wordml/symex" xmlns:wpg="http://schemas.microsoft.com/office/word/2010/wordprocessingGroup" xmlns:wpi="http://schemas.microsoft.com/office/word/2010/wordprocessingInk" xmlns:wne="http://schemas.microsoft.com/office/word/2006/wordml" xmlns:wps="http://schemas.microsoft.com/office/word/2010/wordprocessingShape" mc:Ignorable="w14 w15 w16se w16cid w16 w16cex w16sdtdh wp14">
   <w:p>
     <w:pPr>
       <w:pStyle w:val="Zpat"/>
@@ -6965,7 +7455,7 @@
 </file>
 
 <file path=word/footer3.xml><?xml version="1.0" encoding="utf-8"?>
-<w:ftr xmlns:wpc="http://schemas.microsoft.com/office/word/2010/wordprocessingCanvas" xmlns:cx="http://schemas.microsoft.com/office/drawing/2014/chartex" xmlns:cx1="http://schemas.microsoft.com/office/drawing/2015/9/8/chartex" xmlns:cx2="http://schemas.microsoft.com/office/drawing/2015/10/21/chartex" xmlns:cx3="http://schemas.microsoft.com/office/drawing/2016/5/9/chartex" xmlns:cx4="http://schemas.microsoft.com/office/drawing/2016/5/10/chartex" xmlns:cx5="http://schemas.microsoft.com/office/drawing/2016/5/11/chartex" xmlns:cx6="http://schemas.microsoft.com/office/drawing/2016/5/12/chartex" xmlns:cx7="http://schemas.microsoft.com/office/drawing/2016/5/13/chartex" xmlns:cx8="http://schemas.microsoft.com/office/drawing/2016/5/14/chartex" xmlns:mc="http://schemas.openxmlformats.org/markup-compatibility/2006" xmlns:aink="http://schemas.microsoft.com/office/drawing/2016/ink" xmlns:am3d="http://schemas.microsoft.com/office/drawing/2017/model3d" xmlns:o="urn:schemas-microsoft-com:office:office" xmlns:r="http://schemas.openxmlformats.org/officeDocument/2006/relationships" xmlns:m="http://schemas.openxmlformats.org/officeDocument/2006/math" xmlns:v="urn:schemas-microsoft-com:vml" xmlns:wp14="http://schemas.microsoft.com/office/word/2010/wordprocessingDrawing" xmlns:wp="http://schemas.openxmlformats.org/drawingml/2006/wordprocessingDrawing" xmlns:w10="urn:schemas-microsoft-com:office:word" xmlns:w="http://schemas.openxmlformats.org/wordprocessingml/2006/main" xmlns:w14="http://schemas.microsoft.com/office/word/2010/wordml" xmlns:w15="http://schemas.microsoft.com/office/word/2012/wordml" xmlns:w16cex="http://schemas.microsoft.com/office/word/2018/wordml/cex" xmlns:w16cid="http://schemas.microsoft.com/office/word/2016/wordml/cid" xmlns:w16="http://schemas.microsoft.com/office/word/2018/wordml" xmlns:w16sdtdh="http://schemas.microsoft.com/office/word/2020/wordml/sdtdatahash" xmlns:w16se="http://schemas.microsoft.com/office/word/2015/wordml/symex" xmlns:wpg="http://schemas.microsoft.com/office/word/2010/wordprocessingGroup" xmlns:wpi="http://schemas.microsoft.com/office/word/2010/wordprocessingInk" xmlns:wne="http://schemas.microsoft.com/office/word/2006/wordml" xmlns:wps="http://schemas.microsoft.com/office/word/2010/wordprocessingShape" mc:Ignorable="w14 w15 w16se w16cid w16 w16cex w16sdtdh wp14">
+<w:ftr xmlns:wpc="http://schemas.microsoft.com/office/word/2010/wordprocessingCanvas" xmlns:cx="http://schemas.microsoft.com/office/drawing/2014/chartex" xmlns:cx1="http://schemas.microsoft.com/office/drawing/2015/9/8/chartex" xmlns:cx2="http://schemas.microsoft.com/office/drawing/2015/10/21/chartex" xmlns:cx3="http://schemas.microsoft.com/office/drawing/2016/5/9/chartex" xmlns:cx4="http://schemas.microsoft.com/office/drawing/2016/5/10/chartex" xmlns:cx5="http://schemas.microsoft.com/office/drawing/2016/5/11/chartex" xmlns:cx6="http://schemas.microsoft.com/office/drawing/2016/5/12/chartex" xmlns:cx7="http://schemas.microsoft.com/office/drawing/2016/5/13/chartex" xmlns:cx8="http://schemas.microsoft.com/office/drawing/2016/5/14/chartex" xmlns:mc="http://schemas.openxmlformats.org/markup-compatibility/2006" xmlns:aink="http://schemas.microsoft.com/office/drawing/2016/ink" xmlns:am3d="http://schemas.microsoft.com/office/drawing/2017/model3d" xmlns:o="urn:schemas-microsoft-com:office:office" xmlns:oel="http://schemas.microsoft.com/office/2019/extlst" xmlns:r="http://schemas.openxmlformats.org/officeDocument/2006/relationships" xmlns:m="http://schemas.openxmlformats.org/officeDocument/2006/math" xmlns:v="urn:schemas-microsoft-com:vml" xmlns:wp14="http://schemas.microsoft.com/office/word/2010/wordprocessingDrawing" xmlns:wp="http://schemas.openxmlformats.org/drawingml/2006/wordprocessingDrawing" xmlns:w10="urn:schemas-microsoft-com:office:word" xmlns:w="http://schemas.openxmlformats.org/wordprocessingml/2006/main" xmlns:w14="http://schemas.microsoft.com/office/word/2010/wordml" xmlns:w15="http://schemas.microsoft.com/office/word/2012/wordml" xmlns:w16cex="http://schemas.microsoft.com/office/word/2018/wordml/cex" xmlns:w16cid="http://schemas.microsoft.com/office/word/2016/wordml/cid" xmlns:w16="http://schemas.microsoft.com/office/word/2018/wordml" xmlns:w16sdtdh="http://schemas.microsoft.com/office/word/2020/wordml/sdtdatahash" xmlns:w16se="http://schemas.microsoft.com/office/word/2015/wordml/symex" xmlns:wpg="http://schemas.microsoft.com/office/word/2010/wordprocessingGroup" xmlns:wpi="http://schemas.microsoft.com/office/word/2010/wordprocessingInk" xmlns:wne="http://schemas.microsoft.com/office/word/2006/wordml" xmlns:wps="http://schemas.microsoft.com/office/word/2010/wordprocessingShape" mc:Ignorable="w14 w15 w16se w16cid w16 w16cex w16sdtdh wp14">
   <w:sdt>
     <w:sdtPr>
       <w:id w:val="-1249805975"/>
@@ -7014,7 +7504,7 @@
 </file>
 
 <file path=word/footnotes.xml><?xml version="1.0" encoding="utf-8"?>
-<w:footnotes xmlns:wpc="http://schemas.microsoft.com/office/word/2010/wordprocessingCanvas" xmlns:cx="http://schemas.microsoft.com/office/drawing/2014/chartex" xmlns:cx1="http://schemas.microsoft.com/office/drawing/2015/9/8/chartex" xmlns:cx2="http://schemas.microsoft.com/office/drawing/2015/10/21/chartex" xmlns:cx3="http://schemas.microsoft.com/office/drawing/2016/5/9/chartex" xmlns:cx4="http://schemas.microsoft.com/office/drawing/2016/5/10/chartex" xmlns:cx5="http://schemas.microsoft.com/office/drawing/2016/5/11/chartex" xmlns:cx6="http://schemas.microsoft.com/office/drawing/2016/5/12/chartex" xmlns:cx7="http://schemas.microsoft.com/office/drawing/2016/5/13/chartex" xmlns:cx8="http://schemas.microsoft.com/office/drawing/2016/5/14/chartex" xmlns:mc="http://schemas.openxmlformats.org/markup-compatibility/2006" xmlns:aink="http://schemas.microsoft.com/office/drawing/2016/ink" xmlns:am3d="http://schemas.microsoft.com/office/drawing/2017/model3d" xmlns:o="urn:schemas-microsoft-com:office:office" xmlns:r="http://schemas.openxmlformats.org/officeDocument/2006/relationships" xmlns:m="http://schemas.openxmlformats.org/officeDocument/2006/math" xmlns:v="urn:schemas-microsoft-com:vml" xmlns:wp14="http://schemas.microsoft.com/office/word/2010/wordprocessingDrawing" xmlns:wp="http://schemas.openxmlformats.org/drawingml/2006/wordprocessingDrawing" xmlns:w10="urn:schemas-microsoft-com:office:word" xmlns:w="http://schemas.openxmlformats.org/wordprocessingml/2006/main" xmlns:w14="http://schemas.microsoft.com/office/word/2010/wordml" xmlns:w15="http://schemas.microsoft.com/office/word/2012/wordml" xmlns:w16cex="http://schemas.microsoft.com/office/word/2018/wordml/cex" xmlns:w16cid="http://schemas.microsoft.com/office/word/2016/wordml/cid" xmlns:w16="http://schemas.microsoft.com/office/word/2018/wordml" xmlns:w16sdtdh="http://schemas.microsoft.com/office/word/2020/wordml/sdtdatahash" xmlns:w16se="http://schemas.microsoft.com/office/word/2015/wordml/symex" xmlns:wpg="http://schemas.microsoft.com/office/word/2010/wordprocessingGroup" xmlns:wpi="http://schemas.microsoft.com/office/word/2010/wordprocessingInk" xmlns:wne="http://schemas.microsoft.com/office/word/2006/wordml" xmlns:wps="http://schemas.microsoft.com/office/word/2010/wordprocessingShape" mc:Ignorable="w14 w15 w16se w16cid w16 w16cex w16sdtdh wp14">
+<w:footnotes xmlns:wpc="http://schemas.microsoft.com/office/word/2010/wordprocessingCanvas" xmlns:cx="http://schemas.microsoft.com/office/drawing/2014/chartex" xmlns:cx1="http://schemas.microsoft.com/office/drawing/2015/9/8/chartex" xmlns:cx2="http://schemas.microsoft.com/office/drawing/2015/10/21/chartex" xmlns:cx3="http://schemas.microsoft.com/office/drawing/2016/5/9/chartex" xmlns:cx4="http://schemas.microsoft.com/office/drawing/2016/5/10/chartex" xmlns:cx5="http://schemas.microsoft.com/office/drawing/2016/5/11/chartex" xmlns:cx6="http://schemas.microsoft.com/office/drawing/2016/5/12/chartex" xmlns:cx7="http://schemas.microsoft.com/office/drawing/2016/5/13/chartex" xmlns:cx8="http://schemas.microsoft.com/office/drawing/2016/5/14/chartex" xmlns:mc="http://schemas.openxmlformats.org/markup-compatibility/2006" xmlns:aink="http://schemas.microsoft.com/office/drawing/2016/ink" xmlns:am3d="http://schemas.microsoft.com/office/drawing/2017/model3d" xmlns:o="urn:schemas-microsoft-com:office:office" xmlns:oel="http://schemas.microsoft.com/office/2019/extlst" xmlns:r="http://schemas.openxmlformats.org/officeDocument/2006/relationships" xmlns:m="http://schemas.openxmlformats.org/officeDocument/2006/math" xmlns:v="urn:schemas-microsoft-com:vml" xmlns:wp14="http://schemas.microsoft.com/office/word/2010/wordprocessingDrawing" xmlns:wp="http://schemas.openxmlformats.org/drawingml/2006/wordprocessingDrawing" xmlns:w10="urn:schemas-microsoft-com:office:word" xmlns:w="http://schemas.openxmlformats.org/wordprocessingml/2006/main" xmlns:w14="http://schemas.microsoft.com/office/word/2010/wordml" xmlns:w15="http://schemas.microsoft.com/office/word/2012/wordml" xmlns:w16cex="http://schemas.microsoft.com/office/word/2018/wordml/cex" xmlns:w16cid="http://schemas.microsoft.com/office/word/2016/wordml/cid" xmlns:w16="http://schemas.microsoft.com/office/word/2018/wordml" xmlns:w16sdtdh="http://schemas.microsoft.com/office/word/2020/wordml/sdtdatahash" xmlns:w16se="http://schemas.microsoft.com/office/word/2015/wordml/symex" xmlns:wpg="http://schemas.microsoft.com/office/word/2010/wordprocessingGroup" xmlns:wpi="http://schemas.microsoft.com/office/word/2010/wordprocessingInk" xmlns:wne="http://schemas.microsoft.com/office/word/2006/wordml" xmlns:wps="http://schemas.microsoft.com/office/word/2010/wordprocessingShape" mc:Ignorable="w14 w15 w16se w16cid w16 w16cex w16sdtdh wp14">
   <w:footnote w:type="separator" w:id="-1">
     <w:p>
       <w:pPr>
@@ -7039,7 +7529,7 @@
 </file>
 
 <file path=word/header1.xml><?xml version="1.0" encoding="utf-8"?>
-<w:hdr xmlns:wpc="http://schemas.microsoft.com/office/word/2010/wordprocessingCanvas" xmlns:cx="http://schemas.microsoft.com/office/drawing/2014/chartex" xmlns:cx1="http://schemas.microsoft.com/office/drawing/2015/9/8/chartex" xmlns:cx2="http://schemas.microsoft.com/office/drawing/2015/10/21/chartex" xmlns:cx3="http://schemas.microsoft.com/office/drawing/2016/5/9/chartex" xmlns:cx4="http://schemas.microsoft.com/office/drawing/2016/5/10/chartex" xmlns:cx5="http://schemas.microsoft.com/office/drawing/2016/5/11/chartex" xmlns:cx6="http://schemas.microsoft.com/office/drawing/2016/5/12/chartex" xmlns:cx7="http://schemas.microsoft.com/office/drawing/2016/5/13/chartex" xmlns:cx8="http://schemas.microsoft.com/office/drawing/2016/5/14/chartex" xmlns:mc="http://schemas.openxmlformats.org/markup-compatibility/2006" xmlns:aink="http://schemas.microsoft.com/office/drawing/2016/ink" xmlns:am3d="http://schemas.microsoft.com/office/drawing/2017/model3d" xmlns:o="urn:schemas-microsoft-com:office:office" xmlns:r="http://schemas.openxmlformats.org/officeDocument/2006/relationships" xmlns:m="http://schemas.openxmlformats.org/officeDocument/2006/math" xmlns:v="urn:schemas-microsoft-com:vml" xmlns:wp14="http://schemas.microsoft.com/office/word/2010/wordprocessingDrawing" xmlns:wp="http://schemas.openxmlformats.org/drawingml/2006/wordprocessingDrawing" xmlns:w10="urn:schemas-microsoft-com:office:word" xmlns:w="http://schemas.openxmlformats.org/wordprocessingml/2006/main" xmlns:w14="http://schemas.microsoft.com/office/word/2010/wordml" xmlns:w15="http://schemas.microsoft.com/office/word/2012/wordml" xmlns:w16cex="http://schemas.microsoft.com/office/word/2018/wordml/cex" xmlns:w16cid="http://schemas.microsoft.com/office/word/2016/wordml/cid" xmlns:w16="http://schemas.microsoft.com/office/word/2018/wordml" xmlns:w16sdtdh="http://schemas.microsoft.com/office/word/2020/wordml/sdtdatahash" xmlns:w16se="http://schemas.microsoft.com/office/word/2015/wordml/symex" xmlns:wpg="http://schemas.microsoft.com/office/word/2010/wordprocessingGroup" xmlns:wpi="http://schemas.microsoft.com/office/word/2010/wordprocessingInk" xmlns:wne="http://schemas.microsoft.com/office/word/2006/wordml" xmlns:wps="http://schemas.microsoft.com/office/word/2010/wordprocessingShape" mc:Ignorable="w14 w15 w16se w16cid w16 w16cex w16sdtdh wp14">
+<w:hdr xmlns:wpc="http://schemas.microsoft.com/office/word/2010/wordprocessingCanvas" xmlns:cx="http://schemas.microsoft.com/office/drawing/2014/chartex" xmlns:cx1="http://schemas.microsoft.com/office/drawing/2015/9/8/chartex" xmlns:cx2="http://schemas.microsoft.com/office/drawing/2015/10/21/chartex" xmlns:cx3="http://schemas.microsoft.com/office/drawing/2016/5/9/chartex" xmlns:cx4="http://schemas.microsoft.com/office/drawing/2016/5/10/chartex" xmlns:cx5="http://schemas.microsoft.com/office/drawing/2016/5/11/chartex" xmlns:cx6="http://schemas.microsoft.com/office/drawing/2016/5/12/chartex" xmlns:cx7="http://schemas.microsoft.com/office/drawing/2016/5/13/chartex" xmlns:cx8="http://schemas.microsoft.com/office/drawing/2016/5/14/chartex" xmlns:mc="http://schemas.openxmlformats.org/markup-compatibility/2006" xmlns:aink="http://schemas.microsoft.com/office/drawing/2016/ink" xmlns:am3d="http://schemas.microsoft.com/office/drawing/2017/model3d" xmlns:o="urn:schemas-microsoft-com:office:office" xmlns:oel="http://schemas.microsoft.com/office/2019/extlst" xmlns:r="http://schemas.openxmlformats.org/officeDocument/2006/relationships" xmlns:m="http://schemas.openxmlformats.org/officeDocument/2006/math" xmlns:v="urn:schemas-microsoft-com:vml" xmlns:wp14="http://schemas.microsoft.com/office/word/2010/wordprocessingDrawing" xmlns:wp="http://schemas.openxmlformats.org/drawingml/2006/wordprocessingDrawing" xmlns:w10="urn:schemas-microsoft-com:office:word" xmlns:w="http://schemas.openxmlformats.org/wordprocessingml/2006/main" xmlns:w14="http://schemas.microsoft.com/office/word/2010/wordml" xmlns:w15="http://schemas.microsoft.com/office/word/2012/wordml" xmlns:w16cex="http://schemas.microsoft.com/office/word/2018/wordml/cex" xmlns:w16cid="http://schemas.microsoft.com/office/word/2016/wordml/cid" xmlns:w16="http://schemas.microsoft.com/office/word/2018/wordml" xmlns:w16sdtdh="http://schemas.microsoft.com/office/word/2020/wordml/sdtdatahash" xmlns:w16se="http://schemas.microsoft.com/office/word/2015/wordml/symex" xmlns:wpg="http://schemas.microsoft.com/office/word/2010/wordprocessingGroup" xmlns:wpi="http://schemas.microsoft.com/office/word/2010/wordprocessingInk" xmlns:wne="http://schemas.microsoft.com/office/word/2006/wordml" xmlns:wps="http://schemas.microsoft.com/office/word/2010/wordprocessingShape" mc:Ignorable="w14 w15 w16se w16cid w16 w16cex w16sdtdh wp14">
   <w:p>
     <w:pPr>
       <w:pStyle w:val="Zptenadresa"/>
@@ -7290,7 +7780,7 @@
 </file>
 
 <file path=word/header2.xml><?xml version="1.0" encoding="utf-8"?>
-<w:hdr xmlns:wpc="http://schemas.microsoft.com/office/word/2010/wordprocessingCanvas" xmlns:cx="http://schemas.microsoft.com/office/drawing/2014/chartex" xmlns:cx1="http://schemas.microsoft.com/office/drawing/2015/9/8/chartex" xmlns:cx2="http://schemas.microsoft.com/office/drawing/2015/10/21/chartex" xmlns:cx3="http://schemas.microsoft.com/office/drawing/2016/5/9/chartex" xmlns:cx4="http://schemas.microsoft.com/office/drawing/2016/5/10/chartex" xmlns:cx5="http://schemas.microsoft.com/office/drawing/2016/5/11/chartex" xmlns:cx6="http://schemas.microsoft.com/office/drawing/2016/5/12/chartex" xmlns:cx7="http://schemas.microsoft.com/office/drawing/2016/5/13/chartex" xmlns:cx8="http://schemas.microsoft.com/office/drawing/2016/5/14/chartex" xmlns:mc="http://schemas.openxmlformats.org/markup-compatibility/2006" xmlns:aink="http://schemas.microsoft.com/office/drawing/2016/ink" xmlns:am3d="http://schemas.microsoft.com/office/drawing/2017/model3d" xmlns:o="urn:schemas-microsoft-com:office:office" xmlns:r="http://schemas.openxmlformats.org/officeDocument/2006/relationships" xmlns:m="http://schemas.openxmlformats.org/officeDocument/2006/math" xmlns:v="urn:schemas-microsoft-com:vml" xmlns:wp14="http://schemas.microsoft.com/office/word/2010/wordprocessingDrawing" xmlns:wp="http://schemas.openxmlformats.org/drawingml/2006/wordprocessingDrawing" xmlns:w10="urn:schemas-microsoft-com:office:word" xmlns:w="http://schemas.openxmlformats.org/wordprocessingml/2006/main" xmlns:w14="http://schemas.microsoft.com/office/word/2010/wordml" xmlns:w15="http://schemas.microsoft.com/office/word/2012/wordml" xmlns:w16cex="http://schemas.microsoft.com/office/word/2018/wordml/cex" xmlns:w16cid="http://schemas.microsoft.com/office/word/2016/wordml/cid" xmlns:w16="http://schemas.microsoft.com/office/word/2018/wordml" xmlns:w16sdtdh="http://schemas.microsoft.com/office/word/2020/wordml/sdtdatahash" xmlns:w16se="http://schemas.microsoft.com/office/word/2015/wordml/symex" xmlns:wpg="http://schemas.microsoft.com/office/word/2010/wordprocessingGroup" xmlns:wpi="http://schemas.microsoft.com/office/word/2010/wordprocessingInk" xmlns:wne="http://schemas.microsoft.com/office/word/2006/wordml" xmlns:wps="http://schemas.microsoft.com/office/word/2010/wordprocessingShape" mc:Ignorable="w14 w15 w16se w16cid w16 w16cex w16sdtdh wp14">
+<w:hdr xmlns:wpc="http://schemas.microsoft.com/office/word/2010/wordprocessingCanvas" xmlns:cx="http://schemas.microsoft.com/office/drawing/2014/chartex" xmlns:cx1="http://schemas.microsoft.com/office/drawing/2015/9/8/chartex" xmlns:cx2="http://schemas.microsoft.com/office/drawing/2015/10/21/chartex" xmlns:cx3="http://schemas.microsoft.com/office/drawing/2016/5/9/chartex" xmlns:cx4="http://schemas.microsoft.com/office/drawing/2016/5/10/chartex" xmlns:cx5="http://schemas.microsoft.com/office/drawing/2016/5/11/chartex" xmlns:cx6="http://schemas.microsoft.com/office/drawing/2016/5/12/chartex" xmlns:cx7="http://schemas.microsoft.com/office/drawing/2016/5/13/chartex" xmlns:cx8="http://schemas.microsoft.com/office/drawing/2016/5/14/chartex" xmlns:mc="http://schemas.openxmlformats.org/markup-compatibility/2006" xmlns:aink="http://schemas.microsoft.com/office/drawing/2016/ink" xmlns:am3d="http://schemas.microsoft.com/office/drawing/2017/model3d" xmlns:o="urn:schemas-microsoft-com:office:office" xmlns:oel="http://schemas.microsoft.com/office/2019/extlst" xmlns:r="http://schemas.openxmlformats.org/officeDocument/2006/relationships" xmlns:m="http://schemas.openxmlformats.org/officeDocument/2006/math" xmlns:v="urn:schemas-microsoft-com:vml" xmlns:wp14="http://schemas.microsoft.com/office/word/2010/wordprocessingDrawing" xmlns:wp="http://schemas.openxmlformats.org/drawingml/2006/wordprocessingDrawing" xmlns:w10="urn:schemas-microsoft-com:office:word" xmlns:w="http://schemas.openxmlformats.org/wordprocessingml/2006/main" xmlns:w14="http://schemas.microsoft.com/office/word/2010/wordml" xmlns:w15="http://schemas.microsoft.com/office/word/2012/wordml" xmlns:w16cex="http://schemas.microsoft.com/office/word/2018/wordml/cex" xmlns:w16cid="http://schemas.microsoft.com/office/word/2016/wordml/cid" xmlns:w16="http://schemas.microsoft.com/office/word/2018/wordml" xmlns:w16sdtdh="http://schemas.microsoft.com/office/word/2020/wordml/sdtdatahash" xmlns:w16se="http://schemas.microsoft.com/office/word/2015/wordml/symex" xmlns:wpg="http://schemas.microsoft.com/office/word/2010/wordprocessingGroup" xmlns:wpi="http://schemas.microsoft.com/office/word/2010/wordprocessingInk" xmlns:wne="http://schemas.microsoft.com/office/word/2006/wordml" xmlns:wps="http://schemas.microsoft.com/office/word/2010/wordprocessingShape" mc:Ignorable="w14 w15 w16se w16cid w16 w16cex w16sdtdh wp14">
   <w:p>
     <w:pPr>
       <w:pStyle w:val="Zhlav"/>
@@ -7309,7 +7799,7 @@
 </file>
 
 <file path=word/header3.xml><?xml version="1.0" encoding="utf-8"?>
-<w:hdr xmlns:wpc="http://schemas.microsoft.com/office/word/2010/wordprocessingCanvas" xmlns:cx="http://schemas.microsoft.com/office/drawing/2014/chartex" xmlns:cx1="http://schemas.microsoft.com/office/drawing/2015/9/8/chartex" xmlns:cx2="http://schemas.microsoft.com/office/drawing/2015/10/21/chartex" xmlns:cx3="http://schemas.microsoft.com/office/drawing/2016/5/9/chartex" xmlns:cx4="http://schemas.microsoft.com/office/drawing/2016/5/10/chartex" xmlns:cx5="http://schemas.microsoft.com/office/drawing/2016/5/11/chartex" xmlns:cx6="http://schemas.microsoft.com/office/drawing/2016/5/12/chartex" xmlns:cx7="http://schemas.microsoft.com/office/drawing/2016/5/13/chartex" xmlns:cx8="http://schemas.microsoft.com/office/drawing/2016/5/14/chartex" xmlns:mc="http://schemas.openxmlformats.org/markup-compatibility/2006" xmlns:aink="http://schemas.microsoft.com/office/drawing/2016/ink" xmlns:am3d="http://schemas.microsoft.com/office/drawing/2017/model3d" xmlns:o="urn:schemas-microsoft-com:office:office" xmlns:r="http://schemas.openxmlformats.org/officeDocument/2006/relationships" xmlns:m="http://schemas.openxmlformats.org/officeDocument/2006/math" xmlns:v="urn:schemas-microsoft-com:vml" xmlns:wp14="http://schemas.microsoft.com/office/word/2010/wordprocessingDrawing" xmlns:wp="http://schemas.openxmlformats.org/drawingml/2006/wordprocessingDrawing" xmlns:w10="urn:schemas-microsoft-com:office:word" xmlns:w="http://schemas.openxmlformats.org/wordprocessingml/2006/main" xmlns:w14="http://schemas.microsoft.com/office/word/2010/wordml" xmlns:w15="http://schemas.microsoft.com/office/word/2012/wordml" xmlns:w16cex="http://schemas.microsoft.com/office/word/2018/wordml/cex" xmlns:w16cid="http://schemas.microsoft.com/office/word/2016/wordml/cid" xmlns:w16="http://schemas.microsoft.com/office/word/2018/wordml" xmlns:w16sdtdh="http://schemas.microsoft.com/office/word/2020/wordml/sdtdatahash" xmlns:w16se="http://schemas.microsoft.com/office/word/2015/wordml/symex" xmlns:wpg="http://schemas.microsoft.com/office/word/2010/wordprocessingGroup" xmlns:wpi="http://schemas.microsoft.com/office/word/2010/wordprocessingInk" xmlns:wne="http://schemas.microsoft.com/office/word/2006/wordml" xmlns:wps="http://schemas.microsoft.com/office/word/2010/wordprocessingShape" mc:Ignorable="w14 w15 w16se w16cid w16 w16cex w16sdtdh wp14">
+<w:hdr xmlns:wpc="http://schemas.microsoft.com/office/word/2010/wordprocessingCanvas" xmlns:cx="http://schemas.microsoft.com/office/drawing/2014/chartex" xmlns:cx1="http://schemas.microsoft.com/office/drawing/2015/9/8/chartex" xmlns:cx2="http://schemas.microsoft.com/office/drawing/2015/10/21/chartex" xmlns:cx3="http://schemas.microsoft.com/office/drawing/2016/5/9/chartex" xmlns:cx4="http://schemas.microsoft.com/office/drawing/2016/5/10/chartex" xmlns:cx5="http://schemas.microsoft.com/office/drawing/2016/5/11/chartex" xmlns:cx6="http://schemas.microsoft.com/office/drawing/2016/5/12/chartex" xmlns:cx7="http://schemas.microsoft.com/office/drawing/2016/5/13/chartex" xmlns:cx8="http://schemas.microsoft.com/office/drawing/2016/5/14/chartex" xmlns:mc="http://schemas.openxmlformats.org/markup-compatibility/2006" xmlns:aink="http://schemas.microsoft.com/office/drawing/2016/ink" xmlns:am3d="http://schemas.microsoft.com/office/drawing/2017/model3d" xmlns:o="urn:schemas-microsoft-com:office:office" xmlns:oel="http://schemas.microsoft.com/office/2019/extlst" xmlns:r="http://schemas.openxmlformats.org/officeDocument/2006/relationships" xmlns:m="http://schemas.openxmlformats.org/officeDocument/2006/math" xmlns:v="urn:schemas-microsoft-com:vml" xmlns:wp14="http://schemas.microsoft.com/office/word/2010/wordprocessingDrawing" xmlns:wp="http://schemas.openxmlformats.org/drawingml/2006/wordprocessingDrawing" xmlns:w10="urn:schemas-microsoft-com:office:word" xmlns:w="http://schemas.openxmlformats.org/wordprocessingml/2006/main" xmlns:w14="http://schemas.microsoft.com/office/word/2010/wordml" xmlns:w15="http://schemas.microsoft.com/office/word/2012/wordml" xmlns:w16cex="http://schemas.microsoft.com/office/word/2018/wordml/cex" xmlns:w16cid="http://schemas.microsoft.com/office/word/2016/wordml/cid" xmlns:w16="http://schemas.microsoft.com/office/word/2018/wordml" xmlns:w16sdtdh="http://schemas.microsoft.com/office/word/2020/wordml/sdtdatahash" xmlns:w16se="http://schemas.microsoft.com/office/word/2015/wordml/symex" xmlns:wpg="http://schemas.microsoft.com/office/word/2010/wordprocessingGroup" xmlns:wpi="http://schemas.microsoft.com/office/word/2010/wordprocessingInk" xmlns:wne="http://schemas.microsoft.com/office/word/2006/wordml" xmlns:wps="http://schemas.microsoft.com/office/word/2010/wordprocessingShape" mc:Ignorable="w14 w15 w16se w16cid w16 w16cex w16sdtdh wp14">
   <w:p>
     <w:pPr>
       <w:pStyle w:val="Zhlav"/>
@@ -7319,7 +7809,7 @@
 </file>
 
 <file path=word/header4.xml><?xml version="1.0" encoding="utf-8"?>
-<w:hdr xmlns:wpc="http://schemas.microsoft.com/office/word/2010/wordprocessingCanvas" xmlns:cx="http://schemas.microsoft.com/office/drawing/2014/chartex" xmlns:cx1="http://schemas.microsoft.com/office/drawing/2015/9/8/chartex" xmlns:cx2="http://schemas.microsoft.com/office/drawing/2015/10/21/chartex" xmlns:cx3="http://schemas.microsoft.com/office/drawing/2016/5/9/chartex" xmlns:cx4="http://schemas.microsoft.com/office/drawing/2016/5/10/chartex" xmlns:cx5="http://schemas.microsoft.com/office/drawing/2016/5/11/chartex" xmlns:cx6="http://schemas.microsoft.com/office/drawing/2016/5/12/chartex" xmlns:cx7="http://schemas.microsoft.com/office/drawing/2016/5/13/chartex" xmlns:cx8="http://schemas.microsoft.com/office/drawing/2016/5/14/chartex" xmlns:mc="http://schemas.openxmlformats.org/markup-compatibility/2006" xmlns:aink="http://schemas.microsoft.com/office/drawing/2016/ink" xmlns:am3d="http://schemas.microsoft.com/office/drawing/2017/model3d" xmlns:o="urn:schemas-microsoft-com:office:office" xmlns:r="http://schemas.openxmlformats.org/officeDocument/2006/relationships" xmlns:m="http://schemas.openxmlformats.org/officeDocument/2006/math" xmlns:v="urn:schemas-microsoft-com:vml" xmlns:wp14="http://schemas.microsoft.com/office/word/2010/wordprocessingDrawing" xmlns:wp="http://schemas.openxmlformats.org/drawingml/2006/wordprocessingDrawing" xmlns:w10="urn:schemas-microsoft-com:office:word" xmlns:w="http://schemas.openxmlformats.org/wordprocessingml/2006/main" xmlns:w14="http://schemas.microsoft.com/office/word/2010/wordml" xmlns:w15="http://schemas.microsoft.com/office/word/2012/wordml" xmlns:w16cex="http://schemas.microsoft.com/office/word/2018/wordml/cex" xmlns:w16cid="http://schemas.microsoft.com/office/word/2016/wordml/cid" xmlns:w16="http://schemas.microsoft.com/office/word/2018/wordml" xmlns:w16sdtdh="http://schemas.microsoft.com/office/word/2020/wordml/sdtdatahash" xmlns:w16se="http://schemas.microsoft.com/office/word/2015/wordml/symex" xmlns:wpg="http://schemas.microsoft.com/office/word/2010/wordprocessingGroup" xmlns:wpi="http://schemas.microsoft.com/office/word/2010/wordprocessingInk" xmlns:wne="http://schemas.microsoft.com/office/word/2006/wordml" xmlns:wps="http://schemas.microsoft.com/office/word/2010/wordprocessingShape" mc:Ignorable="w14 w15 w16se w16cid w16 w16cex w16sdtdh wp14">
+<w:hdr xmlns:wpc="http://schemas.microsoft.com/office/word/2010/wordprocessingCanvas" xmlns:cx="http://schemas.microsoft.com/office/drawing/2014/chartex" xmlns:cx1="http://schemas.microsoft.com/office/drawing/2015/9/8/chartex" xmlns:cx2="http://schemas.microsoft.com/office/drawing/2015/10/21/chartex" xmlns:cx3="http://schemas.microsoft.com/office/drawing/2016/5/9/chartex" xmlns:cx4="http://schemas.microsoft.com/office/drawing/2016/5/10/chartex" xmlns:cx5="http://schemas.microsoft.com/office/drawing/2016/5/11/chartex" xmlns:cx6="http://schemas.microsoft.com/office/drawing/2016/5/12/chartex" xmlns:cx7="http://schemas.microsoft.com/office/drawing/2016/5/13/chartex" xmlns:cx8="http://schemas.microsoft.com/office/drawing/2016/5/14/chartex" xmlns:mc="http://schemas.openxmlformats.org/markup-compatibility/2006" xmlns:aink="http://schemas.microsoft.com/office/drawing/2016/ink" xmlns:am3d="http://schemas.microsoft.com/office/drawing/2017/model3d" xmlns:o="urn:schemas-microsoft-com:office:office" xmlns:oel="http://schemas.microsoft.com/office/2019/extlst" xmlns:r="http://schemas.openxmlformats.org/officeDocument/2006/relationships" xmlns:m="http://schemas.openxmlformats.org/officeDocument/2006/math" xmlns:v="urn:schemas-microsoft-com:vml" xmlns:wp14="http://schemas.microsoft.com/office/word/2010/wordprocessingDrawing" xmlns:wp="http://schemas.openxmlformats.org/drawingml/2006/wordprocessingDrawing" xmlns:w10="urn:schemas-microsoft-com:office:word" xmlns:w="http://schemas.openxmlformats.org/wordprocessingml/2006/main" xmlns:w14="http://schemas.microsoft.com/office/word/2010/wordml" xmlns:w15="http://schemas.microsoft.com/office/word/2012/wordml" xmlns:w16cex="http://schemas.microsoft.com/office/word/2018/wordml/cex" xmlns:w16cid="http://schemas.microsoft.com/office/word/2016/wordml/cid" xmlns:w16="http://schemas.microsoft.com/office/word/2018/wordml" xmlns:w16sdtdh="http://schemas.microsoft.com/office/word/2020/wordml/sdtdatahash" xmlns:w16se="http://schemas.microsoft.com/office/word/2015/wordml/symex" xmlns:wpg="http://schemas.microsoft.com/office/word/2010/wordprocessingGroup" xmlns:wpi="http://schemas.microsoft.com/office/word/2010/wordprocessingInk" xmlns:wne="http://schemas.microsoft.com/office/word/2006/wordml" xmlns:wps="http://schemas.microsoft.com/office/word/2010/wordprocessingShape" mc:Ignorable="w14 w15 w16se w16cid w16 w16cex w16sdtdh wp14">
   <w:p>
     <w:pPr>
       <w:pStyle w:val="Zhlav"/>
@@ -7331,7 +7821,7 @@
 </file>
 
 <file path=word/numbering.xml><?xml version="1.0" encoding="utf-8"?>
-<w:numbering xmlns:wpc="http://schemas.microsoft.com/office/word/2010/wordprocessingCanvas" xmlns:cx="http://schemas.microsoft.com/office/drawing/2014/chartex" xmlns:cx1="http://schemas.microsoft.com/office/drawing/2015/9/8/chartex" xmlns:cx2="http://schemas.microsoft.com/office/drawing/2015/10/21/chartex" xmlns:cx3="http://schemas.microsoft.com/office/drawing/2016/5/9/chartex" xmlns:cx4="http://schemas.microsoft.com/office/drawing/2016/5/10/chartex" xmlns:cx5="http://schemas.microsoft.com/office/drawing/2016/5/11/chartex" xmlns:cx6="http://schemas.microsoft.com/office/drawing/2016/5/12/chartex" xmlns:cx7="http://schemas.microsoft.com/office/drawing/2016/5/13/chartex" xmlns:cx8="http://schemas.microsoft.com/office/drawing/2016/5/14/chartex" xmlns:mc="http://schemas.openxmlformats.org/markup-compatibility/2006" xmlns:aink="http://schemas.microsoft.com/office/drawing/2016/ink" xmlns:am3d="http://schemas.microsoft.com/office/drawing/2017/model3d" xmlns:o="urn:schemas-microsoft-com:office:office" xmlns:r="http://schemas.openxmlformats.org/officeDocument/2006/relationships" xmlns:m="http://schemas.openxmlformats.org/officeDocument/2006/math" xmlns:v="urn:schemas-microsoft-com:vml" xmlns:wp14="http://schemas.microsoft.com/office/word/2010/wordprocessingDrawing" xmlns:wp="http://schemas.openxmlformats.org/drawingml/2006/wordprocessingDrawing" xmlns:w10="urn:schemas-microsoft-com:office:word" xmlns:w="http://schemas.openxmlformats.org/wordprocessingml/2006/main" xmlns:w14="http://schemas.microsoft.com/office/word/2010/wordml" xmlns:w15="http://schemas.microsoft.com/office/word/2012/wordml" xmlns:w16cex="http://schemas.microsoft.com/office/word/2018/wordml/cex" xmlns:w16cid="http://schemas.microsoft.com/office/word/2016/wordml/cid" xmlns:w16="http://schemas.microsoft.com/office/word/2018/wordml" xmlns:w16sdtdh="http://schemas.microsoft.com/office/word/2020/wordml/sdtdatahash" xmlns:w16se="http://schemas.microsoft.com/office/word/2015/wordml/symex" xmlns:wpg="http://schemas.microsoft.com/office/word/2010/wordprocessingGroup" xmlns:wpi="http://schemas.microsoft.com/office/word/2010/wordprocessingInk" xmlns:wne="http://schemas.microsoft.com/office/word/2006/wordml" xmlns:wps="http://schemas.microsoft.com/office/word/2010/wordprocessingShape" mc:Ignorable="w14 w15 w16se w16cid w16 w16cex w16sdtdh wp14">
+<w:numbering xmlns:wpc="http://schemas.microsoft.com/office/word/2010/wordprocessingCanvas" xmlns:cx="http://schemas.microsoft.com/office/drawing/2014/chartex" xmlns:cx1="http://schemas.microsoft.com/office/drawing/2015/9/8/chartex" xmlns:cx2="http://schemas.microsoft.com/office/drawing/2015/10/21/chartex" xmlns:cx3="http://schemas.microsoft.com/office/drawing/2016/5/9/chartex" xmlns:cx4="http://schemas.microsoft.com/office/drawing/2016/5/10/chartex" xmlns:cx5="http://schemas.microsoft.com/office/drawing/2016/5/11/chartex" xmlns:cx6="http://schemas.microsoft.com/office/drawing/2016/5/12/chartex" xmlns:cx7="http://schemas.microsoft.com/office/drawing/2016/5/13/chartex" xmlns:cx8="http://schemas.microsoft.com/office/drawing/2016/5/14/chartex" xmlns:mc="http://schemas.openxmlformats.org/markup-compatibility/2006" xmlns:aink="http://schemas.microsoft.com/office/drawing/2016/ink" xmlns:am3d="http://schemas.microsoft.com/office/drawing/2017/model3d" xmlns:o="urn:schemas-microsoft-com:office:office" xmlns:oel="http://schemas.microsoft.com/office/2019/extlst" xmlns:r="http://schemas.openxmlformats.org/officeDocument/2006/relationships" xmlns:m="http://schemas.openxmlformats.org/officeDocument/2006/math" xmlns:v="urn:schemas-microsoft-com:vml" xmlns:wp14="http://schemas.microsoft.com/office/word/2010/wordprocessingDrawing" xmlns:wp="http://schemas.openxmlformats.org/drawingml/2006/wordprocessingDrawing" xmlns:w10="urn:schemas-microsoft-com:office:word" xmlns:w="http://schemas.openxmlformats.org/wordprocessingml/2006/main" xmlns:w14="http://schemas.microsoft.com/office/word/2010/wordml" xmlns:w15="http://schemas.microsoft.com/office/word/2012/wordml" xmlns:w16cex="http://schemas.microsoft.com/office/word/2018/wordml/cex" xmlns:w16cid="http://schemas.microsoft.com/office/word/2016/wordml/cid" xmlns:w16="http://schemas.microsoft.com/office/word/2018/wordml" xmlns:w16sdtdh="http://schemas.microsoft.com/office/word/2020/wordml/sdtdatahash" xmlns:w16se="http://schemas.microsoft.com/office/word/2015/wordml/symex" xmlns:wpg="http://schemas.microsoft.com/office/word/2010/wordprocessingGroup" xmlns:wpi="http://schemas.microsoft.com/office/word/2010/wordprocessingInk" xmlns:wne="http://schemas.microsoft.com/office/word/2006/wordml" xmlns:wps="http://schemas.microsoft.com/office/word/2010/wordprocessingShape" mc:Ignorable="w14 w15 w16se w16cid w16 w16cex w16sdtdh wp14">
   <w:abstractNum w:abstractNumId="0" w15:restartNumberingAfterBreak="0">
     <w:nsid w:val="FFFFFF7C"/>
     <w:multiLevelType w:val="singleLevel"/>
@@ -8762,6 +9252,119 @@
     </w:lvl>
   </w:abstractNum>
   <w:abstractNum w:abstractNumId="21" w15:restartNumberingAfterBreak="0">
+    <w:nsid w:val="79EA6125"/>
+    <w:multiLevelType w:val="multilevel"/>
+    <w:tmpl w:val="47BC56A4"/>
+    <w:lvl w:ilvl="0">
+      <w:start w:val="1"/>
+      <w:numFmt w:val="decimal"/>
+      <w:lvlText w:val="%1."/>
+      <w:lvlJc w:val="left"/>
+      <w:pPr>
+        <w:tabs>
+          <w:tab w:val="num" w:pos="720"/>
+        </w:tabs>
+        <w:ind w:left="720" w:hanging="360"/>
+      </w:pPr>
+    </w:lvl>
+    <w:lvl w:ilvl="1" w:tentative="1">
+      <w:start w:val="1"/>
+      <w:numFmt w:val="decimal"/>
+      <w:lvlText w:val="%2."/>
+      <w:lvlJc w:val="left"/>
+      <w:pPr>
+        <w:tabs>
+          <w:tab w:val="num" w:pos="1440"/>
+        </w:tabs>
+        <w:ind w:left="1440" w:hanging="360"/>
+      </w:pPr>
+    </w:lvl>
+    <w:lvl w:ilvl="2" w:tentative="1">
+      <w:start w:val="1"/>
+      <w:numFmt w:val="decimal"/>
+      <w:lvlText w:val="%3."/>
+      <w:lvlJc w:val="left"/>
+      <w:pPr>
+        <w:tabs>
+          <w:tab w:val="num" w:pos="2160"/>
+        </w:tabs>
+        <w:ind w:left="2160" w:hanging="360"/>
+      </w:pPr>
+    </w:lvl>
+    <w:lvl w:ilvl="3" w:tentative="1">
+      <w:start w:val="1"/>
+      <w:numFmt w:val="decimal"/>
+      <w:lvlText w:val="%4."/>
+      <w:lvlJc w:val="left"/>
+      <w:pPr>
+        <w:tabs>
+          <w:tab w:val="num" w:pos="2880"/>
+        </w:tabs>
+        <w:ind w:left="2880" w:hanging="360"/>
+      </w:pPr>
+    </w:lvl>
+    <w:lvl w:ilvl="4" w:tentative="1">
+      <w:start w:val="1"/>
+      <w:numFmt w:val="decimal"/>
+      <w:lvlText w:val="%5."/>
+      <w:lvlJc w:val="left"/>
+      <w:pPr>
+        <w:tabs>
+          <w:tab w:val="num" w:pos="3600"/>
+        </w:tabs>
+        <w:ind w:left="3600" w:hanging="360"/>
+      </w:pPr>
+    </w:lvl>
+    <w:lvl w:ilvl="5" w:tentative="1">
+      <w:start w:val="1"/>
+      <w:numFmt w:val="decimal"/>
+      <w:lvlText w:val="%6."/>
+      <w:lvlJc w:val="left"/>
+      <w:pPr>
+        <w:tabs>
+          <w:tab w:val="num" w:pos="4320"/>
+        </w:tabs>
+        <w:ind w:left="4320" w:hanging="360"/>
+      </w:pPr>
+    </w:lvl>
+    <w:lvl w:ilvl="6" w:tentative="1">
+      <w:start w:val="1"/>
+      <w:numFmt w:val="decimal"/>
+      <w:lvlText w:val="%7."/>
+      <w:lvlJc w:val="left"/>
+      <w:pPr>
+        <w:tabs>
+          <w:tab w:val="num" w:pos="5040"/>
+        </w:tabs>
+        <w:ind w:left="5040" w:hanging="360"/>
+      </w:pPr>
+    </w:lvl>
+    <w:lvl w:ilvl="7" w:tentative="1">
+      <w:start w:val="1"/>
+      <w:numFmt w:val="decimal"/>
+      <w:lvlText w:val="%8."/>
+      <w:lvlJc w:val="left"/>
+      <w:pPr>
+        <w:tabs>
+          <w:tab w:val="num" w:pos="5760"/>
+        </w:tabs>
+        <w:ind w:left="5760" w:hanging="360"/>
+      </w:pPr>
+    </w:lvl>
+    <w:lvl w:ilvl="8" w:tentative="1">
+      <w:start w:val="1"/>
+      <w:numFmt w:val="decimal"/>
+      <w:lvlText w:val="%9."/>
+      <w:lvlJc w:val="left"/>
+      <w:pPr>
+        <w:tabs>
+          <w:tab w:val="num" w:pos="6480"/>
+        </w:tabs>
+        <w:ind w:left="6480" w:hanging="360"/>
+      </w:pPr>
+    </w:lvl>
+  </w:abstractNum>
+  <w:abstractNum w:abstractNumId="22" w15:restartNumberingAfterBreak="0">
     <w:nsid w:val="7E59676C"/>
     <w:multiLevelType w:val="hybridMultilevel"/>
     <w:tmpl w:val="41945AD6"/>
@@ -8850,77 +9453,80 @@
       </w:pPr>
     </w:lvl>
   </w:abstractNum>
-  <w:num w:numId="1">
+  <w:num w:numId="1" w16cid:durableId="1071152842">
     <w:abstractNumId w:val="20"/>
   </w:num>
-  <w:num w:numId="2">
+  <w:num w:numId="2" w16cid:durableId="833686466">
     <w:abstractNumId w:val="8"/>
   </w:num>
-  <w:num w:numId="3">
+  <w:num w:numId="3" w16cid:durableId="1706438874">
     <w:abstractNumId w:val="3"/>
   </w:num>
-  <w:num w:numId="4">
+  <w:num w:numId="4" w16cid:durableId="1424765276">
     <w:abstractNumId w:val="2"/>
   </w:num>
-  <w:num w:numId="5">
+  <w:num w:numId="5" w16cid:durableId="2120561085">
     <w:abstractNumId w:val="1"/>
   </w:num>
-  <w:num w:numId="6">
+  <w:num w:numId="6" w16cid:durableId="1136525379">
     <w:abstractNumId w:val="0"/>
   </w:num>
-  <w:num w:numId="7">
+  <w:num w:numId="7" w16cid:durableId="2048068581">
     <w:abstractNumId w:val="9"/>
   </w:num>
-  <w:num w:numId="8">
+  <w:num w:numId="8" w16cid:durableId="2098793282">
     <w:abstractNumId w:val="7"/>
   </w:num>
-  <w:num w:numId="9">
+  <w:num w:numId="9" w16cid:durableId="1426262641">
     <w:abstractNumId w:val="6"/>
   </w:num>
-  <w:num w:numId="10">
+  <w:num w:numId="10" w16cid:durableId="681472115">
     <w:abstractNumId w:val="5"/>
   </w:num>
-  <w:num w:numId="11">
+  <w:num w:numId="11" w16cid:durableId="1848909441">
     <w:abstractNumId w:val="4"/>
   </w:num>
-  <w:num w:numId="12">
+  <w:num w:numId="12" w16cid:durableId="1997569304">
     <w:abstractNumId w:val="19"/>
   </w:num>
-  <w:num w:numId="13">
+  <w:num w:numId="13" w16cid:durableId="1460222420">
     <w:abstractNumId w:val="12"/>
   </w:num>
-  <w:num w:numId="14">
+  <w:num w:numId="14" w16cid:durableId="1560433642">
     <w:abstractNumId w:val="17"/>
   </w:num>
-  <w:num w:numId="15">
+  <w:num w:numId="15" w16cid:durableId="318386921">
     <w:abstractNumId w:val="18"/>
   </w:num>
-  <w:num w:numId="16">
+  <w:num w:numId="16" w16cid:durableId="947351423">
     <w:abstractNumId w:val="10"/>
   </w:num>
-  <w:num w:numId="17">
+  <w:num w:numId="17" w16cid:durableId="1181964836">
     <w:abstractNumId w:val="13"/>
   </w:num>
-  <w:num w:numId="18">
+  <w:num w:numId="18" w16cid:durableId="193422541">
     <w:abstractNumId w:val="11"/>
   </w:num>
-  <w:num w:numId="19">
-    <w:abstractNumId w:val="21"/>
+  <w:num w:numId="19" w16cid:durableId="1616868326">
+    <w:abstractNumId w:val="22"/>
   </w:num>
-  <w:num w:numId="20">
+  <w:num w:numId="20" w16cid:durableId="693262487">
     <w:abstractNumId w:val="15"/>
   </w:num>
-  <w:num w:numId="21">
+  <w:num w:numId="21" w16cid:durableId="1066295705">
     <w:abstractNumId w:val="14"/>
   </w:num>
-  <w:num w:numId="22">
+  <w:num w:numId="22" w16cid:durableId="874775798">
     <w:abstractNumId w:val="20"/>
     <w:lvlOverride w:ilvl="0">
       <w:startOverride w:val="3"/>
     </w:lvlOverride>
   </w:num>
-  <w:num w:numId="23">
+  <w:num w:numId="23" w16cid:durableId="1216889898">
     <w:abstractNumId w:val="16"/>
+  </w:num>
+  <w:num w:numId="24" w16cid:durableId="1292058900">
+    <w:abstractNumId w:val="21"/>
   </w:num>
 </w:numbering>
 </file>
@@ -9556,6 +10162,7 @@
   <w:style w:type="character" w:default="1" w:styleId="Standardnpsmoodstavce">
     <w:name w:val="Default Paragraph Font"/>
     <w:uiPriority w:val="1"/>
+    <w:semiHidden/>
     <w:unhideWhenUsed/>
   </w:style>
   <w:style w:type="table" w:default="1" w:styleId="Normlntabulka">
@@ -10621,6 +11228,23 @@
       <w:shd w:val="clear" w:color="auto" w:fill="E1DFDD"/>
     </w:rPr>
   </w:style>
+  <w:style w:type="paragraph" w:styleId="Normlnweb">
+    <w:name w:val="Normal (Web)"/>
+    <w:basedOn w:val="Normln"/>
+    <w:uiPriority w:val="99"/>
+    <w:unhideWhenUsed/>
+    <w:rsid w:val="007371C6"/>
+    <w:pPr>
+      <w:spacing w:before="100" w:beforeAutospacing="1" w:after="100" w:afterAutospacing="1" w:line="240" w:lineRule="auto"/>
+      <w:ind w:firstLine="0"/>
+      <w:jc w:val="left"/>
+    </w:pPr>
+    <w:rPr>
+      <w:rFonts w:eastAsia="Times New Roman"/>
+      <w:szCs w:val="24"/>
+      <w:lang w:val="en-US"/>
+    </w:rPr>
+  </w:style>
 </w:styles>
 </file>
 

</xml_diff>

<commit_message>
commiting some work before sending
</commit_message>
<xml_diff>
--- a/projekt_II_It_use_liability_Kochanek.docx
+++ b/projekt_II_It_use_liability_Kochanek.docx
@@ -85,42 +85,8 @@
           <w:sz w:val="44"/>
           <w:szCs w:val="44"/>
         </w:rPr>
-        <w:t xml:space="preserve">IT use and </w:t>
-      </w:r>
-      <w:proofErr w:type="spellStart"/>
-      <w:r>
-        <w:rPr>
-          <w:b/>
-          <w:bCs/>
-          <w:w w:val="105"/>
-          <w:sz w:val="44"/>
-          <w:szCs w:val="44"/>
-        </w:rPr>
-        <w:t>legal</w:t>
-      </w:r>
-      <w:proofErr w:type="spellEnd"/>
-      <w:r>
-        <w:rPr>
-          <w:b/>
-          <w:bCs/>
-          <w:w w:val="105"/>
-          <w:sz w:val="44"/>
-          <w:szCs w:val="44"/>
-        </w:rPr>
-        <w:t xml:space="preserve"> </w:t>
-      </w:r>
-      <w:proofErr w:type="spellStart"/>
-      <w:r>
-        <w:rPr>
-          <w:b/>
-          <w:bCs/>
-          <w:w w:val="105"/>
-          <w:sz w:val="44"/>
-          <w:szCs w:val="44"/>
-        </w:rPr>
-        <w:t>liability</w:t>
-      </w:r>
-      <w:proofErr w:type="spellEnd"/>
+        <w:t>IT use and legal liability</w:t>
+      </w:r>
       <w:r>
         <w:rPr>
           <w:b/>
@@ -866,39 +832,8 @@
           <w:bCs/>
           <w:w w:val="105"/>
         </w:rPr>
-        <w:t xml:space="preserve">IT use and </w:t>
-      </w:r>
-      <w:proofErr w:type="spellStart"/>
-      <w:r>
-        <w:rPr>
-          <w:rFonts w:ascii="Times New Roman" w:hAnsi="Times New Roman" w:cs="Times New Roman"/>
-          <w:b/>
-          <w:bCs/>
-          <w:w w:val="105"/>
-        </w:rPr>
-        <w:t>legal</w:t>
-      </w:r>
-      <w:proofErr w:type="spellEnd"/>
-      <w:r>
-        <w:rPr>
-          <w:rFonts w:ascii="Times New Roman" w:hAnsi="Times New Roman" w:cs="Times New Roman"/>
-          <w:b/>
-          <w:bCs/>
-          <w:w w:val="105"/>
-        </w:rPr>
-        <w:t xml:space="preserve"> </w:t>
-      </w:r>
-      <w:proofErr w:type="spellStart"/>
-      <w:r>
-        <w:rPr>
-          <w:rFonts w:ascii="Times New Roman" w:hAnsi="Times New Roman" w:cs="Times New Roman"/>
-          <w:b/>
-          <w:bCs/>
-          <w:w w:val="105"/>
-        </w:rPr>
-        <w:t>liability</w:t>
-      </w:r>
-      <w:proofErr w:type="spellEnd"/>
+        <w:t>IT use and legal liability</w:t>
+      </w:r>
     </w:p>
     <w:p>
       <w:pPr>
@@ -957,25 +892,7 @@
           <w:spacing w:val="-13"/>
           <w:w w:val="105"/>
         </w:rPr>
-        <w:t xml:space="preserve">Seznamte se s příslušnými paragrafy Trestního zákoníku, které se týkají použití  výpočetní techniky a pohybu na Internetu.  Dále se seznamte  se  Zákonem o kybernetické bezpečnosti a jeho dopadem na běžného uživatele. Seznamte se s tím,  jaké povinnosti má běžný uživatel zařízení (počítač, mobil) s internetovým připojením. Shrňte právní odpovědnost  uživatele  do základního velmi  jednoduchého a přehledného materiálu, který bude možno použít pro vzdělávání laiků v této oblasti. Cílem tohoto projektu je  jednak pro studenta  zvýšení znalosti toho,  co je legální a kdy už porušuje zákon v </w:t>
-      </w:r>
-      <w:proofErr w:type="spellStart"/>
-      <w:r>
-        <w:rPr>
-          <w:rFonts w:ascii="Times New Roman" w:hAnsi="Times New Roman" w:cs="Times New Roman"/>
-          <w:spacing w:val="-13"/>
-          <w:w w:val="105"/>
-        </w:rPr>
-        <w:t>kyber</w:t>
-      </w:r>
-      <w:proofErr w:type="spellEnd"/>
-      <w:r>
-        <w:rPr>
-          <w:rFonts w:ascii="Times New Roman" w:hAnsi="Times New Roman" w:cs="Times New Roman"/>
-          <w:spacing w:val="-13"/>
-          <w:w w:val="105"/>
-        </w:rPr>
-        <w:t xml:space="preserve"> prostředí,  a dále vypracování materiálu.</w:t>
+        <w:t>Seznamte se s příslušnými paragrafy Trestního zákoníku, které se týkají použití  výpočetní techniky a pohybu na Internetu.  Dále se seznamte  se  Zákonem o kybernetické bezpečnosti a jeho dopadem na běžného uživatele. Seznamte se s tím,  jaké povinnosti má běžný uživatel zařízení (počítač, mobil) s internetovým připojením. Shrňte právní odpovědnost  uživatele  do základního velmi  jednoduchého a přehledného materiálu, který bude možno použít pro vzdělávání laiků v této oblasti. Cílem tohoto projektu je  jednak pro studenta  zvýšení znalosti toho,  co je legální a kdy už porušuje zákon v kyber prostředí,  a dále vypracování materiálu.</w:t>
       </w:r>
     </w:p>
     <w:p>
@@ -1702,33 +1619,8 @@
           <w:rFonts w:ascii="Times New Roman" w:hAnsi="Times New Roman" w:cs="Times New Roman"/>
           <w:w w:val="105"/>
         </w:rPr>
-        <w:t xml:space="preserve">vedoucí / zástupce </w:t>
-      </w:r>
-      <w:proofErr w:type="spellStart"/>
-      <w:r>
-        <w:rPr>
-          <w:rFonts w:ascii="Times New Roman" w:hAnsi="Times New Roman" w:cs="Times New Roman"/>
-          <w:w w:val="105"/>
-        </w:rPr>
-        <w:t>ved</w:t>
-      </w:r>
-      <w:proofErr w:type="spellEnd"/>
-      <w:r>
-        <w:rPr>
-          <w:rFonts w:ascii="Times New Roman" w:hAnsi="Times New Roman" w:cs="Times New Roman"/>
-          <w:w w:val="105"/>
-        </w:rPr>
-        <w:t xml:space="preserve">. </w:t>
-      </w:r>
-      <w:proofErr w:type="spellStart"/>
-      <w:r>
-        <w:rPr>
-          <w:rFonts w:ascii="Times New Roman" w:hAnsi="Times New Roman" w:cs="Times New Roman"/>
-          <w:w w:val="105"/>
-        </w:rPr>
-        <w:t>katedr</w:t>
-      </w:r>
-      <w:proofErr w:type="spellEnd"/>
+        <w:t>vedoucí / zástupce ved. katedr</w:t>
+      </w:r>
     </w:p>
     <w:p>
       <w:pPr>
@@ -3107,7 +2999,13 @@
         <w:t>Hlavními</w:t>
       </w:r>
       <w:r>
-        <w:t xml:space="preserve"> cíli je rešerše a informování studenta o vzdělání se v právním předpisech pohybujících se okolo výpočetní techniky</w:t>
+        <w:t xml:space="preserve"> cíli je rešerše</w:t>
+      </w:r>
+      <w:r>
+        <w:t xml:space="preserve"> na téma práva v </w:t>
+      </w:r>
+      <w:r>
+        <w:t>IT</w:t>
       </w:r>
       <w:r>
         <w:t>.</w:t>
@@ -3343,305 +3241,48 @@
         <w:rPr>
           <w:b/>
         </w:rPr>
-        <w:t xml:space="preserve">IT use and </w:t>
-      </w:r>
-      <w:proofErr w:type="spellStart"/>
-      <w:r>
-        <w:rPr>
-          <w:b/>
-        </w:rPr>
-        <w:t>legal</w:t>
-      </w:r>
-      <w:proofErr w:type="spellEnd"/>
-      <w:r>
-        <w:rPr>
-          <w:b/>
-        </w:rPr>
+        <w:t>IT use and legal liability</w:t>
+      </w:r>
+    </w:p>
+    <w:p>
+      <w:pPr>
+        <w:pStyle w:val="Normlnbezodsazen"/>
+      </w:pPr>
+      <w:r>
+        <w:t xml:space="preserve">Main goal </w:t>
+      </w:r>
+      <w:r>
+        <w:t>is to make a research about law in IT.Next</w:t>
+      </w:r>
+      <w:r>
+        <w:t xml:space="preserve"> to learn about cyber security law and understand your obligations with internet connection.</w:t>
+      </w:r>
+      <w:r>
+        <w:t>Information was mainly gathered from lectures by doc. Jan Kolouch and from websites and information manuals by</w:t>
+      </w:r>
+      <w:r>
+        <w:t xml:space="preserve"> Národní</w:t>
+      </w:r>
+      <w:r>
         <w:t xml:space="preserve"> </w:t>
       </w:r>
-      <w:proofErr w:type="spellStart"/>
-      <w:r>
-        <w:rPr>
-          <w:b/>
-        </w:rPr>
-        <w:t>liability</w:t>
-      </w:r>
-      <w:proofErr w:type="spellEnd"/>
+      <w:r>
+        <w:t>Úřad</w:t>
+      </w:r>
+      <w:r>
+        <w:t xml:space="preserve"> pro Kybernetickou</w:t>
+      </w:r>
+      <w:r>
+        <w:t xml:space="preserve"> a Informační</w:t>
+      </w:r>
+      <w:r>
+        <w:t xml:space="preserve"> Bezpečnost.</w:t>
+      </w:r>
     </w:p>
     <w:p>
       <w:pPr>
         <w:pStyle w:val="Normlnbezodsazen"/>
       </w:pPr>
-      <w:proofErr w:type="spellStart"/>
-      <w:r>
-        <w:t>Main</w:t>
-      </w:r>
-      <w:proofErr w:type="spellEnd"/>
-      <w:r>
-        <w:t xml:space="preserve"> </w:t>
-      </w:r>
-      <w:proofErr w:type="spellStart"/>
-      <w:r>
-        <w:t>goal</w:t>
-      </w:r>
-      <w:proofErr w:type="spellEnd"/>
-      <w:r>
-        <w:t xml:space="preserve"> </w:t>
-      </w:r>
-      <w:proofErr w:type="spellStart"/>
-      <w:r>
-        <w:t>is</w:t>
-      </w:r>
-      <w:proofErr w:type="spellEnd"/>
-      <w:r>
-        <w:t xml:space="preserve"> to </w:t>
-      </w:r>
-      <w:proofErr w:type="spellStart"/>
-      <w:r>
-        <w:t>research</w:t>
-      </w:r>
-      <w:proofErr w:type="spellEnd"/>
-      <w:r>
-        <w:t xml:space="preserve"> and </w:t>
-      </w:r>
-      <w:proofErr w:type="spellStart"/>
-      <w:r>
-        <w:t>informate</w:t>
-      </w:r>
-      <w:proofErr w:type="spellEnd"/>
-      <w:r>
-        <w:t xml:space="preserve"> </w:t>
-      </w:r>
-      <w:proofErr w:type="spellStart"/>
-      <w:r>
-        <w:t>the</w:t>
-      </w:r>
-      <w:proofErr w:type="spellEnd"/>
-      <w:r>
-        <w:t xml:space="preserve"> student </w:t>
-      </w:r>
-      <w:proofErr w:type="spellStart"/>
-      <w:r>
-        <w:t>about</w:t>
-      </w:r>
-      <w:proofErr w:type="spellEnd"/>
-      <w:r>
-        <w:t xml:space="preserve"> </w:t>
-      </w:r>
-      <w:proofErr w:type="spellStart"/>
-      <w:r>
-        <w:t>law</w:t>
-      </w:r>
-      <w:proofErr w:type="spellEnd"/>
-      <w:r>
-        <w:t xml:space="preserve"> in </w:t>
-      </w:r>
-      <w:proofErr w:type="spellStart"/>
-      <w:r>
-        <w:t>cyber</w:t>
-      </w:r>
-      <w:proofErr w:type="spellEnd"/>
-      <w:r>
-        <w:t xml:space="preserve"> </w:t>
-      </w:r>
-      <w:proofErr w:type="spellStart"/>
-      <w:r>
-        <w:t>security</w:t>
-      </w:r>
-      <w:proofErr w:type="spellEnd"/>
-      <w:r>
-        <w:t xml:space="preserve"> and </w:t>
-      </w:r>
-      <w:proofErr w:type="spellStart"/>
-      <w:r>
-        <w:t>computers</w:t>
-      </w:r>
-      <w:r>
-        <w:t>.And</w:t>
-      </w:r>
-      <w:proofErr w:type="spellEnd"/>
-      <w:r>
-        <w:t xml:space="preserve"> to </w:t>
-      </w:r>
-      <w:proofErr w:type="spellStart"/>
-      <w:r>
-        <w:t>learn</w:t>
-      </w:r>
-      <w:proofErr w:type="spellEnd"/>
-      <w:r>
-        <w:t xml:space="preserve"> </w:t>
-      </w:r>
-      <w:proofErr w:type="spellStart"/>
-      <w:r>
-        <w:t>about</w:t>
-      </w:r>
-      <w:proofErr w:type="spellEnd"/>
-      <w:r>
-        <w:t xml:space="preserve"> </w:t>
-      </w:r>
-      <w:proofErr w:type="spellStart"/>
-      <w:r>
-        <w:t>cyber</w:t>
-      </w:r>
-      <w:proofErr w:type="spellEnd"/>
-      <w:r>
-        <w:t xml:space="preserve"> </w:t>
-      </w:r>
-      <w:proofErr w:type="spellStart"/>
-      <w:r>
-        <w:t>security</w:t>
-      </w:r>
-      <w:proofErr w:type="spellEnd"/>
-      <w:r>
-        <w:t xml:space="preserve"> </w:t>
-      </w:r>
-      <w:proofErr w:type="spellStart"/>
-      <w:r>
-        <w:t>law</w:t>
-      </w:r>
-      <w:proofErr w:type="spellEnd"/>
-      <w:r>
-        <w:t xml:space="preserve"> and </w:t>
-      </w:r>
-      <w:proofErr w:type="spellStart"/>
-      <w:r>
-        <w:t>understand</w:t>
-      </w:r>
-      <w:proofErr w:type="spellEnd"/>
-      <w:r>
-        <w:t xml:space="preserve"> </w:t>
-      </w:r>
-      <w:proofErr w:type="spellStart"/>
-      <w:r>
-        <w:t>your</w:t>
-      </w:r>
-      <w:proofErr w:type="spellEnd"/>
-      <w:r>
-        <w:t xml:space="preserve"> </w:t>
-      </w:r>
-      <w:proofErr w:type="spellStart"/>
-      <w:r>
-        <w:t>obligations</w:t>
-      </w:r>
-      <w:proofErr w:type="spellEnd"/>
-      <w:r>
-        <w:t xml:space="preserve"> </w:t>
-      </w:r>
-      <w:proofErr w:type="spellStart"/>
-      <w:r>
-        <w:t>with</w:t>
-      </w:r>
-      <w:proofErr w:type="spellEnd"/>
-      <w:r>
-        <w:t xml:space="preserve"> internet </w:t>
-      </w:r>
-      <w:proofErr w:type="spellStart"/>
-      <w:r>
-        <w:t>connection.</w:t>
-      </w:r>
-      <w:r>
-        <w:t>Information</w:t>
-      </w:r>
-      <w:proofErr w:type="spellEnd"/>
-      <w:r>
-        <w:t xml:space="preserve"> </w:t>
-      </w:r>
-      <w:proofErr w:type="spellStart"/>
-      <w:r>
-        <w:t>was</w:t>
-      </w:r>
-      <w:proofErr w:type="spellEnd"/>
-      <w:r>
-        <w:t xml:space="preserve"> </w:t>
-      </w:r>
-      <w:proofErr w:type="spellStart"/>
-      <w:r>
-        <w:t>mainly</w:t>
-      </w:r>
-      <w:proofErr w:type="spellEnd"/>
-      <w:r>
-        <w:t xml:space="preserve"> </w:t>
-      </w:r>
-      <w:proofErr w:type="spellStart"/>
-      <w:r>
-        <w:t>gathered</w:t>
-      </w:r>
-      <w:proofErr w:type="spellEnd"/>
-      <w:r>
-        <w:t xml:space="preserve"> </w:t>
-      </w:r>
-      <w:proofErr w:type="spellStart"/>
-      <w:r>
-        <w:t>from</w:t>
-      </w:r>
-      <w:proofErr w:type="spellEnd"/>
-      <w:r>
-        <w:t xml:space="preserve"> </w:t>
-      </w:r>
-      <w:proofErr w:type="spellStart"/>
-      <w:r>
-        <w:t>lectures</w:t>
-      </w:r>
-      <w:proofErr w:type="spellEnd"/>
-      <w:r>
-        <w:t xml:space="preserve"> by doc. Jan Kolouch and </w:t>
-      </w:r>
-      <w:proofErr w:type="spellStart"/>
-      <w:r>
-        <w:t>from</w:t>
-      </w:r>
-      <w:proofErr w:type="spellEnd"/>
-      <w:r>
-        <w:t xml:space="preserve"> </w:t>
-      </w:r>
-      <w:proofErr w:type="spellStart"/>
-      <w:r>
-        <w:t>websites</w:t>
-      </w:r>
-      <w:proofErr w:type="spellEnd"/>
-      <w:r>
-        <w:t xml:space="preserve"> and </w:t>
-      </w:r>
-      <w:proofErr w:type="spellStart"/>
-      <w:r>
-        <w:t>information</w:t>
-      </w:r>
-      <w:proofErr w:type="spellEnd"/>
-      <w:r>
-        <w:t xml:space="preserve"> </w:t>
-      </w:r>
-      <w:proofErr w:type="spellStart"/>
-      <w:r>
-        <w:t>manuals</w:t>
-      </w:r>
-      <w:proofErr w:type="spellEnd"/>
-      <w:r>
-        <w:t xml:space="preserve"> by</w:t>
-      </w:r>
-      <w:r>
-        <w:t xml:space="preserve"> Národní</w:t>
-      </w:r>
-      <w:r>
-        <w:t xml:space="preserve"> </w:t>
-      </w:r>
-      <w:r>
-        <w:t>Úřad</w:t>
-      </w:r>
-      <w:r>
-        <w:t xml:space="preserve"> pro Kybernetickou</w:t>
-      </w:r>
-      <w:r>
-        <w:t xml:space="preserve"> a Informační</w:t>
-      </w:r>
-      <w:r>
-        <w:t xml:space="preserve"> Bezpečnost.</w:t>
-      </w:r>
-    </w:p>
-    <w:p>
-      <w:pPr>
-        <w:pStyle w:val="Normlnbezodsazen"/>
-      </w:pPr>
-      <w:proofErr w:type="spellStart"/>
       <w:r>
         <w:rPr>
           <w:b/>
@@ -3649,7 +3290,6 @@
         </w:rPr>
         <w:t>Keywords</w:t>
       </w:r>
-      <w:proofErr w:type="spellEnd"/>
     </w:p>
     <w:p>
       <w:pPr>
@@ -3668,49 +3308,15 @@
           <w:docGrid w:linePitch="360"/>
         </w:sectPr>
       </w:pPr>
-      <w:proofErr w:type="spellStart"/>
-      <w:r>
-        <w:t>Cybersecurity</w:t>
-      </w:r>
-      <w:proofErr w:type="spellEnd"/>
-      <w:r>
-        <w:t xml:space="preserve"> </w:t>
-      </w:r>
-      <w:proofErr w:type="spellStart"/>
-      <w:r>
-        <w:t>law</w:t>
-      </w:r>
-      <w:proofErr w:type="spellEnd"/>
-      <w:r>
-        <w:t xml:space="preserve">, </w:t>
-      </w:r>
-      <w:proofErr w:type="spellStart"/>
-      <w:r>
-        <w:t>cybersecurity</w:t>
-      </w:r>
-      <w:proofErr w:type="spellEnd"/>
-      <w:r>
-        <w:t xml:space="preserve">, </w:t>
+      <w:r>
+        <w:t xml:space="preserve">Cybersecurity law, cybersecurity, </w:t>
       </w:r>
       <w:r>
         <w:t>IT</w:t>
       </w:r>
       <w:r>
-        <w:t xml:space="preserve"> </w:t>
-      </w:r>
-      <w:proofErr w:type="spellStart"/>
-      <w:r>
-        <w:t>legal</w:t>
-      </w:r>
-      <w:proofErr w:type="spellEnd"/>
-      <w:r>
-        <w:t xml:space="preserve"> </w:t>
-      </w:r>
-      <w:proofErr w:type="spellStart"/>
-      <w:r>
-        <w:t>liability</w:t>
-      </w:r>
-      <w:proofErr w:type="spellEnd"/>
+        <w:t xml:space="preserve"> legal liability</w:t>
+      </w:r>
     </w:p>
     <w:sdt>
       <w:sdtPr>
@@ -3905,7 +3511,6 @@
             <w:pStyle w:val="Obsah2"/>
             <w:rPr>
               <w:rFonts w:eastAsiaTheme="minorEastAsia"/>
-              <w:noProof/>
               <w:sz w:val="22"/>
               <w:lang w:eastAsia="cs-CZ"/>
             </w:rPr>
@@ -3914,7 +3519,6 @@
             <w:r>
               <w:rPr>
                 <w:rStyle w:val="Hypertextovodkaz"/>
-                <w:noProof/>
                 <w:color w:val="auto"/>
               </w:rPr>
               <w:t>1.1</w:t>
@@ -3922,7 +3526,6 @@
             <w:r>
               <w:rPr>
                 <w:rFonts w:eastAsiaTheme="minorEastAsia"/>
-                <w:noProof/>
                 <w:sz w:val="22"/>
                 <w:lang w:eastAsia="cs-CZ"/>
               </w:rPr>
@@ -3931,55 +3534,47 @@
             <w:r>
               <w:rPr>
                 <w:rStyle w:val="Hypertextovodkaz"/>
-                <w:noProof/>
                 <w:color w:val="auto"/>
               </w:rPr>
               <w:t>Přehled současného stavu</w:t>
             </w:r>
             <w:r>
               <w:rPr>
-                <w:noProof/>
                 <w:webHidden/>
               </w:rPr>
               <w:tab/>
             </w:r>
             <w:r>
               <w:rPr>
-                <w:noProof/>
                 <w:webHidden/>
               </w:rPr>
               <w:fldChar w:fldCharType="begin"/>
             </w:r>
             <w:r>
               <w:rPr>
-                <w:noProof/>
                 <w:webHidden/>
               </w:rPr>
               <w:instrText xml:space="preserve"> PAGEREF _Toc476327914 \h </w:instrText>
             </w:r>
             <w:r>
               <w:rPr>
-                <w:noProof/>
                 <w:webHidden/>
               </w:rPr>
             </w:r>
             <w:r>
               <w:rPr>
-                <w:noProof/>
                 <w:webHidden/>
               </w:rPr>
               <w:fldChar w:fldCharType="separate"/>
             </w:r>
             <w:r>
               <w:rPr>
-                <w:noProof/>
                 <w:webHidden/>
               </w:rPr>
               <w:t>9</w:t>
             </w:r>
             <w:r>
               <w:rPr>
-                <w:noProof/>
                 <w:webHidden/>
               </w:rPr>
               <w:fldChar w:fldCharType="end"/>
@@ -3991,7 +3586,6 @@
             <w:pStyle w:val="Obsah2"/>
             <w:rPr>
               <w:rFonts w:eastAsiaTheme="minorEastAsia"/>
-              <w:noProof/>
               <w:sz w:val="22"/>
               <w:lang w:eastAsia="cs-CZ"/>
             </w:rPr>
@@ -4000,7 +3594,6 @@
             <w:r>
               <w:rPr>
                 <w:rStyle w:val="Hypertextovodkaz"/>
-                <w:noProof/>
                 <w:color w:val="auto"/>
               </w:rPr>
               <w:t>1.2</w:t>
@@ -4008,7 +3601,6 @@
             <w:r>
               <w:rPr>
                 <w:rFonts w:eastAsiaTheme="minorEastAsia"/>
-                <w:noProof/>
                 <w:sz w:val="22"/>
                 <w:lang w:eastAsia="cs-CZ"/>
               </w:rPr>
@@ -4017,55 +3609,47 @@
             <w:r>
               <w:rPr>
                 <w:rStyle w:val="Hypertextovodkaz"/>
-                <w:noProof/>
                 <w:color w:val="auto"/>
               </w:rPr>
               <w:t>Cíle práce</w:t>
             </w:r>
             <w:r>
               <w:rPr>
-                <w:noProof/>
                 <w:webHidden/>
               </w:rPr>
               <w:tab/>
             </w:r>
             <w:r>
               <w:rPr>
-                <w:noProof/>
                 <w:webHidden/>
               </w:rPr>
               <w:fldChar w:fldCharType="begin"/>
             </w:r>
             <w:r>
               <w:rPr>
-                <w:noProof/>
                 <w:webHidden/>
               </w:rPr>
               <w:instrText xml:space="preserve"> PAGEREF _Toc476327915 \h </w:instrText>
             </w:r>
             <w:r>
               <w:rPr>
-                <w:noProof/>
                 <w:webHidden/>
               </w:rPr>
             </w:r>
             <w:r>
               <w:rPr>
-                <w:noProof/>
                 <w:webHidden/>
               </w:rPr>
               <w:fldChar w:fldCharType="separate"/>
             </w:r>
             <w:r>
               <w:rPr>
-                <w:noProof/>
                 <w:webHidden/>
               </w:rPr>
               <w:t>9</w:t>
             </w:r>
             <w:r>
               <w:rPr>
-                <w:noProof/>
                 <w:webHidden/>
               </w:rPr>
               <w:fldChar w:fldCharType="end"/>
@@ -4148,7 +3732,6 @@
             <w:pStyle w:val="Obsah2"/>
             <w:rPr>
               <w:rFonts w:eastAsiaTheme="minorEastAsia"/>
-              <w:noProof/>
               <w:sz w:val="22"/>
               <w:lang w:eastAsia="cs-CZ"/>
             </w:rPr>
@@ -4157,7 +3740,6 @@
             <w:r>
               <w:rPr>
                 <w:rStyle w:val="Hypertextovodkaz"/>
-                <w:noProof/>
                 <w:color w:val="auto"/>
               </w:rPr>
               <w:t>2.1</w:t>
@@ -4165,7 +3747,6 @@
             <w:r>
               <w:rPr>
                 <w:rFonts w:eastAsiaTheme="minorEastAsia"/>
-                <w:noProof/>
                 <w:sz w:val="22"/>
                 <w:lang w:eastAsia="cs-CZ"/>
               </w:rPr>
@@ -4174,22 +3755,18 @@
             <w:r>
               <w:rPr>
                 <w:rFonts w:eastAsiaTheme="minorEastAsia"/>
-                <w:noProof/>
-                <w:szCs w:val="24"/>
                 <w:lang w:eastAsia="cs-CZ"/>
               </w:rPr>
               <w:t>Trestní zákoník</w:t>
             </w:r>
             <w:r>
               <w:rPr>
-                <w:noProof/>
                 <w:webHidden/>
               </w:rPr>
               <w:tab/>
             </w:r>
             <w:r>
               <w:rPr>
-                <w:noProof/>
                 <w:webHidden/>
               </w:rPr>
               <w:t>10</w:t>
@@ -4199,10 +3776,48 @@
         <w:p>
           <w:pPr>
             <w:pStyle w:val="Obsah2"/>
+          </w:pPr>
+          <w:hyperlink w:anchor="_Toc476327915" w:history="1">
+            <w:r>
+              <w:rPr>
+                <w:rStyle w:val="Hypertextovodkaz"/>
+                <w:color w:val="auto"/>
+              </w:rPr>
+              <w:t>2.2</w:t>
+            </w:r>
+            <w:r>
+              <w:rPr>
+                <w:rFonts w:eastAsiaTheme="minorEastAsia"/>
+                <w:sz w:val="22"/>
+                <w:lang w:eastAsia="cs-CZ"/>
+              </w:rPr>
+              <w:tab/>
+            </w:r>
+            <w:r>
+              <w:rPr>
+                <w:rStyle w:val="Hypertextovodkaz"/>
+                <w:color w:val="auto"/>
+              </w:rPr>
+              <w:t>Zákon o kybernetické bezpečnosti</w:t>
+            </w:r>
+            <w:r>
+              <w:rPr>
+                <w:webHidden/>
+              </w:rPr>
+              <w:tab/>
+            </w:r>
+            <w:r>
+              <w:rPr>
+                <w:webHidden/>
+              </w:rPr>
+              <w:t>11</w:t>
+            </w:r>
+          </w:hyperlink>
+        </w:p>
+        <w:p>
+          <w:pPr>
+            <w:pStyle w:val="Obsah2"/>
             <w:rPr>
-              <w:rFonts w:eastAsiaTheme="minorEastAsia"/>
-              <w:noProof/>
-              <w:sz w:val="22"/>
               <w:lang w:eastAsia="cs-CZ"/>
             </w:rPr>
           </w:pPr>
@@ -4210,41 +3825,40 @@
             <w:r>
               <w:rPr>
                 <w:rStyle w:val="Hypertextovodkaz"/>
-                <w:noProof/>
                 <w:color w:val="auto"/>
               </w:rPr>
-              <w:t>2.2</w:t>
+              <w:t>2.</w:t>
             </w:r>
             <w:r>
               <w:rPr>
-                <w:rFonts w:eastAsiaTheme="minorEastAsia"/>
-                <w:noProof/>
-                <w:sz w:val="22"/>
+                <w:rStyle w:val="Hypertextovodkaz"/>
+                <w:color w:val="auto"/>
+              </w:rPr>
+              <w:t>3</w:t>
+            </w:r>
+            <w:r>
+              <w:rPr>
                 <w:lang w:eastAsia="cs-CZ"/>
               </w:rPr>
               <w:tab/>
             </w:r>
             <w:r>
               <w:rPr>
-                <w:rStyle w:val="Hypertextovodkaz"/>
-                <w:noProof/>
-                <w:color w:val="auto"/>
-              </w:rPr>
-              <w:t>Zákon o kybernetické bezpečnosti</w:t>
+                <w:lang w:eastAsia="cs-CZ"/>
+              </w:rPr>
+              <w:t>Právní odpovědnost s připojením k internetu</w:t>
             </w:r>
             <w:r>
               <w:rPr>
-                <w:noProof/>
                 <w:webHidden/>
               </w:rPr>
               <w:tab/>
             </w:r>
             <w:r>
               <w:rPr>
-                <w:noProof/>
                 <w:webHidden/>
               </w:rPr>
-              <w:t>11</w:t>
+              <w:t>12</w:t>
             </w:r>
           </w:hyperlink>
         </w:p>
@@ -4292,36 +3906,7 @@
               <w:rPr>
                 <w:webHidden/>
               </w:rPr>
-              <w:fldChar w:fldCharType="begin"/>
-            </w:r>
-            <w:r>
-              <w:rPr>
-                <w:webHidden/>
-              </w:rPr>
-              <w:instrText xml:space="preserve"> PAGEREF _Toc476327918 \h </w:instrText>
-            </w:r>
-            <w:r>
-              <w:rPr>
-                <w:webHidden/>
-              </w:rPr>
-            </w:r>
-            <w:r>
-              <w:rPr>
-                <w:webHidden/>
-              </w:rPr>
-              <w:fldChar w:fldCharType="separate"/>
-            </w:r>
-            <w:r>
-              <w:rPr>
-                <w:webHidden/>
-              </w:rPr>
-              <w:t>11</w:t>
-            </w:r>
-            <w:r>
-              <w:rPr>
-                <w:webHidden/>
-              </w:rPr>
-              <w:fldChar w:fldCharType="end"/>
+              <w:t>13</w:t>
             </w:r>
           </w:hyperlink>
         </w:p>
@@ -4369,36 +3954,7 @@
               <w:rPr>
                 <w:webHidden/>
               </w:rPr>
-              <w:fldChar w:fldCharType="begin"/>
-            </w:r>
-            <w:r>
-              <w:rPr>
-                <w:webHidden/>
-              </w:rPr>
-              <w:instrText xml:space="preserve"> PAGEREF _Toc476327919 \h </w:instrText>
-            </w:r>
-            <w:r>
-              <w:rPr>
-                <w:webHidden/>
-              </w:rPr>
-            </w:r>
-            <w:r>
-              <w:rPr>
-                <w:webHidden/>
-              </w:rPr>
-              <w:fldChar w:fldCharType="separate"/>
-            </w:r>
-            <w:r>
-              <w:rPr>
-                <w:webHidden/>
-              </w:rPr>
-              <w:t>13</w:t>
-            </w:r>
-            <w:r>
-              <w:rPr>
-                <w:webHidden/>
-              </w:rPr>
-              <w:fldChar w:fldCharType="end"/>
+              <w:t>14</w:t>
             </w:r>
           </w:hyperlink>
         </w:p>
@@ -4446,36 +4002,7 @@
               <w:rPr>
                 <w:webHidden/>
               </w:rPr>
-              <w:fldChar w:fldCharType="begin"/>
-            </w:r>
-            <w:r>
-              <w:rPr>
-                <w:webHidden/>
-              </w:rPr>
-              <w:instrText xml:space="preserve"> PAGEREF _Toc476327920 \h </w:instrText>
-            </w:r>
-            <w:r>
-              <w:rPr>
-                <w:webHidden/>
-              </w:rPr>
-            </w:r>
-            <w:r>
-              <w:rPr>
-                <w:webHidden/>
-              </w:rPr>
-              <w:fldChar w:fldCharType="separate"/>
-            </w:r>
-            <w:r>
-              <w:rPr>
-                <w:webHidden/>
-              </w:rPr>
-              <w:t>14</w:t>
-            </w:r>
-            <w:r>
-              <w:rPr>
-                <w:webHidden/>
-              </w:rPr>
-              <w:fldChar w:fldCharType="end"/>
+              <w:t>15</w:t>
             </w:r>
           </w:hyperlink>
         </w:p>
@@ -4507,159 +4034,9 @@
               <w:rPr>
                 <w:webHidden/>
               </w:rPr>
-              <w:fldChar w:fldCharType="begin"/>
-            </w:r>
-            <w:r>
-              <w:rPr>
-                <w:webHidden/>
-              </w:rPr>
-              <w:instrText xml:space="preserve"> PAGEREF _Toc476327921 \h </w:instrText>
-            </w:r>
-            <w:r>
-              <w:rPr>
-                <w:webHidden/>
-              </w:rPr>
-            </w:r>
-            <w:r>
-              <w:rPr>
-                <w:webHidden/>
-              </w:rPr>
-              <w:fldChar w:fldCharType="separate"/>
-            </w:r>
-            <w:r>
-              <w:rPr>
-                <w:webHidden/>
-              </w:rPr>
-              <w:t>15</w:t>
-            </w:r>
-            <w:r>
-              <w:rPr>
-                <w:webHidden/>
-              </w:rPr>
-              <w:fldChar w:fldCharType="end"/>
+              <w:t>16</w:t>
             </w:r>
           </w:hyperlink>
-        </w:p>
-        <w:p>
-          <w:pPr>
-            <w:pStyle w:val="Obsah1"/>
-            <w:rPr>
-              <w:rFonts w:eastAsiaTheme="minorEastAsia"/>
-              <w:b w:val="0"/>
-              <w:sz w:val="22"/>
-              <w:lang w:eastAsia="cs-CZ"/>
-            </w:rPr>
-          </w:pPr>
-          <w:hyperlink w:anchor="_Toc476327922" w:history="1">
-            <w:r>
-              <w:rPr>
-                <w:rStyle w:val="Hypertextovodkaz"/>
-                <w:color w:val="auto"/>
-              </w:rPr>
-              <w:t>Příloha A: Požadavky na formátování práce</w:t>
-            </w:r>
-            <w:r>
-              <w:rPr>
-                <w:webHidden/>
-              </w:rPr>
-              <w:tab/>
-            </w:r>
-            <w:r>
-              <w:rPr>
-                <w:webHidden/>
-              </w:rPr>
-              <w:fldChar w:fldCharType="begin"/>
-            </w:r>
-            <w:r>
-              <w:rPr>
-                <w:webHidden/>
-              </w:rPr>
-              <w:instrText xml:space="preserve"> PAGEREF _Toc476327922 \h </w:instrText>
-            </w:r>
-            <w:r>
-              <w:rPr>
-                <w:webHidden/>
-              </w:rPr>
-            </w:r>
-            <w:r>
-              <w:rPr>
-                <w:webHidden/>
-              </w:rPr>
-              <w:fldChar w:fldCharType="separate"/>
-            </w:r>
-            <w:r>
-              <w:rPr>
-                <w:webHidden/>
-              </w:rPr>
-              <w:t>16</w:t>
-            </w:r>
-            <w:r>
-              <w:rPr>
-                <w:webHidden/>
-              </w:rPr>
-              <w:fldChar w:fldCharType="end"/>
-            </w:r>
-          </w:hyperlink>
-        </w:p>
-        <w:p>
-          <w:pPr>
-            <w:pStyle w:val="Obsah1"/>
-          </w:pPr>
-          <w:hyperlink w:anchor="_Toc476327923" w:history="1">
-            <w:r>
-              <w:rPr>
-                <w:rStyle w:val="Hypertextovodkaz"/>
-                <w:color w:val="auto"/>
-              </w:rPr>
-              <w:t>Příloha B: Základní typografické zásady</w:t>
-            </w:r>
-            <w:r>
-              <w:rPr>
-                <w:webHidden/>
-              </w:rPr>
-              <w:tab/>
-            </w:r>
-            <w:r>
-              <w:rPr>
-                <w:webHidden/>
-              </w:rPr>
-              <w:fldChar w:fldCharType="begin"/>
-            </w:r>
-            <w:r>
-              <w:rPr>
-                <w:webHidden/>
-              </w:rPr>
-              <w:instrText xml:space="preserve"> PAGEREF _Toc476327923 \h </w:instrText>
-            </w:r>
-            <w:r>
-              <w:rPr>
-                <w:webHidden/>
-              </w:rPr>
-            </w:r>
-            <w:r>
-              <w:rPr>
-                <w:webHidden/>
-              </w:rPr>
-              <w:fldChar w:fldCharType="separate"/>
-            </w:r>
-            <w:r>
-              <w:rPr>
-                <w:webHidden/>
-              </w:rPr>
-              <w:t>17</w:t>
-            </w:r>
-            <w:r>
-              <w:rPr>
-                <w:webHidden/>
-              </w:rPr>
-              <w:fldChar w:fldCharType="end"/>
-            </w:r>
-          </w:hyperlink>
-        </w:p>
-        <w:p>
-          <w:pPr>
-            <w:ind w:firstLine="0"/>
-          </w:pPr>
         </w:p>
         <w:p>
           <w:pPr>
@@ -5006,37 +4383,12 @@
                 <w:szCs w:val="24"/>
               </w:rPr>
             </w:pPr>
-            <w:proofErr w:type="spellStart"/>
             <w:r>
               <w:rPr>
                 <w:rFonts w:cs="Times New Roman"/>
                 <w:szCs w:val="24"/>
               </w:rPr>
-              <w:t>Computer</w:t>
-            </w:r>
-            <w:proofErr w:type="spellEnd"/>
-            <w:r>
-              <w:rPr>
-                <w:rFonts w:cs="Times New Roman"/>
-                <w:szCs w:val="24"/>
-              </w:rPr>
-              <w:t xml:space="preserve"> </w:t>
-            </w:r>
-            <w:proofErr w:type="spellStart"/>
-            <w:r>
-              <w:rPr>
-                <w:rFonts w:cs="Times New Roman"/>
-                <w:szCs w:val="24"/>
-              </w:rPr>
-              <w:t>Emergency</w:t>
-            </w:r>
-            <w:proofErr w:type="spellEnd"/>
-            <w:r>
-              <w:rPr>
-                <w:rFonts w:cs="Times New Roman"/>
-                <w:szCs w:val="24"/>
-              </w:rPr>
-              <w:t xml:space="preserve"> Response Team</w:t>
+              <w:t>Computer Emergency Response Team</w:t>
             </w:r>
           </w:p>
           <w:p>
@@ -5070,41 +4422,13 @@
                 <w:szCs w:val="24"/>
               </w:rPr>
             </w:pPr>
-            <w:proofErr w:type="spellStart"/>
             <w:r>
               <w:rPr>
                 <w:rFonts w:cs="Times New Roman"/>
                 <w:color w:val="202124"/>
                 <w:shd w:val="clear" w:color="auto" w:fill="FFFFFF"/>
               </w:rPr>
-              <w:t>Computer</w:t>
-            </w:r>
-            <w:proofErr w:type="spellEnd"/>
-            <w:r>
-              <w:rPr>
-                <w:rFonts w:cs="Times New Roman"/>
-                <w:color w:val="202124"/>
-                <w:shd w:val="clear" w:color="auto" w:fill="FFFFFF"/>
-              </w:rPr>
-              <w:t xml:space="preserve"> </w:t>
-            </w:r>
-            <w:proofErr w:type="spellStart"/>
-            <w:r>
-              <w:rPr>
-                <w:rFonts w:cs="Times New Roman"/>
-                <w:color w:val="202124"/>
-                <w:shd w:val="clear" w:color="auto" w:fill="FFFFFF"/>
-              </w:rPr>
-              <w:t>Security</w:t>
-            </w:r>
-            <w:proofErr w:type="spellEnd"/>
-            <w:r>
-              <w:rPr>
-                <w:rFonts w:cs="Times New Roman"/>
-                <w:color w:val="202124"/>
-                <w:shd w:val="clear" w:color="auto" w:fill="FFFFFF"/>
-              </w:rPr>
-              <w:t xml:space="preserve"> Incident Response Team</w:t>
+              <w:t>Computer Security Incident Response Team</w:t>
             </w:r>
           </w:p>
           <w:p>
@@ -5164,24 +4488,22 @@
         <w:ind w:firstLine="709"/>
       </w:pPr>
       <w:r>
-        <w:t>Naprostá většina z nás se denně setkává s počítači, mobilními telefony, informačními systémy atd.</w:t>
-      </w:r>
-      <w:r>
-        <w:t xml:space="preserve"> Je nám jasné, že se náš život řídí zákony, a ty nám jasně dávají co můžeme dělat a kdy už se jedná o přestupek, případně o trestný čin.</w:t>
+        <w:t>Naprostá většina z nás se denně setkává s počítači, mobilními telefony, informačními systémy atd</w:t>
+      </w:r>
+      <w:r>
+        <w:t>.</w:t>
+      </w:r>
+      <w:r>
+        <w:t>.</w:t>
+      </w:r>
+      <w:r>
+        <w:t xml:space="preserve"> Měli bychom si proto uvědomit, že našim konáním můžeme způsobit trestný čin a ani o tom nevědět.</w:t>
       </w:r>
       <w:r>
         <w:t xml:space="preserve"> </w:t>
       </w:r>
       <w:r>
-        <w:t>Nicméně se právo často mění, a minimálně já si nemůžu být jist, že svým konáním v </w:t>
-      </w:r>
-      <w:proofErr w:type="spellStart"/>
-      <w:r>
-        <w:t>kyber</w:t>
-      </w:r>
-      <w:proofErr w:type="spellEnd"/>
-      <w:r>
-        <w:t xml:space="preserve"> prostoru nekonám něco nezákonného.</w:t>
+        <w:t>Nicméně se právo často mění, a minimálně já si nemůžu být jist, že svým konáním v kyber prostoru nekonám něco nezákonného.</w:t>
       </w:r>
       <w:r>
         <w:t xml:space="preserve"> S příchodem zákona o kybernetické </w:t>
@@ -5196,15 +4518,7 @@
         <w:t xml:space="preserve"> </w:t>
       </w:r>
       <w:r>
-        <w:t xml:space="preserve">Dále také tvoří důležitou základnu pro </w:t>
-      </w:r>
-      <w:proofErr w:type="spellStart"/>
-      <w:r>
-        <w:t>ePrivacy</w:t>
-      </w:r>
-      <w:proofErr w:type="spellEnd"/>
-      <w:r>
-        <w:t xml:space="preserve">, ochranu osobních </w:t>
+        <w:t xml:space="preserve">Dále také tvoří důležitou základnu pro ePrivacy, ochranu osobních </w:t>
       </w:r>
       <w:r>
         <w:t>údajů</w:t>
@@ -5258,10 +4572,19 @@
         <w:t>říct</w:t>
       </w:r>
       <w:r>
-        <w:t>, že tato práce je čistě rešeršní za použití mnoha zdrojů a z nich udělán tento dokument.</w:t>
-      </w:r>
-      <w:r>
-        <w:t xml:space="preserve"> Na danou problematiku je jedním z</w:t>
+        <w:t>, že tato práce je čistě rešeršní za použití mnoha zdrojů</w:t>
+      </w:r>
+      <w:r>
+        <w:t>.</w:t>
+      </w:r>
+      <w:r>
+        <w:t xml:space="preserve"> </w:t>
+      </w:r>
+      <w:r>
+        <w:t>Pro</w:t>
+      </w:r>
+      <w:r>
+        <w:t xml:space="preserve"> danou problematiku je jedním z</w:t>
       </w:r>
       <w:r>
         <w:t> mých</w:t>
@@ -5287,7 +4610,13 @@
         <w:ind w:firstLine="709"/>
       </w:pPr>
       <w:r>
-        <w:t>Zřetelný problém je v nepřehlednosti pro laické a zákonem nepolíbené uživatele výpočetních technologií. NÚKIB jako instituce se snaží laiky vzdělávat</w:t>
+        <w:t>Zřetelný problém je v nepřehlednosti pro laické a zákon</w:t>
+      </w:r>
+      <w:r>
+        <w:t xml:space="preserve">a neznalé </w:t>
+      </w:r>
+      <w:r>
+        <w:t>uživatele výpočetních technologií. NÚKIB jako instituce se snaží laiky vzdělávat</w:t>
       </w:r>
       <w:r>
         <w:t>, nicméně pro laiky je stále těžké pochopit, kdy se mohou např. s </w:t>
@@ -5376,11 +4705,19 @@
         <w:t xml:space="preserve"> a hlavně mé možnost se sám dovzdělat v tomto oboru a zvýšit vlastní, ale i laické povědomí o tématu kybernetické bezpečnosti a práva v </w:t>
       </w:r>
       <w:r>
-        <w:t>It</w:t>
+        <w:t>I</w:t>
+      </w:r>
+      <w:r>
+        <w:t>T</w:t>
       </w:r>
       <w:r>
         <w:t>.</w:t>
       </w:r>
+    </w:p>
+    <w:p>
+      <w:pPr>
+        <w:ind w:firstLine="709"/>
+      </w:pPr>
     </w:p>
     <w:p>
       <w:pPr>
@@ -5462,7 +4799,42 @@
           <w:rFonts w:eastAsia="Times New Roman"/>
           <w:szCs w:val="18"/>
         </w:rPr>
-        <w:t xml:space="preserve"> Ke trestnímu zákoníku z hlediska výpočetních technologií lze přistupovat následujíc. Hlavní paragrafy jsou 230,231,232 Trestního zákoníku č. 40/2009 Sb.. </w:t>
+        <w:t xml:space="preserve"> Hlavní paragrafy jsou 230,</w:t>
+      </w:r>
+      <w:r>
+        <w:rPr>
+          <w:rFonts w:eastAsia="Times New Roman"/>
+          <w:szCs w:val="18"/>
+        </w:rPr>
+        <w:t xml:space="preserve"> </w:t>
+      </w:r>
+      <w:r>
+        <w:rPr>
+          <w:rFonts w:eastAsia="Times New Roman"/>
+          <w:szCs w:val="18"/>
+        </w:rPr>
+        <w:t>231,</w:t>
+      </w:r>
+      <w:r>
+        <w:rPr>
+          <w:rFonts w:eastAsia="Times New Roman"/>
+          <w:szCs w:val="18"/>
+        </w:rPr>
+        <w:t xml:space="preserve"> </w:t>
+      </w:r>
+      <w:r>
+        <w:rPr>
+          <w:rFonts w:eastAsia="Times New Roman"/>
+          <w:szCs w:val="18"/>
+        </w:rPr>
+        <w:t>232 Trestního zákoníku č. 40/2009 Sb.</w:t>
+      </w:r>
+      <w:r>
+        <w:rPr>
+          <w:rFonts w:eastAsia="Times New Roman"/>
+          <w:szCs w:val="18"/>
+        </w:rPr>
+        <w:t>.</w:t>
       </w:r>
     </w:p>
     <w:p>
@@ -5509,7 +4881,21 @@
           <w:rFonts w:eastAsia="Times New Roman"/>
           <w:szCs w:val="18"/>
         </w:rPr>
-        <w:t xml:space="preserve">Překonání bezpečnostního opatření k neoprávněnému přístupu k počítačovému systému Tzn. že i když mám heslo na papírku vedle počítače, nemohu ho použít, protože bych porušil zákon. Podle odstavce 2 je zakázáno jakkoli modifikovat či smazat data z počítačového systému nebo je neoprávněně použít, padělat atd. Podle odstavce tři nesmí uživatel způsobit jinému škodu nebo omezit funkčnost počítačového systému. </w:t>
+        <w:t xml:space="preserve">Překonání bezpečnostního opatření k neoprávněnému přístupu k počítačovému systému Tzn. že i když mám heslo na papírku vedle počítače, nemohu ho použít, protože bych porušil zákon. Podle odstavce 2 je zakázáno jakkoli modifikovat či smazat data z počítačového systému nebo je neoprávněně použít, padělat atd. Podle odstavce </w:t>
+      </w:r>
+      <w:r>
+        <w:rPr>
+          <w:rFonts w:eastAsia="Times New Roman"/>
+          <w:szCs w:val="18"/>
+        </w:rPr>
+        <w:t>3</w:t>
+      </w:r>
+      <w:r>
+        <w:rPr>
+          <w:rFonts w:eastAsia="Times New Roman"/>
+          <w:szCs w:val="18"/>
+        </w:rPr>
+        <w:t xml:space="preserve"> nesmí uživatel způsobit jinému škodu nebo omezit funkčnost počítačového systému. </w:t>
       </w:r>
     </w:p>
     <w:p>
@@ -5658,6 +5044,30 @@
         <w:rPr>
           <w:rFonts w:eastAsia="Times New Roman"/>
           <w:szCs w:val="18"/>
+        </w:rPr>
+      </w:pPr>
+    </w:p>
+    <w:p>
+      <w:pPr>
+        <w:ind w:firstLine="0"/>
+        <w:rPr>
+          <w:rFonts w:eastAsia="Times New Roman"/>
+          <w:b/>
+          <w:bCs/>
+          <w:sz w:val="36"/>
+          <w:szCs w:val="24"/>
+        </w:rPr>
+      </w:pPr>
+    </w:p>
+    <w:p>
+      <w:pPr>
+        <w:ind w:firstLine="0"/>
+        <w:rPr>
+          <w:rFonts w:eastAsia="Times New Roman"/>
+          <w:b/>
+          <w:bCs/>
+          <w:sz w:val="36"/>
+          <w:szCs w:val="24"/>
         </w:rPr>
       </w:pPr>
     </w:p>
@@ -5732,7 +5142,6 @@
           <w:sz w:val="36"/>
           <w:szCs w:val="24"/>
         </w:rPr>
-        <w:lastRenderedPageBreak/>
         <w:t>Zákon o kybernetické bezpečnosti</w:t>
       </w:r>
     </w:p>
@@ -5832,13 +5241,13 @@
         <w:t xml:space="preserve">bylo řečeno ZoKB </w:t>
       </w:r>
       <w:r>
-        <w:t xml:space="preserve">neudává odpovědnost, ale </w:t>
-      </w:r>
-      <w:r>
-        <w:t>opatření,</w:t>
-      </w:r>
-      <w:r>
-        <w:t xml:space="preserve"> jakých se máme držet proti kybernetickému útoku a stanovuje úřad, který bude sloužit v zájmu kybernetické bezpečnosti. Národní Úřad Kybernetické a Informační Bezpečnosti (dále jako NÚKIB)</w:t>
+        <w:t>stanovuje,</w:t>
+      </w:r>
+      <w:r>
+        <w:t xml:space="preserve"> jak provádět opatření proti kyber </w:t>
+      </w:r>
+      <w:r>
+        <w:t>útoku a stanovuje úřad, který bude sloužit v zájmu kybernetické bezpečnosti. Národní Úřad Kybernetické a Informační Bezpečnosti (dále jako NÚKIB)</w:t>
       </w:r>
       <w:r>
         <w:t>.  Jedná se o správní úřad pro: KB, ochranu utajovaných informací, kryptografickou ochranu atd.</w:t>
@@ -5846,11 +5255,6 @@
     </w:p>
     <w:p>
       <w:pPr>
-        <w:ind w:firstLine="0"/>
-      </w:pPr>
-    </w:p>
-    <w:p>
-      <w:pPr>
         <w:ind w:firstLine="709"/>
       </w:pPr>
       <w:r>
@@ -5863,28 +5267,40 @@
         <w:t xml:space="preserve"> </w:t>
       </w:r>
       <w:r>
-        <w:t>NÚKIB se také soustředí na přípravu a varování před kybernetickými útoky a hrozbami. O to se také stará dle zákona</w:t>
-      </w:r>
-      <w:r>
-        <w:t xml:space="preserve"> jako</w:t>
-      </w:r>
-      <w:r>
-        <w:t xml:space="preserve"> úřad varování</w:t>
-      </w:r>
-      <w:r>
-        <w:t>.</w:t>
+        <w:t xml:space="preserve">NÚKIB se také soustředí na přípravu a varování před kybernetickými útoky a hrozbami. </w:t>
+      </w:r>
+      <w:r>
+        <w:t xml:space="preserve">NÚKIB také vydá varování, dle kterého se subjekty uvedené v paragrafu </w:t>
+      </w:r>
+      <w:r>
+        <w:t>12</w:t>
+      </w:r>
+      <w:r>
+        <w:t xml:space="preserve"> musí řídit. </w:t>
+      </w:r>
+      <w:r>
+        <w:t>Subjekty,</w:t>
       </w:r>
       <w:r>
         <w:t xml:space="preserve"> </w:t>
       </w:r>
       <w:r>
-        <w:t xml:space="preserve">NÚKIB také jako úřad varování vydá varování, dle kterého se subjekty uvedené v paragrafu </w:t>
-      </w:r>
-      <w:r>
-        <w:t>12</w:t>
-      </w:r>
-      <w:r>
-        <w:t xml:space="preserve"> musí řídit. Subjekty jich týkajíc musí daná varování vzít ve své analýze rizik, zhodnotit a vyvodit výsledky při praktikování kybernetické bezpečnosti</w:t>
+        <w:t>kterých se týká dané varování musí</w:t>
+      </w:r>
+      <w:r>
+        <w:t xml:space="preserve"> vzít ve své analýze rizik</w:t>
+      </w:r>
+      <w:r>
+        <w:t xml:space="preserve"> tuto hrozbu</w:t>
+      </w:r>
+      <w:r>
+        <w:t>, zhodnotit</w:t>
+      </w:r>
+      <w:r>
+        <w:t xml:space="preserve"> ji</w:t>
+      </w:r>
+      <w:r>
+        <w:t xml:space="preserve"> a vyvodit výsledky při praktikování kybernetické bezpečnosti</w:t>
       </w:r>
       <w:r>
         <w:t>.</w:t>
@@ -6073,18 +5489,42 @@
         <w:rPr>
           <w:lang w:val="cs-CZ"/>
         </w:rPr>
-        <w:t xml:space="preserve"> služba jenž zajišťuje přenosové systémy </w:t>
+        <w:t xml:space="preserve"> služba</w:t>
       </w:r>
       <w:r>
         <w:rPr>
           <w:lang w:val="cs-CZ"/>
         </w:rPr>
-        <w:t xml:space="preserve">atd. které pokud zajišťuje přímé </w:t>
+        <w:t>,</w:t>
       </w:r>
       <w:r>
         <w:rPr>
           <w:lang w:val="cs-CZ"/>
         </w:rPr>
+        <w:t xml:space="preserve"> jenž zajišťuje přenosové systémy </w:t>
+      </w:r>
+      <w:r>
+        <w:rPr>
+          <w:lang w:val="cs-CZ"/>
+        </w:rPr>
+        <w:t>atd.</w:t>
+      </w:r>
+      <w:r>
+        <w:rPr>
+          <w:lang w:val="cs-CZ"/>
+        </w:rPr>
+        <w:t>.</w:t>
+      </w:r>
+      <w:r>
+        <w:rPr>
+          <w:lang w:val="cs-CZ"/>
+        </w:rPr>
+        <w:t xml:space="preserve"> které pokud zajišťuje přímé </w:t>
+      </w:r>
+      <w:r>
+        <w:rPr>
+          <w:lang w:val="cs-CZ"/>
+        </w:rPr>
         <w:t>zahraniční připojení do veřejné komunik</w:t>
       </w:r>
       <w:r>
@@ -6129,15 +5569,13 @@
         <w:t xml:space="preserve"> </w:t>
       </w:r>
       <w:r>
-        <w:t xml:space="preserve">Pokud by </w:t>
-      </w:r>
-      <w:proofErr w:type="spellStart"/>
-      <w:r>
-        <w:t>kyber</w:t>
-      </w:r>
-      <w:proofErr w:type="spellEnd"/>
-      <w:r>
-        <w:t xml:space="preserve"> hrozba výrazně ovlivnila hospodářské ztráty, nebo měla za následek 250 mrtvých nebo 2500 zraněných s hospitalizací delší než 24h případně omezení nezbytných služeb nebo jiný závažný zásah do každodenního života více než 125 000 lidí pak se jedná o kritickou informační </w:t>
+        <w:t>Pokud by kyber hrozba výrazně ovlivnila hospodářské ztráty, nebo měla za následek 250 mrtvých nebo 2500 zraněných s hospitalizací delší než 24h případně omezení nezbytných služeb nebo jiný závažný zásah do každodenního života více než 125 000 lidí</w:t>
+      </w:r>
+      <w:r>
+        <w:t>,</w:t>
+      </w:r>
+      <w:r>
+        <w:t xml:space="preserve"> pak se jedná o kritickou informační </w:t>
       </w:r>
       <w:r>
         <w:t>infrastrukturu</w:t>
@@ -6152,6 +5590,30 @@
       <w:r>
         <w:t>.</w:t>
       </w:r>
+    </w:p>
+    <w:p>
+      <w:pPr>
+        <w:ind w:firstLine="0"/>
+        <w:rPr>
+          <w:rFonts w:eastAsia="Times New Roman"/>
+          <w:b/>
+          <w:bCs/>
+          <w:sz w:val="36"/>
+          <w:szCs w:val="24"/>
+        </w:rPr>
+      </w:pPr>
+    </w:p>
+    <w:p>
+      <w:pPr>
+        <w:ind w:firstLine="0"/>
+        <w:rPr>
+          <w:rFonts w:eastAsia="Times New Roman"/>
+          <w:b/>
+          <w:bCs/>
+          <w:sz w:val="36"/>
+          <w:szCs w:val="24"/>
+        </w:rPr>
+      </w:pPr>
     </w:p>
     <w:p>
       <w:pPr>
@@ -6396,7 +5858,16 @@
         <w:contextualSpacing/>
       </w:pPr>
       <w:r>
-        <w:t xml:space="preserve">V posledním paragrafu </w:t>
+        <w:t>V</w:t>
+      </w:r>
+      <w:r>
+        <w:t xml:space="preserve"> paragrafu </w:t>
+      </w:r>
+      <w:r>
+        <w:t>232</w:t>
+      </w:r>
+      <w:r>
+        <w:t xml:space="preserve"> </w:t>
       </w:r>
       <w:r>
         <w:t xml:space="preserve">se nám </w:t>
@@ -6494,15 +5965,7 @@
         <w:t>zabránit</w:t>
       </w:r>
       <w:r>
-        <w:t xml:space="preserve"> </w:t>
-      </w:r>
-      <w:proofErr w:type="spellStart"/>
-      <w:r>
-        <w:t>kyber</w:t>
-      </w:r>
-      <w:proofErr w:type="spellEnd"/>
-      <w:r>
-        <w:t xml:space="preserve"> útoku.</w:t>
+        <w:t xml:space="preserve"> kyber útoku.</w:t>
       </w:r>
     </w:p>
     <w:p>
@@ -6617,7 +6080,16 @@
         <w:t xml:space="preserve"> Také jsem prostudoval nabídky poskytovatelů internetových připojení včetně mého poskytovatele. </w:t>
       </w:r>
       <w:r>
-        <w:t>Mým hlavním cílem bylo sebe vzdělání abych měl lepší přehled kdy bych mohl spáchat trestný čin a jak funguje ZoKB, který byl v mém povědomí, ale nikdy nebylo dostatek času ho prostudovat</w:t>
+        <w:t>Mým hlavním cílem bylo sebe vzdělání</w:t>
+      </w:r>
+      <w:r>
+        <w:t>,</w:t>
+      </w:r>
+      <w:r>
+        <w:t xml:space="preserve"> abych měl lepší přehled kdy bych mohl spáchat trestný čin a jak funguje ZoKB, který byl v mém povědomí, ale nikdy nebylo dostatek času ho prostudovat</w:t>
+      </w:r>
+      <w:r>
+        <w:t>.</w:t>
       </w:r>
     </w:p>
     <w:p>
@@ -6886,35 +6358,7 @@
         <w:rPr>
           <w:shd w:val="clear" w:color="auto" w:fill="FFFFFF"/>
         </w:rPr>
-        <w:t xml:space="preserve">. Vydání: desáté. Praha: </w:t>
-      </w:r>
-      <w:proofErr w:type="spellStart"/>
-      <w:r>
-        <w:rPr>
-          <w:shd w:val="clear" w:color="auto" w:fill="FFFFFF"/>
-        </w:rPr>
-        <w:t>Armex</w:t>
-      </w:r>
-      <w:proofErr w:type="spellEnd"/>
-      <w:r>
-        <w:rPr>
-          <w:shd w:val="clear" w:color="auto" w:fill="FFFFFF"/>
-        </w:rPr>
-        <w:t xml:space="preserve"> </w:t>
-      </w:r>
-      <w:proofErr w:type="spellStart"/>
-      <w:r>
-        <w:rPr>
-          <w:shd w:val="clear" w:color="auto" w:fill="FFFFFF"/>
-        </w:rPr>
-        <w:t>Publishing</w:t>
-      </w:r>
-      <w:proofErr w:type="spellEnd"/>
-      <w:r>
-        <w:rPr>
-          <w:shd w:val="clear" w:color="auto" w:fill="FFFFFF"/>
-        </w:rPr>
-        <w:t>, 2019. Edice kapesních zákonů. ISBN 978-80-87451-64-9.</w:t>
+        <w:t>. Vydání: desáté. Praha: Armex Publishing, 2019. Edice kapesních zákonů. ISBN 978-80-87451-64-9.</w:t>
       </w:r>
     </w:p>
     <w:p>
@@ -6948,35 +6392,7 @@
         <w:rPr>
           <w:shd w:val="clear" w:color="auto" w:fill="FFFFFF"/>
         </w:rPr>
-        <w:t xml:space="preserve">. Vydání: desáté. Praha: </w:t>
-      </w:r>
-      <w:proofErr w:type="spellStart"/>
-      <w:r>
-        <w:rPr>
-          <w:shd w:val="clear" w:color="auto" w:fill="FFFFFF"/>
-        </w:rPr>
-        <w:t>Armex</w:t>
-      </w:r>
-      <w:proofErr w:type="spellEnd"/>
-      <w:r>
-        <w:rPr>
-          <w:shd w:val="clear" w:color="auto" w:fill="FFFFFF"/>
-        </w:rPr>
-        <w:t xml:space="preserve"> </w:t>
-      </w:r>
-      <w:proofErr w:type="spellStart"/>
-      <w:r>
-        <w:rPr>
-          <w:shd w:val="clear" w:color="auto" w:fill="FFFFFF"/>
-        </w:rPr>
-        <w:t>Publishing</w:t>
-      </w:r>
-      <w:proofErr w:type="spellEnd"/>
-      <w:r>
-        <w:rPr>
-          <w:shd w:val="clear" w:color="auto" w:fill="FFFFFF"/>
-        </w:rPr>
-        <w:t>, 2019. Edice kapesních zákonů. ISBN 978-80-87451-64-9.</w:t>
+        <w:t>. Vydání: desáté. Praha: Armex Publishing, 2019. Edice kapesních zákonů. ISBN 978-80-87451-64-9.</w:t>
       </w:r>
     </w:p>
     <w:p>
@@ -7010,35 +6426,7 @@
         <w:rPr>
           <w:shd w:val="clear" w:color="auto" w:fill="FFFFFF"/>
         </w:rPr>
-        <w:t xml:space="preserve">. Vydání: desáté. Praha: </w:t>
-      </w:r>
-      <w:proofErr w:type="spellStart"/>
-      <w:r>
-        <w:rPr>
-          <w:shd w:val="clear" w:color="auto" w:fill="FFFFFF"/>
-        </w:rPr>
-        <w:t>Armex</w:t>
-      </w:r>
-      <w:proofErr w:type="spellEnd"/>
-      <w:r>
-        <w:rPr>
-          <w:shd w:val="clear" w:color="auto" w:fill="FFFFFF"/>
-        </w:rPr>
-        <w:t xml:space="preserve"> </w:t>
-      </w:r>
-      <w:proofErr w:type="spellStart"/>
-      <w:r>
-        <w:rPr>
-          <w:shd w:val="clear" w:color="auto" w:fill="FFFFFF"/>
-        </w:rPr>
-        <w:t>Publishing</w:t>
-      </w:r>
-      <w:proofErr w:type="spellEnd"/>
-      <w:r>
-        <w:rPr>
-          <w:shd w:val="clear" w:color="auto" w:fill="FFFFFF"/>
-        </w:rPr>
-        <w:t>, 2019. Edice kapesních zákonů. ISBN 978-80-87451-64-9.</w:t>
+        <w:t>. Vydání: desáté. Praha: Armex Publishing, 2019. Edice kapesních zákonů. ISBN 978-80-87451-64-9.</w:t>
       </w:r>
     </w:p>
     <w:p>
@@ -7110,21 +6498,7 @@
         <w:rPr>
           <w:shd w:val="clear" w:color="auto" w:fill="FFFFFF"/>
         </w:rPr>
-        <w:t xml:space="preserve"> [online]. Praha: CZ.NIC, </w:t>
-      </w:r>
-      <w:proofErr w:type="spellStart"/>
-      <w:r>
-        <w:rPr>
-          <w:shd w:val="clear" w:color="auto" w:fill="FFFFFF"/>
-        </w:rPr>
-        <w:t>z.s.p.o</w:t>
-      </w:r>
-      <w:proofErr w:type="spellEnd"/>
-      <w:r>
-        <w:rPr>
-          <w:shd w:val="clear" w:color="auto" w:fill="FFFFFF"/>
-        </w:rPr>
-        <w:t xml:space="preserve">., 2019 [cit. 2022-06-16]. CZ.NIC. ISBN 978-80-88168-31-7. Dostupné z: </w:t>
+        <w:t xml:space="preserve"> [online]. Praha: CZ.NIC, z.s.p.o., 2019 [cit. 2022-06-16]. CZ.NIC. ISBN 978-80-88168-31-7. Dostupné z: </w:t>
       </w:r>
       <w:hyperlink r:id="rId19" w:history="1">
         <w:r>
@@ -10663,7 +10037,7 @@
     <w:next w:val="Normln"/>
     <w:autoRedefine/>
     <w:uiPriority w:val="39"/>
-    <w:rsid w:val="00F04056"/>
+    <w:rsid w:val="009F6030"/>
     <w:pPr>
       <w:tabs>
         <w:tab w:val="left" w:pos="993"/>
@@ -10672,6 +10046,10 @@
       <w:spacing w:after="100"/>
       <w:ind w:left="238" w:firstLine="187"/>
     </w:pPr>
+    <w:rPr>
+      <w:noProof/>
+      <w:szCs w:val="24"/>
+    </w:rPr>
   </w:style>
   <w:style w:type="paragraph" w:styleId="Obsah3">
     <w:name w:val="toc 3"/>

</xml_diff>

<commit_message>
hopefully commiting final final version
</commit_message>
<xml_diff>
--- a/projekt_II_It_use_liability_Kochanek.docx
+++ b/projekt_II_It_use_liability_Kochanek.docx
@@ -1532,6 +1532,13 @@
           <w:w w:val="105"/>
         </w:rPr>
       </w:pPr>
+      <w:r>
+        <w:rPr>
+          <w:rFonts w:ascii="Times New Roman" w:hAnsi="Times New Roman" w:cs="Times New Roman"/>
+          <w:w w:val="105"/>
+        </w:rPr>
+        <w:t xml:space="preserve"> </w:t>
+      </w:r>
     </w:p>
     <w:p>
       <w:pPr>
@@ -4512,7 +4519,7 @@
         <w:t>bezpečnosti,</w:t>
       </w:r>
       <w:r>
-        <w:t xml:space="preserve"> o kterém panují velké debaty je také velmi důležité vědět a jak se bude chovat informační infrastruktura spadající pod něj.</w:t>
+        <w:t xml:space="preserve"> o kterém panují velké debaty je také velmi důležité vědět jak se bude chovat informační infrastruktura spadající pod něj.</w:t>
       </w:r>
       <w:r>
         <w:t xml:space="preserve"> </w:t>

</xml_diff>

<commit_message>
commiting last version and sending
</commit_message>
<xml_diff>
--- a/projekt_II_It_use_liability_Kochanek.docx
+++ b/projekt_II_It_use_liability_Kochanek.docx
@@ -85,8 +85,42 @@
           <w:sz w:val="44"/>
           <w:szCs w:val="44"/>
         </w:rPr>
-        <w:t>IT use and legal liability</w:t>
-      </w:r>
+        <w:t xml:space="preserve">IT use and </w:t>
+      </w:r>
+      <w:proofErr w:type="spellStart"/>
+      <w:r>
+        <w:rPr>
+          <w:b/>
+          <w:bCs/>
+          <w:w w:val="105"/>
+          <w:sz w:val="44"/>
+          <w:szCs w:val="44"/>
+        </w:rPr>
+        <w:t>legal</w:t>
+      </w:r>
+      <w:proofErr w:type="spellEnd"/>
+      <w:r>
+        <w:rPr>
+          <w:b/>
+          <w:bCs/>
+          <w:w w:val="105"/>
+          <w:sz w:val="44"/>
+          <w:szCs w:val="44"/>
+        </w:rPr>
+        <w:t xml:space="preserve"> </w:t>
+      </w:r>
+      <w:proofErr w:type="spellStart"/>
+      <w:r>
+        <w:rPr>
+          <w:b/>
+          <w:bCs/>
+          <w:w w:val="105"/>
+          <w:sz w:val="44"/>
+          <w:szCs w:val="44"/>
+        </w:rPr>
+        <w:t>liability</w:t>
+      </w:r>
+      <w:proofErr w:type="spellEnd"/>
       <w:r>
         <w:rPr>
           <w:b/>
@@ -832,8 +866,39 @@
           <w:bCs/>
           <w:w w:val="105"/>
         </w:rPr>
-        <w:t>IT use and legal liability</w:t>
-      </w:r>
+        <w:t xml:space="preserve">IT use and </w:t>
+      </w:r>
+      <w:proofErr w:type="spellStart"/>
+      <w:r>
+        <w:rPr>
+          <w:rFonts w:ascii="Times New Roman" w:hAnsi="Times New Roman" w:cs="Times New Roman"/>
+          <w:b/>
+          <w:bCs/>
+          <w:w w:val="105"/>
+        </w:rPr>
+        <w:t>legal</w:t>
+      </w:r>
+      <w:proofErr w:type="spellEnd"/>
+      <w:r>
+        <w:rPr>
+          <w:rFonts w:ascii="Times New Roman" w:hAnsi="Times New Roman" w:cs="Times New Roman"/>
+          <w:b/>
+          <w:bCs/>
+          <w:w w:val="105"/>
+        </w:rPr>
+        <w:t xml:space="preserve"> </w:t>
+      </w:r>
+      <w:proofErr w:type="spellStart"/>
+      <w:r>
+        <w:rPr>
+          <w:rFonts w:ascii="Times New Roman" w:hAnsi="Times New Roman" w:cs="Times New Roman"/>
+          <w:b/>
+          <w:bCs/>
+          <w:w w:val="105"/>
+        </w:rPr>
+        <w:t>liability</w:t>
+      </w:r>
+      <w:proofErr w:type="spellEnd"/>
     </w:p>
     <w:p>
       <w:pPr>
@@ -892,7 +957,25 @@
           <w:spacing w:val="-13"/>
           <w:w w:val="105"/>
         </w:rPr>
-        <w:t>Seznamte se s příslušnými paragrafy Trestního zákoníku, které se týkají použití  výpočetní techniky a pohybu na Internetu.  Dále se seznamte  se  Zákonem o kybernetické bezpečnosti a jeho dopadem na běžného uživatele. Seznamte se s tím,  jaké povinnosti má běžný uživatel zařízení (počítač, mobil) s internetovým připojením. Shrňte právní odpovědnost  uživatele  do základního velmi  jednoduchého a přehledného materiálu, který bude možno použít pro vzdělávání laiků v této oblasti. Cílem tohoto projektu je  jednak pro studenta  zvýšení znalosti toho,  co je legální a kdy už porušuje zákon v kyber prostředí,  a dále vypracování materiálu.</w:t>
+        <w:t xml:space="preserve">Seznamte se s příslušnými paragrafy Trestního zákoníku, které se týkají použití  výpočetní techniky a pohybu na Internetu.  Dále se seznamte  se  Zákonem o kybernetické bezpečnosti a jeho dopadem na běžného uživatele. Seznamte se s tím,  jaké povinnosti má běžný uživatel zařízení (počítač, mobil) s internetovým připojením. Shrňte právní odpovědnost  uživatele  do základního velmi  jednoduchého a přehledného materiálu, který bude možno použít pro vzdělávání laiků v této oblasti. Cílem tohoto projektu je  jednak pro studenta  zvýšení znalosti toho,  co je legální a kdy už porušuje zákon v </w:t>
+      </w:r>
+      <w:proofErr w:type="spellStart"/>
+      <w:r>
+        <w:rPr>
+          <w:rFonts w:ascii="Times New Roman" w:hAnsi="Times New Roman" w:cs="Times New Roman"/>
+          <w:spacing w:val="-13"/>
+          <w:w w:val="105"/>
+        </w:rPr>
+        <w:t>kyber</w:t>
+      </w:r>
+      <w:proofErr w:type="spellEnd"/>
+      <w:r>
+        <w:rPr>
+          <w:rFonts w:ascii="Times New Roman" w:hAnsi="Times New Roman" w:cs="Times New Roman"/>
+          <w:spacing w:val="-13"/>
+          <w:w w:val="105"/>
+        </w:rPr>
+        <w:t xml:space="preserve"> prostředí,  a dále vypracování materiálu.</w:t>
       </w:r>
     </w:p>
     <w:p>
@@ -1626,8 +1709,33 @@
           <w:rFonts w:ascii="Times New Roman" w:hAnsi="Times New Roman" w:cs="Times New Roman"/>
           <w:w w:val="105"/>
         </w:rPr>
-        <w:t>vedoucí / zástupce ved. katedr</w:t>
-      </w:r>
+        <w:t xml:space="preserve">vedoucí / zástupce </w:t>
+      </w:r>
+      <w:proofErr w:type="spellStart"/>
+      <w:r>
+        <w:rPr>
+          <w:rFonts w:ascii="Times New Roman" w:hAnsi="Times New Roman" w:cs="Times New Roman"/>
+          <w:w w:val="105"/>
+        </w:rPr>
+        <w:t>ved</w:t>
+      </w:r>
+      <w:proofErr w:type="spellEnd"/>
+      <w:r>
+        <w:rPr>
+          <w:rFonts w:ascii="Times New Roman" w:hAnsi="Times New Roman" w:cs="Times New Roman"/>
+          <w:w w:val="105"/>
+        </w:rPr>
+        <w:t xml:space="preserve">. </w:t>
+      </w:r>
+      <w:proofErr w:type="spellStart"/>
+      <w:r>
+        <w:rPr>
+          <w:rFonts w:ascii="Times New Roman" w:hAnsi="Times New Roman" w:cs="Times New Roman"/>
+          <w:w w:val="105"/>
+        </w:rPr>
+        <w:t>katedr</w:t>
+      </w:r>
+      <w:proofErr w:type="spellEnd"/>
     </w:p>
     <w:p>
       <w:pPr>
@@ -3248,24 +3356,245 @@
         <w:rPr>
           <w:b/>
         </w:rPr>
-        <w:t>IT use and legal liability</w:t>
-      </w:r>
+        <w:t xml:space="preserve">IT use and </w:t>
+      </w:r>
+      <w:proofErr w:type="spellStart"/>
+      <w:r>
+        <w:rPr>
+          <w:b/>
+        </w:rPr>
+        <w:t>legal</w:t>
+      </w:r>
+      <w:proofErr w:type="spellEnd"/>
+      <w:r>
+        <w:rPr>
+          <w:b/>
+        </w:rPr>
+        <w:t xml:space="preserve"> </w:t>
+      </w:r>
+      <w:proofErr w:type="spellStart"/>
+      <w:r>
+        <w:rPr>
+          <w:b/>
+        </w:rPr>
+        <w:t>liability</w:t>
+      </w:r>
+      <w:proofErr w:type="spellEnd"/>
     </w:p>
     <w:p>
       <w:pPr>
         <w:pStyle w:val="Normlnbezodsazen"/>
       </w:pPr>
-      <w:r>
-        <w:t xml:space="preserve">Main goal </w:t>
-      </w:r>
-      <w:r>
-        <w:t>is to make a research about law in IT.Next</w:t>
-      </w:r>
-      <w:r>
-        <w:t xml:space="preserve"> to learn about cyber security law and understand your obligations with internet connection.</w:t>
-      </w:r>
-      <w:r>
-        <w:t>Information was mainly gathered from lectures by doc. Jan Kolouch and from websites and information manuals by</w:t>
+      <w:proofErr w:type="spellStart"/>
+      <w:r>
+        <w:t>Main</w:t>
+      </w:r>
+      <w:proofErr w:type="spellEnd"/>
+      <w:r>
+        <w:t xml:space="preserve"> </w:t>
+      </w:r>
+      <w:proofErr w:type="spellStart"/>
+      <w:r>
+        <w:t>goal</w:t>
+      </w:r>
+      <w:proofErr w:type="spellEnd"/>
+      <w:r>
+        <w:t xml:space="preserve"> </w:t>
+      </w:r>
+      <w:proofErr w:type="spellStart"/>
+      <w:r>
+        <w:t>is</w:t>
+      </w:r>
+      <w:proofErr w:type="spellEnd"/>
+      <w:r>
+        <w:t xml:space="preserve"> to make a </w:t>
+      </w:r>
+      <w:proofErr w:type="spellStart"/>
+      <w:r>
+        <w:t>research</w:t>
+      </w:r>
+      <w:proofErr w:type="spellEnd"/>
+      <w:r>
+        <w:t xml:space="preserve"> </w:t>
+      </w:r>
+      <w:proofErr w:type="spellStart"/>
+      <w:r>
+        <w:t>about</w:t>
+      </w:r>
+      <w:proofErr w:type="spellEnd"/>
+      <w:r>
+        <w:t xml:space="preserve"> </w:t>
+      </w:r>
+      <w:proofErr w:type="spellStart"/>
+      <w:r>
+        <w:t>law</w:t>
+      </w:r>
+      <w:proofErr w:type="spellEnd"/>
+      <w:r>
+        <w:t xml:space="preserve"> in </w:t>
+      </w:r>
+      <w:proofErr w:type="spellStart"/>
+      <w:r>
+        <w:t>IT.Next</w:t>
+      </w:r>
+      <w:proofErr w:type="spellEnd"/>
+      <w:r>
+        <w:t xml:space="preserve"> to </w:t>
+      </w:r>
+      <w:proofErr w:type="spellStart"/>
+      <w:r>
+        <w:t>learn</w:t>
+      </w:r>
+      <w:proofErr w:type="spellEnd"/>
+      <w:r>
+        <w:t xml:space="preserve"> </w:t>
+      </w:r>
+      <w:proofErr w:type="spellStart"/>
+      <w:r>
+        <w:t>about</w:t>
+      </w:r>
+      <w:proofErr w:type="spellEnd"/>
+      <w:r>
+        <w:t xml:space="preserve"> </w:t>
+      </w:r>
+      <w:proofErr w:type="spellStart"/>
+      <w:r>
+        <w:t>cyber</w:t>
+      </w:r>
+      <w:proofErr w:type="spellEnd"/>
+      <w:r>
+        <w:t xml:space="preserve"> </w:t>
+      </w:r>
+      <w:proofErr w:type="spellStart"/>
+      <w:r>
+        <w:t>security</w:t>
+      </w:r>
+      <w:proofErr w:type="spellEnd"/>
+      <w:r>
+        <w:t xml:space="preserve"> </w:t>
+      </w:r>
+      <w:proofErr w:type="spellStart"/>
+      <w:r>
+        <w:t>law</w:t>
+      </w:r>
+      <w:proofErr w:type="spellEnd"/>
+      <w:r>
+        <w:t xml:space="preserve"> and </w:t>
+      </w:r>
+      <w:proofErr w:type="spellStart"/>
+      <w:r>
+        <w:t>understand</w:t>
+      </w:r>
+      <w:proofErr w:type="spellEnd"/>
+      <w:r>
+        <w:t xml:space="preserve"> </w:t>
+      </w:r>
+      <w:proofErr w:type="spellStart"/>
+      <w:r>
+        <w:t>your</w:t>
+      </w:r>
+      <w:proofErr w:type="spellEnd"/>
+      <w:r>
+        <w:t xml:space="preserve"> </w:t>
+      </w:r>
+      <w:proofErr w:type="spellStart"/>
+      <w:r>
+        <w:t>obligations</w:t>
+      </w:r>
+      <w:proofErr w:type="spellEnd"/>
+      <w:r>
+        <w:t xml:space="preserve"> </w:t>
+      </w:r>
+      <w:proofErr w:type="spellStart"/>
+      <w:r>
+        <w:t>with</w:t>
+      </w:r>
+      <w:proofErr w:type="spellEnd"/>
+      <w:r>
+        <w:t xml:space="preserve"> internet </w:t>
+      </w:r>
+      <w:proofErr w:type="spellStart"/>
+      <w:r>
+        <w:t>connection.</w:t>
+      </w:r>
+      <w:r>
+        <w:t>Information</w:t>
+      </w:r>
+      <w:proofErr w:type="spellEnd"/>
+      <w:r>
+        <w:t xml:space="preserve"> </w:t>
+      </w:r>
+      <w:proofErr w:type="spellStart"/>
+      <w:r>
+        <w:t>was</w:t>
+      </w:r>
+      <w:proofErr w:type="spellEnd"/>
+      <w:r>
+        <w:t xml:space="preserve"> </w:t>
+      </w:r>
+      <w:proofErr w:type="spellStart"/>
+      <w:r>
+        <w:t>mainly</w:t>
+      </w:r>
+      <w:proofErr w:type="spellEnd"/>
+      <w:r>
+        <w:t xml:space="preserve"> </w:t>
+      </w:r>
+      <w:proofErr w:type="spellStart"/>
+      <w:r>
+        <w:t>gathered</w:t>
+      </w:r>
+      <w:proofErr w:type="spellEnd"/>
+      <w:r>
+        <w:t xml:space="preserve"> </w:t>
+      </w:r>
+      <w:proofErr w:type="spellStart"/>
+      <w:r>
+        <w:t>from</w:t>
+      </w:r>
+      <w:proofErr w:type="spellEnd"/>
+      <w:r>
+        <w:t xml:space="preserve"> </w:t>
+      </w:r>
+      <w:proofErr w:type="spellStart"/>
+      <w:r>
+        <w:t>lectures</w:t>
+      </w:r>
+      <w:proofErr w:type="spellEnd"/>
+      <w:r>
+        <w:t xml:space="preserve"> by doc. Jan Kolouch and </w:t>
+      </w:r>
+      <w:proofErr w:type="spellStart"/>
+      <w:r>
+        <w:t>from</w:t>
+      </w:r>
+      <w:proofErr w:type="spellEnd"/>
+      <w:r>
+        <w:t xml:space="preserve"> </w:t>
+      </w:r>
+      <w:proofErr w:type="spellStart"/>
+      <w:r>
+        <w:t>websites</w:t>
+      </w:r>
+      <w:proofErr w:type="spellEnd"/>
+      <w:r>
+        <w:t xml:space="preserve"> and </w:t>
+      </w:r>
+      <w:proofErr w:type="spellStart"/>
+      <w:r>
+        <w:t>information</w:t>
+      </w:r>
+      <w:proofErr w:type="spellEnd"/>
+      <w:r>
+        <w:t xml:space="preserve"> </w:t>
+      </w:r>
+      <w:proofErr w:type="spellStart"/>
+      <w:r>
+        <w:t>manuals</w:t>
+      </w:r>
+      <w:proofErr w:type="spellEnd"/>
+      <w:r>
+        <w:t xml:space="preserve"> by</w:t>
       </w:r>
       <w:r>
         <w:t xml:space="preserve"> Národní</w:t>
@@ -3290,6 +3619,7 @@
       <w:pPr>
         <w:pStyle w:val="Normlnbezodsazen"/>
       </w:pPr>
+      <w:proofErr w:type="spellStart"/>
       <w:r>
         <w:rPr>
           <w:b/>
@@ -3297,6 +3627,7 @@
         </w:rPr>
         <w:t>Keywords</w:t>
       </w:r>
+      <w:proofErr w:type="spellEnd"/>
     </w:p>
     <w:p>
       <w:pPr>
@@ -3315,15 +3646,49 @@
           <w:docGrid w:linePitch="360"/>
         </w:sectPr>
       </w:pPr>
-      <w:r>
-        <w:t xml:space="preserve">Cybersecurity law, cybersecurity, </w:t>
+      <w:proofErr w:type="spellStart"/>
+      <w:r>
+        <w:t>Cybersecurity</w:t>
+      </w:r>
+      <w:proofErr w:type="spellEnd"/>
+      <w:r>
+        <w:t xml:space="preserve"> </w:t>
+      </w:r>
+      <w:proofErr w:type="spellStart"/>
+      <w:r>
+        <w:t>law</w:t>
+      </w:r>
+      <w:proofErr w:type="spellEnd"/>
+      <w:r>
+        <w:t xml:space="preserve">, </w:t>
+      </w:r>
+      <w:proofErr w:type="spellStart"/>
+      <w:r>
+        <w:t>cybersecurity</w:t>
+      </w:r>
+      <w:proofErr w:type="spellEnd"/>
+      <w:r>
+        <w:t xml:space="preserve">, </w:t>
       </w:r>
       <w:r>
         <w:t>IT</w:t>
       </w:r>
       <w:r>
-        <w:t xml:space="preserve"> legal liability</w:t>
-      </w:r>
+        <w:t xml:space="preserve"> </w:t>
+      </w:r>
+      <w:proofErr w:type="spellStart"/>
+      <w:r>
+        <w:t>legal</w:t>
+      </w:r>
+      <w:proofErr w:type="spellEnd"/>
+      <w:r>
+        <w:t xml:space="preserve"> </w:t>
+      </w:r>
+      <w:proofErr w:type="spellStart"/>
+      <w:r>
+        <w:t>liability</w:t>
+      </w:r>
+      <w:proofErr w:type="spellEnd"/>
     </w:p>
     <w:sdt>
       <w:sdtPr>
@@ -3860,11 +4225,6 @@
                 <w:webHidden/>
               </w:rPr>
               <w:tab/>
-            </w:r>
-            <w:r>
-              <w:rPr>
-                <w:webHidden/>
-              </w:rPr>
               <w:t>12</w:t>
             </w:r>
           </w:hyperlink>
@@ -4390,12 +4750,37 @@
                 <w:szCs w:val="24"/>
               </w:rPr>
             </w:pPr>
+            <w:proofErr w:type="spellStart"/>
             <w:r>
               <w:rPr>
                 <w:rFonts w:cs="Times New Roman"/>
                 <w:szCs w:val="24"/>
               </w:rPr>
-              <w:t>Computer Emergency Response Team</w:t>
+              <w:t>Computer</w:t>
+            </w:r>
+            <w:proofErr w:type="spellEnd"/>
+            <w:r>
+              <w:rPr>
+                <w:rFonts w:cs="Times New Roman"/>
+                <w:szCs w:val="24"/>
+              </w:rPr>
+              <w:t xml:space="preserve"> </w:t>
+            </w:r>
+            <w:proofErr w:type="spellStart"/>
+            <w:r>
+              <w:rPr>
+                <w:rFonts w:cs="Times New Roman"/>
+                <w:szCs w:val="24"/>
+              </w:rPr>
+              <w:t>Emergency</w:t>
+            </w:r>
+            <w:proofErr w:type="spellEnd"/>
+            <w:r>
+              <w:rPr>
+                <w:rFonts w:cs="Times New Roman"/>
+                <w:szCs w:val="24"/>
+              </w:rPr>
+              <w:t xml:space="preserve"> Response Team</w:t>
             </w:r>
           </w:p>
           <w:p>
@@ -4429,13 +4814,41 @@
                 <w:szCs w:val="24"/>
               </w:rPr>
             </w:pPr>
+            <w:proofErr w:type="spellStart"/>
             <w:r>
               <w:rPr>
                 <w:rFonts w:cs="Times New Roman"/>
                 <w:color w:val="202124"/>
                 <w:shd w:val="clear" w:color="auto" w:fill="FFFFFF"/>
               </w:rPr>
-              <w:t>Computer Security Incident Response Team</w:t>
+              <w:t>Computer</w:t>
+            </w:r>
+            <w:proofErr w:type="spellEnd"/>
+            <w:r>
+              <w:rPr>
+                <w:rFonts w:cs="Times New Roman"/>
+                <w:color w:val="202124"/>
+                <w:shd w:val="clear" w:color="auto" w:fill="FFFFFF"/>
+              </w:rPr>
+              <w:t xml:space="preserve"> </w:t>
+            </w:r>
+            <w:proofErr w:type="spellStart"/>
+            <w:r>
+              <w:rPr>
+                <w:rFonts w:cs="Times New Roman"/>
+                <w:color w:val="202124"/>
+                <w:shd w:val="clear" w:color="auto" w:fill="FFFFFF"/>
+              </w:rPr>
+              <w:t>Security</w:t>
+            </w:r>
+            <w:proofErr w:type="spellEnd"/>
+            <w:r>
+              <w:rPr>
+                <w:rFonts w:cs="Times New Roman"/>
+                <w:color w:val="202124"/>
+                <w:shd w:val="clear" w:color="auto" w:fill="FFFFFF"/>
+              </w:rPr>
+              <w:t xml:space="preserve"> Incident Response Team</w:t>
             </w:r>
           </w:p>
           <w:p>
@@ -4510,7 +4923,15 @@
         <w:t xml:space="preserve"> </w:t>
       </w:r>
       <w:r>
-        <w:t>Nicméně se právo často mění, a minimálně já si nemůžu být jist, že svým konáním v kyber prostoru nekonám něco nezákonného.</w:t>
+        <w:t>Nicméně se právo často mění, a minimálně já si nemůžu být jist, že svým konáním v </w:t>
+      </w:r>
+      <w:proofErr w:type="spellStart"/>
+      <w:r>
+        <w:t>kyber</w:t>
+      </w:r>
+      <w:proofErr w:type="spellEnd"/>
+      <w:r>
+        <w:t xml:space="preserve"> prostoru nekonám něco nezákonného.</w:t>
       </w:r>
       <w:r>
         <w:t xml:space="preserve"> S příchodem zákona o kybernetické </w:t>
@@ -4519,13 +4940,27 @@
         <w:t>bezpečnosti,</w:t>
       </w:r>
       <w:r>
-        <w:t xml:space="preserve"> o kterém panují velké debaty je také velmi důležité vědět jak se bude chovat informační infrastruktura spadající pod něj.</w:t>
+        <w:t xml:space="preserve"> o kterém panují velké debaty je také velmi důležité </w:t>
+      </w:r>
+      <w:r>
+        <w:t>vědět,</w:t>
+      </w:r>
+      <w:r>
+        <w:t xml:space="preserve"> jak se bude chovat informační infrastruktura spadající pod něj.</w:t>
       </w:r>
       <w:r>
         <w:t xml:space="preserve"> </w:t>
       </w:r>
       <w:r>
-        <w:t xml:space="preserve">Dále také tvoří důležitou základnu pro ePrivacy, ochranu osobních </w:t>
+        <w:t xml:space="preserve">Dále také tvoří důležitou základnu pro </w:t>
+      </w:r>
+      <w:proofErr w:type="spellStart"/>
+      <w:r>
+        <w:t>ePrivacy</w:t>
+      </w:r>
+      <w:proofErr w:type="spellEnd"/>
+      <w:r>
+        <w:t xml:space="preserve">, ochranu osobních </w:t>
       </w:r>
       <w:r>
         <w:t>údajů</w:t>
@@ -4617,7 +5052,19 @@
         <w:ind w:firstLine="709"/>
       </w:pPr>
       <w:r>
-        <w:t>Zřetelný problém je v nepřehlednosti pro laické a zákon</w:t>
+        <w:t>Zřetelný problém je v</w:t>
+      </w:r>
+      <w:r>
+        <w:t> </w:t>
+      </w:r>
+      <w:r>
+        <w:t>nepřehlednosti</w:t>
+      </w:r>
+      <w:r>
+        <w:t xml:space="preserve"> právnického jazyka</w:t>
+      </w:r>
+      <w:r>
+        <w:t xml:space="preserve"> pro laické a zákon</w:t>
       </w:r>
       <w:r>
         <w:t xml:space="preserve">a neznalé </w:t>
@@ -4888,7 +5335,35 @@
           <w:rFonts w:eastAsia="Times New Roman"/>
           <w:szCs w:val="18"/>
         </w:rPr>
-        <w:t xml:space="preserve">Překonání bezpečnostního opatření k neoprávněnému přístupu k počítačovému systému Tzn. že i když mám heslo na papírku vedle počítače, nemohu ho použít, protože bych porušil zákon. Podle odstavce 2 je zakázáno jakkoli modifikovat či smazat data z počítačového systému nebo je neoprávněně použít, padělat atd. Podle odstavce </w:t>
+        <w:t xml:space="preserve">Překonání bezpečnostního opatření k neoprávněnému přístupu k počítačovému systému </w:t>
+      </w:r>
+      <w:r>
+        <w:rPr>
+          <w:rFonts w:eastAsia="Times New Roman"/>
+          <w:szCs w:val="18"/>
+        </w:rPr>
+        <w:t>tzn</w:t>
+      </w:r>
+      <w:r>
+        <w:rPr>
+          <w:rFonts w:eastAsia="Times New Roman"/>
+          <w:szCs w:val="18"/>
+        </w:rPr>
+        <w:t>. že i když mám heslo na papírku vedle počítače, nemohu ho použít, protože bych porušil zákon.</w:t>
+      </w:r>
+      <w:r>
+        <w:rPr>
+          <w:rFonts w:eastAsia="Times New Roman"/>
+          <w:szCs w:val="18"/>
+        </w:rPr>
+        <w:t xml:space="preserve"> Já mohu ale někdo jiný nemůže</w:t>
+      </w:r>
+      <w:r>
+        <w:rPr>
+          <w:rFonts w:eastAsia="Times New Roman"/>
+          <w:szCs w:val="18"/>
+        </w:rPr>
+        <w:t xml:space="preserve"> Podle odstavce 2 je zakázáno jakkoli modifikovat či smazat data z počítačového systému nebo je neoprávněně použít, padělat atd. Podle odstavce </w:t>
       </w:r>
       <w:r>
         <w:rPr>
@@ -4949,7 +5424,28 @@
           <w:rFonts w:eastAsia="Times New Roman"/>
           <w:szCs w:val="18"/>
         </w:rPr>
-        <w:t xml:space="preserve">Zakazuje podle trestného činu porušení tajemství či neoprávněného přístupu k nosiči informací. S použitím nástroje, postupu, programu a dalších věcí k získání přístupu. Dále také zakazuje jakkoli distribuovat jakoukoliv možnost na neoprávněný přístup do sítě, informaci atd.. Daný trestný čin dále eskaluje jedná-li v rámci organizované skupiny nebo se jedná o značný prospěch pro někoho. </w:t>
+        <w:t xml:space="preserve">Zakazuje uchovávání a získání </w:t>
+      </w:r>
+      <w:r>
+        <w:rPr>
+          <w:rFonts w:eastAsia="Times New Roman"/>
+          <w:szCs w:val="18"/>
+        </w:rPr>
+        <w:t xml:space="preserve"> nástroje, postupu, programu a dalších věcí k získání přístupu. Dále také zakazuje jakkoli distribuovat jakoukoliv možnost </w:t>
+      </w:r>
+      <w:r>
+        <w:rPr>
+          <w:rFonts w:eastAsia="Times New Roman"/>
+          <w:szCs w:val="18"/>
+        </w:rPr>
+        <w:t>pro</w:t>
+      </w:r>
+      <w:r>
+        <w:rPr>
+          <w:rFonts w:eastAsia="Times New Roman"/>
+          <w:szCs w:val="18"/>
+        </w:rPr>
+        <w:t xml:space="preserve"> neoprávněný přístup do sítě, informaci atd.. Daný trestný čin dále eskaluje jedná-li v rámci organizované skupiny nebo se jedná o značný prospěch pro někoho. </w:t>
       </w:r>
     </w:p>
     <w:p>
@@ -4998,7 +5494,21 @@
           <w:szCs w:val="18"/>
         </w:rPr>
         <w:tab/>
-        <w:t>Jestliže z nedbalosti poruším povinnosti vyplívající z nějakého závazku nebo podle zákona či smlouva a tím zničím, poškodím, pozměním data v počítačovém systému nebo učiním zásah do fyzického nebo software vybavení počítače a tím způsobím škodu na cizím majetku budu potrestán</w:t>
+        <w:t>Jestliže z nedbalosti poruším povinnosti vypl</w:t>
+      </w:r>
+      <w:r>
+        <w:rPr>
+          <w:rFonts w:eastAsia="Times New Roman"/>
+          <w:szCs w:val="18"/>
+        </w:rPr>
+        <w:t>ý</w:t>
+      </w:r>
+      <w:r>
+        <w:rPr>
+          <w:rFonts w:eastAsia="Times New Roman"/>
+          <w:szCs w:val="18"/>
+        </w:rPr>
+        <w:t>vající z nějakého závazku nebo podle zákona či smlouva a tím zničím, poškodím, pozměním data v počítačovém systému nebo učiním zásah do fyzického nebo software vybavení počítače a tím způsobím škodu na cizím majetku budu potrestán</w:t>
       </w:r>
       <w:r>
         <w:rPr>
@@ -5245,13 +5755,27 @@
         <w:t xml:space="preserve">Jak už </w:t>
       </w:r>
       <w:r>
-        <w:t xml:space="preserve">bylo řečeno ZoKB </w:t>
+        <w:t>bylo řečeno</w:t>
+      </w:r>
+      <w:r>
+        <w:t>,</w:t>
+      </w:r>
+      <w:r>
+        <w:t xml:space="preserve"> ZoKB </w:t>
       </w:r>
       <w:r>
         <w:t>stanovuje,</w:t>
       </w:r>
       <w:r>
-        <w:t xml:space="preserve"> jak provádět opatření proti kyber </w:t>
+        <w:t xml:space="preserve"> jak provádět opatření proti </w:t>
+      </w:r>
+      <w:proofErr w:type="spellStart"/>
+      <w:r>
+        <w:t>kyber</w:t>
+      </w:r>
+      <w:proofErr w:type="spellEnd"/>
+      <w:r>
+        <w:t xml:space="preserve"> </w:t>
       </w:r>
       <w:r>
         <w:t>útoku a stanovuje úřad, který bude sloužit v zájmu kybernetické bezpečnosti. Národní Úřad Kybernetické a Informační Bezpečnosti (dále jako NÚKIB)</w:t>
@@ -5292,7 +5816,13 @@
         <w:t xml:space="preserve"> </w:t>
       </w:r>
       <w:r>
-        <w:t>kterých se týká dané varování musí</w:t>
+        <w:t>kterých se týká dané varování</w:t>
+      </w:r>
+      <w:r>
+        <w:t>,</w:t>
+      </w:r>
+      <w:r>
+        <w:t xml:space="preserve"> musí</w:t>
       </w:r>
       <w:r>
         <w:t xml:space="preserve"> vzít ve své analýze rizik</w:t>
@@ -5379,7 +5909,13 @@
       </w:pPr>
       <w:r>
         <w:tab/>
-        <w:t>ZoKB dále také ustanovuje jakých infrastruktur se týká. Existují tři:</w:t>
+        <w:t>ZoKB dále také ustanovuje</w:t>
+      </w:r>
+      <w:r>
+        <w:t>,</w:t>
+      </w:r>
+      <w:r>
+        <w:t xml:space="preserve"> jakých infrastruktur se týká. Existují tři:</w:t>
       </w:r>
     </w:p>
     <w:p>
@@ -5576,7 +6112,15 @@
         <w:t xml:space="preserve"> </w:t>
       </w:r>
       <w:r>
-        <w:t>Pokud by kyber hrozba výrazně ovlivnila hospodářské ztráty, nebo měla za následek 250 mrtvých nebo 2500 zraněných s hospitalizací delší než 24h případně omezení nezbytných služeb nebo jiný závažný zásah do každodenního života více než 125 000 lidí</w:t>
+        <w:t xml:space="preserve">Pokud by </w:t>
+      </w:r>
+      <w:proofErr w:type="spellStart"/>
+      <w:r>
+        <w:t>kyber</w:t>
+      </w:r>
+      <w:proofErr w:type="spellEnd"/>
+      <w:r>
+        <w:t xml:space="preserve"> hrozba výrazně ovlivnila hospodářské ztráty, nebo měla za následek 250 mrtvých nebo 2500 zraněných s hospitalizací delší než 24h případně omezení nezbytných služeb nebo jiný závažný zásah do každodenního života více než 125 000 lidí</w:t>
       </w:r>
       <w:r>
         <w:t>,</w:t>
@@ -5686,7 +6230,13 @@
         <w:tab/>
       </w:r>
       <w:r>
-        <w:t>U mnoha poskytovatelů jsem nenašel smluvní podmínky připojení k internetu a pohybu na internetu. Tykající se většinou koncového bodu, který nesmíte přemisťovat, má mít určité specifikace a technologie, které mají zaručit rychlost a kvalitu podle smlouvy. Poskytovatelé rádi za malý poplatek zapůjčí technik</w:t>
+        <w:t>U mnoha poskytovatelů jsem nenašel smluvní podmínky připojení k internetu a pohybu na internetu. T</w:t>
+      </w:r>
+      <w:r>
+        <w:t>ý</w:t>
+      </w:r>
+      <w:r>
+        <w:t>kající se většinou koncového bodu, který nesmíte přemisťovat, má mít určité specifikace a technologie, které mají zaručit rychlost a kvalitu podle smlouvy. Poskytovatelé rádi za malý poplatek zapůjčí technik</w:t>
       </w:r>
       <w:r>
         <w:t xml:space="preserve">u k připojení potřebnou. Dále se týkají omezení a </w:t>
@@ -5877,7 +6427,10 @@
         <w:t xml:space="preserve"> </w:t>
       </w:r>
       <w:r>
-        <w:t xml:space="preserve">se nám </w:t>
+        <w:t xml:space="preserve">trestního zákoníku </w:t>
+      </w:r>
+      <w:r>
+        <w:t xml:space="preserve">se </w:t>
       </w:r>
       <w:r>
         <w:t>uvádí</w:t>
@@ -5972,7 +6525,15 @@
         <w:t>zabránit</w:t>
       </w:r>
       <w:r>
-        <w:t xml:space="preserve"> kyber útoku.</w:t>
+        <w:t xml:space="preserve"> </w:t>
+      </w:r>
+      <w:proofErr w:type="spellStart"/>
+      <w:r>
+        <w:t>kyber</w:t>
+      </w:r>
+      <w:proofErr w:type="spellEnd"/>
+      <w:r>
+        <w:t xml:space="preserve"> útoku.</w:t>
       </w:r>
     </w:p>
     <w:p>
@@ -5989,7 +6550,15 @@
         <w:contextualSpacing/>
       </w:pPr>
       <w:r>
-        <w:t>Dané informace zmíněné v metodách a výsledcích by měli uživateli dát základ v </w:t>
+        <w:t xml:space="preserve">Dané informace zmíněné v metodách a výsledcích by </w:t>
+      </w:r>
+      <w:proofErr w:type="spellStart"/>
+      <w:r>
+        <w:t>mělý</w:t>
+      </w:r>
+      <w:proofErr w:type="spellEnd"/>
+      <w:r>
+        <w:t xml:space="preserve"> uživateli dát základ v </w:t>
       </w:r>
       <w:r>
         <w:t>právu,</w:t>
@@ -6258,7 +6827,13 @@
         <w:t>nabídku</w:t>
       </w:r>
       <w:r>
-        <w:t xml:space="preserve"> stáží na kterou bych se rád díky této práci a získaným znalostem přihlásil.</w:t>
+        <w:t xml:space="preserve"> stáží</w:t>
+      </w:r>
+      <w:r>
+        <w:t>,</w:t>
+      </w:r>
+      <w:r>
+        <w:t xml:space="preserve"> na kterou bych se rád díky této práci a získaným znalostem přihlásil.</w:t>
       </w:r>
       <w:r>
         <w:t xml:space="preserve"> </w:t>
@@ -6365,7 +6940,35 @@
         <w:rPr>
           <w:shd w:val="clear" w:color="auto" w:fill="FFFFFF"/>
         </w:rPr>
-        <w:t>. Vydání: desáté. Praha: Armex Publishing, 2019. Edice kapesních zákonů. ISBN 978-80-87451-64-9.</w:t>
+        <w:t xml:space="preserve">. Vydání: desáté. Praha: </w:t>
+      </w:r>
+      <w:proofErr w:type="spellStart"/>
+      <w:r>
+        <w:rPr>
+          <w:shd w:val="clear" w:color="auto" w:fill="FFFFFF"/>
+        </w:rPr>
+        <w:t>Armex</w:t>
+      </w:r>
+      <w:proofErr w:type="spellEnd"/>
+      <w:r>
+        <w:rPr>
+          <w:shd w:val="clear" w:color="auto" w:fill="FFFFFF"/>
+        </w:rPr>
+        <w:t xml:space="preserve"> </w:t>
+      </w:r>
+      <w:proofErr w:type="spellStart"/>
+      <w:r>
+        <w:rPr>
+          <w:shd w:val="clear" w:color="auto" w:fill="FFFFFF"/>
+        </w:rPr>
+        <w:t>Publishing</w:t>
+      </w:r>
+      <w:proofErr w:type="spellEnd"/>
+      <w:r>
+        <w:rPr>
+          <w:shd w:val="clear" w:color="auto" w:fill="FFFFFF"/>
+        </w:rPr>
+        <w:t>, 2019. Edice kapesních zákonů. ISBN 978-80-87451-64-9.</w:t>
       </w:r>
     </w:p>
     <w:p>
@@ -6399,7 +7002,35 @@
         <w:rPr>
           <w:shd w:val="clear" w:color="auto" w:fill="FFFFFF"/>
         </w:rPr>
-        <w:t>. Vydání: desáté. Praha: Armex Publishing, 2019. Edice kapesních zákonů. ISBN 978-80-87451-64-9.</w:t>
+        <w:t xml:space="preserve">. Vydání: desáté. Praha: </w:t>
+      </w:r>
+      <w:proofErr w:type="spellStart"/>
+      <w:r>
+        <w:rPr>
+          <w:shd w:val="clear" w:color="auto" w:fill="FFFFFF"/>
+        </w:rPr>
+        <w:t>Armex</w:t>
+      </w:r>
+      <w:proofErr w:type="spellEnd"/>
+      <w:r>
+        <w:rPr>
+          <w:shd w:val="clear" w:color="auto" w:fill="FFFFFF"/>
+        </w:rPr>
+        <w:t xml:space="preserve"> </w:t>
+      </w:r>
+      <w:proofErr w:type="spellStart"/>
+      <w:r>
+        <w:rPr>
+          <w:shd w:val="clear" w:color="auto" w:fill="FFFFFF"/>
+        </w:rPr>
+        <w:t>Publishing</w:t>
+      </w:r>
+      <w:proofErr w:type="spellEnd"/>
+      <w:r>
+        <w:rPr>
+          <w:shd w:val="clear" w:color="auto" w:fill="FFFFFF"/>
+        </w:rPr>
+        <w:t>, 2019. Edice kapesních zákonů. ISBN 978-80-87451-64-9.</w:t>
       </w:r>
     </w:p>
     <w:p>
@@ -6433,7 +7064,35 @@
         <w:rPr>
           <w:shd w:val="clear" w:color="auto" w:fill="FFFFFF"/>
         </w:rPr>
-        <w:t>. Vydání: desáté. Praha: Armex Publishing, 2019. Edice kapesních zákonů. ISBN 978-80-87451-64-9.</w:t>
+        <w:t xml:space="preserve">. Vydání: desáté. Praha: </w:t>
+      </w:r>
+      <w:proofErr w:type="spellStart"/>
+      <w:r>
+        <w:rPr>
+          <w:shd w:val="clear" w:color="auto" w:fill="FFFFFF"/>
+        </w:rPr>
+        <w:t>Armex</w:t>
+      </w:r>
+      <w:proofErr w:type="spellEnd"/>
+      <w:r>
+        <w:rPr>
+          <w:shd w:val="clear" w:color="auto" w:fill="FFFFFF"/>
+        </w:rPr>
+        <w:t xml:space="preserve"> </w:t>
+      </w:r>
+      <w:proofErr w:type="spellStart"/>
+      <w:r>
+        <w:rPr>
+          <w:shd w:val="clear" w:color="auto" w:fill="FFFFFF"/>
+        </w:rPr>
+        <w:t>Publishing</w:t>
+      </w:r>
+      <w:proofErr w:type="spellEnd"/>
+      <w:r>
+        <w:rPr>
+          <w:shd w:val="clear" w:color="auto" w:fill="FFFFFF"/>
+        </w:rPr>
+        <w:t>, 2019. Edice kapesních zákonů. ISBN 978-80-87451-64-9.</w:t>
       </w:r>
     </w:p>
     <w:p>
@@ -6505,7 +7164,21 @@
         <w:rPr>
           <w:shd w:val="clear" w:color="auto" w:fill="FFFFFF"/>
         </w:rPr>
-        <w:t xml:space="preserve"> [online]. Praha: CZ.NIC, z.s.p.o., 2019 [cit. 2022-06-16]. CZ.NIC. ISBN 978-80-88168-31-7. Dostupné z: </w:t>
+        <w:t xml:space="preserve"> [online]. Praha: CZ.NIC, </w:t>
+      </w:r>
+      <w:proofErr w:type="spellStart"/>
+      <w:r>
+        <w:rPr>
+          <w:shd w:val="clear" w:color="auto" w:fill="FFFFFF"/>
+        </w:rPr>
+        <w:t>z.s.p.o</w:t>
+      </w:r>
+      <w:proofErr w:type="spellEnd"/>
+      <w:r>
+        <w:rPr>
+          <w:shd w:val="clear" w:color="auto" w:fill="FFFFFF"/>
+        </w:rPr>
+        <w:t xml:space="preserve">., 2019 [cit. 2022-06-16]. CZ.NIC. ISBN 978-80-88168-31-7. Dostupné z: </w:t>
       </w:r>
       <w:hyperlink r:id="rId19" w:history="1">
         <w:r>

</xml_diff>